<commit_message>
Añadidos objetivos a la documentación
</commit_message>
<xml_diff>
--- a/Documento_Proyecto.docx
+++ b/Documento_Proyecto.docx
@@ -1405,7 +1405,7 @@
             <w:noProof/>
             <w:webHidden/>
           </w:rPr>
-          <w:t>5</w:t>
+          <w:t>7</w:t>
         </w:r>
         <w:r>
           <w:rPr>
@@ -1506,7 +1506,7 @@
             <w:noProof/>
             <w:webHidden/>
           </w:rPr>
-          <w:t>6</w:t>
+          <w:t>8</w:t>
         </w:r>
         <w:r>
           <w:rPr>
@@ -1600,7 +1600,7 @@
             <w:noProof/>
             <w:webHidden/>
           </w:rPr>
-          <w:t>6</w:t>
+          <w:t>8</w:t>
         </w:r>
         <w:r>
           <w:rPr>
@@ -1695,7 +1695,7 @@
             <w:noProof/>
             <w:webHidden/>
           </w:rPr>
-          <w:t>6</w:t>
+          <w:t>8</w:t>
         </w:r>
         <w:r>
           <w:rPr>
@@ -1790,7 +1790,7 @@
             <w:noProof/>
             <w:webHidden/>
           </w:rPr>
-          <w:t>7</w:t>
+          <w:t>9</w:t>
         </w:r>
         <w:r>
           <w:rPr>
@@ -1885,7 +1885,7 @@
             <w:noProof/>
             <w:webHidden/>
           </w:rPr>
-          <w:t>7</w:t>
+          <w:t>9</w:t>
         </w:r>
         <w:r>
           <w:rPr>
@@ -1980,7 +1980,7 @@
             <w:noProof/>
             <w:webHidden/>
           </w:rPr>
-          <w:t>7</w:t>
+          <w:t>9</w:t>
         </w:r>
         <w:r>
           <w:rPr>
@@ -2075,7 +2075,7 @@
             <w:noProof/>
             <w:webHidden/>
           </w:rPr>
-          <w:t>7</w:t>
+          <w:t>9</w:t>
         </w:r>
         <w:r>
           <w:rPr>
@@ -2169,7 +2169,7 @@
             <w:noProof/>
             <w:webHidden/>
           </w:rPr>
-          <w:t>8</w:t>
+          <w:t>10</w:t>
         </w:r>
         <w:r>
           <w:rPr>
@@ -2263,7 +2263,7 @@
             <w:noProof/>
             <w:webHidden/>
           </w:rPr>
-          <w:t>8</w:t>
+          <w:t>10</w:t>
         </w:r>
         <w:r>
           <w:rPr>
@@ -2357,7 +2357,7 @@
             <w:noProof/>
             <w:webHidden/>
           </w:rPr>
-          <w:t>9</w:t>
+          <w:t>11</w:t>
         </w:r>
         <w:r>
           <w:rPr>
@@ -2451,7 +2451,7 @@
             <w:noProof/>
             <w:webHidden/>
           </w:rPr>
-          <w:t>9</w:t>
+          <w:t>11</w:t>
         </w:r>
         <w:r>
           <w:rPr>
@@ -2553,7 +2553,7 @@
             <w:noProof/>
             <w:webHidden/>
           </w:rPr>
-          <w:t>9</w:t>
+          <w:t>11</w:t>
         </w:r>
         <w:r>
           <w:rPr>
@@ -2655,7 +2655,7 @@
             <w:noProof/>
             <w:webHidden/>
           </w:rPr>
-          <w:t>10</w:t>
+          <w:t>12</w:t>
         </w:r>
         <w:r>
           <w:rPr>
@@ -2756,7 +2756,7 @@
             <w:noProof/>
             <w:webHidden/>
           </w:rPr>
-          <w:t>11</w:t>
+          <w:t>13</w:t>
         </w:r>
         <w:r>
           <w:rPr>
@@ -2784,13 +2784,13 @@
       <w:pPr>
         <w:pStyle w:val="Ttulo1"/>
       </w:pPr>
-      <w:bookmarkStart w:id="0" w:name="_Toc4842669"/>
-      <w:bookmarkStart w:id="1" w:name="_Toc4871735"/>
+      <w:bookmarkStart w:id="0" w:name="_Toc4871735"/>
+      <w:bookmarkStart w:id="1" w:name="_Toc4842669"/>
       <w:r>
         <w:lastRenderedPageBreak/>
         <w:t>Introducción</w:t>
       </w:r>
-      <w:bookmarkEnd w:id="1"/>
+      <w:bookmarkEnd w:id="0"/>
     </w:p>
     <w:p>
       <w:pPr>
@@ -2813,10 +2813,7 @@
         <w:t>juegan</w:t>
       </w:r>
       <w:r>
-        <w:t xml:space="preserve"> al whist; y aquellos que buscan controlar las circunstancias y </w:t>
-      </w:r>
-      <w:r>
-        <w:t>juegan al ajedrez.</w:t>
+        <w:t xml:space="preserve"> al whist; y aquellos que buscan controlar las circunstancias y juegan al ajedrez.</w:t>
       </w:r>
     </w:p>
     <w:p>
@@ -2849,10 +2846,7 @@
     </w:p>
     <w:p>
       <w:r>
-        <w:t>La idea prendió en un descanso de clase. Medio en broma, medio en serio. Yo soy sólo culpable de recoger el guante, pensar más sobre ello y recopilar cosas que podrían (o no) funcionar. Y esto no deja de ser un primer acercamiento a una visión global que n</w:t>
-      </w:r>
-      <w:r>
-        <w:t xml:space="preserve">o sé </w:t>
+        <w:t xml:space="preserve">La idea prendió en un descanso de clase. Medio en broma, medio en serio. Yo soy sólo culpable de recoger el guante, pensar más sobre ello y recopilar cosas que podrían (o no) funcionar. Y esto no deja de ser un primer acercamiento a una visión global que no sé </w:t>
       </w:r>
       <w:r>
         <w:t>cómo</w:t>
@@ -2903,27 +2897,12 @@
     </w:p>
     <w:p>
       <w:r>
-        <w:t>No voy a sorprender a nadie describiendo en qué consiste este proyecto. El mismo nombre y título son más que descriptivos. Pero, por si acaso, dediq</w:t>
-      </w:r>
-      <w:r>
-        <w:t xml:space="preserve">uemos en este </w:t>
-      </w:r>
-      <w:r>
-        <w:t>apartado introductorio</w:t>
-      </w:r>
-      <w:r>
-        <w:t xml:space="preserve"> unos párrafos </w:t>
-      </w:r>
-      <w:r>
-        <w:t xml:space="preserve">a la visión general de lo que se pretende conseguir. </w:t>
-      </w:r>
-    </w:p>
-    <w:p>
-      <w:r>
-        <w:t>Para los impacientes: sí, se trata de diseñar y realizar un video-juego conjuntando y</w:t>
-      </w:r>
-      <w:r>
-        <w:t xml:space="preserve"> sumando esas dos inspiraciones:</w:t>
+        <w:t xml:space="preserve">No voy a sorprender a nadie describiendo en qué consiste este proyecto. El mismo nombre y título son más que descriptivos. Pero, por si acaso, dediquemos en este apartado introductorio unos párrafos a la visión general de lo que se pretende conseguir. </w:t>
+      </w:r>
+    </w:p>
+    <w:p>
+      <w:r>
+        <w:t>Para los impacientes: sí, se trata de diseñar y realizar un video-juego conjuntando y sumando esas dos inspiraciones:</w:t>
       </w:r>
     </w:p>
     <w:p>
@@ -2931,7 +2910,7 @@
         <w:pStyle w:val="Prrafodelista"/>
         <w:numPr>
           <w:ilvl w:val="0"/>
-          <w:numId w:val="30"/>
+          <w:numId w:val="37"/>
         </w:numPr>
       </w:pPr>
       <w:r>
@@ -2943,7 +2922,7 @@
         <w:pStyle w:val="Prrafodelista"/>
         <w:numPr>
           <w:ilvl w:val="0"/>
-          <w:numId w:val="30"/>
+          <w:numId w:val="37"/>
         </w:numPr>
       </w:pPr>
       <w:r>
@@ -2970,13 +2949,7 @@
     </w:p>
     <w:p>
       <w:r>
-        <w:t>El ajedrez es un juego que tiene milenios a sus espaldas. Podría hablaros de su historia o de mi relación con él, de que es el juego-deporte-arte-ciencia al que se le han dedicado más literatura, de que es y ha sido uno de los primeros campos de batalla para la elaboración de programas de ordenador y de inteligencias artificiales (IA), de… tantas y tantas cosas. Parece complicado sacar algo nuevo sobre ello. Y, sin embargo, (y sin ponerme a aburriros con los datos</w:t>
-      </w:r>
-      <w:r>
-        <w:t xml:space="preserve"> ya que esto sigue siendo una introducción</w:t>
-      </w:r>
-      <w:r>
-        <w:t xml:space="preserve">), sigue habiendo un mercado tanto de apps, bases de datos, canales de </w:t>
+        <w:t xml:space="preserve">El ajedrez es un juego que tiene milenios a sus espaldas. Podría hablaros de su historia o de mi relación con él, de que es el juego-deporte-arte-ciencia al que se le han dedicado más literatura, de que es y ha sido uno de los primeros campos de batalla para la elaboración de programas de ordenador y de inteligencias artificiales (IA), de… tantas y tantas cosas. Parece complicado sacar algo nuevo sobre ello. Y, sin embargo, (y sin ponerme a aburriros con los datos ya que esto sigue siendo una introducción), sigue habiendo un mercado tanto de apps, bases de datos, canales de </w:t>
       </w:r>
       <w:proofErr w:type="spellStart"/>
       <w:r>
@@ -2989,13 +2962,7 @@
     </w:p>
     <w:p>
       <w:r>
-        <w:t>Por otra parte</w:t>
-      </w:r>
-      <w:r>
-        <w:t>,</w:t>
-      </w:r>
-      <w:r>
-        <w:t xml:space="preserve"> creo que hoy en día nadie puede dudar de la fortaleza del género de los </w:t>
+        <w:t xml:space="preserve">Por otra parte, creo que hoy en día nadie puede dudar de la fortaleza del género de los </w:t>
       </w:r>
       <w:proofErr w:type="spellStart"/>
       <w:r>
@@ -3314,7 +3281,7 @@
       <w:r>
         <w:t>Objetivos</w:t>
       </w:r>
-      <w:bookmarkEnd w:id="0"/>
+      <w:bookmarkEnd w:id="1"/>
       <w:bookmarkEnd w:id="3"/>
     </w:p>
     <w:p>
@@ -3346,8 +3313,234 @@
       </w:r>
     </w:p>
     <w:p>
-      <w:bookmarkStart w:id="4" w:name="_GoBack"/>
-      <w:bookmarkEnd w:id="4"/>
+      <w:r>
+        <w:t>Existen distintos objetivos que se han querido cubrir con este proyecto. Y creo que lo mejor es clasificarlos en grupos:</w:t>
+      </w:r>
+    </w:p>
+    <w:p>
+      <w:pPr>
+        <w:pStyle w:val="Ttulo3"/>
+      </w:pPr>
+      <w:r>
+        <w:t>Objetivos del juego/app en sí:</w:t>
+      </w:r>
+    </w:p>
+    <w:p>
+      <w:pPr>
+        <w:pStyle w:val="Ttulo4"/>
+      </w:pPr>
+      <w:r>
+        <w:t>El juego en sí.</w:t>
+      </w:r>
+    </w:p>
+    <w:p>
+      <w:r>
+        <w:t xml:space="preserve">Sí, puede parecer una perogrullada (y quizás lo sea) pero el principal objetivo es diseñar una app con una tecnología que se pueda exportar a distintas plataformas (la </w:t>
+      </w:r>
+      <w:r>
+        <w:t xml:space="preserve">librería java </w:t>
+      </w:r>
+      <w:proofErr w:type="spellStart"/>
+      <w:r>
+        <w:t>LibGdx</w:t>
+      </w:r>
+      <w:proofErr w:type="spellEnd"/>
+      <w:r>
+        <w:t xml:space="preserve"> a usar cumple perfectamente este objetivo) que sea </w:t>
+      </w:r>
+      <w:proofErr w:type="spellStart"/>
+      <w:r>
+        <w:t>jugable</w:t>
+      </w:r>
+      <w:proofErr w:type="spellEnd"/>
+      <w:r>
+        <w:t>.</w:t>
+      </w:r>
+    </w:p>
+    <w:p>
+      <w:pPr>
+        <w:pStyle w:val="Ttulo4"/>
+      </w:pPr>
+      <w:r>
+        <w:lastRenderedPageBreak/>
+        <w:t>Que el juego permita una posterior implementación de variantes y expansiones, y sirva como base para ellas.</w:t>
+      </w:r>
+    </w:p>
+    <w:p>
+      <w:r>
+        <w:t>Esta parte es bastante ambiciosa pero un objetivo personal es que el juego final permita la introducción y modificación de distintos parámetros y esté lo suficientemente bien diseñado con módulos independientes de tal manera que ir añadiendo variaciones sea una tarea relativamente sencilla y así se permita futuras versiones más elaboradas o incluso poder programar otros juegos tomándolo como base.</w:t>
+      </w:r>
+    </w:p>
+    <w:p>
+      <w:r>
+        <w:t>Sé que no voy a poder implementar en el desarrollo de este proyecto esas variantes, modificaciones y/o expansiones pero sí que espero que se sienten las bases para poder realizarlas.</w:t>
+      </w:r>
+    </w:p>
+    <w:p>
+      <w:pPr>
+        <w:pStyle w:val="Ttulo4"/>
+      </w:pPr>
+      <w:r>
+        <w:t>Aplicación y uso de diversas tecnologías.</w:t>
+      </w:r>
+    </w:p>
+    <w:p>
+      <w:r>
+        <w:t xml:space="preserve">Usar distintas tecnologías simplemente por usarlas nunca puede ser un objetivo en sí. Pero, usar la tecnología adecuada (o una de ellas) para </w:t>
+      </w:r>
+      <w:r>
+        <w:t>cualquier fin o aplicación e ir combinándolas estableciendo sinergias entre ellas sí que me parece un buen objetivo.</w:t>
+      </w:r>
+      <w:r>
+        <w:t xml:space="preserve"> </w:t>
+      </w:r>
+    </w:p>
+    <w:p>
+      <w:r>
+        <w:t>Y a</w:t>
+      </w:r>
+      <w:r>
+        <w:t xml:space="preserve">unque el juego en sí utilice Java y </w:t>
+      </w:r>
+      <w:proofErr w:type="spellStart"/>
+      <w:r>
+        <w:t>LibGdX</w:t>
+      </w:r>
+      <w:proofErr w:type="spellEnd"/>
+      <w:r>
+        <w:t xml:space="preserve"> el proyecto del </w:t>
+      </w:r>
+      <w:proofErr w:type="spellStart"/>
+      <w:r>
+        <w:t>Chess</w:t>
+      </w:r>
+      <w:proofErr w:type="spellEnd"/>
+      <w:r>
+        <w:t xml:space="preserve"> </w:t>
+      </w:r>
+      <w:proofErr w:type="spellStart"/>
+      <w:r>
+        <w:t>Battle</w:t>
+      </w:r>
+      <w:proofErr w:type="spellEnd"/>
+      <w:r>
+        <w:t xml:space="preserve"> </w:t>
+      </w:r>
+      <w:proofErr w:type="spellStart"/>
+      <w:r>
+        <w:t>Royale</w:t>
+      </w:r>
+      <w:proofErr w:type="spellEnd"/>
+      <w:r>
+        <w:t xml:space="preserve"> (como en realidad cualquier proyecto que tenga como núcleo un juego) no es solamente el juego en sí, sino que hay numerosos componentes del sector productivo implicados. Creo que eso me dará la excusa perfecta para ir perfilando ciertos aspectos interdisciplinares relacionados con las aplicaciones informáticas y aunque no pueda dar más que una pincelada pues deben tener su representación.</w:t>
+      </w:r>
+    </w:p>
+    <w:p>
+      <w:r>
+        <w:t>Este objetivo casi enlaza perfectamente con el siguiente grupo de objetivos.</w:t>
+      </w:r>
+    </w:p>
+    <w:p>
+      <w:pPr>
+        <w:pStyle w:val="Ttulo3"/>
+      </w:pPr>
+      <w:r>
+        <w:t>Objetivos formativos</w:t>
+      </w:r>
+    </w:p>
+    <w:p>
+      <w:pPr>
+        <w:pStyle w:val="Ttulo4"/>
+      </w:pPr>
+      <w:r>
+        <w:t xml:space="preserve">Elaboración y diseño de la documentación del proyecto </w:t>
+      </w:r>
+    </w:p>
+    <w:p>
+      <w:r>
+        <w:t>Ya sé que es otro objetivo obvio pero uno de mis objetivos principales es que el proceso de recopilación de información, estructuración general del documento, elaboración de los guiones de trabajo y el trabajo en general queden bien documentados tanto en esta memoria como en los comentarios. A veces creo que se le da poca importancia a estos menesteres y los veo de una importancia clara (y más como estoy comprobando en mis prácticas FCT que gran parte del trabajo que se desarrolla no es únicamente codificar sino estimar la duración, planificar las actividades, documentar y documentar las pruebas).</w:t>
+      </w:r>
+    </w:p>
+    <w:p>
+      <w:pPr>
+        <w:pStyle w:val="Ttulo4"/>
+      </w:pPr>
+      <w:r>
+        <w:t>Documentar el ciclo de vida</w:t>
+      </w:r>
+      <w:r>
+        <w:t>,</w:t>
+      </w:r>
+      <w:r>
+        <w:t xml:space="preserve"> la planificación del proyecto</w:t>
+      </w:r>
+      <w:r>
+        <w:t>, control de versiones…</w:t>
+      </w:r>
+    </w:p>
+    <w:p>
+      <w:r>
+        <w:t xml:space="preserve">Siendo como es un trabajo individual, algunas de las herramientas que me hubiera gustado emplear quedan un poco descafeinadas (por citar el ejemplo más sencillo, aunque he estado usando tecnologías de control de </w:t>
+      </w:r>
+      <w:r>
+        <w:lastRenderedPageBreak/>
+        <w:t xml:space="preserve">versiones como el </w:t>
+      </w:r>
+      <w:proofErr w:type="spellStart"/>
+      <w:r>
+        <w:t>git</w:t>
+      </w:r>
+      <w:proofErr w:type="spellEnd"/>
+      <w:r>
+        <w:t xml:space="preserve"> pues no he tenido que usar ramas y muchas veces casi me servía más como copia de seguridad en la red que la cantidad de usos que tiene como herramienta de trabajo colectivo). A pesar de ello</w:t>
+      </w:r>
+      <w:r>
+        <w:t xml:space="preserve"> creo que plasmar en esta memoria algunas de esas tecnologías empleadas dada la importancia que tienen en el desarrollo de cualquier proyecto informático pues no está de más (de hecho personalmente creo que debe ser una parte más importante de la formación de futuros programadores).</w:t>
+      </w:r>
+    </w:p>
+    <w:p>
+      <w:pPr>
+        <w:pStyle w:val="Ttulo3"/>
+      </w:pPr>
+      <w:r>
+        <w:t xml:space="preserve"> Objetivos “empresariales”</w:t>
+      </w:r>
+    </w:p>
+    <w:p>
+      <w:r>
+        <w:t>Esta memoria y proyecto no deja de ser la memoria y proyecto que presento para la obtención del Título de Grado Superior de Formación Profesional de Desarrollo de Aplicaciones Multiplataforma; así que no pretende ser el germen de ninguna empresa (sería demasiado osado hasta para mí).</w:t>
+      </w:r>
+    </w:p>
+    <w:p>
+      <w:r>
+        <w:t xml:space="preserve">Pero lo que sí tiene como objetivo es </w:t>
+      </w:r>
+      <w:r>
+        <w:t xml:space="preserve">realizar un somero análisis de dadas las oportunidades que se ofrecen en un sector como el diseño de videojuegos que anteriormente era monolítico y ahora hay una cuota de mercado para grupos y estudios más pequeños (conocidos como independientes) que inundan a menudo las </w:t>
+      </w:r>
+      <w:r>
+        <w:rPr>
+          <w:i/>
+        </w:rPr>
+        <w:t>“</w:t>
+      </w:r>
+      <w:proofErr w:type="spellStart"/>
+      <w:r>
+        <w:rPr>
+          <w:i/>
+        </w:rPr>
+        <w:t>stores</w:t>
+      </w:r>
+      <w:proofErr w:type="spellEnd"/>
+      <w:r>
+        <w:rPr>
+          <w:i/>
+        </w:rPr>
+        <w:t>”</w:t>
+      </w:r>
+      <w:r>
+        <w:t xml:space="preserve"> de los dispositivos móviles.</w:t>
+      </w:r>
     </w:p>
     <w:p>
       <w:pPr>
@@ -3359,15 +3552,7 @@
     </w:p>
     <w:p>
       <w:r>
-        <w:t xml:space="preserve">Antes de centrarnos en el juego propuesto en sí hay que citar que </w:t>
-      </w:r>
-      <w:proofErr w:type="gramStart"/>
-      <w:r>
-        <w:t>intentos</w:t>
-      </w:r>
-      <w:proofErr w:type="gramEnd"/>
-      <w:r>
-        <w:t xml:space="preserve"> por hacer ajedreces con más de 2 personas ya ha habido con anterioridad. Aunque sea a modo de anécdota pongo dos fotos  de ajedreces de 3 y 4 personas.  Y que también hay multitud de variaciones del juego de ajedrez (algunas de ellas son descritas en la </w:t>
+        <w:t xml:space="preserve">Antes de centrarnos en el juego propuesto en sí hay que citar que intentos por hacer ajedreces con más de 2 personas ya ha habido con anterioridad. Aunque sea a modo de anécdota pongo dos fotos  de ajedreces de 3 y 4 personas.  Y que también hay multitud de variaciones del juego de ajedrez (algunas de ellas son descritas en la </w:t>
       </w:r>
       <w:proofErr w:type="spellStart"/>
       <w:r>
@@ -3385,6 +3570,7 @@
           <w:noProof/>
           <w:color w:val="695D46"/>
           <w:sz w:val="22"/>
+          <w:lang w:eastAsia="es-ES"/>
         </w:rPr>
         <w:lastRenderedPageBreak/>
         <w:drawing>
@@ -3499,13 +3685,13 @@
       <w:pPr>
         <w:pStyle w:val="Ttulo3"/>
       </w:pPr>
-      <w:bookmarkStart w:id="5" w:name="_Toc4842671"/>
-      <w:bookmarkStart w:id="6" w:name="_Toc4871738"/>
+      <w:bookmarkStart w:id="4" w:name="_Toc4842671"/>
+      <w:bookmarkStart w:id="5" w:name="_Toc4871738"/>
       <w:r>
         <w:t>Visión global del juego final (En un mundo utópico)</w:t>
       </w:r>
+      <w:bookmarkEnd w:id="4"/>
       <w:bookmarkEnd w:id="5"/>
-      <w:bookmarkEnd w:id="6"/>
     </w:p>
     <w:p>
       <w:r>
@@ -3558,46 +3744,47 @@
       <w:pPr>
         <w:pStyle w:val="Ttulo1"/>
       </w:pPr>
-      <w:bookmarkStart w:id="7" w:name="_Toc4842672"/>
-      <w:bookmarkStart w:id="8" w:name="_Toc4871739"/>
+      <w:bookmarkStart w:id="6" w:name="_Toc4842672"/>
+      <w:bookmarkStart w:id="7" w:name="_Toc4871739"/>
       <w:r>
         <w:t>Objetivos</w:t>
       </w:r>
+      <w:bookmarkEnd w:id="6"/>
       <w:bookmarkEnd w:id="7"/>
+    </w:p>
+    <w:p>
+      <w:pPr>
+        <w:pStyle w:val="Ttulo2"/>
+      </w:pPr>
+      <w:bookmarkStart w:id="8" w:name="_Toc4842673"/>
+      <w:bookmarkStart w:id="9" w:name="_Toc4871740"/>
+      <w:r>
+        <w:t xml:space="preserve">El juego en sí (En un primer estadio local y sin motores de </w:t>
+      </w:r>
+      <w:proofErr w:type="spellStart"/>
+      <w:r>
+        <w:t>IAs</w:t>
+      </w:r>
+      <w:proofErr w:type="spellEnd"/>
+      <w:r>
+        <w:t xml:space="preserve"> complejos).</w:t>
+      </w:r>
       <w:bookmarkEnd w:id="8"/>
-    </w:p>
-    <w:p>
-      <w:pPr>
-        <w:pStyle w:val="Ttulo2"/>
-      </w:pPr>
-      <w:bookmarkStart w:id="9" w:name="_Toc4842673"/>
-      <w:bookmarkStart w:id="10" w:name="_Toc4871740"/>
-      <w:r>
-        <w:t xml:space="preserve">El juego en sí (En un primer estadio local y sin motores de </w:t>
-      </w:r>
-      <w:proofErr w:type="spellStart"/>
-      <w:r>
-        <w:t>IAs</w:t>
-      </w:r>
-      <w:proofErr w:type="spellEnd"/>
-      <w:r>
-        <w:t xml:space="preserve"> complejos).</w:t>
-      </w:r>
       <w:bookmarkEnd w:id="9"/>
-      <w:bookmarkEnd w:id="10"/>
     </w:p>
     <w:p>
       <w:pPr>
         <w:pStyle w:val="Ttulo3"/>
       </w:pPr>
-      <w:bookmarkStart w:id="11" w:name="_Toc4842674"/>
-      <w:bookmarkStart w:id="12" w:name="_Toc4871741"/>
+      <w:bookmarkStart w:id="10" w:name="_Toc4842674"/>
+      <w:bookmarkStart w:id="11" w:name="_Toc4871741"/>
       <w:r>
         <w:rPr>
           <w:rFonts w:ascii="Open Sans" w:hAnsi="Open Sans" w:cs="Open Sans"/>
           <w:noProof/>
           <w:color w:val="695D46"/>
           <w:sz w:val="22"/>
+          <w:lang w:eastAsia="es-ES"/>
         </w:rPr>
         <w:drawing>
           <wp:anchor distT="0" distB="0" distL="114300" distR="114300" simplePos="0" relativeHeight="251664384" behindDoc="0" locked="0" layoutInCell="1" allowOverlap="1">
@@ -3659,8 +3846,8 @@
       <w:r>
         <w:t>El tablero:</w:t>
       </w:r>
+      <w:bookmarkEnd w:id="10"/>
       <w:bookmarkEnd w:id="11"/>
-      <w:bookmarkEnd w:id="12"/>
     </w:p>
     <w:p>
       <w:pPr>
@@ -3695,33 +3882,33 @@
       <w:pPr>
         <w:pStyle w:val="Ttulo3"/>
       </w:pPr>
-      <w:bookmarkStart w:id="13" w:name="_Toc4842675"/>
-      <w:bookmarkStart w:id="14" w:name="_Toc4871742"/>
+      <w:bookmarkStart w:id="12" w:name="_Toc4842675"/>
+      <w:bookmarkStart w:id="13" w:name="_Toc4871742"/>
       <w:r>
         <w:t>Número de jugadores</w:t>
       </w:r>
+      <w:bookmarkEnd w:id="12"/>
       <w:bookmarkEnd w:id="13"/>
+      <w:r>
+        <w:t xml:space="preserve"> </w:t>
+      </w:r>
+    </w:p>
+    <w:p>
+      <w:r>
+        <w:t>4 Jugadores. Creo que es un buen compromiso entre el ajedrez clásico y juegos de tablero (2 jugadores) y juegos todos contra todos.</w:t>
+      </w:r>
+    </w:p>
+    <w:p>
+      <w:pPr>
+        <w:pStyle w:val="Ttulo3"/>
+      </w:pPr>
+      <w:bookmarkStart w:id="14" w:name="_Toc4842676"/>
+      <w:bookmarkStart w:id="15" w:name="_Toc4871743"/>
+      <w:r>
+        <w:t>Piezas y movimientos cambiados:</w:t>
+      </w:r>
       <w:bookmarkEnd w:id="14"/>
-      <w:r>
-        <w:t xml:space="preserve"> </w:t>
-      </w:r>
-    </w:p>
-    <w:p>
-      <w:r>
-        <w:t>4 Jugadores. Creo que es un buen compromiso entre el ajedrez clásico y juegos de tablero (2 jugadores) y juegos todos contra todos.</w:t>
-      </w:r>
-    </w:p>
-    <w:p>
-      <w:pPr>
-        <w:pStyle w:val="Ttulo3"/>
-      </w:pPr>
-      <w:bookmarkStart w:id="15" w:name="_Toc4842676"/>
-      <w:bookmarkStart w:id="16" w:name="_Toc4871743"/>
-      <w:r>
-        <w:t>Piezas y movimientos cambiados:</w:t>
-      </w:r>
       <w:bookmarkEnd w:id="15"/>
-      <w:bookmarkEnd w:id="16"/>
     </w:p>
     <w:p>
       <w:r>
@@ -3798,14 +3985,16 @@
           <w:szCs w:val="27"/>
         </w:rPr>
       </w:pPr>
-      <w:bookmarkStart w:id="17" w:name="_Toc4842677"/>
-      <w:bookmarkStart w:id="18" w:name="_Toc4871744"/>
+      <w:bookmarkStart w:id="16" w:name="_Toc4842677"/>
+      <w:bookmarkStart w:id="17" w:name="_Toc4871744"/>
+      <w:bookmarkStart w:id="18" w:name="_GoBack"/>
       <w:r>
         <w:t>¿Turnos o Estrategia a tiempo real (Expansión)?</w:t>
       </w:r>
+      <w:bookmarkEnd w:id="16"/>
       <w:bookmarkEnd w:id="17"/>
-      <w:bookmarkEnd w:id="18"/>
-    </w:p>
+    </w:p>
+    <w:bookmarkEnd w:id="18"/>
     <w:p>
       <w:r>
         <w:t>La primera versión del juego se realizará con turnos. Posteriormente se añadirá el factor tiempo (relojes). Creo que más que la tradicional forma de jugar al ajedrez con relojes (tiempo fijo para x movimientos la mejor primera aproximación es tiempo fijo corto para cada movimiento y si no se pierde turno) y es la que intentaré implementar en la primera versión.</w:t>
@@ -4526,6 +4715,7 @@
           <w:noProof/>
           <w:color w:val="695D46"/>
           <w:sz w:val="22"/>
+          <w:lang w:eastAsia="es-ES"/>
         </w:rPr>
         <w:lastRenderedPageBreak/>
         <w:drawing>
@@ -4586,7 +4776,16 @@
         </w:drawing>
       </w:r>
       <w:r>
-        <w:t xml:space="preserve">Con esto y algún retoque estableceremos una puntuación estimada que nos ayudará tanto para toques competitivos como para el </w:t>
+        <w:t xml:space="preserve">Con </w:t>
+      </w:r>
+      <w:r>
+        <w:rPr>
+          <w:rStyle w:val="Refdenotaalfinal"/>
+        </w:rPr>
+        <w:endnoteReference w:id="1"/>
+      </w:r>
+      <w:r>
+        <w:t xml:space="preserve">esto y algún retoque estableceremos una puntuación estimada que nos ayudará tanto para toques competitivos como para el </w:t>
       </w:r>
       <w:proofErr w:type="spellStart"/>
       <w:r>
@@ -4655,6 +4854,22 @@
       </w:pPr>
       <w:r>
         <w:continuationSeparator/>
+      </w:r>
+    </w:p>
+  </w:endnote>
+  <w:endnote w:id="1">
+    <w:p>
+      <w:pPr>
+        <w:pStyle w:val="Textonotaalfinal"/>
+      </w:pPr>
+      <w:r>
+        <w:rPr>
+          <w:rStyle w:val="Refdenotaalfinal"/>
+        </w:rPr>
+        <w:endnoteRef/>
+      </w:r>
+      <w:r>
+        <w:t xml:space="preserve"> </w:t>
       </w:r>
     </w:p>
   </w:endnote>
@@ -4836,7 +5051,7 @@
         <w:bCs/>
         <w:noProof/>
       </w:rPr>
-      <w:t>12</w:t>
+      <w:t>9</w:t>
     </w:r>
     <w:r>
       <w:rPr>
@@ -4875,7 +5090,7 @@
         <w:bCs/>
         <w:noProof/>
       </w:rPr>
-      <w:t>12</w:t>
+      <w:t>14</w:t>
     </w:r>
     <w:r>
       <w:rPr>
@@ -4900,6 +5115,32 @@
 
 <file path=word/numbering.xml><?xml version="1.0" encoding="utf-8"?>
 <w:numbering xmlns:wpc="http://schemas.microsoft.com/office/word/2010/wordprocessingCanvas" xmlns:mc="http://schemas.openxmlformats.org/markup-compatibility/2006" xmlns:o="urn:schemas-microsoft-com:office:office" xmlns:r="http://schemas.openxmlformats.org/officeDocument/2006/relationships" xmlns:m="http://schemas.openxmlformats.org/officeDocument/2006/math" xmlns:v="urn:schemas-microsoft-com:vml" xmlns:wp14="http://schemas.microsoft.com/office/word/2010/wordprocessingDrawing" xmlns:wp="http://schemas.openxmlformats.org/drawingml/2006/wordprocessingDrawing" xmlns:w10="urn:schemas-microsoft-com:office:word" xmlns:w="http://schemas.openxmlformats.org/wordprocessingml/2006/main" xmlns:w14="http://schemas.microsoft.com/office/word/2010/wordml" xmlns:w15="http://schemas.microsoft.com/office/word/2012/wordml" xmlns:wpg="http://schemas.microsoft.com/office/word/2010/wordprocessingGroup" xmlns:wpi="http://schemas.microsoft.com/office/word/2010/wordprocessingInk" xmlns:wne="http://schemas.microsoft.com/office/word/2006/wordml" xmlns:wps="http://schemas.microsoft.com/office/word/2010/wordprocessingShape" mc:Ignorable="w14 w15 wp14">
+  <w:numPicBullet w:numPicBulletId="0">
+    <w:pict>
+      <v:shapetype id="_x0000_t75" coordsize="21600,21600" o:spt="75" o:preferrelative="t" path="m@4@5l@4@11@9@11@9@5xe" filled="f" stroked="f">
+        <v:stroke joinstyle="miter"/>
+        <v:formulas>
+          <v:f eqn="if lineDrawn pixelLineWidth 0"/>
+          <v:f eqn="sum @0 1 0"/>
+          <v:f eqn="sum 0 0 @1"/>
+          <v:f eqn="prod @2 1 2"/>
+          <v:f eqn="prod @3 21600 pixelWidth"/>
+          <v:f eqn="prod @3 21600 pixelHeight"/>
+          <v:f eqn="sum @0 0 1"/>
+          <v:f eqn="prod @6 1 2"/>
+          <v:f eqn="prod @7 21600 pixelWidth"/>
+          <v:f eqn="sum @8 21600 0"/>
+          <v:f eqn="prod @7 21600 pixelHeight"/>
+          <v:f eqn="sum @10 21600 0"/>
+        </v:formulas>
+        <v:path o:extrusionok="f" gradientshapeok="t" o:connecttype="rect"/>
+        <o:lock v:ext="edit" aspectratio="t"/>
+      </v:shapetype>
+      <v:shape id="_x0000_i1089" type="#_x0000_t75" style="width:11.3pt;height:11.3pt" o:bullet="t">
+        <v:imagedata r:id="rId1" o:title="mso8553"/>
+      </v:shape>
+    </w:pict>
+  </w:numPicBullet>
   <w:abstractNum w:abstractNumId="0" w15:restartNumberingAfterBreak="0">
     <w:nsid w:val="0CCA5C2A"/>
     <w:multiLevelType w:val="hybridMultilevel"/>
@@ -5014,6 +5255,119 @@
     </w:lvl>
   </w:abstractNum>
   <w:abstractNum w:abstractNumId="1" w15:restartNumberingAfterBreak="0">
+    <w:nsid w:val="113710CE"/>
+    <w:multiLevelType w:val="hybridMultilevel"/>
+    <w:tmpl w:val="B6A423C6"/>
+    <w:lvl w:ilvl="0" w:tplc="0C0A0001">
+      <w:start w:val="1"/>
+      <w:numFmt w:val="bullet"/>
+      <w:lvlText w:val=""/>
+      <w:lvlJc w:val="left"/>
+      <w:pPr>
+        <w:ind w:left="1400" w:hanging="360"/>
+      </w:pPr>
+      <w:rPr>
+        <w:rFonts w:ascii="Symbol" w:hAnsi="Symbol" w:hint="default"/>
+      </w:rPr>
+    </w:lvl>
+    <w:lvl w:ilvl="1" w:tplc="0C0A0003" w:tentative="1">
+      <w:start w:val="1"/>
+      <w:numFmt w:val="bullet"/>
+      <w:lvlText w:val="o"/>
+      <w:lvlJc w:val="left"/>
+      <w:pPr>
+        <w:ind w:left="2120" w:hanging="360"/>
+      </w:pPr>
+      <w:rPr>
+        <w:rFonts w:ascii="Courier New" w:hAnsi="Courier New" w:cs="Courier New" w:hint="default"/>
+      </w:rPr>
+    </w:lvl>
+    <w:lvl w:ilvl="2" w:tplc="0C0A0005" w:tentative="1">
+      <w:start w:val="1"/>
+      <w:numFmt w:val="bullet"/>
+      <w:lvlText w:val=""/>
+      <w:lvlJc w:val="left"/>
+      <w:pPr>
+        <w:ind w:left="2840" w:hanging="360"/>
+      </w:pPr>
+      <w:rPr>
+        <w:rFonts w:ascii="Wingdings" w:hAnsi="Wingdings" w:hint="default"/>
+      </w:rPr>
+    </w:lvl>
+    <w:lvl w:ilvl="3" w:tplc="0C0A0001" w:tentative="1">
+      <w:start w:val="1"/>
+      <w:numFmt w:val="bullet"/>
+      <w:lvlText w:val=""/>
+      <w:lvlJc w:val="left"/>
+      <w:pPr>
+        <w:ind w:left="3560" w:hanging="360"/>
+      </w:pPr>
+      <w:rPr>
+        <w:rFonts w:ascii="Symbol" w:hAnsi="Symbol" w:hint="default"/>
+      </w:rPr>
+    </w:lvl>
+    <w:lvl w:ilvl="4" w:tplc="0C0A0003" w:tentative="1">
+      <w:start w:val="1"/>
+      <w:numFmt w:val="bullet"/>
+      <w:lvlText w:val="o"/>
+      <w:lvlJc w:val="left"/>
+      <w:pPr>
+        <w:ind w:left="4280" w:hanging="360"/>
+      </w:pPr>
+      <w:rPr>
+        <w:rFonts w:ascii="Courier New" w:hAnsi="Courier New" w:cs="Courier New" w:hint="default"/>
+      </w:rPr>
+    </w:lvl>
+    <w:lvl w:ilvl="5" w:tplc="0C0A0005" w:tentative="1">
+      <w:start w:val="1"/>
+      <w:numFmt w:val="bullet"/>
+      <w:lvlText w:val=""/>
+      <w:lvlJc w:val="left"/>
+      <w:pPr>
+        <w:ind w:left="5000" w:hanging="360"/>
+      </w:pPr>
+      <w:rPr>
+        <w:rFonts w:ascii="Wingdings" w:hAnsi="Wingdings" w:hint="default"/>
+      </w:rPr>
+    </w:lvl>
+    <w:lvl w:ilvl="6" w:tplc="0C0A0001" w:tentative="1">
+      <w:start w:val="1"/>
+      <w:numFmt w:val="bullet"/>
+      <w:lvlText w:val=""/>
+      <w:lvlJc w:val="left"/>
+      <w:pPr>
+        <w:ind w:left="5720" w:hanging="360"/>
+      </w:pPr>
+      <w:rPr>
+        <w:rFonts w:ascii="Symbol" w:hAnsi="Symbol" w:hint="default"/>
+      </w:rPr>
+    </w:lvl>
+    <w:lvl w:ilvl="7" w:tplc="0C0A0003" w:tentative="1">
+      <w:start w:val="1"/>
+      <w:numFmt w:val="bullet"/>
+      <w:lvlText w:val="o"/>
+      <w:lvlJc w:val="left"/>
+      <w:pPr>
+        <w:ind w:left="6440" w:hanging="360"/>
+      </w:pPr>
+      <w:rPr>
+        <w:rFonts w:ascii="Courier New" w:hAnsi="Courier New" w:cs="Courier New" w:hint="default"/>
+      </w:rPr>
+    </w:lvl>
+    <w:lvl w:ilvl="8" w:tplc="0C0A0005" w:tentative="1">
+      <w:start w:val="1"/>
+      <w:numFmt w:val="bullet"/>
+      <w:lvlText w:val=""/>
+      <w:lvlJc w:val="left"/>
+      <w:pPr>
+        <w:ind w:left="7160" w:hanging="360"/>
+      </w:pPr>
+      <w:rPr>
+        <w:rFonts w:ascii="Wingdings" w:hAnsi="Wingdings" w:hint="default"/>
+      </w:rPr>
+    </w:lvl>
+  </w:abstractNum>
+  <w:abstractNum w:abstractNumId="2" w15:restartNumberingAfterBreak="0">
     <w:nsid w:val="144606C9"/>
     <w:multiLevelType w:val="multilevel"/>
     <w:tmpl w:val="F2FA2A96"/>
@@ -5162,7 +5516,7 @@
       </w:rPr>
     </w:lvl>
   </w:abstractNum>
-  <w:abstractNum w:abstractNumId="2" w15:restartNumberingAfterBreak="0">
+  <w:abstractNum w:abstractNumId="3" w15:restartNumberingAfterBreak="0">
     <w:nsid w:val="1482775B"/>
     <w:multiLevelType w:val="multilevel"/>
     <w:tmpl w:val="E222E4F8"/>
@@ -5338,7 +5692,121 @@
       </w:rPr>
     </w:lvl>
   </w:abstractNum>
-  <w:abstractNum w:abstractNumId="3" w15:restartNumberingAfterBreak="0">
+  <w:abstractNum w:abstractNumId="4" w15:restartNumberingAfterBreak="0">
+    <w:nsid w:val="15BF6EDA"/>
+    <w:multiLevelType w:val="hybridMultilevel"/>
+    <w:tmpl w:val="DF0A3430"/>
+    <w:lvl w:ilvl="0" w:tplc="0C0A0007">
+      <w:start w:val="1"/>
+      <w:numFmt w:val="bullet"/>
+      <w:lvlText w:val=""/>
+      <w:lvlPicBulletId w:val="0"/>
+      <w:lvlJc w:val="left"/>
+      <w:pPr>
+        <w:ind w:left="1400" w:hanging="360"/>
+      </w:pPr>
+      <w:rPr>
+        <w:rFonts w:ascii="Symbol" w:hAnsi="Symbol" w:hint="default"/>
+      </w:rPr>
+    </w:lvl>
+    <w:lvl w:ilvl="1" w:tplc="0C0A0003" w:tentative="1">
+      <w:start w:val="1"/>
+      <w:numFmt w:val="bullet"/>
+      <w:lvlText w:val="o"/>
+      <w:lvlJc w:val="left"/>
+      <w:pPr>
+        <w:ind w:left="2120" w:hanging="360"/>
+      </w:pPr>
+      <w:rPr>
+        <w:rFonts w:ascii="Courier New" w:hAnsi="Courier New" w:cs="Courier New" w:hint="default"/>
+      </w:rPr>
+    </w:lvl>
+    <w:lvl w:ilvl="2" w:tplc="0C0A0005" w:tentative="1">
+      <w:start w:val="1"/>
+      <w:numFmt w:val="bullet"/>
+      <w:lvlText w:val=""/>
+      <w:lvlJc w:val="left"/>
+      <w:pPr>
+        <w:ind w:left="2840" w:hanging="360"/>
+      </w:pPr>
+      <w:rPr>
+        <w:rFonts w:ascii="Wingdings" w:hAnsi="Wingdings" w:hint="default"/>
+      </w:rPr>
+    </w:lvl>
+    <w:lvl w:ilvl="3" w:tplc="0C0A0001" w:tentative="1">
+      <w:start w:val="1"/>
+      <w:numFmt w:val="bullet"/>
+      <w:lvlText w:val=""/>
+      <w:lvlJc w:val="left"/>
+      <w:pPr>
+        <w:ind w:left="3560" w:hanging="360"/>
+      </w:pPr>
+      <w:rPr>
+        <w:rFonts w:ascii="Symbol" w:hAnsi="Symbol" w:hint="default"/>
+      </w:rPr>
+    </w:lvl>
+    <w:lvl w:ilvl="4" w:tplc="0C0A0003" w:tentative="1">
+      <w:start w:val="1"/>
+      <w:numFmt w:val="bullet"/>
+      <w:lvlText w:val="o"/>
+      <w:lvlJc w:val="left"/>
+      <w:pPr>
+        <w:ind w:left="4280" w:hanging="360"/>
+      </w:pPr>
+      <w:rPr>
+        <w:rFonts w:ascii="Courier New" w:hAnsi="Courier New" w:cs="Courier New" w:hint="default"/>
+      </w:rPr>
+    </w:lvl>
+    <w:lvl w:ilvl="5" w:tplc="0C0A0005" w:tentative="1">
+      <w:start w:val="1"/>
+      <w:numFmt w:val="bullet"/>
+      <w:lvlText w:val=""/>
+      <w:lvlJc w:val="left"/>
+      <w:pPr>
+        <w:ind w:left="5000" w:hanging="360"/>
+      </w:pPr>
+      <w:rPr>
+        <w:rFonts w:ascii="Wingdings" w:hAnsi="Wingdings" w:hint="default"/>
+      </w:rPr>
+    </w:lvl>
+    <w:lvl w:ilvl="6" w:tplc="0C0A0001" w:tentative="1">
+      <w:start w:val="1"/>
+      <w:numFmt w:val="bullet"/>
+      <w:lvlText w:val=""/>
+      <w:lvlJc w:val="left"/>
+      <w:pPr>
+        <w:ind w:left="5720" w:hanging="360"/>
+      </w:pPr>
+      <w:rPr>
+        <w:rFonts w:ascii="Symbol" w:hAnsi="Symbol" w:hint="default"/>
+      </w:rPr>
+    </w:lvl>
+    <w:lvl w:ilvl="7" w:tplc="0C0A0003" w:tentative="1">
+      <w:start w:val="1"/>
+      <w:numFmt w:val="bullet"/>
+      <w:lvlText w:val="o"/>
+      <w:lvlJc w:val="left"/>
+      <w:pPr>
+        <w:ind w:left="6440" w:hanging="360"/>
+      </w:pPr>
+      <w:rPr>
+        <w:rFonts w:ascii="Courier New" w:hAnsi="Courier New" w:cs="Courier New" w:hint="default"/>
+      </w:rPr>
+    </w:lvl>
+    <w:lvl w:ilvl="8" w:tplc="0C0A0005" w:tentative="1">
+      <w:start w:val="1"/>
+      <w:numFmt w:val="bullet"/>
+      <w:lvlText w:val=""/>
+      <w:lvlJc w:val="left"/>
+      <w:pPr>
+        <w:ind w:left="7160" w:hanging="360"/>
+      </w:pPr>
+      <w:rPr>
+        <w:rFonts w:ascii="Wingdings" w:hAnsi="Wingdings" w:hint="default"/>
+      </w:rPr>
+    </w:lvl>
+  </w:abstractNum>
+  <w:abstractNum w:abstractNumId="5" w15:restartNumberingAfterBreak="0">
     <w:nsid w:val="266064F9"/>
     <w:multiLevelType w:val="hybridMultilevel"/>
     <w:tmpl w:val="E752EC1C"/>
@@ -5451,7 +5919,7 @@
       </w:rPr>
     </w:lvl>
   </w:abstractNum>
-  <w:abstractNum w:abstractNumId="4" w15:restartNumberingAfterBreak="0">
+  <w:abstractNum w:abstractNumId="6" w15:restartNumberingAfterBreak="0">
     <w:nsid w:val="366333C4"/>
     <w:multiLevelType w:val="multilevel"/>
     <w:tmpl w:val="396C5AAA"/>
@@ -5564,7 +6032,7 @@
       </w:pPr>
     </w:lvl>
   </w:abstractNum>
-  <w:abstractNum w:abstractNumId="5" w15:restartNumberingAfterBreak="0">
+  <w:abstractNum w:abstractNumId="7" w15:restartNumberingAfterBreak="0">
     <w:nsid w:val="3A587943"/>
     <w:multiLevelType w:val="multilevel"/>
     <w:tmpl w:val="953494E0"/>
@@ -5713,7 +6181,120 @@
       </w:rPr>
     </w:lvl>
   </w:abstractNum>
-  <w:abstractNum w:abstractNumId="6" w15:restartNumberingAfterBreak="0">
+  <w:abstractNum w:abstractNumId="8" w15:restartNumberingAfterBreak="0">
+    <w:nsid w:val="41632F79"/>
+    <w:multiLevelType w:val="hybridMultilevel"/>
+    <w:tmpl w:val="FF608DE4"/>
+    <w:lvl w:ilvl="0" w:tplc="0C0A0001">
+      <w:start w:val="1"/>
+      <w:numFmt w:val="bullet"/>
+      <w:lvlText w:val=""/>
+      <w:lvlJc w:val="left"/>
+      <w:pPr>
+        <w:ind w:left="1400" w:hanging="360"/>
+      </w:pPr>
+      <w:rPr>
+        <w:rFonts w:ascii="Symbol" w:hAnsi="Symbol" w:hint="default"/>
+      </w:rPr>
+    </w:lvl>
+    <w:lvl w:ilvl="1" w:tplc="0C0A0003" w:tentative="1">
+      <w:start w:val="1"/>
+      <w:numFmt w:val="bullet"/>
+      <w:lvlText w:val="o"/>
+      <w:lvlJc w:val="left"/>
+      <w:pPr>
+        <w:ind w:left="2120" w:hanging="360"/>
+      </w:pPr>
+      <w:rPr>
+        <w:rFonts w:ascii="Courier New" w:hAnsi="Courier New" w:cs="Courier New" w:hint="default"/>
+      </w:rPr>
+    </w:lvl>
+    <w:lvl w:ilvl="2" w:tplc="0C0A0005" w:tentative="1">
+      <w:start w:val="1"/>
+      <w:numFmt w:val="bullet"/>
+      <w:lvlText w:val=""/>
+      <w:lvlJc w:val="left"/>
+      <w:pPr>
+        <w:ind w:left="2840" w:hanging="360"/>
+      </w:pPr>
+      <w:rPr>
+        <w:rFonts w:ascii="Wingdings" w:hAnsi="Wingdings" w:hint="default"/>
+      </w:rPr>
+    </w:lvl>
+    <w:lvl w:ilvl="3" w:tplc="0C0A0001" w:tentative="1">
+      <w:start w:val="1"/>
+      <w:numFmt w:val="bullet"/>
+      <w:lvlText w:val=""/>
+      <w:lvlJc w:val="left"/>
+      <w:pPr>
+        <w:ind w:left="3560" w:hanging="360"/>
+      </w:pPr>
+      <w:rPr>
+        <w:rFonts w:ascii="Symbol" w:hAnsi="Symbol" w:hint="default"/>
+      </w:rPr>
+    </w:lvl>
+    <w:lvl w:ilvl="4" w:tplc="0C0A0003" w:tentative="1">
+      <w:start w:val="1"/>
+      <w:numFmt w:val="bullet"/>
+      <w:lvlText w:val="o"/>
+      <w:lvlJc w:val="left"/>
+      <w:pPr>
+        <w:ind w:left="4280" w:hanging="360"/>
+      </w:pPr>
+      <w:rPr>
+        <w:rFonts w:ascii="Courier New" w:hAnsi="Courier New" w:cs="Courier New" w:hint="default"/>
+      </w:rPr>
+    </w:lvl>
+    <w:lvl w:ilvl="5" w:tplc="0C0A0005" w:tentative="1">
+      <w:start w:val="1"/>
+      <w:numFmt w:val="bullet"/>
+      <w:lvlText w:val=""/>
+      <w:lvlJc w:val="left"/>
+      <w:pPr>
+        <w:ind w:left="5000" w:hanging="360"/>
+      </w:pPr>
+      <w:rPr>
+        <w:rFonts w:ascii="Wingdings" w:hAnsi="Wingdings" w:hint="default"/>
+      </w:rPr>
+    </w:lvl>
+    <w:lvl w:ilvl="6" w:tplc="0C0A0001" w:tentative="1">
+      <w:start w:val="1"/>
+      <w:numFmt w:val="bullet"/>
+      <w:lvlText w:val=""/>
+      <w:lvlJc w:val="left"/>
+      <w:pPr>
+        <w:ind w:left="5720" w:hanging="360"/>
+      </w:pPr>
+      <w:rPr>
+        <w:rFonts w:ascii="Symbol" w:hAnsi="Symbol" w:hint="default"/>
+      </w:rPr>
+    </w:lvl>
+    <w:lvl w:ilvl="7" w:tplc="0C0A0003" w:tentative="1">
+      <w:start w:val="1"/>
+      <w:numFmt w:val="bullet"/>
+      <w:lvlText w:val="o"/>
+      <w:lvlJc w:val="left"/>
+      <w:pPr>
+        <w:ind w:left="6440" w:hanging="360"/>
+      </w:pPr>
+      <w:rPr>
+        <w:rFonts w:ascii="Courier New" w:hAnsi="Courier New" w:cs="Courier New" w:hint="default"/>
+      </w:rPr>
+    </w:lvl>
+    <w:lvl w:ilvl="8" w:tplc="0C0A0005" w:tentative="1">
+      <w:start w:val="1"/>
+      <w:numFmt w:val="bullet"/>
+      <w:lvlText w:val=""/>
+      <w:lvlJc w:val="left"/>
+      <w:pPr>
+        <w:ind w:left="7160" w:hanging="360"/>
+      </w:pPr>
+      <w:rPr>
+        <w:rFonts w:ascii="Wingdings" w:hAnsi="Wingdings" w:hint="default"/>
+      </w:rPr>
+    </w:lvl>
+  </w:abstractNum>
+  <w:abstractNum w:abstractNumId="9" w15:restartNumberingAfterBreak="0">
     <w:nsid w:val="445D641B"/>
     <w:multiLevelType w:val="multilevel"/>
     <w:tmpl w:val="70EEC01C"/>
@@ -5826,7 +6407,7 @@
       </w:pPr>
     </w:lvl>
   </w:abstractNum>
-  <w:abstractNum w:abstractNumId="7" w15:restartNumberingAfterBreak="0">
+  <w:abstractNum w:abstractNumId="10" w15:restartNumberingAfterBreak="0">
     <w:nsid w:val="44F70229"/>
     <w:multiLevelType w:val="multilevel"/>
     <w:tmpl w:val="335480C4"/>
@@ -5975,7 +6556,7 @@
       </w:rPr>
     </w:lvl>
   </w:abstractNum>
-  <w:abstractNum w:abstractNumId="8" w15:restartNumberingAfterBreak="0">
+  <w:abstractNum w:abstractNumId="11" w15:restartNumberingAfterBreak="0">
     <w:nsid w:val="533E49E4"/>
     <w:multiLevelType w:val="multilevel"/>
     <w:tmpl w:val="F2AC68F0"/>
@@ -6124,7 +6705,7 @@
       </w:rPr>
     </w:lvl>
   </w:abstractNum>
-  <w:abstractNum w:abstractNumId="9" w15:restartNumberingAfterBreak="0">
+  <w:abstractNum w:abstractNumId="12" w15:restartNumberingAfterBreak="0">
     <w:nsid w:val="59EB49E5"/>
     <w:multiLevelType w:val="multilevel"/>
     <w:tmpl w:val="274E1D68"/>
@@ -6237,7 +6818,346 @@
       </w:pPr>
     </w:lvl>
   </w:abstractNum>
-  <w:abstractNum w:abstractNumId="10" w15:restartNumberingAfterBreak="0">
+  <w:abstractNum w:abstractNumId="13" w15:restartNumberingAfterBreak="0">
+    <w:nsid w:val="69E54AB4"/>
+    <w:multiLevelType w:val="hybridMultilevel"/>
+    <w:tmpl w:val="508202F8"/>
+    <w:lvl w:ilvl="0" w:tplc="0C0A0001">
+      <w:start w:val="1"/>
+      <w:numFmt w:val="bullet"/>
+      <w:lvlText w:val=""/>
+      <w:lvlJc w:val="left"/>
+      <w:pPr>
+        <w:ind w:left="1400" w:hanging="360"/>
+      </w:pPr>
+      <w:rPr>
+        <w:rFonts w:ascii="Symbol" w:hAnsi="Symbol" w:hint="default"/>
+      </w:rPr>
+    </w:lvl>
+    <w:lvl w:ilvl="1" w:tplc="0C0A0003" w:tentative="1">
+      <w:start w:val="1"/>
+      <w:numFmt w:val="bullet"/>
+      <w:lvlText w:val="o"/>
+      <w:lvlJc w:val="left"/>
+      <w:pPr>
+        <w:ind w:left="2120" w:hanging="360"/>
+      </w:pPr>
+      <w:rPr>
+        <w:rFonts w:ascii="Courier New" w:hAnsi="Courier New" w:cs="Courier New" w:hint="default"/>
+      </w:rPr>
+    </w:lvl>
+    <w:lvl w:ilvl="2" w:tplc="0C0A0005" w:tentative="1">
+      <w:start w:val="1"/>
+      <w:numFmt w:val="bullet"/>
+      <w:lvlText w:val=""/>
+      <w:lvlJc w:val="left"/>
+      <w:pPr>
+        <w:ind w:left="2840" w:hanging="360"/>
+      </w:pPr>
+      <w:rPr>
+        <w:rFonts w:ascii="Wingdings" w:hAnsi="Wingdings" w:hint="default"/>
+      </w:rPr>
+    </w:lvl>
+    <w:lvl w:ilvl="3" w:tplc="0C0A0001" w:tentative="1">
+      <w:start w:val="1"/>
+      <w:numFmt w:val="bullet"/>
+      <w:lvlText w:val=""/>
+      <w:lvlJc w:val="left"/>
+      <w:pPr>
+        <w:ind w:left="3560" w:hanging="360"/>
+      </w:pPr>
+      <w:rPr>
+        <w:rFonts w:ascii="Symbol" w:hAnsi="Symbol" w:hint="default"/>
+      </w:rPr>
+    </w:lvl>
+    <w:lvl w:ilvl="4" w:tplc="0C0A0003" w:tentative="1">
+      <w:start w:val="1"/>
+      <w:numFmt w:val="bullet"/>
+      <w:lvlText w:val="o"/>
+      <w:lvlJc w:val="left"/>
+      <w:pPr>
+        <w:ind w:left="4280" w:hanging="360"/>
+      </w:pPr>
+      <w:rPr>
+        <w:rFonts w:ascii="Courier New" w:hAnsi="Courier New" w:cs="Courier New" w:hint="default"/>
+      </w:rPr>
+    </w:lvl>
+    <w:lvl w:ilvl="5" w:tplc="0C0A0005" w:tentative="1">
+      <w:start w:val="1"/>
+      <w:numFmt w:val="bullet"/>
+      <w:lvlText w:val=""/>
+      <w:lvlJc w:val="left"/>
+      <w:pPr>
+        <w:ind w:left="5000" w:hanging="360"/>
+      </w:pPr>
+      <w:rPr>
+        <w:rFonts w:ascii="Wingdings" w:hAnsi="Wingdings" w:hint="default"/>
+      </w:rPr>
+    </w:lvl>
+    <w:lvl w:ilvl="6" w:tplc="0C0A0001" w:tentative="1">
+      <w:start w:val="1"/>
+      <w:numFmt w:val="bullet"/>
+      <w:lvlText w:val=""/>
+      <w:lvlJc w:val="left"/>
+      <w:pPr>
+        <w:ind w:left="5720" w:hanging="360"/>
+      </w:pPr>
+      <w:rPr>
+        <w:rFonts w:ascii="Symbol" w:hAnsi="Symbol" w:hint="default"/>
+      </w:rPr>
+    </w:lvl>
+    <w:lvl w:ilvl="7" w:tplc="0C0A0003" w:tentative="1">
+      <w:start w:val="1"/>
+      <w:numFmt w:val="bullet"/>
+      <w:lvlText w:val="o"/>
+      <w:lvlJc w:val="left"/>
+      <w:pPr>
+        <w:ind w:left="6440" w:hanging="360"/>
+      </w:pPr>
+      <w:rPr>
+        <w:rFonts w:ascii="Courier New" w:hAnsi="Courier New" w:cs="Courier New" w:hint="default"/>
+      </w:rPr>
+    </w:lvl>
+    <w:lvl w:ilvl="8" w:tplc="0C0A0005" w:tentative="1">
+      <w:start w:val="1"/>
+      <w:numFmt w:val="bullet"/>
+      <w:lvlText w:val=""/>
+      <w:lvlJc w:val="left"/>
+      <w:pPr>
+        <w:ind w:left="7160" w:hanging="360"/>
+      </w:pPr>
+      <w:rPr>
+        <w:rFonts w:ascii="Wingdings" w:hAnsi="Wingdings" w:hint="default"/>
+      </w:rPr>
+    </w:lvl>
+  </w:abstractNum>
+  <w:abstractNum w:abstractNumId="14" w15:restartNumberingAfterBreak="0">
+    <w:nsid w:val="6F9F76BE"/>
+    <w:multiLevelType w:val="hybridMultilevel"/>
+    <w:tmpl w:val="771CFE26"/>
+    <w:lvl w:ilvl="0" w:tplc="0C0A0001">
+      <w:start w:val="1"/>
+      <w:numFmt w:val="bullet"/>
+      <w:lvlText w:val=""/>
+      <w:lvlJc w:val="left"/>
+      <w:pPr>
+        <w:ind w:left="1400" w:hanging="360"/>
+      </w:pPr>
+      <w:rPr>
+        <w:rFonts w:ascii="Symbol" w:hAnsi="Symbol" w:hint="default"/>
+      </w:rPr>
+    </w:lvl>
+    <w:lvl w:ilvl="1" w:tplc="0C0A0003" w:tentative="1">
+      <w:start w:val="1"/>
+      <w:numFmt w:val="bullet"/>
+      <w:lvlText w:val="o"/>
+      <w:lvlJc w:val="left"/>
+      <w:pPr>
+        <w:ind w:left="2120" w:hanging="360"/>
+      </w:pPr>
+      <w:rPr>
+        <w:rFonts w:ascii="Courier New" w:hAnsi="Courier New" w:cs="Courier New" w:hint="default"/>
+      </w:rPr>
+    </w:lvl>
+    <w:lvl w:ilvl="2" w:tplc="0C0A0005" w:tentative="1">
+      <w:start w:val="1"/>
+      <w:numFmt w:val="bullet"/>
+      <w:lvlText w:val=""/>
+      <w:lvlJc w:val="left"/>
+      <w:pPr>
+        <w:ind w:left="2840" w:hanging="360"/>
+      </w:pPr>
+      <w:rPr>
+        <w:rFonts w:ascii="Wingdings" w:hAnsi="Wingdings" w:hint="default"/>
+      </w:rPr>
+    </w:lvl>
+    <w:lvl w:ilvl="3" w:tplc="0C0A0001" w:tentative="1">
+      <w:start w:val="1"/>
+      <w:numFmt w:val="bullet"/>
+      <w:lvlText w:val=""/>
+      <w:lvlJc w:val="left"/>
+      <w:pPr>
+        <w:ind w:left="3560" w:hanging="360"/>
+      </w:pPr>
+      <w:rPr>
+        <w:rFonts w:ascii="Symbol" w:hAnsi="Symbol" w:hint="default"/>
+      </w:rPr>
+    </w:lvl>
+    <w:lvl w:ilvl="4" w:tplc="0C0A0003" w:tentative="1">
+      <w:start w:val="1"/>
+      <w:numFmt w:val="bullet"/>
+      <w:lvlText w:val="o"/>
+      <w:lvlJc w:val="left"/>
+      <w:pPr>
+        <w:ind w:left="4280" w:hanging="360"/>
+      </w:pPr>
+      <w:rPr>
+        <w:rFonts w:ascii="Courier New" w:hAnsi="Courier New" w:cs="Courier New" w:hint="default"/>
+      </w:rPr>
+    </w:lvl>
+    <w:lvl w:ilvl="5" w:tplc="0C0A0005" w:tentative="1">
+      <w:start w:val="1"/>
+      <w:numFmt w:val="bullet"/>
+      <w:lvlText w:val=""/>
+      <w:lvlJc w:val="left"/>
+      <w:pPr>
+        <w:ind w:left="5000" w:hanging="360"/>
+      </w:pPr>
+      <w:rPr>
+        <w:rFonts w:ascii="Wingdings" w:hAnsi="Wingdings" w:hint="default"/>
+      </w:rPr>
+    </w:lvl>
+    <w:lvl w:ilvl="6" w:tplc="0C0A0001" w:tentative="1">
+      <w:start w:val="1"/>
+      <w:numFmt w:val="bullet"/>
+      <w:lvlText w:val=""/>
+      <w:lvlJc w:val="left"/>
+      <w:pPr>
+        <w:ind w:left="5720" w:hanging="360"/>
+      </w:pPr>
+      <w:rPr>
+        <w:rFonts w:ascii="Symbol" w:hAnsi="Symbol" w:hint="default"/>
+      </w:rPr>
+    </w:lvl>
+    <w:lvl w:ilvl="7" w:tplc="0C0A0003" w:tentative="1">
+      <w:start w:val="1"/>
+      <w:numFmt w:val="bullet"/>
+      <w:lvlText w:val="o"/>
+      <w:lvlJc w:val="left"/>
+      <w:pPr>
+        <w:ind w:left="6440" w:hanging="360"/>
+      </w:pPr>
+      <w:rPr>
+        <w:rFonts w:ascii="Courier New" w:hAnsi="Courier New" w:cs="Courier New" w:hint="default"/>
+      </w:rPr>
+    </w:lvl>
+    <w:lvl w:ilvl="8" w:tplc="0C0A0005" w:tentative="1">
+      <w:start w:val="1"/>
+      <w:numFmt w:val="bullet"/>
+      <w:lvlText w:val=""/>
+      <w:lvlJc w:val="left"/>
+      <w:pPr>
+        <w:ind w:left="7160" w:hanging="360"/>
+      </w:pPr>
+      <w:rPr>
+        <w:rFonts w:ascii="Wingdings" w:hAnsi="Wingdings" w:hint="default"/>
+      </w:rPr>
+    </w:lvl>
+  </w:abstractNum>
+  <w:abstractNum w:abstractNumId="15" w15:restartNumberingAfterBreak="0">
+    <w:nsid w:val="738578C8"/>
+    <w:multiLevelType w:val="hybridMultilevel"/>
+    <w:tmpl w:val="BC3A7BE0"/>
+    <w:lvl w:ilvl="0" w:tplc="0C0A0001">
+      <w:start w:val="1"/>
+      <w:numFmt w:val="bullet"/>
+      <w:lvlText w:val=""/>
+      <w:lvlJc w:val="left"/>
+      <w:pPr>
+        <w:ind w:left="1400" w:hanging="360"/>
+      </w:pPr>
+      <w:rPr>
+        <w:rFonts w:ascii="Symbol" w:hAnsi="Symbol" w:hint="default"/>
+      </w:rPr>
+    </w:lvl>
+    <w:lvl w:ilvl="1" w:tplc="0C0A0003" w:tentative="1">
+      <w:start w:val="1"/>
+      <w:numFmt w:val="bullet"/>
+      <w:lvlText w:val="o"/>
+      <w:lvlJc w:val="left"/>
+      <w:pPr>
+        <w:ind w:left="2120" w:hanging="360"/>
+      </w:pPr>
+      <w:rPr>
+        <w:rFonts w:ascii="Courier New" w:hAnsi="Courier New" w:cs="Courier New" w:hint="default"/>
+      </w:rPr>
+    </w:lvl>
+    <w:lvl w:ilvl="2" w:tplc="0C0A0005" w:tentative="1">
+      <w:start w:val="1"/>
+      <w:numFmt w:val="bullet"/>
+      <w:lvlText w:val=""/>
+      <w:lvlJc w:val="left"/>
+      <w:pPr>
+        <w:ind w:left="2840" w:hanging="360"/>
+      </w:pPr>
+      <w:rPr>
+        <w:rFonts w:ascii="Wingdings" w:hAnsi="Wingdings" w:hint="default"/>
+      </w:rPr>
+    </w:lvl>
+    <w:lvl w:ilvl="3" w:tplc="0C0A0001" w:tentative="1">
+      <w:start w:val="1"/>
+      <w:numFmt w:val="bullet"/>
+      <w:lvlText w:val=""/>
+      <w:lvlJc w:val="left"/>
+      <w:pPr>
+        <w:ind w:left="3560" w:hanging="360"/>
+      </w:pPr>
+      <w:rPr>
+        <w:rFonts w:ascii="Symbol" w:hAnsi="Symbol" w:hint="default"/>
+      </w:rPr>
+    </w:lvl>
+    <w:lvl w:ilvl="4" w:tplc="0C0A0003" w:tentative="1">
+      <w:start w:val="1"/>
+      <w:numFmt w:val="bullet"/>
+      <w:lvlText w:val="o"/>
+      <w:lvlJc w:val="left"/>
+      <w:pPr>
+        <w:ind w:left="4280" w:hanging="360"/>
+      </w:pPr>
+      <w:rPr>
+        <w:rFonts w:ascii="Courier New" w:hAnsi="Courier New" w:cs="Courier New" w:hint="default"/>
+      </w:rPr>
+    </w:lvl>
+    <w:lvl w:ilvl="5" w:tplc="0C0A0005" w:tentative="1">
+      <w:start w:val="1"/>
+      <w:numFmt w:val="bullet"/>
+      <w:lvlText w:val=""/>
+      <w:lvlJc w:val="left"/>
+      <w:pPr>
+        <w:ind w:left="5000" w:hanging="360"/>
+      </w:pPr>
+      <w:rPr>
+        <w:rFonts w:ascii="Wingdings" w:hAnsi="Wingdings" w:hint="default"/>
+      </w:rPr>
+    </w:lvl>
+    <w:lvl w:ilvl="6" w:tplc="0C0A0001" w:tentative="1">
+      <w:start w:val="1"/>
+      <w:numFmt w:val="bullet"/>
+      <w:lvlText w:val=""/>
+      <w:lvlJc w:val="left"/>
+      <w:pPr>
+        <w:ind w:left="5720" w:hanging="360"/>
+      </w:pPr>
+      <w:rPr>
+        <w:rFonts w:ascii="Symbol" w:hAnsi="Symbol" w:hint="default"/>
+      </w:rPr>
+    </w:lvl>
+    <w:lvl w:ilvl="7" w:tplc="0C0A0003" w:tentative="1">
+      <w:start w:val="1"/>
+      <w:numFmt w:val="bullet"/>
+      <w:lvlText w:val="o"/>
+      <w:lvlJc w:val="left"/>
+      <w:pPr>
+        <w:ind w:left="6440" w:hanging="360"/>
+      </w:pPr>
+      <w:rPr>
+        <w:rFonts w:ascii="Courier New" w:hAnsi="Courier New" w:cs="Courier New" w:hint="default"/>
+      </w:rPr>
+    </w:lvl>
+    <w:lvl w:ilvl="8" w:tplc="0C0A0005" w:tentative="1">
+      <w:start w:val="1"/>
+      <w:numFmt w:val="bullet"/>
+      <w:lvlText w:val=""/>
+      <w:lvlJc w:val="left"/>
+      <w:pPr>
+        <w:ind w:left="7160" w:hanging="360"/>
+      </w:pPr>
+      <w:rPr>
+        <w:rFonts w:ascii="Wingdings" w:hAnsi="Wingdings" w:hint="default"/>
+      </w:rPr>
+    </w:lvl>
+  </w:abstractNum>
+  <w:abstractNum w:abstractNumId="16" w15:restartNumberingAfterBreak="0">
     <w:nsid w:val="7C326E27"/>
     <w:multiLevelType w:val="multilevel"/>
     <w:tmpl w:val="3A6EFCC4"/>
@@ -6387,52 +7307,52 @@
     </w:lvl>
   </w:abstractNum>
   <w:num w:numId="1">
-    <w:abstractNumId w:val="2"/>
+    <w:abstractNumId w:val="3"/>
   </w:num>
   <w:num w:numId="2">
-    <w:abstractNumId w:val="2"/>
+    <w:abstractNumId w:val="3"/>
   </w:num>
   <w:num w:numId="3">
-    <w:abstractNumId w:val="2"/>
+    <w:abstractNumId w:val="3"/>
   </w:num>
   <w:num w:numId="4">
-    <w:abstractNumId w:val="2"/>
+    <w:abstractNumId w:val="3"/>
   </w:num>
   <w:num w:numId="5">
-    <w:abstractNumId w:val="2"/>
+    <w:abstractNumId w:val="3"/>
   </w:num>
   <w:num w:numId="6">
-    <w:abstractNumId w:val="2"/>
+    <w:abstractNumId w:val="3"/>
   </w:num>
   <w:num w:numId="7">
-    <w:abstractNumId w:val="2"/>
+    <w:abstractNumId w:val="3"/>
   </w:num>
   <w:num w:numId="8">
-    <w:abstractNumId w:val="2"/>
+    <w:abstractNumId w:val="3"/>
   </w:num>
   <w:num w:numId="9">
-    <w:abstractNumId w:val="2"/>
+    <w:abstractNumId w:val="3"/>
   </w:num>
   <w:num w:numId="10">
-    <w:abstractNumId w:val="2"/>
+    <w:abstractNumId w:val="3"/>
   </w:num>
   <w:num w:numId="11">
+    <w:abstractNumId w:val="12"/>
+  </w:num>
+  <w:num w:numId="12">
     <w:abstractNumId w:val="9"/>
   </w:num>
-  <w:num w:numId="12">
-    <w:abstractNumId w:val="6"/>
-  </w:num>
   <w:num w:numId="13">
-    <w:abstractNumId w:val="5"/>
+    <w:abstractNumId w:val="7"/>
   </w:num>
   <w:num w:numId="14">
+    <w:abstractNumId w:val="16"/>
+  </w:num>
+  <w:num w:numId="15">
     <w:abstractNumId w:val="10"/>
   </w:num>
-  <w:num w:numId="15">
-    <w:abstractNumId w:val="7"/>
-  </w:num>
   <w:num w:numId="16">
-    <w:abstractNumId w:val="4"/>
+    <w:abstractNumId w:val="6"/>
     <w:lvlOverride w:ilvl="0">
       <w:lvl w:ilvl="0">
         <w:numFmt w:val="upperRoman"/>
@@ -6442,49 +7362,67 @@
     </w:lvlOverride>
   </w:num>
   <w:num w:numId="17">
-    <w:abstractNumId w:val="8"/>
+    <w:abstractNumId w:val="11"/>
   </w:num>
   <w:num w:numId="18">
-    <w:abstractNumId w:val="1"/>
+    <w:abstractNumId w:val="2"/>
   </w:num>
   <w:num w:numId="19">
-    <w:abstractNumId w:val="2"/>
+    <w:abstractNumId w:val="3"/>
   </w:num>
   <w:num w:numId="20">
-    <w:abstractNumId w:val="2"/>
+    <w:abstractNumId w:val="3"/>
   </w:num>
   <w:num w:numId="21">
-    <w:abstractNumId w:val="2"/>
+    <w:abstractNumId w:val="3"/>
   </w:num>
   <w:num w:numId="22">
-    <w:abstractNumId w:val="2"/>
+    <w:abstractNumId w:val="3"/>
   </w:num>
   <w:num w:numId="23">
-    <w:abstractNumId w:val="2"/>
+    <w:abstractNumId w:val="3"/>
   </w:num>
   <w:num w:numId="24">
-    <w:abstractNumId w:val="2"/>
+    <w:abstractNumId w:val="3"/>
   </w:num>
   <w:num w:numId="25">
-    <w:abstractNumId w:val="2"/>
+    <w:abstractNumId w:val="3"/>
   </w:num>
   <w:num w:numId="26">
-    <w:abstractNumId w:val="2"/>
+    <w:abstractNumId w:val="3"/>
   </w:num>
   <w:num w:numId="27">
-    <w:abstractNumId w:val="2"/>
+    <w:abstractNumId w:val="3"/>
   </w:num>
   <w:num w:numId="28">
-    <w:abstractNumId w:val="2"/>
+    <w:abstractNumId w:val="3"/>
   </w:num>
   <w:num w:numId="29">
-    <w:abstractNumId w:val="2"/>
+    <w:abstractNumId w:val="3"/>
   </w:num>
   <w:num w:numId="30">
     <w:abstractNumId w:val="0"/>
   </w:num>
   <w:num w:numId="31">
-    <w:abstractNumId w:val="3"/>
+    <w:abstractNumId w:val="5"/>
+  </w:num>
+  <w:num w:numId="32">
+    <w:abstractNumId w:val="13"/>
+  </w:num>
+  <w:num w:numId="33">
+    <w:abstractNumId w:val="1"/>
+  </w:num>
+  <w:num w:numId="34">
+    <w:abstractNumId w:val="8"/>
+  </w:num>
+  <w:num w:numId="35">
+    <w:abstractNumId w:val="14"/>
+  </w:num>
+  <w:num w:numId="36">
+    <w:abstractNumId w:val="4"/>
+  </w:num>
+  <w:num w:numId="37">
+    <w:abstractNumId w:val="15"/>
   </w:num>
 </w:numbering>
 </file>
@@ -6986,10 +7924,9 @@
     <w:next w:val="Normal"/>
     <w:link w:val="Ttulo4Car"/>
     <w:uiPriority w:val="9"/>
-    <w:semiHidden/>
     <w:unhideWhenUsed/>
     <w:qFormat/>
-    <w:rsid w:val="00AB5051"/>
+    <w:rsid w:val="00ED3D79"/>
     <w:pPr>
       <w:keepNext/>
       <w:keepLines/>
@@ -6998,14 +7935,15 @@
         <w:numId w:val="29"/>
       </w:numPr>
       <w:spacing w:before="200" w:after="0"/>
+      <w:ind w:left="680" w:firstLine="0"/>
       <w:outlineLvl w:val="3"/>
     </w:pPr>
     <w:rPr>
       <w:rFonts w:asciiTheme="majorHAnsi" w:eastAsiaTheme="majorEastAsia" w:hAnsiTheme="majorHAnsi" w:cstheme="majorBidi"/>
-      <w:b/>
       <w:bCs/>
       <w:i/>
       <w:iCs/>
+      <w:color w:val="26E26E" w:themeColor="accent6"/>
     </w:rPr>
   </w:style>
   <w:style w:type="paragraph" w:styleId="Ttulo5">
@@ -7146,7 +8084,6 @@
   <w:style w:type="character" w:default="1" w:styleId="Fuentedeprrafopredeter">
     <w:name w:val="Default Paragraph Font"/>
     <w:uiPriority w:val="1"/>
-    <w:semiHidden/>
     <w:unhideWhenUsed/>
   </w:style>
   <w:style w:type="table" w:default="1" w:styleId="Tablanormal">
@@ -7222,15 +8159,14 @@
     <w:basedOn w:val="Fuentedeprrafopredeter"/>
     <w:link w:val="Ttulo4"/>
     <w:uiPriority w:val="9"/>
-    <w:semiHidden/>
-    <w:rsid w:val="00AB5051"/>
+    <w:rsid w:val="00ED3D79"/>
     <w:rPr>
       <w:rFonts w:asciiTheme="majorHAnsi" w:eastAsiaTheme="majorEastAsia" w:hAnsiTheme="majorHAnsi" w:cstheme="majorBidi"/>
-      <w:b/>
       <w:bCs/>
       <w:i/>
       <w:iCs/>
-      <w:color w:val="000000" w:themeColor="text1"/>
+      <w:color w:val="26E26E" w:themeColor="accent6"/>
+      <w:sz w:val="24"/>
     </w:rPr>
   </w:style>
   <w:style w:type="character" w:customStyle="1" w:styleId="Ttulo5Car">
@@ -7832,6 +8768,54 @@
       <w:color w:val="808080"/>
     </w:rPr>
   </w:style>
+  <w:style w:type="paragraph" w:styleId="Bibliografa">
+    <w:name w:val="Bibliography"/>
+    <w:basedOn w:val="Normal"/>
+    <w:next w:val="Normal"/>
+    <w:uiPriority w:val="37"/>
+    <w:unhideWhenUsed/>
+    <w:rsid w:val="00AC26C7"/>
+  </w:style>
+  <w:style w:type="paragraph" w:styleId="Textonotaalfinal">
+    <w:name w:val="endnote text"/>
+    <w:basedOn w:val="Normal"/>
+    <w:link w:val="TextonotaalfinalCar"/>
+    <w:uiPriority w:val="99"/>
+    <w:semiHidden/>
+    <w:unhideWhenUsed/>
+    <w:rsid w:val="00CA3E6E"/>
+    <w:pPr>
+      <w:spacing w:before="0" w:after="0" w:line="240" w:lineRule="auto"/>
+    </w:pPr>
+    <w:rPr>
+      <w:sz w:val="20"/>
+      <w:szCs w:val="20"/>
+    </w:rPr>
+  </w:style>
+  <w:style w:type="character" w:customStyle="1" w:styleId="TextonotaalfinalCar">
+    <w:name w:val="Texto nota al final Car"/>
+    <w:basedOn w:val="Fuentedeprrafopredeter"/>
+    <w:link w:val="Textonotaalfinal"/>
+    <w:uiPriority w:val="99"/>
+    <w:semiHidden/>
+    <w:rsid w:val="00CA3E6E"/>
+    <w:rPr>
+      <w:color w:val="000000" w:themeColor="text1"/>
+      <w:sz w:val="20"/>
+      <w:szCs w:val="20"/>
+    </w:rPr>
+  </w:style>
+  <w:style w:type="character" w:styleId="Refdenotaalfinal">
+    <w:name w:val="endnote reference"/>
+    <w:basedOn w:val="Fuentedeprrafopredeter"/>
+    <w:uiPriority w:val="99"/>
+    <w:semiHidden/>
+    <w:unhideWhenUsed/>
+    <w:rsid w:val="00CA3E6E"/>
+    <w:rPr>
+      <w:vertAlign w:val="superscript"/>
+    </w:rPr>
+  </w:style>
 </w:styles>
 </file>
 
@@ -7981,6 +8965,7 @@
     <w:rsid w:val="004118AD"/>
     <w:rsid w:val="00725C42"/>
     <w:rsid w:val="009067D4"/>
+    <w:rsid w:val="009C6D88"/>
     <w:rsid w:val="00D36D21"/>
   </w:rsids>
   <m:mathPr>
@@ -8738,7 +9723,7 @@
 </file>
 
 <file path=customXml/item2.xml><?xml version="1.0" encoding="utf-8"?>
-<b:Sources xmlns:b="http://schemas.openxmlformats.org/officeDocument/2006/bibliography" xmlns="http://schemas.openxmlformats.org/officeDocument/2006/bibliography" SelectedStyle="\APASixthEditionOfficeOnline.xsl" StyleName="APA" Version="6"/>
+<b:Sources xmlns:b="http://schemas.openxmlformats.org/officeDocument/2006/bibliography" xmlns="http://schemas.openxmlformats.org/officeDocument/2006/bibliography" SelectedStyle="\HarvardAnglia2008OfficeOnline.xsl" StyleName="Harvard - Anglia" Version="2008"/>
 </file>
 
 <file path=customXml/itemProps1.xml><?xml version="1.0" encoding="utf-8"?>
@@ -8750,7 +9735,7 @@
 </file>
 
 <file path=customXml/itemProps2.xml><?xml version="1.0" encoding="utf-8"?>
-<ds:datastoreItem xmlns:ds="http://schemas.openxmlformats.org/officeDocument/2006/customXml" ds:itemID="{1C09F592-3E57-4E69-9636-935AAA4BBAAB}">
+<ds:datastoreItem xmlns:ds="http://schemas.openxmlformats.org/officeDocument/2006/customXml" ds:itemID="{A5D57FDB-0D8D-4D52-BA68-53A184AC9882}">
   <ds:schemaRefs>
     <ds:schemaRef ds:uri="http://schemas.openxmlformats.org/officeDocument/2006/bibliography"/>
   </ds:schemaRefs>

</xml_diff>

<commit_message>
Añadiendo cosas al documento
</commit_message>
<xml_diff>
--- a/Documento_Proyecto.docx
+++ b/Documento_Proyecto.docx
@@ -10,7 +10,6 @@
           <w:docPartUnique/>
         </w:docPartObj>
       </w:sdtPr>
-      <w:sdtEndPr/>
       <w:sdtContent>
         <w:p>
           <w:pPr>
@@ -202,7 +201,6 @@
                                       <w:calendar w:val="gregorian"/>
                                     </w:date>
                                   </w:sdtPr>
-                                  <w:sdtEndPr/>
                                   <w:sdtContent>
                                     <w:p>
                                       <w:pPr>
@@ -289,7 +287,6 @@
                                     <w:dataBinding w:prefixMappings="xmlns:ns0='http://schemas.openxmlformats.org/package/2006/metadata/core-properties' xmlns:ns1='http://purl.org/dc/elements/1.1/'" w:xpath="/ns0:coreProperties[1]/ns1:creator[1]" w:storeItemID="{6C3C8BC8-F283-45AE-878A-BAB7291924A1}"/>
                                     <w:text/>
                                   </w:sdtPr>
-                                  <w:sdtEndPr/>
                                   <w:sdtContent>
                                     <w:p>
                                       <w:pPr>
@@ -324,7 +321,6 @@
                                     <w:dataBinding w:prefixMappings="xmlns:ns0='http://schemas.openxmlformats.org/officeDocument/2006/extended-properties'" w:xpath="/ns0:Properties[1]/ns0:Company[1]" w:storeItemID="{6668398D-A668-4E3E-A5EB-62B293D839F1}"/>
                                     <w:text/>
                                   </w:sdtPr>
-                                  <w:sdtEndPr/>
                                   <w:sdtContent>
                                     <w:p>
                                       <w:pPr>
@@ -374,7 +370,6 @@
                                       <w:calendar w:val="gregorian"/>
                                     </w:date>
                                   </w:sdtPr>
-                                  <w:sdtEndPr/>
                                   <w:sdtContent>
                                     <w:p>
                                       <w:pPr>
@@ -445,7 +440,6 @@
                                 <w:calendar w:val="gregorian"/>
                               </w:date>
                             </w:sdtPr>
-                            <w:sdtEndPr/>
                             <w:sdtContent>
                               <w:p>
                                 <w:pPr>
@@ -487,7 +481,6 @@
                               <w:dataBinding w:prefixMappings="xmlns:ns0='http://schemas.openxmlformats.org/package/2006/metadata/core-properties' xmlns:ns1='http://purl.org/dc/elements/1.1/'" w:xpath="/ns0:coreProperties[1]/ns1:creator[1]" w:storeItemID="{6C3C8BC8-F283-45AE-878A-BAB7291924A1}"/>
                               <w:text/>
                             </w:sdtPr>
-                            <w:sdtEndPr/>
                             <w:sdtContent>
                               <w:p>
                                 <w:pPr>
@@ -522,7 +515,6 @@
                               <w:dataBinding w:prefixMappings="xmlns:ns0='http://schemas.openxmlformats.org/officeDocument/2006/extended-properties'" w:xpath="/ns0:Properties[1]/ns0:Company[1]" w:storeItemID="{6668398D-A668-4E3E-A5EB-62B293D839F1}"/>
                               <w:text/>
                             </w:sdtPr>
-                            <w:sdtEndPr/>
                             <w:sdtContent>
                               <w:p>
                                 <w:pPr>
@@ -540,8 +532,18 @@
                                     <w:sz w:val="24"/>
                                     <w:szCs w:val="24"/>
                                   </w:rPr>
-                                  <w:t>2º DAM B, I.E.S. Doctor Balmis</w:t>
+                                  <w:t xml:space="preserve">2º DAM B, I.E.S. Doctor </w:t>
                                 </w:r>
+                                <w:proofErr w:type="spellStart"/>
+                                <w:r>
+                                  <w:rPr>
+                                    <w:color w:val="FFFFFF" w:themeColor="background1"/>
+                                    <w:sz w:val="24"/>
+                                    <w:szCs w:val="24"/>
+                                  </w:rPr>
+                                  <w:t>Balmis</w:t>
+                                </w:r>
+                                <w:proofErr w:type="spellEnd"/>
                               </w:p>
                             </w:sdtContent>
                           </w:sdt>
@@ -562,7 +564,6 @@
                                 <w:calendar w:val="gregorian"/>
                               </w:date>
                             </w:sdtPr>
-                            <w:sdtEndPr/>
                             <w:sdtContent>
                               <w:p>
                                 <w:pPr>
@@ -690,7 +691,6 @@
                                   <w:dataBinding w:prefixMappings="xmlns:ns0='http://schemas.openxmlformats.org/package/2006/metadata/core-properties' xmlns:ns1='http://purl.org/dc/elements/1.1/'" w:xpath="/ns0:coreProperties[1]/ns1:title[1]" w:storeItemID="{6C3C8BC8-F283-45AE-878A-BAB7291924A1}"/>
                                   <w:text/>
                                 </w:sdtPr>
-                                <w:sdtEndPr/>
                                 <w:sdtContent>
                                   <w:p>
                                     <w:pPr>
@@ -814,7 +814,6 @@
                             <w:dataBinding w:prefixMappings="xmlns:ns0='http://schemas.openxmlformats.org/package/2006/metadata/core-properties' xmlns:ns1='http://purl.org/dc/elements/1.1/'" w:xpath="/ns0:coreProperties[1]/ns1:title[1]" w:storeItemID="{6C3C8BC8-F283-45AE-878A-BAB7291924A1}"/>
                             <w:text/>
                           </w:sdtPr>
-                          <w:sdtEndPr/>
                           <w:sdtContent>
                             <w:p>
                               <w:pPr>
@@ -829,6 +828,7 @@
                                   </w14:props3d>
                                 </w:rPr>
                               </w:pPr>
+                              <w:proofErr w:type="spellStart"/>
                               <w:r>
                                 <w:rPr>
                                   <w:color w:val="FFFFFF" w:themeColor="background1"/>
@@ -838,8 +838,9 @@
                                     <w14:bevelB w14:w="0" w14:h="127000" w14:prst="circle"/>
                                   </w14:props3d>
                                 </w:rPr>
-                                <w:t>Chess Battle</w:t>
+                                <w:t>Chess</w:t>
                               </w:r>
+                              <w:proofErr w:type="spellEnd"/>
                               <w:r>
                                 <w:rPr>
                                   <w:color w:val="FFFFFF" w:themeColor="background1"/>
@@ -851,6 +852,31 @@
                                 </w:rPr>
                                 <w:t xml:space="preserve"> </w:t>
                               </w:r>
+                              <w:proofErr w:type="spellStart"/>
+                              <w:r>
+                                <w:rPr>
+                                  <w:color w:val="FFFFFF" w:themeColor="background1"/>
+                                  <w:sz w:val="72"/>
+                                  <w:szCs w:val="72"/>
+                                  <w14:props3d w14:extrusionH="0" w14:contourW="0" w14:prstMaterial="warmMatte">
+                                    <w14:bevelB w14:w="0" w14:h="127000" w14:prst="circle"/>
+                                  </w14:props3d>
+                                </w:rPr>
+                                <w:t>Battle</w:t>
+                              </w:r>
+                              <w:proofErr w:type="spellEnd"/>
+                              <w:r>
+                                <w:rPr>
+                                  <w:color w:val="FFFFFF" w:themeColor="background1"/>
+                                  <w:sz w:val="72"/>
+                                  <w:szCs w:val="72"/>
+                                  <w14:props3d w14:extrusionH="0" w14:contourW="0" w14:prstMaterial="warmMatte">
+                                    <w14:bevelB w14:w="0" w14:h="127000" w14:prst="circle"/>
+                                  </w14:props3d>
+                                </w:rPr>
+                                <w:t xml:space="preserve"> </w:t>
+                              </w:r>
+                              <w:proofErr w:type="spellStart"/>
                               <w:r>
                                 <w:rPr>
                                   <w:color w:val="FFFFFF" w:themeColor="background1"/>
@@ -862,6 +888,7 @@
                                 </w:rPr>
                                 <w:t>Royale</w:t>
                               </w:r>
+                              <w:proofErr w:type="spellEnd"/>
                             </w:p>
                           </w:sdtContent>
                         </w:sdt>
@@ -991,7 +1018,7 @@
       <w:r>
         <w:fldChar w:fldCharType="separate"/>
       </w:r>
-      <w:hyperlink w:anchor="_Toc5033923" w:history="1">
+      <w:hyperlink w:anchor="_Toc5196481" w:history="1">
         <w:r>
           <w:rPr>
             <w:rStyle w:val="Hipervnculo"/>
@@ -1044,7 +1071,7 @@
             <w:noProof/>
             <w:webHidden/>
           </w:rPr>
-          <w:instrText xml:space="preserve"> PAGEREF _Toc5033923 \h </w:instrText>
+          <w:instrText xml:space="preserve"> PAGEREF _Toc5196481 \h </w:instrText>
         </w:r>
         <w:r>
           <w:rPr>
@@ -1091,7 +1118,7 @@
           <w:lang w:eastAsia="es-ES"/>
         </w:rPr>
       </w:pPr>
-      <w:hyperlink w:anchor="_Toc5033924" w:history="1">
+      <w:hyperlink w:anchor="_Toc5196482" w:history="1">
         <w:r>
           <w:rPr>
             <w:rStyle w:val="Hipervnculo"/>
@@ -1138,7 +1165,7 @@
             <w:noProof/>
             <w:webHidden/>
           </w:rPr>
-          <w:instrText xml:space="preserve"> PAGEREF _Toc5033924 \h </w:instrText>
+          <w:instrText xml:space="preserve"> PAGEREF _Toc5196482 \h </w:instrText>
         </w:r>
         <w:r>
           <w:rPr>
@@ -1185,7 +1212,7 @@
           <w:lang w:eastAsia="es-ES"/>
         </w:rPr>
       </w:pPr>
-      <w:hyperlink w:anchor="_Toc5033925" w:history="1">
+      <w:hyperlink w:anchor="_Toc5196483" w:history="1">
         <w:r>
           <w:rPr>
             <w:rStyle w:val="Hipervnculo"/>
@@ -1232,7 +1259,7 @@
             <w:noProof/>
             <w:webHidden/>
           </w:rPr>
-          <w:instrText xml:space="preserve"> PAGEREF _Toc5033925 \h </w:instrText>
+          <w:instrText xml:space="preserve"> PAGEREF _Toc5196483 \h </w:instrText>
         </w:r>
         <w:r>
           <w:rPr>
@@ -1280,7 +1307,7 @@
           <w:lang w:eastAsia="es-ES"/>
         </w:rPr>
       </w:pPr>
-      <w:hyperlink w:anchor="_Toc5033926" w:history="1">
+      <w:hyperlink w:anchor="_Toc5196484" w:history="1">
         <w:r>
           <w:rPr>
             <w:rStyle w:val="Hipervnculo"/>
@@ -1327,7 +1354,7 @@
             <w:noProof/>
             <w:webHidden/>
           </w:rPr>
-          <w:instrText xml:space="preserve"> PAGEREF _Toc5033926 \h </w:instrText>
+          <w:instrText xml:space="preserve"> PAGEREF _Toc5196484 \h </w:instrText>
         </w:r>
         <w:r>
           <w:rPr>
@@ -1375,7 +1402,7 @@
           <w:lang w:eastAsia="es-ES"/>
         </w:rPr>
       </w:pPr>
-      <w:hyperlink w:anchor="_Toc5033927" w:history="1">
+      <w:hyperlink w:anchor="_Toc5196485" w:history="1">
         <w:r>
           <w:rPr>
             <w:rStyle w:val="Hipervnculo"/>
@@ -1422,7 +1449,7 @@
             <w:noProof/>
             <w:webHidden/>
           </w:rPr>
-          <w:instrText xml:space="preserve"> PAGEREF _Toc5033927 \h </w:instrText>
+          <w:instrText xml:space="preserve"> PAGEREF _Toc5196485 \h </w:instrText>
         </w:r>
         <w:r>
           <w:rPr>
@@ -1470,7 +1497,7 @@
           <w:lang w:eastAsia="es-ES"/>
         </w:rPr>
       </w:pPr>
-      <w:hyperlink w:anchor="_Toc5033928" w:history="1">
+      <w:hyperlink w:anchor="_Toc5196486" w:history="1">
         <w:r>
           <w:rPr>
             <w:rStyle w:val="Hipervnculo"/>
@@ -1517,7 +1544,7 @@
             <w:noProof/>
             <w:webHidden/>
           </w:rPr>
-          <w:instrText xml:space="preserve"> PAGEREF _Toc5033928 \h </w:instrText>
+          <w:instrText xml:space="preserve"> PAGEREF _Toc5196486 \h </w:instrText>
         </w:r>
         <w:r>
           <w:rPr>
@@ -1564,7 +1591,7 @@
           <w:lang w:eastAsia="es-ES"/>
         </w:rPr>
       </w:pPr>
-      <w:hyperlink w:anchor="_Toc5033929" w:history="1">
+      <w:hyperlink w:anchor="_Toc5196487" w:history="1">
         <w:r>
           <w:rPr>
             <w:rStyle w:val="Hipervnculo"/>
@@ -1611,7 +1638,7 @@
             <w:noProof/>
             <w:webHidden/>
           </w:rPr>
-          <w:instrText xml:space="preserve"> PAGEREF _Toc5033929 \h </w:instrText>
+          <w:instrText xml:space="preserve"> PAGEREF _Toc5196487 \h </w:instrText>
         </w:r>
         <w:r>
           <w:rPr>
@@ -1659,7 +1686,7 @@
           <w:lang w:eastAsia="es-ES"/>
         </w:rPr>
       </w:pPr>
-      <w:hyperlink w:anchor="_Toc5033930" w:history="1">
+      <w:hyperlink w:anchor="_Toc5196488" w:history="1">
         <w:r>
           <w:rPr>
             <w:rStyle w:val="Hipervnculo"/>
@@ -1712,7 +1739,7 @@
             <w:noProof/>
             <w:webHidden/>
           </w:rPr>
-          <w:instrText xml:space="preserve"> PAGEREF _Toc5033930 \h </w:instrText>
+          <w:instrText xml:space="preserve"> PAGEREF _Toc5196488 \h </w:instrText>
         </w:r>
         <w:r>
           <w:rPr>
@@ -1759,7 +1786,7 @@
           <w:lang w:eastAsia="es-ES"/>
         </w:rPr>
       </w:pPr>
-      <w:hyperlink w:anchor="_Toc5033931" w:history="1">
+      <w:hyperlink w:anchor="_Toc5196489" w:history="1">
         <w:r>
           <w:rPr>
             <w:rStyle w:val="Hipervnculo"/>
@@ -1806,7 +1833,7 @@
             <w:noProof/>
             <w:webHidden/>
           </w:rPr>
-          <w:instrText xml:space="preserve"> PAGEREF _Toc5033931 \h </w:instrText>
+          <w:instrText xml:space="preserve"> PAGEREF _Toc5196489 \h </w:instrText>
         </w:r>
         <w:r>
           <w:rPr>
@@ -1853,7 +1880,7 @@
           <w:lang w:eastAsia="es-ES"/>
         </w:rPr>
       </w:pPr>
-      <w:hyperlink w:anchor="_Toc5033932" w:history="1">
+      <w:hyperlink w:anchor="_Toc5196490" w:history="1">
         <w:r>
           <w:rPr>
             <w:rStyle w:val="Hipervnculo"/>
@@ -1900,7 +1927,7 @@
             <w:noProof/>
             <w:webHidden/>
           </w:rPr>
-          <w:instrText xml:space="preserve"> PAGEREF _Toc5033932 \h </w:instrText>
+          <w:instrText xml:space="preserve"> PAGEREF _Toc5196490 \h </w:instrText>
         </w:r>
         <w:r>
           <w:rPr>
@@ -1948,7 +1975,7 @@
           <w:lang w:eastAsia="es-ES"/>
         </w:rPr>
       </w:pPr>
-      <w:hyperlink w:anchor="_Toc5033933" w:history="1">
+      <w:hyperlink w:anchor="_Toc5196491" w:history="1">
         <w:r>
           <w:rPr>
             <w:rStyle w:val="Hipervnculo"/>
@@ -1995,7 +2022,7 @@
             <w:noProof/>
             <w:webHidden/>
           </w:rPr>
-          <w:instrText xml:space="preserve"> PAGEREF _Toc5033933 \h </w:instrText>
+          <w:instrText xml:space="preserve"> PAGEREF _Toc5196491 \h </w:instrText>
         </w:r>
         <w:r>
           <w:rPr>
@@ -2015,7 +2042,7 @@
             <w:noProof/>
             <w:webHidden/>
           </w:rPr>
-          <w:t>10</w:t>
+          <w:t>12</w:t>
         </w:r>
         <w:r>
           <w:rPr>
@@ -2043,7 +2070,7 @@
           <w:lang w:eastAsia="es-ES"/>
         </w:rPr>
       </w:pPr>
-      <w:hyperlink w:anchor="_Toc5033934" w:history="1">
+      <w:hyperlink w:anchor="_Toc5196492" w:history="1">
         <w:r>
           <w:rPr>
             <w:rStyle w:val="Hipervnculo"/>
@@ -2096,7 +2123,7 @@
             <w:noProof/>
             <w:webHidden/>
           </w:rPr>
-          <w:instrText xml:space="preserve"> PAGEREF _Toc5033934 \h </w:instrText>
+          <w:instrText xml:space="preserve"> PAGEREF _Toc5196492 \h </w:instrText>
         </w:r>
         <w:r>
           <w:rPr>
@@ -2116,7 +2143,7 @@
             <w:noProof/>
             <w:webHidden/>
           </w:rPr>
-          <w:t>11</w:t>
+          <w:t>13</w:t>
         </w:r>
         <w:r>
           <w:rPr>
@@ -2143,7 +2170,7 @@
           <w:lang w:eastAsia="es-ES"/>
         </w:rPr>
       </w:pPr>
-      <w:hyperlink w:anchor="_Toc5033935" w:history="1">
+      <w:hyperlink w:anchor="_Toc5196493" w:history="1">
         <w:r>
           <w:rPr>
             <w:rStyle w:val="Hipervnculo"/>
@@ -2190,7 +2217,7 @@
             <w:noProof/>
             <w:webHidden/>
           </w:rPr>
-          <w:instrText xml:space="preserve"> PAGEREF _Toc5033935 \h </w:instrText>
+          <w:instrText xml:space="preserve"> PAGEREF _Toc5196493 \h </w:instrText>
         </w:r>
         <w:r>
           <w:rPr>
@@ -2210,7 +2237,7 @@
             <w:noProof/>
             <w:webHidden/>
           </w:rPr>
-          <w:t>11</w:t>
+          <w:t>13</w:t>
         </w:r>
         <w:r>
           <w:rPr>
@@ -2238,7 +2265,7 @@
           <w:lang w:eastAsia="es-ES"/>
         </w:rPr>
       </w:pPr>
-      <w:hyperlink w:anchor="_Toc5033936" w:history="1">
+      <w:hyperlink w:anchor="_Toc5196494" w:history="1">
         <w:r>
           <w:rPr>
             <w:rStyle w:val="Hipervnculo"/>
@@ -2285,7 +2312,7 @@
             <w:noProof/>
             <w:webHidden/>
           </w:rPr>
-          <w:instrText xml:space="preserve"> PAGEREF _Toc5033936 \h </w:instrText>
+          <w:instrText xml:space="preserve"> PAGEREF _Toc5196494 \h </w:instrText>
         </w:r>
         <w:r>
           <w:rPr>
@@ -2305,7 +2332,7 @@
             <w:noProof/>
             <w:webHidden/>
           </w:rPr>
-          <w:t>11</w:t>
+          <w:t>13</w:t>
         </w:r>
         <w:r>
           <w:rPr>
@@ -2333,7 +2360,7 @@
           <w:lang w:eastAsia="es-ES"/>
         </w:rPr>
       </w:pPr>
-      <w:hyperlink w:anchor="_Toc5033937" w:history="1">
+      <w:hyperlink w:anchor="_Toc5196495" w:history="1">
         <w:r>
           <w:rPr>
             <w:rStyle w:val="Hipervnculo"/>
@@ -2380,7 +2407,7 @@
             <w:noProof/>
             <w:webHidden/>
           </w:rPr>
-          <w:instrText xml:space="preserve"> PAGEREF _Toc5033937 \h </w:instrText>
+          <w:instrText xml:space="preserve"> PAGEREF _Toc5196495 \h </w:instrText>
         </w:r>
         <w:r>
           <w:rPr>
@@ -2400,7 +2427,7 @@
             <w:noProof/>
             <w:webHidden/>
           </w:rPr>
-          <w:t>11</w:t>
+          <w:t>13</w:t>
         </w:r>
         <w:r>
           <w:rPr>
@@ -2428,7 +2455,7 @@
           <w:lang w:eastAsia="es-ES"/>
         </w:rPr>
       </w:pPr>
-      <w:hyperlink w:anchor="_Toc5033938" w:history="1">
+      <w:hyperlink w:anchor="_Toc5196496" w:history="1">
         <w:r>
           <w:rPr>
             <w:rStyle w:val="Hipervnculo"/>
@@ -2475,7 +2502,7 @@
             <w:noProof/>
             <w:webHidden/>
           </w:rPr>
-          <w:instrText xml:space="preserve"> PAGEREF _Toc5033938 \h </w:instrText>
+          <w:instrText xml:space="preserve"> PAGEREF _Toc5196496 \h </w:instrText>
         </w:r>
         <w:r>
           <w:rPr>
@@ -2495,7 +2522,7 @@
             <w:noProof/>
             <w:webHidden/>
           </w:rPr>
-          <w:t>11</w:t>
+          <w:t>13</w:t>
         </w:r>
         <w:r>
           <w:rPr>
@@ -2523,7 +2550,7 @@
           <w:lang w:eastAsia="es-ES"/>
         </w:rPr>
       </w:pPr>
-      <w:hyperlink w:anchor="_Toc5033939" w:history="1">
+      <w:hyperlink w:anchor="_Toc5196497" w:history="1">
         <w:r>
           <w:rPr>
             <w:rStyle w:val="Hipervnculo"/>
@@ -2570,7 +2597,7 @@
             <w:noProof/>
             <w:webHidden/>
           </w:rPr>
-          <w:instrText xml:space="preserve"> PAGEREF _Toc5033939 \h </w:instrText>
+          <w:instrText xml:space="preserve"> PAGEREF _Toc5196497 \h </w:instrText>
         </w:r>
         <w:r>
           <w:rPr>
@@ -2590,7 +2617,7 @@
             <w:noProof/>
             <w:webHidden/>
           </w:rPr>
-          <w:t>12</w:t>
+          <w:t>14</w:t>
         </w:r>
         <w:r>
           <w:rPr>
@@ -2618,7 +2645,7 @@
           <w:lang w:eastAsia="es-ES"/>
         </w:rPr>
       </w:pPr>
-      <w:hyperlink w:anchor="_Toc5033940" w:history="1">
+      <w:hyperlink w:anchor="_Toc5196498" w:history="1">
         <w:r>
           <w:rPr>
             <w:rStyle w:val="Hipervnculo"/>
@@ -2665,7 +2692,7 @@
             <w:noProof/>
             <w:webHidden/>
           </w:rPr>
-          <w:instrText xml:space="preserve"> PAGEREF _Toc5033940 \h </w:instrText>
+          <w:instrText xml:space="preserve"> PAGEREF _Toc5196498 \h </w:instrText>
         </w:r>
         <w:r>
           <w:rPr>
@@ -2685,7 +2712,7 @@
             <w:noProof/>
             <w:webHidden/>
           </w:rPr>
-          <w:t>12</w:t>
+          <w:t>14</w:t>
         </w:r>
         <w:r>
           <w:rPr>
@@ -2712,7 +2739,7 @@
           <w:lang w:eastAsia="es-ES"/>
         </w:rPr>
       </w:pPr>
-      <w:hyperlink w:anchor="_Toc5033941" w:history="1">
+      <w:hyperlink w:anchor="_Toc5196499" w:history="1">
         <w:r>
           <w:rPr>
             <w:rStyle w:val="Hipervnculo"/>
@@ -2759,7 +2786,7 @@
             <w:noProof/>
             <w:webHidden/>
           </w:rPr>
-          <w:instrText xml:space="preserve"> PAGEREF _Toc5033941 \h </w:instrText>
+          <w:instrText xml:space="preserve"> PAGEREF _Toc5196499 \h </w:instrText>
         </w:r>
         <w:r>
           <w:rPr>
@@ -2779,7 +2806,7 @@
             <w:noProof/>
             <w:webHidden/>
           </w:rPr>
-          <w:t>12</w:t>
+          <w:t>14</w:t>
         </w:r>
         <w:r>
           <w:rPr>
@@ -2806,7 +2833,7 @@
           <w:lang w:eastAsia="es-ES"/>
         </w:rPr>
       </w:pPr>
-      <w:hyperlink w:anchor="_Toc5033942" w:history="1">
+      <w:hyperlink w:anchor="_Toc5196500" w:history="1">
         <w:r>
           <w:rPr>
             <w:rStyle w:val="Hipervnculo"/>
@@ -2853,7 +2880,7 @@
             <w:noProof/>
             <w:webHidden/>
           </w:rPr>
-          <w:instrText xml:space="preserve"> PAGEREF _Toc5033942 \h </w:instrText>
+          <w:instrText xml:space="preserve"> PAGEREF _Toc5196500 \h </w:instrText>
         </w:r>
         <w:r>
           <w:rPr>
@@ -2873,7 +2900,7 @@
             <w:noProof/>
             <w:webHidden/>
           </w:rPr>
-          <w:t>13</w:t>
+          <w:t>15</w:t>
         </w:r>
         <w:r>
           <w:rPr>
@@ -2900,7 +2927,7 @@
           <w:lang w:eastAsia="es-ES"/>
         </w:rPr>
       </w:pPr>
-      <w:hyperlink w:anchor="_Toc5033943" w:history="1">
+      <w:hyperlink w:anchor="_Toc5196501" w:history="1">
         <w:r>
           <w:rPr>
             <w:rStyle w:val="Hipervnculo"/>
@@ -2947,7 +2974,7 @@
             <w:noProof/>
             <w:webHidden/>
           </w:rPr>
-          <w:instrText xml:space="preserve"> PAGEREF _Toc5033943 \h </w:instrText>
+          <w:instrText xml:space="preserve"> PAGEREF _Toc5196501 \h </w:instrText>
         </w:r>
         <w:r>
           <w:rPr>
@@ -2967,7 +2994,7 @@
             <w:noProof/>
             <w:webHidden/>
           </w:rPr>
-          <w:t>13</w:t>
+          <w:t>15</w:t>
         </w:r>
         <w:r>
           <w:rPr>
@@ -2994,7 +3021,7 @@
           <w:lang w:eastAsia="es-ES"/>
         </w:rPr>
       </w:pPr>
-      <w:hyperlink w:anchor="_Toc5033944" w:history="1">
+      <w:hyperlink w:anchor="_Toc5196502" w:history="1">
         <w:r>
           <w:rPr>
             <w:rStyle w:val="Hipervnculo"/>
@@ -3041,7 +3068,7 @@
             <w:noProof/>
             <w:webHidden/>
           </w:rPr>
-          <w:instrText xml:space="preserve"> PAGEREF _Toc5033944 \h </w:instrText>
+          <w:instrText xml:space="preserve"> PAGEREF _Toc5196502 \h </w:instrText>
         </w:r>
         <w:r>
           <w:rPr>
@@ -3061,7 +3088,7 @@
             <w:noProof/>
             <w:webHidden/>
           </w:rPr>
-          <w:t>13</w:t>
+          <w:t>15</w:t>
         </w:r>
         <w:r>
           <w:rPr>
@@ -3089,7 +3116,7 @@
           <w:lang w:eastAsia="es-ES"/>
         </w:rPr>
       </w:pPr>
-      <w:hyperlink w:anchor="_Toc5033945" w:history="1">
+      <w:hyperlink w:anchor="_Toc5196503" w:history="1">
         <w:r>
           <w:rPr>
             <w:rStyle w:val="Hipervnculo"/>
@@ -3143,7 +3170,7 @@
             <w:noProof/>
             <w:webHidden/>
           </w:rPr>
-          <w:instrText xml:space="preserve"> PAGEREF _Toc5033945 \h </w:instrText>
+          <w:instrText xml:space="preserve"> PAGEREF _Toc5196503 \h </w:instrText>
         </w:r>
         <w:r>
           <w:rPr>
@@ -3163,7 +3190,7 @@
             <w:noProof/>
             <w:webHidden/>
           </w:rPr>
-          <w:t>14</w:t>
+          <w:t>16</w:t>
         </w:r>
         <w:r>
           <w:rPr>
@@ -3191,7 +3218,7 @@
           <w:lang w:eastAsia="es-ES"/>
         </w:rPr>
       </w:pPr>
-      <w:hyperlink w:anchor="_Toc5033946" w:history="1">
+      <w:hyperlink w:anchor="_Toc5196504" w:history="1">
         <w:r>
           <w:rPr>
             <w:rStyle w:val="Hipervnculo"/>
@@ -3245,7 +3272,7 @@
             <w:noProof/>
             <w:webHidden/>
           </w:rPr>
-          <w:instrText xml:space="preserve"> PAGEREF _Toc5033946 \h </w:instrText>
+          <w:instrText xml:space="preserve"> PAGEREF _Toc5196504 \h </w:instrText>
         </w:r>
         <w:r>
           <w:rPr>
@@ -3265,7 +3292,7 @@
             <w:noProof/>
             <w:webHidden/>
           </w:rPr>
-          <w:t>14</w:t>
+          <w:t>16</w:t>
         </w:r>
         <w:r>
           <w:rPr>
@@ -3293,7 +3320,7 @@
           <w:lang w:eastAsia="es-ES"/>
         </w:rPr>
       </w:pPr>
-      <w:hyperlink w:anchor="_Toc5033947" w:history="1">
+      <w:hyperlink w:anchor="_Toc5196505" w:history="1">
         <w:r>
           <w:rPr>
             <w:rStyle w:val="Hipervnculo"/>
@@ -3346,7 +3373,7 @@
             <w:noProof/>
             <w:webHidden/>
           </w:rPr>
-          <w:instrText xml:space="preserve"> PAGEREF _Toc5033947 \h </w:instrText>
+          <w:instrText xml:space="preserve"> PAGEREF _Toc5196505 \h </w:instrText>
         </w:r>
         <w:r>
           <w:rPr>
@@ -3366,7 +3393,7 @@
             <w:noProof/>
             <w:webHidden/>
           </w:rPr>
-          <w:t>15</w:t>
+          <w:t>17</w:t>
         </w:r>
         <w:r>
           <w:rPr>
@@ -3394,7 +3421,7 @@
           <w:lang w:eastAsia="es-ES"/>
         </w:rPr>
       </w:pPr>
-      <w:hyperlink w:anchor="_Toc5033948" w:history="1">
+      <w:hyperlink w:anchor="_Toc5196506" w:history="1">
         <w:r>
           <w:rPr>
             <w:rStyle w:val="Hipervnculo"/>
@@ -3447,7 +3474,7 @@
             <w:noProof/>
             <w:webHidden/>
           </w:rPr>
-          <w:instrText xml:space="preserve"> PAGEREF _Toc5033948 \h </w:instrText>
+          <w:instrText xml:space="preserve"> PAGEREF _Toc5196506 \h </w:instrText>
         </w:r>
         <w:r>
           <w:rPr>
@@ -3467,7 +3494,7 @@
             <w:noProof/>
             <w:webHidden/>
           </w:rPr>
-          <w:t>16</w:t>
+          <w:t>18</w:t>
         </w:r>
         <w:r>
           <w:rPr>
@@ -3495,19 +3522,19 @@
       <w:pPr>
         <w:pStyle w:val="Ttulo1"/>
       </w:pPr>
-      <w:bookmarkStart w:id="0" w:name="_Toc5033923"/>
-      <w:bookmarkStart w:id="1" w:name="_Toc4842669"/>
+      <w:bookmarkStart w:id="0" w:name="_Toc4842669"/>
+      <w:bookmarkStart w:id="1" w:name="_Toc5196481"/>
       <w:r>
         <w:lastRenderedPageBreak/>
         <w:t>Introducción</w:t>
       </w:r>
-      <w:bookmarkEnd w:id="0"/>
+      <w:bookmarkEnd w:id="1"/>
     </w:p>
     <w:p>
       <w:pPr>
         <w:pStyle w:val="Ttulo2"/>
       </w:pPr>
-      <w:bookmarkStart w:id="2" w:name="_Toc5033924"/>
+      <w:bookmarkStart w:id="2" w:name="_Toc5196482"/>
       <w:r>
         <w:t>Justificación</w:t>
       </w:r>
@@ -4055,12 +4082,12 @@
       <w:pPr>
         <w:pStyle w:val="Ttulo2"/>
       </w:pPr>
-      <w:bookmarkStart w:id="3" w:name="_Toc5033925"/>
+      <w:bookmarkStart w:id="3" w:name="_Toc5196483"/>
       <w:r>
         <w:lastRenderedPageBreak/>
         <w:t>Objetivos</w:t>
       </w:r>
-      <w:bookmarkEnd w:id="1"/>
+      <w:bookmarkEnd w:id="0"/>
       <w:bookmarkEnd w:id="3"/>
     </w:p>
     <w:p>
@@ -4100,7 +4127,7 @@
       <w:pPr>
         <w:pStyle w:val="Ttulo3"/>
       </w:pPr>
-      <w:bookmarkStart w:id="4" w:name="_Toc5033926"/>
+      <w:bookmarkStart w:id="4" w:name="_Toc5196484"/>
       <w:r>
         <w:t>Objetivos del juego/app en sí:</w:t>
       </w:r>
@@ -4224,7 +4251,7 @@
       <w:pPr>
         <w:pStyle w:val="Ttulo3"/>
       </w:pPr>
-      <w:bookmarkStart w:id="5" w:name="_Toc5033927"/>
+      <w:bookmarkStart w:id="5" w:name="_Toc5196485"/>
       <w:r>
         <w:lastRenderedPageBreak/>
         <w:t>Objetivos formativos</w:t>
@@ -4284,7 +4311,7 @@
       <w:r>
         <w:t xml:space="preserve"> </w:t>
       </w:r>
-      <w:bookmarkStart w:id="6" w:name="_Toc5033928"/>
+      <w:bookmarkStart w:id="6" w:name="_Toc5196486"/>
       <w:r>
         <w:t>Objetivos “empresariales”</w:t>
       </w:r>
@@ -4330,7 +4357,7 @@
       <w:pPr>
         <w:pStyle w:val="Ttulo2"/>
       </w:pPr>
-      <w:bookmarkStart w:id="7" w:name="_Toc5033929"/>
+      <w:bookmarkStart w:id="7" w:name="_Toc5196487"/>
       <w:r>
         <w:t>Antecedentes</w:t>
       </w:r>
@@ -4455,7 +4482,6 @@
           <w:id w:val="-1481146487"/>
           <w:citation/>
         </w:sdtPr>
-        <w:sdtEndPr/>
         <w:sdtContent>
           <w:r>
             <w:fldChar w:fldCharType="begin"/>
@@ -4560,7 +4586,6 @@
           <w:id w:val="-57932556"/>
           <w:citation/>
         </w:sdtPr>
-        <w:sdtEndPr/>
         <w:sdtContent>
           <w:r>
             <w:fldChar w:fldCharType="begin"/>
@@ -4590,7 +4615,6 @@
           <w:id w:val="116032626"/>
           <w:citation/>
         </w:sdtPr>
-        <w:sdtEndPr/>
         <w:sdtContent>
           <w:r>
             <w:fldChar w:fldCharType="begin"/>
@@ -4651,7 +4675,6 @@
           <w:id w:val="-1216814501"/>
           <w:citation/>
         </w:sdtPr>
-        <w:sdtEndPr/>
         <w:sdtContent>
           <w:r>
             <w:fldChar w:fldCharType="begin"/>
@@ -4728,7 +4751,6 @@
           <w:id w:val="2106226271"/>
           <w:citation/>
         </w:sdtPr>
-        <w:sdtEndPr/>
         <w:sdtContent>
           <w:r>
             <w:fldChar w:fldCharType="begin"/>
@@ -4778,7 +4800,6 @@
           <w:id w:val="474182336"/>
           <w:citation/>
         </w:sdtPr>
-        <w:sdtEndPr/>
         <w:sdtContent>
           <w:r>
             <w:fldChar w:fldCharType="begin"/>
@@ -4831,7 +4852,6 @@
           <w:id w:val="-1571804938"/>
           <w:citation/>
         </w:sdtPr>
-        <w:sdtEndPr/>
         <w:sdtContent>
           <w:r>
             <w:fldChar w:fldCharType="begin"/>
@@ -4880,7 +4900,6 @@
           <w:id w:val="366810335"/>
           <w:citation/>
         </w:sdtPr>
-        <w:sdtEndPr/>
         <w:sdtContent>
           <w:r>
             <w:fldChar w:fldCharType="begin"/>
@@ -4930,7 +4949,6 @@
           <w:id w:val="1824853174"/>
           <w:citation/>
         </w:sdtPr>
-        <w:sdtEndPr/>
         <w:sdtContent>
           <w:r>
             <w:fldChar w:fldCharType="begin"/>
@@ -4963,7 +4981,6 @@
           <w:id w:val="1621492974"/>
           <w:citation/>
         </w:sdtPr>
-        <w:sdtEndPr/>
         <w:sdtContent>
           <w:r>
             <w:fldChar w:fldCharType="begin"/>
@@ -5142,7 +5159,6 @@
           <w:id w:val="354093294"/>
           <w:citation/>
         </w:sdtPr>
-        <w:sdtEndPr/>
         <w:sdtContent>
           <w:r>
             <w:fldChar w:fldCharType="begin"/>
@@ -5192,7 +5208,6 @@
           <w:id w:val="-1124383583"/>
           <w:citation/>
         </w:sdtPr>
-        <w:sdtEndPr/>
         <w:sdtContent>
           <w:r>
             <w:fldChar w:fldCharType="begin"/>
@@ -5247,7 +5262,6 @@
           <w:id w:val="-671493465"/>
           <w:citation/>
         </w:sdtPr>
-        <w:sdtEndPr/>
         <w:sdtContent>
           <w:r>
             <w:fldChar w:fldCharType="begin"/>
@@ -5283,7 +5297,6 @@
           <w:id w:val="440350293"/>
           <w:citation/>
         </w:sdtPr>
-        <w:sdtEndPr/>
         <w:sdtContent>
           <w:r>
             <w:fldChar w:fldCharType="begin"/>
@@ -5327,7 +5340,6 @@
           <w:id w:val="-2085373134"/>
           <w:citation/>
         </w:sdtPr>
-        <w:sdtEndPr/>
         <w:sdtContent>
           <w:r>
             <w:fldChar w:fldCharType="begin"/>
@@ -5366,7 +5378,6 @@
           <w:id w:val="-967427978"/>
           <w:citation/>
         </w:sdtPr>
-        <w:sdtEndPr/>
         <w:sdtContent>
           <w:r>
             <w:fldChar w:fldCharType="begin"/>
@@ -5423,7 +5434,6 @@
           <w:id w:val="-1570340851"/>
           <w:citation/>
         </w:sdtPr>
-        <w:sdtEndPr/>
         <w:sdtContent>
           <w:r>
             <w:fldChar w:fldCharType="begin"/>
@@ -5605,7 +5615,7 @@
       <w:pPr>
         <w:pStyle w:val="Ttulo1"/>
       </w:pPr>
-      <w:bookmarkStart w:id="8" w:name="_Toc5033930"/>
+      <w:bookmarkStart w:id="8" w:name="_Toc5196488"/>
       <w:r>
         <w:t>Necesidades empresariales para el desarrollo</w:t>
       </w:r>
@@ -5648,7 +5658,7 @@
       <w:pPr>
         <w:pStyle w:val="Ttulo2"/>
       </w:pPr>
-      <w:bookmarkStart w:id="9" w:name="_Toc5033931"/>
+      <w:bookmarkStart w:id="9" w:name="_Toc5196489"/>
       <w:r>
         <w:lastRenderedPageBreak/>
         <w:t>¿Plan de empresa?</w:t>
@@ -5775,7 +5785,7 @@
       <w:pPr>
         <w:pStyle w:val="Ttulo2"/>
       </w:pPr>
-      <w:bookmarkStart w:id="10" w:name="_Toc5033932"/>
+      <w:bookmarkStart w:id="10" w:name="_Toc5196490"/>
       <w:r>
         <w:t>Recursos humanos</w:t>
       </w:r>
@@ -5957,15 +5967,295 @@
       <w:r>
         <w:t>Por último, aunque esto tendría que esperar más adelante, el siguiente responsable a ser seleccionado para formar parte de la empresa debería ser alguien que se ocupara tanto de la arquitectura de hardware necesario y del escalamiento necesario si de verdad se consigue una cierta ampliación de nuestro nicho de mercado o de nuestras posibilidades de ventas. Hasta que eso ocurra habría que ir trabajando con las limitaciones claras de usar lo más barato posible en todo ello.</w:t>
       </w:r>
+    </w:p>
+    <w:p>
+      <w:r>
+        <w:t>Sumando hacen como mínimo un total de 4(+1) personas necesarias. Aunque se vayan a explorar distintas alternativas para la financiación del proyecto parece claro que es de un calado bastante grande. De hecho creo que la mejor alternativa sería plantearse la creación de una sociedad buscando socios que se involucrasen tanto económica como físicamente en el proyecto y fueran cubriendo esos puestos.</w:t>
+      </w:r>
+    </w:p>
+    <w:p>
+      <w:r>
+        <w:t xml:space="preserve">De esta manera las obligaciones frente a la Seguridad Social serían únicamente las personales y… </w:t>
+      </w:r>
+    </w:p>
+    <w:p>
+      <w:pPr>
+        <w:rPr>
+          <w:i/>
+        </w:rPr>
+      </w:pPr>
+      <w:r>
+        <w:rPr>
+          <w:i/>
+        </w:rPr>
+        <w:t>(</w:t>
+      </w:r>
+      <w:proofErr w:type="gramStart"/>
+      <w:r>
+        <w:rPr>
+          <w:i/>
+        </w:rPr>
+        <w:t>preguntar</w:t>
+      </w:r>
+      <w:proofErr w:type="gramEnd"/>
+      <w:r>
+        <w:rPr>
+          <w:i/>
+        </w:rPr>
+        <w:t xml:space="preserve"> a Lara… no s</w:t>
+      </w:r>
+      <w:r>
+        <w:rPr>
+          <w:i/>
+        </w:rPr>
+        <w:t>é si eso va por buen camino, la idea es que no coste tanto el monte de formar todo esto pero no sé si será legal…)</w:t>
+      </w:r>
+    </w:p>
+    <w:p>
+      <w:pPr>
+        <w:pStyle w:val="Ttulo2"/>
+      </w:pPr>
+      <w:r>
+        <w:lastRenderedPageBreak/>
+        <w:t>prevención de riesgos laborales</w:t>
+      </w:r>
+    </w:p>
+    <w:p>
+      <w:pPr>
+        <w:pStyle w:val="Ttulo3"/>
+      </w:pPr>
+      <w:r>
+        <w:t>Riesgos laborales</w:t>
+      </w:r>
+    </w:p>
+    <w:p>
+      <w:r>
+        <w:t xml:space="preserve">La mayoría de los puestos de la empresa consisten en realizar trabajos delante de pantallas de visualización (ordenadores). Así que voy a centrarme en realizar un resumen de </w:t>
+      </w:r>
+      <w:r>
+        <w:t xml:space="preserve">los riesgos </w:t>
+      </w:r>
+      <w:r>
+        <w:t>asociados al puesto</w:t>
+      </w:r>
+      <w:r>
+        <w:t xml:space="preserve"> de trabajo.</w:t>
+      </w:r>
+      <w:r>
+        <w:t xml:space="preserve"> Aunque un breve resumen de los riesgos asociados al lugar de trabajo siempre es pertinente.</w:t>
+      </w:r>
+    </w:p>
+    <w:p>
+      <w:r>
+        <w:t>En cualquier caso para un mayor detalle sobre estos menesteres se puede consultar la numerosa bibliografía que existe sobre los riesgos de trabajadores de oficina. Una parte de la cual hemos reflejado en el apartado de bibliografía.</w:t>
+      </w:r>
+      <w:sdt>
+        <w:sdtPr>
+          <w:id w:val="-2013988482"/>
+          <w:citation/>
+        </w:sdtPr>
+        <w:sdtContent>
+          <w:r>
+            <w:fldChar w:fldCharType="begin"/>
+          </w:r>
+          <w:r>
+            <w:instrText xml:space="preserve"> CITATION Pre \l 3082 </w:instrText>
+          </w:r>
+          <w:r>
+            <w:fldChar w:fldCharType="separate"/>
+          </w:r>
+          <w:r>
+            <w:rPr>
+              <w:noProof/>
+            </w:rPr>
+            <w:t xml:space="preserve"> </w:t>
+          </w:r>
+          <w:r>
+            <w:rPr>
+              <w:noProof/>
+            </w:rPr>
+            <w:t>[17]</w:t>
+          </w:r>
+          <w:r>
+            <w:fldChar w:fldCharType="end"/>
+          </w:r>
+        </w:sdtContent>
+      </w:sdt>
+      <w:sdt>
+        <w:sdtPr>
+          <w:id w:val="476804847"/>
+          <w:citation/>
+        </w:sdtPr>
+        <w:sdtContent>
+          <w:r>
+            <w:fldChar w:fldCharType="begin"/>
+          </w:r>
+          <w:r>
+            <w:instrText xml:space="preserve"> CITATION Rea97 \l 3082 </w:instrText>
+          </w:r>
+          <w:r>
+            <w:fldChar w:fldCharType="separate"/>
+          </w:r>
+          <w:r>
+            <w:rPr>
+              <w:noProof/>
+            </w:rPr>
+            <w:t xml:space="preserve"> </w:t>
+          </w:r>
+          <w:r>
+            <w:rPr>
+              <w:noProof/>
+            </w:rPr>
+            <w:t>[18]</w:t>
+          </w:r>
+          <w:r>
+            <w:fldChar w:fldCharType="end"/>
+          </w:r>
+        </w:sdtContent>
+      </w:sdt>
+      <w:sdt>
+        <w:sdtPr>
+          <w:id w:val="-749654440"/>
+          <w:citation/>
+        </w:sdtPr>
+        <w:sdtContent>
+          <w:r>
+            <w:fldChar w:fldCharType="begin"/>
+          </w:r>
+          <w:r>
+            <w:instrText xml:space="preserve"> CITATION Rea \l 3082 </w:instrText>
+          </w:r>
+          <w:r>
+            <w:fldChar w:fldCharType="separate"/>
+          </w:r>
+          <w:r>
+            <w:rPr>
+              <w:noProof/>
+            </w:rPr>
+            <w:t xml:space="preserve"> </w:t>
+          </w:r>
+          <w:r>
+            <w:rPr>
+              <w:noProof/>
+            </w:rPr>
+            <w:t>[19]</w:t>
+          </w:r>
+          <w:r>
+            <w:fldChar w:fldCharType="end"/>
+          </w:r>
+        </w:sdtContent>
+      </w:sdt>
+      <w:sdt>
+        <w:sdtPr>
+          <w:id w:val="639928014"/>
+          <w:citation/>
+        </w:sdtPr>
+        <w:sdtContent>
+          <w:r>
+            <w:fldChar w:fldCharType="begin"/>
+          </w:r>
+          <w:r>
+            <w:instrText xml:space="preserve"> CITATION Rea1 \l 3082 </w:instrText>
+          </w:r>
+          <w:r>
+            <w:fldChar w:fldCharType="separate"/>
+          </w:r>
+          <w:r>
+            <w:rPr>
+              <w:noProof/>
+            </w:rPr>
+            <w:t xml:space="preserve"> </w:t>
+          </w:r>
+          <w:r>
+            <w:rPr>
+              <w:noProof/>
+            </w:rPr>
+            <w:t>[20]</w:t>
+          </w:r>
+          <w:r>
+            <w:fldChar w:fldCharType="end"/>
+          </w:r>
+        </w:sdtContent>
+      </w:sdt>
+      <w:sdt>
+        <w:sdtPr>
+          <w:id w:val="-1432191880"/>
+          <w:citation/>
+        </w:sdtPr>
+        <w:sdtContent>
+          <w:r>
+            <w:fldChar w:fldCharType="begin"/>
+          </w:r>
+          <w:r>
+            <w:instrText xml:space="preserve"> CITATION Fra \l 3082 </w:instrText>
+          </w:r>
+          <w:r>
+            <w:fldChar w:fldCharType="separate"/>
+          </w:r>
+          <w:r>
+            <w:rPr>
+              <w:noProof/>
+            </w:rPr>
+            <w:t xml:space="preserve"> </w:t>
+          </w:r>
+          <w:r>
+            <w:rPr>
+              <w:noProof/>
+            </w:rPr>
+            <w:t>[21]</w:t>
+          </w:r>
+          <w:r>
+            <w:fldChar w:fldCharType="end"/>
+          </w:r>
+        </w:sdtContent>
+      </w:sdt>
+    </w:p>
+    <w:p>
+      <w:pPr>
+        <w:pStyle w:val="Ttulo4"/>
+      </w:pPr>
+      <w:r>
+        <w:t>Riesgos asociados al lugar de trabajo</w:t>
+      </w:r>
+    </w:p>
+    <w:p>
+      <w:pPr>
+        <w:pStyle w:val="Ttulo5"/>
+      </w:pPr>
+      <w:proofErr w:type="spellStart"/>
+      <w:r>
+        <w:t>Caidas</w:t>
+      </w:r>
+      <w:proofErr w:type="spellEnd"/>
+      <w:r>
+        <w:t xml:space="preserve"> al mismo nivel</w:t>
+      </w:r>
+    </w:p>
+    <w:p>
+      <w:r>
+        <w:t>Las lesiones que se producen con mayor frecuencia por caídas son torceduras, esguinces, contusiones, heridas y fracturas.</w:t>
+      </w:r>
+    </w:p>
+    <w:p>
+      <w:r>
+        <w:t xml:space="preserve">Hay que vigilar que los suelos estén convenientemente limpios (pero no recién fregados o encerados), tener una iluminación adecuada, evitar obstáculos en pasillos y áreas de trabajo, cables, objetos que entorpezcan el paso o presencia de baldosas rotas o levantadas. También el trabajador debe evitar correr o cometer imprudencias que </w:t>
+      </w:r>
+      <w:r>
+        <w:t>puedan dar lugar a un accidente, usar un calzado preferentemente con suela antideslizante.</w:t>
+      </w:r>
+    </w:p>
+    <w:p>
       <w:bookmarkStart w:id="11" w:name="_GoBack"/>
       <w:bookmarkEnd w:id="11"/>
     </w:p>
+    <w:p/>
+    <w:p/>
     <w:p>
       <w:pPr>
         <w:pStyle w:val="Ttulo3"/>
       </w:pPr>
       <w:bookmarkStart w:id="12" w:name="_Toc4842671"/>
-      <w:bookmarkStart w:id="13" w:name="_Toc5033933"/>
+      <w:bookmarkStart w:id="13" w:name="_Toc5196491"/>
       <w:r>
         <w:t>Visión global del juego final (En un mundo utópico)</w:t>
       </w:r>
@@ -6024,7 +6314,7 @@
         <w:pStyle w:val="Ttulo1"/>
       </w:pPr>
       <w:bookmarkStart w:id="14" w:name="_Toc4842672"/>
-      <w:bookmarkStart w:id="15" w:name="_Toc5033934"/>
+      <w:bookmarkStart w:id="15" w:name="_Toc5196492"/>
       <w:r>
         <w:t>Objetivos</w:t>
       </w:r>
@@ -6036,7 +6326,7 @@
         <w:pStyle w:val="Ttulo2"/>
       </w:pPr>
       <w:bookmarkStart w:id="16" w:name="_Toc4842673"/>
-      <w:bookmarkStart w:id="17" w:name="_Toc5033935"/>
+      <w:bookmarkStart w:id="17" w:name="_Toc5196493"/>
       <w:r>
         <w:t xml:space="preserve">El juego en sí (En un primer estadio local y sin motores de </w:t>
       </w:r>
@@ -6056,7 +6346,7 @@
         <w:pStyle w:val="Ttulo3"/>
       </w:pPr>
       <w:bookmarkStart w:id="18" w:name="_Toc4842674"/>
-      <w:bookmarkStart w:id="19" w:name="_Toc5033936"/>
+      <w:bookmarkStart w:id="19" w:name="_Toc5196494"/>
       <w:r>
         <w:t>El tablero:</w:t>
       </w:r>
@@ -6093,7 +6383,7 @@
         <w:pStyle w:val="Ttulo3"/>
       </w:pPr>
       <w:bookmarkStart w:id="20" w:name="_Toc4842675"/>
-      <w:bookmarkStart w:id="21" w:name="_Toc5033937"/>
+      <w:bookmarkStart w:id="21" w:name="_Toc5196495"/>
       <w:r>
         <w:t>Número de jugadores</w:t>
       </w:r>
@@ -6113,7 +6403,7 @@
         <w:pStyle w:val="Ttulo3"/>
       </w:pPr>
       <w:bookmarkStart w:id="22" w:name="_Toc4842676"/>
-      <w:bookmarkStart w:id="23" w:name="_Toc5033938"/>
+      <w:bookmarkStart w:id="23" w:name="_Toc5196496"/>
       <w:r>
         <w:t>Piezas y movimientos cambiados:</w:t>
       </w:r>
@@ -6197,7 +6487,7 @@
         </w:rPr>
       </w:pPr>
       <w:bookmarkStart w:id="24" w:name="_Toc4842677"/>
-      <w:bookmarkStart w:id="25" w:name="_Toc5033939"/>
+      <w:bookmarkStart w:id="25" w:name="_Toc5196497"/>
       <w:r>
         <w:t>¿Turnos o Estrategia a tiempo real (Expansión)?</w:t>
       </w:r>
@@ -6237,7 +6527,7 @@
         <w:pStyle w:val="Ttulo3"/>
       </w:pPr>
       <w:bookmarkStart w:id="26" w:name="_Toc4842678"/>
-      <w:bookmarkStart w:id="27" w:name="_Toc5033940"/>
+      <w:bookmarkStart w:id="27" w:name="_Toc5196498"/>
       <w:r>
         <w:t>Escritura</w:t>
       </w:r>
@@ -6272,7 +6562,7 @@
         <w:pStyle w:val="Ttulo2"/>
       </w:pPr>
       <w:bookmarkStart w:id="28" w:name="_Toc4842679"/>
-      <w:bookmarkStart w:id="29" w:name="_Toc5033941"/>
+      <w:bookmarkStart w:id="29" w:name="_Toc5196499"/>
       <w:r>
         <w:t>Datos</w:t>
       </w:r>
@@ -6362,7 +6652,7 @@
       <w:r>
         <w:t> </w:t>
       </w:r>
-      <w:bookmarkStart w:id="31" w:name="_Toc5033942"/>
+      <w:bookmarkStart w:id="31" w:name="_Toc5196500"/>
       <w:r>
         <w:t>Interfaz y estructuración del juego con otras “herramientas” adicionales</w:t>
       </w:r>
@@ -6446,7 +6736,7 @@
         </w:rPr>
       </w:pPr>
       <w:bookmarkStart w:id="32" w:name="_Toc4842681"/>
-      <w:bookmarkStart w:id="33" w:name="_Toc5033943"/>
+      <w:bookmarkStart w:id="33" w:name="_Toc5196501"/>
       <w:r>
         <w:t>Modos de juego</w:t>
       </w:r>
@@ -6499,7 +6789,7 @@
         </w:rPr>
       </w:pPr>
       <w:bookmarkStart w:id="34" w:name="_Toc4842682"/>
-      <w:bookmarkStart w:id="35" w:name="_Toc5033944"/>
+      <w:bookmarkStart w:id="35" w:name="_Toc5196502"/>
       <w:r>
         <w:t>Extras (en el sentido que son cosas cosméticas necesarias pero como todo cosmético…)</w:t>
       </w:r>
@@ -6530,7 +6820,7 @@
         </w:rPr>
       </w:pPr>
       <w:bookmarkStart w:id="36" w:name="_Toc4842683"/>
-      <w:bookmarkStart w:id="37" w:name="_Toc5033945"/>
+      <w:bookmarkStart w:id="37" w:name="_Toc5196503"/>
       <w:r>
         <w:lastRenderedPageBreak/>
         <w:t>A modo de resumen (Volviendo a la tierra)</w:t>
@@ -6601,7 +6891,7 @@
         </w:rPr>
       </w:pPr>
       <w:bookmarkStart w:id="38" w:name="_Toc4842684"/>
-      <w:bookmarkStart w:id="39" w:name="_Toc5033946"/>
+      <w:bookmarkStart w:id="39" w:name="_Toc5196504"/>
       <w:r>
         <w:t>Apéndice A: Escritura</w:t>
       </w:r>
@@ -6851,7 +7141,7 @@
         <w:pStyle w:val="Ttulo1"/>
       </w:pPr>
       <w:bookmarkStart w:id="40" w:name="_Toc4842685"/>
-      <w:bookmarkStart w:id="41" w:name="_Toc5033947"/>
+      <w:bookmarkStart w:id="41" w:name="_Toc5196505"/>
       <w:r>
         <w:t>Apéndice B: Ranking (Clasificación)</w:t>
       </w:r>
@@ -7021,7 +7311,7 @@
         <w:ind w:firstLine="709"/>
       </w:pPr>
     </w:p>
-    <w:bookmarkStart w:id="42" w:name="_Toc5033948" w:displacedByCustomXml="next"/>
+    <w:bookmarkStart w:id="42" w:name="_Toc5196506" w:displacedByCustomXml="next"/>
     <w:sdt>
       <w:sdtPr>
         <w:rPr>
@@ -7039,7 +7329,6 @@
           <w:docPartUnique/>
         </w:docPartObj>
       </w:sdtPr>
-      <w:sdtEndPr/>
       <w:sdtContent>
         <w:p>
           <w:pPr>
@@ -7055,7 +7344,6 @@
             <w:id w:val="111145805"/>
             <w:bibliography/>
           </w:sdtPr>
-          <w:sdtEndPr/>
           <w:sdtContent>
             <w:p>
               <w:pPr>
@@ -7093,7 +7381,7 @@
               </w:tblGrid>
               <w:tr>
                 <w:trPr>
-                  <w:divId w:val="359740492"/>
+                  <w:divId w:val="1114059286"/>
                   <w:tblCellSpacing w:w="15" w:type="dxa"/>
                 </w:trPr>
                 <w:tc>
@@ -7140,7 +7428,7 @@
               </w:tr>
               <w:tr>
                 <w:trPr>
-                  <w:divId w:val="359740492"/>
+                  <w:divId w:val="1114059286"/>
                   <w:tblCellSpacing w:w="15" w:type="dxa"/>
                 </w:trPr>
                 <w:tc>
@@ -7186,7 +7474,7 @@
               </w:tr>
               <w:tr>
                 <w:trPr>
-                  <w:divId w:val="359740492"/>
+                  <w:divId w:val="1114059286"/>
                   <w:tblCellSpacing w:w="15" w:type="dxa"/>
                 </w:trPr>
                 <w:tc>
@@ -7232,7 +7520,7 @@
               </w:tr>
               <w:tr>
                 <w:trPr>
-                  <w:divId w:val="359740492"/>
+                  <w:divId w:val="1114059286"/>
                   <w:tblCellSpacing w:w="15" w:type="dxa"/>
                 </w:trPr>
                 <w:tc>
@@ -7278,7 +7566,7 @@
               </w:tr>
               <w:tr>
                 <w:trPr>
-                  <w:divId w:val="359740492"/>
+                  <w:divId w:val="1114059286"/>
                   <w:tblCellSpacing w:w="15" w:type="dxa"/>
                 </w:trPr>
                 <w:tc>
@@ -7325,7 +7613,7 @@
               </w:tr>
               <w:tr>
                 <w:trPr>
-                  <w:divId w:val="359740492"/>
+                  <w:divId w:val="1114059286"/>
                   <w:tblCellSpacing w:w="15" w:type="dxa"/>
                 </w:trPr>
                 <w:tc>
@@ -7371,7 +7659,7 @@
               </w:tr>
               <w:tr>
                 <w:trPr>
-                  <w:divId w:val="359740492"/>
+                  <w:divId w:val="1114059286"/>
                   <w:tblCellSpacing w:w="15" w:type="dxa"/>
                 </w:trPr>
                 <w:tc>
@@ -7417,7 +7705,7 @@
               </w:tr>
               <w:tr>
                 <w:trPr>
-                  <w:divId w:val="359740492"/>
+                  <w:divId w:val="1114059286"/>
                   <w:tblCellSpacing w:w="15" w:type="dxa"/>
                 </w:trPr>
                 <w:tc>
@@ -7463,7 +7751,7 @@
               </w:tr>
               <w:tr>
                 <w:trPr>
-                  <w:divId w:val="359740492"/>
+                  <w:divId w:val="1114059286"/>
                   <w:tblCellSpacing w:w="15" w:type="dxa"/>
                 </w:trPr>
                 <w:tc>
@@ -7509,7 +7797,7 @@
               </w:tr>
               <w:tr>
                 <w:trPr>
-                  <w:divId w:val="359740492"/>
+                  <w:divId w:val="1114059286"/>
                   <w:tblCellSpacing w:w="15" w:type="dxa"/>
                 </w:trPr>
                 <w:tc>
@@ -7573,7 +7861,7 @@
               </w:tr>
               <w:tr>
                 <w:trPr>
-                  <w:divId w:val="359740492"/>
+                  <w:divId w:val="1114059286"/>
                   <w:tblCellSpacing w:w="15" w:type="dxa"/>
                 </w:trPr>
                 <w:tc>
@@ -7627,7 +7915,7 @@
               </w:tr>
               <w:tr>
                 <w:trPr>
-                  <w:divId w:val="359740492"/>
+                  <w:divId w:val="1114059286"/>
                   <w:tblCellSpacing w:w="15" w:type="dxa"/>
                 </w:trPr>
                 <w:tc>
@@ -7673,7 +7961,7 @@
               </w:tr>
               <w:tr>
                 <w:trPr>
-                  <w:divId w:val="359740492"/>
+                  <w:divId w:val="1114059286"/>
                   <w:tblCellSpacing w:w="15" w:type="dxa"/>
                 </w:trPr>
                 <w:tc>
@@ -7719,7 +8007,7 @@
               </w:tr>
               <w:tr>
                 <w:trPr>
-                  <w:divId w:val="359740492"/>
+                  <w:divId w:val="1114059286"/>
                   <w:tblCellSpacing w:w="15" w:type="dxa"/>
                 </w:trPr>
                 <w:tc>
@@ -7765,7 +8053,7 @@
               </w:tr>
               <w:tr>
                 <w:trPr>
-                  <w:divId w:val="359740492"/>
+                  <w:divId w:val="1114059286"/>
                   <w:tblCellSpacing w:w="15" w:type="dxa"/>
                 </w:trPr>
                 <w:tc>
@@ -7811,7 +8099,7 @@
               </w:tr>
               <w:tr>
                 <w:trPr>
-                  <w:divId w:val="359740492"/>
+                  <w:divId w:val="1114059286"/>
                   <w:tblCellSpacing w:w="15" w:type="dxa"/>
                 </w:trPr>
                 <w:tc>
@@ -7858,7 +8146,7 @@
             </w:tbl>
             <w:p>
               <w:pPr>
-                <w:divId w:val="359740492"/>
+                <w:divId w:val="1114059286"/>
                 <w:rPr>
                   <w:rFonts w:eastAsia="Times New Roman"/>
                   <w:noProof/>
@@ -7953,7 +8241,6 @@
         <w:dataBinding w:prefixMappings="xmlns:ns0='http://purl.org/dc/elements/1.1/' xmlns:ns1='http://schemas.openxmlformats.org/package/2006/metadata/core-properties' " w:xpath="/ns1:coreProperties[1]/ns0:creator[1]" w:storeItemID="{6C3C8BC8-F283-45AE-878A-BAB7291924A1}"/>
         <w:text/>
       </w:sdtPr>
-      <w:sdtEndPr/>
       <w:sdtContent>
         <w:r>
           <w:t>Luis Pastor Abia</w:t>
@@ -8035,7 +8322,6 @@
         <w:dataBinding w:prefixMappings="xmlns:ns0='http://purl.org/dc/elements/1.1/' xmlns:ns1='http://schemas.openxmlformats.org/package/2006/metadata/core-properties' " w:xpath="/ns1:coreProperties[1]/ns0:title[1]" w:storeItemID="{6C3C8BC8-F283-45AE-878A-BAB7291924A1}"/>
         <w:text/>
       </w:sdtPr>
-      <w:sdtEndPr/>
       <w:sdtContent>
         <w:proofErr w:type="spellStart"/>
         <w:r>
@@ -8096,7 +8382,7 @@
         <w:bCs/>
         <w:noProof/>
       </w:rPr>
-      <w:t>11</w:t>
+      <w:t>19</w:t>
     </w:r>
     <w:r>
       <w:rPr>
@@ -8135,7 +8421,7 @@
         <w:bCs/>
         <w:noProof/>
       </w:rPr>
-      <w:t>18</w:t>
+      <w:t>19</w:t>
     </w:r>
     <w:r>
       <w:rPr>
@@ -8181,7 +8467,7 @@
         <v:path o:extrusionok="f" gradientshapeok="t" o:connecttype="rect"/>
         <o:lock v:ext="edit" aspectratio="t"/>
       </v:shapetype>
-      <v:shape id="_x0000_i1033" type="#_x0000_t75" style="width:14.5pt;height:14.5pt" o:bullet="t">
+      <v:shape id="_x0000_i1047" type="#_x0000_t75" style="width:11.3pt;height:11.3pt" o:bullet="t">
         <v:imagedata r:id="rId1" o:title="mso8553"/>
       </v:shape>
     </w:pict>
@@ -9093,7 +9379,7 @@
         <w:rFonts w:ascii="Symbol" w:hAnsi="Symbol" w:hint="default"/>
       </w:rPr>
     </w:lvl>
-    <w:lvl w:ilvl="1" w:tplc="0C0A0003" w:tentative="1">
+    <w:lvl w:ilvl="1" w:tplc="0C0A0003">
       <w:start w:val="1"/>
       <w:numFmt w:val="bullet"/>
       <w:lvlText w:val="o"/>
@@ -11203,7 +11489,7 @@
     <w:uiPriority w:val="9"/>
     <w:unhideWhenUsed/>
     <w:qFormat/>
-    <w:rsid w:val="00ED3D79"/>
+    <w:rsid w:val="000756D9"/>
     <w:pPr>
       <w:keepNext/>
       <w:keepLines/>
@@ -11220,7 +11506,7 @@
       <w:bCs/>
       <w:i/>
       <w:iCs/>
-      <w:color w:val="26E26E" w:themeColor="accent6"/>
+      <w:color w:val="0C9A73" w:themeColor="accent4" w:themeShade="BF"/>
     </w:rPr>
   </w:style>
   <w:style w:type="paragraph" w:styleId="Ttulo5">
@@ -11229,10 +11515,9 @@
     <w:next w:val="Normal"/>
     <w:link w:val="Ttulo5Car"/>
     <w:uiPriority w:val="9"/>
-    <w:semiHidden/>
     <w:unhideWhenUsed/>
     <w:qFormat/>
-    <w:rsid w:val="00AB5051"/>
+    <w:rsid w:val="000756D9"/>
     <w:pPr>
       <w:keepNext/>
       <w:keepLines/>
@@ -11241,11 +11526,12 @@
         <w:numId w:val="29"/>
       </w:numPr>
       <w:spacing w:before="200" w:after="0"/>
+      <w:ind w:left="907" w:firstLine="0"/>
       <w:outlineLvl w:val="4"/>
     </w:pPr>
     <w:rPr>
       <w:rFonts w:asciiTheme="majorHAnsi" w:eastAsiaTheme="majorEastAsia" w:hAnsiTheme="majorHAnsi" w:cstheme="majorBidi"/>
-      <w:color w:val="112F51" w:themeColor="text2" w:themeShade="BF"/>
+      <w:color w:val="17AE50" w:themeColor="accent6" w:themeShade="BF"/>
     </w:rPr>
   </w:style>
   <w:style w:type="paragraph" w:styleId="Ttulo6">
@@ -11437,13 +11723,13 @@
     <w:basedOn w:val="Fuentedeprrafopredeter"/>
     <w:link w:val="Ttulo4"/>
     <w:uiPriority w:val="9"/>
-    <w:rsid w:val="00ED3D79"/>
+    <w:rsid w:val="000756D9"/>
     <w:rPr>
       <w:rFonts w:asciiTheme="majorHAnsi" w:eastAsiaTheme="majorEastAsia" w:hAnsiTheme="majorHAnsi" w:cstheme="majorBidi"/>
       <w:bCs/>
       <w:i/>
       <w:iCs/>
-      <w:color w:val="26E26E" w:themeColor="accent6"/>
+      <w:color w:val="0C9A73" w:themeColor="accent4" w:themeShade="BF"/>
       <w:sz w:val="24"/>
     </w:rPr>
   </w:style>
@@ -11452,11 +11738,11 @@
     <w:basedOn w:val="Fuentedeprrafopredeter"/>
     <w:link w:val="Ttulo5"/>
     <w:uiPriority w:val="9"/>
-    <w:semiHidden/>
-    <w:rsid w:val="00AB5051"/>
+    <w:rsid w:val="000756D9"/>
     <w:rPr>
       <w:rFonts w:asciiTheme="majorHAnsi" w:eastAsiaTheme="majorEastAsia" w:hAnsiTheme="majorHAnsi" w:cstheme="majorBidi"/>
-      <w:color w:val="112F51" w:themeColor="text2" w:themeShade="BF"/>
+      <w:color w:val="17AE50" w:themeColor="accent6" w:themeShade="BF"/>
+      <w:sz w:val="24"/>
     </w:rPr>
   </w:style>
   <w:style w:type="character" w:customStyle="1" w:styleId="Ttulo6Car">
@@ -12246,9 +12532,10 @@
     <w:rsid w:val="00885B11"/>
     <w:rsid w:val="009067D4"/>
     <w:rsid w:val="009C6D88"/>
+    <w:rsid w:val="00A229D3"/>
     <w:rsid w:val="00B23A75"/>
-    <w:rsid w:val="00CF3499"/>
     <w:rsid w:val="00D36D21"/>
+    <w:rsid w:val="00FA37DB"/>
   </w:rsids>
   <m:mathPr>
     <m:mathFont m:val="Cambria Math"/>
@@ -13258,6 +13545,62 @@
     <b:URL>www.chess24.com</b:URL>
     <b:RefOrder>16</b:RefOrder>
   </b:Source>
+  <b:Source>
+    <b:Tag>Pre</b:Tag>
+    <b:SourceType>JournalArticle</b:SourceType>
+    <b:Guid>{1A40D30F-7243-49F0-90CC-4882AAEF16D3}</b:Guid>
+    <b:Title>Ley 31/1995 del 8 de Noviembre</b:Title>
+    <b:Author>
+      <b:Author>
+        <b:NameList>
+          <b:Person>
+            <b:Last>Laborales</b:Last>
+            <b:First>Prevención</b:First>
+            <b:Middle>de Riesgos</b:Middle>
+          </b:Person>
+        </b:NameList>
+      </b:Author>
+    </b:Author>
+    <b:RefOrder>17</b:RefOrder>
+  </b:Source>
+  <b:Source>
+    <b:Tag>Rea97</b:Tag>
+    <b:SourceType>JournalArticle</b:SourceType>
+    <b:Guid>{91552D88-3368-464E-9B96-D834E59FFDD8}</b:Guid>
+    <b:Title>Real decreto 39/1997 del 17 de enero sobre Reglamento de Servicios de Prevención</b:Title>
+    <b:JournalName>BOE</b:JournalName>
+    <b:Year>1997</b:Year>
+    <b:Issue>23 de abril</b:Issue>
+    <b:RefOrder>18</b:RefOrder>
+  </b:Source>
+  <b:Source>
+    <b:Tag>Rea</b:Tag>
+    <b:SourceType>JournalArticle</b:SourceType>
+    <b:Guid>{0DFD4EF4-198E-40B6-919D-986F29491D6C}</b:Guid>
+    <b:Title>Real Decreto 488/1997 del 14 de abril sobre disposiciones mínimas de seguridad y salud relativas al trabajo con equipos que incluyen pantallas de visualización</b:Title>
+    <b:JournalName>BOE</b:JournalName>
+    <b:RefOrder>19</b:RefOrder>
+  </b:Source>
+  <b:Source>
+    <b:Tag>Rea1</b:Tag>
+    <b:SourceType>JournalArticle</b:SourceType>
+    <b:Guid>{EA951978-EBFD-4B5C-B01A-23CF283673E2}</b:Guid>
+    <b:Title>Real Decreto 486/1997 del 14 de abril sobre disposiciones mínimas de seguridad y salud relativas a los lugares de Trabajo</b:Title>
+    <b:JournalName>BOE</b:JournalName>
+    <b:RefOrder>20</b:RefOrder>
+  </b:Source>
+  <b:Source>
+    <b:Tag>Fra</b:Tag>
+    <b:SourceType>JournalArticle</b:SourceType>
+    <b:Guid>{60488B45-7C36-497B-B35C-B2125E2A0636}</b:Guid>
+    <b:Author>
+      <b:Author>
+        <b:Corporate>Fraternidad-Muprespa</b:Corporate>
+      </b:Author>
+    </b:Author>
+    <b:Title>Manual de Prevención de riesgos personal administrativo</b:Title>
+    <b:RefOrder>21</b:RefOrder>
+  </b:Source>
 </b:Sources>
 </file>
 
@@ -13270,7 +13613,7 @@
 </file>
 
 <file path=customXml/itemProps2.xml><?xml version="1.0" encoding="utf-8"?>
-<ds:datastoreItem xmlns:ds="http://schemas.openxmlformats.org/officeDocument/2006/customXml" ds:itemID="{9357E0C8-20F0-4D80-B1A8-E3793A68B2AC}">
+<ds:datastoreItem xmlns:ds="http://schemas.openxmlformats.org/officeDocument/2006/customXml" ds:itemID="{7805E40D-41D3-48A6-A217-3FC9157A4295}">
   <ds:schemaRefs>
     <ds:schemaRef ds:uri="http://schemas.openxmlformats.org/officeDocument/2006/bibliography"/>
   </ds:schemaRefs>

</xml_diff>

<commit_message>
Otra versión del documento
</commit_message>
<xml_diff>
--- a/Documento_Proyecto.docx
+++ b/Documento_Proyecto.docx
@@ -1018,7 +1018,7 @@
       <w:r>
         <w:fldChar w:fldCharType="separate"/>
       </w:r>
-      <w:hyperlink w:anchor="_Toc5196481" w:history="1">
+      <w:hyperlink w:anchor="_Toc5290969" w:history="1">
         <w:r>
           <w:rPr>
             <w:rStyle w:val="Hipervnculo"/>
@@ -1071,7 +1071,7 @@
             <w:noProof/>
             <w:webHidden/>
           </w:rPr>
-          <w:instrText xml:space="preserve"> PAGEREF _Toc5196481 \h </w:instrText>
+          <w:instrText xml:space="preserve"> PAGEREF _Toc5290969 \h </w:instrText>
         </w:r>
         <w:r>
           <w:rPr>
@@ -1118,7 +1118,7 @@
           <w:lang w:eastAsia="es-ES"/>
         </w:rPr>
       </w:pPr>
-      <w:hyperlink w:anchor="_Toc5196482" w:history="1">
+      <w:hyperlink w:anchor="_Toc5290970" w:history="1">
         <w:r>
           <w:rPr>
             <w:rStyle w:val="Hipervnculo"/>
@@ -1165,7 +1165,7 @@
             <w:noProof/>
             <w:webHidden/>
           </w:rPr>
-          <w:instrText xml:space="preserve"> PAGEREF _Toc5196482 \h </w:instrText>
+          <w:instrText xml:space="preserve"> PAGEREF _Toc5290970 \h </w:instrText>
         </w:r>
         <w:r>
           <w:rPr>
@@ -1212,7 +1212,7 @@
           <w:lang w:eastAsia="es-ES"/>
         </w:rPr>
       </w:pPr>
-      <w:hyperlink w:anchor="_Toc5196483" w:history="1">
+      <w:hyperlink w:anchor="_Toc5290971" w:history="1">
         <w:r>
           <w:rPr>
             <w:rStyle w:val="Hipervnculo"/>
@@ -1259,7 +1259,7 @@
             <w:noProof/>
             <w:webHidden/>
           </w:rPr>
-          <w:instrText xml:space="preserve"> PAGEREF _Toc5196483 \h </w:instrText>
+          <w:instrText xml:space="preserve"> PAGEREF _Toc5290971 \h </w:instrText>
         </w:r>
         <w:r>
           <w:rPr>
@@ -1307,7 +1307,7 @@
           <w:lang w:eastAsia="es-ES"/>
         </w:rPr>
       </w:pPr>
-      <w:hyperlink w:anchor="_Toc5196484" w:history="1">
+      <w:hyperlink w:anchor="_Toc5290972" w:history="1">
         <w:r>
           <w:rPr>
             <w:rStyle w:val="Hipervnculo"/>
@@ -1354,7 +1354,7 @@
             <w:noProof/>
             <w:webHidden/>
           </w:rPr>
-          <w:instrText xml:space="preserve"> PAGEREF _Toc5196484 \h </w:instrText>
+          <w:instrText xml:space="preserve"> PAGEREF _Toc5290972 \h </w:instrText>
         </w:r>
         <w:r>
           <w:rPr>
@@ -1402,7 +1402,7 @@
           <w:lang w:eastAsia="es-ES"/>
         </w:rPr>
       </w:pPr>
-      <w:hyperlink w:anchor="_Toc5196485" w:history="1">
+      <w:hyperlink w:anchor="_Toc5290973" w:history="1">
         <w:r>
           <w:rPr>
             <w:rStyle w:val="Hipervnculo"/>
@@ -1449,7 +1449,7 @@
             <w:noProof/>
             <w:webHidden/>
           </w:rPr>
-          <w:instrText xml:space="preserve"> PAGEREF _Toc5196485 \h </w:instrText>
+          <w:instrText xml:space="preserve"> PAGEREF _Toc5290973 \h </w:instrText>
         </w:r>
         <w:r>
           <w:rPr>
@@ -1497,7 +1497,7 @@
           <w:lang w:eastAsia="es-ES"/>
         </w:rPr>
       </w:pPr>
-      <w:hyperlink w:anchor="_Toc5196486" w:history="1">
+      <w:hyperlink w:anchor="_Toc5290974" w:history="1">
         <w:r>
           <w:rPr>
             <w:rStyle w:val="Hipervnculo"/>
@@ -1544,7 +1544,7 @@
             <w:noProof/>
             <w:webHidden/>
           </w:rPr>
-          <w:instrText xml:space="preserve"> PAGEREF _Toc5196486 \h </w:instrText>
+          <w:instrText xml:space="preserve"> PAGEREF _Toc5290974 \h </w:instrText>
         </w:r>
         <w:r>
           <w:rPr>
@@ -1591,7 +1591,7 @@
           <w:lang w:eastAsia="es-ES"/>
         </w:rPr>
       </w:pPr>
-      <w:hyperlink w:anchor="_Toc5196487" w:history="1">
+      <w:hyperlink w:anchor="_Toc5290975" w:history="1">
         <w:r>
           <w:rPr>
             <w:rStyle w:val="Hipervnculo"/>
@@ -1638,7 +1638,7 @@
             <w:noProof/>
             <w:webHidden/>
           </w:rPr>
-          <w:instrText xml:space="preserve"> PAGEREF _Toc5196487 \h </w:instrText>
+          <w:instrText xml:space="preserve"> PAGEREF _Toc5290975 \h </w:instrText>
         </w:r>
         <w:r>
           <w:rPr>
@@ -1686,7 +1686,7 @@
           <w:lang w:eastAsia="es-ES"/>
         </w:rPr>
       </w:pPr>
-      <w:hyperlink w:anchor="_Toc5196488" w:history="1">
+      <w:hyperlink w:anchor="_Toc5290976" w:history="1">
         <w:r>
           <w:rPr>
             <w:rStyle w:val="Hipervnculo"/>
@@ -1739,7 +1739,7 @@
             <w:noProof/>
             <w:webHidden/>
           </w:rPr>
-          <w:instrText xml:space="preserve"> PAGEREF _Toc5196488 \h </w:instrText>
+          <w:instrText xml:space="preserve"> PAGEREF _Toc5290976 \h </w:instrText>
         </w:r>
         <w:r>
           <w:rPr>
@@ -1786,7 +1786,7 @@
           <w:lang w:eastAsia="es-ES"/>
         </w:rPr>
       </w:pPr>
-      <w:hyperlink w:anchor="_Toc5196489" w:history="1">
+      <w:hyperlink w:anchor="_Toc5290977" w:history="1">
         <w:r>
           <w:rPr>
             <w:rStyle w:val="Hipervnculo"/>
@@ -1833,7 +1833,7 @@
             <w:noProof/>
             <w:webHidden/>
           </w:rPr>
-          <w:instrText xml:space="preserve"> PAGEREF _Toc5196489 \h </w:instrText>
+          <w:instrText xml:space="preserve"> PAGEREF _Toc5290977 \h </w:instrText>
         </w:r>
         <w:r>
           <w:rPr>
@@ -1880,7 +1880,7 @@
           <w:lang w:eastAsia="es-ES"/>
         </w:rPr>
       </w:pPr>
-      <w:hyperlink w:anchor="_Toc5196490" w:history="1">
+      <w:hyperlink w:anchor="_Toc5290978" w:history="1">
         <w:r>
           <w:rPr>
             <w:rStyle w:val="Hipervnculo"/>
@@ -1927,7 +1927,7 @@
             <w:noProof/>
             <w:webHidden/>
           </w:rPr>
-          <w:instrText xml:space="preserve"> PAGEREF _Toc5196490 \h </w:instrText>
+          <w:instrText xml:space="preserve"> PAGEREF _Toc5290978 \h </w:instrText>
         </w:r>
         <w:r>
           <w:rPr>
@@ -1948,6 +1948,100 @@
             <w:webHidden/>
           </w:rPr>
           <w:t>10</w:t>
+        </w:r>
+        <w:r>
+          <w:rPr>
+            <w:noProof/>
+            <w:webHidden/>
+          </w:rPr>
+          <w:fldChar w:fldCharType="end"/>
+        </w:r>
+      </w:hyperlink>
+    </w:p>
+    <w:p>
+      <w:pPr>
+        <w:pStyle w:val="TDC2"/>
+        <w:tabs>
+          <w:tab w:val="left" w:pos="1320"/>
+          <w:tab w:val="right" w:pos="8494"/>
+        </w:tabs>
+        <w:rPr>
+          <w:smallCaps w:val="0"/>
+          <w:noProof/>
+          <w:color w:val="auto"/>
+          <w:sz w:val="22"/>
+          <w:szCs w:val="22"/>
+          <w:lang w:eastAsia="es-ES"/>
+        </w:rPr>
+      </w:pPr>
+      <w:hyperlink w:anchor="_Toc5290979" w:history="1">
+        <w:r>
+          <w:rPr>
+            <w:rStyle w:val="Hipervnculo"/>
+            <w:rFonts w:ascii="Rockwell Condensed" w:hAnsi="Rockwell Condensed"/>
+            <w:i/>
+            <w:noProof/>
+          </w:rPr>
+          <w:t>2.3</w:t>
+        </w:r>
+        <w:r>
+          <w:rPr>
+            <w:smallCaps w:val="0"/>
+            <w:noProof/>
+            <w:color w:val="auto"/>
+            <w:sz w:val="22"/>
+            <w:szCs w:val="22"/>
+            <w:lang w:eastAsia="es-ES"/>
+          </w:rPr>
+          <w:tab/>
+        </w:r>
+        <w:r>
+          <w:rPr>
+            <w:rStyle w:val="Hipervnculo"/>
+            <w:noProof/>
+          </w:rPr>
+          <w:t>prevención de riesgos laborales</w:t>
+        </w:r>
+        <w:r>
+          <w:rPr>
+            <w:noProof/>
+            <w:webHidden/>
+          </w:rPr>
+          <w:tab/>
+        </w:r>
+        <w:r>
+          <w:rPr>
+            <w:noProof/>
+            <w:webHidden/>
+          </w:rPr>
+          <w:fldChar w:fldCharType="begin"/>
+        </w:r>
+        <w:r>
+          <w:rPr>
+            <w:noProof/>
+            <w:webHidden/>
+          </w:rPr>
+          <w:instrText xml:space="preserve"> PAGEREF _Toc5290979 \h </w:instrText>
+        </w:r>
+        <w:r>
+          <w:rPr>
+            <w:noProof/>
+            <w:webHidden/>
+          </w:rPr>
+        </w:r>
+        <w:r>
+          <w:rPr>
+            <w:noProof/>
+            <w:webHidden/>
+          </w:rPr>
+          <w:fldChar w:fldCharType="separate"/>
+        </w:r>
+        <w:r>
+          <w:rPr>
+            <w:noProof/>
+            <w:webHidden/>
+          </w:rPr>
+          <w:t>12</w:t>
         </w:r>
         <w:r>
           <w:rPr>
@@ -1975,14 +2069,14 @@
           <w:lang w:eastAsia="es-ES"/>
         </w:rPr>
       </w:pPr>
-      <w:hyperlink w:anchor="_Toc5196491" w:history="1">
+      <w:hyperlink w:anchor="_Toc5290980" w:history="1">
         <w:r>
           <w:rPr>
             <w:rStyle w:val="Hipervnculo"/>
             <w:rFonts w:ascii="Rockwell Condensed" w:hAnsi="Rockwell Condensed"/>
             <w:noProof/>
           </w:rPr>
-          <w:t>2.2.1</w:t>
+          <w:t>2.3.1</w:t>
         </w:r>
         <w:r>
           <w:rPr>
@@ -2001,7 +2095,7 @@
             <w:rStyle w:val="Hipervnculo"/>
             <w:noProof/>
           </w:rPr>
-          <w:t>Visión global del juego final (En un mundo utópico)</w:t>
+          <w:t>Riesgos laborales</w:t>
         </w:r>
         <w:r>
           <w:rPr>
@@ -2022,7 +2116,7 @@
             <w:noProof/>
             <w:webHidden/>
           </w:rPr>
-          <w:instrText xml:space="preserve"> PAGEREF _Toc5196491 \h </w:instrText>
+          <w:instrText xml:space="preserve"> PAGEREF _Toc5290980 \h </w:instrText>
         </w:r>
         <w:r>
           <w:rPr>
@@ -2043,6 +2137,195 @@
             <w:webHidden/>
           </w:rPr>
           <w:t>12</w:t>
+        </w:r>
+        <w:r>
+          <w:rPr>
+            <w:noProof/>
+            <w:webHidden/>
+          </w:rPr>
+          <w:fldChar w:fldCharType="end"/>
+        </w:r>
+      </w:hyperlink>
+    </w:p>
+    <w:p>
+      <w:pPr>
+        <w:pStyle w:val="TDC3"/>
+        <w:tabs>
+          <w:tab w:val="left" w:pos="1760"/>
+          <w:tab w:val="right" w:pos="8494"/>
+        </w:tabs>
+        <w:rPr>
+          <w:i w:val="0"/>
+          <w:iCs w:val="0"/>
+          <w:noProof/>
+          <w:color w:val="auto"/>
+          <w:sz w:val="22"/>
+          <w:szCs w:val="22"/>
+          <w:lang w:eastAsia="es-ES"/>
+        </w:rPr>
+      </w:pPr>
+      <w:hyperlink w:anchor="_Toc5290981" w:history="1">
+        <w:r>
+          <w:rPr>
+            <w:rStyle w:val="Hipervnculo"/>
+            <w:rFonts w:ascii="Rockwell Condensed" w:hAnsi="Rockwell Condensed"/>
+            <w:noProof/>
+          </w:rPr>
+          <w:t>2.3.2</w:t>
+        </w:r>
+        <w:r>
+          <w:rPr>
+            <w:i w:val="0"/>
+            <w:iCs w:val="0"/>
+            <w:noProof/>
+            <w:color w:val="auto"/>
+            <w:sz w:val="22"/>
+            <w:szCs w:val="22"/>
+            <w:lang w:eastAsia="es-ES"/>
+          </w:rPr>
+          <w:tab/>
+        </w:r>
+        <w:r>
+          <w:rPr>
+            <w:rStyle w:val="Hipervnculo"/>
+            <w:noProof/>
+          </w:rPr>
+          <w:t>Medidas preventivas</w:t>
+        </w:r>
+        <w:r>
+          <w:rPr>
+            <w:noProof/>
+            <w:webHidden/>
+          </w:rPr>
+          <w:tab/>
+        </w:r>
+        <w:r>
+          <w:rPr>
+            <w:noProof/>
+            <w:webHidden/>
+          </w:rPr>
+          <w:fldChar w:fldCharType="begin"/>
+        </w:r>
+        <w:r>
+          <w:rPr>
+            <w:noProof/>
+            <w:webHidden/>
+          </w:rPr>
+          <w:instrText xml:space="preserve"> PAGEREF _Toc5290981 \h </w:instrText>
+        </w:r>
+        <w:r>
+          <w:rPr>
+            <w:noProof/>
+            <w:webHidden/>
+          </w:rPr>
+        </w:r>
+        <w:r>
+          <w:rPr>
+            <w:noProof/>
+            <w:webHidden/>
+          </w:rPr>
+          <w:fldChar w:fldCharType="separate"/>
+        </w:r>
+        <w:r>
+          <w:rPr>
+            <w:noProof/>
+            <w:webHidden/>
+          </w:rPr>
+          <w:t>14</w:t>
+        </w:r>
+        <w:r>
+          <w:rPr>
+            <w:noProof/>
+            <w:webHidden/>
+          </w:rPr>
+          <w:fldChar w:fldCharType="end"/>
+        </w:r>
+      </w:hyperlink>
+    </w:p>
+    <w:p>
+      <w:pPr>
+        <w:pStyle w:val="TDC2"/>
+        <w:tabs>
+          <w:tab w:val="left" w:pos="1320"/>
+          <w:tab w:val="right" w:pos="8494"/>
+        </w:tabs>
+        <w:rPr>
+          <w:smallCaps w:val="0"/>
+          <w:noProof/>
+          <w:color w:val="auto"/>
+          <w:sz w:val="22"/>
+          <w:szCs w:val="22"/>
+          <w:lang w:eastAsia="es-ES"/>
+        </w:rPr>
+      </w:pPr>
+      <w:hyperlink w:anchor="_Toc5290982" w:history="1">
+        <w:r>
+          <w:rPr>
+            <w:rStyle w:val="Hipervnculo"/>
+            <w:rFonts w:ascii="Rockwell Condensed" w:hAnsi="Rockwell Condensed"/>
+            <w:i/>
+            <w:noProof/>
+          </w:rPr>
+          <w:t>2.4</w:t>
+        </w:r>
+        <w:r>
+          <w:rPr>
+            <w:smallCaps w:val="0"/>
+            <w:noProof/>
+            <w:color w:val="auto"/>
+            <w:sz w:val="22"/>
+            <w:szCs w:val="22"/>
+            <w:lang w:eastAsia="es-ES"/>
+          </w:rPr>
+          <w:tab/>
+        </w:r>
+        <w:r>
+          <w:rPr>
+            <w:rStyle w:val="Hipervnculo"/>
+            <w:noProof/>
+          </w:rPr>
+          <w:t>Iniciativa emprendedora</w:t>
+        </w:r>
+        <w:r>
+          <w:rPr>
+            <w:noProof/>
+            <w:webHidden/>
+          </w:rPr>
+          <w:tab/>
+        </w:r>
+        <w:r>
+          <w:rPr>
+            <w:noProof/>
+            <w:webHidden/>
+          </w:rPr>
+          <w:fldChar w:fldCharType="begin"/>
+        </w:r>
+        <w:r>
+          <w:rPr>
+            <w:noProof/>
+            <w:webHidden/>
+          </w:rPr>
+          <w:instrText xml:space="preserve"> PAGEREF _Toc5290982 \h </w:instrText>
+        </w:r>
+        <w:r>
+          <w:rPr>
+            <w:noProof/>
+            <w:webHidden/>
+          </w:rPr>
+        </w:r>
+        <w:r>
+          <w:rPr>
+            <w:noProof/>
+            <w:webHidden/>
+          </w:rPr>
+          <w:fldChar w:fldCharType="separate"/>
+        </w:r>
+        <w:r>
+          <w:rPr>
+            <w:noProof/>
+            <w:webHidden/>
+          </w:rPr>
+          <w:t>17</w:t>
         </w:r>
         <w:r>
           <w:rPr>
@@ -2070,7 +2353,7 @@
           <w:lang w:eastAsia="es-ES"/>
         </w:rPr>
       </w:pPr>
-      <w:hyperlink w:anchor="_Toc5196492" w:history="1">
+      <w:hyperlink w:anchor="_Toc5290983" w:history="1">
         <w:r>
           <w:rPr>
             <w:rStyle w:val="Hipervnculo"/>
@@ -2123,7 +2406,7 @@
             <w:noProof/>
             <w:webHidden/>
           </w:rPr>
-          <w:instrText xml:space="preserve"> PAGEREF _Toc5196492 \h </w:instrText>
+          <w:instrText xml:space="preserve"> PAGEREF _Toc5290983 \h </w:instrText>
         </w:r>
         <w:r>
           <w:rPr>
@@ -2143,7 +2426,7 @@
             <w:noProof/>
             <w:webHidden/>
           </w:rPr>
-          <w:t>13</w:t>
+          <w:t>17</w:t>
         </w:r>
         <w:r>
           <w:rPr>
@@ -2170,7 +2453,7 @@
           <w:lang w:eastAsia="es-ES"/>
         </w:rPr>
       </w:pPr>
-      <w:hyperlink w:anchor="_Toc5196493" w:history="1">
+      <w:hyperlink w:anchor="_Toc5290984" w:history="1">
         <w:r>
           <w:rPr>
             <w:rStyle w:val="Hipervnculo"/>
@@ -2217,7 +2500,7 @@
             <w:noProof/>
             <w:webHidden/>
           </w:rPr>
-          <w:instrText xml:space="preserve"> PAGEREF _Toc5196493 \h </w:instrText>
+          <w:instrText xml:space="preserve"> PAGEREF _Toc5290984 \h </w:instrText>
         </w:r>
         <w:r>
           <w:rPr>
@@ -2237,7 +2520,7 @@
             <w:noProof/>
             <w:webHidden/>
           </w:rPr>
-          <w:t>13</w:t>
+          <w:t>17</w:t>
         </w:r>
         <w:r>
           <w:rPr>
@@ -2265,7 +2548,7 @@
           <w:lang w:eastAsia="es-ES"/>
         </w:rPr>
       </w:pPr>
-      <w:hyperlink w:anchor="_Toc5196494" w:history="1">
+      <w:hyperlink w:anchor="_Toc5290985" w:history="1">
         <w:r>
           <w:rPr>
             <w:rStyle w:val="Hipervnculo"/>
@@ -2312,7 +2595,7 @@
             <w:noProof/>
             <w:webHidden/>
           </w:rPr>
-          <w:instrText xml:space="preserve"> PAGEREF _Toc5196494 \h </w:instrText>
+          <w:instrText xml:space="preserve"> PAGEREF _Toc5290985 \h </w:instrText>
         </w:r>
         <w:r>
           <w:rPr>
@@ -2332,7 +2615,7 @@
             <w:noProof/>
             <w:webHidden/>
           </w:rPr>
-          <w:t>13</w:t>
+          <w:t>17</w:t>
         </w:r>
         <w:r>
           <w:rPr>
@@ -2360,7 +2643,7 @@
           <w:lang w:eastAsia="es-ES"/>
         </w:rPr>
       </w:pPr>
-      <w:hyperlink w:anchor="_Toc5196495" w:history="1">
+      <w:hyperlink w:anchor="_Toc5290986" w:history="1">
         <w:r>
           <w:rPr>
             <w:rStyle w:val="Hipervnculo"/>
@@ -2407,7 +2690,7 @@
             <w:noProof/>
             <w:webHidden/>
           </w:rPr>
-          <w:instrText xml:space="preserve"> PAGEREF _Toc5196495 \h </w:instrText>
+          <w:instrText xml:space="preserve"> PAGEREF _Toc5290986 \h </w:instrText>
         </w:r>
         <w:r>
           <w:rPr>
@@ -2427,7 +2710,7 @@
             <w:noProof/>
             <w:webHidden/>
           </w:rPr>
-          <w:t>13</w:t>
+          <w:t>18</w:t>
         </w:r>
         <w:r>
           <w:rPr>
@@ -2455,7 +2738,7 @@
           <w:lang w:eastAsia="es-ES"/>
         </w:rPr>
       </w:pPr>
-      <w:hyperlink w:anchor="_Toc5196496" w:history="1">
+      <w:hyperlink w:anchor="_Toc5290987" w:history="1">
         <w:r>
           <w:rPr>
             <w:rStyle w:val="Hipervnculo"/>
@@ -2502,7 +2785,7 @@
             <w:noProof/>
             <w:webHidden/>
           </w:rPr>
-          <w:instrText xml:space="preserve"> PAGEREF _Toc5196496 \h </w:instrText>
+          <w:instrText xml:space="preserve"> PAGEREF _Toc5290987 \h </w:instrText>
         </w:r>
         <w:r>
           <w:rPr>
@@ -2522,7 +2805,7 @@
             <w:noProof/>
             <w:webHidden/>
           </w:rPr>
-          <w:t>13</w:t>
+          <w:t>18</w:t>
         </w:r>
         <w:r>
           <w:rPr>
@@ -2550,7 +2833,7 @@
           <w:lang w:eastAsia="es-ES"/>
         </w:rPr>
       </w:pPr>
-      <w:hyperlink w:anchor="_Toc5196497" w:history="1">
+      <w:hyperlink w:anchor="_Toc5290988" w:history="1">
         <w:r>
           <w:rPr>
             <w:rStyle w:val="Hipervnculo"/>
@@ -2597,7 +2880,7 @@
             <w:noProof/>
             <w:webHidden/>
           </w:rPr>
-          <w:instrText xml:space="preserve"> PAGEREF _Toc5196497 \h </w:instrText>
+          <w:instrText xml:space="preserve"> PAGEREF _Toc5290988 \h </w:instrText>
         </w:r>
         <w:r>
           <w:rPr>
@@ -2617,7 +2900,7 @@
             <w:noProof/>
             <w:webHidden/>
           </w:rPr>
-          <w:t>14</w:t>
+          <w:t>18</w:t>
         </w:r>
         <w:r>
           <w:rPr>
@@ -2645,7 +2928,7 @@
           <w:lang w:eastAsia="es-ES"/>
         </w:rPr>
       </w:pPr>
-      <w:hyperlink w:anchor="_Toc5196498" w:history="1">
+      <w:hyperlink w:anchor="_Toc5290989" w:history="1">
         <w:r>
           <w:rPr>
             <w:rStyle w:val="Hipervnculo"/>
@@ -2692,7 +2975,7 @@
             <w:noProof/>
             <w:webHidden/>
           </w:rPr>
-          <w:instrText xml:space="preserve"> PAGEREF _Toc5196498 \h </w:instrText>
+          <w:instrText xml:space="preserve"> PAGEREF _Toc5290989 \h </w:instrText>
         </w:r>
         <w:r>
           <w:rPr>
@@ -2712,7 +2995,7 @@
             <w:noProof/>
             <w:webHidden/>
           </w:rPr>
-          <w:t>14</w:t>
+          <w:t>18</w:t>
         </w:r>
         <w:r>
           <w:rPr>
@@ -2739,7 +3022,7 @@
           <w:lang w:eastAsia="es-ES"/>
         </w:rPr>
       </w:pPr>
-      <w:hyperlink w:anchor="_Toc5196499" w:history="1">
+      <w:hyperlink w:anchor="_Toc5290990" w:history="1">
         <w:r>
           <w:rPr>
             <w:rStyle w:val="Hipervnculo"/>
@@ -2786,7 +3069,7 @@
             <w:noProof/>
             <w:webHidden/>
           </w:rPr>
-          <w:instrText xml:space="preserve"> PAGEREF _Toc5196499 \h </w:instrText>
+          <w:instrText xml:space="preserve"> PAGEREF _Toc5290990 \h </w:instrText>
         </w:r>
         <w:r>
           <w:rPr>
@@ -2806,7 +3089,7 @@
             <w:noProof/>
             <w:webHidden/>
           </w:rPr>
-          <w:t>14</w:t>
+          <w:t>19</w:t>
         </w:r>
         <w:r>
           <w:rPr>
@@ -2833,7 +3116,7 @@
           <w:lang w:eastAsia="es-ES"/>
         </w:rPr>
       </w:pPr>
-      <w:hyperlink w:anchor="_Toc5196500" w:history="1">
+      <w:hyperlink w:anchor="_Toc5290991" w:history="1">
         <w:r>
           <w:rPr>
             <w:rStyle w:val="Hipervnculo"/>
@@ -2880,7 +3163,7 @@
             <w:noProof/>
             <w:webHidden/>
           </w:rPr>
-          <w:instrText xml:space="preserve"> PAGEREF _Toc5196500 \h </w:instrText>
+          <w:instrText xml:space="preserve"> PAGEREF _Toc5290991 \h </w:instrText>
         </w:r>
         <w:r>
           <w:rPr>
@@ -2900,7 +3183,7 @@
             <w:noProof/>
             <w:webHidden/>
           </w:rPr>
-          <w:t>15</w:t>
+          <w:t>19</w:t>
         </w:r>
         <w:r>
           <w:rPr>
@@ -2927,7 +3210,7 @@
           <w:lang w:eastAsia="es-ES"/>
         </w:rPr>
       </w:pPr>
-      <w:hyperlink w:anchor="_Toc5196501" w:history="1">
+      <w:hyperlink w:anchor="_Toc5290992" w:history="1">
         <w:r>
           <w:rPr>
             <w:rStyle w:val="Hipervnculo"/>
@@ -2974,7 +3257,7 @@
             <w:noProof/>
             <w:webHidden/>
           </w:rPr>
-          <w:instrText xml:space="preserve"> PAGEREF _Toc5196501 \h </w:instrText>
+          <w:instrText xml:space="preserve"> PAGEREF _Toc5290992 \h </w:instrText>
         </w:r>
         <w:r>
           <w:rPr>
@@ -2994,7 +3277,7 @@
             <w:noProof/>
             <w:webHidden/>
           </w:rPr>
-          <w:t>15</w:t>
+          <w:t>20</w:t>
         </w:r>
         <w:r>
           <w:rPr>
@@ -3021,7 +3304,7 @@
           <w:lang w:eastAsia="es-ES"/>
         </w:rPr>
       </w:pPr>
-      <w:hyperlink w:anchor="_Toc5196502" w:history="1">
+      <w:hyperlink w:anchor="_Toc5290993" w:history="1">
         <w:r>
           <w:rPr>
             <w:rStyle w:val="Hipervnculo"/>
@@ -3068,7 +3351,7 @@
             <w:noProof/>
             <w:webHidden/>
           </w:rPr>
-          <w:instrText xml:space="preserve"> PAGEREF _Toc5196502 \h </w:instrText>
+          <w:instrText xml:space="preserve"> PAGEREF _Toc5290993 \h </w:instrText>
         </w:r>
         <w:r>
           <w:rPr>
@@ -3088,7 +3371,7 @@
             <w:noProof/>
             <w:webHidden/>
           </w:rPr>
-          <w:t>15</w:t>
+          <w:t>20</w:t>
         </w:r>
         <w:r>
           <w:rPr>
@@ -3116,7 +3399,7 @@
           <w:lang w:eastAsia="es-ES"/>
         </w:rPr>
       </w:pPr>
-      <w:hyperlink w:anchor="_Toc5196503" w:history="1">
+      <w:hyperlink w:anchor="_Toc5290994" w:history="1">
         <w:r>
           <w:rPr>
             <w:rStyle w:val="Hipervnculo"/>
@@ -3170,7 +3453,7 @@
             <w:noProof/>
             <w:webHidden/>
           </w:rPr>
-          <w:instrText xml:space="preserve"> PAGEREF _Toc5196503 \h </w:instrText>
+          <w:instrText xml:space="preserve"> PAGEREF _Toc5290994 \h </w:instrText>
         </w:r>
         <w:r>
           <w:rPr>
@@ -3190,7 +3473,7 @@
             <w:noProof/>
             <w:webHidden/>
           </w:rPr>
-          <w:t>16</w:t>
+          <w:t>20</w:t>
         </w:r>
         <w:r>
           <w:rPr>
@@ -3218,7 +3501,7 @@
           <w:lang w:eastAsia="es-ES"/>
         </w:rPr>
       </w:pPr>
-      <w:hyperlink w:anchor="_Toc5196504" w:history="1">
+      <w:hyperlink w:anchor="_Toc5290995" w:history="1">
         <w:r>
           <w:rPr>
             <w:rStyle w:val="Hipervnculo"/>
@@ -3272,7 +3555,7 @@
             <w:noProof/>
             <w:webHidden/>
           </w:rPr>
-          <w:instrText xml:space="preserve"> PAGEREF _Toc5196504 \h </w:instrText>
+          <w:instrText xml:space="preserve"> PAGEREF _Toc5290995 \h </w:instrText>
         </w:r>
         <w:r>
           <w:rPr>
@@ -3292,7 +3575,7 @@
             <w:noProof/>
             <w:webHidden/>
           </w:rPr>
-          <w:t>16</w:t>
+          <w:t>21</w:t>
         </w:r>
         <w:r>
           <w:rPr>
@@ -3320,7 +3603,7 @@
           <w:lang w:eastAsia="es-ES"/>
         </w:rPr>
       </w:pPr>
-      <w:hyperlink w:anchor="_Toc5196505" w:history="1">
+      <w:hyperlink w:anchor="_Toc5290996" w:history="1">
         <w:r>
           <w:rPr>
             <w:rStyle w:val="Hipervnculo"/>
@@ -3373,7 +3656,7 @@
             <w:noProof/>
             <w:webHidden/>
           </w:rPr>
-          <w:instrText xml:space="preserve"> PAGEREF _Toc5196505 \h </w:instrText>
+          <w:instrText xml:space="preserve"> PAGEREF _Toc5290996 \h </w:instrText>
         </w:r>
         <w:r>
           <w:rPr>
@@ -3393,7 +3676,7 @@
             <w:noProof/>
             <w:webHidden/>
           </w:rPr>
-          <w:t>17</w:t>
+          <w:t>22</w:t>
         </w:r>
         <w:r>
           <w:rPr>
@@ -3421,7 +3704,7 @@
           <w:lang w:eastAsia="es-ES"/>
         </w:rPr>
       </w:pPr>
-      <w:hyperlink w:anchor="_Toc5196506" w:history="1">
+      <w:hyperlink w:anchor="_Toc5290997" w:history="1">
         <w:r>
           <w:rPr>
             <w:rStyle w:val="Hipervnculo"/>
@@ -3474,7 +3757,7 @@
             <w:noProof/>
             <w:webHidden/>
           </w:rPr>
-          <w:instrText xml:space="preserve"> PAGEREF _Toc5196506 \h </w:instrText>
+          <w:instrText xml:space="preserve"> PAGEREF _Toc5290997 \h </w:instrText>
         </w:r>
         <w:r>
           <w:rPr>
@@ -3494,7 +3777,7 @@
             <w:noProof/>
             <w:webHidden/>
           </w:rPr>
-          <w:t>18</w:t>
+          <w:t>23</w:t>
         </w:r>
         <w:r>
           <w:rPr>
@@ -3523,7 +3806,7 @@
         <w:pStyle w:val="Ttulo1"/>
       </w:pPr>
       <w:bookmarkStart w:id="0" w:name="_Toc4842669"/>
-      <w:bookmarkStart w:id="1" w:name="_Toc5196481"/>
+      <w:bookmarkStart w:id="1" w:name="_Toc5290969"/>
       <w:r>
         <w:lastRenderedPageBreak/>
         <w:t>Introducción</w:t>
@@ -3534,7 +3817,7 @@
       <w:pPr>
         <w:pStyle w:val="Ttulo2"/>
       </w:pPr>
-      <w:bookmarkStart w:id="2" w:name="_Toc5196482"/>
+      <w:bookmarkStart w:id="2" w:name="_Toc5290970"/>
       <w:r>
         <w:t>Justificación</w:t>
       </w:r>
@@ -4082,7 +4365,7 @@
       <w:pPr>
         <w:pStyle w:val="Ttulo2"/>
       </w:pPr>
-      <w:bookmarkStart w:id="3" w:name="_Toc5196483"/>
+      <w:bookmarkStart w:id="3" w:name="_Toc5290971"/>
       <w:r>
         <w:lastRenderedPageBreak/>
         <w:t>Objetivos</w:t>
@@ -4127,7 +4410,7 @@
       <w:pPr>
         <w:pStyle w:val="Ttulo3"/>
       </w:pPr>
-      <w:bookmarkStart w:id="4" w:name="_Toc5196484"/>
+      <w:bookmarkStart w:id="4" w:name="_Toc5290972"/>
       <w:r>
         <w:t>Objetivos del juego/app en sí:</w:t>
       </w:r>
@@ -4251,7 +4534,7 @@
       <w:pPr>
         <w:pStyle w:val="Ttulo3"/>
       </w:pPr>
-      <w:bookmarkStart w:id="5" w:name="_Toc5196485"/>
+      <w:bookmarkStart w:id="5" w:name="_Toc5290973"/>
       <w:r>
         <w:lastRenderedPageBreak/>
         <w:t>Objetivos formativos</w:t>
@@ -4311,7 +4594,7 @@
       <w:r>
         <w:t xml:space="preserve"> </w:t>
       </w:r>
-      <w:bookmarkStart w:id="6" w:name="_Toc5196486"/>
+      <w:bookmarkStart w:id="6" w:name="_Toc5290974"/>
       <w:r>
         <w:t>Objetivos “empresariales”</w:t>
       </w:r>
@@ -4357,7 +4640,7 @@
       <w:pPr>
         <w:pStyle w:val="Ttulo2"/>
       </w:pPr>
-      <w:bookmarkStart w:id="7" w:name="_Toc5196487"/>
+      <w:bookmarkStart w:id="7" w:name="_Toc5290975"/>
       <w:r>
         <w:t>Antecedentes</w:t>
       </w:r>
@@ -5615,7 +5898,7 @@
       <w:pPr>
         <w:pStyle w:val="Ttulo1"/>
       </w:pPr>
-      <w:bookmarkStart w:id="8" w:name="_Toc5196488"/>
+      <w:bookmarkStart w:id="8" w:name="_Toc5290976"/>
       <w:r>
         <w:t>Necesidades empresariales para el desarrollo</w:t>
       </w:r>
@@ -5658,7 +5941,7 @@
       <w:pPr>
         <w:pStyle w:val="Ttulo2"/>
       </w:pPr>
-      <w:bookmarkStart w:id="9" w:name="_Toc5196489"/>
+      <w:bookmarkStart w:id="9" w:name="_Toc5290977"/>
       <w:r>
         <w:lastRenderedPageBreak/>
         <w:t>¿Plan de empresa?</w:t>
@@ -5785,7 +6068,7 @@
       <w:pPr>
         <w:pStyle w:val="Ttulo2"/>
       </w:pPr>
-      <w:bookmarkStart w:id="10" w:name="_Toc5196490"/>
+      <w:bookmarkStart w:id="10" w:name="_Toc5290978"/>
       <w:r>
         <w:t>Recursos humanos</w:t>
       </w:r>
@@ -6015,18 +6298,22 @@
       <w:pPr>
         <w:pStyle w:val="Ttulo2"/>
       </w:pPr>
+      <w:bookmarkStart w:id="11" w:name="_Toc5290979"/>
       <w:r>
         <w:lastRenderedPageBreak/>
         <w:t>prevención de riesgos laborales</w:t>
       </w:r>
+      <w:bookmarkEnd w:id="11"/>
     </w:p>
     <w:p>
       <w:pPr>
         <w:pStyle w:val="Ttulo3"/>
       </w:pPr>
+      <w:bookmarkStart w:id="12" w:name="_Toc5290980"/>
       <w:r>
         <w:t>Riesgos laborales</w:t>
       </w:r>
+      <w:bookmarkEnd w:id="12"/>
     </w:p>
     <w:p>
       <w:r>
@@ -6222,47 +6509,890 @@
       <w:pPr>
         <w:pStyle w:val="Ttulo5"/>
       </w:pPr>
+      <w:r>
+        <w:t>Caí</w:t>
+      </w:r>
+      <w:r>
+        <w:t>das al mismo nivel</w:t>
+      </w:r>
+    </w:p>
+    <w:p>
+      <w:r>
+        <w:t>Las lesiones que se producen con mayor frecuencia por caídas son torceduras, esguinces, contusiones, heridas y fracturas.</w:t>
+      </w:r>
+    </w:p>
+    <w:p>
+      <w:r>
+        <w:t xml:space="preserve">Hay que vigilar que los suelos estén convenientemente limpios (pero no recién fregados o encerados), tener una iluminación adecuada, evitar obstáculos en pasillos y áreas de trabajo, cables, objetos que entorpezcan el paso o presencia de baldosas rotas o levantadas. También el trabajador debe evitar correr o cometer imprudencias que </w:t>
+      </w:r>
+      <w:r>
+        <w:t>puedan dar lugar a un accidente, usar un calzado preferentemente con suela antideslizante.</w:t>
+      </w:r>
+    </w:p>
+    <w:p>
+      <w:pPr>
+        <w:pStyle w:val="Ttulo5"/>
+      </w:pPr>
+      <w:r>
+        <w:t>Caídas a distinto nivel</w:t>
+      </w:r>
+    </w:p>
+    <w:p>
+      <w:r>
+        <w:t>Fundamentalmente por escaleras presentes en el lugar de trabajo tanto fijas como móviles.</w:t>
+      </w:r>
+    </w:p>
+    <w:p>
+      <w:r>
+        <w:t>Es importante el buen uso de estas de una manera responsable evitando distracciones de recorrerlas mientras se usa algún dispositivo móvil o papeles aparte que tengan unas características técnicas tanto los escalones como las barandillas adecuadas y que cumplan la normativa vigente.</w:t>
+      </w:r>
+    </w:p>
+    <w:p>
+      <w:pPr>
+        <w:pStyle w:val="Ttulo5"/>
+      </w:pPr>
+      <w:r>
+        <w:t>Riesgos eléctricos</w:t>
+      </w:r>
+    </w:p>
+    <w:p>
+      <w:r>
+        <w:t>Es una obviedad pero la electricidad es algo importante cuando se trabaja con ordenadores y hay que tener en perfectas condiciones los enchufes (evitando entre otras cosas la sobreutilización de ellos con ladrones y el uso de alargadores innecesarios o en malas condiciones) y la buena organización (y estado) de los cables. Hay que evitar el contacto de electricidad y agua.</w:t>
+      </w:r>
+    </w:p>
+    <w:p>
+      <w:pPr>
+        <w:pStyle w:val="Ttulo5"/>
+      </w:pPr>
+      <w:r>
+        <w:lastRenderedPageBreak/>
+        <w:t>Golpes y cortes con material de oficina</w:t>
+      </w:r>
+    </w:p>
+    <w:p>
+      <w:r>
+        <w:t xml:space="preserve">Hay que tener cuidado con el uso de tijeras, grapadoras, </w:t>
+      </w:r>
       <w:proofErr w:type="spellStart"/>
       <w:r>
-        <w:t>Caidas</w:t>
+        <w:t>cutters</w:t>
       </w:r>
       <w:proofErr w:type="spellEnd"/>
       <w:r>
-        <w:t xml:space="preserve"> al mismo nivel</w:t>
-      </w:r>
-    </w:p>
-    <w:p>
-      <w:r>
-        <w:t>Las lesiones que se producen con mayor frecuencia por caídas son torceduras, esguinces, contusiones, heridas y fracturas.</w:t>
-      </w:r>
-    </w:p>
-    <w:p>
-      <w:r>
-        <w:t xml:space="preserve">Hay que vigilar que los suelos estén convenientemente limpios (pero no recién fregados o encerados), tener una iluminación adecuada, evitar obstáculos en pasillos y áreas de trabajo, cables, objetos que entorpezcan el paso o presencia de baldosas rotas o levantadas. También el trabajador debe evitar correr o cometer imprudencias que </w:t>
-      </w:r>
-      <w:r>
-        <w:t>puedan dar lugar a un accidente, usar un calzado preferentemente con suela antideslizante.</w:t>
-      </w:r>
-    </w:p>
-    <w:p>
-      <w:bookmarkStart w:id="11" w:name="_GoBack"/>
-      <w:bookmarkEnd w:id="11"/>
-    </w:p>
-    <w:p/>
-    <w:p/>
+        <w:t>, papel, etc. Y con el orden en general evitando posibles cortes y golpes contra obstáculos, cajones, mobiliario movido de sitio, etc.</w:t>
+      </w:r>
+    </w:p>
+    <w:p>
+      <w:pPr>
+        <w:pStyle w:val="Ttulo5"/>
+      </w:pPr>
+      <w:r>
+        <w:t>Incendios</w:t>
+      </w:r>
+    </w:p>
+    <w:p>
+      <w:r>
+        <w:t>La normativa para evitar y prevenir incendios y la forma de actuar frente a ellos y las medidas a tomar es bastante amplia y dependerá en gran medida en que lugar y que dimensiones tenga el posible lugar de trabajo. Por ello hasta no tener claro este punto sólo me queda decir que habrá que elaborar el correspondiente plan de emergencias y evacuación teniendo en cuenta la posibilidad de que existan miembros ajenas de la empresa, cumplir con la normativa vigente en cuestión de alarma, señalización, salidas de emergencia y extintores.</w:t>
+      </w:r>
+    </w:p>
+    <w:p>
+      <w:r>
+        <w:t xml:space="preserve">Como siempre hay que recordar que ante una situación de emergencia no se puede perder tiempo recogiendo enseres personales (o de cualquier tipo), que no se deben usar ascensores y </w:t>
+      </w:r>
+      <w:proofErr w:type="spellStart"/>
+      <w:r>
+        <w:t>como</w:t>
+      </w:r>
+      <w:proofErr w:type="spellEnd"/>
+      <w:r>
+        <w:t xml:space="preserve"> actuar en distintos escenarios (</w:t>
+      </w:r>
+      <w:proofErr w:type="spellStart"/>
+      <w:r>
+        <w:t>p.e</w:t>
+      </w:r>
+      <w:proofErr w:type="spellEnd"/>
+      <w:r>
+        <w:t xml:space="preserve">. encerrados por el fuego cerrar puerta y tratar de tapar con trapos mojados, </w:t>
+      </w:r>
+      <w:proofErr w:type="spellStart"/>
+      <w:r>
+        <w:t>etc</w:t>
+      </w:r>
+      <w:proofErr w:type="spellEnd"/>
+      <w:r>
+        <w:t>).</w:t>
+      </w:r>
+    </w:p>
+    <w:p>
+      <w:pPr>
+        <w:pStyle w:val="Ttulo4"/>
+      </w:pPr>
+      <w:r>
+        <w:t>Riesgos asociados al puesto de trabajo</w:t>
+      </w:r>
+    </w:p>
+    <w:p>
+      <w:r>
+        <w:t xml:space="preserve">Nos vamos a centrar en los riesgos derivados del uso de pantallas de visualización (o simplemente pantallas) y </w:t>
+      </w:r>
+      <w:r>
+        <w:t xml:space="preserve">en otros factores asociados al trabajo como </w:t>
+      </w:r>
+      <w:r>
+        <w:t>condiciones inadecuadas de temperatura y/o humedad</w:t>
+      </w:r>
+      <w:r>
+        <w:t>, iluminación, ruido,</w:t>
+      </w:r>
+      <w:r>
+        <w:t xml:space="preserve"> </w:t>
+      </w:r>
+      <w:r>
+        <w:t>la silla, mesa o mobiliario en general inadecuado, la organización del trabajo, la carga del trabajo en sí, el propio trabajador y sus compañeros, etc.</w:t>
+      </w:r>
+    </w:p>
+    <w:p>
+      <w:r>
+        <w:t>Los principales riesgos que aparecen por el uso de pantallas son correspondientes a la disminución de la capacidad física y mental después de realizar un esfuerzo por un tiempo, o en otras palabras; a la fatiga. Esta  fatiga para los casos de trabajo en oficina se divide en fatiga postural (que puede dar lugar a trastornos musculo-esqueléticos), fatiga visual (que puede derivar en trastornos visuales y molestias oculares) y fatiga mental (con posibles alteraciones del sueño y emocionales y otros trastornos psicosomáticos).</w:t>
+      </w:r>
+    </w:p>
+    <w:p>
+      <w:pPr>
+        <w:pStyle w:val="Ttulo5"/>
+      </w:pPr>
+      <w:r>
+        <w:t>Fatiga postural</w:t>
+      </w:r>
+    </w:p>
+    <w:p>
+      <w:r>
+        <w:t>Las principales causas de la fatiga postural es debida a las siguientes circunstancias:</w:t>
+      </w:r>
+    </w:p>
+    <w:p>
+      <w:pPr>
+        <w:pStyle w:val="Prrafodelista"/>
+        <w:numPr>
+          <w:ilvl w:val="0"/>
+          <w:numId w:val="40"/>
+        </w:numPr>
+      </w:pPr>
+      <w:r>
+        <w:t>Distribución inadecuada y falta de regulación de los elementos de trabajo</w:t>
+      </w:r>
+    </w:p>
+    <w:p>
+      <w:pPr>
+        <w:pStyle w:val="Prrafodelista"/>
+        <w:numPr>
+          <w:ilvl w:val="0"/>
+          <w:numId w:val="40"/>
+        </w:numPr>
+      </w:pPr>
+      <w:r>
+        <w:t>Deficiente iluminación.</w:t>
+      </w:r>
+    </w:p>
+    <w:p>
+      <w:pPr>
+        <w:pStyle w:val="Prrafodelista"/>
+        <w:numPr>
+          <w:ilvl w:val="0"/>
+          <w:numId w:val="40"/>
+        </w:numPr>
+      </w:pPr>
+      <w:r>
+        <w:t>Hábitos inadecuados.</w:t>
+      </w:r>
+    </w:p>
+    <w:p>
+      <w:pPr>
+        <w:pStyle w:val="Prrafodelista"/>
+        <w:numPr>
+          <w:ilvl w:val="0"/>
+          <w:numId w:val="40"/>
+        </w:numPr>
+      </w:pPr>
+      <w:r>
+        <w:t>Deficiente diseño de los elementos y/o mobiliario inadecuado.</w:t>
+      </w:r>
+    </w:p>
+    <w:p>
+      <w:pPr>
+        <w:pStyle w:val="Prrafodelista"/>
+        <w:numPr>
+          <w:ilvl w:val="0"/>
+          <w:numId w:val="40"/>
+        </w:numPr>
+      </w:pPr>
+      <w:r>
+        <w:t>Movimientos repetitivos.</w:t>
+      </w:r>
+    </w:p>
+    <w:p>
+      <w:pPr>
+        <w:pStyle w:val="Prrafodelista"/>
+        <w:numPr>
+          <w:ilvl w:val="0"/>
+          <w:numId w:val="40"/>
+        </w:numPr>
+      </w:pPr>
+      <w:r>
+        <w:lastRenderedPageBreak/>
+        <w:t>Estatismo postural.</w:t>
+      </w:r>
+    </w:p>
+    <w:p>
+      <w:r>
+        <w:t>Este estatismo postural es muy importante</w:t>
+      </w:r>
+      <w:r>
+        <w:t xml:space="preserve"> y muchas veces es consecuencia de malos hábitos de trabajo inadecuados (no realizaciones de pausas, mala colocación en la silla o no poner de manera adecuada la pantalla, teclado, etc. </w:t>
+      </w:r>
+      <w:r>
+        <w:t>El resultado puede ser provocar molestias y lesiones sobre todo en la zona cervical y dorsal.</w:t>
+      </w:r>
+    </w:p>
+    <w:p>
+      <w:pPr>
+        <w:pStyle w:val="Ttulo5"/>
+      </w:pPr>
+      <w:r>
+        <w:t>Fatiga visual</w:t>
+      </w:r>
+    </w:p>
+    <w:p>
+      <w:r>
+        <w:t>Síntomas de fatiga visual puede ser pesadez de los ojos, somnolencia, borrosidad, dolores de cabeza, etc. Esta fatiga puede producirse por el esfuerzo visual de diferentes intensidades lumínicas y distancias, mala disposición de los elementos de trabajo y fallos en la calidad de la pantalla, reflejos, demasiado tiempo delante de ella.</w:t>
+      </w:r>
+    </w:p>
+    <w:p>
+      <w:pPr>
+        <w:pStyle w:val="Ttulo5"/>
+      </w:pPr>
+      <w:r>
+        <w:t>Fatiga mental</w:t>
+      </w:r>
+    </w:p>
+    <w:p>
+      <w:r>
+        <w:t>Hay muchos factores que inciden en la carga mental de trabajo como las propias de las exigencias del trabajo (exceso de cantidad y complejidad de información, poco tiempo para realizarlo, tensión en la toma de decisiones). Todas ellas pueden ocasionar un estado de fatiga transitoria que si se mantiene en el tiempo puede llegar a desembocar en fatiga mental crónica de consecuencias graves tanto dentro del trabajo (baja de rendimiento, absentismo, etc.) como fuera.</w:t>
+      </w:r>
+    </w:p>
     <w:p>
       <w:pPr>
         <w:pStyle w:val="Ttulo3"/>
       </w:pPr>
-      <w:bookmarkStart w:id="12" w:name="_Toc4842671"/>
-      <w:bookmarkStart w:id="13" w:name="_Toc5196491"/>
-      <w:r>
-        <w:t>Visión global del juego final (En un mundo utópico)</w:t>
-      </w:r>
-      <w:bookmarkEnd w:id="12"/>
+      <w:bookmarkStart w:id="13" w:name="_Toc5290981"/>
+      <w:r>
+        <w:t>Medidas preventivas</w:t>
+      </w:r>
       <w:bookmarkEnd w:id="13"/>
     </w:p>
     <w:p>
+      <w:pPr>
+        <w:pStyle w:val="Ttulo4"/>
+      </w:pPr>
+      <w:r>
+        <w:t>Equipo de trabajo</w:t>
+      </w:r>
+    </w:p>
+    <w:p>
+      <w:pPr>
+        <w:pStyle w:val="Ttulo5"/>
+      </w:pPr>
+      <w:r>
+        <w:t>Pantallas</w:t>
+      </w:r>
+    </w:p>
+    <w:p>
+      <w:pPr>
+        <w:pStyle w:val="Prrafodelista"/>
+        <w:numPr>
+          <w:ilvl w:val="0"/>
+          <w:numId w:val="41"/>
+        </w:numPr>
+      </w:pPr>
+      <w:r>
+        <w:t xml:space="preserve">Buena resolución, imagen estable, ajuste de luminosidad y contraste, fondo de pantalla no demasiado oscuro, orientable e </w:t>
+      </w:r>
+      <w:proofErr w:type="spellStart"/>
+      <w:r>
+        <w:t>inclinable</w:t>
+      </w:r>
+      <w:proofErr w:type="spellEnd"/>
+      <w:r>
+        <w:t>.</w:t>
+      </w:r>
+    </w:p>
+    <w:p>
+      <w:pPr>
+        <w:pStyle w:val="Prrafodelista"/>
+        <w:numPr>
+          <w:ilvl w:val="0"/>
+          <w:numId w:val="41"/>
+        </w:numPr>
+      </w:pPr>
+      <w:r>
+        <w:t xml:space="preserve">Se recomienda que la distancia del ojo a la pantalla sea superior a 40 </w:t>
+      </w:r>
+      <w:proofErr w:type="spellStart"/>
+      <w:r>
+        <w:t>cmy</w:t>
+      </w:r>
+      <w:proofErr w:type="spellEnd"/>
+      <w:r>
+        <w:t xml:space="preserve"> que la parte superior quede a la altura de los ojos.</w:t>
+      </w:r>
+    </w:p>
+    <w:p>
+      <w:pPr>
+        <w:pStyle w:val="Prrafodelista"/>
+        <w:numPr>
+          <w:ilvl w:val="0"/>
+          <w:numId w:val="41"/>
+        </w:numPr>
+      </w:pPr>
+      <w:r>
+        <w:t>Hay que evitar que el trabajador esté de frente o de espaldas a la ventana. Lo mejor es perpendicular a la ventana.</w:t>
+      </w:r>
+    </w:p>
+    <w:p>
+      <w:pPr>
+        <w:pStyle w:val="Ttulo5"/>
+      </w:pPr>
+      <w:r>
+        <w:t>Teclado</w:t>
+      </w:r>
+    </w:p>
+    <w:p>
+      <w:pPr>
+        <w:pStyle w:val="Prrafodelista"/>
+        <w:numPr>
+          <w:ilvl w:val="0"/>
+          <w:numId w:val="42"/>
+        </w:numPr>
+      </w:pPr>
+      <w:proofErr w:type="spellStart"/>
+      <w:r>
+        <w:t>Inclinable</w:t>
+      </w:r>
+      <w:proofErr w:type="spellEnd"/>
+      <w:r>
+        <w:t xml:space="preserve"> e independiente de la pantalla para poder adaptar su posición y evitar posturas inadecuadas.</w:t>
+      </w:r>
+    </w:p>
+    <w:p>
+      <w:pPr>
+        <w:pStyle w:val="Ttulo5"/>
+      </w:pPr>
+      <w:r>
+        <w:t>Ratón</w:t>
+      </w:r>
+    </w:p>
+    <w:p>
+      <w:pPr>
+        <w:pStyle w:val="Prrafodelista"/>
+        <w:numPr>
+          <w:ilvl w:val="0"/>
+          <w:numId w:val="42"/>
+        </w:numPr>
+      </w:pPr>
+      <w:r>
+        <w:t>Su posición en la mesa debe permitir apoyar la muñeca sobre la mesa.</w:t>
+      </w:r>
+    </w:p>
+    <w:p>
+      <w:pPr>
+        <w:pStyle w:val="Ttulo5"/>
+      </w:pPr>
+      <w:proofErr w:type="spellStart"/>
+      <w:r>
+        <w:lastRenderedPageBreak/>
+        <w:t>Portadocumentos</w:t>
+      </w:r>
+      <w:proofErr w:type="spellEnd"/>
+    </w:p>
+    <w:p>
+      <w:pPr>
+        <w:pStyle w:val="Prrafodelista"/>
+        <w:numPr>
+          <w:ilvl w:val="0"/>
+          <w:numId w:val="42"/>
+        </w:numPr>
+      </w:pPr>
+      <w:r>
+        <w:t>Recomendable si es necesario trabajar con documentos impresos colocándose a la misma altura que la pantalla y mismo plano de visión para reducir problemas en el cuello y los cambios de acomodación visual.</w:t>
+      </w:r>
+    </w:p>
+    <w:p>
+      <w:pPr>
+        <w:pStyle w:val="Ttulo5"/>
+      </w:pPr>
+      <w:r>
+        <w:t>Mesa</w:t>
+      </w:r>
+    </w:p>
+    <w:p>
+      <w:pPr>
+        <w:pStyle w:val="Prrafodelista"/>
+        <w:numPr>
+          <w:ilvl w:val="0"/>
+          <w:numId w:val="42"/>
+        </w:numPr>
+      </w:pPr>
+      <w:r>
+        <w:t>Debe ser suficiente para colocar la pantalla y el teclado a la distancia adecuada y apoyar en ella manos y brazos estando a la altura de los codos y distancia a la silla para permitir libertad de movimientos.</w:t>
+      </w:r>
+    </w:p>
+    <w:p>
+      <w:pPr>
+        <w:pStyle w:val="Ttulo5"/>
+      </w:pPr>
+      <w:r>
+        <w:t>Silla</w:t>
+      </w:r>
+    </w:p>
+    <w:p>
+      <w:pPr>
+        <w:pStyle w:val="Prrafodelista"/>
+        <w:numPr>
+          <w:ilvl w:val="0"/>
+          <w:numId w:val="42"/>
+        </w:numPr>
+      </w:pPr>
+      <w:r>
+        <w:t>Debe ser estable (se recomienda de 5 apoyos (o ruedas) en el suelo y de altura regulable. Con respaldo reclinable (que de apoyo a la zona lumbar) y altura ajustable. Si tiene reposabrazos estos no deben impedir que se pueda acercar a la mesa.</w:t>
+      </w:r>
+    </w:p>
+    <w:p>
+      <w:pPr>
+        <w:pStyle w:val="Ttulo5"/>
+      </w:pPr>
+      <w:proofErr w:type="spellStart"/>
+      <w:r>
+        <w:t>Reposapies</w:t>
+      </w:r>
+      <w:proofErr w:type="spellEnd"/>
+    </w:p>
+    <w:p>
+      <w:pPr>
+        <w:pStyle w:val="Prrafodelista"/>
+        <w:numPr>
+          <w:ilvl w:val="0"/>
+          <w:numId w:val="42"/>
+        </w:numPr>
+      </w:pPr>
+      <w:r>
+        <w:t>Solo necesario cuando los pies no alcancen bien al suelo y la mesa no sea regulable en altura.</w:t>
+      </w:r>
+    </w:p>
+    <w:p>
+      <w:pPr>
+        <w:pStyle w:val="Ttulo4"/>
+      </w:pPr>
+      <w:r>
+        <w:t>Factores amb</w:t>
+      </w:r>
+      <w:r>
+        <w:rPr>
+          <w:rStyle w:val="Ttulo4Car"/>
+        </w:rPr>
+        <w:t>i</w:t>
+      </w:r>
+      <w:r>
+        <w:t>entales</w:t>
+      </w:r>
+    </w:p>
+    <w:p>
+      <w:pPr>
+        <w:pStyle w:val="Ttulo5"/>
+      </w:pPr>
+      <w:r>
+        <w:t>Iluminación</w:t>
+      </w:r>
+    </w:p>
+    <w:p>
+      <w:pPr>
+        <w:pStyle w:val="Prrafodelista"/>
+        <w:numPr>
+          <w:ilvl w:val="0"/>
+          <w:numId w:val="42"/>
+        </w:numPr>
+      </w:pPr>
+      <w:r>
+        <w:t>Hay que garantizar unos niveles adecuados con su correspondiente mantenimiento y limpieza de las fuentes de luz.</w:t>
+      </w:r>
+    </w:p>
+    <w:p>
+      <w:pPr>
+        <w:pStyle w:val="Ttulo5"/>
+      </w:pPr>
+      <w:r>
+        <w:t>Ruido</w:t>
+      </w:r>
+    </w:p>
+    <w:p>
+      <w:pPr>
+        <w:pStyle w:val="Prrafodelista"/>
+        <w:numPr>
+          <w:ilvl w:val="0"/>
+          <w:numId w:val="42"/>
+        </w:numPr>
+      </w:pPr>
+      <w:r>
+        <w:t>Sería recomendable intentar minimizar el ruido y controlar el nivel de volumen de las conversaciones.</w:t>
+      </w:r>
+    </w:p>
+    <w:p>
+      <w:pPr>
+        <w:pStyle w:val="Ttulo5"/>
+      </w:pPr>
+      <w:r>
+        <w:t>Temperatura</w:t>
+      </w:r>
+    </w:p>
+    <w:p>
+      <w:pPr>
+        <w:pStyle w:val="Prrafodelista"/>
+        <w:numPr>
+          <w:ilvl w:val="0"/>
+          <w:numId w:val="42"/>
+        </w:numPr>
+      </w:pPr>
+      <w:r>
+        <w:t>Verano (23-26), Invierno (20-24) con humedad entre 45 y 65%.</w:t>
+      </w:r>
+    </w:p>
+    <w:p>
+      <w:pPr>
+        <w:pStyle w:val="Ttulo5"/>
+      </w:pPr>
+      <w:r>
+        <w:t>Espacio</w:t>
+      </w:r>
+    </w:p>
+    <w:p>
+      <w:pPr>
+        <w:pStyle w:val="Prrafodelista"/>
+        <w:numPr>
+          <w:ilvl w:val="0"/>
+          <w:numId w:val="42"/>
+        </w:numPr>
+      </w:pPr>
+      <w:r>
+        <w:t>Debe permitir cambios de postura y movimientos, situando las cosas más usadas a una correspondiente distancia para realizar el menor esfuerzo.</w:t>
+      </w:r>
+    </w:p>
+    <w:p>
+      <w:pPr>
+        <w:pStyle w:val="Ttulo4"/>
+      </w:pPr>
+      <w:r>
+        <w:lastRenderedPageBreak/>
+        <w:t>Trabajador</w:t>
+      </w:r>
+    </w:p>
+    <w:p>
+      <w:pPr>
+        <w:pStyle w:val="Ttulo5"/>
+      </w:pPr>
+      <w:r>
+        <w:t>Medidas para evitar la fatiga postural</w:t>
+      </w:r>
+    </w:p>
+    <w:p>
+      <w:pPr>
+        <w:pStyle w:val="Prrafodelista"/>
+        <w:numPr>
+          <w:ilvl w:val="0"/>
+          <w:numId w:val="42"/>
+        </w:numPr>
+      </w:pPr>
+      <w:r>
+        <w:t>Mantener hombros hacia atrás con la espalda recta y los riñones sujetos al respaldo evitando sentarse en el borde o mitad del asiento.</w:t>
+      </w:r>
+    </w:p>
+    <w:p>
+      <w:pPr>
+        <w:pStyle w:val="Prrafodelista"/>
+        <w:numPr>
+          <w:ilvl w:val="0"/>
+          <w:numId w:val="42"/>
+        </w:numPr>
+      </w:pPr>
+      <w:r>
+        <w:t>Evitar giros frecuentes de la cabeza e inclinarla hacia atrás. El cuello debe estar lo más recto posible y con la mirada hacia delante con la cabeza levantada.</w:t>
+      </w:r>
+    </w:p>
+    <w:p>
+      <w:pPr>
+        <w:pStyle w:val="Prrafodelista"/>
+        <w:numPr>
+          <w:ilvl w:val="0"/>
+          <w:numId w:val="42"/>
+        </w:numPr>
+      </w:pPr>
+      <w:r>
+        <w:t>Regular la silla y el monitor para tener una visión cómoda.</w:t>
+      </w:r>
+    </w:p>
+    <w:p>
+      <w:pPr>
+        <w:pStyle w:val="Prrafodelista"/>
+        <w:numPr>
+          <w:ilvl w:val="0"/>
+          <w:numId w:val="42"/>
+        </w:numPr>
+      </w:pPr>
+      <w:r>
+        <w:t xml:space="preserve">Las manos deben descansar sobre la mesa en un </w:t>
+      </w:r>
+      <w:proofErr w:type="spellStart"/>
+      <w:r>
+        <w:t>angulo</w:t>
+      </w:r>
+      <w:proofErr w:type="spellEnd"/>
+      <w:r>
+        <w:t xml:space="preserve"> brazo antebrazo de unos 90º mientras se teclea.</w:t>
+      </w:r>
+    </w:p>
+    <w:p>
+      <w:pPr>
+        <w:pStyle w:val="Prrafodelista"/>
+        <w:numPr>
+          <w:ilvl w:val="0"/>
+          <w:numId w:val="42"/>
+        </w:numPr>
+      </w:pPr>
+      <w:r>
+        <w:t>Evitar giros e inclinaciones o estiramientos de brazo para ordenar el material. No agacharse doblando la espalda.</w:t>
+      </w:r>
+    </w:p>
+    <w:p>
+      <w:pPr>
+        <w:pStyle w:val="Prrafodelista"/>
+        <w:numPr>
+          <w:ilvl w:val="0"/>
+          <w:numId w:val="42"/>
+        </w:numPr>
+      </w:pPr>
+      <w:r>
+        <w:t>Cambiar frecuentemente de postura de trabajo realizando pausas y levantándose de vez en cuando, estirando o caminando un poco.</w:t>
+      </w:r>
+    </w:p>
+    <w:p>
+      <w:pPr>
+        <w:pStyle w:val="Prrafodelista"/>
+        <w:numPr>
+          <w:ilvl w:val="0"/>
+          <w:numId w:val="42"/>
+        </w:numPr>
+      </w:pPr>
+      <w:r>
+        <w:t>Realizar ejercicios de relajación y estiramiento de cuello, brazos y espalda.</w:t>
+      </w:r>
+    </w:p>
+    <w:p>
+      <w:pPr>
+        <w:pStyle w:val="Ttulo5"/>
+      </w:pPr>
+      <w:r>
+        <w:t>Medidas para evitar la fatiga visual</w:t>
+      </w:r>
+    </w:p>
+    <w:p>
+      <w:pPr>
+        <w:pStyle w:val="Prrafodelista"/>
+        <w:numPr>
+          <w:ilvl w:val="0"/>
+          <w:numId w:val="43"/>
+        </w:numPr>
+      </w:pPr>
+      <w:r>
+        <w:t>Pausas para relajar los ojos.</w:t>
+      </w:r>
+    </w:p>
+    <w:p>
+      <w:pPr>
+        <w:pStyle w:val="Prrafodelista"/>
+        <w:numPr>
+          <w:ilvl w:val="0"/>
+          <w:numId w:val="43"/>
+        </w:numPr>
+      </w:pPr>
+      <w:r>
+        <w:t>Evitar deslumbramientos directos e indirectos.</w:t>
+      </w:r>
+    </w:p>
+    <w:p>
+      <w:pPr>
+        <w:pStyle w:val="Prrafodelista"/>
+        <w:numPr>
+          <w:ilvl w:val="0"/>
+          <w:numId w:val="43"/>
+        </w:numPr>
+      </w:pPr>
+      <w:r>
+        <w:t>Adaptar la iluminación complementándola con luz artificial y/o localizada.</w:t>
+      </w:r>
+    </w:p>
+    <w:p>
+      <w:pPr>
+        <w:pStyle w:val="Prrafodelista"/>
+        <w:numPr>
+          <w:ilvl w:val="0"/>
+          <w:numId w:val="43"/>
+        </w:numPr>
+      </w:pPr>
+      <w:r>
+        <w:t>Revisiones periódicas de la vista.</w:t>
+      </w:r>
+    </w:p>
+    <w:p>
+      <w:pPr>
+        <w:pStyle w:val="Ttulo5"/>
+      </w:pPr>
+      <w:r>
+        <w:t>Medidas para evitar l</w:t>
+      </w:r>
+      <w:r>
+        <w:rPr>
+          <w:rStyle w:val="Ttulo5Car"/>
+        </w:rPr>
+        <w:t>a</w:t>
+      </w:r>
+      <w:r>
+        <w:t xml:space="preserve"> fatiga mental</w:t>
+      </w:r>
+    </w:p>
+    <w:p>
+      <w:pPr>
+        <w:pStyle w:val="Prrafodelista"/>
+        <w:numPr>
+          <w:ilvl w:val="0"/>
+          <w:numId w:val="44"/>
+        </w:numPr>
+      </w:pPr>
+      <w:r>
+        <w:t>Alternar tareas con algunas que demanden menores esfuerzos mentales.</w:t>
+      </w:r>
+    </w:p>
+    <w:p>
+      <w:pPr>
+        <w:pStyle w:val="Prrafodelista"/>
+        <w:numPr>
+          <w:ilvl w:val="0"/>
+          <w:numId w:val="44"/>
+        </w:numPr>
+      </w:pPr>
+      <w:r>
+        <w:t>Pausas.</w:t>
+      </w:r>
+    </w:p>
+    <w:p>
+      <w:pPr>
+        <w:pStyle w:val="Prrafodelista"/>
+        <w:numPr>
+          <w:ilvl w:val="0"/>
+          <w:numId w:val="44"/>
+        </w:numPr>
+      </w:pPr>
+      <w:r>
+        <w:t>Organizar el trabajo, aprender a gestionar el tiempo y planificarlo estableciendo prioridades de actuación.</w:t>
+      </w:r>
+    </w:p>
+    <w:p>
+      <w:pPr>
+        <w:pStyle w:val="Prrafodelista"/>
+        <w:numPr>
+          <w:ilvl w:val="0"/>
+          <w:numId w:val="44"/>
+        </w:numPr>
+      </w:pPr>
+      <w:r>
+        <w:t>Dormir lo suficiente.</w:t>
+      </w:r>
+    </w:p>
+    <w:p>
+      <w:pPr>
+        <w:pStyle w:val="Ttulo4"/>
+      </w:pPr>
+      <w:r>
+        <w:t>Organización del trabajo.</w:t>
+      </w:r>
+    </w:p>
+    <w:p>
+      <w:r>
+        <w:t xml:space="preserve">En el contexto laboral los factores psicosociales y de organización afectan y pueden dar lugar a la aparición de efectos negativos. </w:t>
+      </w:r>
+    </w:p>
+    <w:p>
+      <w:r>
+        <w:t>Ante ellos sería deseable poder alternar la tarea con otras más relajadas o que exijan un menor nivel de atención, tener cierta libertad y flexibilidad para tener cierta autonomía temporal de las pequeñas pausas y acometer el trabajo a un ritmo adecuado adaptando la carga permitiendo tiempo para la recuperación de la fatiga.</w:t>
+      </w:r>
+    </w:p>
+    <w:p>
+      <w:r>
+        <w:t xml:space="preserve">También sería deseable una comunicación fluida a todos los niveles para facilitar el intercambio de información y reducir la ambigüedad si no se </w:t>
+      </w:r>
+      <w:r>
+        <w:lastRenderedPageBreak/>
+        <w:t>dispone de la suficiente información al igual que conocer perfectamente las funciones y responsabilidades de cada puesto.</w:t>
+      </w:r>
+      <w:bookmarkStart w:id="14" w:name="_Toc4842671"/>
+    </w:p>
+    <w:p>
+      <w:r>
+        <w:t>Utilizar correctamente los sistemas de información  y participación en la empresa ayudan a solventar problemas y aumentan la motivación. Al igual que con las relaciones entre los compañeros.</w:t>
+      </w:r>
+    </w:p>
+    <w:p>
+      <w:pPr>
+        <w:pStyle w:val="Ttulo2"/>
+      </w:pPr>
+      <w:bookmarkStart w:id="15" w:name="_Toc5290982"/>
+      <w:r>
+        <w:t>Iniciativa emprendedora</w:t>
+      </w:r>
+      <w:bookmarkEnd w:id="15"/>
+    </w:p>
+    <w:p>
+      <w:r>
+        <w:t>Casi todo tuyo Lara… Bueno en realidad lo tengo que hacer yo y lo haré yo, pero si puedes echarme una mano y no al cuello… Creo que es necesario dado lo que me he “inventado” que sea una mini</w:t>
+      </w:r>
+      <w:r>
+        <w:t>-</w:t>
+      </w:r>
+      <w:bookmarkStart w:id="16" w:name="_GoBack"/>
+      <w:bookmarkEnd w:id="16"/>
+      <w:r>
+        <w:t>sociedad, lo que dudo es entre SL normal pero como eso es de capital y no tiene en cuenta trabajadores pues lo mismo una sociedad comanditaria o como se llame pues es mejor idea</w:t>
+      </w:r>
+      <w:r>
+        <w:t>…</w:t>
+      </w:r>
+      <w:r>
+        <w:t xml:space="preserve"> no sé</w:t>
+      </w:r>
+      <w:r>
+        <w:t>, cuá</w:t>
+      </w:r>
+      <w:r>
+        <w:t>ndo lo leas me cuentas.</w:t>
+      </w:r>
+    </w:p>
+    <w:p>
+      <w:pPr>
+        <w:pStyle w:val="Ttulo1"/>
+      </w:pPr>
+      <w:r>
+        <w:t>Requisitos funcionales de la aplicación</w:t>
+      </w:r>
+    </w:p>
+    <w:bookmarkEnd w:id="14"/>
+    <w:p>
       <w:r>
         <w:t>Como ya he dicho se trata de que con reglas más o menos familiares a las del ajedrez hacer un tablero que irá disminuyendo conforme pasa el tiempo y así obligarse a pelearse en el centro. Tengo en mente varias variaciones más o menos simples del juego que elaboraré en las Especificaciones más adelante. Pero en general se trata de abarcar de manera global tanto el juego principal y apps asociadas como todo lo que se puede llegar a mover alrededor del juego en sí.</w:t>
       </w:r>
@@ -6274,7 +7404,6 @@
     </w:p>
     <w:p>
       <w:r>
-        <w:lastRenderedPageBreak/>
         <w:t xml:space="preserve">En principio trabajaría en modo desktop para explorar las capacidades de pantallas más grandes debido a trabajar con más de 64 casillas. En cualquier caso como se trabajará con la </w:t>
       </w:r>
       <w:r>
@@ -6313,20 +7442,21 @@
       <w:pPr>
         <w:pStyle w:val="Ttulo1"/>
       </w:pPr>
-      <w:bookmarkStart w:id="14" w:name="_Toc4842672"/>
-      <w:bookmarkStart w:id="15" w:name="_Toc5196492"/>
-      <w:r>
+      <w:bookmarkStart w:id="17" w:name="_Toc4842672"/>
+      <w:bookmarkStart w:id="18" w:name="_Toc5290983"/>
+      <w:r>
+        <w:lastRenderedPageBreak/>
         <w:t>Objetivos</w:t>
       </w:r>
-      <w:bookmarkEnd w:id="14"/>
-      <w:bookmarkEnd w:id="15"/>
+      <w:bookmarkEnd w:id="17"/>
+      <w:bookmarkEnd w:id="18"/>
     </w:p>
     <w:p>
       <w:pPr>
         <w:pStyle w:val="Ttulo2"/>
       </w:pPr>
-      <w:bookmarkStart w:id="16" w:name="_Toc4842673"/>
-      <w:bookmarkStart w:id="17" w:name="_Toc5196493"/>
+      <w:bookmarkStart w:id="19" w:name="_Toc4842673"/>
+      <w:bookmarkStart w:id="20" w:name="_Toc5290984"/>
       <w:r>
         <w:t xml:space="preserve">El juego en sí (En un primer estadio local y sin motores de </w:t>
       </w:r>
@@ -6338,20 +7468,20 @@
       <w:r>
         <w:t xml:space="preserve"> complejos).</w:t>
       </w:r>
-      <w:bookmarkEnd w:id="16"/>
-      <w:bookmarkEnd w:id="17"/>
+      <w:bookmarkEnd w:id="19"/>
+      <w:bookmarkEnd w:id="20"/>
     </w:p>
     <w:p>
       <w:pPr>
         <w:pStyle w:val="Ttulo3"/>
       </w:pPr>
-      <w:bookmarkStart w:id="18" w:name="_Toc4842674"/>
-      <w:bookmarkStart w:id="19" w:name="_Toc5196494"/>
+      <w:bookmarkStart w:id="21" w:name="_Toc4842674"/>
+      <w:bookmarkStart w:id="22" w:name="_Toc5290985"/>
       <w:r>
         <w:t>El tablero:</w:t>
       </w:r>
-      <w:bookmarkEnd w:id="18"/>
-      <w:bookmarkEnd w:id="19"/>
+      <w:bookmarkEnd w:id="21"/>
+      <w:bookmarkEnd w:id="22"/>
     </w:p>
     <w:p>
       <w:pPr>
@@ -6382,13 +7512,13 @@
       <w:pPr>
         <w:pStyle w:val="Ttulo3"/>
       </w:pPr>
-      <w:bookmarkStart w:id="20" w:name="_Toc4842675"/>
-      <w:bookmarkStart w:id="21" w:name="_Toc5196495"/>
+      <w:bookmarkStart w:id="23" w:name="_Toc4842675"/>
+      <w:bookmarkStart w:id="24" w:name="_Toc5290986"/>
       <w:r>
         <w:t>Número de jugadores</w:t>
       </w:r>
-      <w:bookmarkEnd w:id="20"/>
-      <w:bookmarkEnd w:id="21"/>
+      <w:bookmarkEnd w:id="23"/>
+      <w:bookmarkEnd w:id="24"/>
       <w:r>
         <w:t xml:space="preserve"> </w:t>
       </w:r>
@@ -6402,13 +7532,13 @@
       <w:pPr>
         <w:pStyle w:val="Ttulo3"/>
       </w:pPr>
-      <w:bookmarkStart w:id="22" w:name="_Toc4842676"/>
-      <w:bookmarkStart w:id="23" w:name="_Toc5196496"/>
+      <w:bookmarkStart w:id="25" w:name="_Toc4842676"/>
+      <w:bookmarkStart w:id="26" w:name="_Toc5290987"/>
       <w:r>
         <w:t>Piezas y movimientos cambiados:</w:t>
       </w:r>
-      <w:bookmarkEnd w:id="22"/>
-      <w:bookmarkEnd w:id="23"/>
+      <w:bookmarkEnd w:id="25"/>
+      <w:bookmarkEnd w:id="26"/>
     </w:p>
     <w:p>
       <w:r>
@@ -6469,7 +7599,6 @@
           <w:b/>
           <w:bCs/>
         </w:rPr>
-        <w:lastRenderedPageBreak/>
         <w:t>Enroque:</w:t>
       </w:r>
       <w:r>
@@ -6486,13 +7615,13 @@
           <w:szCs w:val="27"/>
         </w:rPr>
       </w:pPr>
-      <w:bookmarkStart w:id="24" w:name="_Toc4842677"/>
-      <w:bookmarkStart w:id="25" w:name="_Toc5196497"/>
+      <w:bookmarkStart w:id="27" w:name="_Toc4842677"/>
+      <w:bookmarkStart w:id="28" w:name="_Toc5290988"/>
       <w:r>
         <w:t>¿Turnos o Estrategia a tiempo real (Expansión)?</w:t>
       </w:r>
-      <w:bookmarkEnd w:id="24"/>
-      <w:bookmarkEnd w:id="25"/>
+      <w:bookmarkEnd w:id="27"/>
+      <w:bookmarkEnd w:id="28"/>
     </w:p>
     <w:p>
       <w:r>
@@ -6502,6 +7631,7 @@
     <w:p>
       <w:proofErr w:type="spellStart"/>
       <w:r>
+        <w:lastRenderedPageBreak/>
         <w:t>Aún</w:t>
       </w:r>
       <w:proofErr w:type="spellEnd"/>
@@ -6526,13 +7656,13 @@
       <w:pPr>
         <w:pStyle w:val="Ttulo3"/>
       </w:pPr>
-      <w:bookmarkStart w:id="26" w:name="_Toc4842678"/>
-      <w:bookmarkStart w:id="27" w:name="_Toc5196498"/>
+      <w:bookmarkStart w:id="29" w:name="_Toc4842678"/>
+      <w:bookmarkStart w:id="30" w:name="_Toc5290989"/>
       <w:r>
         <w:t>Escritura</w:t>
       </w:r>
-      <w:bookmarkEnd w:id="26"/>
-      <w:bookmarkEnd w:id="27"/>
+      <w:bookmarkEnd w:id="29"/>
+      <w:bookmarkEnd w:id="30"/>
     </w:p>
     <w:p>
       <w:r>
@@ -6561,16 +7691,16 @@
       <w:pPr>
         <w:pStyle w:val="Ttulo2"/>
       </w:pPr>
-      <w:bookmarkStart w:id="28" w:name="_Toc4842679"/>
-      <w:bookmarkStart w:id="29" w:name="_Toc5196499"/>
+      <w:bookmarkStart w:id="31" w:name="_Toc4842679"/>
+      <w:bookmarkStart w:id="32" w:name="_Toc5290990"/>
       <w:r>
         <w:t>Datos</w:t>
       </w:r>
       <w:r>
         <w:t>, datos y más datos</w:t>
       </w:r>
-      <w:bookmarkEnd w:id="28"/>
-      <w:bookmarkEnd w:id="29"/>
+      <w:bookmarkEnd w:id="31"/>
+      <w:bookmarkEnd w:id="32"/>
     </w:p>
     <w:p>
       <w:r>
@@ -6616,48 +7746,45 @@
       </w:r>
       <w:proofErr w:type="spellEnd"/>
       <w:r>
-        <w:t xml:space="preserve"> relacional sencilla sea la mejor posibilidad para establecer rankings entre los jugadores (sistema ELO en el </w:t>
-      </w:r>
+        <w:t xml:space="preserve"> relacional sencilla sea la mejor posibilidad para establecer rankings entre los jugadores (sistema ELO en el ajedrez aquí habrá que modificarlo para tener en cuenta que hay 4 jugadores y no dos) y acceso a otras funcionalidades futuras aparte del “juego en sí” que cualquier plataforma de ajedrez tiene. Porque ese sería el Objetivo 3 (aunque quizás ya un poco fuera del “</w:t>
+      </w:r>
+      <w:proofErr w:type="spellStart"/>
+      <w:r>
+        <w:t>scope</w:t>
+      </w:r>
+      <w:proofErr w:type="spellEnd"/>
+      <w:r>
+        <w:t xml:space="preserve">” de este proyecto de grado superior </w:t>
+      </w:r>
+      <w:proofErr w:type="spellStart"/>
+      <w:r>
+        <w:t>si</w:t>
+      </w:r>
+      <w:proofErr w:type="spellEnd"/>
+      <w:r>
+        <w:t xml:space="preserve"> que me gustaría que alguna pincelada estuviera).</w:t>
+      </w:r>
+    </w:p>
+    <w:p>
+      <w:pPr>
+        <w:ind w:firstLine="709"/>
+      </w:pPr>
+    </w:p>
+    <w:p>
+      <w:pPr>
+        <w:pStyle w:val="Ttulo2"/>
+      </w:pPr>
+      <w:bookmarkStart w:id="33" w:name="_Toc4842680"/>
       <w:r>
         <w:lastRenderedPageBreak/>
-        <w:t>ajedrez aquí habrá que modificarlo para tener en cuenta que hay 4 jugadores y no dos) y acceso a otras funcionalidades futuras aparte del “juego en sí” que cualquier plataforma de ajedrez tiene. Porque ese sería el Objetivo 3 (aunque quizás ya un poco fuera del “</w:t>
-      </w:r>
-      <w:proofErr w:type="spellStart"/>
-      <w:r>
-        <w:t>scope</w:t>
-      </w:r>
-      <w:proofErr w:type="spellEnd"/>
-      <w:r>
-        <w:t xml:space="preserve">” de este proyecto de grado superior </w:t>
-      </w:r>
-      <w:proofErr w:type="spellStart"/>
-      <w:r>
-        <w:t>si</w:t>
-      </w:r>
-      <w:proofErr w:type="spellEnd"/>
-      <w:r>
-        <w:t xml:space="preserve"> que me gustaría que alguna pincelada estuviera).</w:t>
-      </w:r>
-    </w:p>
-    <w:p>
-      <w:pPr>
-        <w:ind w:firstLine="709"/>
-      </w:pPr>
-    </w:p>
-    <w:p>
-      <w:pPr>
-        <w:pStyle w:val="Ttulo2"/>
-      </w:pPr>
-      <w:bookmarkStart w:id="30" w:name="_Toc4842680"/>
-      <w:r>
         <w:t> </w:t>
       </w:r>
-      <w:bookmarkStart w:id="31" w:name="_Toc5196500"/>
+      <w:bookmarkStart w:id="34" w:name="_Toc5290991"/>
       <w:r>
         <w:t>Interfaz y estructuración del juego con otras “herramientas” adicionales</w:t>
       </w:r>
-      <w:bookmarkEnd w:id="30"/>
-      <w:bookmarkEnd w:id="31"/>
+      <w:bookmarkEnd w:id="33"/>
+      <w:bookmarkEnd w:id="34"/>
     </w:p>
     <w:p>
       <w:r>
@@ -6735,13 +7862,13 @@
           <w:szCs w:val="36"/>
         </w:rPr>
       </w:pPr>
-      <w:bookmarkStart w:id="32" w:name="_Toc4842681"/>
-      <w:bookmarkStart w:id="33" w:name="_Toc5196501"/>
+      <w:bookmarkStart w:id="35" w:name="_Toc4842681"/>
+      <w:bookmarkStart w:id="36" w:name="_Toc5290992"/>
       <w:r>
         <w:t>Modos de juego</w:t>
       </w:r>
-      <w:bookmarkEnd w:id="32"/>
-      <w:bookmarkEnd w:id="33"/>
+      <w:bookmarkEnd w:id="35"/>
+      <w:bookmarkEnd w:id="36"/>
     </w:p>
     <w:p>
       <w:r>
@@ -6788,13 +7915,13 @@
           <w:szCs w:val="36"/>
         </w:rPr>
       </w:pPr>
-      <w:bookmarkStart w:id="34" w:name="_Toc4842682"/>
-      <w:bookmarkStart w:id="35" w:name="_Toc5196502"/>
+      <w:bookmarkStart w:id="37" w:name="_Toc4842682"/>
+      <w:bookmarkStart w:id="38" w:name="_Toc5290993"/>
       <w:r>
         <w:t>Extras (en el sentido que son cosas cosméticas necesarias pero como todo cosmético…)</w:t>
       </w:r>
-      <w:bookmarkEnd w:id="34"/>
-      <w:bookmarkEnd w:id="35"/>
+      <w:bookmarkEnd w:id="37"/>
+      <w:bookmarkEnd w:id="38"/>
     </w:p>
     <w:p>
       <w:r>
@@ -6819,50 +7946,53 @@
           <w:szCs w:val="48"/>
         </w:rPr>
       </w:pPr>
-      <w:bookmarkStart w:id="36" w:name="_Toc4842683"/>
-      <w:bookmarkStart w:id="37" w:name="_Toc5196503"/>
+      <w:bookmarkStart w:id="39" w:name="_Toc4842683"/>
+      <w:bookmarkStart w:id="40" w:name="_Toc5290994"/>
+      <w:r>
+        <w:t>A modo de resumen (Volviendo a la tierra)</w:t>
+      </w:r>
+      <w:bookmarkEnd w:id="39"/>
+      <w:bookmarkEnd w:id="40"/>
+    </w:p>
+    <w:p>
+      <w:r>
+        <w:t xml:space="preserve">Los anteriores apartados (aunque hay muchas notas sobre expansiones y posibilidades en un futuro) no </w:t>
+      </w:r>
+      <w:proofErr w:type="gramStart"/>
+      <w:r>
+        <w:t>deja</w:t>
+      </w:r>
+      <w:proofErr w:type="gramEnd"/>
+      <w:r>
+        <w:t xml:space="preserve"> de ser algo edulcorada y ambiciosa. Y dado las limitaciones del tiempo y mis posibilidades… Creo que es necesario este apartado para puntualizar en el plan de trabajo que cosas son prioritarias, que quedan como expansión y que sería cuestión de un </w:t>
+      </w:r>
+      <w:proofErr w:type="spellStart"/>
+      <w:r>
+        <w:t>Chess</w:t>
+      </w:r>
+      <w:proofErr w:type="spellEnd"/>
+      <w:r>
+        <w:t xml:space="preserve"> </w:t>
+      </w:r>
+      <w:proofErr w:type="spellStart"/>
+      <w:r>
+        <w:t>Battle</w:t>
+      </w:r>
+      <w:proofErr w:type="spellEnd"/>
+      <w:r>
+        <w:t xml:space="preserve"> </w:t>
+      </w:r>
+      <w:proofErr w:type="spellStart"/>
+      <w:r>
+        <w:t>Royale</w:t>
+      </w:r>
+      <w:proofErr w:type="spellEnd"/>
+      <w:r>
+        <w:t xml:space="preserve"> 2.0. En principio lo principal es lo que se señala en los apartados 1 y 2 de los </w:t>
+      </w:r>
       <w:r>
         <w:lastRenderedPageBreak/>
-        <w:t>A modo de resumen (Volviendo a la tierra)</w:t>
-      </w:r>
-      <w:bookmarkEnd w:id="36"/>
-      <w:bookmarkEnd w:id="37"/>
-    </w:p>
-    <w:p>
-      <w:r>
-        <w:t xml:space="preserve">Los anteriores apartados (aunque hay muchas notas sobre expansiones y posibilidades en un futuro) no </w:t>
-      </w:r>
-      <w:proofErr w:type="gramStart"/>
-      <w:r>
-        <w:t>deja</w:t>
-      </w:r>
-      <w:proofErr w:type="gramEnd"/>
-      <w:r>
-        <w:t xml:space="preserve"> de ser algo edulcorada y ambiciosa. Y dado las limitaciones del tiempo y mis posibilidades… Creo que es necesario este apartado para puntualizar en el plan de trabajo que cosas son prioritarias, que quedan como expansión y que sería cuestión de un </w:t>
-      </w:r>
-      <w:proofErr w:type="spellStart"/>
-      <w:r>
-        <w:t>Chess</w:t>
-      </w:r>
-      <w:proofErr w:type="spellEnd"/>
-      <w:r>
-        <w:t xml:space="preserve"> </w:t>
-      </w:r>
-      <w:proofErr w:type="spellStart"/>
-      <w:r>
-        <w:t>Battle</w:t>
-      </w:r>
-      <w:proofErr w:type="spellEnd"/>
-      <w:r>
-        <w:t xml:space="preserve"> </w:t>
-      </w:r>
-      <w:proofErr w:type="spellStart"/>
-      <w:r>
-        <w:t>Royale</w:t>
-      </w:r>
-      <w:proofErr w:type="spellEnd"/>
-      <w:r>
-        <w:t xml:space="preserve"> 2.0. En principio lo principal es lo que se señala en los apartados 1 y 2 de los Objetivos. Pero creo que no es malo que lo repita y acote si cabe un poco más los primeros pasos:</w:t>
+        <w:t>Objetivos. Pero creo que no es malo que lo repita y acote si cabe un poco más los primeros pasos:</w:t>
       </w:r>
     </w:p>
     <w:p>
@@ -6890,13 +8020,13 @@
           <w:szCs w:val="48"/>
         </w:rPr>
       </w:pPr>
-      <w:bookmarkStart w:id="38" w:name="_Toc4842684"/>
-      <w:bookmarkStart w:id="39" w:name="_Toc5196504"/>
+      <w:bookmarkStart w:id="41" w:name="_Toc4842684"/>
+      <w:bookmarkStart w:id="42" w:name="_Toc5290995"/>
       <w:r>
         <w:t>Apéndice A: Escritura</w:t>
       </w:r>
-      <w:bookmarkEnd w:id="38"/>
-      <w:bookmarkEnd w:id="39"/>
+      <w:bookmarkEnd w:id="41"/>
+      <w:bookmarkEnd w:id="42"/>
     </w:p>
     <w:p>
       <w:r>
@@ -6957,96 +8087,96 @@
     </w:p>
     <w:p>
       <w:r>
+        <w:t>Un ejemplo de “partida” o mejor dicho de notación:</w:t>
+      </w:r>
+    </w:p>
+    <w:p>
+      <w:r>
+        <w:t>1. (+1,-5</w:t>
+      </w:r>
+      <w:proofErr w:type="gramStart"/>
+      <w:r>
+        <w:t>) ,</w:t>
+      </w:r>
+      <w:proofErr w:type="gramEnd"/>
+      <w:r>
+        <w:t xml:space="preserve"> C (-5,-2), (-1,+5), (+5,-1)</w:t>
+      </w:r>
+    </w:p>
+    <w:p>
+      <w:r>
+        <w:t xml:space="preserve">2. </w:t>
+      </w:r>
+      <w:proofErr w:type="gramStart"/>
+      <w:r>
+        <w:t>A(</w:t>
+      </w:r>
+      <w:proofErr w:type="gramEnd"/>
+      <w:r>
+        <w:t xml:space="preserve">-2,-4), (-5.-1), </w:t>
+      </w:r>
+      <w:proofErr w:type="spellStart"/>
+      <w:r>
+        <w:t>Ax</w:t>
+      </w:r>
+      <w:proofErr w:type="spellEnd"/>
+      <w:r>
+        <w:t xml:space="preserve">(+7,-2), </w:t>
+      </w:r>
+      <w:proofErr w:type="spellStart"/>
+      <w:r>
+        <w:t>Dx</w:t>
+      </w:r>
+      <w:proofErr w:type="spellEnd"/>
+      <w:r>
+        <w:t xml:space="preserve">(+7,-2)  </w:t>
+      </w:r>
+    </w:p>
+    <w:p>
+      <w:proofErr w:type="gramStart"/>
+      <w:r>
+        <w:t>[ Línea</w:t>
+      </w:r>
+      <w:proofErr w:type="gramEnd"/>
+      <w:r>
+        <w:t xml:space="preserve"> 7 [+7,-7] Amarillo Peligro]</w:t>
+      </w:r>
+    </w:p>
+    <w:p>
+      <w:r>
+        <w:t xml:space="preserve">3. R (+1,-6), A (-4,+2), </w:t>
+      </w:r>
+      <w:proofErr w:type="gramStart"/>
+      <w:r>
+        <w:t>D(</w:t>
+      </w:r>
+      <w:proofErr w:type="gramEnd"/>
+      <w:r>
+        <w:t xml:space="preserve">-1,+6), </w:t>
+      </w:r>
+      <w:proofErr w:type="spellStart"/>
+      <w:r>
+        <w:t>Dx</w:t>
+      </w:r>
+      <w:proofErr w:type="spellEnd"/>
+      <w:r>
+        <w:t>(-1,+6)+</w:t>
+      </w:r>
+    </w:p>
+    <w:p>
+      <w:proofErr w:type="gramStart"/>
+      <w:r>
+        <w:t>[ Línea</w:t>
+      </w:r>
+      <w:proofErr w:type="gramEnd"/>
+      <w:r>
+        <w:t xml:space="preserve"> 7 [+7,-7] Roja pre-desaparición]</w:t>
+      </w:r>
+    </w:p>
+    <w:p>
+      <w:proofErr w:type="gramStart"/>
+      <w:r>
         <w:lastRenderedPageBreak/>
-        <w:t>Un ejemplo de “partida” o mejor dicho de notación:</w:t>
-      </w:r>
-    </w:p>
-    <w:p>
-      <w:r>
-        <w:t>1. (+1,-5</w:t>
-      </w:r>
-      <w:proofErr w:type="gramStart"/>
-      <w:r>
-        <w:t>) ,</w:t>
-      </w:r>
-      <w:proofErr w:type="gramEnd"/>
-      <w:r>
-        <w:t xml:space="preserve"> C (-5,-2), (-1,+5), (+5,-1)</w:t>
-      </w:r>
-    </w:p>
-    <w:p>
-      <w:r>
-        <w:t xml:space="preserve">2. </w:t>
-      </w:r>
-      <w:proofErr w:type="gramStart"/>
-      <w:r>
-        <w:t>A(</w:t>
-      </w:r>
-      <w:proofErr w:type="gramEnd"/>
-      <w:r>
-        <w:t xml:space="preserve">-2,-4), (-5.-1), </w:t>
-      </w:r>
-      <w:proofErr w:type="spellStart"/>
-      <w:r>
-        <w:t>Ax</w:t>
-      </w:r>
-      <w:proofErr w:type="spellEnd"/>
-      <w:r>
-        <w:t xml:space="preserve">(+7,-2), </w:t>
-      </w:r>
-      <w:proofErr w:type="spellStart"/>
-      <w:r>
-        <w:t>Dx</w:t>
-      </w:r>
-      <w:proofErr w:type="spellEnd"/>
-      <w:r>
-        <w:t xml:space="preserve">(+7,-2)  </w:t>
-      </w:r>
-    </w:p>
-    <w:p>
-      <w:proofErr w:type="gramStart"/>
-      <w:r>
-        <w:t>[ Línea</w:t>
-      </w:r>
-      <w:proofErr w:type="gramEnd"/>
-      <w:r>
-        <w:t xml:space="preserve"> 7 [+7,-7] Amarillo Peligro]</w:t>
-      </w:r>
-    </w:p>
-    <w:p>
-      <w:r>
-        <w:t xml:space="preserve">3. R (+1,-6), A (-4,+2), </w:t>
-      </w:r>
-      <w:proofErr w:type="gramStart"/>
-      <w:r>
-        <w:t>D(</w:t>
-      </w:r>
-      <w:proofErr w:type="gramEnd"/>
-      <w:r>
-        <w:t xml:space="preserve">-1,+6), </w:t>
-      </w:r>
-      <w:proofErr w:type="spellStart"/>
-      <w:r>
-        <w:t>Dx</w:t>
-      </w:r>
-      <w:proofErr w:type="spellEnd"/>
-      <w:r>
-        <w:t>(-1,+6)+</w:t>
-      </w:r>
-    </w:p>
-    <w:p>
-      <w:proofErr w:type="gramStart"/>
-      <w:r>
-        <w:t>[ Línea</w:t>
-      </w:r>
-      <w:proofErr w:type="gramEnd"/>
-      <w:r>
-        <w:t xml:space="preserve"> 7 [+7,-7] Roja pre-desaparición]</w:t>
-      </w:r>
-    </w:p>
-    <w:p>
-      <w:proofErr w:type="gramStart"/>
-      <w:r>
         <w:t>[ Línea</w:t>
       </w:r>
       <w:proofErr w:type="gramEnd"/>
@@ -7140,13 +8270,13 @@
       <w:pPr>
         <w:pStyle w:val="Ttulo1"/>
       </w:pPr>
-      <w:bookmarkStart w:id="40" w:name="_Toc4842685"/>
-      <w:bookmarkStart w:id="41" w:name="_Toc5196505"/>
+      <w:bookmarkStart w:id="43" w:name="_Toc4842685"/>
+      <w:bookmarkStart w:id="44" w:name="_Toc5290996"/>
       <w:r>
         <w:t>Apéndice B: Ranking (Clasificación)</w:t>
       </w:r>
-      <w:bookmarkEnd w:id="40"/>
-      <w:bookmarkEnd w:id="41"/>
+      <w:bookmarkEnd w:id="43"/>
+      <w:bookmarkEnd w:id="44"/>
     </w:p>
     <w:p>
       <w:r>
@@ -7181,7 +8311,6 @@
     </w:p>
     <w:p>
       <w:r>
-        <w:lastRenderedPageBreak/>
         <w:t>0 Puntos: Ser eliminado el primero de la partida.</w:t>
       </w:r>
     </w:p>
@@ -7216,6 +8345,7 @@
           <w:sz w:val="22"/>
           <w:lang w:eastAsia="es-ES"/>
         </w:rPr>
+        <w:lastRenderedPageBreak/>
         <w:drawing>
           <wp:anchor distT="0" distB="0" distL="114300" distR="114300" simplePos="0" relativeHeight="251665408" behindDoc="0" locked="0" layoutInCell="1" allowOverlap="1">
             <wp:simplePos x="0" y="0"/>
@@ -7311,7 +8441,7 @@
         <w:ind w:firstLine="709"/>
       </w:pPr>
     </w:p>
-    <w:bookmarkStart w:id="42" w:name="_Toc5196506" w:displacedByCustomXml="next"/>
+    <w:bookmarkStart w:id="45" w:name="_Toc5290997" w:displacedByCustomXml="next"/>
     <w:sdt>
       <w:sdtPr>
         <w:rPr>
@@ -7337,7 +8467,7 @@
           <w:r>
             <w:t>Bibliografía</w:t>
           </w:r>
-          <w:bookmarkEnd w:id="42"/>
+          <w:bookmarkEnd w:id="45"/>
         </w:p>
         <w:sdt>
           <w:sdtPr>
@@ -7381,7 +8511,7 @@
               </w:tblGrid>
               <w:tr>
                 <w:trPr>
-                  <w:divId w:val="1114059286"/>
+                  <w:divId w:val="1353142354"/>
                   <w:tblCellSpacing w:w="15" w:type="dxa"/>
                 </w:trPr>
                 <w:tc>
@@ -7428,7 +8558,7 @@
               </w:tr>
               <w:tr>
                 <w:trPr>
-                  <w:divId w:val="1114059286"/>
+                  <w:divId w:val="1353142354"/>
                   <w:tblCellSpacing w:w="15" w:type="dxa"/>
                 </w:trPr>
                 <w:tc>
@@ -7474,7 +8604,7 @@
               </w:tr>
               <w:tr>
                 <w:trPr>
-                  <w:divId w:val="1114059286"/>
+                  <w:divId w:val="1353142354"/>
                   <w:tblCellSpacing w:w="15" w:type="dxa"/>
                 </w:trPr>
                 <w:tc>
@@ -7520,7 +8650,7 @@
               </w:tr>
               <w:tr>
                 <w:trPr>
-                  <w:divId w:val="1114059286"/>
+                  <w:divId w:val="1353142354"/>
                   <w:tblCellSpacing w:w="15" w:type="dxa"/>
                 </w:trPr>
                 <w:tc>
@@ -7566,7 +8696,7 @@
               </w:tr>
               <w:tr>
                 <w:trPr>
-                  <w:divId w:val="1114059286"/>
+                  <w:divId w:val="1353142354"/>
                   <w:tblCellSpacing w:w="15" w:type="dxa"/>
                 </w:trPr>
                 <w:tc>
@@ -7613,7 +8743,7 @@
               </w:tr>
               <w:tr>
                 <w:trPr>
-                  <w:divId w:val="1114059286"/>
+                  <w:divId w:val="1353142354"/>
                   <w:tblCellSpacing w:w="15" w:type="dxa"/>
                 </w:trPr>
                 <w:tc>
@@ -7659,7 +8789,7 @@
               </w:tr>
               <w:tr>
                 <w:trPr>
-                  <w:divId w:val="1114059286"/>
+                  <w:divId w:val="1353142354"/>
                   <w:tblCellSpacing w:w="15" w:type="dxa"/>
                 </w:trPr>
                 <w:tc>
@@ -7705,7 +8835,7 @@
               </w:tr>
               <w:tr>
                 <w:trPr>
-                  <w:divId w:val="1114059286"/>
+                  <w:divId w:val="1353142354"/>
                   <w:tblCellSpacing w:w="15" w:type="dxa"/>
                 </w:trPr>
                 <w:tc>
@@ -7751,7 +8881,7 @@
               </w:tr>
               <w:tr>
                 <w:trPr>
-                  <w:divId w:val="1114059286"/>
+                  <w:divId w:val="1353142354"/>
                   <w:tblCellSpacing w:w="15" w:type="dxa"/>
                 </w:trPr>
                 <w:tc>
@@ -7797,7 +8927,7 @@
               </w:tr>
               <w:tr>
                 <w:trPr>
-                  <w:divId w:val="1114059286"/>
+                  <w:divId w:val="1353142354"/>
                   <w:tblCellSpacing w:w="15" w:type="dxa"/>
                 </w:trPr>
                 <w:tc>
@@ -7861,7 +8991,7 @@
               </w:tr>
               <w:tr>
                 <w:trPr>
-                  <w:divId w:val="1114059286"/>
+                  <w:divId w:val="1353142354"/>
                   <w:tblCellSpacing w:w="15" w:type="dxa"/>
                 </w:trPr>
                 <w:tc>
@@ -7915,7 +9045,7 @@
               </w:tr>
               <w:tr>
                 <w:trPr>
-                  <w:divId w:val="1114059286"/>
+                  <w:divId w:val="1353142354"/>
                   <w:tblCellSpacing w:w="15" w:type="dxa"/>
                 </w:trPr>
                 <w:tc>
@@ -7961,7 +9091,7 @@
               </w:tr>
               <w:tr>
                 <w:trPr>
-                  <w:divId w:val="1114059286"/>
+                  <w:divId w:val="1353142354"/>
                   <w:tblCellSpacing w:w="15" w:type="dxa"/>
                 </w:trPr>
                 <w:tc>
@@ -8007,7 +9137,7 @@
               </w:tr>
               <w:tr>
                 <w:trPr>
-                  <w:divId w:val="1114059286"/>
+                  <w:divId w:val="1353142354"/>
                   <w:tblCellSpacing w:w="15" w:type="dxa"/>
                 </w:trPr>
                 <w:tc>
@@ -8053,7 +9183,7 @@
               </w:tr>
               <w:tr>
                 <w:trPr>
-                  <w:divId w:val="1114059286"/>
+                  <w:divId w:val="1353142354"/>
                   <w:tblCellSpacing w:w="15" w:type="dxa"/>
                 </w:trPr>
                 <w:tc>
@@ -8099,7 +9229,7 @@
               </w:tr>
               <w:tr>
                 <w:trPr>
-                  <w:divId w:val="1114059286"/>
+                  <w:divId w:val="1353142354"/>
                   <w:tblCellSpacing w:w="15" w:type="dxa"/>
                 </w:trPr>
                 <w:tc>
@@ -8143,10 +9273,283 @@
                   </w:p>
                 </w:tc>
               </w:tr>
+              <w:tr>
+                <w:trPr>
+                  <w:divId w:val="1353142354"/>
+                  <w:tblCellSpacing w:w="15" w:type="dxa"/>
+                </w:trPr>
+                <w:tc>
+                  <w:tcPr>
+                    <w:tcW w:w="50" w:type="pct"/>
+                    <w:hideMark/>
+                  </w:tcPr>
+                  <w:p>
+                    <w:pPr>
+                      <w:pStyle w:val="Bibliografa"/>
+                      <w:rPr>
+                        <w:noProof/>
+                      </w:rPr>
+                    </w:pPr>
+                    <w:r>
+                      <w:rPr>
+                        <w:noProof/>
+                      </w:rPr>
+                      <w:t xml:space="preserve">[17] </w:t>
+                    </w:r>
+                  </w:p>
+                </w:tc>
+                <w:tc>
+                  <w:tcPr>
+                    <w:tcW w:w="0" w:type="auto"/>
+                    <w:hideMark/>
+                  </w:tcPr>
+                  <w:p>
+                    <w:pPr>
+                      <w:pStyle w:val="Bibliografa"/>
+                      <w:rPr>
+                        <w:noProof/>
+                      </w:rPr>
+                    </w:pPr>
+                    <w:r>
+                      <w:rPr>
+                        <w:noProof/>
+                      </w:rPr>
+                      <w:t xml:space="preserve">P. d. R. Laborales, «Ley 31/1995 del 8 de Noviembre». </w:t>
+                    </w:r>
+                  </w:p>
+                </w:tc>
+              </w:tr>
+              <w:tr>
+                <w:trPr>
+                  <w:divId w:val="1353142354"/>
+                  <w:tblCellSpacing w:w="15" w:type="dxa"/>
+                </w:trPr>
+                <w:tc>
+                  <w:tcPr>
+                    <w:tcW w:w="50" w:type="pct"/>
+                    <w:hideMark/>
+                  </w:tcPr>
+                  <w:p>
+                    <w:pPr>
+                      <w:pStyle w:val="Bibliografa"/>
+                      <w:rPr>
+                        <w:noProof/>
+                      </w:rPr>
+                    </w:pPr>
+                    <w:r>
+                      <w:rPr>
+                        <w:noProof/>
+                      </w:rPr>
+                      <w:lastRenderedPageBreak/>
+                      <w:t xml:space="preserve">[18] </w:t>
+                    </w:r>
+                  </w:p>
+                </w:tc>
+                <w:tc>
+                  <w:tcPr>
+                    <w:tcW w:w="0" w:type="auto"/>
+                    <w:hideMark/>
+                  </w:tcPr>
+                  <w:p>
+                    <w:pPr>
+                      <w:pStyle w:val="Bibliografa"/>
+                      <w:rPr>
+                        <w:noProof/>
+                      </w:rPr>
+                    </w:pPr>
+                    <w:r>
+                      <w:rPr>
+                        <w:noProof/>
+                      </w:rPr>
+                      <w:t xml:space="preserve">«Real decreto 39/1997 del 17 de enero sobre Reglamento de Servicios de Prevención,» </w:t>
+                    </w:r>
+                    <w:r>
+                      <w:rPr>
+                        <w:i/>
+                        <w:iCs/>
+                        <w:noProof/>
+                      </w:rPr>
+                      <w:t xml:space="preserve">BOE, </w:t>
+                    </w:r>
+                    <w:r>
+                      <w:rPr>
+                        <w:noProof/>
+                      </w:rPr>
+                      <w:t xml:space="preserve">nº 23 de abril, 1997. </w:t>
+                    </w:r>
+                  </w:p>
+                </w:tc>
+              </w:tr>
+              <w:tr>
+                <w:trPr>
+                  <w:divId w:val="1353142354"/>
+                  <w:tblCellSpacing w:w="15" w:type="dxa"/>
+                </w:trPr>
+                <w:tc>
+                  <w:tcPr>
+                    <w:tcW w:w="50" w:type="pct"/>
+                    <w:hideMark/>
+                  </w:tcPr>
+                  <w:p>
+                    <w:pPr>
+                      <w:pStyle w:val="Bibliografa"/>
+                      <w:rPr>
+                        <w:noProof/>
+                      </w:rPr>
+                    </w:pPr>
+                    <w:r>
+                      <w:rPr>
+                        <w:noProof/>
+                      </w:rPr>
+                      <w:t xml:space="preserve">[19] </w:t>
+                    </w:r>
+                  </w:p>
+                </w:tc>
+                <w:tc>
+                  <w:tcPr>
+                    <w:tcW w:w="0" w:type="auto"/>
+                    <w:hideMark/>
+                  </w:tcPr>
+                  <w:p>
+                    <w:pPr>
+                      <w:pStyle w:val="Bibliografa"/>
+                      <w:rPr>
+                        <w:noProof/>
+                      </w:rPr>
+                    </w:pPr>
+                    <w:r>
+                      <w:rPr>
+                        <w:noProof/>
+                      </w:rPr>
+                      <w:t xml:space="preserve">«Real Decreto 488/1997 del 14 de abril sobre disposiciones mínimas de seguridad y salud relativas al trabajo con equipos que incluyen pantallas de visualización,» </w:t>
+                    </w:r>
+                    <w:r>
+                      <w:rPr>
+                        <w:i/>
+                        <w:iCs/>
+                        <w:noProof/>
+                      </w:rPr>
+                      <w:t>BOE.</w:t>
+                    </w:r>
+                    <w:r>
+                      <w:rPr>
+                        <w:noProof/>
+                      </w:rPr>
+                      <w:t xml:space="preserve"> </w:t>
+                    </w:r>
+                  </w:p>
+                </w:tc>
+              </w:tr>
+              <w:tr>
+                <w:trPr>
+                  <w:divId w:val="1353142354"/>
+                  <w:tblCellSpacing w:w="15" w:type="dxa"/>
+                </w:trPr>
+                <w:tc>
+                  <w:tcPr>
+                    <w:tcW w:w="50" w:type="pct"/>
+                    <w:hideMark/>
+                  </w:tcPr>
+                  <w:p>
+                    <w:pPr>
+                      <w:pStyle w:val="Bibliografa"/>
+                      <w:rPr>
+                        <w:noProof/>
+                      </w:rPr>
+                    </w:pPr>
+                    <w:r>
+                      <w:rPr>
+                        <w:noProof/>
+                      </w:rPr>
+                      <w:t xml:space="preserve">[20] </w:t>
+                    </w:r>
+                  </w:p>
+                </w:tc>
+                <w:tc>
+                  <w:tcPr>
+                    <w:tcW w:w="0" w:type="auto"/>
+                    <w:hideMark/>
+                  </w:tcPr>
+                  <w:p>
+                    <w:pPr>
+                      <w:pStyle w:val="Bibliografa"/>
+                      <w:rPr>
+                        <w:noProof/>
+                      </w:rPr>
+                    </w:pPr>
+                    <w:r>
+                      <w:rPr>
+                        <w:noProof/>
+                      </w:rPr>
+                      <w:t xml:space="preserve">«Real Decreto 486/1997 del 14 de abril sobre disposiciones mínimas de seguridad y salud relativas a los lugares de Trabajo,» </w:t>
+                    </w:r>
+                    <w:r>
+                      <w:rPr>
+                        <w:i/>
+                        <w:iCs/>
+                        <w:noProof/>
+                      </w:rPr>
+                      <w:t>BOE.</w:t>
+                    </w:r>
+                    <w:r>
+                      <w:rPr>
+                        <w:noProof/>
+                      </w:rPr>
+                      <w:t xml:space="preserve"> </w:t>
+                    </w:r>
+                  </w:p>
+                </w:tc>
+              </w:tr>
+              <w:tr>
+                <w:trPr>
+                  <w:divId w:val="1353142354"/>
+                  <w:tblCellSpacing w:w="15" w:type="dxa"/>
+                </w:trPr>
+                <w:tc>
+                  <w:tcPr>
+                    <w:tcW w:w="50" w:type="pct"/>
+                    <w:hideMark/>
+                  </w:tcPr>
+                  <w:p>
+                    <w:pPr>
+                      <w:pStyle w:val="Bibliografa"/>
+                      <w:rPr>
+                        <w:noProof/>
+                      </w:rPr>
+                    </w:pPr>
+                    <w:r>
+                      <w:rPr>
+                        <w:noProof/>
+                      </w:rPr>
+                      <w:t xml:space="preserve">[21] </w:t>
+                    </w:r>
+                  </w:p>
+                </w:tc>
+                <w:tc>
+                  <w:tcPr>
+                    <w:tcW w:w="0" w:type="auto"/>
+                    <w:hideMark/>
+                  </w:tcPr>
+                  <w:p>
+                    <w:pPr>
+                      <w:pStyle w:val="Bibliografa"/>
+                      <w:rPr>
+                        <w:noProof/>
+                      </w:rPr>
+                    </w:pPr>
+                    <w:r>
+                      <w:rPr>
+                        <w:noProof/>
+                      </w:rPr>
+                      <w:t xml:space="preserve">Fraternidad-Muprespa, «Manual de Prevención de riesgos personal administrativo». </w:t>
+                    </w:r>
+                  </w:p>
+                </w:tc>
+              </w:tr>
             </w:tbl>
             <w:p>
               <w:pPr>
-                <w:divId w:val="1114059286"/>
+                <w:divId w:val="1353142354"/>
                 <w:rPr>
                   <w:rFonts w:eastAsia="Times New Roman"/>
                   <w:noProof/>
@@ -8172,12 +9575,8 @@
       </w:pPr>
     </w:p>
     <w:sectPr>
-      <w:headerReference w:type="even" r:id="rId16"/>
-      <w:headerReference w:type="default" r:id="rId17"/>
-      <w:footerReference w:type="even" r:id="rId18"/>
-      <w:footerReference w:type="default" r:id="rId19"/>
-      <w:headerReference w:type="first" r:id="rId20"/>
-      <w:footerReference w:type="first" r:id="rId21"/>
+      <w:headerReference w:type="default" r:id="rId16"/>
+      <w:footerReference w:type="default" r:id="rId17"/>
       <w:pgSz w:w="11906" w:h="16838"/>
       <w:pgMar w:top="1417" w:right="1701" w:bottom="1417" w:left="1701" w:header="708" w:footer="708" w:gutter="0"/>
       <w:pgNumType w:start="0"/>
@@ -8215,16 +9614,6 @@
 </file>
 
 <file path=word/footer1.xml><?xml version="1.0" encoding="utf-8"?>
-<w:ftr xmlns:wpc="http://schemas.microsoft.com/office/word/2010/wordprocessingCanvas" xmlns:mc="http://schemas.openxmlformats.org/markup-compatibility/2006" xmlns:o="urn:schemas-microsoft-com:office:office" xmlns:r="http://schemas.openxmlformats.org/officeDocument/2006/relationships" xmlns:m="http://schemas.openxmlformats.org/officeDocument/2006/math" xmlns:v="urn:schemas-microsoft-com:vml" xmlns:wp14="http://schemas.microsoft.com/office/word/2010/wordprocessingDrawing" xmlns:wp="http://schemas.openxmlformats.org/drawingml/2006/wordprocessingDrawing" xmlns:w10="urn:schemas-microsoft-com:office:word" xmlns:w="http://schemas.openxmlformats.org/wordprocessingml/2006/main" xmlns:w14="http://schemas.microsoft.com/office/word/2010/wordml" xmlns:w15="http://schemas.microsoft.com/office/word/2012/wordml" xmlns:wpg="http://schemas.microsoft.com/office/word/2010/wordprocessingGroup" xmlns:wpi="http://schemas.microsoft.com/office/word/2010/wordprocessingInk" xmlns:wne="http://schemas.microsoft.com/office/word/2006/wordml" xmlns:wps="http://schemas.microsoft.com/office/word/2010/wordprocessingShape" mc:Ignorable="w14 w15 wp14">
-  <w:p>
-    <w:pPr>
-      <w:pStyle w:val="Piedepgina"/>
-    </w:pPr>
-  </w:p>
-</w:ftr>
-</file>
-
-<file path=word/footer2.xml><?xml version="1.0" encoding="utf-8"?>
 <w:ftr xmlns:wpc="http://schemas.microsoft.com/office/word/2010/wordprocessingCanvas" xmlns:mc="http://schemas.openxmlformats.org/markup-compatibility/2006" xmlns:o="urn:schemas-microsoft-com:office:office" xmlns:r="http://schemas.openxmlformats.org/officeDocument/2006/relationships" xmlns:m="http://schemas.openxmlformats.org/officeDocument/2006/math" xmlns:v="urn:schemas-microsoft-com:vml" xmlns:wp14="http://schemas.microsoft.com/office/word/2010/wordprocessingDrawing" xmlns:wp="http://schemas.openxmlformats.org/drawingml/2006/wordprocessingDrawing" xmlns:w10="urn:schemas-microsoft-com:office:word" xmlns:w="http://schemas.openxmlformats.org/wordprocessingml/2006/main" xmlns:w14="http://schemas.microsoft.com/office/word/2010/wordml" xmlns:w15="http://schemas.microsoft.com/office/word/2012/wordml" xmlns:wpg="http://schemas.microsoft.com/office/word/2010/wordprocessingGroup" xmlns:wpi="http://schemas.microsoft.com/office/word/2010/wordprocessingInk" xmlns:wne="http://schemas.microsoft.com/office/word/2006/wordml" xmlns:wps="http://schemas.microsoft.com/office/word/2010/wordprocessingShape" mc:Ignorable="w14 w15 wp14">
   <w:p>
     <w:pPr>
@@ -8260,16 +9649,6 @@
 </w:ftr>
 </file>
 
-<file path=word/footer3.xml><?xml version="1.0" encoding="utf-8"?>
-<w:ftr xmlns:wpc="http://schemas.microsoft.com/office/word/2010/wordprocessingCanvas" xmlns:mc="http://schemas.openxmlformats.org/markup-compatibility/2006" xmlns:o="urn:schemas-microsoft-com:office:office" xmlns:r="http://schemas.openxmlformats.org/officeDocument/2006/relationships" xmlns:m="http://schemas.openxmlformats.org/officeDocument/2006/math" xmlns:v="urn:schemas-microsoft-com:vml" xmlns:wp14="http://schemas.microsoft.com/office/word/2010/wordprocessingDrawing" xmlns:wp="http://schemas.openxmlformats.org/drawingml/2006/wordprocessingDrawing" xmlns:w10="urn:schemas-microsoft-com:office:word" xmlns:w="http://schemas.openxmlformats.org/wordprocessingml/2006/main" xmlns:w14="http://schemas.microsoft.com/office/word/2010/wordml" xmlns:w15="http://schemas.microsoft.com/office/word/2012/wordml" xmlns:wpg="http://schemas.microsoft.com/office/word/2010/wordprocessingGroup" xmlns:wpi="http://schemas.microsoft.com/office/word/2010/wordprocessingInk" xmlns:wne="http://schemas.microsoft.com/office/word/2006/wordml" xmlns:wps="http://schemas.microsoft.com/office/word/2010/wordprocessingShape" mc:Ignorable="w14 w15 wp14">
-  <w:p>
-    <w:pPr>
-      <w:pStyle w:val="Piedepgina"/>
-    </w:pPr>
-  </w:p>
-</w:ftr>
-</file>
-
 <file path=word/footnotes.xml><?xml version="1.0" encoding="utf-8"?>
 <w:footnotes xmlns:wpc="http://schemas.microsoft.com/office/word/2010/wordprocessingCanvas" xmlns:mc="http://schemas.openxmlformats.org/markup-compatibility/2006" xmlns:o="urn:schemas-microsoft-com:office:office" xmlns:r="http://schemas.openxmlformats.org/officeDocument/2006/relationships" xmlns:m="http://schemas.openxmlformats.org/officeDocument/2006/math" xmlns:v="urn:schemas-microsoft-com:vml" xmlns:wp14="http://schemas.microsoft.com/office/word/2010/wordprocessingDrawing" xmlns:wp="http://schemas.openxmlformats.org/drawingml/2006/wordprocessingDrawing" xmlns:w10="urn:schemas-microsoft-com:office:word" xmlns:w="http://schemas.openxmlformats.org/wordprocessingml/2006/main" xmlns:w14="http://schemas.microsoft.com/office/word/2010/wordml" xmlns:w15="http://schemas.microsoft.com/office/word/2012/wordml" xmlns:wpg="http://schemas.microsoft.com/office/word/2010/wordprocessingGroup" xmlns:wpi="http://schemas.microsoft.com/office/word/2010/wordprocessingInk" xmlns:wne="http://schemas.microsoft.com/office/word/2006/wordml" xmlns:wps="http://schemas.microsoft.com/office/word/2010/wordprocessingShape" mc:Ignorable="w14 w15 wp14">
   <w:footnote w:type="separator" w:id="-1">
@@ -8296,16 +9675,6 @@
 </file>
 
 <file path=word/header1.xml><?xml version="1.0" encoding="utf-8"?>
-<w:hdr xmlns:wpc="http://schemas.microsoft.com/office/word/2010/wordprocessingCanvas" xmlns:mc="http://schemas.openxmlformats.org/markup-compatibility/2006" xmlns:o="urn:schemas-microsoft-com:office:office" xmlns:r="http://schemas.openxmlformats.org/officeDocument/2006/relationships" xmlns:m="http://schemas.openxmlformats.org/officeDocument/2006/math" xmlns:v="urn:schemas-microsoft-com:vml" xmlns:wp14="http://schemas.microsoft.com/office/word/2010/wordprocessingDrawing" xmlns:wp="http://schemas.openxmlformats.org/drawingml/2006/wordprocessingDrawing" xmlns:w10="urn:schemas-microsoft-com:office:word" xmlns:w="http://schemas.openxmlformats.org/wordprocessingml/2006/main" xmlns:w14="http://schemas.microsoft.com/office/word/2010/wordml" xmlns:w15="http://schemas.microsoft.com/office/word/2012/wordml" xmlns:wpg="http://schemas.microsoft.com/office/word/2010/wordprocessingGroup" xmlns:wpi="http://schemas.microsoft.com/office/word/2010/wordprocessingInk" xmlns:wne="http://schemas.microsoft.com/office/word/2006/wordml" xmlns:wps="http://schemas.microsoft.com/office/word/2010/wordprocessingShape" mc:Ignorable="w14 w15 wp14">
-  <w:p>
-    <w:pPr>
-      <w:pStyle w:val="Encabezado"/>
-    </w:pPr>
-  </w:p>
-</w:hdr>
-</file>
-
-<file path=word/header2.xml><?xml version="1.0" encoding="utf-8"?>
 <w:hdr xmlns:wpc="http://schemas.microsoft.com/office/word/2010/wordprocessingCanvas" xmlns:mc="http://schemas.openxmlformats.org/markup-compatibility/2006" xmlns:o="urn:schemas-microsoft-com:office:office" xmlns:r="http://schemas.openxmlformats.org/officeDocument/2006/relationships" xmlns:m="http://schemas.openxmlformats.org/officeDocument/2006/math" xmlns:v="urn:schemas-microsoft-com:vml" xmlns:wp14="http://schemas.microsoft.com/office/word/2010/wordprocessingDrawing" xmlns:wp="http://schemas.openxmlformats.org/drawingml/2006/wordprocessingDrawing" xmlns:w10="urn:schemas-microsoft-com:office:word" xmlns:w="http://schemas.openxmlformats.org/wordprocessingml/2006/main" xmlns:w14="http://schemas.microsoft.com/office/word/2010/wordml" xmlns:w15="http://schemas.microsoft.com/office/word/2012/wordml" xmlns:wpg="http://schemas.microsoft.com/office/word/2010/wordprocessingGroup" xmlns:wpi="http://schemas.microsoft.com/office/word/2010/wordprocessingInk" xmlns:wne="http://schemas.microsoft.com/office/word/2006/wordml" xmlns:wps="http://schemas.microsoft.com/office/word/2010/wordprocessingShape" mc:Ignorable="w14 w15 wp14">
   <w:p>
     <w:pPr>
@@ -8382,7 +9751,7 @@
         <w:bCs/>
         <w:noProof/>
       </w:rPr>
-      <w:t>19</w:t>
+      <w:t>17</w:t>
     </w:r>
     <w:r>
       <w:rPr>
@@ -8421,7 +9790,7 @@
         <w:bCs/>
         <w:noProof/>
       </w:rPr>
-      <w:t>19</w:t>
+      <w:t>25</w:t>
     </w:r>
     <w:r>
       <w:rPr>
@@ -8430,16 +9799,6 @@
       </w:rPr>
       <w:fldChar w:fldCharType="end"/>
     </w:r>
-  </w:p>
-</w:hdr>
-</file>
-
-<file path=word/header3.xml><?xml version="1.0" encoding="utf-8"?>
-<w:hdr xmlns:wpc="http://schemas.microsoft.com/office/word/2010/wordprocessingCanvas" xmlns:mc="http://schemas.openxmlformats.org/markup-compatibility/2006" xmlns:o="urn:schemas-microsoft-com:office:office" xmlns:r="http://schemas.openxmlformats.org/officeDocument/2006/relationships" xmlns:m="http://schemas.openxmlformats.org/officeDocument/2006/math" xmlns:v="urn:schemas-microsoft-com:vml" xmlns:wp14="http://schemas.microsoft.com/office/word/2010/wordprocessingDrawing" xmlns:wp="http://schemas.openxmlformats.org/drawingml/2006/wordprocessingDrawing" xmlns:w10="urn:schemas-microsoft-com:office:word" xmlns:w="http://schemas.openxmlformats.org/wordprocessingml/2006/main" xmlns:w14="http://schemas.microsoft.com/office/word/2010/wordml" xmlns:w15="http://schemas.microsoft.com/office/word/2012/wordml" xmlns:wpg="http://schemas.microsoft.com/office/word/2010/wordprocessingGroup" xmlns:wpi="http://schemas.microsoft.com/office/word/2010/wordprocessingInk" xmlns:wne="http://schemas.microsoft.com/office/word/2006/wordml" xmlns:wps="http://schemas.microsoft.com/office/word/2010/wordprocessingShape" mc:Ignorable="w14 w15 wp14">
-  <w:p>
-    <w:pPr>
-      <w:pStyle w:val="Encabezado"/>
-    </w:pPr>
   </w:p>
 </w:hdr>
 </file>
@@ -8467,7 +9826,7 @@
         <v:path o:extrusionok="f" gradientshapeok="t" o:connecttype="rect"/>
         <o:lock v:ext="edit" aspectratio="t"/>
       </v:shapetype>
-      <v:shape id="_x0000_i1047" type="#_x0000_t75" style="width:11.3pt;height:11.3pt" o:bullet="t">
+      <v:shape id="_x0000_i1130" type="#_x0000_t75" style="width:11.3pt;height:11.3pt" o:bullet="t">
         <v:imagedata r:id="rId1" o:title="mso8553"/>
       </v:shape>
     </w:pict>
@@ -8586,6 +9945,119 @@
     </w:lvl>
   </w:abstractNum>
   <w:abstractNum w:abstractNumId="1">
+    <w:nsid w:val="0CB64340"/>
+    <w:multiLevelType w:val="hybridMultilevel"/>
+    <w:tmpl w:val="56D6EBBA"/>
+    <w:lvl w:ilvl="0" w:tplc="0C0A0001">
+      <w:start w:val="1"/>
+      <w:numFmt w:val="bullet"/>
+      <w:lvlText w:val=""/>
+      <w:lvlJc w:val="left"/>
+      <w:pPr>
+        <w:ind w:left="1400" w:hanging="360"/>
+      </w:pPr>
+      <w:rPr>
+        <w:rFonts w:ascii="Symbol" w:hAnsi="Symbol" w:hint="default"/>
+      </w:rPr>
+    </w:lvl>
+    <w:lvl w:ilvl="1" w:tplc="0C0A0003" w:tentative="1">
+      <w:start w:val="1"/>
+      <w:numFmt w:val="bullet"/>
+      <w:lvlText w:val="o"/>
+      <w:lvlJc w:val="left"/>
+      <w:pPr>
+        <w:ind w:left="2120" w:hanging="360"/>
+      </w:pPr>
+      <w:rPr>
+        <w:rFonts w:ascii="Courier New" w:hAnsi="Courier New" w:cs="Courier New" w:hint="default"/>
+      </w:rPr>
+    </w:lvl>
+    <w:lvl w:ilvl="2" w:tplc="0C0A0005" w:tentative="1">
+      <w:start w:val="1"/>
+      <w:numFmt w:val="bullet"/>
+      <w:lvlText w:val=""/>
+      <w:lvlJc w:val="left"/>
+      <w:pPr>
+        <w:ind w:left="2840" w:hanging="360"/>
+      </w:pPr>
+      <w:rPr>
+        <w:rFonts w:ascii="Wingdings" w:hAnsi="Wingdings" w:hint="default"/>
+      </w:rPr>
+    </w:lvl>
+    <w:lvl w:ilvl="3" w:tplc="0C0A0001" w:tentative="1">
+      <w:start w:val="1"/>
+      <w:numFmt w:val="bullet"/>
+      <w:lvlText w:val=""/>
+      <w:lvlJc w:val="left"/>
+      <w:pPr>
+        <w:ind w:left="3560" w:hanging="360"/>
+      </w:pPr>
+      <w:rPr>
+        <w:rFonts w:ascii="Symbol" w:hAnsi="Symbol" w:hint="default"/>
+      </w:rPr>
+    </w:lvl>
+    <w:lvl w:ilvl="4" w:tplc="0C0A0003" w:tentative="1">
+      <w:start w:val="1"/>
+      <w:numFmt w:val="bullet"/>
+      <w:lvlText w:val="o"/>
+      <w:lvlJc w:val="left"/>
+      <w:pPr>
+        <w:ind w:left="4280" w:hanging="360"/>
+      </w:pPr>
+      <w:rPr>
+        <w:rFonts w:ascii="Courier New" w:hAnsi="Courier New" w:cs="Courier New" w:hint="default"/>
+      </w:rPr>
+    </w:lvl>
+    <w:lvl w:ilvl="5" w:tplc="0C0A0005" w:tentative="1">
+      <w:start w:val="1"/>
+      <w:numFmt w:val="bullet"/>
+      <w:lvlText w:val=""/>
+      <w:lvlJc w:val="left"/>
+      <w:pPr>
+        <w:ind w:left="5000" w:hanging="360"/>
+      </w:pPr>
+      <w:rPr>
+        <w:rFonts w:ascii="Wingdings" w:hAnsi="Wingdings" w:hint="default"/>
+      </w:rPr>
+    </w:lvl>
+    <w:lvl w:ilvl="6" w:tplc="0C0A0001" w:tentative="1">
+      <w:start w:val="1"/>
+      <w:numFmt w:val="bullet"/>
+      <w:lvlText w:val=""/>
+      <w:lvlJc w:val="left"/>
+      <w:pPr>
+        <w:ind w:left="5720" w:hanging="360"/>
+      </w:pPr>
+      <w:rPr>
+        <w:rFonts w:ascii="Symbol" w:hAnsi="Symbol" w:hint="default"/>
+      </w:rPr>
+    </w:lvl>
+    <w:lvl w:ilvl="7" w:tplc="0C0A0003" w:tentative="1">
+      <w:start w:val="1"/>
+      <w:numFmt w:val="bullet"/>
+      <w:lvlText w:val="o"/>
+      <w:lvlJc w:val="left"/>
+      <w:pPr>
+        <w:ind w:left="6440" w:hanging="360"/>
+      </w:pPr>
+      <w:rPr>
+        <w:rFonts w:ascii="Courier New" w:hAnsi="Courier New" w:cs="Courier New" w:hint="default"/>
+      </w:rPr>
+    </w:lvl>
+    <w:lvl w:ilvl="8" w:tplc="0C0A0005" w:tentative="1">
+      <w:start w:val="1"/>
+      <w:numFmt w:val="bullet"/>
+      <w:lvlText w:val=""/>
+      <w:lvlJc w:val="left"/>
+      <w:pPr>
+        <w:ind w:left="7160" w:hanging="360"/>
+      </w:pPr>
+      <w:rPr>
+        <w:rFonts w:ascii="Wingdings" w:hAnsi="Wingdings" w:hint="default"/>
+      </w:rPr>
+    </w:lvl>
+  </w:abstractNum>
+  <w:abstractNum w:abstractNumId="2">
     <w:nsid w:val="0CCA5C2A"/>
     <w:multiLevelType w:val="hybridMultilevel"/>
     <w:tmpl w:val="073872E8"/>
@@ -8698,7 +10170,7 @@
       </w:rPr>
     </w:lvl>
   </w:abstractNum>
-  <w:abstractNum w:abstractNumId="2">
+  <w:abstractNum w:abstractNumId="3">
     <w:nsid w:val="113710CE"/>
     <w:multiLevelType w:val="hybridMultilevel"/>
     <w:tmpl w:val="B6A423C6"/>
@@ -8811,7 +10283,7 @@
       </w:rPr>
     </w:lvl>
   </w:abstractNum>
-  <w:abstractNum w:abstractNumId="3">
+  <w:abstractNum w:abstractNumId="4">
     <w:nsid w:val="144606C9"/>
     <w:multiLevelType w:val="multilevel"/>
     <w:tmpl w:val="F2FA2A96"/>
@@ -8960,7 +10432,7 @@
       </w:rPr>
     </w:lvl>
   </w:abstractNum>
-  <w:abstractNum w:abstractNumId="4">
+  <w:abstractNum w:abstractNumId="5">
     <w:nsid w:val="1482775B"/>
     <w:multiLevelType w:val="multilevel"/>
     <w:tmpl w:val="E222E4F8"/>
@@ -9136,7 +10608,7 @@
       </w:rPr>
     </w:lvl>
   </w:abstractNum>
-  <w:abstractNum w:abstractNumId="5">
+  <w:abstractNum w:abstractNumId="6">
     <w:nsid w:val="15BF6EDA"/>
     <w:multiLevelType w:val="hybridMultilevel"/>
     <w:tmpl w:val="DF0A3430"/>
@@ -9250,7 +10722,120 @@
       </w:rPr>
     </w:lvl>
   </w:abstractNum>
-  <w:abstractNum w:abstractNumId="6">
+  <w:abstractNum w:abstractNumId="7">
+    <w:nsid w:val="2417375B"/>
+    <w:multiLevelType w:val="hybridMultilevel"/>
+    <w:tmpl w:val="2E3882E0"/>
+    <w:lvl w:ilvl="0" w:tplc="0C0A000D">
+      <w:start w:val="1"/>
+      <w:numFmt w:val="bullet"/>
+      <w:lvlText w:val=""/>
+      <w:lvlJc w:val="left"/>
+      <w:pPr>
+        <w:ind w:left="1400" w:hanging="360"/>
+      </w:pPr>
+      <w:rPr>
+        <w:rFonts w:ascii="Wingdings" w:hAnsi="Wingdings" w:hint="default"/>
+      </w:rPr>
+    </w:lvl>
+    <w:lvl w:ilvl="1" w:tplc="0C0A0003" w:tentative="1">
+      <w:start w:val="1"/>
+      <w:numFmt w:val="bullet"/>
+      <w:lvlText w:val="o"/>
+      <w:lvlJc w:val="left"/>
+      <w:pPr>
+        <w:ind w:left="2120" w:hanging="360"/>
+      </w:pPr>
+      <w:rPr>
+        <w:rFonts w:ascii="Courier New" w:hAnsi="Courier New" w:cs="Courier New" w:hint="default"/>
+      </w:rPr>
+    </w:lvl>
+    <w:lvl w:ilvl="2" w:tplc="0C0A0005" w:tentative="1">
+      <w:start w:val="1"/>
+      <w:numFmt w:val="bullet"/>
+      <w:lvlText w:val=""/>
+      <w:lvlJc w:val="left"/>
+      <w:pPr>
+        <w:ind w:left="2840" w:hanging="360"/>
+      </w:pPr>
+      <w:rPr>
+        <w:rFonts w:ascii="Wingdings" w:hAnsi="Wingdings" w:hint="default"/>
+      </w:rPr>
+    </w:lvl>
+    <w:lvl w:ilvl="3" w:tplc="0C0A0001" w:tentative="1">
+      <w:start w:val="1"/>
+      <w:numFmt w:val="bullet"/>
+      <w:lvlText w:val=""/>
+      <w:lvlJc w:val="left"/>
+      <w:pPr>
+        <w:ind w:left="3560" w:hanging="360"/>
+      </w:pPr>
+      <w:rPr>
+        <w:rFonts w:ascii="Symbol" w:hAnsi="Symbol" w:hint="default"/>
+      </w:rPr>
+    </w:lvl>
+    <w:lvl w:ilvl="4" w:tplc="0C0A0003" w:tentative="1">
+      <w:start w:val="1"/>
+      <w:numFmt w:val="bullet"/>
+      <w:lvlText w:val="o"/>
+      <w:lvlJc w:val="left"/>
+      <w:pPr>
+        <w:ind w:left="4280" w:hanging="360"/>
+      </w:pPr>
+      <w:rPr>
+        <w:rFonts w:ascii="Courier New" w:hAnsi="Courier New" w:cs="Courier New" w:hint="default"/>
+      </w:rPr>
+    </w:lvl>
+    <w:lvl w:ilvl="5" w:tplc="0C0A0005" w:tentative="1">
+      <w:start w:val="1"/>
+      <w:numFmt w:val="bullet"/>
+      <w:lvlText w:val=""/>
+      <w:lvlJc w:val="left"/>
+      <w:pPr>
+        <w:ind w:left="5000" w:hanging="360"/>
+      </w:pPr>
+      <w:rPr>
+        <w:rFonts w:ascii="Wingdings" w:hAnsi="Wingdings" w:hint="default"/>
+      </w:rPr>
+    </w:lvl>
+    <w:lvl w:ilvl="6" w:tplc="0C0A0001" w:tentative="1">
+      <w:start w:val="1"/>
+      <w:numFmt w:val="bullet"/>
+      <w:lvlText w:val=""/>
+      <w:lvlJc w:val="left"/>
+      <w:pPr>
+        <w:ind w:left="5720" w:hanging="360"/>
+      </w:pPr>
+      <w:rPr>
+        <w:rFonts w:ascii="Symbol" w:hAnsi="Symbol" w:hint="default"/>
+      </w:rPr>
+    </w:lvl>
+    <w:lvl w:ilvl="7" w:tplc="0C0A0003" w:tentative="1">
+      <w:start w:val="1"/>
+      <w:numFmt w:val="bullet"/>
+      <w:lvlText w:val="o"/>
+      <w:lvlJc w:val="left"/>
+      <w:pPr>
+        <w:ind w:left="6440" w:hanging="360"/>
+      </w:pPr>
+      <w:rPr>
+        <w:rFonts w:ascii="Courier New" w:hAnsi="Courier New" w:cs="Courier New" w:hint="default"/>
+      </w:rPr>
+    </w:lvl>
+    <w:lvl w:ilvl="8" w:tplc="0C0A0005" w:tentative="1">
+      <w:start w:val="1"/>
+      <w:numFmt w:val="bullet"/>
+      <w:lvlText w:val=""/>
+      <w:lvlJc w:val="left"/>
+      <w:pPr>
+        <w:ind w:left="7160" w:hanging="360"/>
+      </w:pPr>
+      <w:rPr>
+        <w:rFonts w:ascii="Wingdings" w:hAnsi="Wingdings" w:hint="default"/>
+      </w:rPr>
+    </w:lvl>
+  </w:abstractNum>
+  <w:abstractNum w:abstractNumId="8">
     <w:nsid w:val="266064F9"/>
     <w:multiLevelType w:val="hybridMultilevel"/>
     <w:tmpl w:val="E752EC1C"/>
@@ -9363,7 +10948,7 @@
       </w:rPr>
     </w:lvl>
   </w:abstractNum>
-  <w:abstractNum w:abstractNumId="7">
+  <w:abstractNum w:abstractNumId="9">
     <w:nsid w:val="3468429B"/>
     <w:multiLevelType w:val="hybridMultilevel"/>
     <w:tmpl w:val="D8CCC404"/>
@@ -9476,7 +11061,7 @@
       </w:rPr>
     </w:lvl>
   </w:abstractNum>
-  <w:abstractNum w:abstractNumId="8">
+  <w:abstractNum w:abstractNumId="10">
     <w:nsid w:val="366333C4"/>
     <w:multiLevelType w:val="multilevel"/>
     <w:tmpl w:val="396C5AAA"/>
@@ -9589,7 +11174,7 @@
       </w:pPr>
     </w:lvl>
   </w:abstractNum>
-  <w:abstractNum w:abstractNumId="9">
+  <w:abstractNum w:abstractNumId="11">
     <w:nsid w:val="3A587943"/>
     <w:multiLevelType w:val="multilevel"/>
     <w:tmpl w:val="953494E0"/>
@@ -9738,7 +11323,7 @@
       </w:rPr>
     </w:lvl>
   </w:abstractNum>
-  <w:abstractNum w:abstractNumId="10">
+  <w:abstractNum w:abstractNumId="12">
     <w:nsid w:val="41632F79"/>
     <w:multiLevelType w:val="hybridMultilevel"/>
     <w:tmpl w:val="FF608DE4"/>
@@ -9851,7 +11436,7 @@
       </w:rPr>
     </w:lvl>
   </w:abstractNum>
-  <w:abstractNum w:abstractNumId="11">
+  <w:abstractNum w:abstractNumId="13">
     <w:nsid w:val="445D641B"/>
     <w:multiLevelType w:val="multilevel"/>
     <w:tmpl w:val="70EEC01C"/>
@@ -9964,7 +11549,7 @@
       </w:pPr>
     </w:lvl>
   </w:abstractNum>
-  <w:abstractNum w:abstractNumId="12">
+  <w:abstractNum w:abstractNumId="14">
     <w:nsid w:val="44F70229"/>
     <w:multiLevelType w:val="multilevel"/>
     <w:tmpl w:val="335480C4"/>
@@ -10113,7 +11698,120 @@
       </w:rPr>
     </w:lvl>
   </w:abstractNum>
-  <w:abstractNum w:abstractNumId="13">
+  <w:abstractNum w:abstractNumId="15">
+    <w:nsid w:val="490C0B7B"/>
+    <w:multiLevelType w:val="hybridMultilevel"/>
+    <w:tmpl w:val="408C8CBC"/>
+    <w:lvl w:ilvl="0" w:tplc="0C0A000D">
+      <w:start w:val="1"/>
+      <w:numFmt w:val="bullet"/>
+      <w:lvlText w:val=""/>
+      <w:lvlJc w:val="left"/>
+      <w:pPr>
+        <w:ind w:left="1400" w:hanging="360"/>
+      </w:pPr>
+      <w:rPr>
+        <w:rFonts w:ascii="Wingdings" w:hAnsi="Wingdings" w:hint="default"/>
+      </w:rPr>
+    </w:lvl>
+    <w:lvl w:ilvl="1" w:tplc="0C0A0003" w:tentative="1">
+      <w:start w:val="1"/>
+      <w:numFmt w:val="bullet"/>
+      <w:lvlText w:val="o"/>
+      <w:lvlJc w:val="left"/>
+      <w:pPr>
+        <w:ind w:left="2120" w:hanging="360"/>
+      </w:pPr>
+      <w:rPr>
+        <w:rFonts w:ascii="Courier New" w:hAnsi="Courier New" w:cs="Courier New" w:hint="default"/>
+      </w:rPr>
+    </w:lvl>
+    <w:lvl w:ilvl="2" w:tplc="0C0A0005" w:tentative="1">
+      <w:start w:val="1"/>
+      <w:numFmt w:val="bullet"/>
+      <w:lvlText w:val=""/>
+      <w:lvlJc w:val="left"/>
+      <w:pPr>
+        <w:ind w:left="2840" w:hanging="360"/>
+      </w:pPr>
+      <w:rPr>
+        <w:rFonts w:ascii="Wingdings" w:hAnsi="Wingdings" w:hint="default"/>
+      </w:rPr>
+    </w:lvl>
+    <w:lvl w:ilvl="3" w:tplc="0C0A0001" w:tentative="1">
+      <w:start w:val="1"/>
+      <w:numFmt w:val="bullet"/>
+      <w:lvlText w:val=""/>
+      <w:lvlJc w:val="left"/>
+      <w:pPr>
+        <w:ind w:left="3560" w:hanging="360"/>
+      </w:pPr>
+      <w:rPr>
+        <w:rFonts w:ascii="Symbol" w:hAnsi="Symbol" w:hint="default"/>
+      </w:rPr>
+    </w:lvl>
+    <w:lvl w:ilvl="4" w:tplc="0C0A0003" w:tentative="1">
+      <w:start w:val="1"/>
+      <w:numFmt w:val="bullet"/>
+      <w:lvlText w:val="o"/>
+      <w:lvlJc w:val="left"/>
+      <w:pPr>
+        <w:ind w:left="4280" w:hanging="360"/>
+      </w:pPr>
+      <w:rPr>
+        <w:rFonts w:ascii="Courier New" w:hAnsi="Courier New" w:cs="Courier New" w:hint="default"/>
+      </w:rPr>
+    </w:lvl>
+    <w:lvl w:ilvl="5" w:tplc="0C0A0005" w:tentative="1">
+      <w:start w:val="1"/>
+      <w:numFmt w:val="bullet"/>
+      <w:lvlText w:val=""/>
+      <w:lvlJc w:val="left"/>
+      <w:pPr>
+        <w:ind w:left="5000" w:hanging="360"/>
+      </w:pPr>
+      <w:rPr>
+        <w:rFonts w:ascii="Wingdings" w:hAnsi="Wingdings" w:hint="default"/>
+      </w:rPr>
+    </w:lvl>
+    <w:lvl w:ilvl="6" w:tplc="0C0A0001" w:tentative="1">
+      <w:start w:val="1"/>
+      <w:numFmt w:val="bullet"/>
+      <w:lvlText w:val=""/>
+      <w:lvlJc w:val="left"/>
+      <w:pPr>
+        <w:ind w:left="5720" w:hanging="360"/>
+      </w:pPr>
+      <w:rPr>
+        <w:rFonts w:ascii="Symbol" w:hAnsi="Symbol" w:hint="default"/>
+      </w:rPr>
+    </w:lvl>
+    <w:lvl w:ilvl="7" w:tplc="0C0A0003" w:tentative="1">
+      <w:start w:val="1"/>
+      <w:numFmt w:val="bullet"/>
+      <w:lvlText w:val="o"/>
+      <w:lvlJc w:val="left"/>
+      <w:pPr>
+        <w:ind w:left="6440" w:hanging="360"/>
+      </w:pPr>
+      <w:rPr>
+        <w:rFonts w:ascii="Courier New" w:hAnsi="Courier New" w:cs="Courier New" w:hint="default"/>
+      </w:rPr>
+    </w:lvl>
+    <w:lvl w:ilvl="8" w:tplc="0C0A0005" w:tentative="1">
+      <w:start w:val="1"/>
+      <w:numFmt w:val="bullet"/>
+      <w:lvlText w:val=""/>
+      <w:lvlJc w:val="left"/>
+      <w:pPr>
+        <w:ind w:left="7160" w:hanging="360"/>
+      </w:pPr>
+      <w:rPr>
+        <w:rFonts w:ascii="Wingdings" w:hAnsi="Wingdings" w:hint="default"/>
+      </w:rPr>
+    </w:lvl>
+  </w:abstractNum>
+  <w:abstractNum w:abstractNumId="16">
     <w:nsid w:val="533E49E4"/>
     <w:multiLevelType w:val="multilevel"/>
     <w:tmpl w:val="F2AC68F0"/>
@@ -10262,7 +11960,7 @@
       </w:rPr>
     </w:lvl>
   </w:abstractNum>
-  <w:abstractNum w:abstractNumId="14">
+  <w:abstractNum w:abstractNumId="17">
     <w:nsid w:val="59EB49E5"/>
     <w:multiLevelType w:val="multilevel"/>
     <w:tmpl w:val="274E1D68"/>
@@ -10375,7 +12073,120 @@
       </w:pPr>
     </w:lvl>
   </w:abstractNum>
-  <w:abstractNum w:abstractNumId="15">
+  <w:abstractNum w:abstractNumId="18">
+    <w:nsid w:val="59F674B7"/>
+    <w:multiLevelType w:val="hybridMultilevel"/>
+    <w:tmpl w:val="D25EFBFA"/>
+    <w:lvl w:ilvl="0" w:tplc="0C0A000D">
+      <w:start w:val="1"/>
+      <w:numFmt w:val="bullet"/>
+      <w:lvlText w:val=""/>
+      <w:lvlJc w:val="left"/>
+      <w:pPr>
+        <w:ind w:left="1400" w:hanging="360"/>
+      </w:pPr>
+      <w:rPr>
+        <w:rFonts w:ascii="Wingdings" w:hAnsi="Wingdings" w:hint="default"/>
+      </w:rPr>
+    </w:lvl>
+    <w:lvl w:ilvl="1" w:tplc="0C0A0003" w:tentative="1">
+      <w:start w:val="1"/>
+      <w:numFmt w:val="bullet"/>
+      <w:lvlText w:val="o"/>
+      <w:lvlJc w:val="left"/>
+      <w:pPr>
+        <w:ind w:left="2120" w:hanging="360"/>
+      </w:pPr>
+      <w:rPr>
+        <w:rFonts w:ascii="Courier New" w:hAnsi="Courier New" w:cs="Courier New" w:hint="default"/>
+      </w:rPr>
+    </w:lvl>
+    <w:lvl w:ilvl="2" w:tplc="0C0A0005" w:tentative="1">
+      <w:start w:val="1"/>
+      <w:numFmt w:val="bullet"/>
+      <w:lvlText w:val=""/>
+      <w:lvlJc w:val="left"/>
+      <w:pPr>
+        <w:ind w:left="2840" w:hanging="360"/>
+      </w:pPr>
+      <w:rPr>
+        <w:rFonts w:ascii="Wingdings" w:hAnsi="Wingdings" w:hint="default"/>
+      </w:rPr>
+    </w:lvl>
+    <w:lvl w:ilvl="3" w:tplc="0C0A0001" w:tentative="1">
+      <w:start w:val="1"/>
+      <w:numFmt w:val="bullet"/>
+      <w:lvlText w:val=""/>
+      <w:lvlJc w:val="left"/>
+      <w:pPr>
+        <w:ind w:left="3560" w:hanging="360"/>
+      </w:pPr>
+      <w:rPr>
+        <w:rFonts w:ascii="Symbol" w:hAnsi="Symbol" w:hint="default"/>
+      </w:rPr>
+    </w:lvl>
+    <w:lvl w:ilvl="4" w:tplc="0C0A0003" w:tentative="1">
+      <w:start w:val="1"/>
+      <w:numFmt w:val="bullet"/>
+      <w:lvlText w:val="o"/>
+      <w:lvlJc w:val="left"/>
+      <w:pPr>
+        <w:ind w:left="4280" w:hanging="360"/>
+      </w:pPr>
+      <w:rPr>
+        <w:rFonts w:ascii="Courier New" w:hAnsi="Courier New" w:cs="Courier New" w:hint="default"/>
+      </w:rPr>
+    </w:lvl>
+    <w:lvl w:ilvl="5" w:tplc="0C0A0005" w:tentative="1">
+      <w:start w:val="1"/>
+      <w:numFmt w:val="bullet"/>
+      <w:lvlText w:val=""/>
+      <w:lvlJc w:val="left"/>
+      <w:pPr>
+        <w:ind w:left="5000" w:hanging="360"/>
+      </w:pPr>
+      <w:rPr>
+        <w:rFonts w:ascii="Wingdings" w:hAnsi="Wingdings" w:hint="default"/>
+      </w:rPr>
+    </w:lvl>
+    <w:lvl w:ilvl="6" w:tplc="0C0A0001" w:tentative="1">
+      <w:start w:val="1"/>
+      <w:numFmt w:val="bullet"/>
+      <w:lvlText w:val=""/>
+      <w:lvlJc w:val="left"/>
+      <w:pPr>
+        <w:ind w:left="5720" w:hanging="360"/>
+      </w:pPr>
+      <w:rPr>
+        <w:rFonts w:ascii="Symbol" w:hAnsi="Symbol" w:hint="default"/>
+      </w:rPr>
+    </w:lvl>
+    <w:lvl w:ilvl="7" w:tplc="0C0A0003" w:tentative="1">
+      <w:start w:val="1"/>
+      <w:numFmt w:val="bullet"/>
+      <w:lvlText w:val="o"/>
+      <w:lvlJc w:val="left"/>
+      <w:pPr>
+        <w:ind w:left="6440" w:hanging="360"/>
+      </w:pPr>
+      <w:rPr>
+        <w:rFonts w:ascii="Courier New" w:hAnsi="Courier New" w:cs="Courier New" w:hint="default"/>
+      </w:rPr>
+    </w:lvl>
+    <w:lvl w:ilvl="8" w:tplc="0C0A0005" w:tentative="1">
+      <w:start w:val="1"/>
+      <w:numFmt w:val="bullet"/>
+      <w:lvlText w:val=""/>
+      <w:lvlJc w:val="left"/>
+      <w:pPr>
+        <w:ind w:left="7160" w:hanging="360"/>
+      </w:pPr>
+      <w:rPr>
+        <w:rFonts w:ascii="Wingdings" w:hAnsi="Wingdings" w:hint="default"/>
+      </w:rPr>
+    </w:lvl>
+  </w:abstractNum>
+  <w:abstractNum w:abstractNumId="19">
     <w:nsid w:val="69E54AB4"/>
     <w:multiLevelType w:val="hybridMultilevel"/>
     <w:tmpl w:val="508202F8"/>
@@ -10488,7 +12299,7 @@
       </w:rPr>
     </w:lvl>
   </w:abstractNum>
-  <w:abstractNum w:abstractNumId="16">
+  <w:abstractNum w:abstractNumId="20">
     <w:nsid w:val="6F9F76BE"/>
     <w:multiLevelType w:val="hybridMultilevel"/>
     <w:tmpl w:val="771CFE26"/>
@@ -10601,7 +12412,7 @@
       </w:rPr>
     </w:lvl>
   </w:abstractNum>
-  <w:abstractNum w:abstractNumId="17">
+  <w:abstractNum w:abstractNumId="21">
     <w:nsid w:val="738578C8"/>
     <w:multiLevelType w:val="hybridMultilevel"/>
     <w:tmpl w:val="BC3A7BE0"/>
@@ -10714,7 +12525,120 @@
       </w:rPr>
     </w:lvl>
   </w:abstractNum>
-  <w:abstractNum w:abstractNumId="18">
+  <w:abstractNum w:abstractNumId="22">
+    <w:nsid w:val="73E14CF6"/>
+    <w:multiLevelType w:val="hybridMultilevel"/>
+    <w:tmpl w:val="99C4833E"/>
+    <w:lvl w:ilvl="0" w:tplc="0C0A000D">
+      <w:start w:val="1"/>
+      <w:numFmt w:val="bullet"/>
+      <w:lvlText w:val=""/>
+      <w:lvlJc w:val="left"/>
+      <w:pPr>
+        <w:ind w:left="1400" w:hanging="360"/>
+      </w:pPr>
+      <w:rPr>
+        <w:rFonts w:ascii="Wingdings" w:hAnsi="Wingdings" w:hint="default"/>
+      </w:rPr>
+    </w:lvl>
+    <w:lvl w:ilvl="1" w:tplc="0C0A0003" w:tentative="1">
+      <w:start w:val="1"/>
+      <w:numFmt w:val="bullet"/>
+      <w:lvlText w:val="o"/>
+      <w:lvlJc w:val="left"/>
+      <w:pPr>
+        <w:ind w:left="2120" w:hanging="360"/>
+      </w:pPr>
+      <w:rPr>
+        <w:rFonts w:ascii="Courier New" w:hAnsi="Courier New" w:cs="Courier New" w:hint="default"/>
+      </w:rPr>
+    </w:lvl>
+    <w:lvl w:ilvl="2" w:tplc="0C0A0005" w:tentative="1">
+      <w:start w:val="1"/>
+      <w:numFmt w:val="bullet"/>
+      <w:lvlText w:val=""/>
+      <w:lvlJc w:val="left"/>
+      <w:pPr>
+        <w:ind w:left="2840" w:hanging="360"/>
+      </w:pPr>
+      <w:rPr>
+        <w:rFonts w:ascii="Wingdings" w:hAnsi="Wingdings" w:hint="default"/>
+      </w:rPr>
+    </w:lvl>
+    <w:lvl w:ilvl="3" w:tplc="0C0A0001" w:tentative="1">
+      <w:start w:val="1"/>
+      <w:numFmt w:val="bullet"/>
+      <w:lvlText w:val=""/>
+      <w:lvlJc w:val="left"/>
+      <w:pPr>
+        <w:ind w:left="3560" w:hanging="360"/>
+      </w:pPr>
+      <w:rPr>
+        <w:rFonts w:ascii="Symbol" w:hAnsi="Symbol" w:hint="default"/>
+      </w:rPr>
+    </w:lvl>
+    <w:lvl w:ilvl="4" w:tplc="0C0A0003" w:tentative="1">
+      <w:start w:val="1"/>
+      <w:numFmt w:val="bullet"/>
+      <w:lvlText w:val="o"/>
+      <w:lvlJc w:val="left"/>
+      <w:pPr>
+        <w:ind w:left="4280" w:hanging="360"/>
+      </w:pPr>
+      <w:rPr>
+        <w:rFonts w:ascii="Courier New" w:hAnsi="Courier New" w:cs="Courier New" w:hint="default"/>
+      </w:rPr>
+    </w:lvl>
+    <w:lvl w:ilvl="5" w:tplc="0C0A0005" w:tentative="1">
+      <w:start w:val="1"/>
+      <w:numFmt w:val="bullet"/>
+      <w:lvlText w:val=""/>
+      <w:lvlJc w:val="left"/>
+      <w:pPr>
+        <w:ind w:left="5000" w:hanging="360"/>
+      </w:pPr>
+      <w:rPr>
+        <w:rFonts w:ascii="Wingdings" w:hAnsi="Wingdings" w:hint="default"/>
+      </w:rPr>
+    </w:lvl>
+    <w:lvl w:ilvl="6" w:tplc="0C0A0001" w:tentative="1">
+      <w:start w:val="1"/>
+      <w:numFmt w:val="bullet"/>
+      <w:lvlText w:val=""/>
+      <w:lvlJc w:val="left"/>
+      <w:pPr>
+        <w:ind w:left="5720" w:hanging="360"/>
+      </w:pPr>
+      <w:rPr>
+        <w:rFonts w:ascii="Symbol" w:hAnsi="Symbol" w:hint="default"/>
+      </w:rPr>
+    </w:lvl>
+    <w:lvl w:ilvl="7" w:tplc="0C0A0003" w:tentative="1">
+      <w:start w:val="1"/>
+      <w:numFmt w:val="bullet"/>
+      <w:lvlText w:val="o"/>
+      <w:lvlJc w:val="left"/>
+      <w:pPr>
+        <w:ind w:left="6440" w:hanging="360"/>
+      </w:pPr>
+      <w:rPr>
+        <w:rFonts w:ascii="Courier New" w:hAnsi="Courier New" w:cs="Courier New" w:hint="default"/>
+      </w:rPr>
+    </w:lvl>
+    <w:lvl w:ilvl="8" w:tplc="0C0A0005" w:tentative="1">
+      <w:start w:val="1"/>
+      <w:numFmt w:val="bullet"/>
+      <w:lvlText w:val=""/>
+      <w:lvlJc w:val="left"/>
+      <w:pPr>
+        <w:ind w:left="7160" w:hanging="360"/>
+      </w:pPr>
+      <w:rPr>
+        <w:rFonts w:ascii="Wingdings" w:hAnsi="Wingdings" w:hint="default"/>
+      </w:rPr>
+    </w:lvl>
+  </w:abstractNum>
+  <w:abstractNum w:abstractNumId="23">
     <w:nsid w:val="7C326E27"/>
     <w:multiLevelType w:val="multilevel"/>
     <w:tmpl w:val="3A6EFCC4"/>
@@ -10864,52 +12788,52 @@
     </w:lvl>
   </w:abstractNum>
   <w:num w:numId="1">
-    <w:abstractNumId w:val="4"/>
+    <w:abstractNumId w:val="5"/>
   </w:num>
   <w:num w:numId="2">
-    <w:abstractNumId w:val="4"/>
+    <w:abstractNumId w:val="5"/>
   </w:num>
   <w:num w:numId="3">
-    <w:abstractNumId w:val="4"/>
+    <w:abstractNumId w:val="5"/>
   </w:num>
   <w:num w:numId="4">
-    <w:abstractNumId w:val="4"/>
+    <w:abstractNumId w:val="5"/>
   </w:num>
   <w:num w:numId="5">
-    <w:abstractNumId w:val="4"/>
+    <w:abstractNumId w:val="5"/>
   </w:num>
   <w:num w:numId="6">
-    <w:abstractNumId w:val="4"/>
+    <w:abstractNumId w:val="5"/>
   </w:num>
   <w:num w:numId="7">
-    <w:abstractNumId w:val="4"/>
+    <w:abstractNumId w:val="5"/>
   </w:num>
   <w:num w:numId="8">
-    <w:abstractNumId w:val="4"/>
+    <w:abstractNumId w:val="5"/>
   </w:num>
   <w:num w:numId="9">
-    <w:abstractNumId w:val="4"/>
+    <w:abstractNumId w:val="5"/>
   </w:num>
   <w:num w:numId="10">
-    <w:abstractNumId w:val="4"/>
+    <w:abstractNumId w:val="5"/>
   </w:num>
   <w:num w:numId="11">
+    <w:abstractNumId w:val="17"/>
+  </w:num>
+  <w:num w:numId="12">
+    <w:abstractNumId w:val="13"/>
+  </w:num>
+  <w:num w:numId="13">
+    <w:abstractNumId w:val="11"/>
+  </w:num>
+  <w:num w:numId="14">
+    <w:abstractNumId w:val="23"/>
+  </w:num>
+  <w:num w:numId="15">
     <w:abstractNumId w:val="14"/>
   </w:num>
-  <w:num w:numId="12">
-    <w:abstractNumId w:val="11"/>
-  </w:num>
-  <w:num w:numId="13">
-    <w:abstractNumId w:val="9"/>
-  </w:num>
-  <w:num w:numId="14">
-    <w:abstractNumId w:val="18"/>
-  </w:num>
-  <w:num w:numId="15">
-    <w:abstractNumId w:val="12"/>
-  </w:num>
   <w:num w:numId="16">
-    <w:abstractNumId w:val="8"/>
+    <w:abstractNumId w:val="10"/>
     <w:lvlOverride w:ilvl="0">
       <w:lvl w:ilvl="0">
         <w:numFmt w:val="upperRoman"/>
@@ -10919,73 +12843,88 @@
     </w:lvlOverride>
   </w:num>
   <w:num w:numId="17">
-    <w:abstractNumId w:val="13"/>
+    <w:abstractNumId w:val="16"/>
   </w:num>
   <w:num w:numId="18">
+    <w:abstractNumId w:val="4"/>
+  </w:num>
+  <w:num w:numId="19">
+    <w:abstractNumId w:val="5"/>
+  </w:num>
+  <w:num w:numId="20">
+    <w:abstractNumId w:val="5"/>
+  </w:num>
+  <w:num w:numId="21">
+    <w:abstractNumId w:val="5"/>
+  </w:num>
+  <w:num w:numId="22">
+    <w:abstractNumId w:val="5"/>
+  </w:num>
+  <w:num w:numId="23">
+    <w:abstractNumId w:val="5"/>
+  </w:num>
+  <w:num w:numId="24">
+    <w:abstractNumId w:val="5"/>
+  </w:num>
+  <w:num w:numId="25">
+    <w:abstractNumId w:val="5"/>
+  </w:num>
+  <w:num w:numId="26">
+    <w:abstractNumId w:val="5"/>
+  </w:num>
+  <w:num w:numId="27">
+    <w:abstractNumId w:val="5"/>
+  </w:num>
+  <w:num w:numId="28">
+    <w:abstractNumId w:val="5"/>
+  </w:num>
+  <w:num w:numId="29">
+    <w:abstractNumId w:val="5"/>
+  </w:num>
+  <w:num w:numId="30">
+    <w:abstractNumId w:val="2"/>
+  </w:num>
+  <w:num w:numId="31">
+    <w:abstractNumId w:val="8"/>
+  </w:num>
+  <w:num w:numId="32">
+    <w:abstractNumId w:val="19"/>
+  </w:num>
+  <w:num w:numId="33">
     <w:abstractNumId w:val="3"/>
   </w:num>
-  <w:num w:numId="19">
-    <w:abstractNumId w:val="4"/>
+  <w:num w:numId="34">
+    <w:abstractNumId w:val="12"/>
   </w:num>
-  <w:num w:numId="20">
-    <w:abstractNumId w:val="4"/>
+  <w:num w:numId="35">
+    <w:abstractNumId w:val="20"/>
   </w:num>
-  <w:num w:numId="21">
-    <w:abstractNumId w:val="4"/>
-  </w:num>
-  <w:num w:numId="22">
-    <w:abstractNumId w:val="4"/>
-  </w:num>
-  <w:num w:numId="23">
-    <w:abstractNumId w:val="4"/>
-  </w:num>
-  <w:num w:numId="24">
-    <w:abstractNumId w:val="4"/>
-  </w:num>
-  <w:num w:numId="25">
-    <w:abstractNumId w:val="4"/>
-  </w:num>
-  <w:num w:numId="26">
-    <w:abstractNumId w:val="4"/>
-  </w:num>
-  <w:num w:numId="27">
-    <w:abstractNumId w:val="4"/>
-  </w:num>
-  <w:num w:numId="28">
-    <w:abstractNumId w:val="4"/>
-  </w:num>
-  <w:num w:numId="29">
-    <w:abstractNumId w:val="4"/>
-  </w:num>
-  <w:num w:numId="30">
-    <w:abstractNumId w:val="1"/>
-  </w:num>
-  <w:num w:numId="31">
+  <w:num w:numId="36">
     <w:abstractNumId w:val="6"/>
   </w:num>
-  <w:num w:numId="32">
-    <w:abstractNumId w:val="15"/>
-  </w:num>
-  <w:num w:numId="33">
-    <w:abstractNumId w:val="2"/>
-  </w:num>
-  <w:num w:numId="34">
-    <w:abstractNumId w:val="10"/>
-  </w:num>
-  <w:num w:numId="35">
-    <w:abstractNumId w:val="16"/>
-  </w:num>
-  <w:num w:numId="36">
-    <w:abstractNumId w:val="5"/>
-  </w:num>
   <w:num w:numId="37">
-    <w:abstractNumId w:val="17"/>
+    <w:abstractNumId w:val="21"/>
   </w:num>
   <w:num w:numId="38">
     <w:abstractNumId w:val="0"/>
   </w:num>
   <w:num w:numId="39">
+    <w:abstractNumId w:val="9"/>
+  </w:num>
+  <w:num w:numId="40">
+    <w:abstractNumId w:val="1"/>
+  </w:num>
+  <w:num w:numId="41">
+    <w:abstractNumId w:val="18"/>
+  </w:num>
+  <w:num w:numId="42">
     <w:abstractNumId w:val="7"/>
+  </w:num>
+  <w:num w:numId="43">
+    <w:abstractNumId w:val="15"/>
+  </w:num>
+  <w:num w:numId="44">
+    <w:abstractNumId w:val="22"/>
   </w:num>
 </w:numbering>
 </file>
@@ -11540,10 +13479,9 @@
     <w:next w:val="Normal"/>
     <w:link w:val="Ttulo6Car"/>
     <w:uiPriority w:val="9"/>
-    <w:semiHidden/>
     <w:unhideWhenUsed/>
     <w:qFormat/>
-    <w:rsid w:val="00AB5051"/>
+    <w:rsid w:val="00C967E4"/>
     <w:pPr>
       <w:keepNext/>
       <w:keepLines/>
@@ -11552,13 +13490,14 @@
         <w:numId w:val="29"/>
       </w:numPr>
       <w:spacing w:before="200" w:after="0"/>
+      <w:ind w:left="907" w:firstLine="0"/>
       <w:outlineLvl w:val="5"/>
     </w:pPr>
     <w:rPr>
       <w:rFonts w:asciiTheme="majorHAnsi" w:eastAsiaTheme="majorEastAsia" w:hAnsiTheme="majorHAnsi" w:cstheme="majorBidi"/>
       <w:i/>
       <w:iCs/>
-      <w:color w:val="112F51" w:themeColor="text2" w:themeShade="BF"/>
+      <w:color w:val="05676C" w:themeColor="accent3" w:themeShade="80"/>
     </w:rPr>
   </w:style>
   <w:style w:type="paragraph" w:styleId="Ttulo7">
@@ -11750,13 +13689,13 @@
     <w:basedOn w:val="Fuentedeprrafopredeter"/>
     <w:link w:val="Ttulo6"/>
     <w:uiPriority w:val="9"/>
-    <w:semiHidden/>
-    <w:rsid w:val="00AB5051"/>
+    <w:rsid w:val="00C967E4"/>
     <w:rPr>
       <w:rFonts w:asciiTheme="majorHAnsi" w:eastAsiaTheme="majorEastAsia" w:hAnsiTheme="majorHAnsi" w:cstheme="majorBidi"/>
       <w:i/>
       <w:iCs/>
-      <w:color w:val="112F51" w:themeColor="text2" w:themeShade="BF"/>
+      <w:color w:val="05676C" w:themeColor="accent3" w:themeShade="80"/>
+      <w:sz w:val="24"/>
     </w:rPr>
   </w:style>
   <w:style w:type="character" w:customStyle="1" w:styleId="Ttulo7Car">
@@ -12484,7 +14423,7 @@
     <w:charset w:val="00"/>
     <w:family w:val="roman"/>
     <w:pitch w:val="variable"/>
-    <w:sig w:usb0="00000003" w:usb1="00000000" w:usb2="00000000" w:usb3="00000000" w:csb0="00000001" w:csb1="00000000"/>
+    <w:sig w:usb0="00000007" w:usb1="00000000" w:usb2="00000000" w:usb3="00000000" w:csb0="00000003" w:csb1="00000000"/>
   </w:font>
   <w:font w:name="Open Sans">
     <w:altName w:val="Tahoma"/>
@@ -12534,6 +14473,7 @@
     <w:rsid w:val="009C6D88"/>
     <w:rsid w:val="00A229D3"/>
     <w:rsid w:val="00B23A75"/>
+    <w:rsid w:val="00BD754E"/>
     <w:rsid w:val="00D36D21"/>
     <w:rsid w:val="00FA37DB"/>
   </w:rsids>
@@ -13613,7 +15553,7 @@
 </file>
 
 <file path=customXml/itemProps2.xml><?xml version="1.0" encoding="utf-8"?>
-<ds:datastoreItem xmlns:ds="http://schemas.openxmlformats.org/officeDocument/2006/customXml" ds:itemID="{7805E40D-41D3-48A6-A217-3FC9157A4295}">
+<ds:datastoreItem xmlns:ds="http://schemas.openxmlformats.org/officeDocument/2006/customXml" ds:itemID="{B1F54564-615F-4C5F-B0BD-F9231A5039FA}">
   <ds:schemaRefs>
     <ds:schemaRef ds:uri="http://schemas.openxmlformats.org/officeDocument/2006/bibliography"/>
   </ds:schemaRefs>

</xml_diff>

<commit_message>
Nueva versión del documento (Riesgos laborales)
</commit_message>
<xml_diff>
--- a/Documento_Proyecto.docx
+++ b/Documento_Proyecto.docx
@@ -338,18 +338,8 @@
                                           <w:sz w:val="24"/>
                                           <w:szCs w:val="24"/>
                                         </w:rPr>
-                                        <w:t xml:space="preserve">2º DAM B, I.E.S. Doctor </w:t>
+                                        <w:t>2º DAM B, I.E.S. Doctor Balmis</w:t>
                                       </w:r>
-                                      <w:proofErr w:type="spellStart"/>
-                                      <w:r>
-                                        <w:rPr>
-                                          <w:color w:val="FFFFFF" w:themeColor="background1"/>
-                                          <w:sz w:val="24"/>
-                                          <w:szCs w:val="24"/>
-                                        </w:rPr>
-                                        <w:t>Balmis</w:t>
-                                      </w:r>
-                                      <w:proofErr w:type="spellEnd"/>
                                     </w:p>
                                   </w:sdtContent>
                                 </w:sdt>
@@ -532,18 +522,8 @@
                                     <w:sz w:val="24"/>
                                     <w:szCs w:val="24"/>
                                   </w:rPr>
-                                  <w:t xml:space="preserve">2º DAM B, I.E.S. Doctor </w:t>
+                                  <w:t>2º DAM B, I.E.S. Doctor Balmis</w:t>
                                 </w:r>
-                                <w:proofErr w:type="spellStart"/>
-                                <w:r>
-                                  <w:rPr>
-                                    <w:color w:val="FFFFFF" w:themeColor="background1"/>
-                                    <w:sz w:val="24"/>
-                                    <w:szCs w:val="24"/>
-                                  </w:rPr>
-                                  <w:t>Balmis</w:t>
-                                </w:r>
-                                <w:proofErr w:type="spellEnd"/>
                               </w:p>
                             </w:sdtContent>
                           </w:sdt>
@@ -705,7 +685,6 @@
                                         </w14:props3d>
                                       </w:rPr>
                                     </w:pPr>
-                                    <w:proofErr w:type="spellStart"/>
                                     <w:r>
                                       <w:rPr>
                                         <w:color w:val="FFFFFF" w:themeColor="background1"/>
@@ -715,9 +694,8 @@
                                           <w14:bevelB w14:w="0" w14:h="127000" w14:prst="circle"/>
                                         </w14:props3d>
                                       </w:rPr>
-                                      <w:t>Chess</w:t>
+                                      <w:t>Chess Battle</w:t>
                                     </w:r>
-                                    <w:proofErr w:type="spellEnd"/>
                                     <w:r>
                                       <w:rPr>
                                         <w:color w:val="FFFFFF" w:themeColor="background1"/>
@@ -729,31 +707,6 @@
                                       </w:rPr>
                                       <w:t xml:space="preserve"> </w:t>
                                     </w:r>
-                                    <w:proofErr w:type="spellStart"/>
-                                    <w:r>
-                                      <w:rPr>
-                                        <w:color w:val="FFFFFF" w:themeColor="background1"/>
-                                        <w:sz w:val="72"/>
-                                        <w:szCs w:val="72"/>
-                                        <w14:props3d w14:extrusionH="0" w14:contourW="0" w14:prstMaterial="warmMatte">
-                                          <w14:bevelB w14:w="0" w14:h="127000" w14:prst="circle"/>
-                                        </w14:props3d>
-                                      </w:rPr>
-                                      <w:t>Battle</w:t>
-                                    </w:r>
-                                    <w:proofErr w:type="spellEnd"/>
-                                    <w:r>
-                                      <w:rPr>
-                                        <w:color w:val="FFFFFF" w:themeColor="background1"/>
-                                        <w:sz w:val="72"/>
-                                        <w:szCs w:val="72"/>
-                                        <w14:props3d w14:extrusionH="0" w14:contourW="0" w14:prstMaterial="warmMatte">
-                                          <w14:bevelB w14:w="0" w14:h="127000" w14:prst="circle"/>
-                                        </w14:props3d>
-                                      </w:rPr>
-                                      <w:t xml:space="preserve"> </w:t>
-                                    </w:r>
-                                    <w:proofErr w:type="spellStart"/>
                                     <w:r>
                                       <w:rPr>
                                         <w:color w:val="FFFFFF" w:themeColor="background1"/>
@@ -765,7 +718,6 @@
                                       </w:rPr>
                                       <w:t>Royale</w:t>
                                     </w:r>
-                                    <w:proofErr w:type="spellEnd"/>
                                   </w:p>
                                 </w:sdtContent>
                               </w:sdt>
@@ -828,7 +780,6 @@
                                   </w14:props3d>
                                 </w:rPr>
                               </w:pPr>
-                              <w:proofErr w:type="spellStart"/>
                               <w:r>
                                 <w:rPr>
                                   <w:color w:val="FFFFFF" w:themeColor="background1"/>
@@ -838,9 +789,8 @@
                                     <w14:bevelB w14:w="0" w14:h="127000" w14:prst="circle"/>
                                   </w14:props3d>
                                 </w:rPr>
-                                <w:t>Chess</w:t>
+                                <w:t>Chess Battle</w:t>
                               </w:r>
-                              <w:proofErr w:type="spellEnd"/>
                               <w:r>
                                 <w:rPr>
                                   <w:color w:val="FFFFFF" w:themeColor="background1"/>
@@ -852,31 +802,6 @@
                                 </w:rPr>
                                 <w:t xml:space="preserve"> </w:t>
                               </w:r>
-                              <w:proofErr w:type="spellStart"/>
-                              <w:r>
-                                <w:rPr>
-                                  <w:color w:val="FFFFFF" w:themeColor="background1"/>
-                                  <w:sz w:val="72"/>
-                                  <w:szCs w:val="72"/>
-                                  <w14:props3d w14:extrusionH="0" w14:contourW="0" w14:prstMaterial="warmMatte">
-                                    <w14:bevelB w14:w="0" w14:h="127000" w14:prst="circle"/>
-                                  </w14:props3d>
-                                </w:rPr>
-                                <w:t>Battle</w:t>
-                              </w:r>
-                              <w:proofErr w:type="spellEnd"/>
-                              <w:r>
-                                <w:rPr>
-                                  <w:color w:val="FFFFFF" w:themeColor="background1"/>
-                                  <w:sz w:val="72"/>
-                                  <w:szCs w:val="72"/>
-                                  <w14:props3d w14:extrusionH="0" w14:contourW="0" w14:prstMaterial="warmMatte">
-                                    <w14:bevelB w14:w="0" w14:h="127000" w14:prst="circle"/>
-                                  </w14:props3d>
-                                </w:rPr>
-                                <w:t xml:space="preserve"> </w:t>
-                              </w:r>
-                              <w:proofErr w:type="spellStart"/>
                               <w:r>
                                 <w:rPr>
                                   <w:color w:val="FFFFFF" w:themeColor="background1"/>
@@ -888,7 +813,6 @@
                                 </w:rPr>
                                 <w:t>Royale</w:t>
                               </w:r>
-                              <w:proofErr w:type="spellEnd"/>
                             </w:p>
                           </w:sdtContent>
                         </w:sdt>
@@ -1018,7 +942,7 @@
       <w:r>
         <w:fldChar w:fldCharType="separate"/>
       </w:r>
-      <w:hyperlink w:anchor="_Toc5290969" w:history="1">
+      <w:hyperlink w:anchor="_Toc5292683" w:history="1">
         <w:r>
           <w:rPr>
             <w:rStyle w:val="Hipervnculo"/>
@@ -1071,7 +995,7 @@
             <w:noProof/>
             <w:webHidden/>
           </w:rPr>
-          <w:instrText xml:space="preserve"> PAGEREF _Toc5290969 \h </w:instrText>
+          <w:instrText xml:space="preserve"> PAGEREF _Toc5292683 \h </w:instrText>
         </w:r>
         <w:r>
           <w:rPr>
@@ -1118,7 +1042,7 @@
           <w:lang w:eastAsia="es-ES"/>
         </w:rPr>
       </w:pPr>
-      <w:hyperlink w:anchor="_Toc5290970" w:history="1">
+      <w:hyperlink w:anchor="_Toc5292684" w:history="1">
         <w:r>
           <w:rPr>
             <w:rStyle w:val="Hipervnculo"/>
@@ -1165,7 +1089,7 @@
             <w:noProof/>
             <w:webHidden/>
           </w:rPr>
-          <w:instrText xml:space="preserve"> PAGEREF _Toc5290970 \h </w:instrText>
+          <w:instrText xml:space="preserve"> PAGEREF _Toc5292684 \h </w:instrText>
         </w:r>
         <w:r>
           <w:rPr>
@@ -1212,7 +1136,7 @@
           <w:lang w:eastAsia="es-ES"/>
         </w:rPr>
       </w:pPr>
-      <w:hyperlink w:anchor="_Toc5290971" w:history="1">
+      <w:hyperlink w:anchor="_Toc5292685" w:history="1">
         <w:r>
           <w:rPr>
             <w:rStyle w:val="Hipervnculo"/>
@@ -1259,7 +1183,7 @@
             <w:noProof/>
             <w:webHidden/>
           </w:rPr>
-          <w:instrText xml:space="preserve"> PAGEREF _Toc5290971 \h </w:instrText>
+          <w:instrText xml:space="preserve"> PAGEREF _Toc5292685 \h </w:instrText>
         </w:r>
         <w:r>
           <w:rPr>
@@ -1307,7 +1231,7 @@
           <w:lang w:eastAsia="es-ES"/>
         </w:rPr>
       </w:pPr>
-      <w:hyperlink w:anchor="_Toc5290972" w:history="1">
+      <w:hyperlink w:anchor="_Toc5292686" w:history="1">
         <w:r>
           <w:rPr>
             <w:rStyle w:val="Hipervnculo"/>
@@ -1354,7 +1278,7 @@
             <w:noProof/>
             <w:webHidden/>
           </w:rPr>
-          <w:instrText xml:space="preserve"> PAGEREF _Toc5290972 \h </w:instrText>
+          <w:instrText xml:space="preserve"> PAGEREF _Toc5292686 \h </w:instrText>
         </w:r>
         <w:r>
           <w:rPr>
@@ -1402,7 +1326,7 @@
           <w:lang w:eastAsia="es-ES"/>
         </w:rPr>
       </w:pPr>
-      <w:hyperlink w:anchor="_Toc5290973" w:history="1">
+      <w:hyperlink w:anchor="_Toc5292687" w:history="1">
         <w:r>
           <w:rPr>
             <w:rStyle w:val="Hipervnculo"/>
@@ -1449,7 +1373,7 @@
             <w:noProof/>
             <w:webHidden/>
           </w:rPr>
-          <w:instrText xml:space="preserve"> PAGEREF _Toc5290973 \h </w:instrText>
+          <w:instrText xml:space="preserve"> PAGEREF _Toc5292687 \h </w:instrText>
         </w:r>
         <w:r>
           <w:rPr>
@@ -1497,7 +1421,7 @@
           <w:lang w:eastAsia="es-ES"/>
         </w:rPr>
       </w:pPr>
-      <w:hyperlink w:anchor="_Toc5290974" w:history="1">
+      <w:hyperlink w:anchor="_Toc5292688" w:history="1">
         <w:r>
           <w:rPr>
             <w:rStyle w:val="Hipervnculo"/>
@@ -1544,7 +1468,7 @@
             <w:noProof/>
             <w:webHidden/>
           </w:rPr>
-          <w:instrText xml:space="preserve"> PAGEREF _Toc5290974 \h </w:instrText>
+          <w:instrText xml:space="preserve"> PAGEREF _Toc5292688 \h </w:instrText>
         </w:r>
         <w:r>
           <w:rPr>
@@ -1591,7 +1515,7 @@
           <w:lang w:eastAsia="es-ES"/>
         </w:rPr>
       </w:pPr>
-      <w:hyperlink w:anchor="_Toc5290975" w:history="1">
+      <w:hyperlink w:anchor="_Toc5292689" w:history="1">
         <w:r>
           <w:rPr>
             <w:rStyle w:val="Hipervnculo"/>
@@ -1638,7 +1562,7 @@
             <w:noProof/>
             <w:webHidden/>
           </w:rPr>
-          <w:instrText xml:space="preserve"> PAGEREF _Toc5290975 \h </w:instrText>
+          <w:instrText xml:space="preserve"> PAGEREF _Toc5292689 \h </w:instrText>
         </w:r>
         <w:r>
           <w:rPr>
@@ -1686,7 +1610,7 @@
           <w:lang w:eastAsia="es-ES"/>
         </w:rPr>
       </w:pPr>
-      <w:hyperlink w:anchor="_Toc5290976" w:history="1">
+      <w:hyperlink w:anchor="_Toc5292690" w:history="1">
         <w:r>
           <w:rPr>
             <w:rStyle w:val="Hipervnculo"/>
@@ -1739,7 +1663,7 @@
             <w:noProof/>
             <w:webHidden/>
           </w:rPr>
-          <w:instrText xml:space="preserve"> PAGEREF _Toc5290976 \h </w:instrText>
+          <w:instrText xml:space="preserve"> PAGEREF _Toc5292690 \h </w:instrText>
         </w:r>
         <w:r>
           <w:rPr>
@@ -1786,7 +1710,7 @@
           <w:lang w:eastAsia="es-ES"/>
         </w:rPr>
       </w:pPr>
-      <w:hyperlink w:anchor="_Toc5290977" w:history="1">
+      <w:hyperlink w:anchor="_Toc5292691" w:history="1">
         <w:r>
           <w:rPr>
             <w:rStyle w:val="Hipervnculo"/>
@@ -1833,7 +1757,7 @@
             <w:noProof/>
             <w:webHidden/>
           </w:rPr>
-          <w:instrText xml:space="preserve"> PAGEREF _Toc5290977 \h </w:instrText>
+          <w:instrText xml:space="preserve"> PAGEREF _Toc5292691 \h </w:instrText>
         </w:r>
         <w:r>
           <w:rPr>
@@ -1880,7 +1804,7 @@
           <w:lang w:eastAsia="es-ES"/>
         </w:rPr>
       </w:pPr>
-      <w:hyperlink w:anchor="_Toc5290978" w:history="1">
+      <w:hyperlink w:anchor="_Toc5292692" w:history="1">
         <w:r>
           <w:rPr>
             <w:rStyle w:val="Hipervnculo"/>
@@ -1927,7 +1851,7 @@
             <w:noProof/>
             <w:webHidden/>
           </w:rPr>
-          <w:instrText xml:space="preserve"> PAGEREF _Toc5290978 \h </w:instrText>
+          <w:instrText xml:space="preserve"> PAGEREF _Toc5292692 \h </w:instrText>
         </w:r>
         <w:r>
           <w:rPr>
@@ -1974,7 +1898,7 @@
           <w:lang w:eastAsia="es-ES"/>
         </w:rPr>
       </w:pPr>
-      <w:hyperlink w:anchor="_Toc5290979" w:history="1">
+      <w:hyperlink w:anchor="_Toc5292693" w:history="1">
         <w:r>
           <w:rPr>
             <w:rStyle w:val="Hipervnculo"/>
@@ -2021,7 +1945,7 @@
             <w:noProof/>
             <w:webHidden/>
           </w:rPr>
-          <w:instrText xml:space="preserve"> PAGEREF _Toc5290979 \h </w:instrText>
+          <w:instrText xml:space="preserve"> PAGEREF _Toc5292693 \h </w:instrText>
         </w:r>
         <w:r>
           <w:rPr>
@@ -2069,7 +1993,7 @@
           <w:lang w:eastAsia="es-ES"/>
         </w:rPr>
       </w:pPr>
-      <w:hyperlink w:anchor="_Toc5290980" w:history="1">
+      <w:hyperlink w:anchor="_Toc5292694" w:history="1">
         <w:r>
           <w:rPr>
             <w:rStyle w:val="Hipervnculo"/>
@@ -2116,7 +2040,7 @@
             <w:noProof/>
             <w:webHidden/>
           </w:rPr>
-          <w:instrText xml:space="preserve"> PAGEREF _Toc5290980 \h </w:instrText>
+          <w:instrText xml:space="preserve"> PAGEREF _Toc5292694 \h </w:instrText>
         </w:r>
         <w:r>
           <w:rPr>
@@ -2164,7 +2088,7 @@
           <w:lang w:eastAsia="es-ES"/>
         </w:rPr>
       </w:pPr>
-      <w:hyperlink w:anchor="_Toc5290981" w:history="1">
+      <w:hyperlink w:anchor="_Toc5292695" w:history="1">
         <w:r>
           <w:rPr>
             <w:rStyle w:val="Hipervnculo"/>
@@ -2211,7 +2135,7 @@
             <w:noProof/>
             <w:webHidden/>
           </w:rPr>
-          <w:instrText xml:space="preserve"> PAGEREF _Toc5290981 \h </w:instrText>
+          <w:instrText xml:space="preserve"> PAGEREF _Toc5292695 \h </w:instrText>
         </w:r>
         <w:r>
           <w:rPr>
@@ -2258,7 +2182,7 @@
           <w:lang w:eastAsia="es-ES"/>
         </w:rPr>
       </w:pPr>
-      <w:hyperlink w:anchor="_Toc5290982" w:history="1">
+      <w:hyperlink w:anchor="_Toc5292696" w:history="1">
         <w:r>
           <w:rPr>
             <w:rStyle w:val="Hipervnculo"/>
@@ -2305,7 +2229,7 @@
             <w:noProof/>
             <w:webHidden/>
           </w:rPr>
-          <w:instrText xml:space="preserve"> PAGEREF _Toc5290982 \h </w:instrText>
+          <w:instrText xml:space="preserve"> PAGEREF _Toc5292696 \h </w:instrText>
         </w:r>
         <w:r>
           <w:rPr>
@@ -2353,7 +2277,7 @@
           <w:lang w:eastAsia="es-ES"/>
         </w:rPr>
       </w:pPr>
-      <w:hyperlink w:anchor="_Toc5290983" w:history="1">
+      <w:hyperlink w:anchor="_Toc5292697" w:history="1">
         <w:r>
           <w:rPr>
             <w:rStyle w:val="Hipervnculo"/>
@@ -2385,7 +2309,7 @@
             <w:rStyle w:val="Hipervnculo"/>
             <w:noProof/>
           </w:rPr>
-          <w:t>Objetivos</w:t>
+          <w:t>Requisitos funcionales de la aplicación</w:t>
         </w:r>
         <w:r>
           <w:rPr>
@@ -2406,7 +2330,7 @@
             <w:noProof/>
             <w:webHidden/>
           </w:rPr>
-          <w:instrText xml:space="preserve"> PAGEREF _Toc5290983 \h </w:instrText>
+          <w:instrText xml:space="preserve"> PAGEREF _Toc5292697 \h </w:instrText>
         </w:r>
         <w:r>
           <w:rPr>
@@ -2453,7 +2377,7 @@
           <w:lang w:eastAsia="es-ES"/>
         </w:rPr>
       </w:pPr>
-      <w:hyperlink w:anchor="_Toc5290984" w:history="1">
+      <w:hyperlink w:anchor="_Toc5292698" w:history="1">
         <w:r>
           <w:rPr>
             <w:rStyle w:val="Hipervnculo"/>
@@ -2500,7 +2424,7 @@
             <w:noProof/>
             <w:webHidden/>
           </w:rPr>
-          <w:instrText xml:space="preserve"> PAGEREF _Toc5290984 \h </w:instrText>
+          <w:instrText xml:space="preserve"> PAGEREF _Toc5292698 \h </w:instrText>
         </w:r>
         <w:r>
           <w:rPr>
@@ -2520,7 +2444,7 @@
             <w:noProof/>
             <w:webHidden/>
           </w:rPr>
-          <w:t>17</w:t>
+          <w:t>18</w:t>
         </w:r>
         <w:r>
           <w:rPr>
@@ -2548,7 +2472,7 @@
           <w:lang w:eastAsia="es-ES"/>
         </w:rPr>
       </w:pPr>
-      <w:hyperlink w:anchor="_Toc5290985" w:history="1">
+      <w:hyperlink w:anchor="_Toc5292699" w:history="1">
         <w:r>
           <w:rPr>
             <w:rStyle w:val="Hipervnculo"/>
@@ -2595,7 +2519,7 @@
             <w:noProof/>
             <w:webHidden/>
           </w:rPr>
-          <w:instrText xml:space="preserve"> PAGEREF _Toc5290985 \h </w:instrText>
+          <w:instrText xml:space="preserve"> PAGEREF _Toc5292699 \h </w:instrText>
         </w:r>
         <w:r>
           <w:rPr>
@@ -2615,7 +2539,7 @@
             <w:noProof/>
             <w:webHidden/>
           </w:rPr>
-          <w:t>17</w:t>
+          <w:t>18</w:t>
         </w:r>
         <w:r>
           <w:rPr>
@@ -2643,7 +2567,7 @@
           <w:lang w:eastAsia="es-ES"/>
         </w:rPr>
       </w:pPr>
-      <w:hyperlink w:anchor="_Toc5290986" w:history="1">
+      <w:hyperlink w:anchor="_Toc5292700" w:history="1">
         <w:r>
           <w:rPr>
             <w:rStyle w:val="Hipervnculo"/>
@@ -2690,7 +2614,7 @@
             <w:noProof/>
             <w:webHidden/>
           </w:rPr>
-          <w:instrText xml:space="preserve"> PAGEREF _Toc5290986 \h </w:instrText>
+          <w:instrText xml:space="preserve"> PAGEREF _Toc5292700 \h </w:instrText>
         </w:r>
         <w:r>
           <w:rPr>
@@ -2738,7 +2662,7 @@
           <w:lang w:eastAsia="es-ES"/>
         </w:rPr>
       </w:pPr>
-      <w:hyperlink w:anchor="_Toc5290987" w:history="1">
+      <w:hyperlink w:anchor="_Toc5292701" w:history="1">
         <w:r>
           <w:rPr>
             <w:rStyle w:val="Hipervnculo"/>
@@ -2785,7 +2709,7 @@
             <w:noProof/>
             <w:webHidden/>
           </w:rPr>
-          <w:instrText xml:space="preserve"> PAGEREF _Toc5290987 \h </w:instrText>
+          <w:instrText xml:space="preserve"> PAGEREF _Toc5292701 \h </w:instrText>
         </w:r>
         <w:r>
           <w:rPr>
@@ -2833,7 +2757,7 @@
           <w:lang w:eastAsia="es-ES"/>
         </w:rPr>
       </w:pPr>
-      <w:hyperlink w:anchor="_Toc5290988" w:history="1">
+      <w:hyperlink w:anchor="_Toc5292702" w:history="1">
         <w:r>
           <w:rPr>
             <w:rStyle w:val="Hipervnculo"/>
@@ -2880,7 +2804,7 @@
             <w:noProof/>
             <w:webHidden/>
           </w:rPr>
-          <w:instrText xml:space="preserve"> PAGEREF _Toc5290988 \h </w:instrText>
+          <w:instrText xml:space="preserve"> PAGEREF _Toc5292702 \h </w:instrText>
         </w:r>
         <w:r>
           <w:rPr>
@@ -2928,7 +2852,7 @@
           <w:lang w:eastAsia="es-ES"/>
         </w:rPr>
       </w:pPr>
-      <w:hyperlink w:anchor="_Toc5290989" w:history="1">
+      <w:hyperlink w:anchor="_Toc5292703" w:history="1">
         <w:r>
           <w:rPr>
             <w:rStyle w:val="Hipervnculo"/>
@@ -2975,7 +2899,7 @@
             <w:noProof/>
             <w:webHidden/>
           </w:rPr>
-          <w:instrText xml:space="preserve"> PAGEREF _Toc5290989 \h </w:instrText>
+          <w:instrText xml:space="preserve"> PAGEREF _Toc5292703 \h </w:instrText>
         </w:r>
         <w:r>
           <w:rPr>
@@ -2995,7 +2919,7 @@
             <w:noProof/>
             <w:webHidden/>
           </w:rPr>
-          <w:t>18</w:t>
+          <w:t>19</w:t>
         </w:r>
         <w:r>
           <w:rPr>
@@ -3022,7 +2946,7 @@
           <w:lang w:eastAsia="es-ES"/>
         </w:rPr>
       </w:pPr>
-      <w:hyperlink w:anchor="_Toc5290990" w:history="1">
+      <w:hyperlink w:anchor="_Toc5292704" w:history="1">
         <w:r>
           <w:rPr>
             <w:rStyle w:val="Hipervnculo"/>
@@ -3069,7 +2993,7 @@
             <w:noProof/>
             <w:webHidden/>
           </w:rPr>
-          <w:instrText xml:space="preserve"> PAGEREF _Toc5290990 \h </w:instrText>
+          <w:instrText xml:space="preserve"> PAGEREF _Toc5292704 \h </w:instrText>
         </w:r>
         <w:r>
           <w:rPr>
@@ -3116,7 +3040,7 @@
           <w:lang w:eastAsia="es-ES"/>
         </w:rPr>
       </w:pPr>
-      <w:hyperlink w:anchor="_Toc5290991" w:history="1">
+      <w:hyperlink w:anchor="_Toc5292705" w:history="1">
         <w:r>
           <w:rPr>
             <w:rStyle w:val="Hipervnculo"/>
@@ -3163,7 +3087,7 @@
             <w:noProof/>
             <w:webHidden/>
           </w:rPr>
-          <w:instrText xml:space="preserve"> PAGEREF _Toc5290991 \h </w:instrText>
+          <w:instrText xml:space="preserve"> PAGEREF _Toc5292705 \h </w:instrText>
         </w:r>
         <w:r>
           <w:rPr>
@@ -3183,7 +3107,7 @@
             <w:noProof/>
             <w:webHidden/>
           </w:rPr>
-          <w:t>19</w:t>
+          <w:t>20</w:t>
         </w:r>
         <w:r>
           <w:rPr>
@@ -3210,7 +3134,7 @@
           <w:lang w:eastAsia="es-ES"/>
         </w:rPr>
       </w:pPr>
-      <w:hyperlink w:anchor="_Toc5290992" w:history="1">
+      <w:hyperlink w:anchor="_Toc5292706" w:history="1">
         <w:r>
           <w:rPr>
             <w:rStyle w:val="Hipervnculo"/>
@@ -3257,7 +3181,7 @@
             <w:noProof/>
             <w:webHidden/>
           </w:rPr>
-          <w:instrText xml:space="preserve"> PAGEREF _Toc5290992 \h </w:instrText>
+          <w:instrText xml:space="preserve"> PAGEREF _Toc5292706 \h </w:instrText>
         </w:r>
         <w:r>
           <w:rPr>
@@ -3304,7 +3228,7 @@
           <w:lang w:eastAsia="es-ES"/>
         </w:rPr>
       </w:pPr>
-      <w:hyperlink w:anchor="_Toc5290993" w:history="1">
+      <w:hyperlink w:anchor="_Toc5292707" w:history="1">
         <w:r>
           <w:rPr>
             <w:rStyle w:val="Hipervnculo"/>
@@ -3351,7 +3275,7 @@
             <w:noProof/>
             <w:webHidden/>
           </w:rPr>
-          <w:instrText xml:space="preserve"> PAGEREF _Toc5290993 \h </w:instrText>
+          <w:instrText xml:space="preserve"> PAGEREF _Toc5292707 \h </w:instrText>
         </w:r>
         <w:r>
           <w:rPr>
@@ -3399,7 +3323,7 @@
           <w:lang w:eastAsia="es-ES"/>
         </w:rPr>
       </w:pPr>
-      <w:hyperlink w:anchor="_Toc5290994" w:history="1">
+      <w:hyperlink w:anchor="_Toc5292708" w:history="1">
         <w:r>
           <w:rPr>
             <w:rStyle w:val="Hipervnculo"/>
@@ -3453,7 +3377,7 @@
             <w:noProof/>
             <w:webHidden/>
           </w:rPr>
-          <w:instrText xml:space="preserve"> PAGEREF _Toc5290994 \h </w:instrText>
+          <w:instrText xml:space="preserve"> PAGEREF _Toc5292708 \h </w:instrText>
         </w:r>
         <w:r>
           <w:rPr>
@@ -3501,7 +3425,7 @@
           <w:lang w:eastAsia="es-ES"/>
         </w:rPr>
       </w:pPr>
-      <w:hyperlink w:anchor="_Toc5290995" w:history="1">
+      <w:hyperlink w:anchor="_Toc5292709" w:history="1">
         <w:r>
           <w:rPr>
             <w:rStyle w:val="Hipervnculo"/>
@@ -3555,7 +3479,7 @@
             <w:noProof/>
             <w:webHidden/>
           </w:rPr>
-          <w:instrText xml:space="preserve"> PAGEREF _Toc5290995 \h </w:instrText>
+          <w:instrText xml:space="preserve"> PAGEREF _Toc5292709 \h </w:instrText>
         </w:r>
         <w:r>
           <w:rPr>
@@ -3603,7 +3527,7 @@
           <w:lang w:eastAsia="es-ES"/>
         </w:rPr>
       </w:pPr>
-      <w:hyperlink w:anchor="_Toc5290996" w:history="1">
+      <w:hyperlink w:anchor="_Toc5292710" w:history="1">
         <w:r>
           <w:rPr>
             <w:rStyle w:val="Hipervnculo"/>
@@ -3656,7 +3580,7 @@
             <w:noProof/>
             <w:webHidden/>
           </w:rPr>
-          <w:instrText xml:space="preserve"> PAGEREF _Toc5290996 \h </w:instrText>
+          <w:instrText xml:space="preserve"> PAGEREF _Toc5292710 \h </w:instrText>
         </w:r>
         <w:r>
           <w:rPr>
@@ -3704,7 +3628,7 @@
           <w:lang w:eastAsia="es-ES"/>
         </w:rPr>
       </w:pPr>
-      <w:hyperlink w:anchor="_Toc5290997" w:history="1">
+      <w:hyperlink w:anchor="_Toc5292711" w:history="1">
         <w:r>
           <w:rPr>
             <w:rStyle w:val="Hipervnculo"/>
@@ -3757,7 +3681,7 @@
             <w:noProof/>
             <w:webHidden/>
           </w:rPr>
-          <w:instrText xml:space="preserve"> PAGEREF _Toc5290997 \h </w:instrText>
+          <w:instrText xml:space="preserve"> PAGEREF _Toc5292711 \h </w:instrText>
         </w:r>
         <w:r>
           <w:rPr>
@@ -3806,7 +3730,7 @@
         <w:pStyle w:val="Ttulo1"/>
       </w:pPr>
       <w:bookmarkStart w:id="0" w:name="_Toc4842669"/>
-      <w:bookmarkStart w:id="1" w:name="_Toc5290969"/>
+      <w:bookmarkStart w:id="1" w:name="_Toc5292683"/>
       <w:r>
         <w:lastRenderedPageBreak/>
         <w:t>Introducción</w:t>
@@ -3817,7 +3741,7 @@
       <w:pPr>
         <w:pStyle w:val="Ttulo2"/>
       </w:pPr>
-      <w:bookmarkStart w:id="2" w:name="_Toc5290970"/>
+      <w:bookmarkStart w:id="2" w:name="_Toc5292684"/>
       <w:r>
         <w:t>Justificación</w:t>
       </w:r>
@@ -3848,21 +3772,7 @@
         <w:rPr>
           <w:b/>
         </w:rPr>
-        <w:t xml:space="preserve">Edward James </w:t>
-      </w:r>
-      <w:proofErr w:type="spellStart"/>
-      <w:r>
-        <w:rPr>
-          <w:b/>
-        </w:rPr>
-        <w:t>Mortimer</w:t>
-      </w:r>
-      <w:proofErr w:type="spellEnd"/>
-      <w:r>
-        <w:rPr>
-          <w:b/>
-        </w:rPr>
-        <w:t xml:space="preserve"> Collins</w:t>
+        <w:t>Edward James Mortimer Collins</w:t>
       </w:r>
     </w:p>
     <w:p>
@@ -3882,19 +3792,8 @@
           <w:i/>
           <w:iCs/>
         </w:rPr>
-        <w:t>Lao-</w:t>
-      </w:r>
-      <w:proofErr w:type="spellStart"/>
-      <w:r>
-        <w:rPr>
-          <w:b/>
-          <w:bCs/>
-          <w:i/>
-          <w:iCs/>
-        </w:rPr>
-        <w:t>Tse</w:t>
-      </w:r>
-      <w:proofErr w:type="spellEnd"/>
+        <w:t>Lao-Tse</w:t>
+      </w:r>
       <w:r>
         <w:t xml:space="preserve">: </w:t>
       </w:r>
@@ -3947,21 +3846,8 @@
         </w:numPr>
       </w:pPr>
       <w:r>
-        <w:t xml:space="preserve">Juegos </w:t>
-      </w:r>
-      <w:proofErr w:type="spellStart"/>
-      <w:r>
-        <w:t>Battle</w:t>
-      </w:r>
-      <w:proofErr w:type="spellEnd"/>
-      <w:r>
-        <w:t xml:space="preserve"> </w:t>
-      </w:r>
-      <w:proofErr w:type="spellStart"/>
-      <w:r>
-        <w:t>Royale</w:t>
-      </w:r>
-      <w:proofErr w:type="spellEnd"/>
+        <w:t>Juegos Battle Royale</w:t>
+      </w:r>
     </w:p>
     <w:p>
       <w:r>
@@ -3970,70 +3856,18 @@
     </w:p>
     <w:p>
       <w:r>
-        <w:t xml:space="preserve">El ajedrez es un juego que tiene milenios a sus espaldas. Podría hablaros de su historia o de mi relación con él, de que es el juego-deporte-arte-ciencia al que se le han dedicado más literatura, de que es y ha sido uno de los primeros campos de batalla para la elaboración de programas de ordenador y de inteligencias artificiales (IA), de… tantas y tantas cosas. Parece complicado sacar algo nuevo sobre ello. Y, sin embargo, (y sin ponerme a aburriros con los datos ya que esto sigue siendo una introducción), sigue habiendo un mercado tanto de apps, bases de datos, canales de </w:t>
-      </w:r>
-      <w:proofErr w:type="spellStart"/>
-      <w:r>
-        <w:t>streaming</w:t>
-      </w:r>
-      <w:proofErr w:type="spellEnd"/>
-      <w:r>
-        <w:t xml:space="preserve">, programas de juego y aprendizaje, bastante maduro y competitivo. </w:t>
-      </w:r>
-    </w:p>
-    <w:p>
-      <w:r>
-        <w:t xml:space="preserve">Por otra parte, creo que hoy en día nadie puede dudar de la fortaleza del género de los </w:t>
-      </w:r>
-      <w:proofErr w:type="spellStart"/>
-      <w:r>
-        <w:t>Battle</w:t>
-      </w:r>
-      <w:proofErr w:type="spellEnd"/>
-      <w:r>
-        <w:t xml:space="preserve"> </w:t>
-      </w:r>
-      <w:proofErr w:type="spellStart"/>
-      <w:r>
-        <w:t>Royale</w:t>
-      </w:r>
-      <w:proofErr w:type="spellEnd"/>
-      <w:r>
-        <w:t xml:space="preserve"> (todos contra todos o como lo queráis ver). Empezó siendo la idea central de algún juego y otros copiando la idea y desarrollándose de mejor o peor manera han llegado a ser Juegos del Año para distintos </w:t>
+        <w:t xml:space="preserve">El ajedrez es un juego que tiene milenios a sus espaldas. Podría hablaros de su historia o de mi relación con él, de que es el juego-deporte-arte-ciencia al que se le han dedicado más literatura, de que es y ha sido uno de los primeros campos de batalla para la elaboración de programas de ordenador y de inteligencias artificiales (IA), de… tantas y tantas cosas. Parece complicado sacar algo nuevo sobre ello. Y, sin embargo, (y sin ponerme a aburriros con los datos ya que esto sigue siendo una introducción), sigue habiendo un mercado tanto de apps, bases de datos, canales de streaming, programas de juego y aprendizaje, bastante maduro y competitivo. </w:t>
+      </w:r>
+    </w:p>
+    <w:p>
+      <w:r>
+        <w:t xml:space="preserve">Por otra parte, creo que hoy en día nadie puede dudar de la fortaleza del género de los Battle Royale (todos contra todos o como lo queráis ver). Empezó siendo la idea central de algún juego y otros copiando la idea y desarrollándose de mejor o peor manera han llegado a ser Juegos del Año para distintos </w:t>
       </w:r>
       <w:r>
         <w:rPr>
           <w:i/>
         </w:rPr>
-        <w:t>“</w:t>
-      </w:r>
-      <w:proofErr w:type="spellStart"/>
-      <w:r>
-        <w:rPr>
-          <w:i/>
-        </w:rPr>
-        <w:t>Game</w:t>
-      </w:r>
-      <w:proofErr w:type="spellEnd"/>
-      <w:r>
-        <w:rPr>
-          <w:i/>
-        </w:rPr>
-        <w:t xml:space="preserve"> </w:t>
-      </w:r>
-      <w:proofErr w:type="spellStart"/>
-      <w:r>
-        <w:rPr>
-          <w:i/>
-        </w:rPr>
-        <w:t>Awards</w:t>
-      </w:r>
-      <w:proofErr w:type="spellEnd"/>
-      <w:r>
-        <w:rPr>
-          <w:i/>
-        </w:rPr>
-        <w:t>”</w:t>
+        <w:t>“Game Awards”</w:t>
       </w:r>
       <w:r>
         <w:t xml:space="preserve"> de la industria del video-juego. La premisa es bastante sencilla: mapa grande -&gt; todos contra todos -&gt; reducir mapa para </w:t>
@@ -4046,23 +3880,7 @@
         <w:t>paulatinamente</w:t>
       </w:r>
       <w:r>
-        <w:t xml:space="preserve"> la tensión y la emoción de una partida. Además de esos ejemplos hay numerosas franquicias de juegos que han caído más o menos en la tentación de tener entre sus “modos” de juego modos </w:t>
-      </w:r>
-      <w:proofErr w:type="spellStart"/>
-      <w:r>
-        <w:t>Battle</w:t>
-      </w:r>
-      <w:proofErr w:type="spellEnd"/>
-      <w:r>
-        <w:t xml:space="preserve"> </w:t>
-      </w:r>
-      <w:proofErr w:type="spellStart"/>
-      <w:r>
-        <w:t>Royale</w:t>
-      </w:r>
-      <w:proofErr w:type="spellEnd"/>
-      <w:r>
-        <w:t>.</w:t>
+        <w:t xml:space="preserve"> la tensión y la emoción de una partida. Además de esos ejemplos hay numerosas franquicias de juegos que han caído más o menos en la tentación de tener entre sus “modos” de juego modos Battle Royale.</w:t>
       </w:r>
     </w:p>
     <w:p>
@@ -4342,30 +4160,14 @@
         <w:t>,</w:t>
       </w:r>
       <w:r>
-        <w:t xml:space="preserve"> pero la influencia </w:t>
-      </w:r>
-      <w:proofErr w:type="spellStart"/>
-      <w:r>
-        <w:t>Battle</w:t>
-      </w:r>
-      <w:proofErr w:type="spellEnd"/>
-      <w:r>
-        <w:t xml:space="preserve"> </w:t>
-      </w:r>
-      <w:proofErr w:type="spellStart"/>
-      <w:r>
-        <w:t>Royale</w:t>
-      </w:r>
-      <w:proofErr w:type="spellEnd"/>
-      <w:r>
-        <w:t xml:space="preserve"> tanto en número de jugadores como en concentración de la acción lo hace bastante diferente.</w:t>
+        <w:t xml:space="preserve"> pero la influencia Battle Royale tanto en número de jugadores como en concentración de la acción lo hace bastante diferente.</w:t>
       </w:r>
     </w:p>
     <w:p>
       <w:pPr>
         <w:pStyle w:val="Ttulo2"/>
       </w:pPr>
-      <w:bookmarkStart w:id="3" w:name="_Toc5290971"/>
+      <w:bookmarkStart w:id="3" w:name="_Toc5292685"/>
       <w:r>
         <w:lastRenderedPageBreak/>
         <w:t>Objetivos</w:t>
@@ -4410,7 +4212,7 @@
       <w:pPr>
         <w:pStyle w:val="Ttulo3"/>
       </w:pPr>
-      <w:bookmarkStart w:id="4" w:name="_Toc5290972"/>
+      <w:bookmarkStart w:id="4" w:name="_Toc5292686"/>
       <w:r>
         <w:t>Objetivos del juego/app en sí:</w:t>
       </w:r>
@@ -4429,23 +4231,7 @@
         <w:t xml:space="preserve">Sí, puede parecer una perogrullada (y quizás lo sea) pero el principal objetivo es diseñar una app con una tecnología que se pueda exportar a distintas plataformas (la </w:t>
       </w:r>
       <w:r>
-        <w:t xml:space="preserve">librería java </w:t>
-      </w:r>
-      <w:proofErr w:type="spellStart"/>
-      <w:r>
-        <w:t>LibGdx</w:t>
-      </w:r>
-      <w:proofErr w:type="spellEnd"/>
-      <w:r>
-        <w:t xml:space="preserve"> a usar cumple perfectamente este objetivo) que sea </w:t>
-      </w:r>
-      <w:proofErr w:type="spellStart"/>
-      <w:r>
-        <w:t>jugable</w:t>
-      </w:r>
-      <w:proofErr w:type="spellEnd"/>
-      <w:r>
-        <w:t>.</w:t>
+        <w:t>librería java LibGdx a usar cumple perfectamente este objetivo) que sea jugable.</w:t>
       </w:r>
     </w:p>
     <w:p>
@@ -4490,39 +4276,10 @@
         <w:t>Y a</w:t>
       </w:r>
       <w:r>
-        <w:t xml:space="preserve">unque el juego en sí utilice Java y </w:t>
-      </w:r>
-      <w:proofErr w:type="spellStart"/>
-      <w:r>
-        <w:t>LibGdX</w:t>
-      </w:r>
-      <w:proofErr w:type="spellEnd"/>
-      <w:r>
-        <w:t xml:space="preserve"> el proyecto del </w:t>
-      </w:r>
-      <w:proofErr w:type="spellStart"/>
-      <w:r>
-        <w:t>Chess</w:t>
-      </w:r>
-      <w:proofErr w:type="spellEnd"/>
-      <w:r>
-        <w:t xml:space="preserve"> </w:t>
-      </w:r>
-      <w:proofErr w:type="spellStart"/>
-      <w:r>
-        <w:t>Battle</w:t>
-      </w:r>
-      <w:proofErr w:type="spellEnd"/>
-      <w:r>
-        <w:t xml:space="preserve"> </w:t>
-      </w:r>
-      <w:proofErr w:type="spellStart"/>
-      <w:r>
-        <w:t>Royale</w:t>
-      </w:r>
-      <w:proofErr w:type="spellEnd"/>
-      <w:r>
-        <w:t xml:space="preserve"> (como en realidad cualquier proyecto que tenga como núcleo un juego) no es solamente el juego en sí, sino que hay numerosos componentes del sector productivo implicados. Creo que eso me dará la excusa perfecta para ir perfilando ciertos aspectos interdisciplinares relacionados con las aplicaciones informáticas y aunque no pueda dar más que una pincelada pues deben tener su representación.</w:t>
+        <w:t>unque el juego en sí utilice Java y LibGdX</w:t>
+      </w:r>
+      <w:r>
+        <w:t xml:space="preserve"> el proyecto del Chess Battle Royale (como en realidad cualquier proyecto que tenga como núcleo un juego) no es solamente el juego en sí, sino que hay numerosos componentes del sector productivo implicados. Creo que eso me dará la excusa perfecta para ir perfilando ciertos aspectos interdisciplinares relacionados con las aplicaciones informáticas y aunque no pueda dar más que una pincelada pues deben tener su representación.</w:t>
       </w:r>
     </w:p>
     <w:p>
@@ -4534,7 +4291,7 @@
       <w:pPr>
         <w:pStyle w:val="Ttulo3"/>
       </w:pPr>
-      <w:bookmarkStart w:id="5" w:name="_Toc5290973"/>
+      <w:bookmarkStart w:id="5" w:name="_Toc5292687"/>
       <w:r>
         <w:lastRenderedPageBreak/>
         <w:t>Objetivos formativos</w:t>
@@ -4573,15 +4330,7 @@
     </w:p>
     <w:p>
       <w:r>
-        <w:t xml:space="preserve">Siendo como es un trabajo individual, algunas de las herramientas que me hubiera gustado emplear quedan un poco descafeinadas (por citar el ejemplo más sencillo, aunque he estado usando tecnologías de control de versiones como el </w:t>
-      </w:r>
-      <w:proofErr w:type="spellStart"/>
-      <w:r>
-        <w:t>git</w:t>
-      </w:r>
-      <w:proofErr w:type="spellEnd"/>
-      <w:r>
-        <w:t xml:space="preserve"> pues no he tenido que usar ramas y muchas veces casi me servía más como copia de seguridad en la red que la cantidad de usos que tiene como herramienta de trabajo colectivo). A pesar de ello</w:t>
+        <w:t>Siendo como es un trabajo individual, algunas de las herramientas que me hubiera gustado emplear quedan un poco descafeinadas (por citar el ejemplo más sencillo, aunque he estado usando tecnologías de control de versiones como el git pues no he tenido que usar ramas y muchas veces casi me servía más como copia de seguridad en la red que la cantidad de usos que tiene como herramienta de trabajo colectivo). A pesar de ello</w:t>
       </w:r>
       <w:r>
         <w:t xml:space="preserve"> creo que plasmar en esta memoria algunas de esas tecnologías empleadas dada la importancia que tienen en el desarrollo de cualquier proyecto informático pues no está de más (de hecho personalmente creo que debe ser una parte más importante de la formación de futuros programadores).</w:t>
@@ -4594,7 +4343,7 @@
       <w:r>
         <w:t xml:space="preserve"> </w:t>
       </w:r>
-      <w:bookmarkStart w:id="6" w:name="_Toc5290974"/>
+      <w:bookmarkStart w:id="6" w:name="_Toc5292688"/>
       <w:r>
         <w:t>Objetivos “empresariales”</w:t>
       </w:r>
@@ -4616,21 +4365,7 @@
         <w:rPr>
           <w:i/>
         </w:rPr>
-        <w:t>“</w:t>
-      </w:r>
-      <w:proofErr w:type="spellStart"/>
-      <w:r>
-        <w:rPr>
-          <w:i/>
-        </w:rPr>
-        <w:t>stores</w:t>
-      </w:r>
-      <w:proofErr w:type="spellEnd"/>
-      <w:r>
-        <w:rPr>
-          <w:i/>
-        </w:rPr>
-        <w:t>”</w:t>
+        <w:t>“stores”</w:t>
       </w:r>
       <w:r>
         <w:t xml:space="preserve"> de los dispositivos móviles.</w:t>
@@ -4640,7 +4375,7 @@
       <w:pPr>
         <w:pStyle w:val="Ttulo2"/>
       </w:pPr>
-      <w:bookmarkStart w:id="7" w:name="_Toc5290975"/>
+      <w:bookmarkStart w:id="7" w:name="_Toc5292689"/>
       <w:r>
         <w:t>Antecedentes</w:t>
       </w:r>
@@ -4731,31 +4466,13 @@
         <w:t>Antes de centrarnos en el juego propuesto en sí hay que citar que intentos por hacer ajedreces con más de 2 personas ya ha habido con anterioridad.</w:t>
       </w:r>
       <w:r>
-        <w:t xml:space="preserve"> De hecho algunos historiadores postularon que una variante del </w:t>
-      </w:r>
-      <w:proofErr w:type="spellStart"/>
-      <w:r>
-        <w:t>Chaturanga</w:t>
-      </w:r>
-      <w:proofErr w:type="spellEnd"/>
-      <w:r>
-        <w:t xml:space="preserve"> (el </w:t>
-      </w:r>
-      <w:proofErr w:type="spellStart"/>
+        <w:t xml:space="preserve"> De hecho algunos historiadores postularon que una variante del Chaturanga (el </w:t>
+      </w:r>
       <w:r>
         <w:t>Chaturaji</w:t>
       </w:r>
-      <w:proofErr w:type="spellEnd"/>
-      <w:r>
-        <w:t xml:space="preserve">) que se juega con 4 participantes era el predecesor del </w:t>
-      </w:r>
-      <w:proofErr w:type="spellStart"/>
-      <w:r>
-        <w:t>Chaturanga</w:t>
-      </w:r>
-      <w:proofErr w:type="spellEnd"/>
-      <w:r>
-        <w:t xml:space="preserve"> y éste del ajedrez</w:t>
+      <w:r>
+        <w:t>) que se juega con 4 participantes era el predecesor del Chaturanga y éste del ajedrez</w:t>
       </w:r>
       <w:r>
         <w:t xml:space="preserve"> </w:t>
@@ -4935,23 +4652,7 @@
         <w:t>curiosa. Aunque he de reseñar que en disti</w:t>
       </w:r>
       <w:r>
-        <w:t>ntos sitios (</w:t>
-      </w:r>
-      <w:proofErr w:type="spellStart"/>
-      <w:r>
-        <w:t>p.e</w:t>
-      </w:r>
-      <w:proofErr w:type="spellEnd"/>
-      <w:r>
-        <w:t xml:space="preserve">. en </w:t>
-      </w:r>
-      <w:proofErr w:type="spellStart"/>
-      <w:r>
-        <w:t>Lichess</w:t>
-      </w:r>
-      <w:proofErr w:type="spellEnd"/>
-      <w:r>
-        <w:t xml:space="preserve"> </w:t>
+        <w:t xml:space="preserve">ntos sitios (p.e. en Lichess </w:t>
       </w:r>
       <w:sdt>
         <w:sdtPr>
@@ -4988,23 +4689,7 @@
         <w:t xml:space="preserve"> </w:t>
       </w:r>
       <w:r>
-        <w:t xml:space="preserve">Desde las primeras eras de la era de computación </w:t>
-      </w:r>
-      <w:proofErr w:type="gramStart"/>
-      <w:r>
-        <w:t>han</w:t>
-      </w:r>
-      <w:proofErr w:type="gramEnd"/>
-      <w:r>
-        <w:t xml:space="preserve"> habido recreaciones del ajedrez en videojuegos. De hecho el esfuerzo para conseguir buenas inteligencias artificiales </w:t>
-      </w:r>
-      <w:proofErr w:type="gramStart"/>
-      <w:r>
-        <w:t>tuvieron</w:t>
-      </w:r>
-      <w:proofErr w:type="gramEnd"/>
-      <w:r>
-        <w:t xml:space="preserve"> sus primeros combates en las 64 casillas. </w:t>
+        <w:t xml:space="preserve">Desde las primeras eras de la era de computación han habido recreaciones del ajedrez en videojuegos. De hecho el esfuerzo para conseguir buenas inteligencias artificiales tuvieron sus primeros combates en las 64 casillas. </w:t>
       </w:r>
     </w:p>
     <w:p>
@@ -5056,13 +4741,8 @@
         </w:sdtContent>
       </w:sdt>
       <w:r>
-        <w:t xml:space="preserve"> aunque más que inteligencia artificial en ese caso lo que había era trampa propia de </w:t>
-      </w:r>
-      <w:proofErr w:type="spellStart"/>
-      <w:r>
-        <w:t>trileros</w:t>
-      </w:r>
-      <w:proofErr w:type="spellEnd"/>
+        <w:t xml:space="preserve"> aunque más que inteligencia artificial en ese caso lo que había era trampa propia de trileros</w:t>
+      </w:r>
       <w:r>
         <w:t xml:space="preserve"> y no sea más que una cosa anecdótica.</w:t>
       </w:r>
@@ -5123,13 +4803,8 @@
         </w:numPr>
       </w:pPr>
       <w:r>
-        <w:t xml:space="preserve">Fritz de </w:t>
-      </w:r>
-      <w:proofErr w:type="spellStart"/>
-      <w:r>
-        <w:t>ChessBase</w:t>
-      </w:r>
-      <w:proofErr w:type="spellEnd"/>
+        <w:t>Fritz de ChessBase</w:t>
+      </w:r>
       <w:sdt>
         <w:sdtPr>
           <w:id w:val="-1571804938"/>
@@ -5163,21 +4838,8 @@
         </w:sdtContent>
       </w:sdt>
       <w:r>
-        <w:t xml:space="preserve">. Programa que dominó durante cierto tiempo los </w:t>
-      </w:r>
-      <w:proofErr w:type="spellStart"/>
-      <w:r>
-        <w:t>engines</w:t>
-      </w:r>
-      <w:proofErr w:type="spellEnd"/>
-      <w:r>
-        <w:t xml:space="preserve"> de ajedrez. Aunque personalmente creo que su principal relevancia fue la </w:t>
-      </w:r>
-      <w:proofErr w:type="spellStart"/>
-      <w:r>
-        <w:t>ChessBase</w:t>
-      </w:r>
-      <w:proofErr w:type="spellEnd"/>
+        <w:t>. Programa que dominó durante cierto tiempo los engines de ajedrez. Aunque personalmente creo que su principal relevancia fue la ChessBase</w:t>
+      </w:r>
       <w:sdt>
         <w:sdtPr>
           <w:id w:val="366810335"/>
@@ -5222,11 +4884,9 @@
           <w:numId w:val="38"/>
         </w:numPr>
       </w:pPr>
-      <w:proofErr w:type="spellStart"/>
       <w:r>
         <w:t>AlphaZero</w:t>
       </w:r>
-      <w:proofErr w:type="spellEnd"/>
       <w:sdt>
         <w:sdtPr>
           <w:id w:val="1824853174"/>
@@ -5310,57 +4970,25 @@
         <w:t xml:space="preserve">algoritmos </w:t>
       </w:r>
       <w:r>
-        <w:t>min-</w:t>
-      </w:r>
-      <w:proofErr w:type="spellStart"/>
-      <w:r>
-        <w:t>max</w:t>
-      </w:r>
-      <w:proofErr w:type="spellEnd"/>
+        <w:t xml:space="preserve">min-max </w:t>
+      </w:r>
+      <w:r>
+        <w:t>para encontrar la mejor respuesta buscando entre millones de posiciones evaluadas gracias a la ayuda de expertos</w:t>
+      </w:r>
+      <w:r>
+        <w:t>,</w:t>
+      </w:r>
       <w:r>
         <w:t xml:space="preserve"> </w:t>
       </w:r>
       <w:r>
-        <w:t>para encontrar la mejor respuesta buscando entre millones de posiciones evaluadas gracias a la ayuda de expertos</w:t>
-      </w:r>
-      <w:r>
-        <w:t>,</w:t>
+        <w:t>usa redes neuronales y</w:t>
       </w:r>
       <w:r>
         <w:t xml:space="preserve"> </w:t>
       </w:r>
       <w:r>
-        <w:t>usa redes neuronales y</w:t>
-      </w:r>
-      <w:r>
-        <w:t xml:space="preserve"> </w:t>
-      </w:r>
-      <w:r>
-        <w:t xml:space="preserve">un algoritmo de aprendizaje genérico en unidades de procesamiento tensorial. Aunque hay cierta polémica sobre la fuerza comparativa al no poder competir con el mismo hardware (las </w:t>
-      </w:r>
-      <w:proofErr w:type="spellStart"/>
-      <w:r>
-        <w:t>TPUs</w:t>
-      </w:r>
-      <w:proofErr w:type="spellEnd"/>
-      <w:r>
-        <w:t xml:space="preserve"> son distintas a las </w:t>
-      </w:r>
-      <w:proofErr w:type="spellStart"/>
-      <w:r>
-        <w:t>CPUs</w:t>
-      </w:r>
-      <w:proofErr w:type="spellEnd"/>
-      <w:r>
-        <w:t xml:space="preserve"> convencionales y completamente diseñadas para las redes neuronales) lo cierto es que su irrupción en el campo de las </w:t>
-      </w:r>
-      <w:proofErr w:type="spellStart"/>
-      <w:r>
-        <w:t>IAs</w:t>
-      </w:r>
-      <w:proofErr w:type="spellEnd"/>
-      <w:r>
-        <w:t xml:space="preserve"> ha sido una especie de terremoto por sus buenos resultados.</w:t>
+        <w:t>un algoritmo de aprendizaje genérico en unidades de procesamiento tensorial. Aunque hay cierta polémica sobre la fuerza comparativa al no poder competir con el mismo hardware (las TPUs son distintas a las CPUs convencionales y completamente diseñadas para las redes neuronales) lo cierto es que su irrupción en el campo de las IAs ha sido una especie de terremoto por sus buenos resultados.</w:t>
       </w:r>
     </w:p>
     <w:p>
@@ -5368,29 +4996,13 @@
         <w:t xml:space="preserve">Además existen otros motores de juego, videojuegos más orientados al amateur (algunos 3D, otros con batallas y animaciones entre las piezas en las capturas), </w:t>
       </w:r>
       <w:r>
-        <w:t xml:space="preserve">algún juego de </w:t>
-      </w:r>
-      <w:proofErr w:type="spellStart"/>
-      <w:r>
-        <w:t>puzzles</w:t>
-      </w:r>
-      <w:proofErr w:type="spellEnd"/>
-      <w:r>
-        <w:t xml:space="preserve"> para enseñanza del ajedrez, cantidad de blogs, páginas, revistas, </w:t>
+        <w:t xml:space="preserve">algún juego de puzzles para enseñanza del ajedrez, cantidad de blogs, páginas, revistas, </w:t>
       </w:r>
       <w:r>
         <w:t xml:space="preserve">etc. </w:t>
       </w:r>
       <w:r>
-        <w:t xml:space="preserve">Simplemente entrar en la tienda de Android y buscar </w:t>
-      </w:r>
-      <w:proofErr w:type="spellStart"/>
-      <w:r>
-        <w:t>chess</w:t>
-      </w:r>
-      <w:proofErr w:type="spellEnd"/>
-      <w:r>
-        <w:t xml:space="preserve"> o ajedrez puede dar una idea de la importancia que estos juegos casuales y de material web o de aprendizaje tiene. Hacer simplemente un recorrido por todos ellos sin llegar a ser siquiera exhaustivo puede ser…</w:t>
+        <w:t>Simplemente entrar en la tienda de Android y buscar chess o ajedrez puede dar una idea de la importancia que estos juegos casuales y de material web o de aprendizaje tiene. Hacer simplemente un recorrido por todos ellos sin llegar a ser siquiera exhaustivo puede ser…</w:t>
       </w:r>
     </w:p>
     <w:p>
@@ -5410,15 +5022,7 @@
         <w:t>el reinado comercial</w:t>
       </w:r>
       <w:r>
-        <w:t xml:space="preserve"> de </w:t>
-      </w:r>
-      <w:proofErr w:type="spellStart"/>
-      <w:r>
-        <w:t>ChessBase</w:t>
-      </w:r>
-      <w:proofErr w:type="spellEnd"/>
-      <w:r>
-        <w:t xml:space="preserve"> (aunque personalmente recomendar</w:t>
+        <w:t xml:space="preserve"> de ChessBase (aunque personalmente recomendar</w:t>
       </w:r>
       <w:r>
         <w:t>ía otras bases de datos de</w:t>
@@ -5430,13 +5034,8 @@
         <w:t>PL</w:t>
       </w:r>
       <w:r>
-        <w:t xml:space="preserve"> como la </w:t>
-      </w:r>
-      <w:proofErr w:type="spellStart"/>
-      <w:r>
-        <w:t>Scid</w:t>
-      </w:r>
-      <w:proofErr w:type="spellEnd"/>
+        <w:t xml:space="preserve"> como la Scid</w:t>
+      </w:r>
       <w:sdt>
         <w:sdtPr>
           <w:id w:val="354093294"/>
@@ -5479,13 +5078,8 @@
         <w:t xml:space="preserve">Y dentro del ajedrez tradicional hay que tener en cuenta la importancia económica de los portales para jugar al ajedrez. </w:t>
       </w:r>
       <w:r>
-        <w:t xml:space="preserve">Tanto </w:t>
-      </w:r>
-      <w:proofErr w:type="spellStart"/>
-      <w:r>
-        <w:t>PlayChess</w:t>
-      </w:r>
-      <w:proofErr w:type="spellEnd"/>
+        <w:t>Tanto PlayChess</w:t>
+      </w:r>
       <w:sdt>
         <w:sdtPr>
           <w:id w:val="-1124383583"/>
@@ -5519,26 +5113,10 @@
         </w:sdtContent>
       </w:sdt>
       <w:r>
-        <w:t xml:space="preserve"> de </w:t>
-      </w:r>
-      <w:proofErr w:type="spellStart"/>
-      <w:r>
-        <w:t>ChessBase</w:t>
-      </w:r>
-      <w:proofErr w:type="spellEnd"/>
-      <w:r>
-        <w:t xml:space="preserve">, </w:t>
-      </w:r>
-      <w:r>
-        <w:t xml:space="preserve">Internet </w:t>
-      </w:r>
-      <w:proofErr w:type="spellStart"/>
-      <w:r>
-        <w:t>Chess</w:t>
-      </w:r>
-      <w:proofErr w:type="spellEnd"/>
-      <w:r>
-        <w:t xml:space="preserve"> Club</w:t>
+        <w:t xml:space="preserve"> de ChessBase, </w:t>
+      </w:r>
+      <w:r>
+        <w:t>Internet Chess Club</w:t>
       </w:r>
       <w:sdt>
         <w:sdtPr>
@@ -5611,13 +5189,8 @@
         <w:t xml:space="preserve"> (gratuito)</w:t>
       </w:r>
       <w:r>
-        <w:t xml:space="preserve">, </w:t>
-      </w:r>
-      <w:proofErr w:type="spellStart"/>
-      <w:r>
-        <w:t>Lichess</w:t>
-      </w:r>
-      <w:proofErr w:type="spellEnd"/>
+        <w:t>, Lichess</w:t>
+      </w:r>
       <w:sdt>
         <w:sdtPr>
           <w:id w:val="-2085373134"/>
@@ -5753,15 +5326,7 @@
         <w:t xml:space="preserve"> juegos de tablero por computadora tengo que reseñar que </w:t>
       </w:r>
       <w:r>
-        <w:t xml:space="preserve">aunque es complicado dar una estimación realista existe una extensa amplitud de propuestas tanto en la tienda de </w:t>
-      </w:r>
-      <w:proofErr w:type="spellStart"/>
-      <w:r>
-        <w:t>Steam</w:t>
-      </w:r>
-      <w:proofErr w:type="spellEnd"/>
-      <w:r>
-        <w:t xml:space="preserve"> como en los dispositivos móviles. </w:t>
+        <w:t xml:space="preserve">aunque es complicado dar una estimación realista existe una extensa amplitud de propuestas tanto en la tienda de Steam como en los dispositivos móviles. </w:t>
       </w:r>
     </w:p>
     <w:p>
@@ -5781,13 +5346,8 @@
       <w:r>
         <w:t xml:space="preserve">Existe algún </w:t>
       </w:r>
-      <w:proofErr w:type="gramStart"/>
-      <w:r>
-        <w:t>antecedentes</w:t>
-      </w:r>
-      <w:proofErr w:type="gramEnd"/>
-      <w:r>
-        <w:t xml:space="preserve"> de intentar hacer juegos de tablero por computadora con algunas similares a lo que se pretende mezclar en este proyecto</w:t>
+      <w:r>
+        <w:t>antecedentes de intentar hacer juegos de tablero por computadora con algunas similares a lo que se pretende mezclar en este proyecto</w:t>
       </w:r>
       <w:r>
         <w:t>,</w:t>
@@ -5807,53 +5367,13 @@
         <w:t xml:space="preserve">el mundo de los videojuegos es inmenso y </w:t>
       </w:r>
       <w:r>
-        <w:t xml:space="preserve">buscando </w:t>
-      </w:r>
-      <w:proofErr w:type="spellStart"/>
-      <w:r>
-        <w:t>buscando</w:t>
-      </w:r>
-      <w:proofErr w:type="spellEnd"/>
-      <w:r>
-        <w:t xml:space="preserve"> resulta que </w:t>
+        <w:t xml:space="preserve">buscando buscando resulta que </w:t>
       </w:r>
       <w:r>
         <w:t>relativamente cercano en el tiempo</w:t>
       </w:r>
       <w:r>
-        <w:t xml:space="preserve"> (10/12/2018) ha salido a la venta en </w:t>
-      </w:r>
-      <w:proofErr w:type="spellStart"/>
-      <w:r>
-        <w:t>Steam</w:t>
-      </w:r>
-      <w:proofErr w:type="spellEnd"/>
-      <w:r>
-        <w:t xml:space="preserve"> un videojuego de </w:t>
-      </w:r>
-      <w:proofErr w:type="spellStart"/>
-      <w:r>
-        <w:t>Facepunch</w:t>
-      </w:r>
-      <w:proofErr w:type="spellEnd"/>
-      <w:r>
-        <w:t xml:space="preserve"> </w:t>
-      </w:r>
-      <w:proofErr w:type="spellStart"/>
-      <w:r>
-        <w:t>Studios</w:t>
-      </w:r>
-      <w:proofErr w:type="spellEnd"/>
-      <w:r>
-        <w:t xml:space="preserve"> titulado </w:t>
-      </w:r>
-      <w:proofErr w:type="spellStart"/>
-      <w:r>
-        <w:t>Clatter</w:t>
-      </w:r>
-      <w:proofErr w:type="spellEnd"/>
-      <w:r>
-        <w:t>. Con bastantes</w:t>
+        <w:t xml:space="preserve"> (10/12/2018) ha salido a la venta en Steam un videojuego de Facepunch Studios titulado Clatter. Con bastantes</w:t>
       </w:r>
       <w:r>
         <w:t xml:space="preserve"> diferencias sería el referente, aunque está </w:t>
@@ -5867,38 +5387,14 @@
     </w:p>
     <w:p>
       <w:r>
-        <w:t xml:space="preserve">Sin embargo, creo que el </w:t>
-      </w:r>
-      <w:proofErr w:type="spellStart"/>
-      <w:r>
-        <w:t>Chess</w:t>
-      </w:r>
-      <w:proofErr w:type="spellEnd"/>
-      <w:r>
-        <w:t xml:space="preserve"> </w:t>
-      </w:r>
-      <w:proofErr w:type="spellStart"/>
-      <w:r>
-        <w:t>Battle</w:t>
-      </w:r>
-      <w:proofErr w:type="spellEnd"/>
-      <w:r>
-        <w:t xml:space="preserve"> </w:t>
-      </w:r>
-      <w:proofErr w:type="spellStart"/>
-      <w:r>
-        <w:t>Royale</w:t>
-      </w:r>
-      <w:proofErr w:type="spellEnd"/>
-      <w:r>
-        <w:t xml:space="preserve"> al ser más cercano al espíritu del ajedrez puede tener un futuro más prometedor dentro de los deportes mentales.</w:t>
+        <w:t>Sin embargo, creo que el Chess Battle Royale al ser más cercano al espíritu del ajedrez puede tener un futuro más prometedor dentro de los deportes mentales.</w:t>
       </w:r>
     </w:p>
     <w:p>
       <w:pPr>
         <w:pStyle w:val="Ttulo1"/>
       </w:pPr>
-      <w:bookmarkStart w:id="8" w:name="_Toc5290976"/>
+      <w:bookmarkStart w:id="8" w:name="_Toc5292690"/>
       <w:r>
         <w:t>Necesidades empresariales para el desarrollo</w:t>
       </w:r>
@@ -5926,22 +5422,14 @@
         <w:rPr>
           <w:b/>
         </w:rPr>
-        <w:t xml:space="preserve">Rand </w:t>
-      </w:r>
-      <w:proofErr w:type="spellStart"/>
-      <w:r>
-        <w:rPr>
-          <w:b/>
-        </w:rPr>
-        <w:t>Fishkin</w:t>
-      </w:r>
-      <w:proofErr w:type="spellEnd"/>
+        <w:t>Rand Fishkin</w:t>
+      </w:r>
     </w:p>
     <w:p>
       <w:pPr>
         <w:pStyle w:val="Ttulo2"/>
       </w:pPr>
-      <w:bookmarkStart w:id="9" w:name="_Toc5290977"/>
+      <w:bookmarkStart w:id="9" w:name="_Toc5292691"/>
       <w:r>
         <w:lastRenderedPageBreak/>
         <w:t>¿Plan de empresa?</w:t>
@@ -5995,59 +5483,38 @@
       <w:r>
         <w:t xml:space="preserve"> de </w:t>
       </w:r>
-      <w:proofErr w:type="spellStart"/>
       <w:r>
         <w:t>C</w:t>
       </w:r>
       <w:r>
-        <w:t>hess</w:t>
-      </w:r>
-      <w:proofErr w:type="spellEnd"/>
+        <w:t>hess Battle Royale, soy realista y cuando finalice la entrega de proyecto este aún se encontrará en pañales y requeriría un esfuerzo mayor para comenzar a ser vendible. En este apartado quiero únicamente pincelar cuales serían las estrategias a seguir para la comercialización y puesta en marcha de este juego.</w:t>
+      </w:r>
+    </w:p>
+    <w:p>
+      <w:r>
+        <w:t>A pesar de todo,</w:t>
+      </w:r>
+      <w:r>
+        <w:t xml:space="preserve"> me he permitido la libertad de proponer un escenario qu</w:t>
+      </w:r>
+      <w:r>
+        <w:t>e en algunos puntos qu</w:t>
+      </w:r>
+      <w:r>
+        <w:t xml:space="preserve">izás </w:t>
+      </w:r>
+      <w:r>
+        <w:t xml:space="preserve">peca de </w:t>
+      </w:r>
+      <w:r>
+        <w:t>demasiado ambicioso</w:t>
+      </w:r>
+      <w:r>
+        <w:t>,</w:t>
+      </w:r>
       <w:r>
         <w:t xml:space="preserve"> </w:t>
       </w:r>
-      <w:proofErr w:type="spellStart"/>
-      <w:r>
-        <w:t>Battle</w:t>
-      </w:r>
-      <w:proofErr w:type="spellEnd"/>
-      <w:r>
-        <w:t xml:space="preserve"> </w:t>
-      </w:r>
-      <w:proofErr w:type="spellStart"/>
-      <w:r>
-        <w:t>Royale</w:t>
-      </w:r>
-      <w:proofErr w:type="spellEnd"/>
-      <w:r>
-        <w:t>, soy realista y cuando finalice la entrega de proyecto este aún se encontrará en pañales y requeriría un esfuerzo mayor para comenzar a ser vendible. En este apartado quiero únicamente pincelar cuales serían las estrategias a seguir para la comercialización y puesta en marcha de este juego.</w:t>
-      </w:r>
-    </w:p>
-    <w:p>
-      <w:r>
-        <w:t>A pesar de todo,</w:t>
-      </w:r>
-      <w:r>
-        <w:t xml:space="preserve"> me he permitido la libertad de proponer un escenario qu</w:t>
-      </w:r>
-      <w:r>
-        <w:t>e en algunos puntos qu</w:t>
-      </w:r>
-      <w:r>
-        <w:t xml:space="preserve">izás </w:t>
-      </w:r>
-      <w:r>
-        <w:t xml:space="preserve">peca de </w:t>
-      </w:r>
-      <w:r>
-        <w:t>demasiado ambicioso</w:t>
-      </w:r>
-      <w:r>
-        <w:t>,</w:t>
-      </w:r>
-      <w:r>
-        <w:t xml:space="preserve"> </w:t>
-      </w:r>
       <w:r>
         <w:t>(</w:t>
       </w:r>
@@ -6068,7 +5535,7 @@
       <w:pPr>
         <w:pStyle w:val="Ttulo2"/>
       </w:pPr>
-      <w:bookmarkStart w:id="10" w:name="_Toc5290978"/>
+      <w:bookmarkStart w:id="10" w:name="_Toc5292692"/>
       <w:r>
         <w:t>Recursos humanos</w:t>
       </w:r>
@@ -6093,30 +5560,8 @@
         <w:rPr>
           <w:b/>
         </w:rPr>
-        <w:t xml:space="preserve"> Jack </w:t>
-      </w:r>
-      <w:proofErr w:type="spellStart"/>
-      <w:r>
-        <w:rPr>
-          <w:b/>
-        </w:rPr>
-        <w:t>Welch</w:t>
-      </w:r>
-      <w:proofErr w:type="spellEnd"/>
-      <w:r>
-        <w:rPr>
-          <w:b/>
-        </w:rPr>
-        <w:t xml:space="preserve"> </w:t>
-      </w:r>
-      <w:proofErr w:type="spellStart"/>
-      <w:r>
-        <w:rPr>
-          <w:b/>
-        </w:rPr>
-        <w:t>Jr</w:t>
-      </w:r>
-      <w:proofErr w:type="spellEnd"/>
+        <w:t xml:space="preserve"> Jack Welch Jr</w:t>
+      </w:r>
     </w:p>
     <w:p>
       <w:r>
@@ -6151,15 +5596,7 @@
         </w:numPr>
       </w:pPr>
       <w:r>
-        <w:t xml:space="preserve">Una persona de perfil </w:t>
-      </w:r>
-      <w:proofErr w:type="spellStart"/>
-      <w:r>
-        <w:t>front-end</w:t>
-      </w:r>
-      <w:proofErr w:type="spellEnd"/>
-      <w:r>
-        <w:t xml:space="preserve"> y  relaciones con el cliente/usuario que se ocupe</w:t>
+        <w:t>Una persona de perfil front-end y  relaciones con el cliente/usuario que se ocupe</w:t>
       </w:r>
       <w:r>
         <w:t xml:space="preserve"> </w:t>
@@ -6205,15 +5642,7 @@
         </w:numPr>
       </w:pPr>
       <w:r>
-        <w:t xml:space="preserve">Un desarrollador de la aplicación en sí con fuertes conocimientos y deseos de experimentar en los aspectos más visuales y de </w:t>
-      </w:r>
-      <w:proofErr w:type="spellStart"/>
-      <w:r>
-        <w:t>front-end</w:t>
-      </w:r>
-      <w:proofErr w:type="spellEnd"/>
-      <w:r>
-        <w:t xml:space="preserve"> de la aplicación. Un hombre ha de conocer sus limitaciones y creo que necesitaría tanta ayuda en ese aspecto que </w:t>
+        <w:t xml:space="preserve">Un desarrollador de la aplicación en sí con fuertes conocimientos y deseos de experimentar en los aspectos más visuales y de front-end de la aplicación. Un hombre ha de conocer sus limitaciones y creo que necesitaría tanta ayuda en ese aspecto que </w:t>
       </w:r>
       <w:r>
         <w:t>delegar ese tipo de tareas a otro programador que no fuera yo creo que sería la mejor idea.</w:t>
@@ -6228,15 +5657,7 @@
         </w:numPr>
       </w:pPr>
       <w:r>
-        <w:t>Yo, el promotor de todo esto, que me encargaría de la dirección del proyecto en sí y de intentar mejorar la IA y los algoritmos back-</w:t>
-      </w:r>
-      <w:proofErr w:type="spellStart"/>
-      <w:r>
-        <w:t>end</w:t>
-      </w:r>
-      <w:proofErr w:type="spellEnd"/>
-      <w:r>
-        <w:t xml:space="preserve"> que usara la aplicación (y el posterior tratamiento de los datos para crear material que pueda incidir en un mejor aprovechamiento y divulgación del juego).</w:t>
+        <w:t>Yo, el promotor de todo esto, que me encargaría de la dirección del proyecto en sí y de intentar mejorar la IA y los algoritmos back-end que usara la aplicación (y el posterior tratamiento de los datos para crear material que pueda incidir en un mejor aprovechamiento y divulgación del juego).</w:t>
       </w:r>
     </w:p>
     <w:p>
@@ -6271,21 +5692,7 @@
         <w:rPr>
           <w:i/>
         </w:rPr>
-        <w:t>(</w:t>
-      </w:r>
-      <w:proofErr w:type="gramStart"/>
-      <w:r>
-        <w:rPr>
-          <w:i/>
-        </w:rPr>
-        <w:t>preguntar</w:t>
-      </w:r>
-      <w:proofErr w:type="gramEnd"/>
-      <w:r>
-        <w:rPr>
-          <w:i/>
-        </w:rPr>
-        <w:t xml:space="preserve"> a Lara… no s</w:t>
+        <w:t>(preguntar a Lara… no s</w:t>
       </w:r>
       <w:r>
         <w:rPr>
@@ -6298,7 +5705,7 @@
       <w:pPr>
         <w:pStyle w:val="Ttulo2"/>
       </w:pPr>
-      <w:bookmarkStart w:id="11" w:name="_Toc5290979"/>
+      <w:bookmarkStart w:id="11" w:name="_Toc5292693"/>
       <w:r>
         <w:lastRenderedPageBreak/>
         <w:t>prevención de riesgos laborales</w:t>
@@ -6309,7 +5716,7 @@
       <w:pPr>
         <w:pStyle w:val="Ttulo3"/>
       </w:pPr>
-      <w:bookmarkStart w:id="12" w:name="_Toc5290980"/>
+      <w:bookmarkStart w:id="12" w:name="_Toc5292694"/>
       <w:r>
         <w:t>Riesgos laborales</w:t>
       </w:r>
@@ -6571,15 +5978,7 @@
     </w:p>
     <w:p>
       <w:r>
-        <w:t xml:space="preserve">Hay que tener cuidado con el uso de tijeras, grapadoras, </w:t>
-      </w:r>
-      <w:proofErr w:type="spellStart"/>
-      <w:r>
-        <w:t>cutters</w:t>
-      </w:r>
-      <w:proofErr w:type="spellEnd"/>
-      <w:r>
-        <w:t>, papel, etc. Y con el orden en general evitando posibles cortes y golpes contra obstáculos, cajones, mobiliario movido de sitio, etc.</w:t>
+        <w:t>Hay que tener cuidado con el uso de tijeras, grapadoras, cutters, papel, etc. Y con el orden en general evitando posibles cortes y golpes contra obstáculos, cajones, mobiliario movido de sitio, etc.</w:t>
       </w:r>
     </w:p>
     <w:p>
@@ -6597,31 +5996,7 @@
     </w:p>
     <w:p>
       <w:r>
-        <w:t xml:space="preserve">Como siempre hay que recordar que ante una situación de emergencia no se puede perder tiempo recogiendo enseres personales (o de cualquier tipo), que no se deben usar ascensores y </w:t>
-      </w:r>
-      <w:proofErr w:type="spellStart"/>
-      <w:r>
-        <w:t>como</w:t>
-      </w:r>
-      <w:proofErr w:type="spellEnd"/>
-      <w:r>
-        <w:t xml:space="preserve"> actuar en distintos escenarios (</w:t>
-      </w:r>
-      <w:proofErr w:type="spellStart"/>
-      <w:r>
-        <w:t>p.e</w:t>
-      </w:r>
-      <w:proofErr w:type="spellEnd"/>
-      <w:r>
-        <w:t xml:space="preserve">. encerrados por el fuego cerrar puerta y tratar de tapar con trapos mojados, </w:t>
-      </w:r>
-      <w:proofErr w:type="spellStart"/>
-      <w:r>
-        <w:t>etc</w:t>
-      </w:r>
-      <w:proofErr w:type="spellEnd"/>
-      <w:r>
-        <w:t>).</w:t>
+        <w:t>Como siempre hay que recordar que ante una situación de emergencia no se puede perder tiempo recogiendo enseres personales (o de cualquier tipo), que no se deben usar ascensores y como actuar en distintos escenarios (p.e. encerrados por el fuego cerrar puerta y tratar de tapar con trapos mojados, etc).</w:t>
       </w:r>
     </w:p>
     <w:p>
@@ -6784,7 +6159,7 @@
       <w:pPr>
         <w:pStyle w:val="Ttulo3"/>
       </w:pPr>
-      <w:bookmarkStart w:id="13" w:name="_Toc5290981"/>
+      <w:bookmarkStart w:id="13" w:name="_Toc5292695"/>
       <w:r>
         <w:t>Medidas preventivas</w:t>
       </w:r>
@@ -6815,15 +6190,7 @@
         </w:numPr>
       </w:pPr>
       <w:r>
-        <w:t xml:space="preserve">Buena resolución, imagen estable, ajuste de luminosidad y contraste, fondo de pantalla no demasiado oscuro, orientable e </w:t>
-      </w:r>
-      <w:proofErr w:type="spellStart"/>
-      <w:r>
-        <w:t>inclinable</w:t>
-      </w:r>
-      <w:proofErr w:type="spellEnd"/>
-      <w:r>
-        <w:t>.</w:t>
+        <w:t>Buena resolución, imagen estable, ajuste de luminosidad y contraste, fondo de pantalla no demasiado oscuro, orientable e inclinable.</w:t>
       </w:r>
     </w:p>
     <w:p>
@@ -6835,15 +6202,7 @@
         </w:numPr>
       </w:pPr>
       <w:r>
-        <w:t xml:space="preserve">Se recomienda que la distancia del ojo a la pantalla sea superior a 40 </w:t>
-      </w:r>
-      <w:proofErr w:type="spellStart"/>
-      <w:r>
-        <w:t>cmy</w:t>
-      </w:r>
-      <w:proofErr w:type="spellEnd"/>
-      <w:r>
-        <w:t xml:space="preserve"> que la parte superior quede a la altura de los ojos.</w:t>
+        <w:t>Se recomienda que la distancia del ojo a la pantalla sea superior a 40 cmy que la parte superior quede a la altura de los ojos.</w:t>
       </w:r>
     </w:p>
     <w:p>
@@ -6874,13 +6233,8 @@
           <w:numId w:val="42"/>
         </w:numPr>
       </w:pPr>
-      <w:proofErr w:type="spellStart"/>
-      <w:r>
-        <w:t>Inclinable</w:t>
-      </w:r>
-      <w:proofErr w:type="spellEnd"/>
-      <w:r>
-        <w:t xml:space="preserve"> e independiente de la pantalla para poder adaptar su posición y evitar posturas inadecuadas.</w:t>
+      <w:r>
+        <w:t>Inclinable e independiente de la pantalla para poder adaptar su posición y evitar posturas inadecuadas.</w:t>
       </w:r>
     </w:p>
     <w:p>
@@ -6907,12 +6261,10 @@
       <w:pPr>
         <w:pStyle w:val="Ttulo5"/>
       </w:pPr>
-      <w:proofErr w:type="spellStart"/>
       <w:r>
         <w:lastRenderedPageBreak/>
         <w:t>Portadocumentos</w:t>
       </w:r>
-      <w:proofErr w:type="spellEnd"/>
     </w:p>
     <w:p>
       <w:pPr>
@@ -6970,11 +6322,9 @@
       <w:pPr>
         <w:pStyle w:val="Ttulo5"/>
       </w:pPr>
-      <w:proofErr w:type="spellStart"/>
       <w:r>
         <w:t>Reposapies</w:t>
       </w:r>
-      <w:proofErr w:type="spellEnd"/>
     </w:p>
     <w:p>
       <w:pPr>
@@ -7147,15 +6497,7 @@
         </w:numPr>
       </w:pPr>
       <w:r>
-        <w:t xml:space="preserve">Las manos deben descansar sobre la mesa en un </w:t>
-      </w:r>
-      <w:proofErr w:type="spellStart"/>
-      <w:r>
-        <w:t>angulo</w:t>
-      </w:r>
-      <w:proofErr w:type="spellEnd"/>
-      <w:r>
-        <w:t xml:space="preserve"> brazo antebrazo de unos 90º mientras se teclea.</w:t>
+        <w:t>Las manos deben descansar sobre la mesa en un angulo brazo antebrazo de unos 90º mientras se teclea.</w:t>
       </w:r>
     </w:p>
     <w:p>
@@ -7352,7 +6694,7 @@
       <w:pPr>
         <w:pStyle w:val="Ttulo2"/>
       </w:pPr>
-      <w:bookmarkStart w:id="15" w:name="_Toc5290982"/>
+      <w:bookmarkStart w:id="15" w:name="_Toc5292696"/>
       <w:r>
         <w:t>Iniciativa emprendedora</w:t>
       </w:r>
@@ -7365,31 +6707,31 @@
       <w:r>
         <w:t>-</w:t>
       </w:r>
-      <w:bookmarkStart w:id="16" w:name="_GoBack"/>
+      <w:r>
+        <w:t>sociedad, lo que dudo es entre SL normal pero como eso es de capital y no tiene en cuenta trabajadores pues lo mismo una sociedad comanditaria o como se llame pues es mejor idea</w:t>
+      </w:r>
+      <w:r>
+        <w:t>…</w:t>
+      </w:r>
+      <w:r>
+        <w:t xml:space="preserve"> no sé</w:t>
+      </w:r>
+      <w:r>
+        <w:t>, cuá</w:t>
+      </w:r>
+      <w:r>
+        <w:t>ndo lo leas me cuentas.</w:t>
+      </w:r>
+    </w:p>
+    <w:p>
+      <w:pPr>
+        <w:pStyle w:val="Ttulo1"/>
+      </w:pPr>
+      <w:bookmarkStart w:id="16" w:name="_Toc5292697"/>
+      <w:r>
+        <w:t>Requisitos funcionales de la aplicación</w:t>
+      </w:r>
       <w:bookmarkEnd w:id="16"/>
-      <w:r>
-        <w:t>sociedad, lo que dudo es entre SL normal pero como eso es de capital y no tiene en cuenta trabajadores pues lo mismo una sociedad comanditaria o como se llame pues es mejor idea</w:t>
-      </w:r>
-      <w:r>
-        <w:t>…</w:t>
-      </w:r>
-      <w:r>
-        <w:t xml:space="preserve"> no sé</w:t>
-      </w:r>
-      <w:r>
-        <w:t>, cuá</w:t>
-      </w:r>
-      <w:r>
-        <w:t>ndo lo leas me cuentas.</w:t>
-      </w:r>
-    </w:p>
-    <w:p>
-      <w:pPr>
-        <w:pStyle w:val="Ttulo1"/>
-      </w:pPr>
-      <w:r>
-        <w:t>Requisitos funcionales de la aplicación</w:t>
-      </w:r>
     </w:p>
     <w:bookmarkEnd w:id="14"/>
     <w:p>
@@ -7419,69 +6761,33 @@
     </w:p>
     <w:p>
       <w:r>
-        <w:t xml:space="preserve">Al final el objetivo del proyecto inicial será tener un juego más o menos </w:t>
-      </w:r>
-      <w:proofErr w:type="spellStart"/>
-      <w:r>
-        <w:t>jugable</w:t>
-      </w:r>
-      <w:proofErr w:type="spellEnd"/>
-      <w:r>
-        <w:t xml:space="preserve"> dejando para posteriores implementaciones las distintas “expansiones” quedando en realidad para presentar una especie de fase pre-</w:t>
-      </w:r>
-      <w:proofErr w:type="spellStart"/>
-      <w:r>
-        <w:t>alpha</w:t>
-      </w:r>
-      <w:proofErr w:type="spellEnd"/>
-      <w:r>
-        <w:t>.</w:t>
-      </w:r>
-    </w:p>
-    <w:p>
-      <w:pPr>
-        <w:pStyle w:val="Ttulo1"/>
-      </w:pPr>
-      <w:bookmarkStart w:id="17" w:name="_Toc4842672"/>
-      <w:bookmarkStart w:id="18" w:name="_Toc5290983"/>
+        <w:t>Al final el objetivo del proyecto inicial será tener un juego más o menos jugable dejando para posteriores implementaciones las distintas “expansiones” quedando en realidad para presentar una especie de fase pre-alpha.</w:t>
+      </w:r>
+    </w:p>
+    <w:p>
+      <w:pPr>
+        <w:pStyle w:val="Ttulo2"/>
+      </w:pPr>
+      <w:bookmarkStart w:id="17" w:name="_Toc4842673"/>
+      <w:bookmarkStart w:id="18" w:name="_Toc5292698"/>
       <w:r>
         <w:lastRenderedPageBreak/>
-        <w:t>Objetivos</w:t>
+        <w:t>El juego en sí (En un primer estadio local y sin motores de IAs complejos).</w:t>
       </w:r>
       <w:bookmarkEnd w:id="17"/>
       <w:bookmarkEnd w:id="18"/>
     </w:p>
     <w:p>
       <w:pPr>
-        <w:pStyle w:val="Ttulo2"/>
-      </w:pPr>
-      <w:bookmarkStart w:id="19" w:name="_Toc4842673"/>
-      <w:bookmarkStart w:id="20" w:name="_Toc5290984"/>
-      <w:r>
-        <w:t xml:space="preserve">El juego en sí (En un primer estadio local y sin motores de </w:t>
-      </w:r>
-      <w:proofErr w:type="spellStart"/>
-      <w:r>
-        <w:t>IAs</w:t>
-      </w:r>
-      <w:proofErr w:type="spellEnd"/>
-      <w:r>
-        <w:t xml:space="preserve"> complejos).</w:t>
+        <w:pStyle w:val="Ttulo3"/>
+      </w:pPr>
+      <w:bookmarkStart w:id="19" w:name="_Toc4842674"/>
+      <w:bookmarkStart w:id="20" w:name="_Toc5292699"/>
+      <w:r>
+        <w:t>El tablero:</w:t>
       </w:r>
       <w:bookmarkEnd w:id="19"/>
       <w:bookmarkEnd w:id="20"/>
-    </w:p>
-    <w:p>
-      <w:pPr>
-        <w:pStyle w:val="Ttulo3"/>
-      </w:pPr>
-      <w:bookmarkStart w:id="21" w:name="_Toc4842674"/>
-      <w:bookmarkStart w:id="22" w:name="_Toc5290985"/>
-      <w:r>
-        <w:t>El tablero:</w:t>
-      </w:r>
-      <w:bookmarkEnd w:id="21"/>
-      <w:bookmarkEnd w:id="22"/>
     </w:p>
     <w:p>
       <w:pPr>
@@ -7492,15 +6798,13 @@
     </w:p>
     <w:p>
       <w:r>
-        <w:t xml:space="preserve">Creo que el esquema es </w:t>
-      </w:r>
-      <w:proofErr w:type="spellStart"/>
-      <w:r>
-        <w:t>autoexplicativo</w:t>
-      </w:r>
-      <w:proofErr w:type="spellEnd"/>
-      <w:r>
-        <w:t xml:space="preserve">. La clase TABLERO  tenga que tener la flexibilidad de tener distintos tamaños y estado de casillas (no peligro de desaparecer, peligro de desaparecer, desaparecida, ¿visible?, ¿invisible?). </w:t>
+        <w:t>Creo que el esquema es auto</w:t>
+      </w:r>
+      <w:r>
+        <w:t>-</w:t>
+      </w:r>
+      <w:r>
+        <w:t xml:space="preserve">explicativo. La clase TABLERO  tenga que tener la flexibilidad de tener distintos tamaños y estado de casillas (no peligro de desaparecer, peligro de desaparecer, desaparecida, ¿visible?, ¿invisible?). </w:t>
       </w:r>
     </w:p>
     <w:p>
@@ -7512,61 +6816,37 @@
       <w:pPr>
         <w:pStyle w:val="Ttulo3"/>
       </w:pPr>
-      <w:bookmarkStart w:id="23" w:name="_Toc4842675"/>
-      <w:bookmarkStart w:id="24" w:name="_Toc5290986"/>
+      <w:bookmarkStart w:id="21" w:name="_Toc4842675"/>
+      <w:bookmarkStart w:id="22" w:name="_Toc5292700"/>
       <w:r>
         <w:t>Número de jugadores</w:t>
+      </w:r>
+      <w:bookmarkEnd w:id="21"/>
+      <w:bookmarkEnd w:id="22"/>
+      <w:r>
+        <w:t xml:space="preserve"> </w:t>
+      </w:r>
+    </w:p>
+    <w:p>
+      <w:r>
+        <w:t>4 Jugadores. Creo que es un buen compromiso entre el ajedrez clásico y juegos de tablero (2 jugadores) y juegos todos contra todos.</w:t>
+      </w:r>
+    </w:p>
+    <w:p>
+      <w:pPr>
+        <w:pStyle w:val="Ttulo3"/>
+      </w:pPr>
+      <w:bookmarkStart w:id="23" w:name="_Toc4842676"/>
+      <w:bookmarkStart w:id="24" w:name="_Toc5292701"/>
+      <w:r>
+        <w:t>Piezas y movimientos cambiados:</w:t>
       </w:r>
       <w:bookmarkEnd w:id="23"/>
       <w:bookmarkEnd w:id="24"/>
-      <w:r>
-        <w:t xml:space="preserve"> </w:t>
-      </w:r>
-    </w:p>
-    <w:p>
-      <w:r>
-        <w:t>4 Jugadores. Creo que es un buen compromiso entre el ajedrez clásico y juegos de tablero (2 jugadores) y juegos todos contra todos.</w:t>
-      </w:r>
-    </w:p>
-    <w:p>
-      <w:pPr>
-        <w:pStyle w:val="Ttulo3"/>
-      </w:pPr>
-      <w:bookmarkStart w:id="25" w:name="_Toc4842676"/>
-      <w:bookmarkStart w:id="26" w:name="_Toc5290987"/>
-      <w:r>
-        <w:t>Piezas y movimientos cambiados:</w:t>
-      </w:r>
-      <w:bookmarkEnd w:id="25"/>
-      <w:bookmarkEnd w:id="26"/>
-    </w:p>
-    <w:p>
-      <w:r>
-        <w:t xml:space="preserve">Aunque se quede abierto a la experimentación de otras posibles piezas creo que la base de las piezas del ajedrez y normas del ajedrez se pueden extrapolar perfectamente al </w:t>
-      </w:r>
-      <w:proofErr w:type="spellStart"/>
-      <w:r>
-        <w:t>Chess</w:t>
-      </w:r>
-      <w:proofErr w:type="spellEnd"/>
-      <w:r>
-        <w:t xml:space="preserve"> </w:t>
-      </w:r>
-      <w:proofErr w:type="spellStart"/>
-      <w:r>
-        <w:t>Battle</w:t>
-      </w:r>
-      <w:proofErr w:type="spellEnd"/>
-      <w:r>
-        <w:t xml:space="preserve"> </w:t>
-      </w:r>
-      <w:proofErr w:type="spellStart"/>
-      <w:r>
-        <w:t>Royale</w:t>
-      </w:r>
-      <w:proofErr w:type="spellEnd"/>
-      <w:r>
-        <w:t xml:space="preserve"> con (a priori) estas modificaciones:</w:t>
+    </w:p>
+    <w:p>
+      <w:r>
+        <w:t>Aunque se quede abierto a la experimentación de otras posibles piezas creo que la base de las piezas del ajedrez y normas del ajedrez se pueden extrapolar perfectamente al Chess Battle Royale con (a priori) estas modificaciones:</w:t>
       </w:r>
     </w:p>
     <w:p>
@@ -7615,188 +6895,114 @@
           <w:szCs w:val="27"/>
         </w:rPr>
       </w:pPr>
-      <w:bookmarkStart w:id="27" w:name="_Toc4842677"/>
-      <w:bookmarkStart w:id="28" w:name="_Toc5290988"/>
+      <w:bookmarkStart w:id="25" w:name="_Toc4842677"/>
+      <w:bookmarkStart w:id="26" w:name="_Toc5292702"/>
       <w:r>
         <w:t>¿Turnos o Estrategia a tiempo real (Expansión)?</w:t>
+      </w:r>
+      <w:bookmarkEnd w:id="25"/>
+      <w:bookmarkEnd w:id="26"/>
+    </w:p>
+    <w:p>
+      <w:r>
+        <w:t>La primera versión del juego se realizará con turnos. Posteriormente se añadirá el factor tiempo (relojes). Creo que más que la tradicional forma de jugar al ajedrez con relojes (tiempo fijo para x movimientos la mejor primera aproximación es tiempo fijo corto para cada movimiento y si no se pierde turno) y es la que intentaré implementar en la primera versión.</w:t>
+      </w:r>
+    </w:p>
+    <w:p>
+      <w:r>
+        <w:t xml:space="preserve">Aún así puede que en el mundo contemporáneo la gente prefiera un juego más vivo e intenso propio del género de estrategia a tiempo real (¿pausable vs la IA?) permitiendo mover una pieza tras pasar una pequeña cantidad de tiempo. Como digo puede ser una vía de modificación futura. En </w:t>
+      </w:r>
+      <w:r>
+        <w:lastRenderedPageBreak/>
+        <w:t>ese caso se puede explorar hasta la instauración de una opción de “Niebla de guerra”.</w:t>
+      </w:r>
+    </w:p>
+    <w:p>
+      <w:pPr>
+        <w:ind w:firstLine="709"/>
+      </w:pPr>
+    </w:p>
+    <w:p>
+      <w:pPr>
+        <w:pStyle w:val="Ttulo3"/>
+      </w:pPr>
+      <w:bookmarkStart w:id="27" w:name="_Toc4842678"/>
+      <w:bookmarkStart w:id="28" w:name="_Toc5292703"/>
+      <w:r>
+        <w:t>Escritura</w:t>
       </w:r>
       <w:bookmarkEnd w:id="27"/>
       <w:bookmarkEnd w:id="28"/>
     </w:p>
     <w:p>
       <w:r>
-        <w:t>La primera versión del juego se realizará con turnos. Posteriormente se añadirá el factor tiempo (relojes). Creo que más que la tradicional forma de jugar al ajedrez con relojes (tiempo fijo para x movimientos la mejor primera aproximación es tiempo fijo corto para cada movimiento y si no se pierde turno) y es la que intentaré implementar en la primera versión.</w:t>
-      </w:r>
-    </w:p>
-    <w:p>
-      <w:proofErr w:type="spellStart"/>
-      <w:r>
-        <w:lastRenderedPageBreak/>
-        <w:t>Aún</w:t>
-      </w:r>
-      <w:proofErr w:type="spellEnd"/>
-      <w:r>
-        <w:t xml:space="preserve"> así puede que en el mundo contemporáneo la gente prefiera un juego más vivo e intenso propio del género de estrategia a tiempo real (¿</w:t>
-      </w:r>
-      <w:proofErr w:type="spellStart"/>
-      <w:r>
-        <w:t>pausable</w:t>
-      </w:r>
-      <w:proofErr w:type="spellEnd"/>
-      <w:r>
-        <w:t xml:space="preserve"> vs la IA?) permitiendo mover una pieza tras pasar una pequeña cantidad de tiempo. Como digo puede ser una vía de modificación futura. En ese caso se puede explorar hasta la instauración de una opción de “Niebla de guerra”.</w:t>
-      </w:r>
-    </w:p>
-    <w:p>
-      <w:pPr>
-        <w:ind w:firstLine="709"/>
-      </w:pPr>
-    </w:p>
-    <w:p>
-      <w:pPr>
-        <w:pStyle w:val="Ttulo3"/>
-      </w:pPr>
-      <w:bookmarkStart w:id="29" w:name="_Toc4842678"/>
-      <w:bookmarkStart w:id="30" w:name="_Toc5290989"/>
-      <w:r>
-        <w:t>Escritura</w:t>
+        <w:t>Es importante que las partidas se puedan guardar como en el ajedrez en papel con el objetivo de poder reproducir partidas y que el juego siga teniendo un carácter deportivo. Esto ayudará además de para hacer replays para cuando haya que mejorar la IA y para tutoriales, guías, etc. y cuando haya que ponerse con guardar datos tanto de las partidas como de los jugadores.</w:t>
+      </w:r>
+    </w:p>
+    <w:p>
+      <w:r>
+        <w:t>Creo que se puede realizar mediante una simple transcripción de Escritura Algebraica a-lo ajedrez pero ampliada.</w:t>
+      </w:r>
+    </w:p>
+    <w:p>
+      <w:r>
+        <w:t xml:space="preserve">El modo replay o de Repetición ha de leer partidas anotadas parecidas a esta y simplemente ir dejando reproducir las jugadas en el tablero. </w:t>
+      </w:r>
+    </w:p>
+    <w:p>
+      <w:pPr>
+        <w:pStyle w:val="Ttulo2"/>
+      </w:pPr>
+      <w:bookmarkStart w:id="29" w:name="_Toc4842679"/>
+      <w:bookmarkStart w:id="30" w:name="_Toc5292704"/>
+      <w:r>
+        <w:t>Datos</w:t>
+      </w:r>
+      <w:r>
+        <w:t>, datos y más datos</w:t>
       </w:r>
       <w:bookmarkEnd w:id="29"/>
       <w:bookmarkEnd w:id="30"/>
     </w:p>
     <w:p>
       <w:r>
-        <w:t xml:space="preserve">Es importante que las partidas se puedan guardar como en el ajedrez en papel con el objetivo de poder reproducir partidas y que el juego siga teniendo un carácter deportivo. Esto ayudará además de para hacer </w:t>
-      </w:r>
-      <w:proofErr w:type="spellStart"/>
-      <w:r>
-        <w:t>replays</w:t>
-      </w:r>
-      <w:proofErr w:type="spellEnd"/>
-      <w:r>
-        <w:t xml:space="preserve"> para cuando haya que mejorar la IA y para tutoriales, guías, etc. y cuando haya que ponerse con guardar datos tanto de las partidas como de los jugadores.</w:t>
-      </w:r>
-    </w:p>
-    <w:p>
-      <w:r>
-        <w:t>Creo que se puede realizar mediante una simple transcripción de Escritura Algebraica a-lo ajedrez pero ampliada.</w:t>
-      </w:r>
-    </w:p>
-    <w:p>
-      <w:r>
-        <w:t xml:space="preserve">El modo replay o de Repetición ha de leer partidas anotadas parecidas a esta y simplemente ir dejando reproducir las jugadas en el tablero. </w:t>
-      </w:r>
+        <w:t>El objetivo principal del proyecto es llevar a cabo lo establecido en el punto 1. Pero creo que sería deseable conseguir otros objetivos aunque sea para futuras expansiones. Para todas ellas creo que la siguiente necesidad es estudiar cómo guardar datos de jugadores y las partidas en bases de datos para ello (y hacerlo claro).</w:t>
+      </w:r>
+    </w:p>
+    <w:p>
+      <w:r>
+        <w:t>En principio me parece que un sistema JSON y base de datos no relacionales tipo mongodb parece ser a priori la mejor idea para guardar los datos de las partidas en sí y así tenerlas presentes para implementaciones de replays, IAs, guías, tutoriales, etc.</w:t>
+      </w:r>
+    </w:p>
+    <w:p>
+      <w:r>
+        <w:t>Por otra parte también se guardarán datos de jugadores y datos administrativos para lo que parece que una bd relacional sencilla sea la mejor posibilidad para establecer rankings entre los jugadores (sistema ELO en el ajedrez aquí habrá que modificarlo para tener en cuenta que hay 4 jugadores y no dos) y acceso a otras funcionalidades futuras aparte del “juego en sí” que cualquier plataforma de ajedrez tiene. Porque ese sería el Objetivo 3 (aunque quizás ya un poco fuera del “scope” de este proyecto de grado superior si que me gustaría que alguna pincelada estuviera).</w:t>
+      </w:r>
+    </w:p>
+    <w:p>
+      <w:pPr>
+        <w:ind w:firstLine="709"/>
+      </w:pPr>
     </w:p>
     <w:p>
       <w:pPr>
         <w:pStyle w:val="Ttulo2"/>
       </w:pPr>
-      <w:bookmarkStart w:id="31" w:name="_Toc4842679"/>
-      <w:bookmarkStart w:id="32" w:name="_Toc5290990"/>
-      <w:r>
-        <w:t>Datos</w:t>
-      </w:r>
-      <w:r>
-        <w:t>, datos y más datos</w:t>
+      <w:bookmarkStart w:id="31" w:name="_Toc4842680"/>
+      <w:r>
+        <w:lastRenderedPageBreak/>
+        <w:t> </w:t>
+      </w:r>
+      <w:bookmarkStart w:id="32" w:name="_Toc5292705"/>
+      <w:r>
+        <w:t>Interfaz y estructuración del juego con otras “herramientas” adicionales</w:t>
       </w:r>
       <w:bookmarkEnd w:id="31"/>
       <w:bookmarkEnd w:id="32"/>
     </w:p>
     <w:p>
       <w:r>
-        <w:t>El objetivo principal del proyecto es llevar a cabo lo establecido en el punto 1. Pero creo que sería deseable conseguir otros objetivos aunque sea para futuras expansiones. Para todas ellas creo que la siguiente necesidad es estudiar cómo guardar datos de jugadores y las partidas en bases de datos para ello (y hacerlo claro).</w:t>
-      </w:r>
-    </w:p>
-    <w:p>
-      <w:r>
-        <w:t xml:space="preserve">En principio me parece que un sistema JSON y base de datos no relacionales tipo </w:t>
-      </w:r>
-      <w:proofErr w:type="spellStart"/>
-      <w:r>
-        <w:t>mongodb</w:t>
-      </w:r>
-      <w:proofErr w:type="spellEnd"/>
-      <w:r>
-        <w:t xml:space="preserve"> parece ser a priori la mejor idea para guardar los datos de las partidas en sí y así tenerlas presentes para implementaciones de </w:t>
-      </w:r>
-      <w:proofErr w:type="spellStart"/>
-      <w:r>
-        <w:t>replays</w:t>
-      </w:r>
-      <w:proofErr w:type="spellEnd"/>
-      <w:r>
-        <w:t xml:space="preserve">, </w:t>
-      </w:r>
-      <w:proofErr w:type="spellStart"/>
-      <w:r>
-        <w:t>IAs</w:t>
-      </w:r>
-      <w:proofErr w:type="spellEnd"/>
-      <w:r>
-        <w:t>, guías, tutoriales, etc.</w:t>
-      </w:r>
-    </w:p>
-    <w:p>
-      <w:r>
-        <w:t xml:space="preserve">Por otra parte también se guardarán datos de jugadores y datos administrativos para lo que parece que una </w:t>
-      </w:r>
-      <w:proofErr w:type="spellStart"/>
-      <w:r>
-        <w:t>bd</w:t>
-      </w:r>
-      <w:proofErr w:type="spellEnd"/>
-      <w:r>
-        <w:t xml:space="preserve"> relacional sencilla sea la mejor posibilidad para establecer rankings entre los jugadores (sistema ELO en el ajedrez aquí habrá que modificarlo para tener en cuenta que hay 4 jugadores y no dos) y acceso a otras funcionalidades futuras aparte del “juego en sí” que cualquier plataforma de ajedrez tiene. Porque ese sería el Objetivo 3 (aunque quizás ya un poco fuera del “</w:t>
-      </w:r>
-      <w:proofErr w:type="spellStart"/>
-      <w:r>
-        <w:t>scope</w:t>
-      </w:r>
-      <w:proofErr w:type="spellEnd"/>
-      <w:r>
-        <w:t xml:space="preserve">” de este proyecto de grado superior </w:t>
-      </w:r>
-      <w:proofErr w:type="spellStart"/>
-      <w:r>
-        <w:t>si</w:t>
-      </w:r>
-      <w:proofErr w:type="spellEnd"/>
-      <w:r>
-        <w:t xml:space="preserve"> que me gustaría que alguna pincelada estuviera).</w:t>
-      </w:r>
-    </w:p>
-    <w:p>
-      <w:pPr>
-        <w:ind w:firstLine="709"/>
-      </w:pPr>
-    </w:p>
-    <w:p>
-      <w:pPr>
-        <w:pStyle w:val="Ttulo2"/>
-      </w:pPr>
-      <w:bookmarkStart w:id="33" w:name="_Toc4842680"/>
-      <w:r>
-        <w:lastRenderedPageBreak/>
-        <w:t> </w:t>
-      </w:r>
-      <w:bookmarkStart w:id="34" w:name="_Toc5290991"/>
-      <w:r>
-        <w:t>Interfaz y estructuración del juego con otras “herramientas” adicionales</w:t>
-      </w:r>
-      <w:bookmarkEnd w:id="33"/>
-      <w:bookmarkEnd w:id="34"/>
-    </w:p>
-    <w:p>
-      <w:r>
-        <w:t xml:space="preserve">El inicio de la aplicación será una típica pantallas de inicio de </w:t>
-      </w:r>
-      <w:proofErr w:type="spellStart"/>
-      <w:r>
-        <w:t>sesión+suscripción</w:t>
-      </w:r>
-      <w:proofErr w:type="spellEnd"/>
-      <w:r>
-        <w:t xml:space="preserve"> típicas. Una vez dentro se encontrarán el acceso al lanzador de juego y/o al resto de funciones “extras”.</w:t>
+        <w:t>El inicio de la aplicación será una típica pantallas de inicio de sesión+suscripción típicas. Una vez dentro se encontrarán el acceso al lanzador de juego y/o al resto de funciones “extras”.</w:t>
       </w:r>
     </w:p>
     <w:p>
@@ -7811,36 +7017,12 @@
     </w:p>
     <w:p>
       <w:r>
-        <w:t xml:space="preserve">¿Modo campaña con </w:t>
-      </w:r>
-      <w:proofErr w:type="spellStart"/>
-      <w:r>
-        <w:t>puzzles</w:t>
-      </w:r>
-      <w:proofErr w:type="spellEnd"/>
-      <w:r>
-        <w:t>? (Totalmente opcional pero como idea loca)</w:t>
-      </w:r>
-    </w:p>
-    <w:p>
-      <w:r>
-        <w:t>Acceso a tus partidas (</w:t>
-      </w:r>
-      <w:proofErr w:type="spellStart"/>
-      <w:r>
-        <w:t>Replays</w:t>
-      </w:r>
-      <w:proofErr w:type="spellEnd"/>
-      <w:r>
-        <w:t xml:space="preserve"> y análisis (Esto último expansión tras motores </w:t>
-      </w:r>
-      <w:proofErr w:type="spellStart"/>
-      <w:r>
-        <w:t>IAs</w:t>
-      </w:r>
-      <w:proofErr w:type="spellEnd"/>
-      <w:r>
-        <w:t>))</w:t>
+        <w:t>¿Modo campaña con puzzles? (Totalmente opcional pero como idea loca)</w:t>
+      </w:r>
+    </w:p>
+    <w:p>
+      <w:r>
+        <w:t>Acceso a tus partidas (Replays y análisis (Esto último expansión tras motores IAs))</w:t>
       </w:r>
     </w:p>
     <w:p>
@@ -7862,48 +7044,27 @@
           <w:szCs w:val="36"/>
         </w:rPr>
       </w:pPr>
-      <w:bookmarkStart w:id="35" w:name="_Toc4842681"/>
-      <w:bookmarkStart w:id="36" w:name="_Toc5290992"/>
+      <w:bookmarkStart w:id="33" w:name="_Toc4842681"/>
+      <w:bookmarkStart w:id="34" w:name="_Toc5292706"/>
       <w:r>
         <w:t>Modos de juego</w:t>
       </w:r>
-      <w:bookmarkEnd w:id="35"/>
-      <w:bookmarkEnd w:id="36"/>
-    </w:p>
-    <w:p>
-      <w:r>
-        <w:t xml:space="preserve">Lo que viene no es extra, en el sentido que para que el juego fuera operativo tendría que estar sí o sí. Pero por su complejidad, habrá que ver en qué forma entrego la versión </w:t>
-      </w:r>
-      <w:proofErr w:type="spellStart"/>
-      <w:r>
-        <w:t>alpha</w:t>
-      </w:r>
-      <w:proofErr w:type="spellEnd"/>
-      <w:r>
-        <w:t xml:space="preserve">… </w:t>
-      </w:r>
-    </w:p>
-    <w:p>
-      <w:r>
-        <w:t xml:space="preserve">Vs IA: Programar </w:t>
-      </w:r>
-      <w:proofErr w:type="spellStart"/>
-      <w:r>
-        <w:t>IAs</w:t>
-      </w:r>
-      <w:proofErr w:type="spellEnd"/>
-      <w:r>
-        <w:t>…. (Por eso entre otras cosas me apetecía mucho lo de ver el módulo GDX-AI)</w:t>
-      </w:r>
-    </w:p>
-    <w:p>
-      <w:proofErr w:type="spellStart"/>
-      <w:r>
-        <w:t>Multiplayer</w:t>
-      </w:r>
-      <w:proofErr w:type="spellEnd"/>
-      <w:r>
-        <w:t xml:space="preserve"> (Expansión)</w:t>
+      <w:bookmarkEnd w:id="33"/>
+      <w:bookmarkEnd w:id="34"/>
+    </w:p>
+    <w:p>
+      <w:r>
+        <w:t xml:space="preserve">Lo que viene no es extra, en el sentido que para que el juego fuera operativo tendría que estar sí o sí. Pero por su complejidad, habrá que ver en qué forma entrego la versión alpha… </w:t>
+      </w:r>
+    </w:p>
+    <w:p>
+      <w:r>
+        <w:t>Vs IA: Programar IAs…. (Por eso entre otras cosas me apetecía mucho lo de ver el módulo GDX-AI)</w:t>
+      </w:r>
+    </w:p>
+    <w:p>
+      <w:r>
+        <w:t>Multiplayer (Expansión)</w:t>
       </w:r>
     </w:p>
     <w:p>
@@ -7915,25 +7076,17 @@
           <w:szCs w:val="36"/>
         </w:rPr>
       </w:pPr>
-      <w:bookmarkStart w:id="37" w:name="_Toc4842682"/>
-      <w:bookmarkStart w:id="38" w:name="_Toc5290993"/>
+      <w:bookmarkStart w:id="35" w:name="_Toc4842682"/>
+      <w:bookmarkStart w:id="36" w:name="_Toc5292707"/>
       <w:r>
         <w:t>Extras (en el sentido que son cosas cosméticas necesarias pero como todo cosmético…)</w:t>
       </w:r>
-      <w:bookmarkEnd w:id="37"/>
-      <w:bookmarkEnd w:id="38"/>
-    </w:p>
-    <w:p>
-      <w:r>
-        <w:t>Gráficos y animaciones: Estoy en negociaciones… No puedo prometer nada porque mis gráficos… (</w:t>
-      </w:r>
-      <w:proofErr w:type="gramStart"/>
-      <w:r>
-        <w:t>ya</w:t>
-      </w:r>
-      <w:proofErr w:type="gramEnd"/>
-      <w:r>
-        <w:t xml:space="preserve"> se puede ver en el croquis del tablero). Pero creo que puedo intentar engañar a alguien que me haga ciertos dibujos. Aunque para la primera versión serán Gráficos 2D.</w:t>
+      <w:bookmarkEnd w:id="35"/>
+      <w:bookmarkEnd w:id="36"/>
+    </w:p>
+    <w:p>
+      <w:r>
+        <w:t>Gráficos y animaciones: Estoy en negociaciones… No puedo prometer nada porque mis gráficos… (ya se puede ver en el croquis del tablero). Pero creo que puedo intentar engañar a alguien que me haga ciertos dibujos. Aunque para la primera versión serán Gráficos 2D.</w:t>
       </w:r>
     </w:p>
     <w:p>
@@ -7946,49 +7099,17 @@
           <w:szCs w:val="48"/>
         </w:rPr>
       </w:pPr>
-      <w:bookmarkStart w:id="39" w:name="_Toc4842683"/>
-      <w:bookmarkStart w:id="40" w:name="_Toc5290994"/>
+      <w:bookmarkStart w:id="37" w:name="_Toc4842683"/>
+      <w:bookmarkStart w:id="38" w:name="_Toc5292708"/>
       <w:r>
         <w:t>A modo de resumen (Volviendo a la tierra)</w:t>
       </w:r>
-      <w:bookmarkEnd w:id="39"/>
-      <w:bookmarkEnd w:id="40"/>
-    </w:p>
-    <w:p>
-      <w:r>
-        <w:t xml:space="preserve">Los anteriores apartados (aunque hay muchas notas sobre expansiones y posibilidades en un futuro) no </w:t>
-      </w:r>
-      <w:proofErr w:type="gramStart"/>
-      <w:r>
-        <w:t>deja</w:t>
-      </w:r>
-      <w:proofErr w:type="gramEnd"/>
-      <w:r>
-        <w:t xml:space="preserve"> de ser algo edulcorada y ambiciosa. Y dado las limitaciones del tiempo y mis posibilidades… Creo que es necesario este apartado para puntualizar en el plan de trabajo que cosas son prioritarias, que quedan como expansión y que sería cuestión de un </w:t>
-      </w:r>
-      <w:proofErr w:type="spellStart"/>
-      <w:r>
-        <w:t>Chess</w:t>
-      </w:r>
-      <w:proofErr w:type="spellEnd"/>
-      <w:r>
-        <w:t xml:space="preserve"> </w:t>
-      </w:r>
-      <w:proofErr w:type="spellStart"/>
-      <w:r>
-        <w:t>Battle</w:t>
-      </w:r>
-      <w:proofErr w:type="spellEnd"/>
-      <w:r>
-        <w:t xml:space="preserve"> </w:t>
-      </w:r>
-      <w:proofErr w:type="spellStart"/>
-      <w:r>
-        <w:t>Royale</w:t>
-      </w:r>
-      <w:proofErr w:type="spellEnd"/>
-      <w:r>
-        <w:t xml:space="preserve"> 2.0. En principio lo principal es lo que se señala en los apartados 1 y 2 de los </w:t>
+      <w:bookmarkEnd w:id="37"/>
+      <w:bookmarkEnd w:id="38"/>
+    </w:p>
+    <w:p>
+      <w:r>
+        <w:t xml:space="preserve">Los anteriores apartados (aunque hay muchas notas sobre expansiones y posibilidades en un futuro) no deja de ser algo edulcorada y ambiciosa. Y dado las limitaciones del tiempo y mis posibilidades… Creo que es necesario este apartado para puntualizar en el plan de trabajo que cosas son prioritarias, que quedan como expansión y que sería cuestión de un Chess Battle Royale 2.0. En principio lo principal es lo que se señala en los apartados 1 y 2 de los </w:t>
       </w:r>
       <w:r>
         <w:lastRenderedPageBreak/>
@@ -8020,13 +7141,13 @@
           <w:szCs w:val="48"/>
         </w:rPr>
       </w:pPr>
-      <w:bookmarkStart w:id="41" w:name="_Toc4842684"/>
-      <w:bookmarkStart w:id="42" w:name="_Toc5290995"/>
+      <w:bookmarkStart w:id="39" w:name="_Toc4842684"/>
+      <w:bookmarkStart w:id="40" w:name="_Toc5292709"/>
       <w:r>
         <w:t>Apéndice A: Escritura</w:t>
       </w:r>
-      <w:bookmarkEnd w:id="41"/>
-      <w:bookmarkEnd w:id="42"/>
+      <w:bookmarkEnd w:id="39"/>
+      <w:bookmarkEnd w:id="40"/>
     </w:p>
     <w:p>
       <w:r>
@@ -8066,23 +7187,7 @@
         <w:tab/>
       </w:r>
       <w:r>
-        <w:t xml:space="preserve">Como principales inconvenientes creo que han de citarse que queda un poco distinto a la tradicional de “barquitos” (e4, Cf3, </w:t>
-      </w:r>
-      <w:proofErr w:type="spellStart"/>
-      <w:r>
-        <w:t>p.e</w:t>
-      </w:r>
-      <w:proofErr w:type="spellEnd"/>
-      <w:r>
-        <w:t xml:space="preserve">.) es que queda menos tradicional y “feo” y aunque no elimina la necesidad de indicar un sentido al tablero (aparte del centro hay que poner para donde positivos y negativos las casillas) pero en cambio cuando se va eliminando casillas del tablero facilitara mucho porque solo habrá que tener pendiente si la casilla en cuestión tiene en sus coordenadas la fila o columna a eliminar. </w:t>
-      </w:r>
-      <w:proofErr w:type="gramStart"/>
-      <w:r>
-        <w:t>( Ahora</w:t>
-      </w:r>
-      <w:proofErr w:type="gramEnd"/>
-      <w:r>
-        <w:t xml:space="preserve"> parece todo un poco abstracto pero se verá mejor con el prototipo o ya codificado pero vamos la idea base es simple si elimino la parte externa del tablero serán simplemente las que en sus coordenadas tengan un -7 o un +7 (y no habrá que tener un “mapa” de situación con ese contador nos sobrará).</w:t>
+        <w:t>Como principales inconvenientes creo que han de citarse que queda un poco distinto a la tradicional de “barquitos” (e4, Cf3, p.e.) es que queda menos tradicional y “feo” y aunque no elimina la necesidad de indicar un sentido al tablero (aparte del centro hay que poner para donde positivos y negativos las casillas) pero en cambio cuando se va eliminando casillas del tablero facilitara mucho porque solo habrá que tener pendiente si la casilla en cuestión tiene en sus coordenadas la fila o columna a eliminar. ( Ahora parece todo un poco abstracto pero se verá mejor con el prototipo o ya codificado pero vamos la idea base es simple si elimino la parte externa del tablero serán simplemente las que en sus coordenadas tengan un -7 o un +7 (y no habrá que tener un “mapa” de situación con ese contador nos sobrará).</w:t>
       </w:r>
     </w:p>
     <w:p>
@@ -8092,173 +7197,53 @@
     </w:p>
     <w:p>
       <w:r>
-        <w:t>1. (+1,-5</w:t>
-      </w:r>
-      <w:proofErr w:type="gramStart"/>
-      <w:r>
-        <w:t>) ,</w:t>
-      </w:r>
-      <w:proofErr w:type="gramEnd"/>
-      <w:r>
-        <w:t xml:space="preserve"> C (-5,-2), (-1,+5), (+5,-1)</w:t>
-      </w:r>
-    </w:p>
-    <w:p>
-      <w:r>
-        <w:t xml:space="preserve">2. </w:t>
-      </w:r>
-      <w:proofErr w:type="gramStart"/>
-      <w:r>
-        <w:t>A(</w:t>
-      </w:r>
-      <w:proofErr w:type="gramEnd"/>
-      <w:r>
-        <w:t xml:space="preserve">-2,-4), (-5.-1), </w:t>
-      </w:r>
-      <w:proofErr w:type="spellStart"/>
-      <w:r>
-        <w:t>Ax</w:t>
-      </w:r>
-      <w:proofErr w:type="spellEnd"/>
-      <w:r>
-        <w:t xml:space="preserve">(+7,-2), </w:t>
-      </w:r>
-      <w:proofErr w:type="spellStart"/>
-      <w:r>
-        <w:t>Dx</w:t>
-      </w:r>
-      <w:proofErr w:type="spellEnd"/>
-      <w:r>
-        <w:t xml:space="preserve">(+7,-2)  </w:t>
-      </w:r>
-    </w:p>
-    <w:p>
-      <w:proofErr w:type="gramStart"/>
-      <w:r>
-        <w:t>[ Línea</w:t>
-      </w:r>
-      <w:proofErr w:type="gramEnd"/>
-      <w:r>
-        <w:t xml:space="preserve"> 7 [+7,-7] Amarillo Peligro]</w:t>
-      </w:r>
-    </w:p>
-    <w:p>
-      <w:r>
-        <w:t xml:space="preserve">3. R (+1,-6), A (-4,+2), </w:t>
-      </w:r>
-      <w:proofErr w:type="gramStart"/>
-      <w:r>
-        <w:t>D(</w:t>
-      </w:r>
-      <w:proofErr w:type="gramEnd"/>
-      <w:r>
-        <w:t xml:space="preserve">-1,+6), </w:t>
-      </w:r>
-      <w:proofErr w:type="spellStart"/>
-      <w:r>
-        <w:t>Dx</w:t>
-      </w:r>
-      <w:proofErr w:type="spellEnd"/>
-      <w:r>
-        <w:t>(-1,+6)+</w:t>
-      </w:r>
-    </w:p>
-    <w:p>
-      <w:proofErr w:type="gramStart"/>
-      <w:r>
-        <w:t>[ Línea</w:t>
-      </w:r>
-      <w:proofErr w:type="gramEnd"/>
-      <w:r>
-        <w:t xml:space="preserve"> 7 [+7,-7] Roja pre-desaparición]</w:t>
-      </w:r>
-    </w:p>
-    <w:p>
-      <w:proofErr w:type="gramStart"/>
+        <w:t>1. (+1,-5) , C (-5,-2), (-1,+5), (+5,-1)</w:t>
+      </w:r>
+    </w:p>
+    <w:p>
+      <w:r>
+        <w:t xml:space="preserve">2. A(-2,-4), (-5.-1), Ax(+7,-2), Dx(+7,-2)  </w:t>
+      </w:r>
+    </w:p>
+    <w:p>
+      <w:r>
+        <w:t>[ Línea 7 [+7,-7] Amarillo Peligro]</w:t>
+      </w:r>
+    </w:p>
+    <w:p>
+      <w:r>
+        <w:t>3. R (+1,-6), A (-4,+2), D(-1,+6), Dx(-1,+6)+</w:t>
+      </w:r>
+    </w:p>
+    <w:p>
+      <w:r>
+        <w:t>[ Línea 7 [+7,-7] Roja pre-desaparición]</w:t>
+      </w:r>
+    </w:p>
+    <w:p>
       <w:r>
         <w:lastRenderedPageBreak/>
-        <w:t>[ Línea</w:t>
-      </w:r>
-      <w:proofErr w:type="gramEnd"/>
-      <w:r>
-        <w:t xml:space="preserve"> 6 [+6,-6] Amarillo Peligro]</w:t>
-      </w:r>
-    </w:p>
-    <w:p>
-      <w:r>
-        <w:t xml:space="preserve">4. (+1,-4), </w:t>
-      </w:r>
-      <w:proofErr w:type="spellStart"/>
-      <w:proofErr w:type="gramStart"/>
-      <w:r>
-        <w:t>Ax</w:t>
-      </w:r>
-      <w:proofErr w:type="spellEnd"/>
-      <w:r>
-        <w:t>(</w:t>
-      </w:r>
-      <w:proofErr w:type="gramEnd"/>
-      <w:r>
-        <w:t>+1,-4),</w:t>
-      </w:r>
-      <w:proofErr w:type="spellStart"/>
-      <w:r>
-        <w:t>Rx</w:t>
-      </w:r>
-      <w:proofErr w:type="spellEnd"/>
-      <w:r>
-        <w:t>(-1,+6), R(-1,-6)</w:t>
-      </w:r>
-    </w:p>
-    <w:p>
-      <w:proofErr w:type="gramStart"/>
-      <w:r>
-        <w:t xml:space="preserve">[ </w:t>
-      </w:r>
-      <w:proofErr w:type="spellStart"/>
-      <w:r>
-        <w:t>Linea</w:t>
-      </w:r>
-      <w:proofErr w:type="spellEnd"/>
-      <w:proofErr w:type="gramEnd"/>
-      <w:r>
-        <w:t xml:space="preserve"> 7 [+7,-7] Desaparece junto con las otras piezas en esa parte del tablero. Entre ellos está el rey del bando de la izquierda. Así que para este es </w:t>
-      </w:r>
-      <w:proofErr w:type="spellStart"/>
-      <w:r>
-        <w:t>game</w:t>
-      </w:r>
-      <w:proofErr w:type="spellEnd"/>
-      <w:r>
-        <w:t xml:space="preserve"> </w:t>
-      </w:r>
-      <w:proofErr w:type="spellStart"/>
-      <w:r>
-        <w:t>over</w:t>
-      </w:r>
-      <w:proofErr w:type="spellEnd"/>
-      <w:r>
-        <w:t xml:space="preserve"> y sus piezas se retiran del tablero]</w:t>
-      </w:r>
-    </w:p>
-    <w:p>
-      <w:proofErr w:type="gramStart"/>
-      <w:r>
-        <w:t>[ Línea</w:t>
-      </w:r>
-      <w:proofErr w:type="gramEnd"/>
-      <w:r>
-        <w:t xml:space="preserve"> 6 [+6,-6] Roja pre-desaparición]</w:t>
-      </w:r>
-    </w:p>
-    <w:p>
-      <w:proofErr w:type="gramStart"/>
-      <w:r>
-        <w:t>[ Línea</w:t>
-      </w:r>
-      <w:proofErr w:type="gramEnd"/>
-      <w:r>
-        <w:t xml:space="preserve"> 5 [+5,-5] Amarillo Peligro]</w:t>
+        <w:t>[ Línea 6 [+6,-6] Amarillo Peligro]</w:t>
+      </w:r>
+    </w:p>
+    <w:p>
+      <w:r>
+        <w:t>4. (+1,-4), Ax(+1,-4),Rx(-1,+6), R(-1,-6)</w:t>
+      </w:r>
+    </w:p>
+    <w:p>
+      <w:r>
+        <w:t>[ Linea 7 [+7,-7] Desaparece junto con las otras piezas en esa parte del tablero. Entre ellos está el rey del bando de la izquierda. Así que para este es game over y sus piezas se retiran del tablero]</w:t>
+      </w:r>
+    </w:p>
+    <w:p>
+      <w:r>
+        <w:t>[ Línea 6 [+6,-6] Roja pre-desaparición]</w:t>
+      </w:r>
+    </w:p>
+    <w:p>
+      <w:r>
+        <w:t>[ Línea 5 [+5,-5] Amarillo Peligro]</w:t>
       </w:r>
     </w:p>
     <w:p>
@@ -8270,33 +7255,17 @@
       <w:pPr>
         <w:pStyle w:val="Ttulo1"/>
       </w:pPr>
-      <w:bookmarkStart w:id="43" w:name="_Toc4842685"/>
-      <w:bookmarkStart w:id="44" w:name="_Toc5290996"/>
+      <w:bookmarkStart w:id="41" w:name="_Toc4842685"/>
+      <w:bookmarkStart w:id="42" w:name="_Toc5292710"/>
       <w:r>
         <w:t>Apéndice B: Ranking (Clasificación)</w:t>
       </w:r>
-      <w:bookmarkEnd w:id="43"/>
-      <w:bookmarkEnd w:id="44"/>
-    </w:p>
-    <w:p>
-      <w:r>
-        <w:t xml:space="preserve">En el ajedrez se suele usar, (por diversas federaciones la más importante la FIDE),  un sistema de ranking denominado ELO en honor al físico americano de origen húngaro que desarrolló el método matemático, basado en cálculo estadístico, para calcular la habilidad relativa de los jugadores. Aunque en algún portal de </w:t>
-      </w:r>
-      <w:proofErr w:type="spellStart"/>
-      <w:r>
-        <w:t>chess</w:t>
-      </w:r>
-      <w:proofErr w:type="spellEnd"/>
-      <w:r>
-        <w:t xml:space="preserve"> online se usa el conocido como sistema de puntuación </w:t>
-      </w:r>
-      <w:proofErr w:type="spellStart"/>
-      <w:r>
-        <w:t>Glicko</w:t>
-      </w:r>
-      <w:proofErr w:type="spellEnd"/>
-      <w:r>
-        <w:t xml:space="preserve"> (que se encuentran en dominio público y que se supone que mejora a los ELOS por tener en cuenta el tiempo entre mediciones de fuerza). Son estos sistemas los que tengo en mente para establecer el ranking de jugadores y con ello evaluar la fuerza de los jugadores.</w:t>
+      <w:bookmarkEnd w:id="41"/>
+      <w:bookmarkEnd w:id="42"/>
+    </w:p>
+    <w:p>
+      <w:r>
+        <w:t>En el ajedrez se suele usar, (por diversas federaciones la más importante la FIDE),  un sistema de ranking denominado ELO en honor al físico americano de origen húngaro que desarrolló el método matemático, basado en cálculo estadístico, para calcular la habilidad relativa de los jugadores. Aunque en algún portal de chess online se usa el conocido como sistema de puntuación Glicko (que se encuentran en dominio público y que se supone que mejora a los ELOS por tener en cuenta el tiempo entre mediciones de fuerza). Son estos sistemas los que tengo en mente para establecer el ranking de jugadores y con ello evaluar la fuerza de los jugadores.</w:t>
       </w:r>
     </w:p>
     <w:p>
@@ -8404,21 +7373,8 @@
         </w:drawing>
       </w:r>
       <w:r>
-        <w:t xml:space="preserve">Con esto y algún retoque estableceremos una puntuación estimada que nos ayudará tanto para toques competitivos como para el </w:t>
-      </w:r>
-      <w:proofErr w:type="spellStart"/>
-      <w:r>
-        <w:t>matchmaking</w:t>
-      </w:r>
-      <w:proofErr w:type="spellEnd"/>
-      <w:r>
-        <w:t xml:space="preserve"> futuro cuando finalmente saquemos la versión </w:t>
-      </w:r>
-      <w:proofErr w:type="spellStart"/>
-      <w:r>
-        <w:t>multijugador</w:t>
-      </w:r>
-      <w:proofErr w:type="spellEnd"/>
+        <w:t>Con esto y algún retoque estableceremos una puntuación estimada que nos ayudará tanto para toques competitivos como para el matchmaking futuro cuando finalmente saquemos la versión multijugador</w:t>
+      </w:r>
     </w:p>
     <w:p>
       <w:pPr>
@@ -8441,7 +7397,7 @@
         <w:ind w:firstLine="709"/>
       </w:pPr>
     </w:p>
-    <w:bookmarkStart w:id="45" w:name="_Toc5290997" w:displacedByCustomXml="next"/>
+    <w:bookmarkStart w:id="43" w:name="_Toc5292711" w:displacedByCustomXml="next"/>
     <w:sdt>
       <w:sdtPr>
         <w:rPr>
@@ -8467,7 +7423,7 @@
           <w:r>
             <w:t>Bibliografía</w:t>
           </w:r>
-          <w:bookmarkEnd w:id="45"/>
+          <w:bookmarkEnd w:id="43"/>
         </w:p>
         <w:sdt>
           <w:sdtPr>
@@ -9575,8 +8531,12 @@
       </w:pPr>
     </w:p>
     <w:sectPr>
-      <w:headerReference w:type="default" r:id="rId16"/>
-      <w:footerReference w:type="default" r:id="rId17"/>
+      <w:headerReference w:type="even" r:id="rId16"/>
+      <w:headerReference w:type="default" r:id="rId17"/>
+      <w:footerReference w:type="even" r:id="rId18"/>
+      <w:footerReference w:type="default" r:id="rId19"/>
+      <w:headerReference w:type="first" r:id="rId20"/>
+      <w:footerReference w:type="first" r:id="rId21"/>
       <w:pgSz w:w="11906" w:h="16838"/>
       <w:pgMar w:top="1417" w:right="1701" w:bottom="1417" w:left="1701" w:header="708" w:footer="708" w:gutter="0"/>
       <w:pgNumType w:start="0"/>
@@ -9614,6 +8574,16 @@
 </file>
 
 <file path=word/footer1.xml><?xml version="1.0" encoding="utf-8"?>
+<w:ftr xmlns:wpc="http://schemas.microsoft.com/office/word/2010/wordprocessingCanvas" xmlns:mc="http://schemas.openxmlformats.org/markup-compatibility/2006" xmlns:o="urn:schemas-microsoft-com:office:office" xmlns:r="http://schemas.openxmlformats.org/officeDocument/2006/relationships" xmlns:m="http://schemas.openxmlformats.org/officeDocument/2006/math" xmlns:v="urn:schemas-microsoft-com:vml" xmlns:wp14="http://schemas.microsoft.com/office/word/2010/wordprocessingDrawing" xmlns:wp="http://schemas.openxmlformats.org/drawingml/2006/wordprocessingDrawing" xmlns:w10="urn:schemas-microsoft-com:office:word" xmlns:w="http://schemas.openxmlformats.org/wordprocessingml/2006/main" xmlns:w14="http://schemas.microsoft.com/office/word/2010/wordml" xmlns:w15="http://schemas.microsoft.com/office/word/2012/wordml" xmlns:wpg="http://schemas.microsoft.com/office/word/2010/wordprocessingGroup" xmlns:wpi="http://schemas.microsoft.com/office/word/2010/wordprocessingInk" xmlns:wne="http://schemas.microsoft.com/office/word/2006/wordml" xmlns:wps="http://schemas.microsoft.com/office/word/2010/wordprocessingShape" mc:Ignorable="w14 w15 wp14">
+  <w:p>
+    <w:pPr>
+      <w:pStyle w:val="Piedepgina"/>
+    </w:pPr>
+  </w:p>
+</w:ftr>
+</file>
+
+<file path=word/footer2.xml><?xml version="1.0" encoding="utf-8"?>
 <w:ftr xmlns:wpc="http://schemas.microsoft.com/office/word/2010/wordprocessingCanvas" xmlns:mc="http://schemas.openxmlformats.org/markup-compatibility/2006" xmlns:o="urn:schemas-microsoft-com:office:office" xmlns:r="http://schemas.openxmlformats.org/officeDocument/2006/relationships" xmlns:m="http://schemas.openxmlformats.org/officeDocument/2006/math" xmlns:v="urn:schemas-microsoft-com:vml" xmlns:wp14="http://schemas.microsoft.com/office/word/2010/wordprocessingDrawing" xmlns:wp="http://schemas.openxmlformats.org/drawingml/2006/wordprocessingDrawing" xmlns:w10="urn:schemas-microsoft-com:office:word" xmlns:w="http://schemas.openxmlformats.org/wordprocessingml/2006/main" xmlns:w14="http://schemas.microsoft.com/office/word/2010/wordml" xmlns:w15="http://schemas.microsoft.com/office/word/2012/wordml" xmlns:wpg="http://schemas.microsoft.com/office/word/2010/wordprocessingGroup" xmlns:wpi="http://schemas.microsoft.com/office/word/2010/wordprocessingInk" xmlns:wne="http://schemas.microsoft.com/office/word/2006/wordml" xmlns:wps="http://schemas.microsoft.com/office/word/2010/wordprocessingShape" mc:Ignorable="w14 w15 wp14">
   <w:p>
     <w:pPr>
@@ -9643,8 +8613,23 @@
       <w:ptab w:relativeTo="margin" w:alignment="right" w:leader="none"/>
     </w:r>
     <w:r>
-      <w:t>30/03/2019</w:t>
+      <w:t>04/04</w:t>
     </w:r>
+    <w:bookmarkStart w:id="44" w:name="_GoBack"/>
+    <w:bookmarkEnd w:id="44"/>
+    <w:r>
+      <w:t>/2019</w:t>
+    </w:r>
+  </w:p>
+</w:ftr>
+</file>
+
+<file path=word/footer3.xml><?xml version="1.0" encoding="utf-8"?>
+<w:ftr xmlns:wpc="http://schemas.microsoft.com/office/word/2010/wordprocessingCanvas" xmlns:mc="http://schemas.openxmlformats.org/markup-compatibility/2006" xmlns:o="urn:schemas-microsoft-com:office:office" xmlns:r="http://schemas.openxmlformats.org/officeDocument/2006/relationships" xmlns:m="http://schemas.openxmlformats.org/officeDocument/2006/math" xmlns:v="urn:schemas-microsoft-com:vml" xmlns:wp14="http://schemas.microsoft.com/office/word/2010/wordprocessingDrawing" xmlns:wp="http://schemas.openxmlformats.org/drawingml/2006/wordprocessingDrawing" xmlns:w10="urn:schemas-microsoft-com:office:word" xmlns:w="http://schemas.openxmlformats.org/wordprocessingml/2006/main" xmlns:w14="http://schemas.microsoft.com/office/word/2010/wordml" xmlns:w15="http://schemas.microsoft.com/office/word/2012/wordml" xmlns:wpg="http://schemas.microsoft.com/office/word/2010/wordprocessingGroup" xmlns:wpi="http://schemas.microsoft.com/office/word/2010/wordprocessingInk" xmlns:wne="http://schemas.microsoft.com/office/word/2006/wordml" xmlns:wps="http://schemas.microsoft.com/office/word/2010/wordprocessingShape" mc:Ignorable="w14 w15 wp14">
+  <w:p>
+    <w:pPr>
+      <w:pStyle w:val="Piedepgina"/>
+    </w:pPr>
   </w:p>
 </w:ftr>
 </file>
@@ -9675,6 +8660,16 @@
 </file>
 
 <file path=word/header1.xml><?xml version="1.0" encoding="utf-8"?>
+<w:hdr xmlns:wpc="http://schemas.microsoft.com/office/word/2010/wordprocessingCanvas" xmlns:mc="http://schemas.openxmlformats.org/markup-compatibility/2006" xmlns:o="urn:schemas-microsoft-com:office:office" xmlns:r="http://schemas.openxmlformats.org/officeDocument/2006/relationships" xmlns:m="http://schemas.openxmlformats.org/officeDocument/2006/math" xmlns:v="urn:schemas-microsoft-com:vml" xmlns:wp14="http://schemas.microsoft.com/office/word/2010/wordprocessingDrawing" xmlns:wp="http://schemas.openxmlformats.org/drawingml/2006/wordprocessingDrawing" xmlns:w10="urn:schemas-microsoft-com:office:word" xmlns:w="http://schemas.openxmlformats.org/wordprocessingml/2006/main" xmlns:w14="http://schemas.microsoft.com/office/word/2010/wordml" xmlns:w15="http://schemas.microsoft.com/office/word/2012/wordml" xmlns:wpg="http://schemas.microsoft.com/office/word/2010/wordprocessingGroup" xmlns:wpi="http://schemas.microsoft.com/office/word/2010/wordprocessingInk" xmlns:wne="http://schemas.microsoft.com/office/word/2006/wordml" xmlns:wps="http://schemas.microsoft.com/office/word/2010/wordprocessingShape" mc:Ignorable="w14 w15 wp14">
+  <w:p>
+    <w:pPr>
+      <w:pStyle w:val="Encabezado"/>
+    </w:pPr>
+  </w:p>
+</w:hdr>
+</file>
+
+<file path=word/header2.xml><?xml version="1.0" encoding="utf-8"?>
 <w:hdr xmlns:wpc="http://schemas.microsoft.com/office/word/2010/wordprocessingCanvas" xmlns:mc="http://schemas.openxmlformats.org/markup-compatibility/2006" xmlns:o="urn:schemas-microsoft-com:office:office" xmlns:r="http://schemas.openxmlformats.org/officeDocument/2006/relationships" xmlns:m="http://schemas.openxmlformats.org/officeDocument/2006/math" xmlns:v="urn:schemas-microsoft-com:vml" xmlns:wp14="http://schemas.microsoft.com/office/word/2010/wordprocessingDrawing" xmlns:wp="http://schemas.openxmlformats.org/drawingml/2006/wordprocessingDrawing" xmlns:w10="urn:schemas-microsoft-com:office:word" xmlns:w="http://schemas.openxmlformats.org/wordprocessingml/2006/main" xmlns:w14="http://schemas.microsoft.com/office/word/2010/wordml" xmlns:w15="http://schemas.microsoft.com/office/word/2012/wordml" xmlns:wpg="http://schemas.microsoft.com/office/word/2010/wordprocessingGroup" xmlns:wpi="http://schemas.microsoft.com/office/word/2010/wordprocessingInk" xmlns:wne="http://schemas.microsoft.com/office/word/2006/wordml" xmlns:wps="http://schemas.microsoft.com/office/word/2010/wordprocessingShape" mc:Ignorable="w14 w15 wp14">
   <w:p>
     <w:pPr>
@@ -9692,27 +8687,9 @@
         <w:text/>
       </w:sdtPr>
       <w:sdtContent>
-        <w:proofErr w:type="spellStart"/>
-        <w:r>
-          <w:t>Chess</w:t>
-        </w:r>
-        <w:proofErr w:type="spellEnd"/>
-        <w:r>
-          <w:t xml:space="preserve"> </w:t>
-        </w:r>
-        <w:proofErr w:type="spellStart"/>
-        <w:r>
-          <w:t>Battle</w:t>
-        </w:r>
-        <w:proofErr w:type="spellEnd"/>
-        <w:r>
-          <w:t xml:space="preserve"> </w:t>
-        </w:r>
-        <w:proofErr w:type="spellStart"/>
-        <w:r>
-          <w:t>Royale</w:t>
-        </w:r>
-        <w:proofErr w:type="spellEnd"/>
+        <w:r>
+          <w:t>Chess Battle Royale</w:t>
+        </w:r>
       </w:sdtContent>
     </w:sdt>
     <w:r>
@@ -9799,6 +8776,16 @@
       </w:rPr>
       <w:fldChar w:fldCharType="end"/>
     </w:r>
+  </w:p>
+</w:hdr>
+</file>
+
+<file path=word/header3.xml><?xml version="1.0" encoding="utf-8"?>
+<w:hdr xmlns:wpc="http://schemas.microsoft.com/office/word/2010/wordprocessingCanvas" xmlns:mc="http://schemas.openxmlformats.org/markup-compatibility/2006" xmlns:o="urn:schemas-microsoft-com:office:office" xmlns:r="http://schemas.openxmlformats.org/officeDocument/2006/relationships" xmlns:m="http://schemas.openxmlformats.org/officeDocument/2006/math" xmlns:v="urn:schemas-microsoft-com:vml" xmlns:wp14="http://schemas.microsoft.com/office/word/2010/wordprocessingDrawing" xmlns:wp="http://schemas.openxmlformats.org/drawingml/2006/wordprocessingDrawing" xmlns:w10="urn:schemas-microsoft-com:office:word" xmlns:w="http://schemas.openxmlformats.org/wordprocessingml/2006/main" xmlns:w14="http://schemas.microsoft.com/office/word/2010/wordml" xmlns:w15="http://schemas.microsoft.com/office/word/2012/wordml" xmlns:wpg="http://schemas.microsoft.com/office/word/2010/wordprocessingGroup" xmlns:wpi="http://schemas.microsoft.com/office/word/2010/wordprocessingInk" xmlns:wne="http://schemas.microsoft.com/office/word/2006/wordml" xmlns:wps="http://schemas.microsoft.com/office/word/2010/wordprocessingShape" mc:Ignorable="w14 w15 wp14">
+  <w:p>
+    <w:pPr>
+      <w:pStyle w:val="Encabezado"/>
+    </w:pPr>
   </w:p>
 </w:hdr>
 </file>
@@ -9826,7 +8813,7 @@
         <v:path o:extrusionok="f" gradientshapeok="t" o:connecttype="rect"/>
         <o:lock v:ext="edit" aspectratio="t"/>
       </v:shapetype>
-      <v:shape id="_x0000_i1130" type="#_x0000_t75" style="width:11.3pt;height:11.3pt" o:bullet="t">
+      <v:shape id="_x0000_i1132" type="#_x0000_t75" style="width:11.3pt;height:11.3pt" o:bullet="t">
         <v:imagedata r:id="rId1" o:title="mso8553"/>
       </v:shape>
     </w:pict>
@@ -15553,7 +14540,7 @@
 </file>
 
 <file path=customXml/itemProps2.xml><?xml version="1.0" encoding="utf-8"?>
-<ds:datastoreItem xmlns:ds="http://schemas.openxmlformats.org/officeDocument/2006/customXml" ds:itemID="{B1F54564-615F-4C5F-B0BD-F9231A5039FA}">
+<ds:datastoreItem xmlns:ds="http://schemas.openxmlformats.org/officeDocument/2006/customXml" ds:itemID="{5093F9C1-9717-434E-B83B-47553E26558C}">
   <ds:schemaRefs>
     <ds:schemaRef ds:uri="http://schemas.openxmlformats.org/officeDocument/2006/bibliography"/>
   </ds:schemaRefs>

</xml_diff>

<commit_message>
Seguimos con el documento
</commit_message>
<xml_diff>
--- a/Documento_Proyecto.docx
+++ b/Documento_Proyecto.docx
@@ -338,8 +338,18 @@
                                           <w:sz w:val="24"/>
                                           <w:szCs w:val="24"/>
                                         </w:rPr>
-                                        <w:t>2º DAM B, I.E.S. Doctor Balmis</w:t>
+                                        <w:t xml:space="preserve">2º DAM B, I.E.S. Doctor </w:t>
                                       </w:r>
+                                      <w:proofErr w:type="spellStart"/>
+                                      <w:r>
+                                        <w:rPr>
+                                          <w:color w:val="FFFFFF" w:themeColor="background1"/>
+                                          <w:sz w:val="24"/>
+                                          <w:szCs w:val="24"/>
+                                        </w:rPr>
+                                        <w:t>Balmis</w:t>
+                                      </w:r>
+                                      <w:proofErr w:type="spellEnd"/>
                                     </w:p>
                                   </w:sdtContent>
                                 </w:sdt>
@@ -522,8 +532,18 @@
                                     <w:sz w:val="24"/>
                                     <w:szCs w:val="24"/>
                                   </w:rPr>
-                                  <w:t>2º DAM B, I.E.S. Doctor Balmis</w:t>
+                                  <w:t xml:space="preserve">2º DAM B, I.E.S. Doctor </w:t>
                                 </w:r>
+                                <w:proofErr w:type="spellStart"/>
+                                <w:r>
+                                  <w:rPr>
+                                    <w:color w:val="FFFFFF" w:themeColor="background1"/>
+                                    <w:sz w:val="24"/>
+                                    <w:szCs w:val="24"/>
+                                  </w:rPr>
+                                  <w:t>Balmis</w:t>
+                                </w:r>
+                                <w:proofErr w:type="spellEnd"/>
                               </w:p>
                             </w:sdtContent>
                           </w:sdt>
@@ -685,6 +705,7 @@
                                         </w14:props3d>
                                       </w:rPr>
                                     </w:pPr>
+                                    <w:proofErr w:type="spellStart"/>
                                     <w:r>
                                       <w:rPr>
                                         <w:color w:val="FFFFFF" w:themeColor="background1"/>
@@ -694,8 +715,9 @@
                                           <w14:bevelB w14:w="0" w14:h="127000" w14:prst="circle"/>
                                         </w14:props3d>
                                       </w:rPr>
-                                      <w:t>Chess Battle</w:t>
+                                      <w:t>Chess</w:t>
                                     </w:r>
+                                    <w:proofErr w:type="spellEnd"/>
                                     <w:r>
                                       <w:rPr>
                                         <w:color w:val="FFFFFF" w:themeColor="background1"/>
@@ -707,6 +729,31 @@
                                       </w:rPr>
                                       <w:t xml:space="preserve"> </w:t>
                                     </w:r>
+                                    <w:proofErr w:type="spellStart"/>
+                                    <w:r>
+                                      <w:rPr>
+                                        <w:color w:val="FFFFFF" w:themeColor="background1"/>
+                                        <w:sz w:val="72"/>
+                                        <w:szCs w:val="72"/>
+                                        <w14:props3d w14:extrusionH="0" w14:contourW="0" w14:prstMaterial="warmMatte">
+                                          <w14:bevelB w14:w="0" w14:h="127000" w14:prst="circle"/>
+                                        </w14:props3d>
+                                      </w:rPr>
+                                      <w:t>Battle</w:t>
+                                    </w:r>
+                                    <w:proofErr w:type="spellEnd"/>
+                                    <w:r>
+                                      <w:rPr>
+                                        <w:color w:val="FFFFFF" w:themeColor="background1"/>
+                                        <w:sz w:val="72"/>
+                                        <w:szCs w:val="72"/>
+                                        <w14:props3d w14:extrusionH="0" w14:contourW="0" w14:prstMaterial="warmMatte">
+                                          <w14:bevelB w14:w="0" w14:h="127000" w14:prst="circle"/>
+                                        </w14:props3d>
+                                      </w:rPr>
+                                      <w:t xml:space="preserve"> </w:t>
+                                    </w:r>
+                                    <w:proofErr w:type="spellStart"/>
                                     <w:r>
                                       <w:rPr>
                                         <w:color w:val="FFFFFF" w:themeColor="background1"/>
@@ -718,6 +765,7 @@
                                       </w:rPr>
                                       <w:t>Royale</w:t>
                                     </w:r>
+                                    <w:proofErr w:type="spellEnd"/>
                                   </w:p>
                                 </w:sdtContent>
                               </w:sdt>
@@ -780,6 +828,7 @@
                                   </w14:props3d>
                                 </w:rPr>
                               </w:pPr>
+                              <w:proofErr w:type="spellStart"/>
                               <w:r>
                                 <w:rPr>
                                   <w:color w:val="FFFFFF" w:themeColor="background1"/>
@@ -789,8 +838,9 @@
                                     <w14:bevelB w14:w="0" w14:h="127000" w14:prst="circle"/>
                                   </w14:props3d>
                                 </w:rPr>
-                                <w:t>Chess Battle</w:t>
+                                <w:t>Chess</w:t>
                               </w:r>
+                              <w:proofErr w:type="spellEnd"/>
                               <w:r>
                                 <w:rPr>
                                   <w:color w:val="FFFFFF" w:themeColor="background1"/>
@@ -802,6 +852,31 @@
                                 </w:rPr>
                                 <w:t xml:space="preserve"> </w:t>
                               </w:r>
+                              <w:proofErr w:type="spellStart"/>
+                              <w:r>
+                                <w:rPr>
+                                  <w:color w:val="FFFFFF" w:themeColor="background1"/>
+                                  <w:sz w:val="72"/>
+                                  <w:szCs w:val="72"/>
+                                  <w14:props3d w14:extrusionH="0" w14:contourW="0" w14:prstMaterial="warmMatte">
+                                    <w14:bevelB w14:w="0" w14:h="127000" w14:prst="circle"/>
+                                  </w14:props3d>
+                                </w:rPr>
+                                <w:t>Battle</w:t>
+                              </w:r>
+                              <w:proofErr w:type="spellEnd"/>
+                              <w:r>
+                                <w:rPr>
+                                  <w:color w:val="FFFFFF" w:themeColor="background1"/>
+                                  <w:sz w:val="72"/>
+                                  <w:szCs w:val="72"/>
+                                  <w14:props3d w14:extrusionH="0" w14:contourW="0" w14:prstMaterial="warmMatte">
+                                    <w14:bevelB w14:w="0" w14:h="127000" w14:prst="circle"/>
+                                  </w14:props3d>
+                                </w:rPr>
+                                <w:t xml:space="preserve"> </w:t>
+                              </w:r>
+                              <w:proofErr w:type="spellStart"/>
                               <w:r>
                                 <w:rPr>
                                   <w:color w:val="FFFFFF" w:themeColor="background1"/>
@@ -813,6 +888,7 @@
                                 </w:rPr>
                                 <w:t>Royale</w:t>
                               </w:r>
+                              <w:proofErr w:type="spellEnd"/>
                             </w:p>
                           </w:sdtContent>
                         </w:sdt>
@@ -1582,7 +1658,7 @@
             <w:noProof/>
             <w:webHidden/>
           </w:rPr>
-          <w:t>6</w:t>
+          <w:t>7</w:t>
         </w:r>
         <w:r>
           <w:rPr>
@@ -1683,7 +1759,7 @@
             <w:noProof/>
             <w:webHidden/>
           </w:rPr>
-          <w:t>9</w:t>
+          <w:t>10</w:t>
         </w:r>
         <w:r>
           <w:rPr>
@@ -1871,7 +1947,7 @@
             <w:noProof/>
             <w:webHidden/>
           </w:rPr>
-          <w:t>10</w:t>
+          <w:t>11</w:t>
         </w:r>
         <w:r>
           <w:rPr>
@@ -2155,7 +2231,7 @@
             <w:noProof/>
             <w:webHidden/>
           </w:rPr>
-          <w:t>14</w:t>
+          <w:t>15</w:t>
         </w:r>
         <w:r>
           <w:rPr>
@@ -2350,7 +2426,7 @@
             <w:noProof/>
             <w:webHidden/>
           </w:rPr>
-          <w:t>17</w:t>
+          <w:t>18</w:t>
         </w:r>
         <w:r>
           <w:rPr>
@@ -2444,7 +2520,7 @@
             <w:noProof/>
             <w:webHidden/>
           </w:rPr>
-          <w:t>18</w:t>
+          <w:t>19</w:t>
         </w:r>
         <w:r>
           <w:rPr>
@@ -2539,7 +2615,7 @@
             <w:noProof/>
             <w:webHidden/>
           </w:rPr>
-          <w:t>18</w:t>
+          <w:t>19</w:t>
         </w:r>
         <w:r>
           <w:rPr>
@@ -2634,7 +2710,7 @@
             <w:noProof/>
             <w:webHidden/>
           </w:rPr>
-          <w:t>18</w:t>
+          <w:t>20</w:t>
         </w:r>
         <w:r>
           <w:rPr>
@@ -2729,7 +2805,7 @@
             <w:noProof/>
             <w:webHidden/>
           </w:rPr>
-          <w:t>18</w:t>
+          <w:t>20</w:t>
         </w:r>
         <w:r>
           <w:rPr>
@@ -2824,7 +2900,7 @@
             <w:noProof/>
             <w:webHidden/>
           </w:rPr>
-          <w:t>18</w:t>
+          <w:t>23</w:t>
         </w:r>
         <w:r>
           <w:rPr>
@@ -2919,7 +2995,7 @@
             <w:noProof/>
             <w:webHidden/>
           </w:rPr>
-          <w:t>19</w:t>
+          <w:t>24</w:t>
         </w:r>
         <w:r>
           <w:rPr>
@@ -3013,7 +3089,7 @@
             <w:noProof/>
             <w:webHidden/>
           </w:rPr>
-          <w:t>19</w:t>
+          <w:t>24</w:t>
         </w:r>
         <w:r>
           <w:rPr>
@@ -3107,7 +3183,7 @@
             <w:noProof/>
             <w:webHidden/>
           </w:rPr>
-          <w:t>20</w:t>
+          <w:t>25</w:t>
         </w:r>
         <w:r>
           <w:rPr>
@@ -3201,7 +3277,7 @@
             <w:noProof/>
             <w:webHidden/>
           </w:rPr>
-          <w:t>20</w:t>
+          <w:t>25</w:t>
         </w:r>
         <w:r>
           <w:rPr>
@@ -3295,7 +3371,7 @@
             <w:noProof/>
             <w:webHidden/>
           </w:rPr>
-          <w:t>20</w:t>
+          <w:t>25</w:t>
         </w:r>
         <w:r>
           <w:rPr>
@@ -3397,7 +3473,7 @@
             <w:noProof/>
             <w:webHidden/>
           </w:rPr>
-          <w:t>20</w:t>
+          <w:t>25</w:t>
         </w:r>
         <w:r>
           <w:rPr>
@@ -3499,7 +3575,7 @@
             <w:noProof/>
             <w:webHidden/>
           </w:rPr>
-          <w:t>21</w:t>
+          <w:t>26</w:t>
         </w:r>
         <w:r>
           <w:rPr>
@@ -3600,7 +3676,7 @@
             <w:noProof/>
             <w:webHidden/>
           </w:rPr>
-          <w:t>22</w:t>
+          <w:t>27</w:t>
         </w:r>
         <w:r>
           <w:rPr>
@@ -3701,7 +3777,7 @@
             <w:noProof/>
             <w:webHidden/>
           </w:rPr>
-          <w:t>23</w:t>
+          <w:t>28</w:t>
         </w:r>
         <w:r>
           <w:rPr>
@@ -3729,13 +3805,72 @@
       <w:pPr>
         <w:pStyle w:val="Ttulo1"/>
       </w:pPr>
-      <w:bookmarkStart w:id="0" w:name="_Toc4842669"/>
-      <w:bookmarkStart w:id="1" w:name="_Toc5292683"/>
+      <w:bookmarkStart w:id="0" w:name="_Toc5292683"/>
+      <w:bookmarkStart w:id="1" w:name="_Toc4842669"/>
       <w:r>
         <w:lastRenderedPageBreak/>
         <w:t>Introducción</w:t>
       </w:r>
-      <w:bookmarkEnd w:id="1"/>
+      <w:bookmarkEnd w:id="0"/>
+    </w:p>
+    <w:p>
+      <w:pPr>
+        <w:pStyle w:val="Citadestacada"/>
+      </w:pPr>
+      <w:r>
+        <w:t xml:space="preserve">En una ocasión, </w:t>
+      </w:r>
+      <w:proofErr w:type="spellStart"/>
+      <w:r>
+        <w:t>Bronstein</w:t>
+      </w:r>
+      <w:proofErr w:type="spellEnd"/>
+      <w:r>
+        <w:t xml:space="preserve"> tardó 40 min</w:t>
+      </w:r>
+      <w:r>
+        <w:t>utos en mover su primer pieza</w:t>
+      </w:r>
+      <w:proofErr w:type="gramStart"/>
+      <w:r>
+        <w:t>!</w:t>
+      </w:r>
+      <w:proofErr w:type="gramEnd"/>
+      <w:r>
+        <w:t xml:space="preserve"> Y</w:t>
+      </w:r>
+      <w:r>
+        <w:t xml:space="preserve"> luego ganó la partida, ¡un fenómeno! Cuando le preguntaron por qué, respondió mirando fijamente al tablero: "Estaba pensando donde había puesto las llaves de mi casa".</w:t>
+      </w:r>
+      <w:r>
+        <w:t xml:space="preserve"> </w:t>
+      </w:r>
+      <w:r>
+        <w:rPr>
+          <w:b/>
+        </w:rPr>
+        <w:t xml:space="preserve">En </w:t>
+      </w:r>
+      <w:r>
+        <w:rPr>
+          <w:b/>
+        </w:rPr>
+        <w:t xml:space="preserve">realidad la anécdota la cuenta el propio </w:t>
+      </w:r>
+      <w:proofErr w:type="spellStart"/>
+      <w:r>
+        <w:rPr>
+          <w:b/>
+        </w:rPr>
+        <w:t>Bronstein</w:t>
+      </w:r>
+      <w:proofErr w:type="spellEnd"/>
+      <w:r>
+        <w:rPr>
+          <w:b/>
+        </w:rPr>
+        <w:t xml:space="preserve"> pero tendría que buscar el libro donde lo cuenta así que permitidme que simplemente lo cite libremente…</w:t>
+      </w:r>
     </w:p>
     <w:p>
       <w:pPr>
@@ -3772,7 +3907,21 @@
         <w:rPr>
           <w:b/>
         </w:rPr>
-        <w:t>Edward James Mortimer Collins</w:t>
+        <w:t xml:space="preserve">Edward James </w:t>
+      </w:r>
+      <w:proofErr w:type="spellStart"/>
+      <w:r>
+        <w:rPr>
+          <w:b/>
+        </w:rPr>
+        <w:t>Mortimer</w:t>
+      </w:r>
+      <w:proofErr w:type="spellEnd"/>
+      <w:r>
+        <w:rPr>
+          <w:b/>
+        </w:rPr>
+        <w:t xml:space="preserve"> Collins</w:t>
       </w:r>
     </w:p>
     <w:p>
@@ -3792,8 +3941,19 @@
           <w:i/>
           <w:iCs/>
         </w:rPr>
-        <w:t>Lao-Tse</w:t>
-      </w:r>
+        <w:t>Lao-</w:t>
+      </w:r>
+      <w:proofErr w:type="spellStart"/>
+      <w:r>
+        <w:rPr>
+          <w:b/>
+          <w:bCs/>
+          <w:i/>
+          <w:iCs/>
+        </w:rPr>
+        <w:t>Tse</w:t>
+      </w:r>
+      <w:proofErr w:type="spellEnd"/>
       <w:r>
         <w:t xml:space="preserve">: </w:t>
       </w:r>
@@ -3846,8 +4006,21 @@
         </w:numPr>
       </w:pPr>
       <w:r>
-        <w:t>Juegos Battle Royale</w:t>
-      </w:r>
+        <w:t xml:space="preserve">Juegos </w:t>
+      </w:r>
+      <w:proofErr w:type="spellStart"/>
+      <w:r>
+        <w:t>Battle</w:t>
+      </w:r>
+      <w:proofErr w:type="spellEnd"/>
+      <w:r>
+        <w:t xml:space="preserve"> </w:t>
+      </w:r>
+      <w:proofErr w:type="spellStart"/>
+      <w:r>
+        <w:t>Royale</w:t>
+      </w:r>
+      <w:proofErr w:type="spellEnd"/>
     </w:p>
     <w:p>
       <w:r>
@@ -3856,31 +4029,96 @@
     </w:p>
     <w:p>
       <w:r>
-        <w:t xml:space="preserve">El ajedrez es un juego que tiene milenios a sus espaldas. Podría hablaros de su historia o de mi relación con él, de que es el juego-deporte-arte-ciencia al que se le han dedicado más literatura, de que es y ha sido uno de los primeros campos de batalla para la elaboración de programas de ordenador y de inteligencias artificiales (IA), de… tantas y tantas cosas. Parece complicado sacar algo nuevo sobre ello. Y, sin embargo, (y sin ponerme a aburriros con los datos ya que esto sigue siendo una introducción), sigue habiendo un mercado tanto de apps, bases de datos, canales de streaming, programas de juego y aprendizaje, bastante maduro y competitivo. </w:t>
-      </w:r>
-    </w:p>
-    <w:p>
-      <w:r>
-        <w:t xml:space="preserve">Por otra parte, creo que hoy en día nadie puede dudar de la fortaleza del género de los Battle Royale (todos contra todos o como lo queráis ver). Empezó siendo la idea central de algún juego y otros copiando la idea y desarrollándose de mejor o peor manera han llegado a ser Juegos del Año para distintos </w:t>
+        <w:t xml:space="preserve">El ajedrez es un juego que tiene milenios a sus espaldas. Podría hablaros de su historia o de mi relación con él, de que es el juego-deporte-arte-ciencia al que se le han dedicado más literatura, de que es y ha sido uno de los primeros campos de batalla para la elaboración de programas de ordenador y de inteligencias artificiales (IA), de… tantas y tantas cosas. Parece complicado sacar algo nuevo sobre ello. Y, sin embargo, (y sin ponerme a aburriros con los datos ya que esto sigue siendo una introducción), sigue habiendo un mercado tanto de apps, bases de datos, canales de </w:t>
+      </w:r>
+      <w:proofErr w:type="spellStart"/>
+      <w:r>
+        <w:lastRenderedPageBreak/>
+        <w:t>streaming</w:t>
+      </w:r>
+      <w:proofErr w:type="spellEnd"/>
+      <w:r>
+        <w:t xml:space="preserve">, programas de juego y aprendizaje, bastante maduro y competitivo. </w:t>
+      </w:r>
+    </w:p>
+    <w:p>
+      <w:r>
+        <w:t xml:space="preserve">Por otra parte, creo que hoy en día nadie puede dudar de la fortaleza del género de los </w:t>
+      </w:r>
+      <w:proofErr w:type="spellStart"/>
+      <w:r>
+        <w:t>Battle</w:t>
+      </w:r>
+      <w:proofErr w:type="spellEnd"/>
+      <w:r>
+        <w:t xml:space="preserve"> </w:t>
+      </w:r>
+      <w:proofErr w:type="spellStart"/>
+      <w:r>
+        <w:t>Royale</w:t>
+      </w:r>
+      <w:proofErr w:type="spellEnd"/>
+      <w:r>
+        <w:t xml:space="preserve"> (todos contra todos o como lo queráis ver). Empezó siendo la idea central de algún juego y otros copiando la idea y desarrollándose de mejor o peor manera han llegado a ser Juegos del Año para distintos </w:t>
       </w:r>
       <w:r>
         <w:rPr>
           <w:i/>
         </w:rPr>
-        <w:t>“Game Awards”</w:t>
-      </w:r>
-      <w:r>
-        <w:t xml:space="preserve"> de la industria del video-juego. La premisa es bastante sencilla: mapa grande -&gt; todos contra todos -&gt; reducir mapa para </w:t>
-      </w:r>
-      <w:r>
-        <w:lastRenderedPageBreak/>
-        <w:t xml:space="preserve">forzar el enfrentamiento incrementando así </w:t>
+        <w:t>“</w:t>
+      </w:r>
+      <w:proofErr w:type="spellStart"/>
+      <w:r>
+        <w:rPr>
+          <w:i/>
+        </w:rPr>
+        <w:t>Game</w:t>
+      </w:r>
+      <w:proofErr w:type="spellEnd"/>
+      <w:r>
+        <w:rPr>
+          <w:i/>
+        </w:rPr>
+        <w:t xml:space="preserve"> </w:t>
+      </w:r>
+      <w:proofErr w:type="spellStart"/>
+      <w:r>
+        <w:rPr>
+          <w:i/>
+        </w:rPr>
+        <w:t>Awards</w:t>
+      </w:r>
+      <w:proofErr w:type="spellEnd"/>
+      <w:r>
+        <w:rPr>
+          <w:i/>
+        </w:rPr>
+        <w:t>”</w:t>
+      </w:r>
+      <w:r>
+        <w:t xml:space="preserve"> de la industria del video-juego. La premisa es bastante sencilla: mapa grande -&gt; todos contra todos -&gt; reducir mapa para forzar el enfrentamiento incrementando así </w:t>
       </w:r>
       <w:r>
         <w:t>paulatinamente</w:t>
       </w:r>
       <w:r>
-        <w:t xml:space="preserve"> la tensión y la emoción de una partida. Además de esos ejemplos hay numerosas franquicias de juegos que han caído más o menos en la tentación de tener entre sus “modos” de juego modos Battle Royale.</w:t>
+        <w:t xml:space="preserve"> la tensión y la emoción de una partida. Además de esos ejemplos hay numerosas franquicias de juegos que han caído más o menos en la tentación de tener entre sus “modos” de juego modos </w:t>
+      </w:r>
+      <w:proofErr w:type="spellStart"/>
+      <w:r>
+        <w:t>Battle</w:t>
+      </w:r>
+      <w:proofErr w:type="spellEnd"/>
+      <w:r>
+        <w:t xml:space="preserve"> </w:t>
+      </w:r>
+      <w:proofErr w:type="spellStart"/>
+      <w:r>
+        <w:t>Royale</w:t>
+      </w:r>
+      <w:proofErr w:type="spellEnd"/>
+      <w:r>
+        <w:t>.</w:t>
       </w:r>
     </w:p>
     <w:p>
@@ -3977,6 +4215,7 @@
     </w:p>
     <w:p>
       <w:r>
+        <w:lastRenderedPageBreak/>
         <w:t>Movemos una pieza, los rivales mueven las suyas. Movemos otra pieza. Y así discurre cierta parte de una partida. Curiosamente en algún momento notaremos que alguna pieza no se comporta como el ajedrez tradicional pero eso no es lo más importante.</w:t>
       </w:r>
     </w:p>
@@ -3996,11 +4235,7 @@
         <w:t>n</w:t>
       </w:r>
       <w:r>
-        <w:t xml:space="preserve"> unas jugadas y esas casillas se tornan rojas y las cercanas también cambian. Y tras un par de jugadas más esa parte del tablero </w:t>
-      </w:r>
-      <w:r>
-        <w:lastRenderedPageBreak/>
-        <w:t>desaparece llevándose con ellas las esperanzas de varias piezas que se encontraban en ellas y dejando un tablero más pequeño en el que ahora tienen que comb</w:t>
+        <w:t xml:space="preserve"> unas jugadas y esas casillas se tornan rojas y las cercanas también cambian. Y tras un par de jugadas más esa parte del tablero desaparece llevándose con ellas las esperanzas de varias piezas que se encontraban en ellas y dejando un tablero más pequeño en el que ahora tienen que comb</w:t>
       </w:r>
       <w:r>
         <w:t>atir las piezas supervivientes.</w:t>
@@ -4143,6 +4378,7 @@
         </w:numPr>
       </w:pPr>
       <w:r>
+        <w:lastRenderedPageBreak/>
         <w:t>Tensión, novedad, tener que pensar en los movimientos de todos los jugadores implicados...</w:t>
       </w:r>
     </w:p>
@@ -4160,7 +4396,23 @@
         <w:t>,</w:t>
       </w:r>
       <w:r>
-        <w:t xml:space="preserve"> pero la influencia Battle Royale tanto en número de jugadores como en concentración de la acción lo hace bastante diferente.</w:t>
+        <w:t xml:space="preserve"> pero la influencia </w:t>
+      </w:r>
+      <w:proofErr w:type="spellStart"/>
+      <w:r>
+        <w:t>Battle</w:t>
+      </w:r>
+      <w:proofErr w:type="spellEnd"/>
+      <w:r>
+        <w:t xml:space="preserve"> </w:t>
+      </w:r>
+      <w:proofErr w:type="spellStart"/>
+      <w:r>
+        <w:t>Royale</w:t>
+      </w:r>
+      <w:proofErr w:type="spellEnd"/>
+      <w:r>
+        <w:t xml:space="preserve"> tanto en número de jugadores como en concentración de la acción lo hace bastante diferente.</w:t>
       </w:r>
     </w:p>
     <w:p>
@@ -4169,10 +4421,9 @@
       </w:pPr>
       <w:bookmarkStart w:id="3" w:name="_Toc5292685"/>
       <w:r>
-        <w:lastRenderedPageBreak/>
         <w:t>Objetivos</w:t>
       </w:r>
-      <w:bookmarkEnd w:id="0"/>
+      <w:bookmarkEnd w:id="1"/>
       <w:bookmarkEnd w:id="3"/>
     </w:p>
     <w:p>
@@ -4220,6 +4471,71 @@
     </w:p>
     <w:p>
       <w:pPr>
+        <w:pStyle w:val="Citadestacada"/>
+        <w:rPr>
+          <w:lang w:val="en-US"/>
+        </w:rPr>
+      </w:pPr>
+      <w:r>
+        <w:rPr>
+          <w:lang w:val="en-US"/>
+        </w:rPr>
+        <w:t>Don't remember where I was</w:t>
+      </w:r>
+    </w:p>
+    <w:p>
+      <w:pPr>
+        <w:pStyle w:val="Citadestacada"/>
+        <w:rPr>
+          <w:lang w:val="en-US"/>
+        </w:rPr>
+      </w:pPr>
+      <w:r>
+        <w:rPr>
+          <w:lang w:val="en-US"/>
+        </w:rPr>
+        <w:t xml:space="preserve"> </w:t>
+      </w:r>
+      <w:r>
+        <w:rPr>
+          <w:lang w:val="en-US"/>
+        </w:rPr>
+        <w:t>I realized life was a game</w:t>
+      </w:r>
+      <w:r>
+        <w:rPr>
+          <w:lang w:val="en-US"/>
+        </w:rPr>
+        <w:t>.</w:t>
+      </w:r>
+    </w:p>
+    <w:p>
+      <w:pPr>
+        <w:pStyle w:val="Citadestacada"/>
+        <w:rPr>
+          <w:b/>
+          <w:lang w:val="en-US"/>
+        </w:rPr>
+      </w:pPr>
+      <w:proofErr w:type="spellStart"/>
+      <w:r>
+        <w:rPr>
+          <w:b/>
+          <w:lang w:val="en-US"/>
+        </w:rPr>
+        <w:t>Megadeth</w:t>
+      </w:r>
+      <w:proofErr w:type="spellEnd"/>
+      <w:r>
+        <w:rPr>
+          <w:b/>
+          <w:lang w:val="en-US"/>
+        </w:rPr>
+        <w:t>, A tout le monde</w:t>
+      </w:r>
+    </w:p>
+    <w:p>
+      <w:pPr>
         <w:pStyle w:val="Ttulo4"/>
       </w:pPr>
       <w:r>
@@ -4231,7 +4547,23 @@
         <w:t xml:space="preserve">Sí, puede parecer una perogrullada (y quizás lo sea) pero el principal objetivo es diseñar una app con una tecnología que se pueda exportar a distintas plataformas (la </w:t>
       </w:r>
       <w:r>
-        <w:t>librería java LibGdx a usar cumple perfectamente este objetivo) que sea jugable.</w:t>
+        <w:t xml:space="preserve">librería java </w:t>
+      </w:r>
+      <w:proofErr w:type="spellStart"/>
+      <w:r>
+        <w:t>LibGdx</w:t>
+      </w:r>
+      <w:proofErr w:type="spellEnd"/>
+      <w:r>
+        <w:t xml:space="preserve"> a usar cumple perfectamente este objetivo) que sea </w:t>
+      </w:r>
+      <w:proofErr w:type="spellStart"/>
+      <w:r>
+        <w:t>jugable</w:t>
+      </w:r>
+      <w:proofErr w:type="spellEnd"/>
+      <w:r>
+        <w:t>.</w:t>
       </w:r>
     </w:p>
     <w:p>
@@ -4265,6 +4597,7 @@
         <w:t xml:space="preserve">Usar distintas tecnologías simplemente por usarlas nunca puede ser un objetivo en sí. Pero, usar la tecnología adecuada (o una de ellas) para </w:t>
       </w:r>
       <w:r>
+        <w:lastRenderedPageBreak/>
         <w:t>cualquier fin o aplicación e ir combinándolas estableciendo sinergias entre ellas sí que me parece un buen objetivo.</w:t>
       </w:r>
       <w:r>
@@ -4276,10 +4609,39 @@
         <w:t>Y a</w:t>
       </w:r>
       <w:r>
-        <w:t>unque el juego en sí utilice Java y LibGdX</w:t>
-      </w:r>
-      <w:r>
-        <w:t xml:space="preserve"> el proyecto del Chess Battle Royale (como en realidad cualquier proyecto que tenga como núcleo un juego) no es solamente el juego en sí, sino que hay numerosos componentes del sector productivo implicados. Creo que eso me dará la excusa perfecta para ir perfilando ciertos aspectos interdisciplinares relacionados con las aplicaciones informáticas y aunque no pueda dar más que una pincelada pues deben tener su representación.</w:t>
+        <w:t xml:space="preserve">unque el juego en sí utilice Java y </w:t>
+      </w:r>
+      <w:proofErr w:type="spellStart"/>
+      <w:r>
+        <w:t>LibGdX</w:t>
+      </w:r>
+      <w:proofErr w:type="spellEnd"/>
+      <w:r>
+        <w:t xml:space="preserve"> el proyecto del </w:t>
+      </w:r>
+      <w:proofErr w:type="spellStart"/>
+      <w:r>
+        <w:t>Chess</w:t>
+      </w:r>
+      <w:proofErr w:type="spellEnd"/>
+      <w:r>
+        <w:t xml:space="preserve"> </w:t>
+      </w:r>
+      <w:proofErr w:type="spellStart"/>
+      <w:r>
+        <w:t>Battle</w:t>
+      </w:r>
+      <w:proofErr w:type="spellEnd"/>
+      <w:r>
+        <w:t xml:space="preserve"> </w:t>
+      </w:r>
+      <w:proofErr w:type="spellStart"/>
+      <w:r>
+        <w:t>Royale</w:t>
+      </w:r>
+      <w:proofErr w:type="spellEnd"/>
+      <w:r>
+        <w:t xml:space="preserve"> (como en realidad cualquier proyecto que tenga como núcleo un juego) no es solamente el juego en sí, sino que hay numerosos componentes del sector productivo implicados. Creo que eso me dará la excusa perfecta para ir perfilando ciertos aspectos interdisciplinares relacionados con las aplicaciones informáticas y aunque no pueda dar más que una pincelada pues deben tener su representación.</w:t>
       </w:r>
     </w:p>
     <w:p>
@@ -4293,61 +4655,116 @@
       </w:pPr>
       <w:bookmarkStart w:id="5" w:name="_Toc5292687"/>
       <w:r>
+        <w:t>Objetivos formativos</w:t>
+      </w:r>
+      <w:bookmarkEnd w:id="5"/>
+    </w:p>
+    <w:p>
+      <w:pPr>
+        <w:pStyle w:val="Citadestacada"/>
+      </w:pPr>
+      <w:r>
+        <w:t>La educación es el camino, no el objetivo.</w:t>
+      </w:r>
+    </w:p>
+    <w:p>
+      <w:pPr>
+        <w:pStyle w:val="Citadestacada"/>
+        <w:rPr>
+          <w:b/>
+        </w:rPr>
+      </w:pPr>
+      <w:r>
+        <w:rPr>
+          <w:b/>
+        </w:rPr>
+        <w:t>A veces es complicado encontrar al autor de una frase…</w:t>
+      </w:r>
+    </w:p>
+    <w:p>
+      <w:pPr>
+        <w:pStyle w:val="Ttulo4"/>
+      </w:pPr>
+      <w:r>
+        <w:t xml:space="preserve">Elaboración y diseño de la documentación del proyecto </w:t>
+      </w:r>
+    </w:p>
+    <w:p>
+      <w:r>
+        <w:t>Ya sé que es otro objetivo obvio pero uno de mis objetivos principales es que el proceso de recopilación de información, estructuración general del documento, elaboración de los guiones de trabajo y el trabajo en general queden bien documentados tanto en esta memoria como en los comentarios. A veces creo que se le da poca importancia a estos menesteres y los veo de una importancia clara (y más como estoy comprobando en mis prácticas FCT que gran parte del trabajo que se desarrolla no es únicamente codificar sino estimar la duración, planificar las actividades, documentar y documentar las pruebas).</w:t>
+      </w:r>
+    </w:p>
+    <w:p>
+      <w:pPr>
+        <w:pStyle w:val="Ttulo4"/>
+      </w:pPr>
+      <w:r>
+        <w:t>Documentar el ciclo de vida</w:t>
+      </w:r>
+      <w:r>
+        <w:t>,</w:t>
+      </w:r>
+      <w:r>
+        <w:t xml:space="preserve"> la planificación del proyecto</w:t>
+      </w:r>
+      <w:r>
+        <w:t>, control de versiones…</w:t>
+      </w:r>
+    </w:p>
+    <w:p>
+      <w:r>
+        <w:t xml:space="preserve">Siendo como es un trabajo individual, algunas de las herramientas que me hubiera gustado emplear quedan un poco descafeinadas (por citar el ejemplo más sencillo, aunque he estado usando tecnologías de control de versiones como el </w:t>
+      </w:r>
+      <w:proofErr w:type="spellStart"/>
+      <w:r>
+        <w:t>git</w:t>
+      </w:r>
+      <w:proofErr w:type="spellEnd"/>
+      <w:r>
+        <w:t xml:space="preserve"> pues no he tenido que usar ramas y muchas veces casi me servía más como copia de seguridad en la red que la cantidad de usos que tiene como herramienta de trabajo colectivo). A pesar de ello</w:t>
+      </w:r>
+      <w:r>
+        <w:t xml:space="preserve"> creo que plasmar en esta memoria algunas de esas tecnologías empleadas dada la importancia que tienen en el desarrollo de cualquier proyecto informático pues no está de más (de hecho personalmente creo que debe ser una parte más importante de la formación de futuros programadores).</w:t>
+      </w:r>
+    </w:p>
+    <w:p>
+      <w:pPr>
+        <w:pStyle w:val="Ttulo3"/>
+      </w:pPr>
+      <w:r>
+        <w:t xml:space="preserve"> </w:t>
+      </w:r>
+      <w:bookmarkStart w:id="6" w:name="_Toc5292688"/>
+      <w:r>
+        <w:t>Objetivos “empresariales”</w:t>
+      </w:r>
+      <w:bookmarkEnd w:id="6"/>
+    </w:p>
+    <w:p>
+      <w:pPr>
+        <w:pStyle w:val="Citadestacada"/>
+      </w:pPr>
+      <w:r>
+        <w:t xml:space="preserve"> </w:t>
+      </w:r>
+      <w:r>
+        <w:t>No conozco la clave del éxito, pero sé que la clave del fracaso es tratar de complacer a todo el mundo</w:t>
+      </w:r>
+      <w:r>
+        <w:t xml:space="preserve">. </w:t>
+      </w:r>
+    </w:p>
+    <w:p>
+      <w:pPr>
+        <w:pStyle w:val="Citadestacada"/>
+      </w:pPr>
+      <w:r>
+        <w:rPr>
+          <w:b/>
+        </w:rPr>
         <w:lastRenderedPageBreak/>
-        <w:t>Objetivos formativos</w:t>
-      </w:r>
-      <w:bookmarkEnd w:id="5"/>
-    </w:p>
-    <w:p>
-      <w:pPr>
-        <w:pStyle w:val="Ttulo4"/>
-      </w:pPr>
-      <w:r>
-        <w:t xml:space="preserve">Elaboración y diseño de la documentación del proyecto </w:t>
-      </w:r>
-    </w:p>
-    <w:p>
-      <w:r>
-        <w:t>Ya sé que es otro objetivo obvio pero uno de mis objetivos principales es que el proceso de recopilación de información, estructuración general del documento, elaboración de los guiones de trabajo y el trabajo en general queden bien documentados tanto en esta memoria como en los comentarios. A veces creo que se le da poca importancia a estos menesteres y los veo de una importancia clara (y más como estoy comprobando en mis prácticas FCT que gran parte del trabajo que se desarrolla no es únicamente codificar sino estimar la duración, planificar las actividades, documentar y documentar las pruebas).</w:t>
-      </w:r>
-    </w:p>
-    <w:p>
-      <w:pPr>
-        <w:pStyle w:val="Ttulo4"/>
-      </w:pPr>
-      <w:r>
-        <w:t>Documentar el ciclo de vida</w:t>
-      </w:r>
-      <w:r>
-        <w:t>,</w:t>
-      </w:r>
-      <w:r>
-        <w:t xml:space="preserve"> la planificación del proyecto</w:t>
-      </w:r>
-      <w:r>
-        <w:t>, control de versiones…</w:t>
-      </w:r>
-    </w:p>
-    <w:p>
-      <w:r>
-        <w:t>Siendo como es un trabajo individual, algunas de las herramientas que me hubiera gustado emplear quedan un poco descafeinadas (por citar el ejemplo más sencillo, aunque he estado usando tecnologías de control de versiones como el git pues no he tenido que usar ramas y muchas veces casi me servía más como copia de seguridad en la red que la cantidad de usos que tiene como herramienta de trabajo colectivo). A pesar de ello</w:t>
-      </w:r>
-      <w:r>
-        <w:t xml:space="preserve"> creo que plasmar en esta memoria algunas de esas tecnologías empleadas dada la importancia que tienen en el desarrollo de cualquier proyecto informático pues no está de más (de hecho personalmente creo que debe ser una parte más importante de la formación de futuros programadores).</w:t>
-      </w:r>
-    </w:p>
-    <w:p>
-      <w:pPr>
-        <w:pStyle w:val="Ttulo3"/>
-      </w:pPr>
-      <w:r>
-        <w:t xml:space="preserve"> </w:t>
-      </w:r>
-      <w:bookmarkStart w:id="6" w:name="_Toc5292688"/>
-      <w:r>
-        <w:t>Objetivos “empresariales”</w:t>
-      </w:r>
-      <w:bookmarkEnd w:id="6"/>
+        <w:t>Woody Allen</w:t>
+      </w:r>
     </w:p>
     <w:p>
       <w:r>
@@ -4365,7 +4782,21 @@
         <w:rPr>
           <w:i/>
         </w:rPr>
-        <w:t>“stores”</w:t>
+        <w:t>“</w:t>
+      </w:r>
+      <w:proofErr w:type="spellStart"/>
+      <w:r>
+        <w:rPr>
+          <w:i/>
+        </w:rPr>
+        <w:t>stores</w:t>
+      </w:r>
+      <w:proofErr w:type="spellEnd"/>
+      <w:r>
+        <w:rPr>
+          <w:i/>
+        </w:rPr>
+        <w:t>”</w:t>
       </w:r>
       <w:r>
         <w:t xml:space="preserve"> de los dispositivos móviles.</w:t>
@@ -4411,7 +4842,6 @@
           <w:noProof/>
           <w:lang w:eastAsia="es-ES"/>
         </w:rPr>
-        <w:lastRenderedPageBreak/>
         <w:drawing>
           <wp:anchor distT="0" distB="0" distL="114300" distR="114300" simplePos="0" relativeHeight="251667456" behindDoc="0" locked="0" layoutInCell="1" allowOverlap="1">
             <wp:simplePos x="0" y="0"/>
@@ -4466,13 +4896,31 @@
         <w:t>Antes de centrarnos en el juego propuesto en sí hay que citar que intentos por hacer ajedreces con más de 2 personas ya ha habido con anterioridad.</w:t>
       </w:r>
       <w:r>
-        <w:t xml:space="preserve"> De hecho algunos historiadores postularon que una variante del Chaturanga (el </w:t>
-      </w:r>
+        <w:t xml:space="preserve"> De hecho algunos historiadores postularon que una variante del </w:t>
+      </w:r>
+      <w:proofErr w:type="spellStart"/>
+      <w:r>
+        <w:t>Chaturanga</w:t>
+      </w:r>
+      <w:proofErr w:type="spellEnd"/>
+      <w:r>
+        <w:t xml:space="preserve"> (el </w:t>
+      </w:r>
+      <w:proofErr w:type="spellStart"/>
       <w:r>
         <w:t>Chaturaji</w:t>
       </w:r>
-      <w:r>
-        <w:t>) que se juega con 4 participantes era el predecesor del Chaturanga y éste del ajedrez</w:t>
+      <w:proofErr w:type="spellEnd"/>
+      <w:r>
+        <w:t xml:space="preserve">) que se juega con 4 participantes era el predecesor del </w:t>
+      </w:r>
+      <w:proofErr w:type="spellStart"/>
+      <w:r>
+        <w:t>Chaturanga</w:t>
+      </w:r>
+      <w:proofErr w:type="spellEnd"/>
+      <w:r>
+        <w:t xml:space="preserve"> y éste del ajedrez</w:t>
       </w:r>
       <w:r>
         <w:t xml:space="preserve"> </w:t>
@@ -4525,6 +4973,7 @@
           <w:noProof/>
           <w:lang w:eastAsia="es-ES"/>
         </w:rPr>
+        <w:lastRenderedPageBreak/>
         <w:drawing>
           <wp:anchor distT="0" distB="0" distL="114300" distR="114300" simplePos="0" relativeHeight="251668480" behindDoc="0" locked="0" layoutInCell="1" allowOverlap="1">
             <wp:simplePos x="0" y="0"/>
@@ -4645,14 +5094,26 @@
         <w:t xml:space="preserve">El mundo de las variantes del ajedrez ha sido y es un tema con un creciente interés desde que los primeros programas de ajedrez comenzaban a luchar y vencer a grandes jugadores del mundo con cierta solvencia. </w:t>
       </w:r>
       <w:r>
-        <w:t xml:space="preserve">De hecho alguno como el ajedrez aleatorio de Fischer se propuso como una alternativa que evitaba a esos ingenios electrónicos. La verdad es que aunque algunos de ellos han tenido hasta torneos internacionales con bastante bolsa en juego al final quizás no han alcanzado más status que el de variación </w:t>
-      </w:r>
-      <w:r>
-        <w:lastRenderedPageBreak/>
-        <w:t>curiosa. Aunque he de reseñar que en disti</w:t>
-      </w:r>
-      <w:r>
-        <w:t xml:space="preserve">ntos sitios (p.e. en Lichess </w:t>
+        <w:t>De hecho alguno como el ajedrez aleatorio de Fischer se propuso como una alternativa que evitaba a esos ingenios electrónicos. La verdad es que aunque algunos de ellos han tenido hasta torneos internacionales con bastante bolsa en juego al final quizás no han alcanzado más status que el de variación curiosa. Aunque he de reseñar que en disti</w:t>
+      </w:r>
+      <w:r>
+        <w:t>ntos sitios (</w:t>
+      </w:r>
+      <w:proofErr w:type="spellStart"/>
+      <w:r>
+        <w:t>p.e</w:t>
+      </w:r>
+      <w:proofErr w:type="spellEnd"/>
+      <w:r>
+        <w:t xml:space="preserve">. en </w:t>
+      </w:r>
+      <w:proofErr w:type="spellStart"/>
+      <w:r>
+        <w:t>Lichess</w:t>
+      </w:r>
+      <w:proofErr w:type="spellEnd"/>
+      <w:r>
+        <w:t xml:space="preserve"> </w:t>
       </w:r>
       <w:sdt>
         <w:sdtPr>
@@ -4689,7 +5150,23 @@
         <w:t xml:space="preserve"> </w:t>
       </w:r>
       <w:r>
-        <w:t xml:space="preserve">Desde las primeras eras de la era de computación han habido recreaciones del ajedrez en videojuegos. De hecho el esfuerzo para conseguir buenas inteligencias artificiales tuvieron sus primeros combates en las 64 casillas. </w:t>
+        <w:t xml:space="preserve">Desde las primeras eras de la era de computación </w:t>
+      </w:r>
+      <w:proofErr w:type="gramStart"/>
+      <w:r>
+        <w:t>han</w:t>
+      </w:r>
+      <w:proofErr w:type="gramEnd"/>
+      <w:r>
+        <w:t xml:space="preserve"> habido recreaciones del ajedrez en videojuegos. De hecho el esfuerzo para conseguir buenas inteligencias artificiales </w:t>
+      </w:r>
+      <w:proofErr w:type="gramStart"/>
+      <w:r>
+        <w:t>tuvieron</w:t>
+      </w:r>
+      <w:proofErr w:type="gramEnd"/>
+      <w:r>
+        <w:t xml:space="preserve"> sus primeros combates en las 64 casillas. </w:t>
       </w:r>
     </w:p>
     <w:p>
@@ -4741,8 +5218,13 @@
         </w:sdtContent>
       </w:sdt>
       <w:r>
-        <w:t xml:space="preserve"> aunque más que inteligencia artificial en ese caso lo que había era trampa propia de trileros</w:t>
-      </w:r>
+        <w:t xml:space="preserve"> aunque más que inteligencia artificial en ese caso lo que había era trampa propia de </w:t>
+      </w:r>
+      <w:proofErr w:type="spellStart"/>
+      <w:r>
+        <w:t>trileros</w:t>
+      </w:r>
+      <w:proofErr w:type="spellEnd"/>
       <w:r>
         <w:t xml:space="preserve"> y no sea más que una cosa anecdótica.</w:t>
       </w:r>
@@ -4803,8 +5285,13 @@
         </w:numPr>
       </w:pPr>
       <w:r>
-        <w:t>Fritz de ChessBase</w:t>
-      </w:r>
+        <w:t xml:space="preserve">Fritz de </w:t>
+      </w:r>
+      <w:proofErr w:type="spellStart"/>
+      <w:r>
+        <w:t>ChessBase</w:t>
+      </w:r>
+      <w:proofErr w:type="spellEnd"/>
       <w:sdt>
         <w:sdtPr>
           <w:id w:val="-1571804938"/>
@@ -4838,8 +5325,21 @@
         </w:sdtContent>
       </w:sdt>
       <w:r>
-        <w:t>. Programa que dominó durante cierto tiempo los engines de ajedrez. Aunque personalmente creo que su principal relevancia fue la ChessBase</w:t>
-      </w:r>
+        <w:t xml:space="preserve">. Programa que dominó durante cierto tiempo los </w:t>
+      </w:r>
+      <w:proofErr w:type="spellStart"/>
+      <w:r>
+        <w:t>engines</w:t>
+      </w:r>
+      <w:proofErr w:type="spellEnd"/>
+      <w:r>
+        <w:t xml:space="preserve"> de ajedrez. Aunque personalmente creo que su principal relevancia fue la </w:t>
+      </w:r>
+      <w:proofErr w:type="spellStart"/>
+      <w:r>
+        <w:t>ChessBase</w:t>
+      </w:r>
+      <w:proofErr w:type="spellEnd"/>
       <w:sdt>
         <w:sdtPr>
           <w:id w:val="366810335"/>
@@ -4873,7 +5373,11 @@
         </w:sdtContent>
       </w:sdt>
       <w:r>
-        <w:t xml:space="preserve"> que siendo una base de datos completamente dedicada al ajedrez significó una pequeña revolución a la hora de preparar aperturas y al haber mayor circulación de información de las partidas a una mayor preparación de las partidas por parte de los profesionales del ajedrez y de los amateurs que podían acceder a ello.</w:t>
+        <w:t xml:space="preserve"> que siendo una base de datos completamente dedicada al ajedrez significó una pequeña revolución a la hora de preparar aperturas y al haber mayor circulación de información de las partidas a una mayor </w:t>
+      </w:r>
+      <w:r>
+        <w:lastRenderedPageBreak/>
+        <w:t>preparación de las partidas por parte de los profesionales del ajedrez y de los amateurs que podían acceder a ello.</w:t>
       </w:r>
     </w:p>
     <w:p>
@@ -4884,9 +5388,11 @@
           <w:numId w:val="38"/>
         </w:numPr>
       </w:pPr>
+      <w:proofErr w:type="spellStart"/>
       <w:r>
         <w:t>AlphaZero</w:t>
       </w:r>
+      <w:proofErr w:type="spellEnd"/>
       <w:sdt>
         <w:sdtPr>
           <w:id w:val="1824853174"/>
@@ -4970,7 +5476,15 @@
         <w:t xml:space="preserve">algoritmos </w:t>
       </w:r>
       <w:r>
-        <w:t xml:space="preserve">min-max </w:t>
+        <w:t>min-</w:t>
+      </w:r>
+      <w:proofErr w:type="spellStart"/>
+      <w:r>
+        <w:t>max</w:t>
+      </w:r>
+      <w:proofErr w:type="spellEnd"/>
+      <w:r>
+        <w:t xml:space="preserve"> </w:t>
       </w:r>
       <w:r>
         <w:t>para encontrar la mejor respuesta buscando entre millones de posiciones evaluadas gracias a la ayuda de expertos</w:t>
@@ -4988,7 +5502,31 @@
         <w:t xml:space="preserve"> </w:t>
       </w:r>
       <w:r>
-        <w:t>un algoritmo de aprendizaje genérico en unidades de procesamiento tensorial. Aunque hay cierta polémica sobre la fuerza comparativa al no poder competir con el mismo hardware (las TPUs son distintas a las CPUs convencionales y completamente diseñadas para las redes neuronales) lo cierto es que su irrupción en el campo de las IAs ha sido una especie de terremoto por sus buenos resultados.</w:t>
+        <w:t xml:space="preserve">un algoritmo de aprendizaje genérico en unidades de procesamiento tensorial. Aunque hay cierta polémica sobre la fuerza comparativa al no poder competir con el mismo hardware (las </w:t>
+      </w:r>
+      <w:proofErr w:type="spellStart"/>
+      <w:r>
+        <w:t>TPUs</w:t>
+      </w:r>
+      <w:proofErr w:type="spellEnd"/>
+      <w:r>
+        <w:t xml:space="preserve"> son distintas a las </w:t>
+      </w:r>
+      <w:proofErr w:type="spellStart"/>
+      <w:r>
+        <w:t>CPUs</w:t>
+      </w:r>
+      <w:proofErr w:type="spellEnd"/>
+      <w:r>
+        <w:t xml:space="preserve"> convencionales y completamente diseñadas para las redes neuronales) lo cierto es que su irrupción en el campo de las </w:t>
+      </w:r>
+      <w:proofErr w:type="spellStart"/>
+      <w:r>
+        <w:t>IAs</w:t>
+      </w:r>
+      <w:proofErr w:type="spellEnd"/>
+      <w:r>
+        <w:t xml:space="preserve"> ha sido una especie de terremoto por sus buenos resultados.</w:t>
       </w:r>
     </w:p>
     <w:p>
@@ -4996,13 +5534,29 @@
         <w:t xml:space="preserve">Además existen otros motores de juego, videojuegos más orientados al amateur (algunos 3D, otros con batallas y animaciones entre las piezas en las capturas), </w:t>
       </w:r>
       <w:r>
-        <w:t xml:space="preserve">algún juego de puzzles para enseñanza del ajedrez, cantidad de blogs, páginas, revistas, </w:t>
+        <w:t xml:space="preserve">algún juego de </w:t>
+      </w:r>
+      <w:proofErr w:type="spellStart"/>
+      <w:r>
+        <w:t>puzzles</w:t>
+      </w:r>
+      <w:proofErr w:type="spellEnd"/>
+      <w:r>
+        <w:t xml:space="preserve"> para enseñanza del ajedrez, cantidad de blogs, páginas, revistas, </w:t>
       </w:r>
       <w:r>
         <w:t xml:space="preserve">etc. </w:t>
       </w:r>
       <w:r>
-        <w:t>Simplemente entrar en la tienda de Android y buscar chess o ajedrez puede dar una idea de la importancia que estos juegos casuales y de material web o de aprendizaje tiene. Hacer simplemente un recorrido por todos ellos sin llegar a ser siquiera exhaustivo puede ser…</w:t>
+        <w:t xml:space="preserve">Simplemente entrar en la tienda de Android y buscar </w:t>
+      </w:r>
+      <w:proofErr w:type="spellStart"/>
+      <w:r>
+        <w:t>chess</w:t>
+      </w:r>
+      <w:proofErr w:type="spellEnd"/>
+      <w:r>
+        <w:t xml:space="preserve"> o ajedrez puede dar una idea de la importancia que estos juegos casuales y de material web o de aprendizaje tiene. Hacer simplemente un recorrido por todos ellos sin llegar a ser siquiera exhaustivo puede ser…</w:t>
       </w:r>
     </w:p>
     <w:p>
@@ -5022,7 +5576,15 @@
         <w:t>el reinado comercial</w:t>
       </w:r>
       <w:r>
-        <w:t xml:space="preserve"> de ChessBase (aunque personalmente recomendar</w:t>
+        <w:t xml:space="preserve"> de </w:t>
+      </w:r>
+      <w:proofErr w:type="spellStart"/>
+      <w:r>
+        <w:t>ChessBase</w:t>
+      </w:r>
+      <w:proofErr w:type="spellEnd"/>
+      <w:r>
+        <w:t xml:space="preserve"> (aunque personalmente recomendar</w:t>
       </w:r>
       <w:r>
         <w:t>ía otras bases de datos de</w:t>
@@ -5034,8 +5596,13 @@
         <w:t>PL</w:t>
       </w:r>
       <w:r>
-        <w:t xml:space="preserve"> como la Scid</w:t>
-      </w:r>
+        <w:t xml:space="preserve"> como la </w:t>
+      </w:r>
+      <w:proofErr w:type="spellStart"/>
+      <w:r>
+        <w:t>Scid</w:t>
+      </w:r>
+      <w:proofErr w:type="spellEnd"/>
       <w:sdt>
         <w:sdtPr>
           <w:id w:val="354093294"/>
@@ -5074,12 +5641,16 @@
     </w:p>
     <w:p>
       <w:r>
-        <w:lastRenderedPageBreak/>
         <w:t xml:space="preserve">Y dentro del ajedrez tradicional hay que tener en cuenta la importancia económica de los portales para jugar al ajedrez. </w:t>
       </w:r>
       <w:r>
-        <w:t>Tanto PlayChess</w:t>
-      </w:r>
+        <w:t xml:space="preserve">Tanto </w:t>
+      </w:r>
+      <w:proofErr w:type="spellStart"/>
+      <w:r>
+        <w:t>PlayChess</w:t>
+      </w:r>
+      <w:proofErr w:type="spellEnd"/>
       <w:sdt>
         <w:sdtPr>
           <w:id w:val="-1124383583"/>
@@ -5113,10 +5684,26 @@
         </w:sdtContent>
       </w:sdt>
       <w:r>
-        <w:t xml:space="preserve"> de ChessBase, </w:t>
-      </w:r>
-      <w:r>
-        <w:t>Internet Chess Club</w:t>
+        <w:t xml:space="preserve"> de </w:t>
+      </w:r>
+      <w:proofErr w:type="spellStart"/>
+      <w:r>
+        <w:t>ChessBase</w:t>
+      </w:r>
+      <w:proofErr w:type="spellEnd"/>
+      <w:r>
+        <w:t xml:space="preserve">, </w:t>
+      </w:r>
+      <w:r>
+        <w:t xml:space="preserve">Internet </w:t>
+      </w:r>
+      <w:proofErr w:type="spellStart"/>
+      <w:r>
+        <w:t>Chess</w:t>
+      </w:r>
+      <w:proofErr w:type="spellEnd"/>
+      <w:r>
+        <w:t xml:space="preserve"> Club</w:t>
       </w:r>
       <w:sdt>
         <w:sdtPr>
@@ -5189,8 +5776,13 @@
         <w:t xml:space="preserve"> (gratuito)</w:t>
       </w:r>
       <w:r>
-        <w:t>, Lichess</w:t>
-      </w:r>
+        <w:t xml:space="preserve">, </w:t>
+      </w:r>
+      <w:proofErr w:type="spellStart"/>
+      <w:r>
+        <w:t>Lichess</w:t>
+      </w:r>
+      <w:proofErr w:type="spellEnd"/>
       <w:sdt>
         <w:sdtPr>
           <w:id w:val="-2085373134"/>
@@ -5326,7 +5918,15 @@
         <w:t xml:space="preserve"> juegos de tablero por computadora tengo que reseñar que </w:t>
       </w:r>
       <w:r>
-        <w:t xml:space="preserve">aunque es complicado dar una estimación realista existe una extensa amplitud de propuestas tanto en la tienda de Steam como en los dispositivos móviles. </w:t>
+        <w:t xml:space="preserve">aunque es complicado dar una estimación realista existe una extensa amplitud de propuestas tanto en la tienda de </w:t>
+      </w:r>
+      <w:proofErr w:type="spellStart"/>
+      <w:r>
+        <w:t>Steam</w:t>
+      </w:r>
+      <w:proofErr w:type="spellEnd"/>
+      <w:r>
+        <w:t xml:space="preserve"> como en los dispositivos móviles. </w:t>
       </w:r>
     </w:p>
     <w:p>
@@ -5336,7 +5936,11 @@
     </w:p>
     <w:p>
       <w:r>
-        <w:t>Aún con todos estos antecedentes creo que sigue siendo un campo lo suficientemente inexplorado como para que existan posibilidades de innovación (y no solamente en base a mejores gráficos y texturas) sin llegar a realizar clones como abundan en las susodichas tiendas digitales.</w:t>
+        <w:t xml:space="preserve">Aún con todos estos antecedentes creo que sigue siendo un campo lo suficientemente inexplorado como para que existan posibilidades de </w:t>
+      </w:r>
+      <w:r>
+        <w:lastRenderedPageBreak/>
+        <w:t>innovación (y no solamente en base a mejores gráficos y texturas) sin llegar a realizar clones como abundan en las susodichas tiendas digitales.</w:t>
       </w:r>
     </w:p>
     <w:p>
@@ -5346,8 +5950,13 @@
       <w:r>
         <w:t xml:space="preserve">Existe algún </w:t>
       </w:r>
-      <w:r>
-        <w:t>antecedentes de intentar hacer juegos de tablero por computadora con algunas similares a lo que se pretende mezclar en este proyecto</w:t>
+      <w:proofErr w:type="gramStart"/>
+      <w:r>
+        <w:t>antecedentes</w:t>
+      </w:r>
+      <w:proofErr w:type="gramEnd"/>
+      <w:r>
+        <w:t xml:space="preserve"> de intentar hacer juegos de tablero por computadora con algunas similares a lo que se pretende mezclar en este proyecto</w:t>
       </w:r>
       <w:r>
         <w:t>,</w:t>
@@ -5367,13 +5976,53 @@
         <w:t xml:space="preserve">el mundo de los videojuegos es inmenso y </w:t>
       </w:r>
       <w:r>
-        <w:t xml:space="preserve">buscando buscando resulta que </w:t>
+        <w:t xml:space="preserve">buscando </w:t>
+      </w:r>
+      <w:proofErr w:type="spellStart"/>
+      <w:r>
+        <w:t>buscando</w:t>
+      </w:r>
+      <w:proofErr w:type="spellEnd"/>
+      <w:r>
+        <w:t xml:space="preserve"> resulta que </w:t>
       </w:r>
       <w:r>
         <w:t>relativamente cercano en el tiempo</w:t>
       </w:r>
       <w:r>
-        <w:t xml:space="preserve"> (10/12/2018) ha salido a la venta en Steam un videojuego de Facepunch Studios titulado Clatter. Con bastantes</w:t>
+        <w:t xml:space="preserve"> (10/12/2018) ha salido a la venta en </w:t>
+      </w:r>
+      <w:proofErr w:type="spellStart"/>
+      <w:r>
+        <w:t>Steam</w:t>
+      </w:r>
+      <w:proofErr w:type="spellEnd"/>
+      <w:r>
+        <w:t xml:space="preserve"> un videojuego de </w:t>
+      </w:r>
+      <w:proofErr w:type="spellStart"/>
+      <w:r>
+        <w:t>Facepunch</w:t>
+      </w:r>
+      <w:proofErr w:type="spellEnd"/>
+      <w:r>
+        <w:t xml:space="preserve"> </w:t>
+      </w:r>
+      <w:proofErr w:type="spellStart"/>
+      <w:r>
+        <w:t>Studios</w:t>
+      </w:r>
+      <w:proofErr w:type="spellEnd"/>
+      <w:r>
+        <w:t xml:space="preserve"> titulado </w:t>
+      </w:r>
+      <w:proofErr w:type="spellStart"/>
+      <w:r>
+        <w:t>Clatter</w:t>
+      </w:r>
+      <w:proofErr w:type="spellEnd"/>
+      <w:r>
+        <w:t>. Con bastantes</w:t>
       </w:r>
       <w:r>
         <w:t xml:space="preserve"> diferencias sería el referente, aunque está </w:t>
@@ -5387,7 +6036,31 @@
     </w:p>
     <w:p>
       <w:r>
-        <w:t>Sin embargo, creo que el Chess Battle Royale al ser más cercano al espíritu del ajedrez puede tener un futuro más prometedor dentro de los deportes mentales.</w:t>
+        <w:t xml:space="preserve">Sin embargo, creo que el </w:t>
+      </w:r>
+      <w:proofErr w:type="spellStart"/>
+      <w:r>
+        <w:t>Chess</w:t>
+      </w:r>
+      <w:proofErr w:type="spellEnd"/>
+      <w:r>
+        <w:t xml:space="preserve"> </w:t>
+      </w:r>
+      <w:proofErr w:type="spellStart"/>
+      <w:r>
+        <w:t>Battle</w:t>
+      </w:r>
+      <w:proofErr w:type="spellEnd"/>
+      <w:r>
+        <w:t xml:space="preserve"> </w:t>
+      </w:r>
+      <w:proofErr w:type="spellStart"/>
+      <w:r>
+        <w:t>Royale</w:t>
+      </w:r>
+      <w:proofErr w:type="spellEnd"/>
+      <w:r>
+        <w:t xml:space="preserve"> al ser más cercano al espíritu del ajedrez puede tener un futuro más prometedor dentro de los deportes mentales.</w:t>
       </w:r>
     </w:p>
     <w:p>
@@ -5422,8 +6095,16 @@
         <w:rPr>
           <w:b/>
         </w:rPr>
-        <w:t>Rand Fishkin</w:t>
-      </w:r>
+        <w:t xml:space="preserve">Rand </w:t>
+      </w:r>
+      <w:proofErr w:type="spellStart"/>
+      <w:r>
+        <w:rPr>
+          <w:b/>
+        </w:rPr>
+        <w:t>Fishkin</w:t>
+      </w:r>
+      <w:proofErr w:type="spellEnd"/>
     </w:p>
     <w:p>
       <w:pPr>
@@ -5431,7 +6112,6 @@
       </w:pPr>
       <w:bookmarkStart w:id="9" w:name="_Toc5292691"/>
       <w:r>
-        <w:lastRenderedPageBreak/>
         <w:t>¿Plan de empresa?</w:t>
       </w:r>
       <w:bookmarkEnd w:id="9"/>
@@ -5483,11 +6163,32 @@
       <w:r>
         <w:t xml:space="preserve"> de </w:t>
       </w:r>
+      <w:proofErr w:type="spellStart"/>
       <w:r>
         <w:t>C</w:t>
       </w:r>
       <w:r>
-        <w:t>hess Battle Royale, soy realista y cuando finalice la entrega de proyecto este aún se encontrará en pañales y requeriría un esfuerzo mayor para comenzar a ser vendible. En este apartado quiero únicamente pincelar cuales serían las estrategias a seguir para la comercialización y puesta en marcha de este juego.</w:t>
+        <w:t>hess</w:t>
+      </w:r>
+      <w:proofErr w:type="spellEnd"/>
+      <w:r>
+        <w:t xml:space="preserve"> </w:t>
+      </w:r>
+      <w:proofErr w:type="spellStart"/>
+      <w:r>
+        <w:t>Battle</w:t>
+      </w:r>
+      <w:proofErr w:type="spellEnd"/>
+      <w:r>
+        <w:t xml:space="preserve"> </w:t>
+      </w:r>
+      <w:proofErr w:type="spellStart"/>
+      <w:r>
+        <w:t>Royale</w:t>
+      </w:r>
+      <w:proofErr w:type="spellEnd"/>
+      <w:r>
+        <w:t>, soy realista y cuando finalice la entrega de proyecto este aún se encontrará en pañales y requeriría un esfuerzo mayor para comenzar a ser vendible. En este apartado quiero únicamente pincelar cuales serían las estrategias a seguir para la comercialización y puesta en marcha de este juego.</w:t>
       </w:r>
     </w:p>
     <w:p>
@@ -5537,6 +6238,7 @@
       </w:pPr>
       <w:bookmarkStart w:id="10" w:name="_Toc5292692"/>
       <w:r>
+        <w:lastRenderedPageBreak/>
         <w:t>Recursos humanos</w:t>
       </w:r>
       <w:bookmarkEnd w:id="10"/>
@@ -5560,8 +6262,30 @@
         <w:rPr>
           <w:b/>
         </w:rPr>
-        <w:t xml:space="preserve"> Jack Welch Jr</w:t>
-      </w:r>
+        <w:t xml:space="preserve"> Jack </w:t>
+      </w:r>
+      <w:proofErr w:type="spellStart"/>
+      <w:r>
+        <w:rPr>
+          <w:b/>
+        </w:rPr>
+        <w:t>Welch</w:t>
+      </w:r>
+      <w:proofErr w:type="spellEnd"/>
+      <w:r>
+        <w:rPr>
+          <w:b/>
+        </w:rPr>
+        <w:t xml:space="preserve"> </w:t>
+      </w:r>
+      <w:proofErr w:type="spellStart"/>
+      <w:r>
+        <w:rPr>
+          <w:b/>
+        </w:rPr>
+        <w:t>Jr</w:t>
+      </w:r>
+      <w:proofErr w:type="spellEnd"/>
     </w:p>
     <w:p>
       <w:r>
@@ -5596,7 +6320,15 @@
         </w:numPr>
       </w:pPr>
       <w:r>
-        <w:t>Una persona de perfil front-end y  relaciones con el cliente/usuario que se ocupe</w:t>
+        <w:t xml:space="preserve">Una persona de perfil </w:t>
+      </w:r>
+      <w:proofErr w:type="spellStart"/>
+      <w:r>
+        <w:t>front-end</w:t>
+      </w:r>
+      <w:proofErr w:type="spellEnd"/>
+      <w:r>
+        <w:t xml:space="preserve"> y  relaciones con el cliente/usuario que se ocupe</w:t>
       </w:r>
       <w:r>
         <w:t xml:space="preserve"> </w:t>
@@ -5605,11 +6337,7 @@
         <w:t>d</w:t>
       </w:r>
       <w:r>
-        <w:t xml:space="preserve">el desarrollo y mantenimiento de </w:t>
-      </w:r>
-      <w:r>
-        <w:lastRenderedPageBreak/>
-        <w:t>una presencia en la web y en redes sociales</w:t>
+        <w:t>el desarrollo y mantenimiento de una presencia en la web y en redes sociales</w:t>
       </w:r>
       <w:r>
         <w:t>, con un espacial interés e hincapié en programar/realizar/mantener acciones dentro del marketing digital</w:t>
@@ -5642,7 +6370,15 @@
         </w:numPr>
       </w:pPr>
       <w:r>
-        <w:t xml:space="preserve">Un desarrollador de la aplicación en sí con fuertes conocimientos y deseos de experimentar en los aspectos más visuales y de front-end de la aplicación. Un hombre ha de conocer sus limitaciones y creo que necesitaría tanta ayuda en ese aspecto que </w:t>
+        <w:t xml:space="preserve">Un desarrollador de la aplicación en sí con fuertes conocimientos y deseos de experimentar en los aspectos más visuales y de </w:t>
+      </w:r>
+      <w:proofErr w:type="spellStart"/>
+      <w:r>
+        <w:t>front-end</w:t>
+      </w:r>
+      <w:proofErr w:type="spellEnd"/>
+      <w:r>
+        <w:t xml:space="preserve"> de la aplicación. Un hombre ha de conocer sus limitaciones y creo que necesitaría tanta ayuda en ese aspecto que </w:t>
       </w:r>
       <w:r>
         <w:t>delegar ese tipo de tareas a otro programador que no fuera yo creo que sería la mejor idea.</w:t>
@@ -5657,7 +6393,19 @@
         </w:numPr>
       </w:pPr>
       <w:r>
-        <w:t>Yo, el promotor de todo esto, que me encargaría de la dirección del proyecto en sí y de intentar mejorar la IA y los algoritmos back-end que usara la aplicación (y el posterior tratamiento de los datos para crear material que pueda incidir en un mejor aprovechamiento y divulgación del juego).</w:t>
+        <w:t xml:space="preserve">Yo, el promotor de todo esto, que me encargaría de la dirección del proyecto en sí y de intentar mejorar la IA y los algoritmos </w:t>
+      </w:r>
+      <w:r>
+        <w:lastRenderedPageBreak/>
+        <w:t>back-</w:t>
+      </w:r>
+      <w:proofErr w:type="spellStart"/>
+      <w:r>
+        <w:t>end</w:t>
+      </w:r>
+      <w:proofErr w:type="spellEnd"/>
+      <w:r>
+        <w:t xml:space="preserve"> que usara la aplicación (y el posterior tratamiento de los datos para crear material que pueda incidir en un mejor aprovechamiento y divulgación del juego).</w:t>
       </w:r>
     </w:p>
     <w:p>
@@ -5692,7 +6440,21 @@
         <w:rPr>
           <w:i/>
         </w:rPr>
-        <w:t>(preguntar a Lara… no s</w:t>
+        <w:t>(</w:t>
+      </w:r>
+      <w:proofErr w:type="gramStart"/>
+      <w:r>
+        <w:rPr>
+          <w:i/>
+        </w:rPr>
+        <w:t>preguntar</w:t>
+      </w:r>
+      <w:proofErr w:type="gramEnd"/>
+      <w:r>
+        <w:rPr>
+          <w:i/>
+        </w:rPr>
+        <w:t xml:space="preserve"> a Lara… no s</w:t>
       </w:r>
       <w:r>
         <w:rPr>
@@ -5707,40 +6469,101 @@
       </w:pPr>
       <w:bookmarkStart w:id="11" w:name="_Toc5292693"/>
       <w:r>
+        <w:t>prevención de riesgos laborales</w:t>
+      </w:r>
+      <w:bookmarkEnd w:id="11"/>
+    </w:p>
+    <w:p>
+      <w:pPr>
+        <w:pStyle w:val="Citadestacada"/>
+      </w:pPr>
+      <w:r>
+        <w:t xml:space="preserve">Más vale prevenir con las manos en la masa y tendré que tener cuidado con no sufrir un ataque de </w:t>
+      </w:r>
+      <w:proofErr w:type="spellStart"/>
+      <w:r>
+        <w:t>nostalgitis</w:t>
+      </w:r>
+      <w:proofErr w:type="spellEnd"/>
+      <w:r>
+        <w:t xml:space="preserve"> de cuando era mucho más pequeño</w:t>
+      </w:r>
+      <w:r>
+        <w:t xml:space="preserve">. </w:t>
+      </w:r>
+    </w:p>
+    <w:p>
+      <w:pPr>
+        <w:pStyle w:val="Citadestacada"/>
+        <w:rPr>
+          <w:b/>
+        </w:rPr>
+      </w:pPr>
+      <w:r>
+        <w:rPr>
+          <w:b/>
+        </w:rPr>
+        <w:t>Yo mismo</w:t>
+      </w:r>
+    </w:p>
+    <w:p>
+      <w:pPr>
+        <w:pStyle w:val="Ttulo3"/>
+      </w:pPr>
+      <w:bookmarkStart w:id="12" w:name="_Toc5292694"/>
+      <w:r>
+        <w:t>Riesgos laborales</w:t>
+      </w:r>
+      <w:bookmarkEnd w:id="12"/>
+    </w:p>
+    <w:p>
+      <w:pPr>
+        <w:pStyle w:val="Citadestacada"/>
+      </w:pPr>
+      <w:r>
+        <w:t>Si no se conoce la causa de los fenómenos, las cosas se manifiestan secretas, oscuras y discutibles, pero todo se clarifica cuand</w:t>
+      </w:r>
+      <w:r>
+        <w:t>o las causas se hacen evidentes</w:t>
+      </w:r>
+      <w:r>
+        <w:t>.</w:t>
+      </w:r>
+    </w:p>
+    <w:p>
+      <w:pPr>
+        <w:pStyle w:val="Citadestacada"/>
+        <w:rPr>
+          <w:b/>
+        </w:rPr>
+      </w:pPr>
+      <w:r>
+        <w:rPr>
+          <w:b/>
+        </w:rPr>
+        <w:t>Luis Pasteur</w:t>
+      </w:r>
+    </w:p>
+    <w:p>
+      <w:r>
+        <w:t xml:space="preserve">La mayoría de los puestos de la empresa consisten en realizar trabajos delante de pantallas de visualización (ordenadores). Así que voy a centrarme en realizar un resumen de </w:t>
+      </w:r>
+      <w:r>
+        <w:t xml:space="preserve">los riesgos </w:t>
+      </w:r>
+      <w:r>
+        <w:t>asociados al puesto</w:t>
+      </w:r>
+      <w:r>
+        <w:t xml:space="preserve"> de trabajo.</w:t>
+      </w:r>
+      <w:r>
+        <w:t xml:space="preserve"> Aunque un breve resumen de los riesgos asociados al lugar de trabajo siempre es pertinente.</w:t>
+      </w:r>
+    </w:p>
+    <w:p>
+      <w:r>
         <w:lastRenderedPageBreak/>
-        <w:t>prevención de riesgos laborales</w:t>
-      </w:r>
-      <w:bookmarkEnd w:id="11"/>
-    </w:p>
-    <w:p>
-      <w:pPr>
-        <w:pStyle w:val="Ttulo3"/>
-      </w:pPr>
-      <w:bookmarkStart w:id="12" w:name="_Toc5292694"/>
-      <w:r>
-        <w:t>Riesgos laborales</w:t>
-      </w:r>
-      <w:bookmarkEnd w:id="12"/>
-    </w:p>
-    <w:p>
-      <w:r>
-        <w:t xml:space="preserve">La mayoría de los puestos de la empresa consisten en realizar trabajos delante de pantallas de visualización (ordenadores). Así que voy a centrarme en realizar un resumen de </w:t>
-      </w:r>
-      <w:r>
-        <w:t xml:space="preserve">los riesgos </w:t>
-      </w:r>
-      <w:r>
-        <w:t>asociados al puesto</w:t>
-      </w:r>
-      <w:r>
-        <w:t xml:space="preserve"> de trabajo.</w:t>
-      </w:r>
-      <w:r>
-        <w:t xml:space="preserve"> Aunque un breve resumen de los riesgos asociados al lugar de trabajo siempre es pertinente.</w:t>
-      </w:r>
-    </w:p>
-    <w:p>
-      <w:r>
         <w:t>En cualquier caso para un mayor detalle sobre estos menesteres se puede consultar la numerosa bibliografía que existe sobre los riesgos de trabajadores de oficina. Una parte de la cual hemos reflejado en el apartado de bibliografía.</w:t>
       </w:r>
       <w:sdt>
@@ -5972,31 +6795,66 @@
         <w:pStyle w:val="Ttulo5"/>
       </w:pPr>
       <w:r>
+        <w:t>Golpes y cortes con material de oficina</w:t>
+      </w:r>
+    </w:p>
+    <w:p>
+      <w:r>
+        <w:t xml:space="preserve">Hay que tener cuidado con el uso de tijeras, grapadoras, </w:t>
+      </w:r>
+      <w:proofErr w:type="spellStart"/>
+      <w:r>
+        <w:t>cutters</w:t>
+      </w:r>
+      <w:proofErr w:type="spellEnd"/>
+      <w:r>
+        <w:t>, papel, etc. Y con el orden en general evitando posibles cortes y golpes contra obstáculos, cajones, mobiliario movido de sitio, etc.</w:t>
+      </w:r>
+    </w:p>
+    <w:p>
+      <w:pPr>
+        <w:pStyle w:val="Ttulo5"/>
+      </w:pPr>
+      <w:r>
+        <w:t>Incendios</w:t>
+      </w:r>
+    </w:p>
+    <w:p>
+      <w:r>
+        <w:t xml:space="preserve">La normativa para evitar y prevenir incendios y la forma de actuar frente a ellos y las medidas a tomar es bastante amplia y dependerá en gran medida en que lugar y que dimensiones tenga el posible lugar de trabajo. Por ello hasta no tener claro este punto sólo me queda decir que habrá que elaborar el correspondiente plan de emergencias y evacuación teniendo en cuenta la posibilidad de que existan miembros ajenas de la empresa, cumplir </w:t>
+      </w:r>
+      <w:r>
         <w:lastRenderedPageBreak/>
-        <w:t>Golpes y cortes con material de oficina</w:t>
-      </w:r>
-    </w:p>
-    <w:p>
-      <w:r>
-        <w:t>Hay que tener cuidado con el uso de tijeras, grapadoras, cutters, papel, etc. Y con el orden en general evitando posibles cortes y golpes contra obstáculos, cajones, mobiliario movido de sitio, etc.</w:t>
-      </w:r>
-    </w:p>
-    <w:p>
-      <w:pPr>
-        <w:pStyle w:val="Ttulo5"/>
-      </w:pPr>
-      <w:r>
-        <w:t>Incendios</w:t>
-      </w:r>
-    </w:p>
-    <w:p>
-      <w:r>
-        <w:t>La normativa para evitar y prevenir incendios y la forma de actuar frente a ellos y las medidas a tomar es bastante amplia y dependerá en gran medida en que lugar y que dimensiones tenga el posible lugar de trabajo. Por ello hasta no tener claro este punto sólo me queda decir que habrá que elaborar el correspondiente plan de emergencias y evacuación teniendo en cuenta la posibilidad de que existan miembros ajenas de la empresa, cumplir con la normativa vigente en cuestión de alarma, señalización, salidas de emergencia y extintores.</w:t>
-      </w:r>
-    </w:p>
-    <w:p>
-      <w:r>
-        <w:t>Como siempre hay que recordar que ante una situación de emergencia no se puede perder tiempo recogiendo enseres personales (o de cualquier tipo), que no se deben usar ascensores y como actuar en distintos escenarios (p.e. encerrados por el fuego cerrar puerta y tratar de tapar con trapos mojados, etc).</w:t>
+        <w:t>con la normativa vigente en cuestión de alarma, señalización, salidas de emergencia y extintores.</w:t>
+      </w:r>
+    </w:p>
+    <w:p>
+      <w:r>
+        <w:t xml:space="preserve">Como siempre hay que recordar que ante una situación de emergencia no se puede perder tiempo recogiendo enseres personales (o de cualquier tipo), que no se deben usar ascensores y </w:t>
+      </w:r>
+      <w:proofErr w:type="spellStart"/>
+      <w:r>
+        <w:t>como</w:t>
+      </w:r>
+      <w:proofErr w:type="spellEnd"/>
+      <w:r>
+        <w:t xml:space="preserve"> actuar en distintos escenarios (</w:t>
+      </w:r>
+      <w:proofErr w:type="spellStart"/>
+      <w:r>
+        <w:t>p.e</w:t>
+      </w:r>
+      <w:proofErr w:type="spellEnd"/>
+      <w:r>
+        <w:t xml:space="preserve">. encerrados por el fuego cerrar puerta y tratar de tapar con trapos mojados, </w:t>
+      </w:r>
+      <w:proofErr w:type="spellStart"/>
+      <w:r>
+        <w:t>etc</w:t>
+      </w:r>
+      <w:proofErr w:type="spellEnd"/>
+      <w:r>
+        <w:t>).</w:t>
       </w:r>
     </w:p>
     <w:p>
@@ -6114,19 +6972,35 @@
         </w:numPr>
       </w:pPr>
       <w:r>
+        <w:t>Estatismo postural.</w:t>
+      </w:r>
+    </w:p>
+    <w:p>
+      <w:r>
+        <w:t>Este estatismo postural es muy importante</w:t>
+      </w:r>
+      <w:r>
+        <w:t xml:space="preserve"> y muchas veces es consecuencia de malos hábitos de trabajo inadecuados (no realizaciones de pausas, mala colocación en la silla o no poner de manera adecuada la pantalla, teclado, etc. </w:t>
+      </w:r>
+      <w:r>
+        <w:t>El resultado puede ser provocar molestias y lesiones sobre todo en la zona cervical y dorsal.</w:t>
+      </w:r>
+    </w:p>
+    <w:p>
+      <w:pPr>
+        <w:pStyle w:val="Ttulo5"/>
+      </w:pPr>
+      <w:r>
+        <w:t>Fatiga visual</w:t>
+      </w:r>
+    </w:p>
+    <w:p>
+      <w:r>
+        <w:t xml:space="preserve">Síntomas de fatiga visual puede ser pesadez de los ojos, somnolencia, borrosidad, dolores de cabeza, etc. Esta fatiga puede producirse por el esfuerzo visual de diferentes intensidades lumínicas y distancias, mala </w:t>
+      </w:r>
+      <w:r>
         <w:lastRenderedPageBreak/>
-        <w:t>Estatismo postural.</w:t>
-      </w:r>
-    </w:p>
-    <w:p>
-      <w:r>
-        <w:t>Este estatismo postural es muy importante</w:t>
-      </w:r>
-      <w:r>
-        <w:t xml:space="preserve"> y muchas veces es consecuencia de malos hábitos de trabajo inadecuados (no realizaciones de pausas, mala colocación en la silla o no poner de manera adecuada la pantalla, teclado, etc. </w:t>
-      </w:r>
-      <w:r>
-        <w:t>El resultado puede ser provocar molestias y lesiones sobre todo en la zona cervical y dorsal.</w:t>
+        <w:t>disposición de los elementos de trabajo y fallos en la calidad de la pantalla, reflejos, demasiado tiempo delante de ella.</w:t>
       </w:r>
     </w:p>
     <w:p>
@@ -6134,19 +7008,6 @@
         <w:pStyle w:val="Ttulo5"/>
       </w:pPr>
       <w:r>
-        <w:t>Fatiga visual</w:t>
-      </w:r>
-    </w:p>
-    <w:p>
-      <w:r>
-        <w:t>Síntomas de fatiga visual puede ser pesadez de los ojos, somnolencia, borrosidad, dolores de cabeza, etc. Esta fatiga puede producirse por el esfuerzo visual de diferentes intensidades lumínicas y distancias, mala disposición de los elementos de trabajo y fallos en la calidad de la pantalla, reflejos, demasiado tiempo delante de ella.</w:t>
-      </w:r>
-    </w:p>
-    <w:p>
-      <w:pPr>
-        <w:pStyle w:val="Ttulo5"/>
-      </w:pPr>
-      <w:r>
         <w:t>Fatiga mental</w:t>
       </w:r>
     </w:p>
@@ -6164,6 +7025,28 @@
         <w:t>Medidas preventivas</w:t>
       </w:r>
       <w:bookmarkEnd w:id="13"/>
+    </w:p>
+    <w:p>
+      <w:pPr>
+        <w:pStyle w:val="Citadestacada"/>
+      </w:pPr>
+      <w:r>
+        <w:t>Es mejor encender una pequeña</w:t>
+      </w:r>
+      <w:r>
+        <w:t xml:space="preserve"> vela que maldecir la oscuridad.</w:t>
+      </w:r>
+    </w:p>
+    <w:p>
+      <w:pPr>
+        <w:pStyle w:val="Citadestacada"/>
+      </w:pPr>
+      <w:r>
+        <w:rPr>
+          <w:b/>
+        </w:rPr>
+        <w:t>Proverbio chino</w:t>
+      </w:r>
     </w:p>
     <w:p>
       <w:pPr>
@@ -6190,7 +7073,15 @@
         </w:numPr>
       </w:pPr>
       <w:r>
-        <w:t>Buena resolución, imagen estable, ajuste de luminosidad y contraste, fondo de pantalla no demasiado oscuro, orientable e inclinable.</w:t>
+        <w:t xml:space="preserve">Buena resolución, imagen estable, ajuste de luminosidad y contraste, fondo de pantalla no demasiado oscuro, orientable e </w:t>
+      </w:r>
+      <w:proofErr w:type="spellStart"/>
+      <w:r>
+        <w:t>inclinable</w:t>
+      </w:r>
+      <w:proofErr w:type="spellEnd"/>
+      <w:r>
+        <w:t>.</w:t>
       </w:r>
     </w:p>
     <w:p>
@@ -6202,7 +7093,15 @@
         </w:numPr>
       </w:pPr>
       <w:r>
-        <w:t>Se recomienda que la distancia del ojo a la pantalla sea superior a 40 cmy que la parte superior quede a la altura de los ojos.</w:t>
+        <w:t xml:space="preserve">Se recomienda que la distancia del ojo a la pantalla sea superior a 40 </w:t>
+      </w:r>
+      <w:proofErr w:type="spellStart"/>
+      <w:r>
+        <w:t>cmy</w:t>
+      </w:r>
+      <w:proofErr w:type="spellEnd"/>
+      <w:r>
+        <w:t xml:space="preserve"> que la parte superior quede a la altura de los ojos.</w:t>
       </w:r>
     </w:p>
     <w:p>
@@ -6233,8 +7132,13 @@
           <w:numId w:val="42"/>
         </w:numPr>
       </w:pPr>
-      <w:r>
-        <w:t>Inclinable e independiente de la pantalla para poder adaptar su posición y evitar posturas inadecuadas.</w:t>
+      <w:proofErr w:type="spellStart"/>
+      <w:r>
+        <w:t>Inclinable</w:t>
+      </w:r>
+      <w:proofErr w:type="spellEnd"/>
+      <w:r>
+        <w:t xml:space="preserve"> e independiente de la pantalla para poder adaptar su posición y evitar posturas inadecuadas.</w:t>
       </w:r>
     </w:p>
     <w:p>
@@ -6261,10 +7165,11 @@
       <w:pPr>
         <w:pStyle w:val="Ttulo5"/>
       </w:pPr>
-      <w:r>
-        <w:lastRenderedPageBreak/>
+      <w:proofErr w:type="spellStart"/>
+      <w:r>
         <w:t>Portadocumentos</w:t>
       </w:r>
+      <w:proofErr w:type="spellEnd"/>
     </w:p>
     <w:p>
       <w:pPr>
@@ -6283,6 +7188,7 @@
         <w:pStyle w:val="Ttulo5"/>
       </w:pPr>
       <w:r>
+        <w:lastRenderedPageBreak/>
         <w:t>Mesa</w:t>
       </w:r>
     </w:p>
@@ -6322,9 +7228,11 @@
       <w:pPr>
         <w:pStyle w:val="Ttulo5"/>
       </w:pPr>
+      <w:proofErr w:type="spellStart"/>
       <w:r>
         <w:t>Reposapies</w:t>
       </w:r>
+      <w:proofErr w:type="spellEnd"/>
     </w:p>
     <w:p>
       <w:pPr>
@@ -6440,7 +7348,6 @@
         <w:pStyle w:val="Ttulo4"/>
       </w:pPr>
       <w:r>
-        <w:lastRenderedPageBreak/>
         <w:t>Trabajador</w:t>
       </w:r>
     </w:p>
@@ -6497,7 +7404,15 @@
         </w:numPr>
       </w:pPr>
       <w:r>
-        <w:t>Las manos deben descansar sobre la mesa en un angulo brazo antebrazo de unos 90º mientras se teclea.</w:t>
+        <w:t xml:space="preserve">Las manos deben descansar sobre la mesa en un </w:t>
+      </w:r>
+      <w:proofErr w:type="spellStart"/>
+      <w:r>
+        <w:t>angulo</w:t>
+      </w:r>
+      <w:proofErr w:type="spellEnd"/>
+      <w:r>
+        <w:t xml:space="preserve"> brazo antebrazo de unos 90º mientras se teclea.</w:t>
       </w:r>
     </w:p>
     <w:p>
@@ -6509,6 +7424,7 @@
         </w:numPr>
       </w:pPr>
       <w:r>
+        <w:lastRenderedPageBreak/>
         <w:t>Evitar giros e inclinaciones o estiramientos de brazo para ordenar el material. No agacharse doblando la espalda.</w:t>
       </w:r>
     </w:p>
@@ -6677,28 +7593,50 @@
     </w:p>
     <w:p>
       <w:r>
-        <w:t xml:space="preserve">También sería deseable una comunicación fluida a todos los niveles para facilitar el intercambio de información y reducir la ambigüedad si no se </w:t>
-      </w:r>
-      <w:r>
+        <w:t>También sería deseable una comunicación fluida a todos los niveles para facilitar el intercambio de información y reducir la ambigüedad si no se dispone de la suficiente información al igual que conocer perfectamente las funciones y responsabilidades de cada puesto.</w:t>
+      </w:r>
+      <w:bookmarkStart w:id="14" w:name="_Toc4842671"/>
+    </w:p>
+    <w:p>
+      <w:r>
+        <w:t>Utilizar correctamente los sistemas de información  y participación en la empresa ayudan a solventar problemas y aumentan la motivación. Al igual que con las relaciones entre los compañeros.</w:t>
+      </w:r>
+    </w:p>
+    <w:p>
+      <w:pPr>
+        <w:pStyle w:val="Ttulo2"/>
+      </w:pPr>
+      <w:bookmarkStart w:id="15" w:name="_Toc5292696"/>
+      <w:r>
+        <w:t>Iniciativa emprendedora</w:t>
+      </w:r>
+      <w:bookmarkEnd w:id="15"/>
+    </w:p>
+    <w:p>
+      <w:pPr>
+        <w:pStyle w:val="Citadestacada"/>
+      </w:pPr>
+      <w:r>
+        <w:t xml:space="preserve">No he fracasado. He encontrado 10.000 maneras que no funcionan. </w:t>
+      </w:r>
+    </w:p>
+    <w:p>
+      <w:pPr>
+        <w:pStyle w:val="Citadestacada"/>
+        <w:rPr>
+          <w:b/>
+        </w:rPr>
+      </w:pPr>
+      <w:r>
+        <w:rPr>
+          <w:b/>
+        </w:rPr>
         <w:lastRenderedPageBreak/>
-        <w:t>dispone de la suficiente información al igual que conocer perfectamente las funciones y responsabilidades de cada puesto.</w:t>
-      </w:r>
-      <w:bookmarkStart w:id="14" w:name="_Toc4842671"/>
-    </w:p>
-    <w:p>
-      <w:r>
-        <w:t>Utilizar correctamente los sistemas de información  y participación en la empresa ayudan a solventar problemas y aumentan la motivación. Al igual que con las relaciones entre los compañeros.</w:t>
-      </w:r>
-    </w:p>
-    <w:p>
-      <w:pPr>
-        <w:pStyle w:val="Ttulo2"/>
-      </w:pPr>
-      <w:bookmarkStart w:id="15" w:name="_Toc5292696"/>
-      <w:r>
-        <w:t>Iniciativa emprendedora</w:t>
-      </w:r>
-      <w:bookmarkEnd w:id="15"/>
+        <w:t xml:space="preserve">T.A. Edison </w:t>
+      </w:r>
+      <w:r>
+        <w:t>(Aunque estoy seguro que todos lo hemos pensado en alguna ocasión)</w:t>
+      </w:r>
     </w:p>
     <w:p>
       <w:r>
@@ -6725,6 +7663,90 @@
     </w:p>
     <w:p>
       <w:pPr>
+        <w:pStyle w:val="Ttulo3"/>
+      </w:pPr>
+      <w:r>
+        <w:t>Forma jurídica</w:t>
+      </w:r>
+    </w:p>
+    <w:p>
+      <w:pPr>
+        <w:pStyle w:val="Citadestacada"/>
+      </w:pPr>
+      <w:r>
+        <w:t>El talento gana partidos, pero el trabajo en equipo y l</w:t>
+      </w:r>
+      <w:r>
+        <w:t xml:space="preserve">a inteligencia gana campeonatos. </w:t>
+      </w:r>
+    </w:p>
+    <w:p>
+      <w:pPr>
+        <w:pStyle w:val="Citadestacada"/>
+      </w:pPr>
+      <w:r>
+        <w:rPr>
+          <w:b/>
+        </w:rPr>
+        <w:t xml:space="preserve">Michael </w:t>
+      </w:r>
+      <w:proofErr w:type="spellStart"/>
+      <w:r>
+        <w:rPr>
+          <w:b/>
+        </w:rPr>
+        <w:t>Jordan</w:t>
+      </w:r>
+      <w:proofErr w:type="spellEnd"/>
+    </w:p>
+    <w:p>
+      <w:pPr>
+        <w:pStyle w:val="Ttulo3"/>
+      </w:pPr>
+      <w:r>
+        <w:t>Trámites administrativos</w:t>
+      </w:r>
+    </w:p>
+    <w:p>
+      <w:pPr>
+        <w:pStyle w:val="Citadestacada"/>
+      </w:pPr>
+      <w:r>
+        <w:t>Administración, s. En política, ingeniosa abstracción destinada a recibir las bofetadas o puntapiés que merecen el p</w:t>
+      </w:r>
+      <w:r>
+        <w:t xml:space="preserve">rimer ministro o el presidente. </w:t>
+      </w:r>
+    </w:p>
+    <w:p>
+      <w:pPr>
+        <w:pStyle w:val="Citadestacada"/>
+      </w:pPr>
+      <w:proofErr w:type="spellStart"/>
+      <w:r>
+        <w:rPr>
+          <w:b/>
+        </w:rPr>
+        <w:t>Ambrose</w:t>
+      </w:r>
+      <w:proofErr w:type="spellEnd"/>
+      <w:r>
+        <w:rPr>
+          <w:b/>
+        </w:rPr>
+        <w:t xml:space="preserve"> </w:t>
+      </w:r>
+      <w:proofErr w:type="spellStart"/>
+      <w:r>
+        <w:rPr>
+          <w:b/>
+        </w:rPr>
+        <w:t>Bierce</w:t>
+      </w:r>
+      <w:proofErr w:type="spellEnd"/>
+    </w:p>
+    <w:p>
+      <w:pPr>
         <w:pStyle w:val="Ttulo1"/>
       </w:pPr>
       <w:bookmarkStart w:id="16" w:name="_Toc5292697"/>
@@ -6733,6 +7755,31 @@
       </w:r>
       <w:bookmarkEnd w:id="16"/>
     </w:p>
+    <w:p>
+      <w:pPr>
+        <w:pStyle w:val="Citadestacada"/>
+      </w:pPr>
+      <w:r>
+        <w:t>El diseño no es solo lo que se ve o lo que se siente. El diseño es cómo funciona.</w:t>
+      </w:r>
+      <w:r>
+        <w:t xml:space="preserve"> </w:t>
+      </w:r>
+    </w:p>
+    <w:p>
+      <w:pPr>
+        <w:pStyle w:val="Citadestacada"/>
+        <w:rPr>
+          <w:b/>
+        </w:rPr>
+      </w:pPr>
+      <w:r>
+        <w:rPr>
+          <w:b/>
+        </w:rPr>
+        <w:t>Steve Jobs</w:t>
+      </w:r>
+    </w:p>
     <w:bookmarkEnd w:id="14"/>
     <w:p>
       <w:r>
@@ -6741,11 +7788,18 @@
     </w:p>
     <w:p>
       <w:r>
-        <w:t xml:space="preserve">A nivel del juego habrá que hacer un juego de tablero 2D pero con un tablero “flexible” que permita su modificación y varias particularidades. Habría que retocar algunos movimientos de las fichas de ajedrez, al igual que algunas reglas. Todo ello llevará a una necesidad de creación de distintos apartados a modo de Tutorial. </w:t>
-      </w:r>
-    </w:p>
-    <w:p>
-      <w:r>
+        <w:t>A nivel del juego habrá que hacer un juego de tablero 2D pero con un tablero “flexible” que permita su modificación y varias particularidades. Habría que retocar algunos movimientos de las fichas de ajedrez, al igual que algunas reglas. Todo ello llevará a una necesidad de creación de distintos apartados a modo de Tutorial</w:t>
+      </w:r>
+      <w:r>
+        <w:t xml:space="preserve"> (ver la página web que sigue a modo de ejemplo inicial http://luispivo.github.io/ChessBattleRoyale/tutorial.html)</w:t>
+      </w:r>
+      <w:r>
+        <w:t xml:space="preserve">. </w:t>
+      </w:r>
+    </w:p>
+    <w:p>
+      <w:r>
+        <w:lastRenderedPageBreak/>
         <w:t xml:space="preserve">En principio trabajaría en modo desktop para explorar las capacidades de pantallas más grandes debido a trabajar con más de 64 casillas. En cualquier caso como se trabajará con la </w:t>
       </w:r>
       <w:r>
@@ -6756,12 +7810,34 @@
         <w:t>librería java LIBGDX</w:t>
       </w:r>
       <w:r>
-        <w:t xml:space="preserve"> la portabilidad hacia otras plataformas no debe presentar mayores dificultades.</w:t>
-      </w:r>
-    </w:p>
-    <w:p>
-      <w:r>
-        <w:t>Al final el objetivo del proyecto inicial será tener un juego más o menos jugable dejando para posteriores implementaciones las distintas “expansiones” quedando en realidad para presentar una especie de fase pre-alpha.</w:t>
+        <w:t xml:space="preserve"> la portabilidad hacia otras plataformas no debe</w:t>
+      </w:r>
+      <w:r>
+        <w:t>ría</w:t>
+      </w:r>
+      <w:r>
+        <w:t xml:space="preserve"> presentar mayores dificultades.</w:t>
+      </w:r>
+    </w:p>
+    <w:p>
+      <w:r>
+        <w:t xml:space="preserve">Al final el objetivo del proyecto inicial será tener un juego más o menos </w:t>
+      </w:r>
+      <w:proofErr w:type="spellStart"/>
+      <w:r>
+        <w:t>jugable</w:t>
+      </w:r>
+      <w:proofErr w:type="spellEnd"/>
+      <w:r>
+        <w:t xml:space="preserve"> dejando para posteriores implementaciones las distintas “expansiones” quedando en realidad para presentar una especie de fase pre-</w:t>
+      </w:r>
+      <w:proofErr w:type="spellStart"/>
+      <w:r>
+        <w:t>alpha</w:t>
+      </w:r>
+      <w:proofErr w:type="spellEnd"/>
+      <w:r>
+        <w:t>.</w:t>
       </w:r>
     </w:p>
     <w:p>
@@ -6771,45 +7847,136 @@
       <w:bookmarkStart w:id="17" w:name="_Toc4842673"/>
       <w:bookmarkStart w:id="18" w:name="_Toc5292698"/>
       <w:r>
-        <w:lastRenderedPageBreak/>
-        <w:t>El juego en sí (En un primer estadio local y sin motores de IAs complejos).</w:t>
+        <w:t xml:space="preserve">El juego en sí (En un primer estadio local y sin motores de </w:t>
+      </w:r>
+      <w:proofErr w:type="spellStart"/>
+      <w:r>
+        <w:t>IAs</w:t>
+      </w:r>
+      <w:proofErr w:type="spellEnd"/>
+      <w:r>
+        <w:t xml:space="preserve"> complejos).</w:t>
       </w:r>
       <w:bookmarkEnd w:id="17"/>
       <w:bookmarkEnd w:id="18"/>
     </w:p>
     <w:p>
       <w:pPr>
+        <w:pStyle w:val="Citadestacada"/>
+      </w:pPr>
+      <w:r>
+        <w:t>No podemos ser nada sin jugar a serlo.</w:t>
+      </w:r>
+    </w:p>
+    <w:p>
+      <w:pPr>
+        <w:pStyle w:val="Citadestacada"/>
+      </w:pPr>
+      <w:r>
+        <w:t xml:space="preserve"> </w:t>
+      </w:r>
+      <w:r>
+        <w:rPr>
+          <w:b/>
+        </w:rPr>
+        <w:t>Jean-Paul Sartre</w:t>
+      </w:r>
+      <w:r>
+        <w:rPr>
+          <w:b/>
+        </w:rPr>
+        <w:t xml:space="preserve"> </w:t>
+      </w:r>
+      <w:r>
+        <w:t>(hablando del ser en sí y demás no pude contenerme y me sonó a existencialismo…)</w:t>
+      </w:r>
+    </w:p>
+    <w:p>
+      <w:pPr>
         <w:pStyle w:val="Ttulo3"/>
       </w:pPr>
       <w:bookmarkStart w:id="19" w:name="_Toc4842674"/>
       <w:bookmarkStart w:id="20" w:name="_Toc5292699"/>
       <w:r>
-        <w:t>El tablero:</w:t>
+        <w:t>El tablero</w:t>
       </w:r>
       <w:bookmarkEnd w:id="19"/>
       <w:bookmarkEnd w:id="20"/>
     </w:p>
     <w:p>
       <w:pPr>
-        <w:pStyle w:val="NormalWeb"/>
-        <w:spacing w:beforeAutospacing="0" w:after="0" w:afterAutospacing="0"/>
-        <w:ind w:left="720" w:firstLine="709"/>
-      </w:pPr>
-    </w:p>
-    <w:p>
-      <w:r>
-        <w:t>Creo que el esquema es auto</w:t>
-      </w:r>
-      <w:r>
-        <w:t>-</w:t>
-      </w:r>
-      <w:r>
-        <w:t xml:space="preserve">explicativo. La clase TABLERO  tenga que tener la flexibilidad de tener distintos tamaños y estado de casillas (no peligro de desaparecer, peligro de desaparecer, desaparecida, ¿visible?, ¿invisible?). </w:t>
+        <w:pStyle w:val="Citadestacada"/>
+      </w:pPr>
+      <w:r>
+        <w:t xml:space="preserve">Siempre habrá un campo de batalla. </w:t>
+      </w:r>
+    </w:p>
+    <w:p>
+      <w:pPr>
+        <w:pStyle w:val="Citadestacada"/>
+        <w:rPr>
+          <w:b/>
+        </w:rPr>
+      </w:pPr>
+      <w:r>
+        <w:rPr>
+          <w:b/>
+        </w:rPr>
+        <w:t>(Bueno aquí al final va desapareciendo pero ya se me entiende…)</w:t>
+      </w:r>
+    </w:p>
+    <w:p>
+      <w:r>
+        <w:t xml:space="preserve">El tablero cobra una importancia capital en el </w:t>
+      </w:r>
+      <w:proofErr w:type="spellStart"/>
+      <w:r>
+        <w:t>ChessBattleRoyale</w:t>
+      </w:r>
+      <w:proofErr w:type="spellEnd"/>
+      <w:r>
+        <w:t xml:space="preserve"> y es lo que le da el picante al juego, pero al mismo tiempo es lo que hace más complicado la codificación del juego. Al tener que tener la </w:t>
+      </w:r>
+      <w:r>
+        <w:t xml:space="preserve">flexibilidad de tener distintos tamaños y estado de casillas (no peligro de desaparecer, peligro de desaparecer, desaparecida, </w:t>
+      </w:r>
+      <w:r>
+        <w:t>señalada por el jugador o no señalada, con pieza encima o no…</w:t>
+      </w:r>
+      <w:r>
+        <w:t>).</w:t>
+      </w:r>
+      <w:r>
+        <w:t xml:space="preserve"> Pues lo hace más complicado que simplemente coger una </w:t>
+      </w:r>
+      <w:proofErr w:type="spellStart"/>
+      <w:r>
+        <w:t>matrix</w:t>
+      </w:r>
+      <w:proofErr w:type="spellEnd"/>
+      <w:r>
+        <w:t xml:space="preserve"> 8x8 y poco más como suele ser en el ajedrez natural.</w:t>
+      </w:r>
+    </w:p>
+    <w:p>
+      <w:r>
+        <w:t xml:space="preserve">Además si se programa cualquier IA ha de tener en cuenta estos cambios de tamaño aparte que si ya las cantidades de movimientos diferentes que hay en el ajedrez son una cantidad muy elevada, podéis imaginaros que ocurre cuando pasamos a tener 14x4 y el doble de piezas y jugadores en él. Ya los programas bien optimizados y realizados con equipos muy expertos a cuesta tienen problema pues para cuatro es aún más complicado (ya hablare de ello más profusamente cuando lleguemos al apartado de </w:t>
+      </w:r>
+      <w:proofErr w:type="spellStart"/>
+      <w:r>
+        <w:t>IAs</w:t>
+      </w:r>
+      <w:proofErr w:type="spellEnd"/>
+      <w:r>
+        <w:t>).</w:t>
       </w:r>
     </w:p>
     <w:p>
       <w:r>
         <w:t>Habrá que ir controlando cuando van desapareciendo las filas para que agregue emoción a las partidas (turnos y/o tiempo).</w:t>
+      </w:r>
+      <w:r>
+        <w:t xml:space="preserve"> Y eso será otro parámetro para ir modificando el tipo de juego.</w:t>
       </w:r>
     </w:p>
     <w:p>
@@ -6819,6 +7986,7 @@
       <w:bookmarkStart w:id="21" w:name="_Toc4842675"/>
       <w:bookmarkStart w:id="22" w:name="_Toc5292700"/>
       <w:r>
+        <w:lastRenderedPageBreak/>
         <w:t>Número de jugadores</w:t>
       </w:r>
       <w:bookmarkEnd w:id="21"/>
@@ -6828,61 +7996,781 @@
       </w:r>
     </w:p>
     <w:p>
-      <w:r>
-        <w:t>4 Jugadores. Creo que es un buen compromiso entre el ajedrez clásico y juegos de tablero (2 jugadores) y juegos todos contra todos.</w:t>
-      </w:r>
-    </w:p>
-    <w:p>
-      <w:pPr>
-        <w:pStyle w:val="Ttulo3"/>
-      </w:pPr>
-      <w:bookmarkStart w:id="23" w:name="_Toc4842676"/>
-      <w:bookmarkStart w:id="24" w:name="_Toc5292701"/>
-      <w:r>
-        <w:t>Piezas y movimientos cambiados:</w:t>
-      </w:r>
-      <w:bookmarkEnd w:id="23"/>
-      <w:bookmarkEnd w:id="24"/>
-    </w:p>
-    <w:p>
-      <w:r>
-        <w:t>Aunque se quede abierto a la experimentación de otras posibles piezas creo que la base de las piezas del ajedrez y normas del ajedrez se pueden extrapolar perfectamente al Chess Battle Royale con (a priori) estas modificaciones:</w:t>
-      </w:r>
-    </w:p>
-    <w:p>
-      <w:r>
+      <w:pPr>
+        <w:pStyle w:val="Citadestacada"/>
+      </w:pPr>
+      <w:r>
+        <w:t xml:space="preserve">Dos es compañía, tres </w:t>
+      </w:r>
+      <w:proofErr w:type="gramStart"/>
+      <w:r>
+        <w:t>multitud</w:t>
+      </w:r>
+      <w:proofErr w:type="gramEnd"/>
+      <w:r>
+        <w:t>…</w:t>
+      </w:r>
+    </w:p>
+    <w:p>
+      <w:pPr>
+        <w:pStyle w:val="Citadestacada"/>
         <w:rPr>
           <w:b/>
-          <w:bCs/>
         </w:rPr>
-        <w:t>Peones:</w:t>
-      </w:r>
-      <w:r>
-        <w:t xml:space="preserve"> Creo que hay que quitarle lo de imposible mover atrás para no liarla con tantas direcciones y esta fortaleza se compensará porque le quitamos lo de promocionar y lo de al paso y mover 2 al inicio. Esto lo hace menos “ajedrez” pero bueno, creo que es preferible a añadirle complejidad metiendo direcciones a las piezas.</w:t>
-      </w:r>
-    </w:p>
-    <w:p>
+      </w:pPr>
       <w:r>
         <w:rPr>
           <w:b/>
-          <w:bCs/>
         </w:rPr>
-        <w:t>Jaque mate:</w:t>
-      </w:r>
-      <w:r>
-        <w:t xml:space="preserve"> De nuevo hay posibilidades pero creo que lo mejor es eliminar esta regla por la más sencilla de si te comen el rey pierdes.</w:t>
-      </w:r>
-    </w:p>
-    <w:p>
-      <w:r>
+        <w:t>¿4 como en este juego que es como una concentración?</w:t>
+      </w:r>
+      <w:bookmarkStart w:id="23" w:name="_GoBack"/>
+      <w:bookmarkEnd w:id="23"/>
+    </w:p>
+    <w:p>
+      <w:r>
+        <w:t>4 Jugadores. Creo que es un buen compromiso entre el ajedrez clásico y juegos de tablero (2 jugadores) y juegos todos contra todos.</w:t>
+      </w:r>
+      <w:r>
+        <w:t xml:space="preserve"> Aunque la complejidad es evidente que aumenta. De hecho hay estudios que indican la dificultad que conlleva tener que calcular y/o “prever” para la mente humana los movimientos de tanta gente.</w:t>
+      </w:r>
+    </w:p>
+    <w:p>
+      <w:pPr>
+        <w:pStyle w:val="Ttulo3"/>
+      </w:pPr>
+      <w:bookmarkStart w:id="24" w:name="_Toc4842676"/>
+      <w:bookmarkStart w:id="25" w:name="_Toc5292701"/>
+      <w:r>
+        <w:t>Piezas y movimientos cambiados:</w:t>
+      </w:r>
+      <w:bookmarkEnd w:id="24"/>
+      <w:bookmarkEnd w:id="25"/>
+    </w:p>
+    <w:p>
+      <w:r>
+        <w:t xml:space="preserve">Aunque se quede abierto a la experimentación de otras posibles piezas creo que la base de las piezas del ajedrez y normas del ajedrez se pueden extrapolar perfectamente al </w:t>
+      </w:r>
+      <w:proofErr w:type="spellStart"/>
+      <w:r>
+        <w:t>Chess</w:t>
+      </w:r>
+      <w:proofErr w:type="spellEnd"/>
+      <w:r>
+        <w:t xml:space="preserve"> </w:t>
+      </w:r>
+      <w:proofErr w:type="spellStart"/>
+      <w:r>
+        <w:t>Battle</w:t>
+      </w:r>
+      <w:proofErr w:type="spellEnd"/>
+      <w:r>
+        <w:t xml:space="preserve"> </w:t>
+      </w:r>
+      <w:proofErr w:type="spellStart"/>
+      <w:r>
+        <w:t>Royale</w:t>
+      </w:r>
+      <w:proofErr w:type="spellEnd"/>
+      <w:r>
+        <w:t xml:space="preserve"> con (a priori) estas modificaciones:</w:t>
+      </w:r>
+    </w:p>
+    <w:p>
+      <w:pPr>
+        <w:pStyle w:val="Ttulo4"/>
+      </w:pPr>
+      <w:r>
+        <w:t>Peones</w:t>
+      </w:r>
+    </w:p>
+    <w:p>
+      <w:pPr>
+        <w:pStyle w:val="Citadestacada"/>
+      </w:pPr>
+      <w:r>
+        <w:t>Peones: ellos son el alma del Ajedrez; solos, f</w:t>
+      </w:r>
+      <w:r>
+        <w:t xml:space="preserve">orman el ataque y la defensa. </w:t>
+      </w:r>
+    </w:p>
+    <w:p>
+      <w:pPr>
+        <w:pStyle w:val="Citadestacada"/>
         <w:rPr>
           <w:b/>
-          <w:bCs/>
         </w:rPr>
-        <w:t>Enroque:</w:t>
-      </w:r>
-      <w:r>
-        <w:t xml:space="preserve"> Teniendo en cuenta que el tablero va desapareciendo es otra regla a eliminar.</w:t>
+      </w:pPr>
+      <w:r>
+        <w:rPr>
+          <w:b/>
+        </w:rPr>
+        <w:t xml:space="preserve">A. D. </w:t>
+      </w:r>
+      <w:proofErr w:type="spellStart"/>
+      <w:r>
+        <w:rPr>
+          <w:b/>
+        </w:rPr>
+        <w:t>Philidor</w:t>
+      </w:r>
+      <w:proofErr w:type="spellEnd"/>
+      <w:r>
+        <w:rPr>
+          <w:b/>
+        </w:rPr>
+        <w:t>, siglo XVIII</w:t>
+      </w:r>
+    </w:p>
+    <w:p>
+      <w:r>
+        <w:t xml:space="preserve">¿No eran el alma del ajedrez? En </w:t>
+      </w:r>
+      <w:proofErr w:type="spellStart"/>
+      <w:r>
+        <w:t>Chess</w:t>
+      </w:r>
+      <w:proofErr w:type="spellEnd"/>
+      <w:r>
+        <w:t xml:space="preserve"> </w:t>
+      </w:r>
+      <w:proofErr w:type="spellStart"/>
+      <w:r>
+        <w:t>Battle</w:t>
+      </w:r>
+      <w:proofErr w:type="spellEnd"/>
+      <w:r>
+        <w:t xml:space="preserve"> </w:t>
+      </w:r>
+      <w:proofErr w:type="spellStart"/>
+      <w:r>
+        <w:t>Royale</w:t>
+      </w:r>
+      <w:proofErr w:type="spellEnd"/>
+      <w:r>
+        <w:t xml:space="preserve"> siguen siéndolo aunque hayan perdido en su mochila la oportunidad de coronar y convertirse en otras piezas, (al fin y al cabo no tiene sentido que lleguen al otro campo del tablero cuando este tablero cada vez es más pequeño). ¿Qué reciben a cambio para continuar siendo el alma y un aspecto sobre el que girará gran parte de la estrategia y del juego?</w:t>
+      </w:r>
+    </w:p>
+    <w:p>
+      <w:r>
+        <w:t>Nada más y nada menos que la posibilidad de retroceder y matar hacia atrás.</w:t>
+      </w:r>
+    </w:p>
+    <w:p>
+      <w:r>
+        <w:t>Puede parecer una modificación menor y más cuando su movimiento se limita (nada de 2 casillas de alcance y por ende nada de comer al paso) aún más y que dado que el tablero va disminuyendo... Pero aquellos que sois avezados y expertos jugadores de ajedrez sabéis lo que condiciona una partida las cadenas y estructuras de peones y podéis empezar a pensar el efecto muralla que pueden tener cuando además son capaces de defender a las piezas que se encuentran detrás. Y además añadidle la elasticidad de poder modificar dicha estructura con un retroceso en un momento dado. ¿Comenzáis a sospechar las posibilidades?</w:t>
+      </w:r>
+    </w:p>
+    <w:p>
+      <w:r>
+        <w:t xml:space="preserve">Como </w:t>
+      </w:r>
+      <w:proofErr w:type="spellStart"/>
+      <w:r>
+        <w:t>Tips</w:t>
+      </w:r>
+      <w:proofErr w:type="spellEnd"/>
+      <w:r>
+        <w:t xml:space="preserve"> adicionales podemos decir que habrá que estudiar como escudarse con ellos y cuando abrir la estructura detrás de ellos para dejar </w:t>
+      </w:r>
+      <w:r>
+        <w:lastRenderedPageBreak/>
+        <w:t xml:space="preserve">sacar la furia de las demás piezas. Un buen jugador de </w:t>
+      </w:r>
+      <w:proofErr w:type="spellStart"/>
+      <w:r>
+        <w:t>Chess</w:t>
+      </w:r>
+      <w:proofErr w:type="spellEnd"/>
+      <w:r>
+        <w:t xml:space="preserve"> </w:t>
+      </w:r>
+      <w:proofErr w:type="spellStart"/>
+      <w:r>
+        <w:t>Battle</w:t>
+      </w:r>
+      <w:proofErr w:type="spellEnd"/>
+      <w:r>
+        <w:t xml:space="preserve"> </w:t>
+      </w:r>
+      <w:proofErr w:type="spellStart"/>
+      <w:r>
+        <w:t>Royale</w:t>
+      </w:r>
+      <w:proofErr w:type="spellEnd"/>
+      <w:r>
+        <w:t xml:space="preserve"> ha de tener un fino juego de peones.</w:t>
+      </w:r>
+    </w:p>
+    <w:p>
+      <w:pPr>
+        <w:pStyle w:val="Ttulo4"/>
+      </w:pPr>
+      <w:r>
+        <w:t>Caballos</w:t>
+      </w:r>
+    </w:p>
+    <w:p>
+      <w:pPr>
+        <w:pStyle w:val="Citadestacada"/>
+      </w:pPr>
+      <w:r>
+        <w:t>Un caballo, un caba</w:t>
+      </w:r>
+      <w:r>
+        <w:t>llo, mi reino por un caballo</w:t>
+      </w:r>
+      <w:proofErr w:type="gramStart"/>
+      <w:r>
+        <w:t>!</w:t>
+      </w:r>
+      <w:proofErr w:type="gramEnd"/>
+      <w:r>
+        <w:t xml:space="preserve"> </w:t>
+      </w:r>
+    </w:p>
+    <w:p>
+      <w:pPr>
+        <w:pStyle w:val="Citadestacada"/>
+        <w:rPr>
+          <w:b/>
+        </w:rPr>
+      </w:pPr>
+      <w:r>
+        <w:rPr>
+          <w:b/>
+        </w:rPr>
+        <w:t>Ricardo III, William Shakespeare</w:t>
+      </w:r>
+    </w:p>
+    <w:p>
+      <w:r>
+        <w:t xml:space="preserve">Su movimiento tan aclamado en L sigue igual. Su </w:t>
+      </w:r>
+      <w:proofErr w:type="spellStart"/>
+      <w:r>
+        <w:t>peculariedad</w:t>
+      </w:r>
+      <w:proofErr w:type="spellEnd"/>
+      <w:r>
+        <w:t xml:space="preserve"> de saltar permanece. Su valor parece disminuir dado que sigue siendo la más "lenta" entre las piezas mayores. Habrá que ver como los cambios en los peones le afectan. Cuando estos consigan ser una formación compacta y </w:t>
+      </w:r>
+      <w:proofErr w:type="spellStart"/>
+      <w:r>
+        <w:t>enmarallar</w:t>
+      </w:r>
+      <w:proofErr w:type="spellEnd"/>
+      <w:r>
+        <w:t xml:space="preserve"> la partida el factor sorpresa de la caballería tras ellos puede ser más importante. Si las estructuras se abren y las murallas de los peones </w:t>
+      </w:r>
+      <w:proofErr w:type="gramStart"/>
+      <w:r>
+        <w:t>desaparece</w:t>
+      </w:r>
+      <w:proofErr w:type="gramEnd"/>
+      <w:r>
+        <w:t xml:space="preserve"> quizás los caballos sólo sirvan de distracción y de escolta a otras piezas (</w:t>
+      </w:r>
+      <w:proofErr w:type="spellStart"/>
+      <w:r>
+        <w:t>aka</w:t>
+      </w:r>
+      <w:proofErr w:type="spellEnd"/>
+      <w:r>
+        <w:t xml:space="preserve"> el rey) que a diferencia del ajedrez tradicional tiene que tener un papel más activo en la partida. Al fin y al cabo si se limita a intentar esconderse tras las piezas y no moverse demasiado la disminución del tablero...</w:t>
+      </w:r>
+    </w:p>
+    <w:p/>
+    <w:p>
+      <w:r>
+        <w:t>Todo ello hace que a priori los caballos sean una fuerza que ha de coordinarse con los peones y otras piezas para funciones defensivas o cuando el tablero se estrecha y estrecha. ¿No parece un poco al contrario que en el ajedrez tradicional en el que el caballo siempre ha reinado más y mejor en las etapas iniciales de la contienda al poder desplegarse más rápidamente?</w:t>
+      </w:r>
+    </w:p>
+    <w:p/>
+    <w:p>
+      <w:pPr>
+        <w:pStyle w:val="Ttulo4"/>
+      </w:pPr>
+      <w:r>
+        <w:t>Alfiles</w:t>
+      </w:r>
+    </w:p>
+    <w:p>
+      <w:pPr>
+        <w:pStyle w:val="Citadestacada"/>
+      </w:pPr>
+      <w:r>
+        <w:t xml:space="preserve">Alfiles malos </w:t>
+      </w:r>
+      <w:r>
+        <w:t xml:space="preserve">protegen a los peones buenos. </w:t>
+      </w:r>
+    </w:p>
+    <w:p>
+      <w:pPr>
+        <w:pStyle w:val="Citadestacada"/>
+        <w:rPr>
+          <w:b/>
+        </w:rPr>
+      </w:pPr>
+      <w:r>
+        <w:rPr>
+          <w:b/>
+        </w:rPr>
+        <w:t>M. Suba</w:t>
+      </w:r>
+    </w:p>
+    <w:p>
+      <w:r>
+        <w:t>Otro que no cambia. Pero imaginar su potencia en un tablero libre 14x14... Y de la misma manera imaginar su desventura si la muralla de peones no se descompone... Pueden ser los cuchillos que apuñalen a l</w:t>
+      </w:r>
+      <w:r>
+        <w:t>os adversarios fácilmente en un</w:t>
+      </w:r>
+      <w:r>
+        <w:t xml:space="preserve"> puro ejercicio ofensivo. Y al mismo tiempo también tendrán un valor defensivo y </w:t>
+      </w:r>
+      <w:proofErr w:type="spellStart"/>
+      <w:r>
+        <w:t>coordinable</w:t>
+      </w:r>
+      <w:proofErr w:type="spellEnd"/>
+      <w:r>
+        <w:t xml:space="preserve"> con los peones al matar en diagonal también nada desdeñable. Como siempre una pareja de alfiles bien engrasada son una herramienta capaz de cambiar una partida.</w:t>
+      </w:r>
+    </w:p>
+    <w:p>
+      <w:pPr>
+        <w:pStyle w:val="Ttulo4"/>
+      </w:pPr>
+      <w:r>
+        <w:t>Torres</w:t>
+      </w:r>
+    </w:p>
+    <w:p>
+      <w:pPr>
+        <w:pStyle w:val="Citadestacada"/>
+      </w:pPr>
+      <w:r>
+        <w:t xml:space="preserve">Donde quiera que el ajedrez se menciona en crónicas antiguas o romances métricos, es con ocasión de algún acto de violencia o enemistad amarga. El gran tamaño de las primeras piezas de </w:t>
+      </w:r>
+      <w:r>
+        <w:lastRenderedPageBreak/>
+        <w:t xml:space="preserve">ajedrez, y el uso del metal en las tablas, deben haberlas convertido en armas tentadoras para un hombre enojado. Las torres, en particular, parecen haber sido utilizadas a menudo como héroes de Homero que emplean una gran piedra. </w:t>
+      </w:r>
+    </w:p>
+    <w:p>
+      <w:pPr>
+        <w:pStyle w:val="Citadestacada"/>
+        <w:rPr>
+          <w:b/>
+        </w:rPr>
+      </w:pPr>
+      <w:r>
+        <w:t xml:space="preserve"> </w:t>
+      </w:r>
+      <w:r>
+        <w:rPr>
+          <w:b/>
+        </w:rPr>
+        <w:t>Howard Staunton.</w:t>
+      </w:r>
+    </w:p>
+    <w:p>
+      <w:r>
+        <w:t xml:space="preserve">Al perder el enroque y con los cambios de los peones parece que será más complicada la tarea de ponerlas en funcionamiento ¿no? Seguramente será verdad. Además no cambian nada... Y sí, en tableros grandes la importancia de las líneas abiertas será más importante pero tampoco es que tengan un alcance mayor que los alfiles... Pero hay algo nuevo para las torres que creo que las beneficiará. No es algo tan aparente a primera instancia y menos cuando ves el </w:t>
+      </w:r>
+      <w:proofErr w:type="spellStart"/>
+      <w:r>
+        <w:t>Chess</w:t>
+      </w:r>
+      <w:proofErr w:type="spellEnd"/>
+      <w:r>
+        <w:t xml:space="preserve"> </w:t>
+      </w:r>
+      <w:proofErr w:type="spellStart"/>
+      <w:r>
+        <w:t>Battle</w:t>
+      </w:r>
+      <w:proofErr w:type="spellEnd"/>
+      <w:r>
+        <w:t xml:space="preserve"> </w:t>
+      </w:r>
+      <w:proofErr w:type="spellStart"/>
+      <w:r>
+        <w:t>Royale</w:t>
+      </w:r>
+      <w:proofErr w:type="spellEnd"/>
+      <w:r>
+        <w:t xml:space="preserve"> </w:t>
+      </w:r>
+      <w:r>
+        <w:t>con los ojos de un ajedrecista.</w:t>
+      </w:r>
+    </w:p>
+    <w:p>
+      <w:r>
+        <w:t>Pero... ¿no se nota en la distribución inicial que ahora la torre no está confinada en la esquina? ¿Y eso que significa para una pieza que gusta de espacios y líneas abiertas? ¿Hace falta que lo diga?</w:t>
+      </w:r>
+    </w:p>
+    <w:p>
+      <w:pPr>
+        <w:pStyle w:val="Ttulo4"/>
+      </w:pPr>
+      <w:r>
+        <w:t>Dama</w:t>
+      </w:r>
+    </w:p>
+    <w:p>
+      <w:pPr>
+        <w:pStyle w:val="Citadestacada"/>
+      </w:pPr>
+      <w:r>
+        <w:t>El hombre va como los peones: de casilla en casilla</w:t>
+      </w:r>
+      <w:r>
+        <w:t xml:space="preserve"> sin poder atrapar a la dama. </w:t>
+      </w:r>
+    </w:p>
+    <w:p>
+      <w:pPr>
+        <w:pStyle w:val="Citadestacada"/>
+        <w:rPr>
+          <w:b/>
+        </w:rPr>
+      </w:pPr>
+      <w:r>
+        <w:rPr>
+          <w:b/>
+        </w:rPr>
+        <w:t>Francisco de Quevedo.</w:t>
+      </w:r>
+    </w:p>
+    <w:p>
+      <w:r>
+        <w:t>Quizás es la pieza que menos cambia su función. Pero ya era la pieza más poderosa del ajedrez tradicional y continua siéndolo. Así que no hay que preocuparse demasiado por ello. Combina los movimientos de alfil y torre y aunque no gana la libertad de la torre y será mucho menos deseable involucrarla en el nuevo papel defensivo de los alfiles pues sigue siendo versátil y capaz de movilizarse con facilidad. Así que mucho cuidado con esta pieza y su posibilidad de combinarse con todas las demás.</w:t>
+      </w:r>
+    </w:p>
+    <w:p>
+      <w:pPr>
+        <w:pStyle w:val="Ttulo4"/>
+      </w:pPr>
+      <w:r>
+        <w:t>Rey</w:t>
+      </w:r>
+    </w:p>
+    <w:p>
+      <w:pPr>
+        <w:pStyle w:val="Citadestacada"/>
+      </w:pPr>
+      <w:r>
+        <w:t>El Rey e</w:t>
+      </w:r>
+      <w:r>
+        <w:t xml:space="preserve">s una pieza de pelea. ¡Úselo! </w:t>
+      </w:r>
+    </w:p>
+    <w:p>
+      <w:pPr>
+        <w:pStyle w:val="Citadestacada"/>
+        <w:rPr>
+          <w:b/>
+        </w:rPr>
+      </w:pPr>
+      <w:r>
+        <w:rPr>
+          <w:b/>
+        </w:rPr>
+        <w:t xml:space="preserve">W. </w:t>
+      </w:r>
+      <w:proofErr w:type="spellStart"/>
+      <w:r>
+        <w:rPr>
+          <w:b/>
+        </w:rPr>
+        <w:t>Steinitz</w:t>
+      </w:r>
+      <w:proofErr w:type="spellEnd"/>
+      <w:r>
+        <w:rPr>
+          <w:b/>
+        </w:rPr>
+        <w:t>.</w:t>
+      </w:r>
+    </w:p>
+    <w:p>
+      <w:r>
+        <w:t xml:space="preserve">En el </w:t>
+      </w:r>
+      <w:proofErr w:type="spellStart"/>
+      <w:r>
+        <w:t>Chess</w:t>
+      </w:r>
+      <w:proofErr w:type="spellEnd"/>
+      <w:r>
+        <w:t xml:space="preserve"> </w:t>
+      </w:r>
+      <w:proofErr w:type="spellStart"/>
+      <w:r>
+        <w:t>Battle</w:t>
+      </w:r>
+      <w:proofErr w:type="spellEnd"/>
+      <w:r>
+        <w:t xml:space="preserve"> </w:t>
+      </w:r>
+      <w:proofErr w:type="spellStart"/>
+      <w:r>
+        <w:t>Royale</w:t>
+      </w:r>
+      <w:proofErr w:type="spellEnd"/>
+      <w:r>
+        <w:t xml:space="preserve"> hay una pieza que no parece cambiar para ningún aspecto positivo. Y sí, es la pieza más delicada del tablero porque una vez que desaparece, desaparecen con ella toda la ilusión de la partida pues esta acaba. Y sí, en </w:t>
+      </w:r>
+      <w:proofErr w:type="spellStart"/>
+      <w:r>
+        <w:t>Chess</w:t>
+      </w:r>
+      <w:proofErr w:type="spellEnd"/>
+      <w:r>
+        <w:t xml:space="preserve"> </w:t>
+      </w:r>
+      <w:proofErr w:type="spellStart"/>
+      <w:r>
+        <w:t>Battle</w:t>
+      </w:r>
+      <w:proofErr w:type="spellEnd"/>
+      <w:r>
+        <w:t xml:space="preserve"> </w:t>
+      </w:r>
+      <w:proofErr w:type="spellStart"/>
+      <w:r>
+        <w:t>Royale</w:t>
+      </w:r>
+      <w:proofErr w:type="spellEnd"/>
+      <w:r>
+        <w:t xml:space="preserve"> el rey es aún más débil que en el ajedrez tradicional por los siguientes cambios:</w:t>
+      </w:r>
+    </w:p>
+    <w:p>
+      <w:r>
+        <w:t>Fuera enroque y formas para desaparecer a un lugar seguro del tablero...</w:t>
+      </w:r>
+    </w:p>
+    <w:p>
+      <w:r>
+        <w:lastRenderedPageBreak/>
+        <w:t>Vale que los peones aho</w:t>
+      </w:r>
+      <w:r>
+        <w:t>ra le protegerán mejor pero ¿cuá</w:t>
+      </w:r>
+      <w:r>
+        <w:t>nto tiempo cree el pequeño rey que podrá esconderse tras ellos cuando la amenaza de desaparición del tablero le empuje una y otra vez hacia el centro y la batalla?</w:t>
+      </w:r>
+    </w:p>
+    <w:p>
+      <w:r>
+        <w:t xml:space="preserve">¿Serán esos cambios capaces de eliminar todas las estrategias y tácticas aburridas de reyes escondiditos y traerá los viejos tiempos de </w:t>
+      </w:r>
+      <w:proofErr w:type="spellStart"/>
+      <w:r>
+        <w:t>Steinitz</w:t>
+      </w:r>
+      <w:proofErr w:type="spellEnd"/>
+      <w:r>
+        <w:t xml:space="preserve"> o de los finales donde los reyes han de ir al frente a luchar o no? No lo sabemos y dependerá de la partida al final pero lo que está claro es que en una partida de </w:t>
+      </w:r>
+      <w:proofErr w:type="spellStart"/>
+      <w:r>
+        <w:t>Chess</w:t>
+      </w:r>
+      <w:proofErr w:type="spellEnd"/>
+      <w:r>
+        <w:t xml:space="preserve"> </w:t>
+      </w:r>
+      <w:proofErr w:type="spellStart"/>
+      <w:r>
+        <w:t>Battle</w:t>
+      </w:r>
+      <w:proofErr w:type="spellEnd"/>
+      <w:r>
+        <w:t xml:space="preserve"> </w:t>
+      </w:r>
+      <w:proofErr w:type="spellStart"/>
+      <w:r>
+        <w:t>Royale</w:t>
+      </w:r>
+      <w:proofErr w:type="spellEnd"/>
+      <w:r>
+        <w:t xml:space="preserve"> la habilidad de tener tacto con el rey será más importante que nunca.</w:t>
+      </w:r>
+    </w:p>
+    <w:p>
+      <w:pPr>
+        <w:pStyle w:val="Ttulo4"/>
+      </w:pPr>
+      <w:r>
+        <w:t>Enroque</w:t>
+      </w:r>
+    </w:p>
+    <w:p>
+      <w:pPr>
+        <w:pStyle w:val="Citadestacada"/>
+      </w:pPr>
+      <w:r>
+        <w:t>Sólo los cobardes enrocan.</w:t>
+      </w:r>
+    </w:p>
+    <w:p>
+      <w:pPr>
+        <w:pStyle w:val="Citadestacada"/>
+      </w:pPr>
+      <w:proofErr w:type="spellStart"/>
+      <w:r>
+        <w:t>Enrocate</w:t>
+      </w:r>
+      <w:proofErr w:type="spellEnd"/>
+      <w:r>
+        <w:t xml:space="preserve"> pronto y a menudo. </w:t>
+      </w:r>
+    </w:p>
+    <w:p>
+      <w:pPr>
+        <w:pStyle w:val="Citadestacada"/>
+        <w:rPr>
+          <w:b/>
+        </w:rPr>
+      </w:pPr>
+      <w:proofErr w:type="spellStart"/>
+      <w:r>
+        <w:rPr>
+          <w:b/>
+        </w:rPr>
+        <w:t>Rob</w:t>
+      </w:r>
+      <w:proofErr w:type="spellEnd"/>
+      <w:r>
+        <w:rPr>
+          <w:b/>
+        </w:rPr>
+        <w:t xml:space="preserve"> </w:t>
+      </w:r>
+      <w:proofErr w:type="spellStart"/>
+      <w:r>
+        <w:rPr>
+          <w:b/>
+        </w:rPr>
+        <w:t>Sillars</w:t>
+      </w:r>
+      <w:proofErr w:type="spellEnd"/>
+    </w:p>
+    <w:p>
+      <w:r>
+        <w:t xml:space="preserve">Ya lo hemos hablado al hablar del rey (y de su seguridad). Pero lo justo es que la eliminación de este movimiento especial al afectar a dos tipos de piezas tenga su propio mini-apartado para dejar claro que en el </w:t>
+      </w:r>
+      <w:proofErr w:type="spellStart"/>
+      <w:r>
+        <w:t>Chess</w:t>
+      </w:r>
+      <w:proofErr w:type="spellEnd"/>
+      <w:r>
+        <w:t xml:space="preserve"> </w:t>
+      </w:r>
+      <w:proofErr w:type="spellStart"/>
+      <w:r>
+        <w:t>Battle</w:t>
+      </w:r>
+      <w:proofErr w:type="spellEnd"/>
+      <w:r>
+        <w:t xml:space="preserve"> </w:t>
+      </w:r>
+      <w:proofErr w:type="spellStart"/>
+      <w:r>
+        <w:t>Royale</w:t>
+      </w:r>
+      <w:proofErr w:type="spellEnd"/>
+      <w:r>
+        <w:t xml:space="preserve"> no existe el enroque. Al menos en esta implementación pre-</w:t>
+      </w:r>
+      <w:proofErr w:type="spellStart"/>
+      <w:r>
+        <w:t>alpha</w:t>
+      </w:r>
+      <w:proofErr w:type="spellEnd"/>
+      <w:r>
+        <w:t>.</w:t>
+      </w:r>
+    </w:p>
+    <w:p>
+      <w:pPr>
+        <w:pStyle w:val="Ttulo4"/>
+      </w:pPr>
+      <w:r>
+        <w:t>Jaque mate</w:t>
+      </w:r>
+      <w:r>
+        <w:t xml:space="preserve"> </w:t>
+      </w:r>
+    </w:p>
+    <w:p>
+      <w:pPr>
+        <w:pStyle w:val="Citadestacada"/>
+      </w:pPr>
+      <w:r>
+        <w:t xml:space="preserve">El Ajedrez moderno está demasiado preocupado con cosas como la estructura de Peones. Olvídenlo, el Jaque Mate termina la partida. </w:t>
+      </w:r>
+    </w:p>
+    <w:p>
+      <w:pPr>
+        <w:pStyle w:val="Citadestacada"/>
+      </w:pPr>
+      <w:r>
+        <w:rPr>
+          <w:b/>
+        </w:rPr>
+        <w:t xml:space="preserve">GM </w:t>
+      </w:r>
+      <w:proofErr w:type="spellStart"/>
+      <w:r>
+        <w:rPr>
+          <w:b/>
+        </w:rPr>
+        <w:t>Nigel</w:t>
+      </w:r>
+      <w:proofErr w:type="spellEnd"/>
+      <w:r>
+        <w:rPr>
+          <w:b/>
+        </w:rPr>
+        <w:t xml:space="preserve"> Short</w:t>
+      </w:r>
+      <w:r>
+        <w:t>.</w:t>
+      </w:r>
+    </w:p>
+    <w:p>
+      <w:r>
+        <w:t xml:space="preserve">De nuevo hay posibilidades </w:t>
+      </w:r>
+      <w:r>
+        <w:t xml:space="preserve">de hacer cambios con esta regla en un futuro pero para esta implementación al que le coman el rey (o este desaparezca abruptamente por un costado del tablero) perderá la partida y </w:t>
+      </w:r>
+      <w:proofErr w:type="gramStart"/>
+      <w:r>
+        <w:t>desaparecerán</w:t>
+      </w:r>
+      <w:proofErr w:type="gramEnd"/>
+      <w:r>
+        <w:t xml:space="preserve"> el resto de las</w:t>
+      </w:r>
+      <w:bookmarkStart w:id="26" w:name="_Toc4842677"/>
+      <w:bookmarkStart w:id="27" w:name="_Toc5292702"/>
+      <w:r>
+        <w:t>. Creo que es un buen compromiso entre el espíritu ajedrecístico natural y la complejidad de tener que ver si los otros contrincantes pueden (y/o quieren) salvar a un rey que supuestamente no puede hacer nada por salvarse en su siguiente turno.</w:t>
+      </w:r>
+      <w:r>
+        <w:t xml:space="preserve"> Siento la perdida caballeresca de no comerse nunca al rey y que se parezca más al juego de niños que uno se equivoca y el otro le quita el rey y se ríe pero… Digamos para sentirnos mejor que además es el convenio usual en partidas rápidas.</w:t>
       </w:r>
     </w:p>
     <w:p>
@@ -6895,26 +8783,37 @@
           <w:szCs w:val="27"/>
         </w:rPr>
       </w:pPr>
-      <w:bookmarkStart w:id="25" w:name="_Toc4842677"/>
-      <w:bookmarkStart w:id="26" w:name="_Toc5292702"/>
       <w:r>
         <w:t>¿Turnos o Estrategia a tiempo real (Expansión)?</w:t>
       </w:r>
-      <w:bookmarkEnd w:id="25"/>
       <w:bookmarkEnd w:id="26"/>
-    </w:p>
-    <w:p>
-      <w:r>
-        <w:t>La primera versión del juego se realizará con turnos. Posteriormente se añadirá el factor tiempo (relojes). Creo que más que la tradicional forma de jugar al ajedrez con relojes (tiempo fijo para x movimientos la mejor primera aproximación es tiempo fijo corto para cada movimiento y si no se pierde turno) y es la que intentaré implementar en la primera versión.</w:t>
-      </w:r>
-    </w:p>
-    <w:p>
-      <w:r>
-        <w:t xml:space="preserve">Aún así puede que en el mundo contemporáneo la gente prefiera un juego más vivo e intenso propio del género de estrategia a tiempo real (¿pausable vs la IA?) permitiendo mover una pieza tras pasar una pequeña cantidad de tiempo. Como digo puede ser una vía de modificación futura. En </w:t>
+      <w:bookmarkEnd w:id="27"/>
+    </w:p>
+    <w:p>
+      <w:r>
+        <w:t xml:space="preserve">La primera versión del juego se realizará con turnos. Posteriormente se añadirá el factor tiempo (relojes). Creo que más que la tradicional forma de jugar al ajedrez con relojes (tiempo fijo para x movimientos la mejor primera </w:t>
       </w:r>
       <w:r>
         <w:lastRenderedPageBreak/>
-        <w:t>ese caso se puede explorar hasta la instauración de una opción de “Niebla de guerra”.</w:t>
+        <w:t>aproximación es tiempo fijo corto para cada movimiento y si no se pierde turno) y es la que intentaré implementar en la primera versión.</w:t>
+      </w:r>
+    </w:p>
+    <w:p>
+      <w:proofErr w:type="spellStart"/>
+      <w:r>
+        <w:t>Aún</w:t>
+      </w:r>
+      <w:proofErr w:type="spellEnd"/>
+      <w:r>
+        <w:t xml:space="preserve"> así puede que en el mundo contemporáneo la gente prefiera un juego más vivo e intenso propio del género de estrategia a tiempo real (¿</w:t>
+      </w:r>
+      <w:proofErr w:type="spellStart"/>
+      <w:r>
+        <w:t>pausable</w:t>
+      </w:r>
+      <w:proofErr w:type="spellEnd"/>
+      <w:r>
+        <w:t xml:space="preserve"> vs la IA?) permitiendo mover una pieza tras pasar una pequeña cantidad de tiempo. Como digo puede ser una vía de modificación futura. En ese caso se puede explorar hasta la instauración de una opción de “Niebla de guerra”.</w:t>
       </w:r>
     </w:p>
     <w:p>
@@ -6926,17 +8825,25 @@
       <w:pPr>
         <w:pStyle w:val="Ttulo3"/>
       </w:pPr>
-      <w:bookmarkStart w:id="27" w:name="_Toc4842678"/>
-      <w:bookmarkStart w:id="28" w:name="_Toc5292703"/>
+      <w:bookmarkStart w:id="28" w:name="_Toc4842678"/>
+      <w:bookmarkStart w:id="29" w:name="_Toc5292703"/>
       <w:r>
         <w:t>Escritura</w:t>
       </w:r>
-      <w:bookmarkEnd w:id="27"/>
       <w:bookmarkEnd w:id="28"/>
-    </w:p>
-    <w:p>
-      <w:r>
-        <w:t>Es importante que las partidas se puedan guardar como en el ajedrez en papel con el objetivo de poder reproducir partidas y que el juego siga teniendo un carácter deportivo. Esto ayudará además de para hacer replays para cuando haya que mejorar la IA y para tutoriales, guías, etc. y cuando haya que ponerse con guardar datos tanto de las partidas como de los jugadores.</w:t>
+      <w:bookmarkEnd w:id="29"/>
+    </w:p>
+    <w:p>
+      <w:r>
+        <w:t xml:space="preserve">Es importante que las partidas se puedan guardar como en el ajedrez en papel con el objetivo de poder reproducir partidas y que el juego siga teniendo un carácter deportivo. Esto ayudará además de para hacer </w:t>
+      </w:r>
+      <w:proofErr w:type="spellStart"/>
+      <w:r>
+        <w:t>replays</w:t>
+      </w:r>
+      <w:proofErr w:type="spellEnd"/>
+      <w:r>
+        <w:t xml:space="preserve"> para cuando haya que mejorar la IA y para tutoriales, guías, etc. y cuando haya que ponerse con guardar datos tanto de las partidas como de los jugadores.</w:t>
       </w:r>
     </w:p>
     <w:p>
@@ -6953,16 +8860,16 @@
       <w:pPr>
         <w:pStyle w:val="Ttulo2"/>
       </w:pPr>
-      <w:bookmarkStart w:id="29" w:name="_Toc4842679"/>
-      <w:bookmarkStart w:id="30" w:name="_Toc5292704"/>
+      <w:bookmarkStart w:id="30" w:name="_Toc4842679"/>
+      <w:bookmarkStart w:id="31" w:name="_Toc5292704"/>
       <w:r>
         <w:t>Datos</w:t>
       </w:r>
       <w:r>
         <w:t>, datos y más datos</w:t>
       </w:r>
-      <w:bookmarkEnd w:id="29"/>
       <w:bookmarkEnd w:id="30"/>
+      <w:bookmarkEnd w:id="31"/>
     </w:p>
     <w:p>
       <w:r>
@@ -6971,12 +8878,60 @@
     </w:p>
     <w:p>
       <w:r>
-        <w:t>En principio me parece que un sistema JSON y base de datos no relacionales tipo mongodb parece ser a priori la mejor idea para guardar los datos de las partidas en sí y así tenerlas presentes para implementaciones de replays, IAs, guías, tutoriales, etc.</w:t>
-      </w:r>
-    </w:p>
-    <w:p>
-      <w:r>
-        <w:t>Por otra parte también se guardarán datos de jugadores y datos administrativos para lo que parece que una bd relacional sencilla sea la mejor posibilidad para establecer rankings entre los jugadores (sistema ELO en el ajedrez aquí habrá que modificarlo para tener en cuenta que hay 4 jugadores y no dos) y acceso a otras funcionalidades futuras aparte del “juego en sí” que cualquier plataforma de ajedrez tiene. Porque ese sería el Objetivo 3 (aunque quizás ya un poco fuera del “scope” de este proyecto de grado superior si que me gustaría que alguna pincelada estuviera).</w:t>
+        <w:t xml:space="preserve">En principio me parece que un sistema JSON y base de datos no relacionales tipo </w:t>
+      </w:r>
+      <w:proofErr w:type="spellStart"/>
+      <w:r>
+        <w:t>mongodb</w:t>
+      </w:r>
+      <w:proofErr w:type="spellEnd"/>
+      <w:r>
+        <w:t xml:space="preserve"> parece ser a priori la mejor idea para guardar los datos de las partidas en sí y así tenerlas presentes para implementaciones de </w:t>
+      </w:r>
+      <w:proofErr w:type="spellStart"/>
+      <w:r>
+        <w:t>replays</w:t>
+      </w:r>
+      <w:proofErr w:type="spellEnd"/>
+      <w:r>
+        <w:t xml:space="preserve">, </w:t>
+      </w:r>
+      <w:proofErr w:type="spellStart"/>
+      <w:r>
+        <w:t>IAs</w:t>
+      </w:r>
+      <w:proofErr w:type="spellEnd"/>
+      <w:r>
+        <w:t>, guías, tutoriales, etc.</w:t>
+      </w:r>
+    </w:p>
+    <w:p>
+      <w:r>
+        <w:t xml:space="preserve">Por otra parte también se guardarán datos de jugadores y datos administrativos para lo que parece que una </w:t>
+      </w:r>
+      <w:proofErr w:type="spellStart"/>
+      <w:r>
+        <w:t>bd</w:t>
+      </w:r>
+      <w:proofErr w:type="spellEnd"/>
+      <w:r>
+        <w:t xml:space="preserve"> relacional sencilla sea la mejor posibilidad para establecer rankings entre los jugadores (sistema ELO en el ajedrez aquí habrá que modificarlo para tener en cuenta que hay 4 jugadores y no dos) y acceso a otras funcionalidades futuras aparte del “juego en sí” que cualquier plataforma de ajedrez tiene. Porque ese sería el Objetivo 3 (aunque quizás ya un poco fuera del “</w:t>
+      </w:r>
+      <w:proofErr w:type="spellStart"/>
+      <w:r>
+        <w:t>scope</w:t>
+      </w:r>
+      <w:proofErr w:type="spellEnd"/>
+      <w:r>
+        <w:t xml:space="preserve">” de este proyecto de grado superior </w:t>
+      </w:r>
+      <w:proofErr w:type="spellStart"/>
+      <w:r>
+        <w:t>si</w:t>
+      </w:r>
+      <w:proofErr w:type="spellEnd"/>
+      <w:r>
+        <w:t xml:space="preserve"> que me gustaría que alguna pincelada estuviera).</w:t>
       </w:r>
     </w:p>
     <w:p>
@@ -6988,21 +8943,29 @@
       <w:pPr>
         <w:pStyle w:val="Ttulo2"/>
       </w:pPr>
-      <w:bookmarkStart w:id="31" w:name="_Toc4842680"/>
+      <w:bookmarkStart w:id="32" w:name="_Toc4842680"/>
       <w:r>
         <w:lastRenderedPageBreak/>
         <w:t> </w:t>
       </w:r>
-      <w:bookmarkStart w:id="32" w:name="_Toc5292705"/>
+      <w:bookmarkStart w:id="33" w:name="_Toc5292705"/>
       <w:r>
         <w:t>Interfaz y estructuración del juego con otras “herramientas” adicionales</w:t>
       </w:r>
-      <w:bookmarkEnd w:id="31"/>
       <w:bookmarkEnd w:id="32"/>
-    </w:p>
-    <w:p>
-      <w:r>
-        <w:t>El inicio de la aplicación será una típica pantallas de inicio de sesión+suscripción típicas. Una vez dentro se encontrarán el acceso al lanzador de juego y/o al resto de funciones “extras”.</w:t>
+      <w:bookmarkEnd w:id="33"/>
+    </w:p>
+    <w:p>
+      <w:r>
+        <w:t xml:space="preserve">El inicio de la aplicación será una típica pantallas de inicio de </w:t>
+      </w:r>
+      <w:proofErr w:type="spellStart"/>
+      <w:r>
+        <w:t>sesión+suscripción</w:t>
+      </w:r>
+      <w:proofErr w:type="spellEnd"/>
+      <w:r>
+        <w:t xml:space="preserve"> típicas. Una vez dentro se encontrarán el acceso al lanzador de juego y/o al resto de funciones “extras”.</w:t>
       </w:r>
     </w:p>
     <w:p>
@@ -7017,12 +8980,36 @@
     </w:p>
     <w:p>
       <w:r>
-        <w:t>¿Modo campaña con puzzles? (Totalmente opcional pero como idea loca)</w:t>
-      </w:r>
-    </w:p>
-    <w:p>
-      <w:r>
-        <w:t>Acceso a tus partidas (Replays y análisis (Esto último expansión tras motores IAs))</w:t>
+        <w:t xml:space="preserve">¿Modo campaña con </w:t>
+      </w:r>
+      <w:proofErr w:type="spellStart"/>
+      <w:r>
+        <w:t>puzzles</w:t>
+      </w:r>
+      <w:proofErr w:type="spellEnd"/>
+      <w:r>
+        <w:t>? (Totalmente opcional pero como idea loca)</w:t>
+      </w:r>
+    </w:p>
+    <w:p>
+      <w:r>
+        <w:t>Acceso a tus partidas (</w:t>
+      </w:r>
+      <w:proofErr w:type="spellStart"/>
+      <w:r>
+        <w:t>Replays</w:t>
+      </w:r>
+      <w:proofErr w:type="spellEnd"/>
+      <w:r>
+        <w:t xml:space="preserve"> y análisis (Esto último expansión tras motores </w:t>
+      </w:r>
+      <w:proofErr w:type="spellStart"/>
+      <w:r>
+        <w:t>IAs</w:t>
+      </w:r>
+      <w:proofErr w:type="spellEnd"/>
+      <w:r>
+        <w:t>))</w:t>
       </w:r>
     </w:p>
     <w:p>
@@ -7044,27 +9031,48 @@
           <w:szCs w:val="36"/>
         </w:rPr>
       </w:pPr>
-      <w:bookmarkStart w:id="33" w:name="_Toc4842681"/>
-      <w:bookmarkStart w:id="34" w:name="_Toc5292706"/>
+      <w:bookmarkStart w:id="34" w:name="_Toc4842681"/>
+      <w:bookmarkStart w:id="35" w:name="_Toc5292706"/>
       <w:r>
         <w:t>Modos de juego</w:t>
       </w:r>
-      <w:bookmarkEnd w:id="33"/>
       <w:bookmarkEnd w:id="34"/>
-    </w:p>
-    <w:p>
-      <w:r>
-        <w:t xml:space="preserve">Lo que viene no es extra, en el sentido que para que el juego fuera operativo tendría que estar sí o sí. Pero por su complejidad, habrá que ver en qué forma entrego la versión alpha… </w:t>
-      </w:r>
-    </w:p>
-    <w:p>
-      <w:r>
-        <w:t>Vs IA: Programar IAs…. (Por eso entre otras cosas me apetecía mucho lo de ver el módulo GDX-AI)</w:t>
-      </w:r>
-    </w:p>
-    <w:p>
-      <w:r>
-        <w:t>Multiplayer (Expansión)</w:t>
+      <w:bookmarkEnd w:id="35"/>
+    </w:p>
+    <w:p>
+      <w:r>
+        <w:t xml:space="preserve">Lo que viene no es extra, en el sentido que para que el juego fuera operativo tendría que estar sí o sí. Pero por su complejidad, habrá que ver en qué forma entrego la versión </w:t>
+      </w:r>
+      <w:proofErr w:type="spellStart"/>
+      <w:r>
+        <w:t>alpha</w:t>
+      </w:r>
+      <w:proofErr w:type="spellEnd"/>
+      <w:r>
+        <w:t xml:space="preserve">… </w:t>
+      </w:r>
+    </w:p>
+    <w:p>
+      <w:r>
+        <w:t xml:space="preserve">Vs IA: Programar </w:t>
+      </w:r>
+      <w:proofErr w:type="spellStart"/>
+      <w:r>
+        <w:t>IAs</w:t>
+      </w:r>
+      <w:proofErr w:type="spellEnd"/>
+      <w:r>
+        <w:t>…. (Por eso entre otras cosas me apetecía mucho lo de ver el módulo GDX-AI)</w:t>
+      </w:r>
+    </w:p>
+    <w:p>
+      <w:proofErr w:type="spellStart"/>
+      <w:r>
+        <w:t>Multiplayer</w:t>
+      </w:r>
+      <w:proofErr w:type="spellEnd"/>
+      <w:r>
+        <w:t xml:space="preserve"> (Expansión)</w:t>
       </w:r>
     </w:p>
     <w:p>
@@ -7076,17 +9084,25 @@
           <w:szCs w:val="36"/>
         </w:rPr>
       </w:pPr>
-      <w:bookmarkStart w:id="35" w:name="_Toc4842682"/>
-      <w:bookmarkStart w:id="36" w:name="_Toc5292707"/>
+      <w:bookmarkStart w:id="36" w:name="_Toc4842682"/>
+      <w:bookmarkStart w:id="37" w:name="_Toc5292707"/>
       <w:r>
         <w:t>Extras (en el sentido que son cosas cosméticas necesarias pero como todo cosmético…)</w:t>
       </w:r>
-      <w:bookmarkEnd w:id="35"/>
       <w:bookmarkEnd w:id="36"/>
-    </w:p>
-    <w:p>
-      <w:r>
-        <w:t>Gráficos y animaciones: Estoy en negociaciones… No puedo prometer nada porque mis gráficos… (ya se puede ver en el croquis del tablero). Pero creo que puedo intentar engañar a alguien que me haga ciertos dibujos. Aunque para la primera versión serán Gráficos 2D.</w:t>
+      <w:bookmarkEnd w:id="37"/>
+    </w:p>
+    <w:p>
+      <w:r>
+        <w:t>Gráficos y animaciones: Estoy en negociaciones… No puedo prometer nada porque mis gráficos… (</w:t>
+      </w:r>
+      <w:proofErr w:type="gramStart"/>
+      <w:r>
+        <w:t>ya</w:t>
+      </w:r>
+      <w:proofErr w:type="gramEnd"/>
+      <w:r>
+        <w:t xml:space="preserve"> se puede ver en el croquis del tablero). Pero creo que puedo intentar engañar a alguien que me haga ciertos dibujos. Aunque para la primera versión serán Gráficos 2D.</w:t>
       </w:r>
     </w:p>
     <w:p>
@@ -7099,17 +9115,49 @@
           <w:szCs w:val="48"/>
         </w:rPr>
       </w:pPr>
-      <w:bookmarkStart w:id="37" w:name="_Toc4842683"/>
-      <w:bookmarkStart w:id="38" w:name="_Toc5292708"/>
+      <w:bookmarkStart w:id="38" w:name="_Toc4842683"/>
+      <w:bookmarkStart w:id="39" w:name="_Toc5292708"/>
       <w:r>
         <w:t>A modo de resumen (Volviendo a la tierra)</w:t>
       </w:r>
-      <w:bookmarkEnd w:id="37"/>
       <w:bookmarkEnd w:id="38"/>
-    </w:p>
-    <w:p>
-      <w:r>
-        <w:t xml:space="preserve">Los anteriores apartados (aunque hay muchas notas sobre expansiones y posibilidades en un futuro) no deja de ser algo edulcorada y ambiciosa. Y dado las limitaciones del tiempo y mis posibilidades… Creo que es necesario este apartado para puntualizar en el plan de trabajo que cosas son prioritarias, que quedan como expansión y que sería cuestión de un Chess Battle Royale 2.0. En principio lo principal es lo que se señala en los apartados 1 y 2 de los </w:t>
+      <w:bookmarkEnd w:id="39"/>
+    </w:p>
+    <w:p>
+      <w:r>
+        <w:t xml:space="preserve">Los anteriores apartados (aunque hay muchas notas sobre expansiones y posibilidades en un futuro) no </w:t>
+      </w:r>
+      <w:proofErr w:type="gramStart"/>
+      <w:r>
+        <w:t>deja</w:t>
+      </w:r>
+      <w:proofErr w:type="gramEnd"/>
+      <w:r>
+        <w:t xml:space="preserve"> de ser algo edulcorada y ambiciosa. Y dado las limitaciones del tiempo y mis posibilidades… Creo que es necesario este apartado para puntualizar en el plan de trabajo que cosas son prioritarias, que quedan como expansión y que sería cuestión de un </w:t>
+      </w:r>
+      <w:proofErr w:type="spellStart"/>
+      <w:r>
+        <w:t>Chess</w:t>
+      </w:r>
+      <w:proofErr w:type="spellEnd"/>
+      <w:r>
+        <w:t xml:space="preserve"> </w:t>
+      </w:r>
+      <w:proofErr w:type="spellStart"/>
+      <w:r>
+        <w:t>Battle</w:t>
+      </w:r>
+      <w:proofErr w:type="spellEnd"/>
+      <w:r>
+        <w:t xml:space="preserve"> </w:t>
+      </w:r>
+      <w:proofErr w:type="spellStart"/>
+      <w:r>
+        <w:t>Royale</w:t>
+      </w:r>
+      <w:proofErr w:type="spellEnd"/>
+      <w:r>
+        <w:t xml:space="preserve"> 2.0. En principio lo principal es lo que se señala en los apartados 1 y 2 de los </w:t>
       </w:r>
       <w:r>
         <w:lastRenderedPageBreak/>
@@ -7141,13 +9189,13 @@
           <w:szCs w:val="48"/>
         </w:rPr>
       </w:pPr>
-      <w:bookmarkStart w:id="39" w:name="_Toc4842684"/>
-      <w:bookmarkStart w:id="40" w:name="_Toc5292709"/>
+      <w:bookmarkStart w:id="40" w:name="_Toc4842684"/>
+      <w:bookmarkStart w:id="41" w:name="_Toc5292709"/>
       <w:r>
         <w:t>Apéndice A: Escritura</w:t>
       </w:r>
-      <w:bookmarkEnd w:id="39"/>
       <w:bookmarkEnd w:id="40"/>
+      <w:bookmarkEnd w:id="41"/>
     </w:p>
     <w:p>
       <w:r>
@@ -7187,7 +9235,23 @@
         <w:tab/>
       </w:r>
       <w:r>
-        <w:t>Como principales inconvenientes creo que han de citarse que queda un poco distinto a la tradicional de “barquitos” (e4, Cf3, p.e.) es que queda menos tradicional y “feo” y aunque no elimina la necesidad de indicar un sentido al tablero (aparte del centro hay que poner para donde positivos y negativos las casillas) pero en cambio cuando se va eliminando casillas del tablero facilitara mucho porque solo habrá que tener pendiente si la casilla en cuestión tiene en sus coordenadas la fila o columna a eliminar. ( Ahora parece todo un poco abstracto pero se verá mejor con el prototipo o ya codificado pero vamos la idea base es simple si elimino la parte externa del tablero serán simplemente las que en sus coordenadas tengan un -7 o un +7 (y no habrá que tener un “mapa” de situación con ese contador nos sobrará).</w:t>
+        <w:t xml:space="preserve">Como principales inconvenientes creo que han de citarse que queda un poco distinto a la tradicional de “barquitos” (e4, Cf3, </w:t>
+      </w:r>
+      <w:proofErr w:type="spellStart"/>
+      <w:r>
+        <w:t>p.e</w:t>
+      </w:r>
+      <w:proofErr w:type="spellEnd"/>
+      <w:r>
+        <w:t xml:space="preserve">.) es que queda menos tradicional y “feo” y aunque no elimina la necesidad de indicar un sentido al tablero (aparte del centro hay que poner para donde positivos y negativos las casillas) pero en cambio cuando se va eliminando casillas del tablero facilitara mucho porque solo habrá que tener pendiente si la casilla en cuestión tiene en sus coordenadas la fila o columna a eliminar. </w:t>
+      </w:r>
+      <w:proofErr w:type="gramStart"/>
+      <w:r>
+        <w:t>( Ahora</w:t>
+      </w:r>
+      <w:proofErr w:type="gramEnd"/>
+      <w:r>
+        <w:t xml:space="preserve"> parece todo un poco abstracto pero se verá mejor con el prototipo o ya codificado pero vamos la idea base es simple si elimino la parte externa del tablero serán simplemente las que en sus coordenadas tengan un -7 o un +7 (y no habrá que tener un “mapa” de situación con ese contador nos sobrará).</w:t>
       </w:r>
     </w:p>
     <w:p>
@@ -7197,53 +9261,173 @@
     </w:p>
     <w:p>
       <w:r>
-        <w:t>1. (+1,-5) , C (-5,-2), (-1,+5), (+5,-1)</w:t>
-      </w:r>
-    </w:p>
-    <w:p>
-      <w:r>
-        <w:t xml:space="preserve">2. A(-2,-4), (-5.-1), Ax(+7,-2), Dx(+7,-2)  </w:t>
-      </w:r>
-    </w:p>
-    <w:p>
-      <w:r>
-        <w:t>[ Línea 7 [+7,-7] Amarillo Peligro]</w:t>
-      </w:r>
-    </w:p>
-    <w:p>
-      <w:r>
-        <w:t>3. R (+1,-6), A (-4,+2), D(-1,+6), Dx(-1,+6)+</w:t>
-      </w:r>
-    </w:p>
-    <w:p>
-      <w:r>
-        <w:t>[ Línea 7 [+7,-7] Roja pre-desaparición]</w:t>
-      </w:r>
-    </w:p>
-    <w:p>
+        <w:t>1. (+1,-5</w:t>
+      </w:r>
+      <w:proofErr w:type="gramStart"/>
+      <w:r>
+        <w:t>) ,</w:t>
+      </w:r>
+      <w:proofErr w:type="gramEnd"/>
+      <w:r>
+        <w:t xml:space="preserve"> C (-5,-2), (-1,+5), (+5,-1)</w:t>
+      </w:r>
+    </w:p>
+    <w:p>
+      <w:r>
+        <w:t xml:space="preserve">2. </w:t>
+      </w:r>
+      <w:proofErr w:type="gramStart"/>
+      <w:r>
+        <w:t>A(</w:t>
+      </w:r>
+      <w:proofErr w:type="gramEnd"/>
+      <w:r>
+        <w:t xml:space="preserve">-2,-4), (-5.-1), </w:t>
+      </w:r>
+      <w:proofErr w:type="spellStart"/>
+      <w:r>
+        <w:t>Ax</w:t>
+      </w:r>
+      <w:proofErr w:type="spellEnd"/>
+      <w:r>
+        <w:t xml:space="preserve">(+7,-2), </w:t>
+      </w:r>
+      <w:proofErr w:type="spellStart"/>
+      <w:r>
+        <w:t>Dx</w:t>
+      </w:r>
+      <w:proofErr w:type="spellEnd"/>
+      <w:r>
+        <w:t xml:space="preserve">(+7,-2)  </w:t>
+      </w:r>
+    </w:p>
+    <w:p>
+      <w:proofErr w:type="gramStart"/>
+      <w:r>
+        <w:t>[ Línea</w:t>
+      </w:r>
+      <w:proofErr w:type="gramEnd"/>
+      <w:r>
+        <w:t xml:space="preserve"> 7 [+7,-7] Amarillo Peligro]</w:t>
+      </w:r>
+    </w:p>
+    <w:p>
+      <w:r>
+        <w:t xml:space="preserve">3. R (+1,-6), A (-4,+2), </w:t>
+      </w:r>
+      <w:proofErr w:type="gramStart"/>
+      <w:r>
+        <w:t>D(</w:t>
+      </w:r>
+      <w:proofErr w:type="gramEnd"/>
+      <w:r>
+        <w:t xml:space="preserve">-1,+6), </w:t>
+      </w:r>
+      <w:proofErr w:type="spellStart"/>
+      <w:r>
+        <w:t>Dx</w:t>
+      </w:r>
+      <w:proofErr w:type="spellEnd"/>
+      <w:r>
+        <w:t>(-1,+6)+</w:t>
+      </w:r>
+    </w:p>
+    <w:p>
+      <w:proofErr w:type="gramStart"/>
+      <w:r>
+        <w:t>[ Línea</w:t>
+      </w:r>
+      <w:proofErr w:type="gramEnd"/>
+      <w:r>
+        <w:t xml:space="preserve"> 7 [+7,-7] Roja pre-desaparición]</w:t>
+      </w:r>
+    </w:p>
+    <w:p>
+      <w:proofErr w:type="gramStart"/>
       <w:r>
         <w:lastRenderedPageBreak/>
-        <w:t>[ Línea 6 [+6,-6] Amarillo Peligro]</w:t>
-      </w:r>
-    </w:p>
-    <w:p>
-      <w:r>
-        <w:t>4. (+1,-4), Ax(+1,-4),Rx(-1,+6), R(-1,-6)</w:t>
-      </w:r>
-    </w:p>
-    <w:p>
-      <w:r>
-        <w:t>[ Linea 7 [+7,-7] Desaparece junto con las otras piezas en esa parte del tablero. Entre ellos está el rey del bando de la izquierda. Así que para este es game over y sus piezas se retiran del tablero]</w:t>
-      </w:r>
-    </w:p>
-    <w:p>
-      <w:r>
-        <w:t>[ Línea 6 [+6,-6] Roja pre-desaparición]</w:t>
-      </w:r>
-    </w:p>
-    <w:p>
-      <w:r>
-        <w:t>[ Línea 5 [+5,-5] Amarillo Peligro]</w:t>
+        <w:t>[ Línea</w:t>
+      </w:r>
+      <w:proofErr w:type="gramEnd"/>
+      <w:r>
+        <w:t xml:space="preserve"> 6 [+6,-6] Amarillo Peligro]</w:t>
+      </w:r>
+    </w:p>
+    <w:p>
+      <w:r>
+        <w:t xml:space="preserve">4. (+1,-4), </w:t>
+      </w:r>
+      <w:proofErr w:type="spellStart"/>
+      <w:proofErr w:type="gramStart"/>
+      <w:r>
+        <w:t>Ax</w:t>
+      </w:r>
+      <w:proofErr w:type="spellEnd"/>
+      <w:r>
+        <w:t>(</w:t>
+      </w:r>
+      <w:proofErr w:type="gramEnd"/>
+      <w:r>
+        <w:t>+1,-4),</w:t>
+      </w:r>
+      <w:proofErr w:type="spellStart"/>
+      <w:r>
+        <w:t>Rx</w:t>
+      </w:r>
+      <w:proofErr w:type="spellEnd"/>
+      <w:r>
+        <w:t>(-1,+6), R(-1,-6)</w:t>
+      </w:r>
+    </w:p>
+    <w:p>
+      <w:proofErr w:type="gramStart"/>
+      <w:r>
+        <w:t xml:space="preserve">[ </w:t>
+      </w:r>
+      <w:proofErr w:type="spellStart"/>
+      <w:r>
+        <w:t>Linea</w:t>
+      </w:r>
+      <w:proofErr w:type="spellEnd"/>
+      <w:proofErr w:type="gramEnd"/>
+      <w:r>
+        <w:t xml:space="preserve"> 7 [+7,-7] Desaparece junto con las otras piezas en esa parte del tablero. Entre ellos está el rey del bando de la izquierda. Así que para este es </w:t>
+      </w:r>
+      <w:proofErr w:type="spellStart"/>
+      <w:r>
+        <w:t>game</w:t>
+      </w:r>
+      <w:proofErr w:type="spellEnd"/>
+      <w:r>
+        <w:t xml:space="preserve"> </w:t>
+      </w:r>
+      <w:proofErr w:type="spellStart"/>
+      <w:r>
+        <w:t>over</w:t>
+      </w:r>
+      <w:proofErr w:type="spellEnd"/>
+      <w:r>
+        <w:t xml:space="preserve"> y sus piezas se retiran del tablero]</w:t>
+      </w:r>
+    </w:p>
+    <w:p>
+      <w:proofErr w:type="gramStart"/>
+      <w:r>
+        <w:t>[ Línea</w:t>
+      </w:r>
+      <w:proofErr w:type="gramEnd"/>
+      <w:r>
+        <w:t xml:space="preserve"> 6 [+6,-6] Roja pre-desaparición]</w:t>
+      </w:r>
+    </w:p>
+    <w:p>
+      <w:proofErr w:type="gramStart"/>
+      <w:r>
+        <w:t>[ Línea</w:t>
+      </w:r>
+      <w:proofErr w:type="gramEnd"/>
+      <w:r>
+        <w:t xml:space="preserve"> 5 [+5,-5] Amarillo Peligro]</w:t>
       </w:r>
     </w:p>
     <w:p>
@@ -7255,17 +9439,33 @@
       <w:pPr>
         <w:pStyle w:val="Ttulo1"/>
       </w:pPr>
-      <w:bookmarkStart w:id="41" w:name="_Toc4842685"/>
-      <w:bookmarkStart w:id="42" w:name="_Toc5292710"/>
+      <w:bookmarkStart w:id="42" w:name="_Toc4842685"/>
+      <w:bookmarkStart w:id="43" w:name="_Toc5292710"/>
       <w:r>
         <w:t>Apéndice B: Ranking (Clasificación)</w:t>
       </w:r>
-      <w:bookmarkEnd w:id="41"/>
       <w:bookmarkEnd w:id="42"/>
-    </w:p>
-    <w:p>
-      <w:r>
-        <w:t>En el ajedrez se suele usar, (por diversas federaciones la más importante la FIDE),  un sistema de ranking denominado ELO en honor al físico americano de origen húngaro que desarrolló el método matemático, basado en cálculo estadístico, para calcular la habilidad relativa de los jugadores. Aunque en algún portal de chess online se usa el conocido como sistema de puntuación Glicko (que se encuentran en dominio público y que se supone que mejora a los ELOS por tener en cuenta el tiempo entre mediciones de fuerza). Son estos sistemas los que tengo en mente para establecer el ranking de jugadores y con ello evaluar la fuerza de los jugadores.</w:t>
+      <w:bookmarkEnd w:id="43"/>
+    </w:p>
+    <w:p>
+      <w:r>
+        <w:t xml:space="preserve">En el ajedrez se suele usar, (por diversas federaciones la más importante la FIDE),  un sistema de ranking denominado ELO en honor al físico americano de origen húngaro que desarrolló el método matemático, basado en cálculo estadístico, para calcular la habilidad relativa de los jugadores. Aunque en algún portal de </w:t>
+      </w:r>
+      <w:proofErr w:type="spellStart"/>
+      <w:r>
+        <w:t>chess</w:t>
+      </w:r>
+      <w:proofErr w:type="spellEnd"/>
+      <w:r>
+        <w:t xml:space="preserve"> online se usa el conocido como sistema de puntuación </w:t>
+      </w:r>
+      <w:proofErr w:type="spellStart"/>
+      <w:r>
+        <w:t>Glicko</w:t>
+      </w:r>
+      <w:proofErr w:type="spellEnd"/>
+      <w:r>
+        <w:t xml:space="preserve"> (que se encuentran en dominio público y que se supone que mejora a los ELOS por tener en cuenta el tiempo entre mediciones de fuerza). Son estos sistemas los que tengo en mente para establecer el ranking de jugadores y con ello evaluar la fuerza de los jugadores.</w:t>
       </w:r>
     </w:p>
     <w:p>
@@ -7373,8 +9573,21 @@
         </w:drawing>
       </w:r>
       <w:r>
-        <w:t>Con esto y algún retoque estableceremos una puntuación estimada que nos ayudará tanto para toques competitivos como para el matchmaking futuro cuando finalmente saquemos la versión multijugador</w:t>
-      </w:r>
+        <w:t xml:space="preserve">Con esto y algún retoque estableceremos una puntuación estimada que nos ayudará tanto para toques competitivos como para el </w:t>
+      </w:r>
+      <w:proofErr w:type="spellStart"/>
+      <w:r>
+        <w:t>matchmaking</w:t>
+      </w:r>
+      <w:proofErr w:type="spellEnd"/>
+      <w:r>
+        <w:t xml:space="preserve"> futuro cuando finalmente saquemos la versión </w:t>
+      </w:r>
+      <w:proofErr w:type="spellStart"/>
+      <w:r>
+        <w:t>multijugador</w:t>
+      </w:r>
+      <w:proofErr w:type="spellEnd"/>
     </w:p>
     <w:p>
       <w:pPr>
@@ -7397,7 +9610,7 @@
         <w:ind w:firstLine="709"/>
       </w:pPr>
     </w:p>
-    <w:bookmarkStart w:id="43" w:name="_Toc5292711" w:displacedByCustomXml="next"/>
+    <w:bookmarkStart w:id="44" w:name="_Toc5292711" w:displacedByCustomXml="next"/>
     <w:sdt>
       <w:sdtPr>
         <w:rPr>
@@ -7423,7 +9636,7 @@
           <w:r>
             <w:t>Bibliografía</w:t>
           </w:r>
-          <w:bookmarkEnd w:id="43"/>
+          <w:bookmarkEnd w:id="44"/>
         </w:p>
         <w:sdt>
           <w:sdtPr>
@@ -8613,12 +10826,7 @@
       <w:ptab w:relativeTo="margin" w:alignment="right" w:leader="none"/>
     </w:r>
     <w:r>
-      <w:t>04/04</w:t>
-    </w:r>
-    <w:bookmarkStart w:id="44" w:name="_GoBack"/>
-    <w:bookmarkEnd w:id="44"/>
-    <w:r>
-      <w:t>/2019</w:t>
+      <w:t>04/04/2019</w:t>
     </w:r>
   </w:p>
 </w:ftr>
@@ -8687,9 +10895,27 @@
         <w:text/>
       </w:sdtPr>
       <w:sdtContent>
-        <w:r>
-          <w:t>Chess Battle Royale</w:t>
-        </w:r>
+        <w:proofErr w:type="spellStart"/>
+        <w:r>
+          <w:t>Chess</w:t>
+        </w:r>
+        <w:proofErr w:type="spellEnd"/>
+        <w:r>
+          <w:t xml:space="preserve"> </w:t>
+        </w:r>
+        <w:proofErr w:type="spellStart"/>
+        <w:r>
+          <w:t>Battle</w:t>
+        </w:r>
+        <w:proofErr w:type="spellEnd"/>
+        <w:r>
+          <w:t xml:space="preserve"> </w:t>
+        </w:r>
+        <w:proofErr w:type="spellStart"/>
+        <w:r>
+          <w:t>Royale</w:t>
+        </w:r>
+        <w:proofErr w:type="spellEnd"/>
       </w:sdtContent>
     </w:sdt>
     <w:r>
@@ -8728,7 +10954,7 @@
         <w:bCs/>
         <w:noProof/>
       </w:rPr>
-      <w:t>17</w:t>
+      <w:t>1</w:t>
     </w:r>
     <w:r>
       <w:rPr>
@@ -8767,7 +10993,7 @@
         <w:bCs/>
         <w:noProof/>
       </w:rPr>
-      <w:t>25</w:t>
+      <w:t>30</w:t>
     </w:r>
     <w:r>
       <w:rPr>
@@ -8813,7 +11039,7 @@
         <v:path o:extrusionok="f" gradientshapeok="t" o:connecttype="rect"/>
         <o:lock v:ext="edit" aspectratio="t"/>
       </v:shapetype>
-      <v:shape id="_x0000_i1132" type="#_x0000_t75" style="width:11.3pt;height:11.3pt" o:bullet="t">
+      <v:shape id="_x0000_i1081" type="#_x0000_t75" style="width:11.3pt;height:11.3pt" o:bullet="t">
         <v:imagedata r:id="rId1" o:title="mso8553"/>
       </v:shape>
     </w:pict>
@@ -13410,7 +15636,7 @@
     <w:charset w:val="00"/>
     <w:family w:val="roman"/>
     <w:pitch w:val="variable"/>
-    <w:sig w:usb0="00000007" w:usb1="00000000" w:usb2="00000000" w:usb3="00000000" w:csb0="00000003" w:csb1="00000000"/>
+    <w:sig w:usb0="00000003" w:usb1="00000000" w:usb2="00000000" w:usb3="00000000" w:csb0="00000001" w:csb1="00000000"/>
   </w:font>
   <w:font w:name="Open Sans">
     <w:altName w:val="Tahoma"/>
@@ -13461,6 +15687,7 @@
     <w:rsid w:val="00A229D3"/>
     <w:rsid w:val="00B23A75"/>
     <w:rsid w:val="00BD754E"/>
+    <w:rsid w:val="00CB3197"/>
     <w:rsid w:val="00D36D21"/>
     <w:rsid w:val="00FA37DB"/>
   </w:rsids>
@@ -14540,7 +16767,7 @@
 </file>
 
 <file path=customXml/itemProps2.xml><?xml version="1.0" encoding="utf-8"?>
-<ds:datastoreItem xmlns:ds="http://schemas.openxmlformats.org/officeDocument/2006/customXml" ds:itemID="{5093F9C1-9717-434E-B83B-47553E26558C}">
+<ds:datastoreItem xmlns:ds="http://schemas.openxmlformats.org/officeDocument/2006/customXml" ds:itemID="{79E571D7-C018-49E5-8329-452AE15D0CA0}">
   <ds:schemaRefs>
     <ds:schemaRef ds:uri="http://schemas.openxmlformats.org/officeDocument/2006/bibliography"/>
   </ds:schemaRefs>

</xml_diff>

<commit_message>
Insertados diagramas en el documento sin ton ni son
</commit_message>
<xml_diff>
--- a/Documento_Proyecto.docx
+++ b/Documento_Proyecto.docx
@@ -10,6 +10,7 @@
           <w:docPartUnique/>
         </w:docPartObj>
       </w:sdtPr>
+      <w:sdtEndPr/>
       <w:sdtContent>
         <w:p>
           <w:pPr>
@@ -201,6 +202,7 @@
                                       <w:calendar w:val="gregorian"/>
                                     </w:date>
                                   </w:sdtPr>
+                                  <w:sdtEndPr/>
                                   <w:sdtContent>
                                     <w:p>
                                       <w:pPr>
@@ -287,6 +289,7 @@
                                     <w:dataBinding w:prefixMappings="xmlns:ns0='http://schemas.openxmlformats.org/package/2006/metadata/core-properties' xmlns:ns1='http://purl.org/dc/elements/1.1/'" w:xpath="/ns0:coreProperties[1]/ns1:creator[1]" w:storeItemID="{6C3C8BC8-F283-45AE-878A-BAB7291924A1}"/>
                                     <w:text/>
                                   </w:sdtPr>
+                                  <w:sdtEndPr/>
                                   <w:sdtContent>
                                     <w:p>
                                       <w:pPr>
@@ -321,6 +324,7 @@
                                     <w:dataBinding w:prefixMappings="xmlns:ns0='http://schemas.openxmlformats.org/officeDocument/2006/extended-properties'" w:xpath="/ns0:Properties[1]/ns0:Company[1]" w:storeItemID="{6668398D-A668-4E3E-A5EB-62B293D839F1}"/>
                                     <w:text/>
                                   </w:sdtPr>
+                                  <w:sdtEndPr/>
                                   <w:sdtContent>
                                     <w:p>
                                       <w:pPr>
@@ -370,6 +374,7 @@
                                       <w:calendar w:val="gregorian"/>
                                     </w:date>
                                   </w:sdtPr>
+                                  <w:sdtEndPr/>
                                   <w:sdtContent>
                                     <w:p>
                                       <w:pPr>
@@ -691,6 +696,7 @@
                                   <w:dataBinding w:prefixMappings="xmlns:ns0='http://schemas.openxmlformats.org/package/2006/metadata/core-properties' xmlns:ns1='http://purl.org/dc/elements/1.1/'" w:xpath="/ns0:coreProperties[1]/ns1:title[1]" w:storeItemID="{6C3C8BC8-F283-45AE-878A-BAB7291924A1}"/>
                                   <w:text/>
                                 </w:sdtPr>
+                                <w:sdtEndPr/>
                                 <w:sdtContent>
                                   <w:p>
                                     <w:pPr>
@@ -1853,7 +1859,7 @@
             <w:noProof/>
             <w:webHidden/>
           </w:rPr>
-          <w:t>10</w:t>
+          <w:t>11</w:t>
         </w:r>
         <w:r>
           <w:rPr>
@@ -2041,7 +2047,7 @@
             <w:noProof/>
             <w:webHidden/>
           </w:rPr>
-          <w:t>12</w:t>
+          <w:t>13</w:t>
         </w:r>
         <w:r>
           <w:rPr>
@@ -2136,7 +2142,7 @@
             <w:noProof/>
             <w:webHidden/>
           </w:rPr>
-          <w:t>12</w:t>
+          <w:t>13</w:t>
         </w:r>
         <w:r>
           <w:rPr>
@@ -2325,7 +2331,7 @@
             <w:noProof/>
             <w:webHidden/>
           </w:rPr>
-          <w:t>17</w:t>
+          <w:t>18</w:t>
         </w:r>
         <w:r>
           <w:rPr>
@@ -2426,7 +2432,7 @@
             <w:noProof/>
             <w:webHidden/>
           </w:rPr>
-          <w:t>18</w:t>
+          <w:t>19</w:t>
         </w:r>
         <w:r>
           <w:rPr>
@@ -2900,7 +2906,7 @@
             <w:noProof/>
             <w:webHidden/>
           </w:rPr>
-          <w:t>23</w:t>
+          <w:t>24</w:t>
         </w:r>
         <w:r>
           <w:rPr>
@@ -2995,7 +3001,7 @@
             <w:noProof/>
             <w:webHidden/>
           </w:rPr>
-          <w:t>24</w:t>
+          <w:t>26</w:t>
         </w:r>
         <w:r>
           <w:rPr>
@@ -3089,7 +3095,7 @@
             <w:noProof/>
             <w:webHidden/>
           </w:rPr>
-          <w:t>24</w:t>
+          <w:t>27</w:t>
         </w:r>
         <w:r>
           <w:rPr>
@@ -3183,7 +3189,7 @@
             <w:noProof/>
             <w:webHidden/>
           </w:rPr>
-          <w:t>25</w:t>
+          <w:t>27</w:t>
         </w:r>
         <w:r>
           <w:rPr>
@@ -3277,7 +3283,7 @@
             <w:noProof/>
             <w:webHidden/>
           </w:rPr>
-          <w:t>25</w:t>
+          <w:t>27</w:t>
         </w:r>
         <w:r>
           <w:rPr>
@@ -3371,7 +3377,7 @@
             <w:noProof/>
             <w:webHidden/>
           </w:rPr>
-          <w:t>25</w:t>
+          <w:t>28</w:t>
         </w:r>
         <w:r>
           <w:rPr>
@@ -3473,7 +3479,7 @@
             <w:noProof/>
             <w:webHidden/>
           </w:rPr>
-          <w:t>25</w:t>
+          <w:t>28</w:t>
         </w:r>
         <w:r>
           <w:rPr>
@@ -3575,7 +3581,7 @@
             <w:noProof/>
             <w:webHidden/>
           </w:rPr>
-          <w:t>26</w:t>
+          <w:t>28</w:t>
         </w:r>
         <w:r>
           <w:rPr>
@@ -3676,7 +3682,7 @@
             <w:noProof/>
             <w:webHidden/>
           </w:rPr>
-          <w:t>27</w:t>
+          <w:t>29</w:t>
         </w:r>
         <w:r>
           <w:rPr>
@@ -3777,7 +3783,7 @@
             <w:noProof/>
             <w:webHidden/>
           </w:rPr>
-          <w:t>28</w:t>
+          <w:t>31</w:t>
         </w:r>
         <w:r>
           <w:rPr>
@@ -4494,13 +4500,7 @@
         <w:rPr>
           <w:lang w:val="en-US"/>
         </w:rPr>
-        <w:t xml:space="preserve"> </w:t>
-      </w:r>
-      <w:r>
-        <w:rPr>
-          <w:lang w:val="en-US"/>
-        </w:rPr>
-        <w:t>I realized life was a game</w:t>
+        <w:t xml:space="preserve"> I realized life was a game</w:t>
       </w:r>
       <w:r>
         <w:rPr>
@@ -4930,6 +4930,7 @@
           <w:id w:val="-1481146487"/>
           <w:citation/>
         </w:sdtPr>
+        <w:sdtEndPr/>
         <w:sdtContent>
           <w:r>
             <w:fldChar w:fldCharType="begin"/>
@@ -5035,6 +5036,7 @@
           <w:id w:val="-57932556"/>
           <w:citation/>
         </w:sdtPr>
+        <w:sdtEndPr/>
         <w:sdtContent>
           <w:r>
             <w:fldChar w:fldCharType="begin"/>
@@ -5064,6 +5066,7 @@
           <w:id w:val="116032626"/>
           <w:citation/>
         </w:sdtPr>
+        <w:sdtEndPr/>
         <w:sdtContent>
           <w:r>
             <w:fldChar w:fldCharType="begin"/>
@@ -5120,6 +5123,7 @@
           <w:id w:val="-1216814501"/>
           <w:citation/>
         </w:sdtPr>
+        <w:sdtEndPr/>
         <w:sdtContent>
           <w:r>
             <w:fldChar w:fldCharType="begin"/>
@@ -5196,6 +5200,7 @@
           <w:id w:val="2106226271"/>
           <w:citation/>
         </w:sdtPr>
+        <w:sdtEndPr/>
         <w:sdtContent>
           <w:r>
             <w:fldChar w:fldCharType="begin"/>
@@ -5245,6 +5250,7 @@
           <w:id w:val="474182336"/>
           <w:citation/>
         </w:sdtPr>
+        <w:sdtEndPr/>
         <w:sdtContent>
           <w:r>
             <w:fldChar w:fldCharType="begin"/>
@@ -5297,6 +5303,7 @@
           <w:id w:val="-1571804938"/>
           <w:citation/>
         </w:sdtPr>
+        <w:sdtEndPr/>
         <w:sdtContent>
           <w:r>
             <w:fldChar w:fldCharType="begin"/>
@@ -5345,6 +5352,7 @@
           <w:id w:val="366810335"/>
           <w:citation/>
         </w:sdtPr>
+        <w:sdtEndPr/>
         <w:sdtContent>
           <w:r>
             <w:fldChar w:fldCharType="begin"/>
@@ -5398,6 +5406,7 @@
           <w:id w:val="1824853174"/>
           <w:citation/>
         </w:sdtPr>
+        <w:sdtEndPr/>
         <w:sdtContent>
           <w:r>
             <w:fldChar w:fldCharType="begin"/>
@@ -5430,6 +5439,7 @@
           <w:id w:val="1621492974"/>
           <w:citation/>
         </w:sdtPr>
+        <w:sdtEndPr/>
         <w:sdtContent>
           <w:r>
             <w:fldChar w:fldCharType="begin"/>
@@ -5608,6 +5618,7 @@
           <w:id w:val="354093294"/>
           <w:citation/>
         </w:sdtPr>
+        <w:sdtEndPr/>
         <w:sdtContent>
           <w:r>
             <w:fldChar w:fldCharType="begin"/>
@@ -5656,6 +5667,7 @@
           <w:id w:val="-1124383583"/>
           <w:citation/>
         </w:sdtPr>
+        <w:sdtEndPr/>
         <w:sdtContent>
           <w:r>
             <w:fldChar w:fldCharType="begin"/>
@@ -5710,6 +5722,7 @@
           <w:id w:val="-671493465"/>
           <w:citation/>
         </w:sdtPr>
+        <w:sdtEndPr/>
         <w:sdtContent>
           <w:r>
             <w:fldChar w:fldCharType="begin"/>
@@ -5745,6 +5758,7 @@
           <w:id w:val="440350293"/>
           <w:citation/>
         </w:sdtPr>
+        <w:sdtEndPr/>
         <w:sdtContent>
           <w:r>
             <w:fldChar w:fldCharType="begin"/>
@@ -5788,6 +5802,7 @@
           <w:id w:val="-2085373134"/>
           <w:citation/>
         </w:sdtPr>
+        <w:sdtEndPr/>
         <w:sdtContent>
           <w:r>
             <w:fldChar w:fldCharType="begin"/>
@@ -5826,6 +5841,7 @@
           <w:id w:val="-967427978"/>
           <w:citation/>
         </w:sdtPr>
+        <w:sdtEndPr/>
         <w:sdtContent>
           <w:r>
             <w:fldChar w:fldCharType="begin"/>
@@ -5882,6 +5898,7 @@
           <w:id w:val="-1570340851"/>
           <w:citation/>
         </w:sdtPr>
+        <w:sdtEndPr/>
         <w:sdtContent>
           <w:r>
             <w:fldChar w:fldCharType="begin"/>
@@ -5967,6 +5984,61 @@
     </w:p>
     <w:p>
       <w:r>
+        <w:rPr>
+          <w:noProof/>
+          <w:lang w:eastAsia="es-ES"/>
+        </w:rPr>
+        <w:drawing>
+          <wp:anchor distT="0" distB="0" distL="114300" distR="114300" simplePos="0" relativeHeight="251671552" behindDoc="0" locked="0" layoutInCell="1" allowOverlap="1">
+            <wp:simplePos x="0" y="0"/>
+            <wp:positionH relativeFrom="column">
+              <wp:posOffset>5715</wp:posOffset>
+            </wp:positionH>
+            <wp:positionV relativeFrom="paragraph">
+              <wp:posOffset>1617980</wp:posOffset>
+            </wp:positionV>
+            <wp:extent cx="5400040" cy="3032760"/>
+            <wp:effectExtent l="0" t="0" r="0" b="0"/>
+            <wp:wrapTopAndBottom/>
+            <wp:docPr id="9" name="Imagen 9"/>
+            <wp:cNvGraphicFramePr>
+              <a:graphicFrameLocks xmlns:a="http://schemas.openxmlformats.org/drawingml/2006/main" noChangeAspect="1"/>
+            </wp:cNvGraphicFramePr>
+            <a:graphic xmlns:a="http://schemas.openxmlformats.org/drawingml/2006/main">
+              <a:graphicData uri="http://schemas.openxmlformats.org/drawingml/2006/picture">
+                <pic:pic xmlns:pic="http://schemas.openxmlformats.org/drawingml/2006/picture">
+                  <pic:nvPicPr>
+                    <pic:cNvPr id="9" name="clater.jpg"/>
+                    <pic:cNvPicPr/>
+                  </pic:nvPicPr>
+                  <pic:blipFill>
+                    <a:blip r:embed="rId15">
+                      <a:extLst>
+                        <a:ext uri="{28A0092B-C50C-407E-A947-70E740481C1C}">
+                          <a14:useLocalDpi xmlns:a14="http://schemas.microsoft.com/office/drawing/2010/main" val="0"/>
+                        </a:ext>
+                      </a:extLst>
+                    </a:blip>
+                    <a:stretch>
+                      <a:fillRect/>
+                    </a:stretch>
+                  </pic:blipFill>
+                  <pic:spPr>
+                    <a:xfrm>
+                      <a:off x="0" y="0"/>
+                      <a:ext cx="5400040" cy="3032760"/>
+                    </a:xfrm>
+                    <a:prstGeom prst="rect">
+                      <a:avLst/>
+                    </a:prstGeom>
+                  </pic:spPr>
+                </pic:pic>
+              </a:graphicData>
+            </a:graphic>
+          </wp:anchor>
+        </w:drawing>
+      </w:r>
+      <w:r>
         <w:t xml:space="preserve">Pues hay distinto tipo de franquicias </w:t>
       </w:r>
       <w:r>
@@ -6033,7 +6105,10 @@
       <w:r>
         <w:t xml:space="preserve"> posibilidades de este proyecto. (No deja de ser un estudio con un cierto número de integrantes  y experiencia y le dedicaron una cantidad mayor al diseño y desarrollo de dicho juego).</w:t>
       </w:r>
-    </w:p>
+      <w:bookmarkStart w:id="8" w:name="_GoBack"/>
+      <w:bookmarkEnd w:id="8"/>
+    </w:p>
+    <w:p/>
     <w:p>
       <w:r>
         <w:t xml:space="preserve">Sin embargo, creo que el </w:t>
@@ -6067,11 +6142,11 @@
       <w:pPr>
         <w:pStyle w:val="Ttulo1"/>
       </w:pPr>
-      <w:bookmarkStart w:id="8" w:name="_Toc5292690"/>
+      <w:bookmarkStart w:id="9" w:name="_Toc5292690"/>
       <w:r>
         <w:t>Necesidades empresariales para el desarrollo</w:t>
       </w:r>
-      <w:bookmarkEnd w:id="8"/>
+      <w:bookmarkEnd w:id="9"/>
     </w:p>
     <w:p>
       <w:pPr>
@@ -6110,11 +6185,12 @@
       <w:pPr>
         <w:pStyle w:val="Ttulo2"/>
       </w:pPr>
-      <w:bookmarkStart w:id="9" w:name="_Toc5292691"/>
-      <w:r>
+      <w:bookmarkStart w:id="10" w:name="_Toc5292691"/>
+      <w:r>
+        <w:lastRenderedPageBreak/>
         <w:t>¿Plan de empresa?</w:t>
       </w:r>
-      <w:bookmarkEnd w:id="9"/>
+      <w:bookmarkEnd w:id="10"/>
     </w:p>
     <w:p>
       <w:pPr>
@@ -6236,12 +6312,11 @@
       <w:pPr>
         <w:pStyle w:val="Ttulo2"/>
       </w:pPr>
-      <w:bookmarkStart w:id="10" w:name="_Toc5292692"/>
-      <w:r>
-        <w:lastRenderedPageBreak/>
+      <w:bookmarkStart w:id="11" w:name="_Toc5292692"/>
+      <w:r>
         <w:t>Recursos humanos</w:t>
       </w:r>
-      <w:bookmarkEnd w:id="10"/>
+      <w:bookmarkEnd w:id="11"/>
     </w:p>
     <w:p>
       <w:pPr>
@@ -6337,7 +6412,11 @@
         <w:t>d</w:t>
       </w:r>
       <w:r>
-        <w:t>el desarrollo y mantenimiento de una presencia en la web y en redes sociales</w:t>
+        <w:t xml:space="preserve">el desarrollo y mantenimiento de </w:t>
+      </w:r>
+      <w:r>
+        <w:lastRenderedPageBreak/>
+        <w:t>una presencia en la web y en redes sociales</w:t>
       </w:r>
       <w:r>
         <w:t>, con un espacial interés e hincapié en programar/realizar/mantener acciones dentro del marketing digital</w:t>
@@ -6393,11 +6472,7 @@
         </w:numPr>
       </w:pPr>
       <w:r>
-        <w:t xml:space="preserve">Yo, el promotor de todo esto, que me encargaría de la dirección del proyecto en sí y de intentar mejorar la IA y los algoritmos </w:t>
-      </w:r>
-      <w:r>
-        <w:lastRenderedPageBreak/>
-        <w:t>back-</w:t>
+        <w:t>Yo, el promotor de todo esto, que me encargaría de la dirección del proyecto en sí y de intentar mejorar la IA y los algoritmos back-</w:t>
       </w:r>
       <w:proofErr w:type="spellStart"/>
       <w:r>
@@ -6467,11 +6542,12 @@
       <w:pPr>
         <w:pStyle w:val="Ttulo2"/>
       </w:pPr>
-      <w:bookmarkStart w:id="11" w:name="_Toc5292693"/>
-      <w:r>
+      <w:bookmarkStart w:id="12" w:name="_Toc5292693"/>
+      <w:r>
+        <w:lastRenderedPageBreak/>
         <w:t>prevención de riesgos laborales</w:t>
       </w:r>
-      <w:bookmarkEnd w:id="11"/>
+      <w:bookmarkEnd w:id="12"/>
     </w:p>
     <w:p>
       <w:pPr>
@@ -6510,24 +6586,18 @@
       <w:pPr>
         <w:pStyle w:val="Ttulo3"/>
       </w:pPr>
-      <w:bookmarkStart w:id="12" w:name="_Toc5292694"/>
+      <w:bookmarkStart w:id="13" w:name="_Toc5292694"/>
       <w:r>
         <w:t>Riesgos laborales</w:t>
       </w:r>
-      <w:bookmarkEnd w:id="12"/>
+      <w:bookmarkEnd w:id="13"/>
     </w:p>
     <w:p>
       <w:pPr>
         <w:pStyle w:val="Citadestacada"/>
       </w:pPr>
       <w:r>
-        <w:t>Si no se conoce la causa de los fenómenos, las cosas se manifiestan secretas, oscuras y discutibles, pero todo se clarifica cuand</w:t>
-      </w:r>
-      <w:r>
-        <w:t>o las causas se hacen evidentes</w:t>
-      </w:r>
-      <w:r>
-        <w:t>.</w:t>
+        <w:t>Si no se conoce la causa de los fenómenos, las cosas se manifiestan secretas, oscuras y discutibles, pero todo se clarifica cuando las causas se hacen evidentes.</w:t>
       </w:r>
     </w:p>
     <w:p>
@@ -6563,7 +6633,6 @@
     </w:p>
     <w:p>
       <w:r>
-        <w:lastRenderedPageBreak/>
         <w:t>En cualquier caso para un mayor detalle sobre estos menesteres se puede consultar la numerosa bibliografía que existe sobre los riesgos de trabajadores de oficina. Una parte de la cual hemos reflejado en el apartado de bibliografía.</w:t>
       </w:r>
       <w:sdt>
@@ -6571,6 +6640,7 @@
           <w:id w:val="-2013988482"/>
           <w:citation/>
         </w:sdtPr>
+        <w:sdtEndPr/>
         <w:sdtContent>
           <w:r>
             <w:fldChar w:fldCharType="begin"/>
@@ -6603,6 +6673,7 @@
           <w:id w:val="476804847"/>
           <w:citation/>
         </w:sdtPr>
+        <w:sdtEndPr/>
         <w:sdtContent>
           <w:r>
             <w:fldChar w:fldCharType="begin"/>
@@ -6635,6 +6706,7 @@
           <w:id w:val="-749654440"/>
           <w:citation/>
         </w:sdtPr>
+        <w:sdtEndPr/>
         <w:sdtContent>
           <w:r>
             <w:fldChar w:fldCharType="begin"/>
@@ -6667,6 +6739,7 @@
           <w:id w:val="639928014"/>
           <w:citation/>
         </w:sdtPr>
+        <w:sdtEndPr/>
         <w:sdtContent>
           <w:r>
             <w:fldChar w:fldCharType="begin"/>
@@ -6699,6 +6772,7 @@
           <w:id w:val="-1432191880"/>
           <w:citation/>
         </w:sdtPr>
+        <w:sdtEndPr/>
         <w:sdtContent>
           <w:r>
             <w:fldChar w:fldCharType="begin"/>
@@ -6782,6 +6856,7 @@
         <w:pStyle w:val="Ttulo5"/>
       </w:pPr>
       <w:r>
+        <w:lastRenderedPageBreak/>
         <w:t>Riesgos eléctricos</w:t>
       </w:r>
     </w:p>
@@ -6821,80 +6896,77 @@
     </w:p>
     <w:p>
       <w:r>
-        <w:t xml:space="preserve">La normativa para evitar y prevenir incendios y la forma de actuar frente a ellos y las medidas a tomar es bastante amplia y dependerá en gran medida en que lugar y que dimensiones tenga el posible lugar de trabajo. Por ello hasta no tener claro este punto sólo me queda decir que habrá que elaborar el correspondiente plan de emergencias y evacuación teniendo en cuenta la posibilidad de que existan miembros ajenas de la empresa, cumplir </w:t>
-      </w:r>
+        <w:t>La normativa para evitar y prevenir incendios y la forma de actuar frente a ellos y las medidas a tomar es bastante amplia y dependerá en gran medida en que lugar y que dimensiones tenga el posible lugar de trabajo. Por ello hasta no tener claro este punto sólo me queda decir que habrá que elaborar el correspondiente plan de emergencias y evacuación teniendo en cuenta la posibilidad de que existan miembros ajenas de la empresa, cumplir con la normativa vigente en cuestión de alarma, señalización, salidas de emergencia y extintores.</w:t>
+      </w:r>
+    </w:p>
+    <w:p>
+      <w:r>
+        <w:t xml:space="preserve">Como siempre hay que recordar que ante una situación de emergencia no se puede perder tiempo recogiendo enseres personales (o de cualquier tipo), que no se deben usar ascensores y </w:t>
+      </w:r>
+      <w:proofErr w:type="spellStart"/>
+      <w:r>
+        <w:t>como</w:t>
+      </w:r>
+      <w:proofErr w:type="spellEnd"/>
+      <w:r>
+        <w:t xml:space="preserve"> actuar en distintos escenarios (</w:t>
+      </w:r>
+      <w:proofErr w:type="spellStart"/>
+      <w:r>
+        <w:t>p.e</w:t>
+      </w:r>
+      <w:proofErr w:type="spellEnd"/>
+      <w:r>
+        <w:t xml:space="preserve">. encerrados por el fuego cerrar puerta y tratar de tapar con trapos mojados, </w:t>
+      </w:r>
+      <w:proofErr w:type="spellStart"/>
+      <w:r>
+        <w:t>etc</w:t>
+      </w:r>
+      <w:proofErr w:type="spellEnd"/>
+      <w:r>
+        <w:t>).</w:t>
+      </w:r>
+    </w:p>
+    <w:p>
+      <w:pPr>
+        <w:pStyle w:val="Ttulo4"/>
+      </w:pPr>
+      <w:r>
+        <w:t>Riesgos asociados al puesto de trabajo</w:t>
+      </w:r>
+    </w:p>
+    <w:p>
+      <w:r>
+        <w:t xml:space="preserve">Nos vamos a centrar en los riesgos derivados del uso de pantallas de visualización (o simplemente pantallas) y </w:t>
+      </w:r>
+      <w:r>
+        <w:t xml:space="preserve">en otros factores asociados al trabajo como </w:t>
+      </w:r>
+      <w:r>
+        <w:t>condiciones inadecuadas de temperatura y/o humedad</w:t>
+      </w:r>
+      <w:r>
+        <w:t>, iluminación, ruido,</w:t>
+      </w:r>
+      <w:r>
+        <w:t xml:space="preserve"> </w:t>
+      </w:r>
+      <w:r>
+        <w:t>la silla, mesa o mobiliario en general inadecuado, la organización del trabajo, la carga del trabajo en sí, el propio trabajador y sus compañeros, etc.</w:t>
+      </w:r>
+    </w:p>
+    <w:p>
+      <w:r>
+        <w:t>Los principales riesgos que aparecen por el uso de pantallas son correspondientes a la disminución de la capacidad física y mental después de realizar un esfuerzo por un tiempo, o en otras palabras; a la fatiga. Esta  fatiga para los casos de trabajo en oficina se divide en fatiga postural (que puede dar lugar a trastornos musculo-esqueléticos), fatiga visual (que puede derivar en trastornos visuales y molestias oculares) y fatiga mental (con posibles alteraciones del sueño y emocionales y otros trastornos psicosomáticos).</w:t>
+      </w:r>
+    </w:p>
+    <w:p>
+      <w:pPr>
+        <w:pStyle w:val="Ttulo5"/>
+      </w:pPr>
       <w:r>
         <w:lastRenderedPageBreak/>
-        <w:t>con la normativa vigente en cuestión de alarma, señalización, salidas de emergencia y extintores.</w:t>
-      </w:r>
-    </w:p>
-    <w:p>
-      <w:r>
-        <w:t xml:space="preserve">Como siempre hay que recordar que ante una situación de emergencia no se puede perder tiempo recogiendo enseres personales (o de cualquier tipo), que no se deben usar ascensores y </w:t>
-      </w:r>
-      <w:proofErr w:type="spellStart"/>
-      <w:r>
-        <w:t>como</w:t>
-      </w:r>
-      <w:proofErr w:type="spellEnd"/>
-      <w:r>
-        <w:t xml:space="preserve"> actuar en distintos escenarios (</w:t>
-      </w:r>
-      <w:proofErr w:type="spellStart"/>
-      <w:r>
-        <w:t>p.e</w:t>
-      </w:r>
-      <w:proofErr w:type="spellEnd"/>
-      <w:r>
-        <w:t xml:space="preserve">. encerrados por el fuego cerrar puerta y tratar de tapar con trapos mojados, </w:t>
-      </w:r>
-      <w:proofErr w:type="spellStart"/>
-      <w:r>
-        <w:t>etc</w:t>
-      </w:r>
-      <w:proofErr w:type="spellEnd"/>
-      <w:r>
-        <w:t>).</w:t>
-      </w:r>
-    </w:p>
-    <w:p>
-      <w:pPr>
-        <w:pStyle w:val="Ttulo4"/>
-      </w:pPr>
-      <w:r>
-        <w:t>Riesgos asociados al puesto de trabajo</w:t>
-      </w:r>
-    </w:p>
-    <w:p>
-      <w:r>
-        <w:t xml:space="preserve">Nos vamos a centrar en los riesgos derivados del uso de pantallas de visualización (o simplemente pantallas) y </w:t>
-      </w:r>
-      <w:r>
-        <w:t xml:space="preserve">en otros factores asociados al trabajo como </w:t>
-      </w:r>
-      <w:r>
-        <w:t>condiciones inadecuadas de temperatura y/o humedad</w:t>
-      </w:r>
-      <w:r>
-        <w:t>, iluminación, ruido,</w:t>
-      </w:r>
-      <w:r>
-        <w:t xml:space="preserve"> </w:t>
-      </w:r>
-      <w:r>
-        <w:t>la silla, mesa o mobiliario en general inadecuado, la organización del trabajo, la carga del trabajo en sí, el propio trabajador y sus compañeros, etc.</w:t>
-      </w:r>
-    </w:p>
-    <w:p>
-      <w:r>
-        <w:t>Los principales riesgos que aparecen por el uso de pantallas son correspondientes a la disminución de la capacidad física y mental después de realizar un esfuerzo por un tiempo, o en otras palabras; a la fatiga. Esta  fatiga para los casos de trabajo en oficina se divide en fatiga postural (que puede dar lugar a trastornos musculo-esqueléticos), fatiga visual (que puede derivar en trastornos visuales y molestias oculares) y fatiga mental (con posibles alteraciones del sueño y emocionales y otros trastornos psicosomáticos).</w:t>
-      </w:r>
-    </w:p>
-    <w:p>
-      <w:pPr>
-        <w:pStyle w:val="Ttulo5"/>
-      </w:pPr>
-      <w:r>
         <w:t>Fatiga postural</w:t>
       </w:r>
     </w:p>
@@ -6996,11 +7068,7 @@
     </w:p>
     <w:p>
       <w:r>
-        <w:t xml:space="preserve">Síntomas de fatiga visual puede ser pesadez de los ojos, somnolencia, borrosidad, dolores de cabeza, etc. Esta fatiga puede producirse por el esfuerzo visual de diferentes intensidades lumínicas y distancias, mala </w:t>
-      </w:r>
-      <w:r>
-        <w:lastRenderedPageBreak/>
-        <w:t>disposición de los elementos de trabajo y fallos en la calidad de la pantalla, reflejos, demasiado tiempo delante de ella.</w:t>
+        <w:t>Síntomas de fatiga visual puede ser pesadez de los ojos, somnolencia, borrosidad, dolores de cabeza, etc. Esta fatiga puede producirse por el esfuerzo visual de diferentes intensidades lumínicas y distancias, mala disposición de los elementos de trabajo y fallos en la calidad de la pantalla, reflejos, demasiado tiempo delante de ella.</w:t>
       </w:r>
     </w:p>
     <w:p>
@@ -7020,11 +7088,11 @@
       <w:pPr>
         <w:pStyle w:val="Ttulo3"/>
       </w:pPr>
-      <w:bookmarkStart w:id="13" w:name="_Toc5292695"/>
+      <w:bookmarkStart w:id="14" w:name="_Toc5292695"/>
       <w:r>
         <w:t>Medidas preventivas</w:t>
       </w:r>
-      <w:bookmarkEnd w:id="13"/>
+      <w:bookmarkEnd w:id="14"/>
     </w:p>
     <w:p>
       <w:pPr>
@@ -7053,6 +7121,7 @@
         <w:pStyle w:val="Ttulo4"/>
       </w:pPr>
       <w:r>
+        <w:lastRenderedPageBreak/>
         <w:t>Equipo de trabajo</w:t>
       </w:r>
     </w:p>
@@ -7188,7 +7257,6 @@
         <w:pStyle w:val="Ttulo5"/>
       </w:pPr>
       <w:r>
-        <w:lastRenderedPageBreak/>
         <w:t>Mesa</w:t>
       </w:r>
     </w:p>
@@ -7288,6 +7356,7 @@
         <w:pStyle w:val="Ttulo5"/>
       </w:pPr>
       <w:r>
+        <w:lastRenderedPageBreak/>
         <w:t>Ruido</w:t>
       </w:r>
     </w:p>
@@ -7424,7 +7493,6 @@
         </w:numPr>
       </w:pPr>
       <w:r>
-        <w:lastRenderedPageBreak/>
         <w:t>Evitar giros e inclinaciones o estiramientos de brazo para ordenar el material. No agacharse doblando la espalda.</w:t>
       </w:r>
     </w:p>
@@ -7570,6 +7638,7 @@
         </w:numPr>
       </w:pPr>
       <w:r>
+        <w:lastRenderedPageBreak/>
         <w:t>Dormir lo suficiente.</w:t>
       </w:r>
     </w:p>
@@ -7595,7 +7664,7 @@
       <w:r>
         <w:t>También sería deseable una comunicación fluida a todos los niveles para facilitar el intercambio de información y reducir la ambigüedad si no se dispone de la suficiente información al igual que conocer perfectamente las funciones y responsabilidades de cada puesto.</w:t>
       </w:r>
-      <w:bookmarkStart w:id="14" w:name="_Toc4842671"/>
+      <w:bookmarkStart w:id="15" w:name="_Toc4842671"/>
     </w:p>
     <w:p>
       <w:r>
@@ -7606,11 +7675,11 @@
       <w:pPr>
         <w:pStyle w:val="Ttulo2"/>
       </w:pPr>
-      <w:bookmarkStart w:id="15" w:name="_Toc5292696"/>
+      <w:bookmarkStart w:id="16" w:name="_Toc5292696"/>
       <w:r>
         <w:t>Iniciativa emprendedora</w:t>
       </w:r>
-      <w:bookmarkEnd w:id="15"/>
+      <w:bookmarkEnd w:id="16"/>
     </w:p>
     <w:p>
       <w:pPr>
@@ -7631,7 +7700,6 @@
         <w:rPr>
           <w:b/>
         </w:rPr>
-        <w:lastRenderedPageBreak/>
         <w:t xml:space="preserve">T.A. Edison </w:t>
       </w:r>
       <w:r>
@@ -7712,10 +7780,7 @@
         <w:pStyle w:val="Citadestacada"/>
       </w:pPr>
       <w:r>
-        <w:t>Administración, s. En política, ingeniosa abstracción destinada a recibir las bofetadas o puntapiés que merecen el p</w:t>
-      </w:r>
-      <w:r>
-        <w:t xml:space="preserve">rimer ministro o el presidente. </w:t>
+        <w:t xml:space="preserve">Administración, s. En política, ingeniosa abstracción destinada a recibir las bofetadas o puntapiés que merecen el primer ministro o el presidente. </w:t>
       </w:r>
     </w:p>
     <w:p>
@@ -7727,6 +7792,7 @@
         <w:rPr>
           <w:b/>
         </w:rPr>
+        <w:lastRenderedPageBreak/>
         <w:t>Ambrose</w:t>
       </w:r>
       <w:proofErr w:type="spellEnd"/>
@@ -7749,21 +7815,18 @@
       <w:pPr>
         <w:pStyle w:val="Ttulo1"/>
       </w:pPr>
-      <w:bookmarkStart w:id="16" w:name="_Toc5292697"/>
+      <w:bookmarkStart w:id="17" w:name="_Toc5292697"/>
       <w:r>
         <w:t>Requisitos funcionales de la aplicación</w:t>
       </w:r>
-      <w:bookmarkEnd w:id="16"/>
+      <w:bookmarkEnd w:id="17"/>
     </w:p>
     <w:p>
       <w:pPr>
         <w:pStyle w:val="Citadestacada"/>
       </w:pPr>
       <w:r>
-        <w:t>El diseño no es solo lo que se ve o lo que se siente. El diseño es cómo funciona.</w:t>
-      </w:r>
-      <w:r>
-        <w:t xml:space="preserve"> </w:t>
+        <w:t xml:space="preserve">El diseño no es solo lo que se ve o lo que se siente. El diseño es cómo funciona. </w:t>
       </w:r>
     </w:p>
     <w:p>
@@ -7780,7 +7843,7 @@
         <w:t>Steve Jobs</w:t>
       </w:r>
     </w:p>
-    <w:bookmarkEnd w:id="14"/>
+    <w:bookmarkEnd w:id="15"/>
     <w:p>
       <w:r>
         <w:t>Como ya he dicho se trata de que con reglas más o menos familiares a las del ajedrez hacer un tablero que irá disminuyendo conforme pasa el tiempo y así obligarse a pelearse en el centro. Tengo en mente varias variaciones más o menos simples del juego que elaboraré en las Especificaciones más adelante. Pero en general se trata de abarcar de manera global tanto el juego principal y apps asociadas como todo lo que se puede llegar a mover alrededor del juego en sí.</w:t>
@@ -7799,7 +7862,6 @@
     </w:p>
     <w:p>
       <w:r>
-        <w:lastRenderedPageBreak/>
         <w:t xml:space="preserve">En principio trabajaría en modo desktop para explorar las capacidades de pantallas más grandes debido a trabajar con más de 64 casillas. En cualquier caso como se trabajará con la </w:t>
       </w:r>
       <w:r>
@@ -7844,8 +7906,8 @@
       <w:pPr>
         <w:pStyle w:val="Ttulo2"/>
       </w:pPr>
-      <w:bookmarkStart w:id="17" w:name="_Toc4842673"/>
-      <w:bookmarkStart w:id="18" w:name="_Toc5292698"/>
+      <w:bookmarkStart w:id="18" w:name="_Toc4842673"/>
+      <w:bookmarkStart w:id="19" w:name="_Toc5292698"/>
       <w:r>
         <w:t xml:space="preserve">El juego en sí (En un primer estadio local y sin motores de </w:t>
       </w:r>
@@ -7857,8 +7919,8 @@
       <w:r>
         <w:t xml:space="preserve"> complejos).</w:t>
       </w:r>
-      <w:bookmarkEnd w:id="17"/>
       <w:bookmarkEnd w:id="18"/>
+      <w:bookmarkEnd w:id="19"/>
     </w:p>
     <w:p>
       <w:pPr>
@@ -7895,13 +7957,13 @@
       <w:pPr>
         <w:pStyle w:val="Ttulo3"/>
       </w:pPr>
-      <w:bookmarkStart w:id="19" w:name="_Toc4842674"/>
-      <w:bookmarkStart w:id="20" w:name="_Toc5292699"/>
+      <w:bookmarkStart w:id="20" w:name="_Toc4842674"/>
+      <w:bookmarkStart w:id="21" w:name="_Toc5292699"/>
       <w:r>
         <w:t>El tablero</w:t>
       </w:r>
-      <w:bookmarkEnd w:id="19"/>
       <w:bookmarkEnd w:id="20"/>
+      <w:bookmarkEnd w:id="21"/>
     </w:p>
     <w:p>
       <w:pPr>
@@ -7922,6 +7984,7 @@
         <w:rPr>
           <w:b/>
         </w:rPr>
+        <w:lastRenderedPageBreak/>
         <w:t>(Bueno aquí al final va desapareciendo pero ya se me entiende…)</w:t>
       </w:r>
     </w:p>
@@ -7983,14 +8046,13 @@
       <w:pPr>
         <w:pStyle w:val="Ttulo3"/>
       </w:pPr>
-      <w:bookmarkStart w:id="21" w:name="_Toc4842675"/>
-      <w:bookmarkStart w:id="22" w:name="_Toc5292700"/>
-      <w:r>
-        <w:lastRenderedPageBreak/>
+      <w:bookmarkStart w:id="22" w:name="_Toc4842675"/>
+      <w:bookmarkStart w:id="23" w:name="_Toc5292700"/>
+      <w:r>
         <w:t>Número de jugadores</w:t>
       </w:r>
-      <w:bookmarkEnd w:id="21"/>
       <w:bookmarkEnd w:id="22"/>
+      <w:bookmarkEnd w:id="23"/>
       <w:r>
         <w:t xml:space="preserve"> </w:t>
       </w:r>
@@ -8024,8 +8086,6 @@
         </w:rPr>
         <w:t>¿4 como en este juego que es como una concentración?</w:t>
       </w:r>
-      <w:bookmarkStart w:id="23" w:name="_GoBack"/>
-      <w:bookmarkEnd w:id="23"/>
     </w:p>
     <w:p>
       <w:r>
@@ -8089,10 +8149,7 @@
         <w:pStyle w:val="Citadestacada"/>
       </w:pPr>
       <w:r>
-        <w:t>Peones: ellos son el alma del Ajedrez; solos, f</w:t>
-      </w:r>
-      <w:r>
-        <w:t xml:space="preserve">orman el ataque y la defensa. </w:t>
+        <w:t xml:space="preserve">Peones: ellos son el alma del Ajedrez; solos, forman el ataque y la defensa. </w:t>
       </w:r>
     </w:p>
     <w:p>
@@ -8106,6 +8163,7 @@
         <w:rPr>
           <w:b/>
         </w:rPr>
+        <w:lastRenderedPageBreak/>
         <w:t xml:space="preserve">A. D. </w:t>
       </w:r>
       <w:proofErr w:type="spellStart"/>
@@ -8172,11 +8230,7 @@
       </w:r>
       <w:proofErr w:type="spellEnd"/>
       <w:r>
-        <w:t xml:space="preserve"> adicionales podemos decir que habrá que estudiar como escudarse con ellos y cuando abrir la estructura detrás de ellos para dejar </w:t>
-      </w:r>
-      <w:r>
-        <w:lastRenderedPageBreak/>
-        <w:t xml:space="preserve">sacar la furia de las demás piezas. Un buen jugador de </w:t>
+        <w:t xml:space="preserve"> adicionales podemos decir que habrá que estudiar como escudarse con ellos y cuando abrir la estructura detrás de ellos para dejar sacar la furia de las demás piezas. Un buen jugador de </w:t>
       </w:r>
       <w:proofErr w:type="spellStart"/>
       <w:r>
@@ -8216,10 +8270,7 @@
         <w:pStyle w:val="Citadestacada"/>
       </w:pPr>
       <w:r>
-        <w:t>Un caballo, un caba</w:t>
-      </w:r>
-      <w:r>
-        <w:t>llo, mi reino por un caballo</w:t>
+        <w:t>Un caballo, un caballo, mi reino por un caballo</w:t>
       </w:r>
       <w:proofErr w:type="gramStart"/>
       <w:r>
@@ -8284,7 +8335,11 @@
     <w:p/>
     <w:p>
       <w:r>
-        <w:t>Todo ello hace que a priori los caballos sean una fuerza que ha de coordinarse con los peones y otras piezas para funciones defensivas o cuando el tablero se estrecha y estrecha. ¿No parece un poco al contrario que en el ajedrez tradicional en el que el caballo siempre ha reinado más y mejor en las etapas iniciales de la contienda al poder desplegarse más rápidamente?</w:t>
+        <w:t xml:space="preserve">Todo ello hace que a priori los caballos sean una fuerza que ha de coordinarse con los peones y otras piezas para funciones defensivas o cuando el tablero se estrecha y estrecha. ¿No parece un poco al contrario que en el </w:t>
+      </w:r>
+      <w:r>
+        <w:lastRenderedPageBreak/>
+        <w:t>ajedrez tradicional en el que el caballo siempre ha reinado más y mejor en las etapas iniciales de la contienda al poder desplegarse más rápidamente?</w:t>
       </w:r>
     </w:p>
     <w:p/>
@@ -8301,10 +8356,7 @@
         <w:pStyle w:val="Citadestacada"/>
       </w:pPr>
       <w:r>
-        <w:t xml:space="preserve">Alfiles malos </w:t>
-      </w:r>
-      <w:r>
-        <w:t xml:space="preserve">protegen a los peones buenos. </w:t>
+        <w:t xml:space="preserve">Alfiles malos protegen a los peones buenos. </w:t>
       </w:r>
     </w:p>
     <w:p>
@@ -8353,11 +8405,7 @@
         <w:pStyle w:val="Citadestacada"/>
       </w:pPr>
       <w:r>
-        <w:t xml:space="preserve">Donde quiera que el ajedrez se menciona en crónicas antiguas o romances métricos, es con ocasión de algún acto de violencia o enemistad amarga. El gran tamaño de las primeras piezas de </w:t>
-      </w:r>
-      <w:r>
-        <w:lastRenderedPageBreak/>
-        <w:t xml:space="preserve">ajedrez, y el uso del metal en las tablas, deben haberlas convertido en armas tentadoras para un hombre enojado. Las torres, en particular, parecen haber sido utilizadas a menudo como héroes de Homero que emplean una gran piedra. </w:t>
+        <w:t xml:space="preserve">Donde quiera que el ajedrez se menciona en crónicas antiguas o romances métricos, es con ocasión de algún acto de violencia o enemistad amarga. El gran tamaño de las primeras piezas de ajedrez, y el uso del metal en las tablas, deben haberlas convertido en armas tentadoras para un hombre enojado. Las torres, en particular, parecen haber sido utilizadas a menudo como héroes de Homero que emplean una gran piedra. </w:t>
       </w:r>
     </w:p>
     <w:p>
@@ -8403,10 +8451,7 @@
       </w:r>
       <w:proofErr w:type="spellEnd"/>
       <w:r>
-        <w:t xml:space="preserve"> </w:t>
-      </w:r>
-      <w:r>
-        <w:t>con los ojos de un ajedrecista.</w:t>
+        <w:t xml:space="preserve"> con los ojos de un ajedrecista.</w:t>
       </w:r>
     </w:p>
     <w:p>
@@ -8449,6 +8494,7 @@
     </w:p>
     <w:p>
       <w:r>
+        <w:lastRenderedPageBreak/>
         <w:t>Quizás es la pieza que menos cambia su función. Pero ya era la pieza más poderosa del ajedrez tradicional y continua siéndolo. Así que no hay que preocuparse demasiado por ello. Combina los movimientos de alfil y torre y aunque no gana la libertad de la torre y será mucho menos deseable involucrarla en el nuevo papel defensivo de los alfiles pues sigue siendo versátil y capaz de movilizarse con facilidad. Así que mucho cuidado con esta pieza y su posibilidad de combinarse con todas las demás.</w:t>
       </w:r>
     </w:p>
@@ -8559,7 +8605,6 @@
     </w:p>
     <w:p>
       <w:r>
-        <w:lastRenderedPageBreak/>
         <w:t>Vale que los peones aho</w:t>
       </w:r>
       <w:r>
@@ -8707,6 +8752,7 @@
         <w:pStyle w:val="Ttulo4"/>
       </w:pPr>
       <w:r>
+        <w:lastRenderedPageBreak/>
         <w:t>Jaque mate</w:t>
       </w:r>
       <w:r>
@@ -8754,15 +8800,7 @@
         <w:t xml:space="preserve">De nuevo hay posibilidades </w:t>
       </w:r>
       <w:r>
-        <w:t xml:space="preserve">de hacer cambios con esta regla en un futuro pero para esta implementación al que le coman el rey (o este desaparezca abruptamente por un costado del tablero) perderá la partida y </w:t>
-      </w:r>
-      <w:proofErr w:type="gramStart"/>
-      <w:r>
-        <w:t>desaparecerán</w:t>
-      </w:r>
-      <w:proofErr w:type="gramEnd"/>
-      <w:r>
-        <w:t xml:space="preserve"> el resto de las</w:t>
+        <w:t>de hacer cambios con esta regla en un futuro pero para esta implementación al que le coman el rey (o este desaparezca abruptamente por un costado del tablero) perderá la partida y desaparecerán el resto de las</w:t>
       </w:r>
       <w:bookmarkStart w:id="26" w:name="_Toc4842677"/>
       <w:bookmarkStart w:id="27" w:name="_Toc5292702"/>
@@ -8771,6 +8809,153 @@
       </w:r>
       <w:r>
         <w:t xml:space="preserve"> Siento la perdida caballeresca de no comerse nunca al rey y que se parezca más al juego de niños que uno se equivoca y el otro le quita el rey y se ríe pero… Digamos para sentirnos mejor que además es el convenio usual en partidas rápidas.</w:t>
+      </w:r>
+    </w:p>
+    <w:p>
+      <w:r>
+        <w:rPr>
+          <w:noProof/>
+          <w:lang w:eastAsia="es-ES"/>
+        </w:rPr>
+        <w:drawing>
+          <wp:inline distT="0" distB="0" distL="0" distR="0">
+            <wp:extent cx="5400040" cy="4606290"/>
+            <wp:effectExtent l="0" t="0" r="0" b="3810"/>
+            <wp:docPr id="4" name="Imagen 4"/>
+            <wp:cNvGraphicFramePr>
+              <a:graphicFrameLocks xmlns:a="http://schemas.openxmlformats.org/drawingml/2006/main" noChangeAspect="1"/>
+            </wp:cNvGraphicFramePr>
+            <a:graphic xmlns:a="http://schemas.openxmlformats.org/drawingml/2006/main">
+              <a:graphicData uri="http://schemas.openxmlformats.org/drawingml/2006/picture">
+                <pic:pic xmlns:pic="http://schemas.openxmlformats.org/drawingml/2006/picture">
+                  <pic:nvPicPr>
+                    <pic:cNvPr id="4" name="primerDiagrama.png"/>
+                    <pic:cNvPicPr/>
+                  </pic:nvPicPr>
+                  <pic:blipFill>
+                    <a:blip r:embed="rId16">
+                      <a:extLst>
+                        <a:ext uri="{28A0092B-C50C-407E-A947-70E740481C1C}">
+                          <a14:useLocalDpi xmlns:a14="http://schemas.microsoft.com/office/drawing/2010/main" val="0"/>
+                        </a:ext>
+                      </a:extLst>
+                    </a:blip>
+                    <a:stretch>
+                      <a:fillRect/>
+                    </a:stretch>
+                  </pic:blipFill>
+                  <pic:spPr>
+                    <a:xfrm>
+                      <a:off x="0" y="0"/>
+                      <a:ext cx="5400040" cy="4606290"/>
+                    </a:xfrm>
+                    <a:prstGeom prst="rect">
+                      <a:avLst/>
+                    </a:prstGeom>
+                  </pic:spPr>
+                </pic:pic>
+              </a:graphicData>
+            </a:graphic>
+          </wp:inline>
+        </w:drawing>
+      </w:r>
+    </w:p>
+    <w:p>
+      <w:r>
+        <w:rPr>
+          <w:noProof/>
+          <w:lang w:eastAsia="es-ES"/>
+        </w:rPr>
+        <w:lastRenderedPageBreak/>
+        <w:drawing>
+          <wp:inline distT="0" distB="0" distL="0" distR="0">
+            <wp:extent cx="5400040" cy="7355840"/>
+            <wp:effectExtent l="0" t="0" r="0" b="0"/>
+            <wp:docPr id="7" name="Imagen 7"/>
+            <wp:cNvGraphicFramePr>
+              <a:graphicFrameLocks xmlns:a="http://schemas.openxmlformats.org/drawingml/2006/main" noChangeAspect="1"/>
+            </wp:cNvGraphicFramePr>
+            <a:graphic xmlns:a="http://schemas.openxmlformats.org/drawingml/2006/main">
+              <a:graphicData uri="http://schemas.openxmlformats.org/drawingml/2006/picture">
+                <pic:pic xmlns:pic="http://schemas.openxmlformats.org/drawingml/2006/picture">
+                  <pic:nvPicPr>
+                    <pic:cNvPr id="7" name="segundoDiagrama.png"/>
+                    <pic:cNvPicPr/>
+                  </pic:nvPicPr>
+                  <pic:blipFill>
+                    <a:blip r:embed="rId17">
+                      <a:extLst>
+                        <a:ext uri="{28A0092B-C50C-407E-A947-70E740481C1C}">
+                          <a14:useLocalDpi xmlns:a14="http://schemas.microsoft.com/office/drawing/2010/main" val="0"/>
+                        </a:ext>
+                      </a:extLst>
+                    </a:blip>
+                    <a:stretch>
+                      <a:fillRect/>
+                    </a:stretch>
+                  </pic:blipFill>
+                  <pic:spPr>
+                    <a:xfrm>
+                      <a:off x="0" y="0"/>
+                      <a:ext cx="5400040" cy="7355840"/>
+                    </a:xfrm>
+                    <a:prstGeom prst="rect">
+                      <a:avLst/>
+                    </a:prstGeom>
+                  </pic:spPr>
+                </pic:pic>
+              </a:graphicData>
+            </a:graphic>
+          </wp:inline>
+        </w:drawing>
+      </w:r>
+      <w:r>
+        <w:rPr>
+          <w:noProof/>
+          <w:lang w:eastAsia="es-ES"/>
+        </w:rPr>
+        <w:lastRenderedPageBreak/>
+        <w:drawing>
+          <wp:inline distT="0" distB="0" distL="0" distR="0">
+            <wp:extent cx="5400040" cy="3033395"/>
+            <wp:effectExtent l="0" t="0" r="0" b="0"/>
+            <wp:docPr id="8" name="Imagen 8"/>
+            <wp:cNvGraphicFramePr>
+              <a:graphicFrameLocks xmlns:a="http://schemas.openxmlformats.org/drawingml/2006/main" noChangeAspect="1"/>
+            </wp:cNvGraphicFramePr>
+            <a:graphic xmlns:a="http://schemas.openxmlformats.org/drawingml/2006/main">
+              <a:graphicData uri="http://schemas.openxmlformats.org/drawingml/2006/picture">
+                <pic:pic xmlns:pic="http://schemas.openxmlformats.org/drawingml/2006/picture">
+                  <pic:nvPicPr>
+                    <pic:cNvPr id="8" name="TercerDiagrama.png"/>
+                    <pic:cNvPicPr/>
+                  </pic:nvPicPr>
+                  <pic:blipFill>
+                    <a:blip r:embed="rId18">
+                      <a:extLst>
+                        <a:ext uri="{28A0092B-C50C-407E-A947-70E740481C1C}">
+                          <a14:useLocalDpi xmlns:a14="http://schemas.microsoft.com/office/drawing/2010/main" val="0"/>
+                        </a:ext>
+                      </a:extLst>
+                    </a:blip>
+                    <a:stretch>
+                      <a:fillRect/>
+                    </a:stretch>
+                  </pic:blipFill>
+                  <pic:spPr>
+                    <a:xfrm>
+                      <a:off x="0" y="0"/>
+                      <a:ext cx="5400040" cy="3033395"/>
+                    </a:xfrm>
+                    <a:prstGeom prst="rect">
+                      <a:avLst/>
+                    </a:prstGeom>
+                  </pic:spPr>
+                </pic:pic>
+              </a:graphicData>
+            </a:graphic>
+          </wp:inline>
+        </w:drawing>
       </w:r>
     </w:p>
     <w:p>
@@ -8791,11 +8976,7 @@
     </w:p>
     <w:p>
       <w:r>
-        <w:t xml:space="preserve">La primera versión del juego se realizará con turnos. Posteriormente se añadirá el factor tiempo (relojes). Creo que más que la tradicional forma de jugar al ajedrez con relojes (tiempo fijo para x movimientos la mejor primera </w:t>
-      </w:r>
-      <w:r>
-        <w:lastRenderedPageBreak/>
-        <w:t>aproximación es tiempo fijo corto para cada movimiento y si no se pierde turno) y es la que intentaré implementar en la primera versión.</w:t>
+        <w:t>La primera versión del juego se realizará con turnos. Posteriormente se añadirá el factor tiempo (relojes). Creo que más que la tradicional forma de jugar al ajedrez con relojes (tiempo fijo para x movimientos la mejor primera aproximación es tiempo fijo corto para cada movimiento y si no se pierde turno) y es la que intentaré implementar en la primera versión.</w:t>
       </w:r>
     </w:p>
     <w:p>
@@ -8863,6 +9044,7 @@
       <w:bookmarkStart w:id="30" w:name="_Toc4842679"/>
       <w:bookmarkStart w:id="31" w:name="_Toc5292704"/>
       <w:r>
+        <w:lastRenderedPageBreak/>
         <w:t>Datos</w:t>
       </w:r>
       <w:r>
@@ -8945,7 +9127,6 @@
       </w:pPr>
       <w:bookmarkStart w:id="32" w:name="_Toc4842680"/>
       <w:r>
-        <w:lastRenderedPageBreak/>
         <w:t> </w:t>
       </w:r>
       <w:bookmarkStart w:id="33" w:name="_Toc5292705"/>
@@ -9054,6 +9235,7 @@
     </w:p>
     <w:p>
       <w:r>
+        <w:lastRenderedPageBreak/>
         <w:t xml:space="preserve">Vs IA: Programar </w:t>
       </w:r>
       <w:proofErr w:type="spellStart"/>
@@ -9157,11 +9339,7 @@
       </w:r>
       <w:proofErr w:type="spellEnd"/>
       <w:r>
-        <w:t xml:space="preserve"> 2.0. En principio lo principal es lo que se señala en los apartados 1 y 2 de los </w:t>
-      </w:r>
-      <w:r>
-        <w:lastRenderedPageBreak/>
-        <w:t>Objetivos. Pero creo que no es malo que lo repita y acote si cabe un poco más los primeros pasos:</w:t>
+        <w:t xml:space="preserve"> 2.0. En principio lo principal es lo que se señala en los apartados 1 y 2 de los Objetivos. Pero creo que no es malo que lo repita y acote si cabe un poco más los primeros pasos:</w:t>
       </w:r>
     </w:p>
     <w:p>
@@ -9214,6 +9392,7 @@
           <w:b/>
           <w:bCs/>
         </w:rPr>
+        <w:lastRenderedPageBreak/>
         <w:t xml:space="preserve">Usar simplemente un sistema cartesiano de coordenadas centrado en el centro del tablero como se ve en la figura ya presentada. </w:t>
       </w:r>
     </w:p>
@@ -9345,7 +9524,6 @@
     <w:p>
       <w:proofErr w:type="gramStart"/>
       <w:r>
-        <w:lastRenderedPageBreak/>
         <w:t>[ Línea</w:t>
       </w:r>
       <w:proofErr w:type="gramEnd"/>
@@ -9465,7 +9643,11 @@
       </w:r>
       <w:proofErr w:type="spellEnd"/>
       <w:r>
-        <w:t xml:space="preserve"> (que se encuentran en dominio público y que se supone que mejora a los ELOS por tener en cuenta el tiempo entre mediciones de fuerza). Son estos sistemas los que tengo en mente para establecer el ranking de jugadores y con ello evaluar la fuerza de los jugadores.</w:t>
+        <w:t xml:space="preserve"> (que se encuentran en dominio público y que se supone que mejora a los ELOS por tener en cuenta el tiempo entre </w:t>
+      </w:r>
+      <w:r>
+        <w:lastRenderedPageBreak/>
+        <w:t>mediciones de fuerza). Son estos sistemas los que tengo en mente para establecer el ranking de jugadores y con ello evaluar la fuerza de los jugadores.</w:t>
       </w:r>
     </w:p>
     <w:p>
@@ -9514,7 +9696,6 @@
           <w:sz w:val="22"/>
           <w:lang w:eastAsia="es-ES"/>
         </w:rPr>
-        <w:lastRenderedPageBreak/>
         <w:drawing>
           <wp:anchor distT="0" distB="0" distL="114300" distR="114300" simplePos="0" relativeHeight="251665408" behindDoc="0" locked="0" layoutInCell="1" allowOverlap="1">
             <wp:simplePos x="0" y="0"/>
@@ -9541,7 +9722,7 @@
                     </pic:cNvPicPr>
                   </pic:nvPicPr>
                   <pic:blipFill>
-                    <a:blip r:embed="rId15" cstate="print">
+                    <a:blip r:embed="rId19" cstate="print">
                       <a:extLst>
                         <a:ext uri="{28A0092B-C50C-407E-A947-70E740481C1C}">
                           <a14:useLocalDpi xmlns:a14="http://schemas.microsoft.com/office/drawing/2010/main" val="0"/>
@@ -9581,13 +9762,8 @@
       </w:r>
       <w:proofErr w:type="spellEnd"/>
       <w:r>
-        <w:t xml:space="preserve"> futuro cuando finalmente saquemos la versión </w:t>
-      </w:r>
-      <w:proofErr w:type="spellStart"/>
-      <w:r>
-        <w:t>multijugador</w:t>
-      </w:r>
-      <w:proofErr w:type="spellEnd"/>
+        <w:t xml:space="preserve"> futuro cuando finalmente saquemos la versión multijugador</w:t>
+      </w:r>
     </w:p>
     <w:p>
       <w:pPr>
@@ -9628,6 +9804,7 @@
           <w:docPartUnique/>
         </w:docPartObj>
       </w:sdtPr>
+      <w:sdtEndPr/>
       <w:sdtContent>
         <w:p>
           <w:pPr>
@@ -9643,6 +9820,7 @@
             <w:id w:val="111145805"/>
             <w:bibliography/>
           </w:sdtPr>
+          <w:sdtEndPr/>
           <w:sdtContent>
             <w:p>
               <w:pPr>
@@ -9884,7 +10062,6 @@
                       <w:rPr>
                         <w:noProof/>
                       </w:rPr>
-                      <w:lastRenderedPageBreak/>
                       <w:t xml:space="preserve">[5] </w:t>
                     </w:r>
                   </w:p>
@@ -10233,6 +10410,7 @@
                       <w:rPr>
                         <w:noProof/>
                       </w:rPr>
+                      <w:lastRenderedPageBreak/>
                       <w:t xml:space="preserve">[12] </w:t>
                     </w:r>
                   </w:p>
@@ -10509,7 +10687,6 @@
                       <w:rPr>
                         <w:noProof/>
                       </w:rPr>
-                      <w:lastRenderedPageBreak/>
                       <w:t xml:space="preserve">[18] </w:t>
                     </w:r>
                   </w:p>
@@ -10744,12 +10921,12 @@
       </w:pPr>
     </w:p>
     <w:sectPr>
-      <w:headerReference w:type="even" r:id="rId16"/>
-      <w:headerReference w:type="default" r:id="rId17"/>
-      <w:footerReference w:type="even" r:id="rId18"/>
-      <w:footerReference w:type="default" r:id="rId19"/>
-      <w:headerReference w:type="first" r:id="rId20"/>
-      <w:footerReference w:type="first" r:id="rId21"/>
+      <w:headerReference w:type="even" r:id="rId20"/>
+      <w:headerReference w:type="default" r:id="rId21"/>
+      <w:footerReference w:type="even" r:id="rId22"/>
+      <w:footerReference w:type="default" r:id="rId23"/>
+      <w:headerReference w:type="first" r:id="rId24"/>
+      <w:footerReference w:type="first" r:id="rId25"/>
       <w:pgSz w:w="11906" w:h="16838"/>
       <w:pgMar w:top="1417" w:right="1701" w:bottom="1417" w:left="1701" w:header="708" w:footer="708" w:gutter="0"/>
       <w:pgNumType w:start="0"/>
@@ -10813,6 +10990,7 @@
         <w:dataBinding w:prefixMappings="xmlns:ns0='http://purl.org/dc/elements/1.1/' xmlns:ns1='http://schemas.openxmlformats.org/package/2006/metadata/core-properties' " w:xpath="/ns1:coreProperties[1]/ns0:creator[1]" w:storeItemID="{6C3C8BC8-F283-45AE-878A-BAB7291924A1}"/>
         <w:text/>
       </w:sdtPr>
+      <w:sdtEndPr/>
       <w:sdtContent>
         <w:r>
           <w:t>Luis Pastor Abia</w:t>
@@ -10894,6 +11072,7 @@
         <w:dataBinding w:prefixMappings="xmlns:ns0='http://purl.org/dc/elements/1.1/' xmlns:ns1='http://schemas.openxmlformats.org/package/2006/metadata/core-properties' " w:xpath="/ns1:coreProperties[1]/ns0:title[1]" w:storeItemID="{6C3C8BC8-F283-45AE-878A-BAB7291924A1}"/>
         <w:text/>
       </w:sdtPr>
+      <w:sdtEndPr/>
       <w:sdtContent>
         <w:proofErr w:type="spellStart"/>
         <w:r>
@@ -10954,7 +11133,7 @@
         <w:bCs/>
         <w:noProof/>
       </w:rPr>
-      <w:t>1</w:t>
+      <w:t>30</w:t>
     </w:r>
     <w:r>
       <w:rPr>
@@ -10993,7 +11172,7 @@
         <w:bCs/>
         <w:noProof/>
       </w:rPr>
-      <w:t>30</w:t>
+      <w:t>32</w:t>
     </w:r>
     <w:r>
       <w:rPr>
@@ -11039,12 +11218,12 @@
         <v:path o:extrusionok="f" gradientshapeok="t" o:connecttype="rect"/>
         <o:lock v:ext="edit" aspectratio="t"/>
       </v:shapetype>
-      <v:shape id="_x0000_i1081" type="#_x0000_t75" style="width:11.3pt;height:11.3pt" o:bullet="t">
+      <v:shape id="_x0000_i1028" type="#_x0000_t75" style="width:11.25pt;height:11.25pt" o:bullet="t">
         <v:imagedata r:id="rId1" o:title="mso8553"/>
       </v:shape>
     </w:pict>
   </w:numPicBullet>
-  <w:abstractNum w:abstractNumId="0">
+  <w:abstractNum w:abstractNumId="0" w15:restartNumberingAfterBreak="0">
     <w:nsid w:val="0AE22D0A"/>
     <w:multiLevelType w:val="hybridMultilevel"/>
     <w:tmpl w:val="19183358"/>
@@ -11157,7 +11336,7 @@
       </w:rPr>
     </w:lvl>
   </w:abstractNum>
-  <w:abstractNum w:abstractNumId="1">
+  <w:abstractNum w:abstractNumId="1" w15:restartNumberingAfterBreak="0">
     <w:nsid w:val="0CB64340"/>
     <w:multiLevelType w:val="hybridMultilevel"/>
     <w:tmpl w:val="56D6EBBA"/>
@@ -11270,7 +11449,7 @@
       </w:rPr>
     </w:lvl>
   </w:abstractNum>
-  <w:abstractNum w:abstractNumId="2">
+  <w:abstractNum w:abstractNumId="2" w15:restartNumberingAfterBreak="0">
     <w:nsid w:val="0CCA5C2A"/>
     <w:multiLevelType w:val="hybridMultilevel"/>
     <w:tmpl w:val="073872E8"/>
@@ -11383,7 +11562,7 @@
       </w:rPr>
     </w:lvl>
   </w:abstractNum>
-  <w:abstractNum w:abstractNumId="3">
+  <w:abstractNum w:abstractNumId="3" w15:restartNumberingAfterBreak="0">
     <w:nsid w:val="113710CE"/>
     <w:multiLevelType w:val="hybridMultilevel"/>
     <w:tmpl w:val="B6A423C6"/>
@@ -11496,7 +11675,7 @@
       </w:rPr>
     </w:lvl>
   </w:abstractNum>
-  <w:abstractNum w:abstractNumId="4">
+  <w:abstractNum w:abstractNumId="4" w15:restartNumberingAfterBreak="0">
     <w:nsid w:val="144606C9"/>
     <w:multiLevelType w:val="multilevel"/>
     <w:tmpl w:val="F2FA2A96"/>
@@ -11645,7 +11824,7 @@
       </w:rPr>
     </w:lvl>
   </w:abstractNum>
-  <w:abstractNum w:abstractNumId="5">
+  <w:abstractNum w:abstractNumId="5" w15:restartNumberingAfterBreak="0">
     <w:nsid w:val="1482775B"/>
     <w:multiLevelType w:val="multilevel"/>
     <w:tmpl w:val="E222E4F8"/>
@@ -11821,7 +12000,7 @@
       </w:rPr>
     </w:lvl>
   </w:abstractNum>
-  <w:abstractNum w:abstractNumId="6">
+  <w:abstractNum w:abstractNumId="6" w15:restartNumberingAfterBreak="0">
     <w:nsid w:val="15BF6EDA"/>
     <w:multiLevelType w:val="hybridMultilevel"/>
     <w:tmpl w:val="DF0A3430"/>
@@ -11935,7 +12114,7 @@
       </w:rPr>
     </w:lvl>
   </w:abstractNum>
-  <w:abstractNum w:abstractNumId="7">
+  <w:abstractNum w:abstractNumId="7" w15:restartNumberingAfterBreak="0">
     <w:nsid w:val="2417375B"/>
     <w:multiLevelType w:val="hybridMultilevel"/>
     <w:tmpl w:val="2E3882E0"/>
@@ -12048,7 +12227,7 @@
       </w:rPr>
     </w:lvl>
   </w:abstractNum>
-  <w:abstractNum w:abstractNumId="8">
+  <w:abstractNum w:abstractNumId="8" w15:restartNumberingAfterBreak="0">
     <w:nsid w:val="266064F9"/>
     <w:multiLevelType w:val="hybridMultilevel"/>
     <w:tmpl w:val="E752EC1C"/>
@@ -12161,7 +12340,7 @@
       </w:rPr>
     </w:lvl>
   </w:abstractNum>
-  <w:abstractNum w:abstractNumId="9">
+  <w:abstractNum w:abstractNumId="9" w15:restartNumberingAfterBreak="0">
     <w:nsid w:val="3468429B"/>
     <w:multiLevelType w:val="hybridMultilevel"/>
     <w:tmpl w:val="D8CCC404"/>
@@ -12274,7 +12453,7 @@
       </w:rPr>
     </w:lvl>
   </w:abstractNum>
-  <w:abstractNum w:abstractNumId="10">
+  <w:abstractNum w:abstractNumId="10" w15:restartNumberingAfterBreak="0">
     <w:nsid w:val="366333C4"/>
     <w:multiLevelType w:val="multilevel"/>
     <w:tmpl w:val="396C5AAA"/>
@@ -12387,7 +12566,7 @@
       </w:pPr>
     </w:lvl>
   </w:abstractNum>
-  <w:abstractNum w:abstractNumId="11">
+  <w:abstractNum w:abstractNumId="11" w15:restartNumberingAfterBreak="0">
     <w:nsid w:val="3A587943"/>
     <w:multiLevelType w:val="multilevel"/>
     <w:tmpl w:val="953494E0"/>
@@ -12536,7 +12715,7 @@
       </w:rPr>
     </w:lvl>
   </w:abstractNum>
-  <w:abstractNum w:abstractNumId="12">
+  <w:abstractNum w:abstractNumId="12" w15:restartNumberingAfterBreak="0">
     <w:nsid w:val="41632F79"/>
     <w:multiLevelType w:val="hybridMultilevel"/>
     <w:tmpl w:val="FF608DE4"/>
@@ -12649,7 +12828,7 @@
       </w:rPr>
     </w:lvl>
   </w:abstractNum>
-  <w:abstractNum w:abstractNumId="13">
+  <w:abstractNum w:abstractNumId="13" w15:restartNumberingAfterBreak="0">
     <w:nsid w:val="445D641B"/>
     <w:multiLevelType w:val="multilevel"/>
     <w:tmpl w:val="70EEC01C"/>
@@ -12762,7 +12941,7 @@
       </w:pPr>
     </w:lvl>
   </w:abstractNum>
-  <w:abstractNum w:abstractNumId="14">
+  <w:abstractNum w:abstractNumId="14" w15:restartNumberingAfterBreak="0">
     <w:nsid w:val="44F70229"/>
     <w:multiLevelType w:val="multilevel"/>
     <w:tmpl w:val="335480C4"/>
@@ -12911,7 +13090,7 @@
       </w:rPr>
     </w:lvl>
   </w:abstractNum>
-  <w:abstractNum w:abstractNumId="15">
+  <w:abstractNum w:abstractNumId="15" w15:restartNumberingAfterBreak="0">
     <w:nsid w:val="490C0B7B"/>
     <w:multiLevelType w:val="hybridMultilevel"/>
     <w:tmpl w:val="408C8CBC"/>
@@ -13024,7 +13203,7 @@
       </w:rPr>
     </w:lvl>
   </w:abstractNum>
-  <w:abstractNum w:abstractNumId="16">
+  <w:abstractNum w:abstractNumId="16" w15:restartNumberingAfterBreak="0">
     <w:nsid w:val="533E49E4"/>
     <w:multiLevelType w:val="multilevel"/>
     <w:tmpl w:val="F2AC68F0"/>
@@ -13173,7 +13352,7 @@
       </w:rPr>
     </w:lvl>
   </w:abstractNum>
-  <w:abstractNum w:abstractNumId="17">
+  <w:abstractNum w:abstractNumId="17" w15:restartNumberingAfterBreak="0">
     <w:nsid w:val="59EB49E5"/>
     <w:multiLevelType w:val="multilevel"/>
     <w:tmpl w:val="274E1D68"/>
@@ -13286,7 +13465,7 @@
       </w:pPr>
     </w:lvl>
   </w:abstractNum>
-  <w:abstractNum w:abstractNumId="18">
+  <w:abstractNum w:abstractNumId="18" w15:restartNumberingAfterBreak="0">
     <w:nsid w:val="59F674B7"/>
     <w:multiLevelType w:val="hybridMultilevel"/>
     <w:tmpl w:val="D25EFBFA"/>
@@ -13399,7 +13578,7 @@
       </w:rPr>
     </w:lvl>
   </w:abstractNum>
-  <w:abstractNum w:abstractNumId="19">
+  <w:abstractNum w:abstractNumId="19" w15:restartNumberingAfterBreak="0">
     <w:nsid w:val="69E54AB4"/>
     <w:multiLevelType w:val="hybridMultilevel"/>
     <w:tmpl w:val="508202F8"/>
@@ -13512,7 +13691,7 @@
       </w:rPr>
     </w:lvl>
   </w:abstractNum>
-  <w:abstractNum w:abstractNumId="20">
+  <w:abstractNum w:abstractNumId="20" w15:restartNumberingAfterBreak="0">
     <w:nsid w:val="6F9F76BE"/>
     <w:multiLevelType w:val="hybridMultilevel"/>
     <w:tmpl w:val="771CFE26"/>
@@ -13625,7 +13804,7 @@
       </w:rPr>
     </w:lvl>
   </w:abstractNum>
-  <w:abstractNum w:abstractNumId="21">
+  <w:abstractNum w:abstractNumId="21" w15:restartNumberingAfterBreak="0">
     <w:nsid w:val="738578C8"/>
     <w:multiLevelType w:val="hybridMultilevel"/>
     <w:tmpl w:val="BC3A7BE0"/>
@@ -13738,7 +13917,7 @@
       </w:rPr>
     </w:lvl>
   </w:abstractNum>
-  <w:abstractNum w:abstractNumId="22">
+  <w:abstractNum w:abstractNumId="22" w15:restartNumberingAfterBreak="0">
     <w:nsid w:val="73E14CF6"/>
     <w:multiLevelType w:val="hybridMultilevel"/>
     <w:tmpl w:val="99C4833E"/>
@@ -13851,7 +14030,7 @@
       </w:rPr>
     </w:lvl>
   </w:abstractNum>
-  <w:abstractNum w:abstractNumId="23">
+  <w:abstractNum w:abstractNumId="23" w15:restartNumberingAfterBreak="0">
     <w:nsid w:val="7C326E27"/>
     <w:multiLevelType w:val="multilevel"/>
     <w:tmpl w:val="3A6EFCC4"/>
@@ -15636,14 +15815,15 @@
     <w:charset w:val="00"/>
     <w:family w:val="roman"/>
     <w:pitch w:val="variable"/>
-    <w:sig w:usb0="00000003" w:usb1="00000000" w:usb2="00000000" w:usb3="00000000" w:csb0="00000001" w:csb1="00000000"/>
+    <w:sig w:usb0="00000007" w:usb1="00000000" w:usb2="00000000" w:usb3="00000000" w:csb0="00000003" w:csb1="00000000"/>
   </w:font>
   <w:font w:name="Open Sans">
     <w:altName w:val="Tahoma"/>
+    <w:panose1 w:val="020B0606030504020204"/>
     <w:charset w:val="00"/>
     <w:family w:val="swiss"/>
     <w:pitch w:val="variable"/>
-    <w:sig w:usb0="00000001" w:usb1="4000205B" w:usb2="00000028" w:usb3="00000000" w:csb0="0000019F" w:csb1="00000000"/>
+    <w:sig w:usb0="E00002EF" w:usb1="4000205B" w:usb2="00000028" w:usb3="00000000" w:csb0="0000019F" w:csb1="00000000"/>
   </w:font>
   <w:font w:name="Calibri">
     <w:panose1 w:val="020F0502020204030204"/>
@@ -15685,6 +15865,7 @@
     <w:rsid w:val="009067D4"/>
     <w:rsid w:val="009C6D88"/>
     <w:rsid w:val="00A229D3"/>
+    <w:rsid w:val="00A961F8"/>
     <w:rsid w:val="00B23A75"/>
     <w:rsid w:val="00BD754E"/>
     <w:rsid w:val="00CB3197"/>
@@ -16767,7 +16948,7 @@
 </file>
 
 <file path=customXml/itemProps2.xml><?xml version="1.0" encoding="utf-8"?>
-<ds:datastoreItem xmlns:ds="http://schemas.openxmlformats.org/officeDocument/2006/customXml" ds:itemID="{79E571D7-C018-49E5-8329-452AE15D0CA0}">
+<ds:datastoreItem xmlns:ds="http://schemas.openxmlformats.org/officeDocument/2006/customXml" ds:itemID="{CC76755B-9CD5-41CC-B8BA-329481F6C585}">
   <ds:schemaRefs>
     <ds:schemaRef ds:uri="http://schemas.openxmlformats.org/officeDocument/2006/bibliography"/>
   </ds:schemaRefs>

</xml_diff>

<commit_message>
Retoques antes de la reunión
</commit_message>
<xml_diff>
--- a/Documento_Proyecto.docx
+++ b/Documento_Proyecto.docx
@@ -2,6 +2,8 @@
 <file path=word/document.xml><?xml version="1.0" encoding="utf-8"?>
 <w:document xmlns:wpc="http://schemas.microsoft.com/office/word/2010/wordprocessingCanvas" xmlns:mc="http://schemas.openxmlformats.org/markup-compatibility/2006" xmlns:o="urn:schemas-microsoft-com:office:office" xmlns:r="http://schemas.openxmlformats.org/officeDocument/2006/relationships" xmlns:m="http://schemas.openxmlformats.org/officeDocument/2006/math" xmlns:v="urn:schemas-microsoft-com:vml" xmlns:wp14="http://schemas.microsoft.com/office/word/2010/wordprocessingDrawing" xmlns:wp="http://schemas.openxmlformats.org/drawingml/2006/wordprocessingDrawing" xmlns:w10="urn:schemas-microsoft-com:office:word" xmlns:w="http://schemas.openxmlformats.org/wordprocessingml/2006/main" xmlns:w14="http://schemas.microsoft.com/office/word/2010/wordml" xmlns:w15="http://schemas.microsoft.com/office/word/2012/wordml" xmlns:wpg="http://schemas.microsoft.com/office/word/2010/wordprocessingGroup" xmlns:wpi="http://schemas.microsoft.com/office/word/2010/wordprocessingInk" xmlns:wne="http://schemas.microsoft.com/office/word/2006/wordml" xmlns:wps="http://schemas.microsoft.com/office/word/2010/wordprocessingShape" mc:Ignorable="w14 w15 wp14">
   <w:body>
+    <w:bookmarkStart w:id="0" w:name="_GoBack" w:displacedByCustomXml="next"/>
+    <w:bookmarkEnd w:id="0" w:displacedByCustomXml="next"/>
     <w:sdt>
       <w:sdtPr>
         <w:id w:val="-1452701490"/>
@@ -10,6 +12,7 @@
           <w:docPartUnique/>
         </w:docPartObj>
       </w:sdtPr>
+      <w:sdtEndPr/>
       <w:sdtContent>
         <w:p>
           <w:pPr>
@@ -201,6 +204,7 @@
                                       <w:calendar w:val="gregorian"/>
                                     </w:date>
                                   </w:sdtPr>
+                                  <w:sdtEndPr/>
                                   <w:sdtContent>
                                     <w:p>
                                       <w:pPr>
@@ -287,6 +291,7 @@
                                     <w:dataBinding w:prefixMappings="xmlns:ns0='http://schemas.openxmlformats.org/package/2006/metadata/core-properties' xmlns:ns1='http://purl.org/dc/elements/1.1/'" w:xpath="/ns0:coreProperties[1]/ns1:creator[1]" w:storeItemID="{6C3C8BC8-F283-45AE-878A-BAB7291924A1}"/>
                                     <w:text/>
                                   </w:sdtPr>
+                                  <w:sdtEndPr/>
                                   <w:sdtContent>
                                     <w:p>
                                       <w:pPr>
@@ -321,6 +326,7 @@
                                     <w:dataBinding w:prefixMappings="xmlns:ns0='http://schemas.openxmlformats.org/officeDocument/2006/extended-properties'" w:xpath="/ns0:Properties[1]/ns0:Company[1]" w:storeItemID="{6668398D-A668-4E3E-A5EB-62B293D839F1}"/>
                                     <w:text/>
                                   </w:sdtPr>
+                                  <w:sdtEndPr/>
                                   <w:sdtContent>
                                     <w:p>
                                       <w:pPr>
@@ -370,6 +376,7 @@
                                       <w:calendar w:val="gregorian"/>
                                     </w:date>
                                   </w:sdtPr>
+                                  <w:sdtEndPr/>
                                   <w:sdtContent>
                                     <w:p>
                                       <w:pPr>
@@ -691,6 +698,7 @@
                                   <w:dataBinding w:prefixMappings="xmlns:ns0='http://schemas.openxmlformats.org/package/2006/metadata/core-properties' xmlns:ns1='http://purl.org/dc/elements/1.1/'" w:xpath="/ns0:coreProperties[1]/ns1:title[1]" w:storeItemID="{6C3C8BC8-F283-45AE-878A-BAB7291924A1}"/>
                                   <w:text/>
                                 </w:sdtPr>
+                                <w:sdtEndPr/>
                                 <w:sdtContent>
                                   <w:p>
                                     <w:pPr>
@@ -4046,7 +4054,7 @@
             <w:noProof/>
             <w:webHidden/>
           </w:rPr>
-          <w:t>33</w:t>
+          <w:t>35</w:t>
         </w:r>
         <w:r>
           <w:rPr>
@@ -4140,7 +4148,7 @@
             <w:noProof/>
             <w:webHidden/>
           </w:rPr>
-          <w:t>33</w:t>
+          <w:t>35</w:t>
         </w:r>
         <w:r>
           <w:rPr>
@@ -4234,7 +4242,7 @@
             <w:noProof/>
             <w:webHidden/>
           </w:rPr>
-          <w:t>33</w:t>
+          <w:t>35</w:t>
         </w:r>
         <w:r>
           <w:rPr>
@@ -4328,7 +4336,7 @@
             <w:noProof/>
             <w:webHidden/>
           </w:rPr>
-          <w:t>33</w:t>
+          <w:t>35</w:t>
         </w:r>
         <w:r>
           <w:rPr>
@@ -4423,7 +4431,7 @@
             <w:noProof/>
             <w:webHidden/>
           </w:rPr>
-          <w:t>33</w:t>
+          <w:t>35</w:t>
         </w:r>
         <w:r>
           <w:rPr>
@@ -4517,7 +4525,7 @@
             <w:noProof/>
             <w:webHidden/>
           </w:rPr>
-          <w:t>36</w:t>
+          <w:t>39</w:t>
         </w:r>
         <w:r>
           <w:rPr>
@@ -4619,7 +4627,7 @@
             <w:noProof/>
             <w:webHidden/>
           </w:rPr>
-          <w:t>36</w:t>
+          <w:t>39</w:t>
         </w:r>
         <w:r>
           <w:rPr>
@@ -4721,7 +4729,7 @@
             <w:noProof/>
             <w:webHidden/>
           </w:rPr>
-          <w:t>37</w:t>
+          <w:t>40</w:t>
         </w:r>
         <w:r>
           <w:rPr>
@@ -4822,7 +4830,7 @@
             <w:noProof/>
             <w:webHidden/>
           </w:rPr>
-          <w:t>38</w:t>
+          <w:t>41</w:t>
         </w:r>
         <w:r>
           <w:rPr>
@@ -4923,7 +4931,7 @@
             <w:noProof/>
             <w:webHidden/>
           </w:rPr>
-          <w:t>39</w:t>
+          <w:t>42</w:t>
         </w:r>
         <w:r>
           <w:rPr>
@@ -4951,8 +4959,8 @@
       <w:pPr>
         <w:pStyle w:val="Ttulo1"/>
       </w:pPr>
-      <w:bookmarkStart w:id="0" w:name="_Toc4842669"/>
       <w:bookmarkStart w:id="1" w:name="_Toc5638517"/>
+      <w:bookmarkStart w:id="2" w:name="_Toc4842669"/>
       <w:r>
         <w:lastRenderedPageBreak/>
         <w:t>Introducción</w:t>
@@ -5022,11 +5030,11 @@
       <w:pPr>
         <w:pStyle w:val="Ttulo2"/>
       </w:pPr>
-      <w:bookmarkStart w:id="2" w:name="_Toc5638518"/>
+      <w:bookmarkStart w:id="3" w:name="_Toc5638518"/>
       <w:r>
         <w:t>Justificación</w:t>
       </w:r>
-      <w:bookmarkEnd w:id="2"/>
+      <w:bookmarkEnd w:id="3"/>
     </w:p>
     <w:p>
       <w:pPr>
@@ -5565,12 +5573,12 @@
       <w:pPr>
         <w:pStyle w:val="Ttulo2"/>
       </w:pPr>
-      <w:bookmarkStart w:id="3" w:name="_Toc5638519"/>
+      <w:bookmarkStart w:id="4" w:name="_Toc5638519"/>
       <w:r>
         <w:t>Objetivos</w:t>
       </w:r>
-      <w:bookmarkEnd w:id="0"/>
-      <w:bookmarkEnd w:id="3"/>
+      <w:bookmarkEnd w:id="2"/>
+      <w:bookmarkEnd w:id="4"/>
     </w:p>
     <w:p>
       <w:pPr>
@@ -5609,11 +5617,11 @@
       <w:pPr>
         <w:pStyle w:val="Ttulo3"/>
       </w:pPr>
-      <w:bookmarkStart w:id="4" w:name="_Toc5638520"/>
+      <w:bookmarkStart w:id="5" w:name="_Toc5638520"/>
       <w:r>
         <w:t>Objetivos del juego/app en sí:</w:t>
       </w:r>
-      <w:bookmarkEnd w:id="4"/>
+      <w:bookmarkEnd w:id="5"/>
     </w:p>
     <w:p>
       <w:pPr>
@@ -5793,11 +5801,11 @@
       <w:pPr>
         <w:pStyle w:val="Ttulo3"/>
       </w:pPr>
-      <w:bookmarkStart w:id="5" w:name="_Toc5638521"/>
+      <w:bookmarkStart w:id="6" w:name="_Toc5638521"/>
       <w:r>
         <w:t>Objetivos formativos</w:t>
       </w:r>
-      <w:bookmarkEnd w:id="5"/>
+      <w:bookmarkEnd w:id="6"/>
     </w:p>
     <w:p>
       <w:pPr>
@@ -5874,11 +5882,11 @@
       <w:r>
         <w:t xml:space="preserve"> </w:t>
       </w:r>
-      <w:bookmarkStart w:id="6" w:name="_Toc5638522"/>
+      <w:bookmarkStart w:id="7" w:name="_Toc5638522"/>
       <w:r>
         <w:t>Objetivos “empresariales”</w:t>
       </w:r>
-      <w:bookmarkEnd w:id="6"/>
+      <w:bookmarkEnd w:id="7"/>
     </w:p>
     <w:p>
       <w:pPr>
@@ -5946,14 +5954,14 @@
       <w:pPr>
         <w:pStyle w:val="Ttulo2"/>
       </w:pPr>
-      <w:bookmarkStart w:id="7" w:name="_Toc5638523"/>
+      <w:bookmarkStart w:id="8" w:name="_Toc5638523"/>
       <w:r>
         <w:t>Antecedentes</w:t>
       </w:r>
       <w:r>
         <w:t xml:space="preserve"> (Análisis de lo existente)</w:t>
       </w:r>
-      <w:bookmarkEnd w:id="7"/>
+      <w:bookmarkEnd w:id="8"/>
     </w:p>
     <w:p>
       <w:pPr>
@@ -6070,6 +6078,7 @@
           <w:id w:val="-1481146487"/>
           <w:citation/>
         </w:sdtPr>
+        <w:sdtEndPr/>
         <w:sdtContent>
           <w:r>
             <w:fldChar w:fldCharType="begin"/>
@@ -6175,6 +6184,7 @@
           <w:id w:val="-57932556"/>
           <w:citation/>
         </w:sdtPr>
+        <w:sdtEndPr/>
         <w:sdtContent>
           <w:r>
             <w:fldChar w:fldCharType="begin"/>
@@ -6204,6 +6214,7 @@
           <w:id w:val="116032626"/>
           <w:citation/>
         </w:sdtPr>
+        <w:sdtEndPr/>
         <w:sdtContent>
           <w:r>
             <w:fldChar w:fldCharType="begin"/>
@@ -6260,6 +6271,7 @@
           <w:id w:val="-1216814501"/>
           <w:citation/>
         </w:sdtPr>
+        <w:sdtEndPr/>
         <w:sdtContent>
           <w:r>
             <w:fldChar w:fldCharType="begin"/>
@@ -6336,6 +6348,7 @@
           <w:id w:val="2106226271"/>
           <w:citation/>
         </w:sdtPr>
+        <w:sdtEndPr/>
         <w:sdtContent>
           <w:r>
             <w:fldChar w:fldCharType="begin"/>
@@ -6385,6 +6398,7 @@
           <w:id w:val="474182336"/>
           <w:citation/>
         </w:sdtPr>
+        <w:sdtEndPr/>
         <w:sdtContent>
           <w:r>
             <w:fldChar w:fldCharType="begin"/>
@@ -6437,6 +6451,7 @@
           <w:id w:val="-1571804938"/>
           <w:citation/>
         </w:sdtPr>
+        <w:sdtEndPr/>
         <w:sdtContent>
           <w:r>
             <w:fldChar w:fldCharType="begin"/>
@@ -6485,6 +6500,7 @@
           <w:id w:val="366810335"/>
           <w:citation/>
         </w:sdtPr>
+        <w:sdtEndPr/>
         <w:sdtContent>
           <w:r>
             <w:fldChar w:fldCharType="begin"/>
@@ -6538,6 +6554,7 @@
           <w:id w:val="1824853174"/>
           <w:citation/>
         </w:sdtPr>
+        <w:sdtEndPr/>
         <w:sdtContent>
           <w:r>
             <w:fldChar w:fldCharType="begin"/>
@@ -6570,6 +6587,7 @@
           <w:id w:val="1621492974"/>
           <w:citation/>
         </w:sdtPr>
+        <w:sdtEndPr/>
         <w:sdtContent>
           <w:r>
             <w:fldChar w:fldCharType="begin"/>
@@ -6748,6 +6766,7 @@
           <w:id w:val="354093294"/>
           <w:citation/>
         </w:sdtPr>
+        <w:sdtEndPr/>
         <w:sdtContent>
           <w:r>
             <w:fldChar w:fldCharType="begin"/>
@@ -6796,6 +6815,7 @@
           <w:id w:val="-1124383583"/>
           <w:citation/>
         </w:sdtPr>
+        <w:sdtEndPr/>
         <w:sdtContent>
           <w:r>
             <w:fldChar w:fldCharType="begin"/>
@@ -6850,6 +6870,7 @@
           <w:id w:val="-671493465"/>
           <w:citation/>
         </w:sdtPr>
+        <w:sdtEndPr/>
         <w:sdtContent>
           <w:r>
             <w:fldChar w:fldCharType="begin"/>
@@ -6885,6 +6906,7 @@
           <w:id w:val="440350293"/>
           <w:citation/>
         </w:sdtPr>
+        <w:sdtEndPr/>
         <w:sdtContent>
           <w:r>
             <w:fldChar w:fldCharType="begin"/>
@@ -6928,6 +6950,7 @@
           <w:id w:val="-2085373134"/>
           <w:citation/>
         </w:sdtPr>
+        <w:sdtEndPr/>
         <w:sdtContent>
           <w:r>
             <w:fldChar w:fldCharType="begin"/>
@@ -6966,6 +6989,7 @@
           <w:id w:val="-967427978"/>
           <w:citation/>
         </w:sdtPr>
+        <w:sdtEndPr/>
         <w:sdtContent>
           <w:r>
             <w:fldChar w:fldCharType="begin"/>
@@ -7022,6 +7046,7 @@
           <w:id w:val="-1570340851"/>
           <w:citation/>
         </w:sdtPr>
+        <w:sdtEndPr/>
         <w:sdtContent>
           <w:r>
             <w:fldChar w:fldCharType="begin"/>
@@ -7263,11 +7288,11 @@
       <w:pPr>
         <w:pStyle w:val="Ttulo1"/>
       </w:pPr>
-      <w:bookmarkStart w:id="8" w:name="_Toc5638524"/>
+      <w:bookmarkStart w:id="9" w:name="_Toc5638524"/>
       <w:r>
         <w:t>Necesidades empresariales para el desarrollo</w:t>
       </w:r>
-      <w:bookmarkEnd w:id="8"/>
+      <w:bookmarkEnd w:id="9"/>
     </w:p>
     <w:p>
       <w:pPr>
@@ -7306,12 +7331,12 @@
       <w:pPr>
         <w:pStyle w:val="Ttulo2"/>
       </w:pPr>
-      <w:bookmarkStart w:id="9" w:name="_Toc5638525"/>
+      <w:bookmarkStart w:id="10" w:name="_Toc5638525"/>
       <w:r>
         <w:lastRenderedPageBreak/>
         <w:t>¿Plan de empresa?</w:t>
       </w:r>
-      <w:bookmarkEnd w:id="9"/>
+      <w:bookmarkEnd w:id="10"/>
     </w:p>
     <w:p>
       <w:pPr>
@@ -7433,11 +7458,11 @@
       <w:pPr>
         <w:pStyle w:val="Ttulo2"/>
       </w:pPr>
-      <w:bookmarkStart w:id="10" w:name="_Toc5638526"/>
+      <w:bookmarkStart w:id="11" w:name="_Toc5638526"/>
       <w:r>
         <w:t>Recursos humanos</w:t>
       </w:r>
-      <w:bookmarkEnd w:id="10"/>
+      <w:bookmarkEnd w:id="11"/>
     </w:p>
     <w:p>
       <w:pPr>
@@ -7663,12 +7688,12 @@
       <w:pPr>
         <w:pStyle w:val="Ttulo2"/>
       </w:pPr>
-      <w:bookmarkStart w:id="11" w:name="_Toc5638527"/>
+      <w:bookmarkStart w:id="12" w:name="_Toc5638527"/>
       <w:r>
         <w:lastRenderedPageBreak/>
         <w:t>prevención de riesgos laborales</w:t>
       </w:r>
-      <w:bookmarkEnd w:id="11"/>
+      <w:bookmarkEnd w:id="12"/>
     </w:p>
     <w:p>
       <w:pPr>
@@ -7707,11 +7732,11 @@
       <w:pPr>
         <w:pStyle w:val="Ttulo3"/>
       </w:pPr>
-      <w:bookmarkStart w:id="12" w:name="_Toc5638528"/>
+      <w:bookmarkStart w:id="13" w:name="_Toc5638528"/>
       <w:r>
         <w:t>Riesgos laborales</w:t>
       </w:r>
-      <w:bookmarkEnd w:id="12"/>
+      <w:bookmarkEnd w:id="13"/>
     </w:p>
     <w:p>
       <w:pPr>
@@ -7761,6 +7786,7 @@
           <w:id w:val="-2013988482"/>
           <w:citation/>
         </w:sdtPr>
+        <w:sdtEndPr/>
         <w:sdtContent>
           <w:r>
             <w:fldChar w:fldCharType="begin"/>
@@ -7793,6 +7819,7 @@
           <w:id w:val="476804847"/>
           <w:citation/>
         </w:sdtPr>
+        <w:sdtEndPr/>
         <w:sdtContent>
           <w:r>
             <w:fldChar w:fldCharType="begin"/>
@@ -7825,6 +7852,7 @@
           <w:id w:val="-749654440"/>
           <w:citation/>
         </w:sdtPr>
+        <w:sdtEndPr/>
         <w:sdtContent>
           <w:r>
             <w:fldChar w:fldCharType="begin"/>
@@ -7857,6 +7885,7 @@
           <w:id w:val="639928014"/>
           <w:citation/>
         </w:sdtPr>
+        <w:sdtEndPr/>
         <w:sdtContent>
           <w:r>
             <w:fldChar w:fldCharType="begin"/>
@@ -7889,6 +7918,7 @@
           <w:id w:val="-1432191880"/>
           <w:citation/>
         </w:sdtPr>
+        <w:sdtEndPr/>
         <w:sdtContent>
           <w:r>
             <w:fldChar w:fldCharType="begin"/>
@@ -8204,11 +8234,11 @@
       <w:pPr>
         <w:pStyle w:val="Ttulo3"/>
       </w:pPr>
-      <w:bookmarkStart w:id="13" w:name="_Toc5638529"/>
+      <w:bookmarkStart w:id="14" w:name="_Toc5638529"/>
       <w:r>
         <w:t>Medidas preventivas</w:t>
       </w:r>
-      <w:bookmarkEnd w:id="13"/>
+      <w:bookmarkEnd w:id="14"/>
     </w:p>
     <w:p>
       <w:pPr>
@@ -8780,7 +8810,7 @@
       <w:r>
         <w:t>También sería deseable una comunicación fluida a todos los niveles para facilitar el intercambio de información y reducir la ambigüedad si no se dispone de la suficiente información al igual que conocer perfectamente las funciones y responsabilidades de cada puesto.</w:t>
       </w:r>
-      <w:bookmarkStart w:id="14" w:name="_Toc4842671"/>
+      <w:bookmarkStart w:id="15" w:name="_Toc4842671"/>
     </w:p>
     <w:p>
       <w:r>
@@ -8791,11 +8821,11 @@
       <w:pPr>
         <w:pStyle w:val="Ttulo2"/>
       </w:pPr>
-      <w:bookmarkStart w:id="15" w:name="_Toc5638530"/>
+      <w:bookmarkStart w:id="16" w:name="_Toc5638530"/>
       <w:r>
         <w:t>Iniciativa emprendedora</w:t>
       </w:r>
-      <w:bookmarkEnd w:id="15"/>
+      <w:bookmarkEnd w:id="16"/>
     </w:p>
     <w:p>
       <w:pPr>
@@ -8849,11 +8879,11 @@
       <w:pPr>
         <w:pStyle w:val="Ttulo3"/>
       </w:pPr>
-      <w:bookmarkStart w:id="16" w:name="_Toc5638531"/>
+      <w:bookmarkStart w:id="17" w:name="_Toc5638531"/>
       <w:r>
         <w:t>Forma jurídica</w:t>
       </w:r>
-      <w:bookmarkEnd w:id="16"/>
+      <w:bookmarkEnd w:id="17"/>
     </w:p>
     <w:p>
       <w:pPr>
@@ -8889,11 +8919,11 @@
       <w:pPr>
         <w:pStyle w:val="Ttulo3"/>
       </w:pPr>
-      <w:bookmarkStart w:id="17" w:name="_Toc5638532"/>
+      <w:bookmarkStart w:id="18" w:name="_Toc5638532"/>
       <w:r>
         <w:t>Trámites administrativos</w:t>
       </w:r>
-      <w:bookmarkEnd w:id="17"/>
+      <w:bookmarkEnd w:id="18"/>
     </w:p>
     <w:p>
       <w:pPr>
@@ -8935,11 +8965,11 @@
       <w:pPr>
         <w:pStyle w:val="Ttulo1"/>
       </w:pPr>
-      <w:bookmarkStart w:id="18" w:name="_Toc5638533"/>
+      <w:bookmarkStart w:id="19" w:name="_Toc5638533"/>
       <w:r>
         <w:t>Requisitos funcionales de la aplicación</w:t>
       </w:r>
-      <w:bookmarkEnd w:id="18"/>
+      <w:bookmarkEnd w:id="19"/>
     </w:p>
     <w:p>
       <w:pPr>
@@ -8963,7 +8993,7 @@
         <w:t>Steve Jobs</w:t>
       </w:r>
     </w:p>
-    <w:bookmarkEnd w:id="14"/>
+    <w:bookmarkEnd w:id="15"/>
     <w:p>
       <w:r>
         <w:t>Como ya he dicho se trata de que con reglas más o menos familiares a las del ajedrez hacer un tablero que irá disminuyendo conforme pasa el tiempo y así obligarse a pelearse en el centro. Tengo en mente varias variaciones más o menos simples del juego que elaboraré en las Especificaciones más adelante. Pero en general se trata de abarcar de manera global tanto el juego principal y apps asociadas como todo lo que se puede llegar a mover alrededor del juego en sí.</w:t>
@@ -9026,8 +9056,8 @@
       <w:pPr>
         <w:pStyle w:val="Ttulo2"/>
       </w:pPr>
-      <w:bookmarkStart w:id="19" w:name="_Toc4842673"/>
-      <w:bookmarkStart w:id="20" w:name="_Toc5638534"/>
+      <w:bookmarkStart w:id="20" w:name="_Toc4842673"/>
+      <w:bookmarkStart w:id="21" w:name="_Toc5638534"/>
       <w:r>
         <w:t xml:space="preserve">El juego en sí (En un primer estadio local y sin motores de </w:t>
       </w:r>
@@ -9039,8 +9069,8 @@
       <w:r>
         <w:t xml:space="preserve"> complejos).</w:t>
       </w:r>
-      <w:bookmarkEnd w:id="19"/>
       <w:bookmarkEnd w:id="20"/>
+      <w:bookmarkEnd w:id="21"/>
     </w:p>
     <w:p>
       <w:pPr>
@@ -9077,13 +9107,13 @@
       <w:pPr>
         <w:pStyle w:val="Ttulo3"/>
       </w:pPr>
-      <w:bookmarkStart w:id="21" w:name="_Toc4842674"/>
-      <w:bookmarkStart w:id="22" w:name="_Toc5638535"/>
+      <w:bookmarkStart w:id="22" w:name="_Toc4842674"/>
+      <w:bookmarkStart w:id="23" w:name="_Toc5638535"/>
       <w:r>
         <w:t>El tablero</w:t>
       </w:r>
-      <w:bookmarkEnd w:id="21"/>
       <w:bookmarkEnd w:id="22"/>
+      <w:bookmarkEnd w:id="23"/>
     </w:p>
     <w:p>
       <w:pPr>
@@ -9166,13 +9196,13 @@
       <w:pPr>
         <w:pStyle w:val="Ttulo3"/>
       </w:pPr>
-      <w:bookmarkStart w:id="23" w:name="_Toc4842675"/>
-      <w:bookmarkStart w:id="24" w:name="_Toc5638536"/>
+      <w:bookmarkStart w:id="24" w:name="_Toc4842675"/>
+      <w:bookmarkStart w:id="25" w:name="_Toc5638536"/>
       <w:r>
         <w:t>Número de jugadores</w:t>
       </w:r>
-      <w:bookmarkEnd w:id="23"/>
       <w:bookmarkEnd w:id="24"/>
+      <w:bookmarkEnd w:id="25"/>
       <w:r>
         <w:t xml:space="preserve"> </w:t>
       </w:r>
@@ -9219,13 +9249,13 @@
       <w:pPr>
         <w:pStyle w:val="Ttulo3"/>
       </w:pPr>
-      <w:bookmarkStart w:id="25" w:name="_Toc4842676"/>
-      <w:bookmarkStart w:id="26" w:name="_Toc5638537"/>
+      <w:bookmarkStart w:id="26" w:name="_Toc4842676"/>
+      <w:bookmarkStart w:id="27" w:name="_Toc5638537"/>
       <w:r>
         <w:t>Piezas y movimientos cambiados:</w:t>
       </w:r>
-      <w:bookmarkEnd w:id="25"/>
       <w:bookmarkEnd w:id="26"/>
+      <w:bookmarkEnd w:id="27"/>
     </w:p>
     <w:p>
       <w:r>
@@ -9922,7 +9952,7 @@
       <w:r>
         <w:t>de hacer cambios con esta regla en un futuro pero para esta implementación al que le coman el rey (o este desaparezca abruptamente por un costado del tablero) perderá la partida y desaparecerán el resto de las</w:t>
       </w:r>
-      <w:bookmarkStart w:id="27" w:name="_Toc4842677"/>
+      <w:bookmarkStart w:id="28" w:name="_Toc4842677"/>
       <w:r>
         <w:t>. Creo que es un buen compromiso entre el espíritu ajedrecístico natural y la complejidad de tener que ver si los otros contrincantes pueden (y/o quieren) salvar a un rey que supuestamente no puede hacer nada por salvarse en su siguiente turno.</w:t>
       </w:r>
@@ -9934,11 +9964,11 @@
       <w:pPr>
         <w:pStyle w:val="Ttulo3"/>
       </w:pPr>
-      <w:bookmarkStart w:id="28" w:name="_Toc5638538"/>
+      <w:bookmarkStart w:id="29" w:name="_Toc5638538"/>
       <w:r>
         <w:t>¿Turnos o Estrategia a tiempo real (Expansión)?</w:t>
       </w:r>
-      <w:bookmarkEnd w:id="28"/>
+      <w:bookmarkEnd w:id="29"/>
     </w:p>
     <w:p>
       <w:pPr>
@@ -10017,13 +10047,13 @@
       <w:pPr>
         <w:pStyle w:val="Ttulo2"/>
       </w:pPr>
-      <w:bookmarkStart w:id="29" w:name="_Toc4842678"/>
-      <w:bookmarkStart w:id="30" w:name="_Toc5638539"/>
+      <w:bookmarkStart w:id="30" w:name="_Toc4842678"/>
+      <w:bookmarkStart w:id="31" w:name="_Toc5638539"/>
       <w:r>
         <w:t>Escritura</w:t>
       </w:r>
-      <w:bookmarkEnd w:id="29"/>
       <w:bookmarkEnd w:id="30"/>
+      <w:bookmarkEnd w:id="31"/>
     </w:p>
     <w:p>
       <w:pPr>
@@ -10142,7 +10172,7 @@
       <w:pPr>
         <w:pStyle w:val="Ttulo2"/>
       </w:pPr>
-      <w:bookmarkStart w:id="31" w:name="_Toc5638540"/>
+      <w:bookmarkStart w:id="32" w:name="_Toc5638540"/>
       <w:r>
         <w:t>I</w:t>
       </w:r>
@@ -10155,7 +10185,7 @@
       <w:r>
         <w:t>rtificial</w:t>
       </w:r>
-      <w:bookmarkEnd w:id="31"/>
+      <w:bookmarkEnd w:id="32"/>
     </w:p>
     <w:p>
       <w:pPr>
@@ -10247,11 +10277,11 @@
       <w:pPr>
         <w:pStyle w:val="Ttulo2"/>
       </w:pPr>
-      <w:bookmarkStart w:id="32" w:name="_Toc5638541"/>
+      <w:bookmarkStart w:id="33" w:name="_Toc5638541"/>
       <w:r>
         <w:t>Funciones preliminares de BD</w:t>
       </w:r>
-      <w:bookmarkEnd w:id="32"/>
+      <w:bookmarkEnd w:id="33"/>
     </w:p>
     <w:p>
       <w:pPr>
@@ -10387,11 +10417,11 @@
       <w:pPr>
         <w:pStyle w:val="Ttulo2"/>
       </w:pPr>
-      <w:bookmarkStart w:id="33" w:name="_Toc5638542"/>
+      <w:bookmarkStart w:id="34" w:name="_Toc5638542"/>
       <w:r>
         <w:t>Expansiones</w:t>
       </w:r>
-      <w:bookmarkEnd w:id="33"/>
+      <w:bookmarkEnd w:id="34"/>
     </w:p>
     <w:p>
       <w:pPr>
@@ -10525,7 +10555,7 @@
       <w:pPr>
         <w:pStyle w:val="Ttulo1"/>
       </w:pPr>
-      <w:bookmarkStart w:id="34" w:name="_Toc5638543"/>
+      <w:bookmarkStart w:id="35" w:name="_Toc5638543"/>
       <w:r>
         <w:t>Ciclo de vida</w:t>
       </w:r>
@@ -10535,17 +10565,17 @@
       <w:r>
         <w:t>y Estructura del proyecto</w:t>
       </w:r>
-      <w:bookmarkEnd w:id="34"/>
+      <w:bookmarkEnd w:id="35"/>
     </w:p>
     <w:p>
       <w:pPr>
         <w:pStyle w:val="Ttulo2"/>
       </w:pPr>
-      <w:bookmarkStart w:id="35" w:name="_Toc5638544"/>
+      <w:bookmarkStart w:id="36" w:name="_Toc5638544"/>
       <w:r>
         <w:t>Ciclo de vida</w:t>
       </w:r>
-      <w:bookmarkEnd w:id="35"/>
+      <w:bookmarkEnd w:id="36"/>
     </w:p>
     <w:p>
       <w:pPr>
@@ -10585,7 +10615,7 @@
         </w:rPr>
         <w:lastRenderedPageBreak/>
         <w:drawing>
-          <wp:anchor distT="0" distB="0" distL="114300" distR="114300" simplePos="0" relativeHeight="251672576" behindDoc="0" locked="0" layoutInCell="1" allowOverlap="1" wp14:anchorId="20B5AD0E" wp14:editId="74BCA6FC">
+          <wp:anchor distT="0" distB="0" distL="114300" distR="114300" simplePos="0" relativeHeight="251672576" behindDoc="0" locked="0" layoutInCell="1" allowOverlap="1" wp14:anchorId="4C13958F" wp14:editId="265D6C03">
             <wp:simplePos x="0" y="0"/>
             <wp:positionH relativeFrom="margin">
               <wp:posOffset>194917</wp:posOffset>
@@ -11179,7 +11209,7 @@
         </w:rPr>
         <w:lastRenderedPageBreak/>
         <w:drawing>
-          <wp:anchor distT="0" distB="0" distL="114300" distR="114300" simplePos="0" relativeHeight="251673600" behindDoc="0" locked="0" layoutInCell="1" allowOverlap="1">
+          <wp:anchor distT="0" distB="0" distL="114300" distR="114300" simplePos="0" relativeHeight="251673600" behindDoc="0" locked="0" layoutInCell="1" allowOverlap="1" wp14:anchorId="6905797E" wp14:editId="1212BEC7">
             <wp:simplePos x="0" y="0"/>
             <wp:positionH relativeFrom="margin">
               <wp:align>right</wp:align>
@@ -11244,15 +11274,7 @@
       </w:r>
       <w:proofErr w:type="spellEnd"/>
       <w:r>
-        <w:t xml:space="preserve"> no verán la luz pública pero quería que estuviese aquí puesto el “organigrama” de como pensaba ir desarrollando como parando en cada una de ellas para un testeo más intensivo y un rediseño </w:t>
-      </w:r>
-      <w:proofErr w:type="gramStart"/>
-      <w:r>
-        <w:t>de</w:t>
-      </w:r>
-      <w:proofErr w:type="gramEnd"/>
-      <w:r>
-        <w:t xml:space="preserve"> requerimientos y diseño de la siguiente etapa.</w:t>
+        <w:t xml:space="preserve"> no verán la luz pública pero quería que estuviese aquí puesto el “organigrama” de como pensaba ir desarrollando como parando en cada una de ellas para un testeo más intensivo y un rediseño de requerimientos y diseño de la siguiente etapa.</w:t>
       </w:r>
     </w:p>
     <w:p>
@@ -11269,11 +11291,11 @@
       <w:pPr>
         <w:pStyle w:val="Ttulo2"/>
       </w:pPr>
-      <w:bookmarkStart w:id="36" w:name="_Toc5638545"/>
+      <w:bookmarkStart w:id="37" w:name="_Toc5638545"/>
       <w:r>
         <w:t>Camino a la versión Ruy López de Segura</w:t>
       </w:r>
-      <w:bookmarkEnd w:id="36"/>
+      <w:bookmarkEnd w:id="37"/>
     </w:p>
     <w:p>
       <w:pPr>
@@ -11350,35 +11372,17 @@
       <w:pPr>
         <w:pStyle w:val="Ttulo3"/>
       </w:pPr>
-      <w:bookmarkStart w:id="37" w:name="_Toc5638546"/>
+      <w:bookmarkStart w:id="38" w:name="_Toc5638546"/>
       <w:proofErr w:type="spellStart"/>
       <w:r>
         <w:t>Prototipado</w:t>
       </w:r>
-      <w:bookmarkEnd w:id="37"/>
-      <w:proofErr w:type="spellEnd"/>
-    </w:p>
-    <w:p>
-      <w:r>
-        <w:t>Cuando se hace el análisis de requisitos (la primera etapa de cualquier ciclo de vida) tener un prototipo ayuda a probar</w:t>
-      </w:r>
-      <w:r>
-        <w:t xml:space="preserve"> la funcion</w:t>
-      </w:r>
-      <w:r>
-        <w:t>alidad y</w:t>
-      </w:r>
-      <w:r>
-        <w:t xml:space="preserve"> la usabilidad del sistema</w:t>
-      </w:r>
-      <w:r>
-        <w:t xml:space="preserve"> antes de empezar las etapas de diseño y de desarrollar el programa en realidad.</w:t>
-      </w:r>
-      <w:r>
-        <w:t xml:space="preserve"> De esta</w:t>
-      </w:r>
-      <w:r>
-        <w:t xml:space="preserve"> forma se puede conseguir una mejor comunicación a la hora de presentar los diseños o incluso ahorrar tiempo y recursos dado que es significativamente más barato de desarrollar un prototipo que el producto final para ver si es lo que se quer</w:t>
+      <w:bookmarkEnd w:id="38"/>
+      <w:proofErr w:type="spellEnd"/>
+    </w:p>
+    <w:p>
+      <w:r>
+        <w:t>Cuando se hace el análisis de requisitos (la primera etapa de cualquier ciclo de vida) tener un prototipo ayuda a probar la funcionalidad y la usabilidad del sistema antes de empezar las etapas de diseño y de desarrollar el programa en realidad. De esta forma se puede conseguir una mejor comunicación a la hora de presentar los diseños o incluso ahorrar tiempo y recursos dado que es significativamente más barato de desarrollar un prototipo que el producto final para ver si es lo que se quer</w:t>
       </w:r>
       <w:r>
         <w:t xml:space="preserve">ía (entre otras cosas te ahorras de programar todas las capas necesarias o tener datos completos, </w:t>
@@ -11537,128 +11541,185 @@
       </w:r>
     </w:p>
     <w:p>
+      <w:r>
+        <w:t xml:space="preserve">Antes de cambiar de apartado me gustaría añadir que otras pantallas que sirvieron como prototipo de </w:t>
+      </w:r>
+    </w:p>
+    <w:p>
       <w:pPr>
         <w:pStyle w:val="Ttulo3"/>
       </w:pPr>
-      <w:bookmarkStart w:id="38" w:name="_Toc5638547"/>
+      <w:bookmarkStart w:id="39" w:name="_Toc5638547"/>
       <w:r>
         <w:t>Control de versiones</w:t>
       </w:r>
-      <w:bookmarkEnd w:id="38"/>
-    </w:p>
-    <w:p>
+      <w:bookmarkEnd w:id="39"/>
+    </w:p>
+    <w:p>
+      <w:r>
+        <w:t>Usar un sistema de control de versiones es imprescindible cuando se realizan</w:t>
+      </w:r>
+      <w:r>
+        <w:t xml:space="preserve"> proyectos en equipo. En este caso al trabajar de una forma individual pues las ventajas son menos aparentes. De todas maneras creo que es una buena idea usarlo porque permite una mejor organización, sirve hasta en un momento dado para tener copia de seguridad, ayuda a acostumbrarse a usarlo y a aprenderlo. La plataforma escogida ha sido </w:t>
+      </w:r>
+      <w:proofErr w:type="spellStart"/>
+      <w:r>
+        <w:t>github</w:t>
+      </w:r>
+      <w:proofErr w:type="spellEnd"/>
+      <w:sdt>
+        <w:sdtPr>
+          <w:id w:val="-1631698459"/>
+          <w:citation/>
+        </w:sdtPr>
+        <w:sdtEndPr/>
+        <w:sdtContent>
+          <w:r>
+            <w:fldChar w:fldCharType="begin"/>
+          </w:r>
+          <w:r>
+            <w:instrText xml:space="preserve"> CITATION git \l 3082 </w:instrText>
+          </w:r>
+          <w:r>
+            <w:fldChar w:fldCharType="separate"/>
+          </w:r>
+          <w:r>
+            <w:rPr>
+              <w:noProof/>
+            </w:rPr>
+            <w:t xml:space="preserve"> </w:t>
+          </w:r>
+          <w:r>
+            <w:rPr>
+              <w:noProof/>
+            </w:rPr>
+            <w:t>[22]</w:t>
+          </w:r>
+          <w:r>
+            <w:fldChar w:fldCharType="end"/>
+          </w:r>
+        </w:sdtContent>
+      </w:sdt>
+      <w:r>
+        <w:t xml:space="preserve"> que usa </w:t>
+      </w:r>
+      <w:proofErr w:type="spellStart"/>
+      <w:r>
+        <w:t>git</w:t>
+      </w:r>
+      <w:proofErr w:type="spellEnd"/>
+      <w:sdt>
+        <w:sdtPr>
+          <w:id w:val="-185440318"/>
+          <w:citation/>
+        </w:sdtPr>
+        <w:sdtEndPr/>
+        <w:sdtContent>
+          <w:r>
+            <w:fldChar w:fldCharType="begin"/>
+          </w:r>
+          <w:r>
+            <w:instrText xml:space="preserve"> CITATION git1 \l 3082 </w:instrText>
+          </w:r>
+          <w:r>
+            <w:fldChar w:fldCharType="separate"/>
+          </w:r>
+          <w:r>
+            <w:rPr>
+              <w:noProof/>
+            </w:rPr>
+            <w:t xml:space="preserve"> </w:t>
+          </w:r>
+          <w:r>
+            <w:rPr>
+              <w:noProof/>
+            </w:rPr>
+            <w:t>[23]</w:t>
+          </w:r>
+          <w:r>
+            <w:fldChar w:fldCharType="end"/>
+          </w:r>
+        </w:sdtContent>
+      </w:sdt>
+      <w:r>
+        <w:t>.</w:t>
+      </w:r>
+    </w:p>
+    <w:p>
+      <w:r>
+        <w:t xml:space="preserve">Aviso para que no os asustéis si intentáis mirar el repositorio: Aunque la forma habitual es usar una rama para las modificaciones e ir usando la </w:t>
+      </w:r>
+      <w:proofErr w:type="spellStart"/>
+      <w:r>
+        <w:t>main</w:t>
+      </w:r>
+      <w:proofErr w:type="spellEnd"/>
+      <w:r>
+        <w:t xml:space="preserve"> para versiones más o menos estables (o que al menos compilen), al trabajar de momento yo sólo pues no he seguido ese convenio sino que simplemente estoy poniendo todo en la rama principal y si el </w:t>
+      </w:r>
+      <w:proofErr w:type="spellStart"/>
+      <w:r>
+        <w:t>commit</w:t>
+      </w:r>
+      <w:proofErr w:type="spellEnd"/>
+      <w:r>
+        <w:t xml:space="preserve"> del día no ha llegado a tener algo decente pues así se ha quedado.</w:t>
+      </w:r>
       <w:r>
         <w:t xml:space="preserve"> </w:t>
       </w:r>
     </w:p>
     <w:p>
-      <w:pPr>
-        <w:pStyle w:val="Ttulo1"/>
-      </w:pPr>
-      <w:bookmarkStart w:id="39" w:name="_Toc5638548"/>
-      <w:r>
-        <w:t>Análisis y diseño</w:t>
-      </w:r>
-      <w:bookmarkEnd w:id="39"/>
-    </w:p>
-    <w:p>
-      <w:pPr>
-        <w:pStyle w:val="Ttulo2"/>
-      </w:pPr>
-      <w:bookmarkStart w:id="40" w:name="_Toc5638549"/>
-      <w:r>
-        <w:t>Diagrama de arquitectura</w:t>
-      </w:r>
-      <w:bookmarkEnd w:id="40"/>
-    </w:p>
-    <w:p>
-      <w:pPr>
-        <w:pStyle w:val="Ttulo2"/>
-      </w:pPr>
-      <w:bookmarkStart w:id="41" w:name="_Toc5638550"/>
-      <w:r>
-        <w:t>diagrama de casos de uso</w:t>
-      </w:r>
-      <w:bookmarkEnd w:id="41"/>
-    </w:p>
-    <w:p>
-      <w:pPr>
-        <w:pStyle w:val="Ttulo2"/>
-      </w:pPr>
-      <w:bookmarkStart w:id="42" w:name="_Toc5638551"/>
-      <w:r>
-        <w:t>diagrama de clases</w:t>
-      </w:r>
-      <w:bookmarkEnd w:id="42"/>
-    </w:p>
-    <w:p>
-      <w:pPr>
-        <w:pStyle w:val="Ttulo3"/>
-      </w:pPr>
-      <w:bookmarkStart w:id="43" w:name="_Toc5638552"/>
-      <w:r>
-        <w:t xml:space="preserve">Clases </w:t>
-      </w:r>
-      <w:proofErr w:type="spellStart"/>
-      <w:r>
-        <w:t>Board</w:t>
-      </w:r>
-      <w:proofErr w:type="spellEnd"/>
-      <w:r>
-        <w:t xml:space="preserve"> y Casilla</w:t>
-      </w:r>
-      <w:bookmarkEnd w:id="43"/>
-    </w:p>
-    <w:p>
-      <w:r>
-        <w:t xml:space="preserve">La clave de mi implementación será la clase </w:t>
-      </w:r>
-      <w:proofErr w:type="spellStart"/>
-      <w:r>
-        <w:t>Board</w:t>
-      </w:r>
-      <w:proofErr w:type="spellEnd"/>
-      <w:r>
-        <w:t xml:space="preserve">. </w:t>
-      </w:r>
-    </w:p>
-    <w:p>
-      <w:r>
-        <w:t xml:space="preserve">Aunque el nombre no le hace justicia porque aparte del tablero en sí (como </w:t>
-      </w:r>
-      <w:proofErr w:type="spellStart"/>
-      <w:r>
-        <w:t>ArrayList</w:t>
-      </w:r>
-      <w:proofErr w:type="spellEnd"/>
-      <w:r>
-        <w:t xml:space="preserve"> de Casillas) contendrá casi toda la información para reflejar un instante del juego en sí (</w:t>
-      </w:r>
-      <w:proofErr w:type="spellStart"/>
-      <w:r>
-        <w:t>p.e</w:t>
-      </w:r>
-      <w:proofErr w:type="spellEnd"/>
-      <w:r>
-        <w:t xml:space="preserve">. el tamaño del tablero inicial y actual, el turno </w:t>
+      <w:r>
+        <w:t xml:space="preserve">Espero que a fecha de finalización del proyecto “congelaré” ya una versión más o menos estable en la rama principal y ya crearé mis propias ramas para las “expansiones”. Pero de momento seguiré trabajando así por </w:t>
       </w:r>
       <w:r>
         <w:lastRenderedPageBreak/>
-        <w:t xml:space="preserve">del jugador al que le gusta jugar, los jugadores que permanecen activo, el tiempo de cada jugador. De esta manera estará preparado para cuando tenga que hacer la versión </w:t>
-      </w:r>
-      <w:proofErr w:type="spellStart"/>
-      <w:r>
-        <w:t>multiplayer</w:t>
-      </w:r>
-      <w:proofErr w:type="spellEnd"/>
-      <w:r>
-        <w:t xml:space="preserve"> sea tan sencillo como mandar este objeto</w:t>
-      </w:r>
-      <w:r>
-        <w:t xml:space="preserve"> a todos los usuarios para actualizar el estado de la partida (evidentemente cada uno de los usuarios ya tendría los datos “estáticos” (por llamarlo de alguna manera ya que no van a variar a lo largo de una partida y han podido “transmitirse” al principio) correspondientes a los jugadores).</w:t>
-      </w:r>
-    </w:p>
-    <w:p/>
+        <w:t>comodidad o pereza y más teniendo en cuenta que en teoría estoy manteniendo el repositorio como privado gracias a ser la cuenta educativa del instituto.</w:t>
+      </w:r>
+    </w:p>
+    <w:p>
+      <w:r>
+        <w:t xml:space="preserve">Pero </w:t>
+      </w:r>
+      <w:proofErr w:type="spellStart"/>
+      <w:r>
+        <w:t>github</w:t>
+      </w:r>
+      <w:proofErr w:type="spellEnd"/>
+      <w:r>
+        <w:t xml:space="preserve"> es algo más que un lugar para tener una copia descargable y un histórico de versiones para poder volver a otros momentos. No he usado (y menos bien) muchas de sus características (algunas de las cuales por la cuestión clara de que está pensado para el desarrollo en equipo y claro cuando el equipo es uno… pocos </w:t>
+      </w:r>
+      <w:proofErr w:type="spellStart"/>
+      <w:r>
+        <w:t>pull</w:t>
+      </w:r>
+      <w:proofErr w:type="spellEnd"/>
+      <w:r>
+        <w:t xml:space="preserve"> </w:t>
+      </w:r>
+      <w:proofErr w:type="spellStart"/>
+      <w:r>
+        <w:t>request</w:t>
+      </w:r>
+      <w:proofErr w:type="spellEnd"/>
+      <w:r>
+        <w:t xml:space="preserve">, colaboradores, </w:t>
+      </w:r>
+      <w:proofErr w:type="spellStart"/>
+      <w:r>
+        <w:t>etc</w:t>
+      </w:r>
+      <w:proofErr w:type="spellEnd"/>
+      <w:r>
+        <w:t xml:space="preserve"> puedo usar). Pero sí que he explorado algunas de sus funcionalidades.</w:t>
+      </w:r>
+    </w:p>
+    <w:p>
+      <w:r>
+        <w:t xml:space="preserve">Tiene la posibilidad de crear wikis (de hecho en algún momento crearé unas pocas páginas para que sirva como wiki del proyecto pero no está en el calendario). </w:t>
+      </w:r>
+    </w:p>
     <w:p>
       <w:r>
         <w:rPr>
@@ -11666,7 +11727,462 @@
           <w:lang w:eastAsia="es-ES"/>
         </w:rPr>
         <w:drawing>
-          <wp:inline distT="0" distB="0" distL="0" distR="0" wp14:anchorId="0EDBB77D" wp14:editId="1E1AECBC">
+          <wp:anchor distT="0" distB="0" distL="114300" distR="114300" simplePos="0" relativeHeight="251674624" behindDoc="0" locked="0" layoutInCell="1" allowOverlap="1" wp14:anchorId="742D9043" wp14:editId="13044E7B">
+            <wp:simplePos x="0" y="0"/>
+            <wp:positionH relativeFrom="margin">
+              <wp:align>center</wp:align>
+            </wp:positionH>
+            <wp:positionV relativeFrom="paragraph">
+              <wp:posOffset>375247</wp:posOffset>
+            </wp:positionV>
+            <wp:extent cx="5686642" cy="2633345"/>
+            <wp:effectExtent l="0" t="0" r="9525" b="0"/>
+            <wp:wrapTopAndBottom/>
+            <wp:docPr id="12" name="Imagen 12"/>
+            <wp:cNvGraphicFramePr>
+              <a:graphicFrameLocks xmlns:a="http://schemas.openxmlformats.org/drawingml/2006/main" noChangeAspect="1"/>
+            </wp:cNvGraphicFramePr>
+            <a:graphic xmlns:a="http://schemas.openxmlformats.org/drawingml/2006/main">
+              <a:graphicData uri="http://schemas.openxmlformats.org/drawingml/2006/picture">
+                <pic:pic xmlns:pic="http://schemas.openxmlformats.org/drawingml/2006/picture">
+                  <pic:nvPicPr>
+                    <pic:cNvPr id="12" name="proyecto.png"/>
+                    <pic:cNvPicPr/>
+                  </pic:nvPicPr>
+                  <pic:blipFill>
+                    <a:blip r:embed="rId18">
+                      <a:extLst>
+                        <a:ext uri="{28A0092B-C50C-407E-A947-70E740481C1C}">
+                          <a14:useLocalDpi xmlns:a14="http://schemas.microsoft.com/office/drawing/2010/main" val="0"/>
+                        </a:ext>
+                      </a:extLst>
+                    </a:blip>
+                    <a:stretch>
+                      <a:fillRect/>
+                    </a:stretch>
+                  </pic:blipFill>
+                  <pic:spPr>
+                    <a:xfrm>
+                      <a:off x="0" y="0"/>
+                      <a:ext cx="5686642" cy="2633345"/>
+                    </a:xfrm>
+                    <a:prstGeom prst="rect">
+                      <a:avLst/>
+                    </a:prstGeom>
+                  </pic:spPr>
+                </pic:pic>
+              </a:graphicData>
+            </a:graphic>
+          </wp:anchor>
+        </w:drawing>
+      </w:r>
+      <w:r>
+        <w:t>Crear proyectos</w:t>
+      </w:r>
+      <w:r>
+        <w:t xml:space="preserve">. Que te permite de una manera sencilla hacer paneles </w:t>
+      </w:r>
+      <w:proofErr w:type="spellStart"/>
+      <w:r>
+        <w:t>Kanban</w:t>
+      </w:r>
+      <w:proofErr w:type="spellEnd"/>
+      <w:r>
+        <w:t xml:space="preserve"> para ir haciendo una planificación del proyecto dividiendo las cosas en tareas para hacer, en progreso, </w:t>
+      </w:r>
+      <w:proofErr w:type="gramStart"/>
+      <w:r>
+        <w:t>realizadas</w:t>
+      </w:r>
+      <w:proofErr w:type="gramEnd"/>
+      <w:r>
+        <w:t xml:space="preserve"> (o los paneles </w:t>
+      </w:r>
+      <w:proofErr w:type="spellStart"/>
+      <w:r>
+        <w:t>Kanban</w:t>
+      </w:r>
+      <w:proofErr w:type="spellEnd"/>
+      <w:r>
+        <w:t xml:space="preserve"> que desees). Puede parecer sencillo (lo es) pero eso permite tener anotado lo que hay que hacer y comenzar a planificar y organizar el trabajo en equipo. También se puede establecer </w:t>
+      </w:r>
+      <w:proofErr w:type="spellStart"/>
+      <w:r>
+        <w:t>issues</w:t>
+      </w:r>
+      <w:proofErr w:type="spellEnd"/>
+      <w:r>
+        <w:t xml:space="preserve"> (problemas, bugs, tareas a realizar…) y asignarlas a un colaborador, configurar su prioridad, color, etc. Realizar </w:t>
+      </w:r>
+      <w:proofErr w:type="spellStart"/>
+      <w:r>
+        <w:t>tags</w:t>
+      </w:r>
+      <w:proofErr w:type="spellEnd"/>
+      <w:r>
+        <w:t xml:space="preserve"> </w:t>
+      </w:r>
+      <w:proofErr w:type="spellStart"/>
+      <w:r>
+        <w:t>releases</w:t>
+      </w:r>
+      <w:proofErr w:type="spellEnd"/>
+      <w:r>
+        <w:t xml:space="preserve"> (etiquetar las versiones si han de poder bajarse).</w:t>
+      </w:r>
+    </w:p>
+    <w:p>
+      <w:r>
+        <w:t xml:space="preserve">No he usado casi nada de esto al ser de momento todo una tarea individual (así que lo he usado brevemente para auto-organizarme pero poco más). Pero quiero destacar la potencia de la plataforma en todos estos menesteres y recomendaría ahondar e investigar en las distintas posibilidades que se ofrece con </w:t>
+      </w:r>
+      <w:proofErr w:type="spellStart"/>
+      <w:r>
+        <w:t>github</w:t>
+      </w:r>
+      <w:proofErr w:type="spellEnd"/>
+      <w:r>
+        <w:t>.</w:t>
+      </w:r>
+    </w:p>
+    <w:p>
+      <w:r>
+        <w:t xml:space="preserve">La herramienta que sí que he usado más en la realización de este proyecto es </w:t>
+      </w:r>
+      <w:proofErr w:type="spellStart"/>
+      <w:r>
+        <w:t>GitHub</w:t>
+      </w:r>
+      <w:proofErr w:type="spellEnd"/>
+      <w:r>
+        <w:t xml:space="preserve"> </w:t>
+      </w:r>
+      <w:proofErr w:type="spellStart"/>
+      <w:r>
+        <w:t>pages</w:t>
+      </w:r>
+      <w:proofErr w:type="spellEnd"/>
+      <w:r>
+        <w:t>.</w:t>
+      </w:r>
+      <w:r>
+        <w:t xml:space="preserve"> </w:t>
+      </w:r>
+      <w:proofErr w:type="spellStart"/>
+      <w:r>
+        <w:t>GitHub</w:t>
+      </w:r>
+      <w:proofErr w:type="spellEnd"/>
+      <w:r>
+        <w:t xml:space="preserve"> </w:t>
+      </w:r>
+      <w:proofErr w:type="spellStart"/>
+      <w:r>
+        <w:t>pages</w:t>
+      </w:r>
+      <w:proofErr w:type="spellEnd"/>
+      <w:r>
+        <w:t xml:space="preserve"> es un servicio </w:t>
+      </w:r>
+      <w:r>
+        <w:t xml:space="preserve">libre </w:t>
+      </w:r>
+      <w:r>
+        <w:t xml:space="preserve">de hosting estático diseñado para albergar páginas web directamente de un repositorio </w:t>
+      </w:r>
+      <w:proofErr w:type="spellStart"/>
+      <w:r>
+        <w:t>GitHub</w:t>
+      </w:r>
+      <w:proofErr w:type="spellEnd"/>
+      <w:r>
+        <w:t xml:space="preserve"> </w:t>
+      </w:r>
+      <w:r>
+        <w:t xml:space="preserve">tanto para la organización, un proyecto/repositorio o una página personal. </w:t>
+      </w:r>
+    </w:p>
+    <w:p>
+      <w:r>
+        <w:lastRenderedPageBreak/>
+        <w:t xml:space="preserve">Que sea estático es una desventaja pues no soporta ni permite el uso de código de servidor como PHP, Ruby o </w:t>
+      </w:r>
+      <w:r>
+        <w:t>Pytho</w:t>
+      </w:r>
+      <w:r>
+        <w:t xml:space="preserve">n. Pero a cambio de esto permite publicar rápida y sencillamente contenido web con el repositorio integrado. </w:t>
+      </w:r>
+    </w:p>
+    <w:p>
+      <w:r>
+        <w:t xml:space="preserve">Para </w:t>
+      </w:r>
+      <w:r>
+        <w:t xml:space="preserve">ir publicando material </w:t>
+      </w:r>
+      <w:r>
+        <w:t xml:space="preserve">he usado lenguaje de marcado </w:t>
+      </w:r>
+      <w:proofErr w:type="spellStart"/>
+      <w:r>
+        <w:t>markdown</w:t>
+      </w:r>
+      <w:proofErr w:type="spellEnd"/>
+      <w:r>
+        <w:t xml:space="preserve"> y </w:t>
+      </w:r>
+      <w:proofErr w:type="spellStart"/>
+      <w:r>
+        <w:t>html</w:t>
+      </w:r>
+      <w:proofErr w:type="spellEnd"/>
+      <w:r>
+        <w:t xml:space="preserve"> en algún caso. Probando en local gracias a Jekyll (que a su vez requiere la instalación de Ruby y de algunas de sus gemas). Pero vamos así dicho suena mucho más difícil de lo que es; y al final creo que podré enlazar una página sobre el autor (donde prácticamente será un </w:t>
+      </w:r>
+      <w:proofErr w:type="spellStart"/>
+      <w:r>
+        <w:t>curriculum</w:t>
+      </w:r>
+      <w:proofErr w:type="spellEnd"/>
+      <w:r>
+        <w:t xml:space="preserve"> vitae) con la página del repositorio para poder descargarte el proyecto, leer algunos artículos sobre el </w:t>
+      </w:r>
+      <w:proofErr w:type="spellStart"/>
+      <w:r>
+        <w:t>Chess</w:t>
+      </w:r>
+      <w:proofErr w:type="spellEnd"/>
+      <w:r>
+        <w:t xml:space="preserve"> </w:t>
+      </w:r>
+      <w:proofErr w:type="spellStart"/>
+      <w:r>
+        <w:t>Battle</w:t>
+      </w:r>
+      <w:proofErr w:type="spellEnd"/>
+      <w:r>
+        <w:t xml:space="preserve"> </w:t>
+      </w:r>
+      <w:proofErr w:type="spellStart"/>
+      <w:r>
+        <w:t>Royale</w:t>
+      </w:r>
+      <w:proofErr w:type="spellEnd"/>
+      <w:r>
+        <w:t xml:space="preserve">, y donde además le adjuntaré la documentación creada con </w:t>
+      </w:r>
+      <w:proofErr w:type="spellStart"/>
+      <w:r>
+        <w:t>javadoc</w:t>
+      </w:r>
+      <w:proofErr w:type="spellEnd"/>
+      <w:r>
+        <w:t xml:space="preserve"> de las clases que se vayan realizando.</w:t>
+      </w:r>
+    </w:p>
+    <w:p>
+      <w:r>
+        <w:t xml:space="preserve">Invito a verlo todo en </w:t>
+      </w:r>
+      <w:hyperlink r:id="rId19" w:history="1">
+        <w:r>
+          <w:rPr>
+            <w:rStyle w:val="Hipervnculo"/>
+          </w:rPr>
+          <w:t>https://luispivo.github.io/ChessBattleRoyale/</w:t>
+        </w:r>
+      </w:hyperlink>
+      <w:r>
+        <w:t xml:space="preserve">. Aunque haya elegido un tema soportado directamente es bastante sencillo modificar los </w:t>
+      </w:r>
+      <w:proofErr w:type="spellStart"/>
+      <w:r>
+        <w:t>css</w:t>
+      </w:r>
+      <w:proofErr w:type="spellEnd"/>
+      <w:r>
+        <w:t xml:space="preserve"> y hacerlo a tu gusto. Como siempre cuanto más azúcar más dulce. Pero creo que como principio para diseñar y crear un sitio web queda más que aparente.</w:t>
+      </w:r>
+    </w:p>
+    <w:p>
+      <w:r>
+        <w:t>Con todo ello tengo centralizado y al alcance de cualquiera tanto el código fuente del proyecto, la documentación del proyecto (tanto del código como del proyecto en sí como diagramas que se realicen y todo lo relacionado), páginas web para dar información a los usuarios (tutoriales, guías, enlaces, lo que se nos ocurra…). ¿Se puede pedir algo más?</w:t>
+      </w:r>
+    </w:p>
+    <w:p>
+      <w:r>
+        <w:t xml:space="preserve">Es evidente que para un nivel comercial necesitaría otro tipo de herramientas (para </w:t>
+      </w:r>
+      <w:proofErr w:type="spellStart"/>
+      <w:r>
+        <w:t>p.e</w:t>
+      </w:r>
+      <w:proofErr w:type="spellEnd"/>
+      <w:r>
+        <w:t>. tener código en el servidor para sacar lista de rankings y demás) pero al nivel al que se encuentra actualmente el proyecto…</w:t>
+      </w:r>
+    </w:p>
+    <w:p>
+      <w:pPr>
+        <w:pStyle w:val="Ttulo1"/>
+      </w:pPr>
+      <w:bookmarkStart w:id="40" w:name="_Toc5638548"/>
+      <w:r>
+        <w:t>Análisis y diseño</w:t>
+      </w:r>
+      <w:bookmarkEnd w:id="40"/>
+    </w:p>
+    <w:p>
+      <w:pPr>
+        <w:pStyle w:val="Ttulo2"/>
+      </w:pPr>
+      <w:bookmarkStart w:id="41" w:name="_Toc5638549"/>
+      <w:r>
+        <w:t>Diagrama de arquitectura</w:t>
+      </w:r>
+      <w:bookmarkEnd w:id="41"/>
+    </w:p>
+    <w:p>
+      <w:pPr>
+        <w:pStyle w:val="Ttulo2"/>
+      </w:pPr>
+      <w:bookmarkStart w:id="42" w:name="_Toc5638550"/>
+      <w:r>
+        <w:t>diagrama de casos de uso</w:t>
+      </w:r>
+      <w:bookmarkEnd w:id="42"/>
+    </w:p>
+    <w:p>
+      <w:pPr>
+        <w:pStyle w:val="Ttulo2"/>
+      </w:pPr>
+      <w:bookmarkStart w:id="43" w:name="_Toc5638551"/>
+      <w:r>
+        <w:t>diagrama de clases</w:t>
+      </w:r>
+      <w:bookmarkEnd w:id="43"/>
+    </w:p>
+    <w:p>
+      <w:pPr>
+        <w:pStyle w:val="Ttulo3"/>
+      </w:pPr>
+      <w:bookmarkStart w:id="44" w:name="_Toc5638552"/>
+      <w:r>
+        <w:t xml:space="preserve">Clases </w:t>
+      </w:r>
+      <w:proofErr w:type="spellStart"/>
+      <w:r>
+        <w:t>Board</w:t>
+      </w:r>
+      <w:proofErr w:type="spellEnd"/>
+      <w:r>
+        <w:t xml:space="preserve"> y Casilla</w:t>
+      </w:r>
+      <w:bookmarkEnd w:id="44"/>
+    </w:p>
+    <w:p>
+      <w:r>
+        <w:t xml:space="preserve">La clave de mi implementación será la clase </w:t>
+      </w:r>
+      <w:proofErr w:type="spellStart"/>
+      <w:r>
+        <w:t>Board</w:t>
+      </w:r>
+      <w:proofErr w:type="spellEnd"/>
+      <w:r>
+        <w:t xml:space="preserve">. </w:t>
+      </w:r>
+    </w:p>
+    <w:p>
+      <w:r>
+        <w:t xml:space="preserve">Aunque el nombre no le hace justicia porque aparte del tablero en sí (como </w:t>
+      </w:r>
+      <w:proofErr w:type="spellStart"/>
+      <w:r>
+        <w:t>ArrayList</w:t>
+      </w:r>
+      <w:proofErr w:type="spellEnd"/>
+      <w:r>
+        <w:t xml:space="preserve"> de Casillas) contendrá casi toda la información para reflejar un instante del juego en sí (</w:t>
+      </w:r>
+      <w:proofErr w:type="spellStart"/>
+      <w:r>
+        <w:t>p.e</w:t>
+      </w:r>
+      <w:proofErr w:type="spellEnd"/>
+      <w:r>
+        <w:t xml:space="preserve">. el tamaño del tablero inicial y actual, el turno del jugador al que le gusta jugar, los jugadores que permanecen activo, el </w:t>
+      </w:r>
+      <w:r>
+        <w:lastRenderedPageBreak/>
+        <w:t xml:space="preserve">tiempo de cada jugador. De esta manera estará preparado para cuando tenga que hacer la versión </w:t>
+      </w:r>
+      <w:proofErr w:type="spellStart"/>
+      <w:r>
+        <w:t>multiplayer</w:t>
+      </w:r>
+      <w:proofErr w:type="spellEnd"/>
+      <w:r>
+        <w:t xml:space="preserve"> sea tan sencillo como mandar este objeto</w:t>
+      </w:r>
+      <w:r>
+        <w:t xml:space="preserve"> a todos los usuarios para actualizar el estado de la partida (evidentemente cada uno de los usuarios ya tendría los datos “estáticos” (por llamarlo de alguna manera ya que no van a variar a lo largo de una partida y han podido “transmitirse” al principio) correspondientes a los jugadores).</w:t>
+      </w:r>
+    </w:p>
+    <w:p>
+      <w:r>
+        <w:t xml:space="preserve">PREGUNTAR: Una de las cosas que tengo dudas sobre el esquema es donde pongo el tiempo… En principio tendría que ser 4 valores (1 por jugador) pero también en el ritmo </w:t>
+      </w:r>
+      <w:proofErr w:type="spellStart"/>
+      <w:r>
+        <w:t>Bronsteiniano</w:t>
+      </w:r>
+      <w:proofErr w:type="spellEnd"/>
+      <w:r>
+        <w:t xml:space="preserve"> lo mismo necesito por jugada… y aparte tienen que tener acceso los 4 jugadores así que parece que lo ideal es tenerlo en </w:t>
+      </w:r>
+      <w:proofErr w:type="spellStart"/>
+      <w:r>
+        <w:t>Board</w:t>
+      </w:r>
+      <w:proofErr w:type="spellEnd"/>
+      <w:r>
+        <w:t xml:space="preserve"> también pero así junto con casillas y demás … no sé parece raro</w:t>
+      </w:r>
+    </w:p>
+    <w:p>
+      <w:r>
+        <w:t>PREGUNTAR 2:</w:t>
+      </w:r>
+      <w:r>
+        <w:t xml:space="preserve"> Para añadir a la duda… si mando tablero es más “seguro” porque todos tienen la misma </w:t>
+      </w:r>
+      <w:proofErr w:type="spellStart"/>
+      <w:r>
+        <w:t>info</w:t>
+      </w:r>
+      <w:proofErr w:type="spellEnd"/>
+      <w:r>
+        <w:t xml:space="preserve">  pero lo mismo es más sencillo solo enviar notación y tiempos que ese objeto que a su vez tiene </w:t>
+      </w:r>
+      <w:proofErr w:type="spellStart"/>
+      <w:r>
+        <w:t>chorrocientas</w:t>
+      </w:r>
+      <w:proofErr w:type="spellEnd"/>
+      <w:r>
+        <w:t xml:space="preserve"> casillas, etc. ¿Qué será mejor?</w:t>
+      </w:r>
+    </w:p>
+    <w:p/>
+    <w:p>
+      <w:r>
+        <w:rPr>
+          <w:noProof/>
+          <w:lang w:eastAsia="es-ES"/>
+        </w:rPr>
+        <w:drawing>
+          <wp:inline distT="0" distB="0" distL="0" distR="0" wp14:anchorId="27438D24" wp14:editId="658A6A5A">
             <wp:extent cx="5400040" cy="4606290"/>
             <wp:effectExtent l="0" t="0" r="0" b="3810"/>
             <wp:docPr id="4" name="Imagen 4"/>
@@ -11681,7 +12197,7 @@
                     <pic:cNvPicPr/>
                   </pic:nvPicPr>
                   <pic:blipFill>
-                    <a:blip r:embed="rId18">
+                    <a:blip r:embed="rId20">
                       <a:extLst>
                         <a:ext uri="{28A0092B-C50C-407E-A947-70E740481C1C}">
                           <a14:useLocalDpi xmlns:a14="http://schemas.microsoft.com/office/drawing/2010/main" val="0"/>
@@ -11709,6 +12225,126 @@
       </w:r>
     </w:p>
     <w:p>
+      <w:pPr>
+        <w:pStyle w:val="Ttulo3"/>
+      </w:pPr>
+      <w:r>
+        <w:lastRenderedPageBreak/>
+        <w:t>Pieza</w:t>
+      </w:r>
+    </w:p>
+    <w:p>
+      <w:r>
+        <w:t>Las piezas en este diseño son un poco peculiares. Para empezar, no tienen en realidad contacto con ningún campo de jugador directamente (sólo indirectamente a través de la enumeración Color) siendo su enlace más fuerte con la propiedad Ocupada de la clase Casilla.</w:t>
+      </w:r>
+    </w:p>
+    <w:p>
+      <w:r>
+        <w:t xml:space="preserve">Otra característica es que todas las piezas heredan de una clase abstracta Pieza. De hecho en la implementación de estas clases no tienen atributos especiales sino que es la clase abstracta la que tiene los dos atributos (Color y </w:t>
+      </w:r>
+      <w:proofErr w:type="spellStart"/>
+      <w:r>
+        <w:t>TipoPieza</w:t>
+      </w:r>
+      <w:proofErr w:type="spellEnd"/>
+      <w:r>
+        <w:t xml:space="preserve">). </w:t>
+      </w:r>
+    </w:p>
+    <w:p>
+      <w:r>
+        <w:t xml:space="preserve">Dudé mucho si hacerlo así o intentar implementar una interface pero creí que la clase abstracta era la mejor opción para poder trabajar de una manera genérica con todas las piezas y servir de patrón para todas las piezas (las actuales del </w:t>
+      </w:r>
+      <w:proofErr w:type="spellStart"/>
+      <w:r>
+        <w:t>Chess</w:t>
+      </w:r>
+      <w:proofErr w:type="spellEnd"/>
+      <w:r>
+        <w:t xml:space="preserve"> </w:t>
+      </w:r>
+      <w:proofErr w:type="spellStart"/>
+      <w:r>
+        <w:t>Battle</w:t>
+      </w:r>
+      <w:proofErr w:type="spellEnd"/>
+      <w:r>
+        <w:t xml:space="preserve"> </w:t>
+      </w:r>
+      <w:proofErr w:type="spellStart"/>
+      <w:r>
+        <w:t>Royale</w:t>
+      </w:r>
+      <w:proofErr w:type="spellEnd"/>
+      <w:r>
+        <w:t xml:space="preserve"> y por si posibles expansiones).</w:t>
+      </w:r>
+    </w:p>
+    <w:p>
+      <w:r>
+        <w:t xml:space="preserve">Sin embargo sí que hay una cuestión que no me acaba de gustar de </w:t>
+      </w:r>
+      <w:proofErr w:type="spellStart"/>
+      <w:r>
+        <w:t>como</w:t>
+      </w:r>
+      <w:proofErr w:type="spellEnd"/>
+      <w:r>
+        <w:t xml:space="preserve"> lo he implementado. Es una cuestión con uno de los métodos que tiene que sobre-escribir cualquier pieza al definirse como abstractos.</w:t>
+      </w:r>
+    </w:p>
+    <w:p>
+      <w:r>
+        <w:t xml:space="preserve">Los métodos </w:t>
+      </w:r>
+      <w:proofErr w:type="gramStart"/>
+      <w:r>
+        <w:t>abstracto</w:t>
+      </w:r>
+      <w:proofErr w:type="gramEnd"/>
+      <w:r>
+        <w:t xml:space="preserve"> de la clase Pieza son </w:t>
+      </w:r>
+      <w:proofErr w:type="spellStart"/>
+      <w:r>
+        <w:t>PossibleMoves</w:t>
+      </w:r>
+      <w:proofErr w:type="spellEnd"/>
+      <w:r>
+        <w:t xml:space="preserve"> y </w:t>
+      </w:r>
+      <w:proofErr w:type="spellStart"/>
+      <w:r>
+        <w:t>PossibleCaptures</w:t>
+      </w:r>
+      <w:proofErr w:type="spellEnd"/>
+      <w:r>
+        <w:t xml:space="preserve">. Para la mayoría de las piezas son dos métodos que </w:t>
+      </w:r>
+      <w:r>
+        <w:t>serían equivalentes y sería tonto tenerlos pero luego tenemos una pieza como el peón que no se mueve igual que captura y luego necesitamos solo saber hacia dónde captura para comprobar jaque-mates así que he tenido la necesidad de medio “duplicar” código en algunos casos (quizás haber hecho una interfaz para calcular solamente las posibles capturas hubiera sido más elegante pero es un precio que de momento prefiero pagar para no complicar la “lógica” del programa).</w:t>
+      </w:r>
+    </w:p>
+    <w:p>
+      <w:proofErr w:type="spellStart"/>
+      <w:r>
+        <w:t>CasillaNoDisponible</w:t>
+      </w:r>
+      <w:proofErr w:type="spellEnd"/>
+      <w:r>
+        <w:t xml:space="preserve"> es un simple metodillo que se usa en todas para ver si la casilla propuesta de movimiento se sale del tablero. </w:t>
+      </w:r>
+    </w:p>
+    <w:p>
+      <w:r>
+        <w:t>NOTA MENTAL: Quizás debería estar en casilla en vez de en pieza. Así que mirar cómo queda trasladándola</w:t>
+      </w:r>
+    </w:p>
+    <w:p/>
+    <w:p>
+      <w:pPr>
+        <w:pStyle w:val="Ttulo3"/>
+      </w:pPr>
       <w:r>
         <w:rPr>
           <w:noProof/>
@@ -11716,9 +12352,17 @@
         </w:rPr>
         <w:lastRenderedPageBreak/>
         <w:drawing>
-          <wp:inline distT="0" distB="0" distL="0" distR="0" wp14:anchorId="09F8B63A" wp14:editId="25737EF4">
+          <wp:anchor distT="0" distB="0" distL="114300" distR="114300" simplePos="0" relativeHeight="251675648" behindDoc="0" locked="0" layoutInCell="1" allowOverlap="1" wp14:anchorId="0A1EFB74" wp14:editId="61A1552C">
+            <wp:simplePos x="0" y="0"/>
+            <wp:positionH relativeFrom="column">
+              <wp:posOffset>434766</wp:posOffset>
+            </wp:positionH>
+            <wp:positionV relativeFrom="paragraph">
+              <wp:posOffset>957</wp:posOffset>
+            </wp:positionV>
             <wp:extent cx="5400040" cy="7355840"/>
             <wp:effectExtent l="0" t="0" r="0" b="0"/>
+            <wp:wrapTopAndBottom/>
             <wp:docPr id="7" name="Imagen 7"/>
             <wp:cNvGraphicFramePr>
               <a:graphicFrameLocks xmlns:a="http://schemas.openxmlformats.org/drawingml/2006/main" noChangeAspect="1"/>
@@ -11731,7 +12375,7 @@
                     <pic:cNvPicPr/>
                   </pic:nvPicPr>
                   <pic:blipFill>
-                    <a:blip r:embed="rId19">
+                    <a:blip r:embed="rId21">
                       <a:extLst>
                         <a:ext uri="{28A0092B-C50C-407E-A947-70E740481C1C}">
                           <a14:useLocalDpi xmlns:a14="http://schemas.microsoft.com/office/drawing/2010/main" val="0"/>
@@ -11754,9 +12398,22 @@
                 </pic:pic>
               </a:graphicData>
             </a:graphic>
-          </wp:inline>
+          </wp:anchor>
         </w:drawing>
       </w:r>
+      <w:r>
+        <w:t>Partida y jugador</w:t>
+      </w:r>
+    </w:p>
+    <w:p>
+      <w:r>
+        <w:t xml:space="preserve">En partida enceraré toda la lógica que controle el flujo de la partida en sí. Tanto la creación de la partida con los jugadores, creación del tablero, </w:t>
+      </w:r>
+      <w:r>
+        <w:t>flujo de movimientos, funciones para calcular situaciones especiales, puntuaciones, etc.</w:t>
+      </w:r>
+    </w:p>
+    <w:p>
       <w:r>
         <w:rPr>
           <w:noProof/>
@@ -11764,9 +12421,17 @@
         </w:rPr>
         <w:lastRenderedPageBreak/>
         <w:drawing>
-          <wp:inline distT="0" distB="0" distL="0" distR="0" wp14:anchorId="5ADA0CBD" wp14:editId="7A278E0A">
+          <wp:anchor distT="0" distB="0" distL="114300" distR="114300" simplePos="0" relativeHeight="251676672" behindDoc="0" locked="0" layoutInCell="1" allowOverlap="1" wp14:anchorId="6FB84599" wp14:editId="0B52FDD0">
+            <wp:simplePos x="0" y="0"/>
+            <wp:positionH relativeFrom="column">
+              <wp:posOffset>72902</wp:posOffset>
+            </wp:positionH>
+            <wp:positionV relativeFrom="paragraph">
+              <wp:posOffset>710224</wp:posOffset>
+            </wp:positionV>
             <wp:extent cx="5400040" cy="3033395"/>
             <wp:effectExtent l="0" t="0" r="0" b="0"/>
+            <wp:wrapTopAndBottom/>
             <wp:docPr id="8" name="Imagen 8"/>
             <wp:cNvGraphicFramePr>
               <a:graphicFrameLocks xmlns:a="http://schemas.openxmlformats.org/drawingml/2006/main" noChangeAspect="1"/>
@@ -11779,7 +12444,7 @@
                     <pic:cNvPicPr/>
                   </pic:nvPicPr>
                   <pic:blipFill>
-                    <a:blip r:embed="rId20">
+                    <a:blip r:embed="rId22">
                       <a:extLst>
                         <a:ext uri="{28A0092B-C50C-407E-A947-70E740481C1C}">
                           <a14:useLocalDpi xmlns:a14="http://schemas.microsoft.com/office/drawing/2010/main" val="0"/>
@@ -11802,30 +12467,67 @@
                 </pic:pic>
               </a:graphicData>
             </a:graphic>
-          </wp:inline>
+          </wp:anchor>
         </w:drawing>
       </w:r>
-    </w:p>
-    <w:bookmarkEnd w:id="27"/>
-    <w:p>
-      <w:pPr>
-        <w:ind w:firstLine="709"/>
-      </w:pPr>
-    </w:p>
-    <w:p>
-      <w:r>
-        <w:t xml:space="preserve"> </w:t>
+      <w:r>
+        <w:t xml:space="preserve">Es la parte que seguramente me tocará modificar más de la versión </w:t>
+      </w:r>
+      <w:r>
+        <w:rPr>
+          <w:rFonts w:ascii="Times New Roman" w:hAnsi="Times New Roman" w:cs="Times New Roman"/>
+        </w:rPr>
+        <w:t xml:space="preserve">α, </w:t>
+      </w:r>
+      <w:r>
+        <w:t xml:space="preserve">pero </w:t>
+      </w:r>
+      <w:proofErr w:type="spellStart"/>
+      <w:r>
+        <w:t>aún</w:t>
+      </w:r>
+      <w:proofErr w:type="spellEnd"/>
+      <w:r>
+        <w:t xml:space="preserve"> así</w:t>
+      </w:r>
+      <w:r>
+        <w:t xml:space="preserve"> quiero indicar aquí el diagrama de clases inicial</w:t>
+      </w:r>
+      <w:bookmarkEnd w:id="28"/>
+      <w:r>
+        <w:t xml:space="preserve"> para representar como está estructurado y </w:t>
+      </w:r>
+      <w:proofErr w:type="spellStart"/>
+      <w:r>
+        <w:t>modularizado</w:t>
+      </w:r>
+      <w:proofErr w:type="spellEnd"/>
+      <w:r>
+        <w:t xml:space="preserve"> el programa.</w:t>
+      </w:r>
+    </w:p>
+    <w:p>
+      <w:bookmarkStart w:id="45" w:name="_Toc5638553"/>
+      <w:r>
+        <w:t xml:space="preserve">El Jugador tendrá unos campos de tipo jugador para las </w:t>
+      </w:r>
+      <w:proofErr w:type="spellStart"/>
+      <w:r>
+        <w:t>IAs</w:t>
+      </w:r>
+      <w:proofErr w:type="spellEnd"/>
+      <w:r>
+        <w:t>.</w:t>
       </w:r>
     </w:p>
     <w:p>
       <w:pPr>
         <w:pStyle w:val="Ttulo2"/>
       </w:pPr>
-      <w:bookmarkStart w:id="44" w:name="_Toc5638553"/>
       <w:r>
         <w:t>Diseño de datos</w:t>
       </w:r>
-      <w:bookmarkEnd w:id="44"/>
+      <w:bookmarkEnd w:id="45"/>
     </w:p>
     <w:p>
       <w:pPr>
@@ -11837,13 +12539,13 @@
           <w:szCs w:val="48"/>
         </w:rPr>
       </w:pPr>
-      <w:bookmarkStart w:id="45" w:name="_Toc4842683"/>
-      <w:bookmarkStart w:id="46" w:name="_Toc5638554"/>
+      <w:bookmarkStart w:id="46" w:name="_Toc4842683"/>
+      <w:bookmarkStart w:id="47" w:name="_Toc5638554"/>
       <w:r>
         <w:t>A modo de resumen (Volviendo a la tierra)</w:t>
       </w:r>
-      <w:bookmarkEnd w:id="45"/>
       <w:bookmarkEnd w:id="46"/>
+      <w:bookmarkEnd w:id="47"/>
     </w:p>
     <w:p>
       <w:r>
@@ -11894,6 +12596,7 @@
     </w:p>
     <w:p>
       <w:r>
+        <w:lastRenderedPageBreak/>
         <w:t>Todo lo demás. (Aunque sí, hay un orden pero sin tener los puntos I y II es como el cuento de la lechera).</w:t>
       </w:r>
     </w:p>
@@ -11907,14 +12610,13 @@
           <w:szCs w:val="48"/>
         </w:rPr>
       </w:pPr>
-      <w:bookmarkStart w:id="47" w:name="_Toc4842684"/>
-      <w:bookmarkStart w:id="48" w:name="_Toc5638555"/>
-      <w:r>
-        <w:lastRenderedPageBreak/>
+      <w:bookmarkStart w:id="48" w:name="_Toc4842684"/>
+      <w:bookmarkStart w:id="49" w:name="_Toc5638555"/>
+      <w:r>
         <w:t>Apéndice A: Escritura</w:t>
       </w:r>
-      <w:bookmarkEnd w:id="47"/>
       <w:bookmarkEnd w:id="48"/>
+      <w:bookmarkEnd w:id="49"/>
     </w:p>
     <w:p>
       <w:r>
@@ -12150,12 +12852,7 @@
     </w:p>
     <w:p>
       <w:r>
-        <w:t>Tengo que adjuntar unos dibujos del tablero con esta mini-partida a modo de mini-prototipo en papel cuadriculado que ayudarían a verlo mejor. Pero es que para explicarlo mejor he realizado un prototipo del juego (en físico) d</w:t>
-      </w:r>
-      <w:bookmarkStart w:id="49" w:name="_GoBack"/>
-      <w:bookmarkEnd w:id="49"/>
-      <w:r>
-        <w:t>onde es más fácil ver estas circunstancias.</w:t>
+        <w:t>Tengo que adjuntar unos dibujos del tablero con esta mini-partida a modo de mini-prototipo en papel cuadriculado que ayudarían a verlo mejor. Pero es que para explicarlo mejor he realizado un prototipo del juego (en físico) donde es más fácil ver estas circunstancias.</w:t>
       </w:r>
     </w:p>
     <w:p>
@@ -12265,7 +12962,7 @@
                     </pic:cNvPicPr>
                   </pic:nvPicPr>
                   <pic:blipFill>
-                    <a:blip r:embed="rId21" cstate="print">
+                    <a:blip r:embed="rId23" cstate="print">
                       <a:extLst>
                         <a:ext uri="{28A0092B-C50C-407E-A947-70E740481C1C}">
                           <a14:useLocalDpi xmlns:a14="http://schemas.microsoft.com/office/drawing/2010/main" val="0"/>
@@ -12352,6 +13049,7 @@
           <w:docPartUnique/>
         </w:docPartObj>
       </w:sdtPr>
+      <w:sdtEndPr/>
       <w:sdtContent>
         <w:p>
           <w:pPr>
@@ -12367,6 +13065,7 @@
             <w:id w:val="111145805"/>
             <w:bibliography/>
           </w:sdtPr>
+          <w:sdtEndPr/>
           <w:sdtContent>
             <w:p>
               <w:pPr>
@@ -12404,7 +13103,7 @@
               </w:tblGrid>
               <w:tr>
                 <w:trPr>
-                  <w:divId w:val="807742685"/>
+                  <w:divId w:val="1273710388"/>
                   <w:tblCellSpacing w:w="15" w:type="dxa"/>
                 </w:trPr>
                 <w:tc>
@@ -12451,7 +13150,7 @@
               </w:tr>
               <w:tr>
                 <w:trPr>
-                  <w:divId w:val="807742685"/>
+                  <w:divId w:val="1273710388"/>
                   <w:tblCellSpacing w:w="15" w:type="dxa"/>
                 </w:trPr>
                 <w:tc>
@@ -12497,7 +13196,7 @@
               </w:tr>
               <w:tr>
                 <w:trPr>
-                  <w:divId w:val="807742685"/>
+                  <w:divId w:val="1273710388"/>
                   <w:tblCellSpacing w:w="15" w:type="dxa"/>
                 </w:trPr>
                 <w:tc>
@@ -12543,7 +13242,7 @@
               </w:tr>
               <w:tr>
                 <w:trPr>
-                  <w:divId w:val="807742685"/>
+                  <w:divId w:val="1273710388"/>
                   <w:tblCellSpacing w:w="15" w:type="dxa"/>
                 </w:trPr>
                 <w:tc>
@@ -12589,7 +13288,7 @@
               </w:tr>
               <w:tr>
                 <w:trPr>
-                  <w:divId w:val="807742685"/>
+                  <w:divId w:val="1273710388"/>
                   <w:tblCellSpacing w:w="15" w:type="dxa"/>
                 </w:trPr>
                 <w:tc>
@@ -12636,7 +13335,7 @@
               </w:tr>
               <w:tr>
                 <w:trPr>
-                  <w:divId w:val="807742685"/>
+                  <w:divId w:val="1273710388"/>
                   <w:tblCellSpacing w:w="15" w:type="dxa"/>
                 </w:trPr>
                 <w:tc>
@@ -12682,7 +13381,7 @@
               </w:tr>
               <w:tr>
                 <w:trPr>
-                  <w:divId w:val="807742685"/>
+                  <w:divId w:val="1273710388"/>
                   <w:tblCellSpacing w:w="15" w:type="dxa"/>
                 </w:trPr>
                 <w:tc>
@@ -12728,7 +13427,7 @@
               </w:tr>
               <w:tr>
                 <w:trPr>
-                  <w:divId w:val="807742685"/>
+                  <w:divId w:val="1273710388"/>
                   <w:tblCellSpacing w:w="15" w:type="dxa"/>
                 </w:trPr>
                 <w:tc>
@@ -12774,7 +13473,7 @@
               </w:tr>
               <w:tr>
                 <w:trPr>
-                  <w:divId w:val="807742685"/>
+                  <w:divId w:val="1273710388"/>
                   <w:tblCellSpacing w:w="15" w:type="dxa"/>
                 </w:trPr>
                 <w:tc>
@@ -12820,7 +13519,7 @@
               </w:tr>
               <w:tr>
                 <w:trPr>
-                  <w:divId w:val="807742685"/>
+                  <w:divId w:val="1273710388"/>
                   <w:tblCellSpacing w:w="15" w:type="dxa"/>
                 </w:trPr>
                 <w:tc>
@@ -12884,7 +13583,7 @@
               </w:tr>
               <w:tr>
                 <w:trPr>
-                  <w:divId w:val="807742685"/>
+                  <w:divId w:val="1273710388"/>
                   <w:tblCellSpacing w:w="15" w:type="dxa"/>
                 </w:trPr>
                 <w:tc>
@@ -12938,7 +13637,7 @@
               </w:tr>
               <w:tr>
                 <w:trPr>
-                  <w:divId w:val="807742685"/>
+                  <w:divId w:val="1273710388"/>
                   <w:tblCellSpacing w:w="15" w:type="dxa"/>
                 </w:trPr>
                 <w:tc>
@@ -12984,7 +13683,7 @@
               </w:tr>
               <w:tr>
                 <w:trPr>
-                  <w:divId w:val="807742685"/>
+                  <w:divId w:val="1273710388"/>
                   <w:tblCellSpacing w:w="15" w:type="dxa"/>
                 </w:trPr>
                 <w:tc>
@@ -13030,7 +13729,7 @@
               </w:tr>
               <w:tr>
                 <w:trPr>
-                  <w:divId w:val="807742685"/>
+                  <w:divId w:val="1273710388"/>
                   <w:tblCellSpacing w:w="15" w:type="dxa"/>
                 </w:trPr>
                 <w:tc>
@@ -13076,7 +13775,7 @@
               </w:tr>
               <w:tr>
                 <w:trPr>
-                  <w:divId w:val="807742685"/>
+                  <w:divId w:val="1273710388"/>
                   <w:tblCellSpacing w:w="15" w:type="dxa"/>
                 </w:trPr>
                 <w:tc>
@@ -13122,7 +13821,7 @@
               </w:tr>
               <w:tr>
                 <w:trPr>
-                  <w:divId w:val="807742685"/>
+                  <w:divId w:val="1273710388"/>
                   <w:tblCellSpacing w:w="15" w:type="dxa"/>
                 </w:trPr>
                 <w:tc>
@@ -13168,7 +13867,7 @@
               </w:tr>
               <w:tr>
                 <w:trPr>
-                  <w:divId w:val="807742685"/>
+                  <w:divId w:val="1273710388"/>
                   <w:tblCellSpacing w:w="15" w:type="dxa"/>
                 </w:trPr>
                 <w:tc>
@@ -13214,7 +13913,7 @@
               </w:tr>
               <w:tr>
                 <w:trPr>
-                  <w:divId w:val="807742685"/>
+                  <w:divId w:val="1273710388"/>
                   <w:tblCellSpacing w:w="15" w:type="dxa"/>
                 </w:trPr>
                 <w:tc>
@@ -13275,7 +13974,7 @@
               </w:tr>
               <w:tr>
                 <w:trPr>
-                  <w:divId w:val="807742685"/>
+                  <w:divId w:val="1273710388"/>
                   <w:tblCellSpacing w:w="15" w:type="dxa"/>
                 </w:trPr>
                 <w:tc>
@@ -13335,7 +14034,7 @@
               </w:tr>
               <w:tr>
                 <w:trPr>
-                  <w:divId w:val="807742685"/>
+                  <w:divId w:val="1273710388"/>
                   <w:tblCellSpacing w:w="15" w:type="dxa"/>
                 </w:trPr>
                 <w:tc>
@@ -13395,7 +14094,7 @@
               </w:tr>
               <w:tr>
                 <w:trPr>
-                  <w:divId w:val="807742685"/>
+                  <w:divId w:val="1273710388"/>
                   <w:tblCellSpacing w:w="15" w:type="dxa"/>
                 </w:trPr>
                 <w:tc>
@@ -13439,10 +14138,102 @@
                   </w:p>
                 </w:tc>
               </w:tr>
+              <w:tr>
+                <w:trPr>
+                  <w:divId w:val="1273710388"/>
+                  <w:tblCellSpacing w:w="15" w:type="dxa"/>
+                </w:trPr>
+                <w:tc>
+                  <w:tcPr>
+                    <w:tcW w:w="50" w:type="pct"/>
+                    <w:hideMark/>
+                  </w:tcPr>
+                  <w:p>
+                    <w:pPr>
+                      <w:pStyle w:val="Bibliografa"/>
+                      <w:rPr>
+                        <w:noProof/>
+                      </w:rPr>
+                    </w:pPr>
+                    <w:r>
+                      <w:rPr>
+                        <w:noProof/>
+                      </w:rPr>
+                      <w:t xml:space="preserve">[22] </w:t>
+                    </w:r>
+                  </w:p>
+                </w:tc>
+                <w:tc>
+                  <w:tcPr>
+                    <w:tcW w:w="0" w:type="auto"/>
+                    <w:hideMark/>
+                  </w:tcPr>
+                  <w:p>
+                    <w:pPr>
+                      <w:pStyle w:val="Bibliografa"/>
+                      <w:rPr>
+                        <w:noProof/>
+                      </w:rPr>
+                    </w:pPr>
+                    <w:r>
+                      <w:rPr>
+                        <w:noProof/>
+                      </w:rPr>
+                      <w:t>«github,» [En línea]. Available: http://www.github.com.</w:t>
+                    </w:r>
+                  </w:p>
+                </w:tc>
+              </w:tr>
+              <w:tr>
+                <w:trPr>
+                  <w:divId w:val="1273710388"/>
+                  <w:tblCellSpacing w:w="15" w:type="dxa"/>
+                </w:trPr>
+                <w:tc>
+                  <w:tcPr>
+                    <w:tcW w:w="50" w:type="pct"/>
+                    <w:hideMark/>
+                  </w:tcPr>
+                  <w:p>
+                    <w:pPr>
+                      <w:pStyle w:val="Bibliografa"/>
+                      <w:rPr>
+                        <w:noProof/>
+                      </w:rPr>
+                    </w:pPr>
+                    <w:r>
+                      <w:rPr>
+                        <w:noProof/>
+                      </w:rPr>
+                      <w:t xml:space="preserve">[23] </w:t>
+                    </w:r>
+                  </w:p>
+                </w:tc>
+                <w:tc>
+                  <w:tcPr>
+                    <w:tcW w:w="0" w:type="auto"/>
+                    <w:hideMark/>
+                  </w:tcPr>
+                  <w:p>
+                    <w:pPr>
+                      <w:pStyle w:val="Bibliografa"/>
+                      <w:rPr>
+                        <w:noProof/>
+                      </w:rPr>
+                    </w:pPr>
+                    <w:r>
+                      <w:rPr>
+                        <w:noProof/>
+                      </w:rPr>
+                      <w:t>«git,» [En línea]. Available: https://git-scm.com/.</w:t>
+                    </w:r>
+                  </w:p>
+                </w:tc>
+              </w:tr>
             </w:tbl>
             <w:p>
               <w:pPr>
-                <w:divId w:val="807742685"/>
+                <w:divId w:val="1273710388"/>
                 <w:rPr>
                   <w:rFonts w:eastAsia="Times New Roman"/>
                   <w:noProof/>
@@ -13468,12 +14259,12 @@
       </w:pPr>
     </w:p>
     <w:sectPr>
-      <w:headerReference w:type="even" r:id="rId22"/>
-      <w:headerReference w:type="default" r:id="rId23"/>
-      <w:footerReference w:type="even" r:id="rId24"/>
-      <w:footerReference w:type="default" r:id="rId25"/>
-      <w:headerReference w:type="first" r:id="rId26"/>
-      <w:footerReference w:type="first" r:id="rId27"/>
+      <w:headerReference w:type="even" r:id="rId24"/>
+      <w:headerReference w:type="default" r:id="rId25"/>
+      <w:footerReference w:type="even" r:id="rId26"/>
+      <w:footerReference w:type="default" r:id="rId27"/>
+      <w:headerReference w:type="first" r:id="rId28"/>
+      <w:footerReference w:type="first" r:id="rId29"/>
       <w:pgSz w:w="11906" w:h="16838"/>
       <w:pgMar w:top="1417" w:right="1701" w:bottom="1417" w:left="1701" w:header="708" w:footer="708" w:gutter="0"/>
       <w:pgNumType w:start="0"/>
@@ -13537,6 +14328,7 @@
         <w:dataBinding w:prefixMappings="xmlns:ns0='http://purl.org/dc/elements/1.1/' xmlns:ns1='http://schemas.openxmlformats.org/package/2006/metadata/core-properties' " w:xpath="/ns1:coreProperties[1]/ns0:creator[1]" w:storeItemID="{6C3C8BC8-F283-45AE-878A-BAB7291924A1}"/>
         <w:text/>
       </w:sdtPr>
+      <w:sdtEndPr/>
       <w:sdtContent>
         <w:r>
           <w:t>Luis Pastor Abia</w:t>
@@ -13618,6 +14410,7 @@
         <w:dataBinding w:prefixMappings="xmlns:ns0='http://purl.org/dc/elements/1.1/' xmlns:ns1='http://schemas.openxmlformats.org/package/2006/metadata/core-properties' " w:xpath="/ns1:coreProperties[1]/ns0:title[1]" w:storeItemID="{6C3C8BC8-F283-45AE-878A-BAB7291924A1}"/>
         <w:text/>
       </w:sdtPr>
+      <w:sdtEndPr/>
       <w:sdtContent>
         <w:proofErr w:type="spellStart"/>
         <w:r>
@@ -13678,7 +14471,7 @@
         <w:bCs/>
         <w:noProof/>
       </w:rPr>
-      <w:t>2</w:t>
+      <w:t>19</w:t>
     </w:r>
     <w:r>
       <w:rPr>
@@ -13717,7 +14510,7 @@
         <w:bCs/>
         <w:noProof/>
       </w:rPr>
-      <w:t>41</w:t>
+      <w:t>44</w:t>
     </w:r>
     <w:r>
       <w:rPr>
@@ -13763,7 +14556,7 @@
         <v:path o:extrusionok="f" gradientshapeok="t" o:connecttype="rect"/>
         <o:lock v:ext="edit" aspectratio="t"/>
       </v:shapetype>
-      <v:shape id="_x0000_i1125" type="#_x0000_t75" style="width:11.3pt;height:11.3pt" o:bullet="t">
+      <v:shape id="_x0000_i1027" type="#_x0000_t75" style="width:11.3pt;height:11.3pt" o:bullet="t">
         <v:imagedata r:id="rId1" o:title="mso8553"/>
       </v:shape>
     </w:pict>
@@ -18605,6 +19398,18 @@
       <w:vertAlign w:val="superscript"/>
     </w:rPr>
   </w:style>
+  <w:style w:type="character" w:styleId="Hipervnculovisitado">
+    <w:name w:val="FollowedHyperlink"/>
+    <w:basedOn w:val="Fuentedeprrafopredeter"/>
+    <w:uiPriority w:val="99"/>
+    <w:semiHidden/>
+    <w:unhideWhenUsed/>
+    <w:rsid w:val="00330AF9"/>
+    <w:rPr>
+      <w:color w:val="85DFD0" w:themeColor="followedHyperlink"/>
+      <w:u w:val="single"/>
+    </w:rPr>
+  </w:style>
 </w:styles>
 </file>
 
@@ -18762,12 +19567,14 @@
     <w:rsid w:val="009C6D88"/>
     <w:rsid w:val="00A229D3"/>
     <w:rsid w:val="00A961F8"/>
+    <w:rsid w:val="00AA48E7"/>
     <w:rsid w:val="00B23A75"/>
     <w:rsid w:val="00BD754E"/>
     <w:rsid w:val="00C23716"/>
     <w:rsid w:val="00CB3197"/>
     <w:rsid w:val="00D36D21"/>
     <w:rsid w:val="00FA37DB"/>
+    <w:rsid w:val="00FA38E8"/>
   </w:rsids>
   <m:mathPr>
     <m:mathFont m:val="Cambria Math"/>
@@ -19833,6 +20640,22 @@
     <b:Title>Manual de Prevención de riesgos personal administrativo</b:Title>
     <b:RefOrder>21</b:RefOrder>
   </b:Source>
+  <b:Source>
+    <b:Tag>git</b:Tag>
+    <b:SourceType>InternetSite</b:SourceType>
+    <b:Guid>{8A98BD65-0F94-4624-B3E5-C6ABCB414DE2}</b:Guid>
+    <b:Title>github</b:Title>
+    <b:URL>http://www.github.com</b:URL>
+    <b:RefOrder>22</b:RefOrder>
+  </b:Source>
+  <b:Source>
+    <b:Tag>git1</b:Tag>
+    <b:SourceType>InternetSite</b:SourceType>
+    <b:Guid>{83606E1B-8964-47DC-950E-4A5C1485DA86}</b:Guid>
+    <b:Title>git</b:Title>
+    <b:URL>https://git-scm.com/</b:URL>
+    <b:RefOrder>23</b:RefOrder>
+  </b:Source>
 </b:Sources>
 </file>
 
@@ -19845,7 +20668,7 @@
 </file>
 
 <file path=customXml/itemProps2.xml><?xml version="1.0" encoding="utf-8"?>
-<ds:datastoreItem xmlns:ds="http://schemas.openxmlformats.org/officeDocument/2006/customXml" ds:itemID="{F24053EE-4B9A-4744-9CEE-9F2E7C02DCE6}">
+<ds:datastoreItem xmlns:ds="http://schemas.openxmlformats.org/officeDocument/2006/customXml" ds:itemID="{2637B2B2-0734-4118-BBDE-C301A04D260F}">
   <ds:schemaRefs>
     <ds:schemaRef ds:uri="http://schemas.openxmlformats.org/officeDocument/2006/bibliography"/>
   </ds:schemaRefs>

</xml_diff>

<commit_message>
Ejecutables, cambios en el material de apoyo y borradores, cambios en documentación
</commit_message>
<xml_diff>
--- a/Documento_Proyecto.docx
+++ b/Documento_Proyecto.docx
@@ -1566,7 +1566,7 @@
             <w:noProof/>
             <w:webHidden/>
           </w:rPr>
-          <w:t>7</w:t>
+          <w:t>8</w:t>
         </w:r>
         <w:r>
           <w:rPr>
@@ -2517,7 +2517,7 @@
             <w:noProof/>
             <w:webHidden/>
           </w:rPr>
-          <w:t>20</w:t>
+          <w:t>19</w:t>
         </w:r>
         <w:r>
           <w:rPr>
@@ -2807,7 +2807,7 @@
             <w:noProof/>
             <w:webHidden/>
           </w:rPr>
-          <w:t>21</w:t>
+          <w:t>20</w:t>
         </w:r>
         <w:r>
           <w:rPr>
@@ -3186,7 +3186,7 @@
             <w:noProof/>
             <w:webHidden/>
           </w:rPr>
-          <w:t>26</w:t>
+          <w:t>29</w:t>
         </w:r>
         <w:r>
           <w:rPr>
@@ -3280,7 +3280,7 @@
             <w:noProof/>
             <w:webHidden/>
           </w:rPr>
-          <w:t>26</w:t>
+          <w:t>25</w:t>
         </w:r>
         <w:r>
           <w:rPr>
@@ -3375,7 +3375,7 @@
             <w:noProof/>
             <w:webHidden/>
           </w:rPr>
-          <w:t>27</w:t>
+          <w:t>26</w:t>
         </w:r>
         <w:r>
           <w:rPr>
@@ -4899,7 +4899,7 @@
             <w:noProof/>
             <w:webHidden/>
           </w:rPr>
-          <w:t>44</w:t>
+          <w:t>45</w:t>
         </w:r>
         <w:r>
           <w:rPr>
@@ -5000,7 +5000,7 @@
             <w:noProof/>
             <w:webHidden/>
           </w:rPr>
-          <w:t>44</w:t>
+          <w:t>45</w:t>
         </w:r>
         <w:r>
           <w:rPr>
@@ -5094,7 +5094,7 @@
             <w:noProof/>
             <w:webHidden/>
           </w:rPr>
-          <w:t>44</w:t>
+          <w:t>45</w:t>
         </w:r>
         <w:r>
           <w:rPr>
@@ -5384,7 +5384,7 @@
             <w:noProof/>
             <w:webHidden/>
           </w:rPr>
-          <w:t>53</w:t>
+          <w:t>55</w:t>
         </w:r>
         <w:r>
           <w:rPr>
@@ -5485,7 +5485,7 @@
             <w:noProof/>
             <w:webHidden/>
           </w:rPr>
-          <w:t>53</w:t>
+          <w:t>56</w:t>
         </w:r>
         <w:r>
           <w:rPr>
@@ -5574,20 +5574,16 @@
             <w:noProof/>
             <w:webHidden/>
           </w:rPr>
-        </w:r>
-        <w:r>
-          <w:rPr>
+          <w:fldChar w:fldCharType="separate"/>
+        </w:r>
+        <w:r>
+          <w:rPr>
+            <w:b w:val="0"/>
+            <w:bCs w:val="0"/>
             <w:noProof/>
             <w:webHidden/>
           </w:rPr>
-          <w:fldChar w:fldCharType="separate"/>
-        </w:r>
-        <w:r>
-          <w:rPr>
-            <w:noProof/>
-            <w:webHidden/>
-          </w:rPr>
-          <w:t>54</w:t>
+          <w:t>¡Error! Marcador no definido.</w:t>
         </w:r>
         <w:r>
           <w:rPr>
@@ -5681,7 +5677,7 @@
             <w:noProof/>
             <w:webHidden/>
           </w:rPr>
-          <w:t>54</w:t>
+          <w:t>58</w:t>
         </w:r>
         <w:r>
           <w:rPr>
@@ -5775,7 +5771,7 @@
             <w:noProof/>
             <w:webHidden/>
           </w:rPr>
-          <w:t>54</w:t>
+          <w:t>58</w:t>
         </w:r>
         <w:r>
           <w:rPr>
@@ -5863,20 +5859,16 @@
             <w:noProof/>
             <w:webHidden/>
           </w:rPr>
-        </w:r>
-        <w:r>
-          <w:rPr>
+          <w:fldChar w:fldCharType="separate"/>
+        </w:r>
+        <w:r>
+          <w:rPr>
+            <w:b w:val="0"/>
+            <w:bCs w:val="0"/>
             <w:noProof/>
             <w:webHidden/>
           </w:rPr>
-          <w:fldChar w:fldCharType="separate"/>
-        </w:r>
-        <w:r>
-          <w:rPr>
-            <w:noProof/>
-            <w:webHidden/>
-          </w:rPr>
-          <w:t>54</w:t>
+          <w:t>¡Error! Marcador no definido.</w:t>
         </w:r>
         <w:r>
           <w:rPr>
@@ -5978,7 +5970,7 @@
             <w:noProof/>
             <w:webHidden/>
           </w:rPr>
-          <w:t>56</w:t>
+          <w:t>59</w:t>
         </w:r>
         <w:r>
           <w:rPr>
@@ -6079,7 +6071,7 @@
             <w:noProof/>
             <w:webHidden/>
           </w:rPr>
-          <w:t>57</w:t>
+          <w:t>62</w:t>
         </w:r>
         <w:r>
           <w:rPr>
@@ -6180,7 +6172,7 @@
             <w:noProof/>
             <w:webHidden/>
           </w:rPr>
-          <w:t>58</w:t>
+          <w:t>62</w:t>
         </w:r>
         <w:r>
           <w:rPr>
@@ -6274,7 +6266,7 @@
             <w:noProof/>
             <w:webHidden/>
           </w:rPr>
-          <w:t>58</w:t>
+          <w:t>62</w:t>
         </w:r>
         <w:r>
           <w:rPr>
@@ -6368,7 +6360,7 @@
             <w:noProof/>
             <w:webHidden/>
           </w:rPr>
-          <w:t>59</w:t>
+          <w:t>64</w:t>
         </w:r>
         <w:r>
           <w:rPr>
@@ -6469,7 +6461,7 @@
             <w:noProof/>
             <w:webHidden/>
           </w:rPr>
-          <w:t>61</w:t>
+          <w:t>65</w:t>
         </w:r>
         <w:r>
           <w:rPr>
@@ -11846,7 +11838,7 @@
             <v:path o:extrusionok="f" gradientshapeok="t" o:connecttype="rect"/>
             <o:lock v:ext="edit" aspectratio="t"/>
           </v:shapetype>
-          <v:shape id="_x0000_i1025" type="#_x0000_t75" style="width:424.5pt;height:266.25pt">
+          <v:shape id="_x0000_i1025" type="#_x0000_t75" style="width:424.45pt;height:266.25pt">
             <v:imagedata r:id="rId16" o:title="Minimax2"/>
           </v:shape>
         </w:pict>
@@ -15955,21 +15947,7 @@
         <w:rPr>
           <w:lang w:val="en-US"/>
         </w:rPr>
-        <w:t>((</w:t>
-      </w:r>
-      <w:proofErr w:type="spellStart"/>
-      <w:r>
-        <w:rPr>
-          <w:lang w:val="en-US"/>
-        </w:rPr>
-        <w:t>fila</w:t>
-      </w:r>
-      <w:proofErr w:type="spellEnd"/>
-      <w:r>
-        <w:rPr>
-          <w:lang w:val="en-US"/>
-        </w:rPr>
-        <w:t>&gt;=(</w:t>
+        <w:t>((fila&gt;=(</w:t>
       </w:r>
       <w:proofErr w:type="spellStart"/>
       <w:r>
@@ -15996,21 +15974,7 @@
         <w:rPr>
           <w:lang w:val="en-US"/>
         </w:rPr>
-        <w:t xml:space="preserve"> &amp;&amp; </w:t>
-      </w:r>
-      <w:proofErr w:type="spellStart"/>
-      <w:r>
-        <w:rPr>
-          <w:lang w:val="en-US"/>
-        </w:rPr>
-        <w:t>fila</w:t>
-      </w:r>
-      <w:proofErr w:type="spellEnd"/>
-      <w:r>
-        <w:rPr>
-          <w:lang w:val="en-US"/>
-        </w:rPr>
-        <w:t xml:space="preserve"> &lt;(</w:t>
+        <w:t xml:space="preserve"> &amp;&amp; fila &lt;(</w:t>
       </w:r>
       <w:proofErr w:type="spellStart"/>
       <w:r>
@@ -17395,21 +17359,7 @@
         <w:rPr>
           <w:lang w:val="en-US"/>
         </w:rPr>
-        <w:t xml:space="preserve"> </w:t>
-      </w:r>
-      <w:proofErr w:type="spellStart"/>
-      <w:r>
-        <w:rPr>
-          <w:lang w:val="en-US"/>
-        </w:rPr>
-        <w:t>fila</w:t>
-      </w:r>
-      <w:proofErr w:type="spellEnd"/>
-      <w:r>
-        <w:rPr>
-          <w:lang w:val="en-US"/>
-        </w:rPr>
-        <w:t>){</w:t>
+        <w:t xml:space="preserve"> fila){</w:t>
       </w:r>
     </w:p>
     <w:p>
@@ -22789,8 +22739,22 @@
       <w:bookmarkEnd w:id="55"/>
     </w:p>
     <w:p>
-      <w:r>
-        <w:t>El programa al final corre en la JVM con lo cual tiene como base los requerimientos que tenga la JVM hasta la versión que se haya configurado el java. De la página de Oracle:</w:t>
+      <w:pPr>
+        <w:pStyle w:val="Ttulo2"/>
+      </w:pPr>
+      <w:r>
+        <w:t>Instalación y Requisitos</w:t>
+      </w:r>
+    </w:p>
+    <w:p>
+      <w:r>
+        <w:t>El programa al final corre en la JVM con lo cual tiene como base los requerimientos que tenga la JVM hasta la versión que se haya configurado el java.</w:t>
+      </w:r>
+      <w:r>
+        <w:t xml:space="preserve"> (Y por supuesto en principio que Java esté instalado en el sistema).</w:t>
+      </w:r>
+      <w:r>
+        <w:t xml:space="preserve"> De la página de Oracle:</w:t>
       </w:r>
     </w:p>
     <w:p>
@@ -23062,6 +23026,7 @@
           <w:shd w:val="clear" w:color="auto" w:fill="FFFFFF"/>
           <w:lang w:eastAsia="es-ES"/>
         </w:rPr>
+        <w:lastRenderedPageBreak/>
         <w:t>RAM: 128 MB</w:t>
       </w:r>
     </w:p>
@@ -23249,7 +23214,6 @@
           <w:shd w:val="clear" w:color="auto" w:fill="FFFFFF"/>
           <w:lang w:eastAsia="es-ES"/>
         </w:rPr>
-        <w:lastRenderedPageBreak/>
         <w:t>Mac con Intel que ejecuta Mac OS X 10.8.3+, 10.9+</w:t>
       </w:r>
     </w:p>
@@ -23998,13 +23962,7 @@
     </w:p>
     <w:p>
       <w:r>
-        <w:t xml:space="preserve">No hacemos mucho uso de texturas ni de cosas raras así que debería funcionar con esas especificaciones siempre que el ordenador tuviera instalada la correspondiente versión de java. </w:t>
-      </w:r>
-      <w:r>
-        <w:t>También habría que ver la gráfica</w:t>
-      </w:r>
-      <w:r>
-        <w:t xml:space="preserve"> pero funcionará siembre que funcione </w:t>
+        <w:t xml:space="preserve">No hacemos mucho uso de texturas ni de cosas raras así que debería funcionar con esas especificaciones siempre que el ordenador tuviera instalada la correspondiente versión de java. También habría que ver la gráfica pero funcionará siembre que funcione </w:t>
       </w:r>
       <w:proofErr w:type="spellStart"/>
       <w:r>
@@ -24016,33 +23974,167 @@
       </w:r>
     </w:p>
     <w:p>
-      <w:pPr>
-        <w:rPr>
-          <w:rFonts w:ascii="Times New Roman" w:hAnsi="Times New Roman" w:cs="Times New Roman"/>
-          <w:color w:val="auto"/>
-          <w:sz w:val="48"/>
-          <w:szCs w:val="48"/>
-        </w:rPr>
-      </w:pPr>
-      <w:r>
-        <w:t xml:space="preserve">La IA sí que hace un uso extensivo del CPU y de crear y destruir objetos así que es probable que si se juega contra la IA estos requisitos mínimos hayan de ser expandidos para un correcto funcionamiento. Pero me </w:t>
+      <w:r>
+        <w:t xml:space="preserve">La IA sí que hace un uso extensivo del CPU y de crear y destruir objetos así que es probable que si se juega contra la IA estos requisitos mínimos hayan de ser expandidos para un </w:t>
+      </w:r>
+      <w:r>
+        <w:t>correcto funcionamiento. Pero</w:t>
+      </w:r>
+      <w:r>
+        <w:t xml:space="preserve"> faltaría</w:t>
+      </w:r>
+      <w:r>
+        <w:t>n</w:t>
+      </w:r>
+      <w:r>
+        <w:t xml:space="preserve"> pruebas m</w:t>
+      </w:r>
+      <w:r>
+        <w:t>ás extensivas.</w:t>
+      </w:r>
+    </w:p>
+    <w:p>
+      <w:r>
+        <w:t xml:space="preserve">Una vez generado el fichero </w:t>
+      </w:r>
+      <w:proofErr w:type="spellStart"/>
+      <w:r>
+        <w:t>jar</w:t>
+      </w:r>
+      <w:proofErr w:type="spellEnd"/>
+      <w:r>
+        <w:t xml:space="preserve"> correspondiente mediante la </w:t>
+      </w:r>
+      <w:proofErr w:type="spellStart"/>
+      <w:r>
+        <w:t>task</w:t>
+      </w:r>
+      <w:proofErr w:type="spellEnd"/>
+      <w:r>
+        <w:t xml:space="preserve"> del </w:t>
+      </w:r>
+      <w:proofErr w:type="spellStart"/>
+      <w:r>
+        <w:t>gradle</w:t>
+      </w:r>
+      <w:proofErr w:type="spellEnd"/>
+      <w:r>
+        <w:t xml:space="preserve"> </w:t>
+      </w:r>
+      <w:proofErr w:type="spellStart"/>
+      <w:r>
+        <w:t>desktop</w:t>
       </w:r>
       <w:proofErr w:type="gramStart"/>
       <w:r>
-        <w:t>faltaría</w:t>
-      </w:r>
+        <w:t>:dist</w:t>
+      </w:r>
+      <w:proofErr w:type="spellEnd"/>
       <w:proofErr w:type="gramEnd"/>
       <w:r>
-        <w:t xml:space="preserve"> pruebas m</w:t>
-      </w:r>
-      <w:r>
-        <w:t>ás extensivas.</w:t>
+        <w:t xml:space="preserve"> simplemente queda colocar este </w:t>
+      </w:r>
+      <w:proofErr w:type="spellStart"/>
+      <w:r>
+        <w:t>jar</w:t>
+      </w:r>
+      <w:proofErr w:type="spellEnd"/>
+      <w:r>
+        <w:t xml:space="preserve"> junto con los ficheros de los </w:t>
+      </w:r>
+      <w:proofErr w:type="spellStart"/>
+      <w:r>
+        <w:t>assets</w:t>
+      </w:r>
+      <w:proofErr w:type="spellEnd"/>
+      <w:r>
+        <w:t xml:space="preserve"> necesarios (los atlas correspondientes, los ficheros de fuentes y el </w:t>
+      </w:r>
+      <w:proofErr w:type="spellStart"/>
+      <w:r>
+        <w:t>json</w:t>
+      </w:r>
+      <w:proofErr w:type="spellEnd"/>
+      <w:r>
+        <w:t xml:space="preserve"> de la skin) y ejecutar java –</w:t>
+      </w:r>
+      <w:proofErr w:type="spellStart"/>
+      <w:r>
+        <w:t>jar</w:t>
+      </w:r>
+      <w:proofErr w:type="spellEnd"/>
+      <w:r>
+        <w:t xml:space="preserve"> el fichero. Pero para simplificar aún más la instalación del programa he </w:t>
+      </w:r>
+      <w:proofErr w:type="spellStart"/>
+      <w:r>
+        <w:t>bundleado</w:t>
+      </w:r>
+      <w:proofErr w:type="spellEnd"/>
+      <w:r>
+        <w:t xml:space="preserve"> este fichero (usando el programa Launch4j) para que el proceso de instalación simplemente en descomprimir el fichero ChessBattleRoyale.zip copiar una carpeta y hacerle doble </w:t>
+      </w:r>
+      <w:proofErr w:type="spellStart"/>
+      <w:r>
+        <w:t>click</w:t>
+      </w:r>
+      <w:proofErr w:type="spellEnd"/>
+      <w:r>
+        <w:t xml:space="preserve"> a ChessBattleRoyale.exe. </w:t>
+      </w:r>
+    </w:p>
+    <w:p>
+      <w:r>
+        <w:t>Aunque no he comprobado que esto sirva igual para Linux existen formas similares.</w:t>
+      </w:r>
+    </w:p>
+    <w:p>
+      <w:pPr>
+        <w:pStyle w:val="Ttulo2"/>
+      </w:pPr>
+      <w:r>
+        <w:lastRenderedPageBreak/>
+        <w:t>Descripción del entregable</w:t>
+      </w:r>
+    </w:p>
+    <w:p>
+      <w:r>
+        <w:t xml:space="preserve">El entregable básicamente es una foto estática de </w:t>
+      </w:r>
+      <w:proofErr w:type="spellStart"/>
+      <w:r>
+        <w:t>como</w:t>
+      </w:r>
+      <w:proofErr w:type="spellEnd"/>
+      <w:r>
+        <w:t xml:space="preserve"> está el proyecto en </w:t>
+      </w:r>
+      <w:proofErr w:type="spellStart"/>
+      <w:r>
+        <w:t>github</w:t>
+      </w:r>
+      <w:proofErr w:type="spellEnd"/>
+      <w:r>
+        <w:t xml:space="preserve"> a fecha de la entrega de 29-05-2019. Este es un proyecto que sigue elaborándose y no puede ser otra cosa.</w:t>
+      </w:r>
+    </w:p>
+    <w:p>
+      <w:r>
+        <w:t>Como hacer un clone del repositorio en un cd sin explicación de la estructura queda así de raro</w:t>
       </w:r>
       <w:bookmarkStart w:id="56" w:name="_GoBack"/>
       <w:bookmarkEnd w:id="56"/>
     </w:p>
     <w:p>
       <w:pPr>
+        <w:pStyle w:val="Ttulo1"/>
+      </w:pPr>
+      <w:r>
+        <w:t>Conclusiones</w:t>
+      </w:r>
+    </w:p>
+    <w:p>
+      <w:pPr>
         <w:pStyle w:val="Ttulo2"/>
       </w:pPr>
       <w:bookmarkStart w:id="57" w:name="_Toc9619634"/>
@@ -24053,6 +24145,15 @@
     </w:p>
     <w:p>
       <w:pPr>
+        <w:pStyle w:val="Citadestacada"/>
+      </w:pPr>
+      <w:r>
+        <w:t>Una y no más, Santo Tomás</w:t>
+      </w:r>
+    </w:p>
+    <w:p/>
+    <w:p>
+      <w:pPr>
         <w:pStyle w:val="Ttulo2"/>
       </w:pPr>
       <w:bookmarkStart w:id="58" w:name="_Toc9619635"/>
@@ -24063,15 +24164,21 @@
     </w:p>
     <w:p>
       <w:r>
-        <w:t xml:space="preserve">Los anteriores apartados (aunque hay muchas notas sobre expansiones y posibilidades en un futuro) no </w:t>
-      </w:r>
-      <w:proofErr w:type="gramStart"/>
-      <w:r>
-        <w:t>deja</w:t>
-      </w:r>
-      <w:proofErr w:type="gramEnd"/>
-      <w:r>
-        <w:t xml:space="preserve"> de ser algo edulcorada y ambiciosa. Y dado las limitaciones del tiempo y mis posibilidades… Creo que es necesario este apartado para puntualizar en el plan de trabajo que cosas son prioritarias, que quedan como expansión y que sería cuestión de un </w:t>
+        <w:t xml:space="preserve">Durante la elaboración de esta memoria se han presentado muchas notas </w:t>
+      </w:r>
+      <w:r>
+        <w:t>sobre expansiones y posibilidades en un futuro</w:t>
+      </w:r>
+      <w:r>
+        <w:t xml:space="preserve">. Muchas no se han llevado a cabo dada las </w:t>
+      </w:r>
+      <w:r>
+        <w:t xml:space="preserve">limitaciones del tiempo y mis posibilidades… </w:t>
+      </w:r>
+    </w:p>
+    <w:p>
+      <w:r>
+        <w:t xml:space="preserve">Creo que es necesario este apartado para puntualizar en el plan de trabajo que cosas son prioritarias, que quedan como expansión y que sería cuestión de un </w:t>
       </w:r>
       <w:proofErr w:type="spellStart"/>
       <w:r>
@@ -24100,23 +24207,63 @@
     </w:p>
     <w:p>
       <w:r>
-        <w:t>Lo que definiremos como “juego base”: Tablero y piezas con gráficos 2D. Sus movimientos legales. Una especie de “Visor” de partidas que pueda usarse para hacer repeticiones de partidas y pruebas sobre reglas y partidas en el mismo dispositivo.</w:t>
+        <w:t xml:space="preserve">Lo que definiremos como “juego base”: Tablero y piezas con gráficos 2D. Sus movimientos legales. </w:t>
+      </w:r>
+    </w:p>
+    <w:p>
+      <w:r>
+        <w:t>El camino a recorrer a partir de ahora es ahondar en las posibilidades que abre la escritura de las partidas para poder realizar u</w:t>
+      </w:r>
+      <w:r>
+        <w:t>na especie de “Visor” de partidas que pueda usarse para hacer repeticiones de partidas y pruebas sobre reglas y partidas en el mismo dispositivo.</w:t>
+      </w:r>
+    </w:p>
+    <w:p>
+      <w:r>
+        <w:t>También con la escritura se podrá realizar una r</w:t>
+      </w:r>
+      <w:r>
+        <w:t>ecolección de esas partidas (movimientos, jugadores y resultados) en una base de datos.  (Ver Apéndice A para algunas cosas pensadas en cómo anotar estos movimientos). Las partidas guardadas deben poder reproducirse en el juego base y viceversa. Y con los datos de los jugadores y sus resultados se elaborará un Ranking de jugadores (Clasificación). (Ver Apéndice B para algunas consideraciones preliminares sobre esta clasificación)</w:t>
+      </w:r>
+    </w:p>
+    <w:p>
+      <w:r>
+        <w:t>Todo lo demás. (Aunque sí, hay un orden pero sin tener los puntos I y II es como el cuento de la lechera).</w:t>
       </w:r>
     </w:p>
     <w:p>
       <w:r>
         <w:lastRenderedPageBreak/>
-        <w:t>Recolección de esas partidas (movimientos, jugadores y resultados) en una base de datos.  (Ver Apéndice A para algunas cosas pensadas en cómo anotar estos movimientos). Las partidas guardadas deben poder reproducirse en el juego base y viceversa. Y con los datos de los jugadores y sus resultados se elaborará un Ranking de jugadores (Clasificación). (Ver Apéndice B para algunas consideraciones preliminares sobre esta clasificación)</w:t>
-      </w:r>
-    </w:p>
-    <w:p>
-      <w:r>
-        <w:t>Todo lo demás. (Aunque sí, hay un orden pero sin tener los puntos I y II es como el cuento de la lechera).</w:t>
+        <w:t xml:space="preserve">El usar </w:t>
+      </w:r>
+      <w:proofErr w:type="spellStart"/>
+      <w:r>
+        <w:t>NodeJs</w:t>
+      </w:r>
+      <w:proofErr w:type="spellEnd"/>
+      <w:r>
+        <w:t xml:space="preserve"> para que el juego se pueda jugar en </w:t>
+      </w:r>
+      <w:proofErr w:type="spellStart"/>
+      <w:r>
+        <w:t>multiplayer</w:t>
+      </w:r>
+      <w:proofErr w:type="spellEnd"/>
+      <w:r>
+        <w:t xml:space="preserve"> remoto es otro de los aspectos más importantes que quedan por realizar. Y que es necesario para el aspecto económico de la aplicación.</w:t>
       </w:r>
     </w:p>
     <w:p>
       <w:r>
         <w:t>También quiero en un futuro hacer una pantalla para configurar diagramas y así configurar la pantalla inicial que sería un paso para usar esta</w:t>
+      </w:r>
+      <w:r>
+        <w:t>.</w:t>
+      </w:r>
+    </w:p>
+    <w:p>
+      <w:r>
+        <w:t>Al final con tantas expansiones posibles y más o menos factibles queda un enorme trabajo por el que como he dicho necesitaría de un equipo más amplio.</w:t>
       </w:r>
     </w:p>
     <w:bookmarkStart w:id="59" w:name="_Toc4842684" w:displacedByCustomXml="next"/>
@@ -25403,240 +25550,355 @@
     </w:p>
     <w:p>
       <w:r>
-        <w:t>En principio la idea era usar una especie de escritura Algebraica a-lo ajedrez pero modificada por las necesidades de ser 4 jugadores y con el tablero cambiante. Por ello creo que una primera propuesta de trabajo es la siguiente variación:</w:t>
-      </w:r>
-    </w:p>
-    <w:p>
-      <w:pPr>
-        <w:rPr>
-          <w:b/>
-          <w:bCs/>
-        </w:rPr>
-      </w:pPr>
-      <w:r>
-        <w:rPr>
-          <w:b/>
-          <w:bCs/>
-        </w:rPr>
-        <w:t xml:space="preserve">Usar simplemente un sistema cartesiano de coordenadas centrado en el centro del tablero como se ve en la figura ya presentada. </w:t>
-      </w:r>
-    </w:p>
-    <w:p>
-      <w:pPr>
-        <w:rPr>
-          <w:rFonts w:ascii="Times New Roman" w:hAnsi="Times New Roman" w:cs="Times New Roman"/>
-          <w:color w:val="auto"/>
-          <w:szCs w:val="24"/>
-        </w:rPr>
-      </w:pPr>
-      <w:r>
-        <w:rPr>
-          <w:rStyle w:val="apple-tab-span"/>
-          <w:rFonts w:ascii="Open Sans" w:hAnsi="Open Sans" w:cs="Open Sans"/>
-          <w:color w:val="695D46"/>
-          <w:sz w:val="22"/>
-        </w:rPr>
+        <w:t xml:space="preserve">En principio la idea era usar una especie de escritura Algebraica a-lo ajedrez pero modificada por las necesidades de ser 4 jugadores y con el tablero cambiante. </w:t>
+      </w:r>
+      <w:r>
+        <w:t>En principio el trabajo ya está hecho porque lo único que hay que hacer es ir recolectando las filas y columnas de las casillas de cada uno de los jugadores.</w:t>
+      </w:r>
+    </w:p>
+    <w:p>
+      <w:r>
+        <w:t xml:space="preserve">Una forma sencilla y que surge espontáneamente cuando sabes que es una partida de ajedrez es un fichero de tipo </w:t>
+      </w:r>
+      <w:proofErr w:type="spellStart"/>
+      <w:r>
+        <w:t>json</w:t>
+      </w:r>
+      <w:proofErr w:type="spellEnd"/>
+      <w:r>
+        <w:t xml:space="preserve"> que recolecte primero una cabecera con información de los jugadores (y como extra lo mismo información de la partida) y luego parejitas:</w:t>
+      </w:r>
+    </w:p>
+    <w:p>
+      <w:pPr>
+        <w:pStyle w:val="Codigo"/>
+      </w:pPr>
+      <w:r>
+        <w:t>{</w:t>
+      </w:r>
+    </w:p>
+    <w:p>
+      <w:pPr>
+        <w:pStyle w:val="Codigo"/>
+      </w:pPr>
+      <w:r>
         <w:tab/>
-      </w:r>
-      <w:r>
-        <w:t xml:space="preserve">Como principales inconvenientes creo que han de citarse que queda un poco distinto a la tradicional de “barquitos” (e4, Cf3, </w:t>
-      </w:r>
-      <w:proofErr w:type="spellStart"/>
-      <w:r>
-        <w:t>p.e</w:t>
-      </w:r>
-      <w:proofErr w:type="spellEnd"/>
-      <w:r>
-        <w:t xml:space="preserve">.) es que queda menos tradicional y “feo” y aunque no elimina la necesidad de indicar un sentido al tablero (aparte del centro hay que poner para donde positivos y negativos las casillas) pero en cambio cuando se va eliminando casillas del tablero facilitara mucho porque solo habrá que tener pendiente si la casilla en cuestión tiene en sus coordenadas la fila o columna a eliminar. </w:t>
+        <w:t>"Partida"</w:t>
       </w:r>
       <w:proofErr w:type="gramStart"/>
       <w:r>
-        <w:t>( Ahora</w:t>
+        <w:t>:[</w:t>
       </w:r>
       <w:proofErr w:type="gramEnd"/>
-      <w:r>
-        <w:t xml:space="preserve"> parece todo un poco abstracto pero se verá mejor con el prototipo o ya codificado pero vamos la idea base es simple si elimino la parte externa del tablero serán simplemente las que en sus coordenadas tengan un -7 o un +7 (y no habrá que tener un “mapa” de situación con ese contador nos sobrará).</w:t>
-      </w:r>
-    </w:p>
-    <w:p>
-      <w:r>
-        <w:t>Un ejemplo de “partida” o mejor dicho de notación:</w:t>
-      </w:r>
-    </w:p>
-    <w:p>
-      <w:r>
-        <w:t>1. (+1,-5</w:t>
+    </w:p>
+    <w:p>
+      <w:pPr>
+        <w:pStyle w:val="Codigo"/>
+      </w:pPr>
+      <w:r>
+        <w:tab/>
+      </w:r>
+      <w:r>
+        <w:tab/>
+        <w:t>{"Movimiento": 1</w:t>
       </w:r>
       <w:proofErr w:type="gramStart"/>
       <w:r>
-        <w:t>) ,</w:t>
+        <w:t>,[</w:t>
       </w:r>
       <w:proofErr w:type="gramEnd"/>
-      <w:r>
-        <w:t xml:space="preserve"> C (-5,-2), (-1,+5), (+5,-1)</w:t>
-      </w:r>
-    </w:p>
-    <w:p>
-      <w:r>
-        <w:t xml:space="preserve">2. </w:t>
+    </w:p>
+    <w:p>
+      <w:pPr>
+        <w:pStyle w:val="Codigo"/>
+      </w:pPr>
+      <w:r>
+        <w:tab/>
+      </w:r>
+      <w:r>
+        <w:tab/>
+      </w:r>
+      <w:r>
+        <w:tab/>
+        <w:t>"Black":{</w:t>
+      </w:r>
+    </w:p>
+    <w:p>
+      <w:pPr>
+        <w:pStyle w:val="Codigo"/>
+      </w:pPr>
+      <w:r>
+        <w:tab/>
+      </w:r>
+      <w:r>
+        <w:tab/>
+      </w:r>
+      <w:r>
+        <w:tab/>
+      </w:r>
+      <w:r>
+        <w:tab/>
+        <w:t>"Inicio"</w:t>
       </w:r>
       <w:proofErr w:type="gramStart"/>
       <w:r>
-        <w:t>A(</w:t>
+        <w:t>:[</w:t>
       </w:r>
       <w:proofErr w:type="gramEnd"/>
       <w:r>
-        <w:t xml:space="preserve">-2,-4), (-5.-1), </w:t>
-      </w:r>
-      <w:proofErr w:type="spellStart"/>
-      <w:r>
-        <w:t>Ax</w:t>
-      </w:r>
-      <w:proofErr w:type="spellEnd"/>
-      <w:r>
-        <w:t xml:space="preserve">(+7,-2), </w:t>
-      </w:r>
-      <w:proofErr w:type="spellStart"/>
-      <w:r>
-        <w:t>Dx</w:t>
-      </w:r>
-      <w:proofErr w:type="spellEnd"/>
-      <w:r>
-        <w:t xml:space="preserve">(+7,-2)  </w:t>
-      </w:r>
-    </w:p>
-    <w:p>
+        <w:t>13,13],</w:t>
+      </w:r>
+    </w:p>
+    <w:p>
+      <w:pPr>
+        <w:pStyle w:val="Codigo"/>
+      </w:pPr>
+      <w:r>
+        <w:tab/>
+      </w:r>
+      <w:r>
+        <w:tab/>
+      </w:r>
+      <w:r>
+        <w:tab/>
+      </w:r>
+      <w:r>
+        <w:tab/>
+        <w:t>"Final"</w:t>
+      </w:r>
       <w:proofErr w:type="gramStart"/>
       <w:r>
-        <w:t>[ Línea</w:t>
+        <w:t>:[</w:t>
       </w:r>
       <w:proofErr w:type="gramEnd"/>
       <w:r>
-        <w:t xml:space="preserve"> 7 [+7,-7] Amarillo Peligro]</w:t>
-      </w:r>
-    </w:p>
-    <w:p>
-      <w:r>
-        <w:t xml:space="preserve">3. R (+1,-6), A (-4,+2), </w:t>
+        <w:t>12,13] },</w:t>
+      </w:r>
+    </w:p>
+    <w:p>
+      <w:pPr>
+        <w:pStyle w:val="Codigo"/>
+      </w:pPr>
+      <w:r>
+        <w:tab/>
+      </w:r>
+      <w:r>
+        <w:tab/>
+      </w:r>
+      <w:r>
+        <w:tab/>
+        <w:t>"Blue":{</w:t>
+      </w:r>
+    </w:p>
+    <w:p>
+      <w:pPr>
+        <w:pStyle w:val="Codigo"/>
+      </w:pPr>
+      <w:r>
+        <w:tab/>
+      </w:r>
+      <w:r>
+        <w:tab/>
+      </w:r>
+      <w:r>
+        <w:tab/>
+      </w:r>
+      <w:r>
+        <w:tab/>
+        <w:t>"Inicio"</w:t>
       </w:r>
       <w:proofErr w:type="gramStart"/>
       <w:r>
-        <w:t>D(</w:t>
+        <w:t>:[</w:t>
       </w:r>
       <w:proofErr w:type="gramEnd"/>
       <w:r>
-        <w:t xml:space="preserve">-1,+6), </w:t>
-      </w:r>
-      <w:proofErr w:type="spellStart"/>
-      <w:r>
-        <w:t>Dx</w:t>
-      </w:r>
-      <w:proofErr w:type="spellEnd"/>
-      <w:r>
-        <w:t>(-1,+6)+</w:t>
-      </w:r>
-    </w:p>
-    <w:p>
+        <w:t>5,5],</w:t>
+      </w:r>
+    </w:p>
+    <w:p>
+      <w:pPr>
+        <w:pStyle w:val="Codigo"/>
+      </w:pPr>
+      <w:r>
+        <w:tab/>
+      </w:r>
+      <w:r>
+        <w:tab/>
+      </w:r>
+      <w:r>
+        <w:tab/>
+      </w:r>
+      <w:r>
+        <w:tab/>
+        <w:t>"Final"</w:t>
+      </w:r>
       <w:proofErr w:type="gramStart"/>
       <w:r>
-        <w:t>[ Línea</w:t>
+        <w:t>:[</w:t>
       </w:r>
       <w:proofErr w:type="gramEnd"/>
       <w:r>
-        <w:t xml:space="preserve"> 7 [+7,-7] Roja pre-desaparición]</w:t>
-      </w:r>
-    </w:p>
-    <w:p>
+        <w:t>3,2] },</w:t>
+      </w:r>
+    </w:p>
+    <w:p>
+      <w:pPr>
+        <w:pStyle w:val="Codigo"/>
+      </w:pPr>
+      <w:r>
+        <w:tab/>
+      </w:r>
+      <w:r>
+        <w:tab/>
+      </w:r>
+      <w:r>
+        <w:tab/>
+        <w:t>"Green":{</w:t>
+      </w:r>
+    </w:p>
+    <w:p>
+      <w:pPr>
+        <w:pStyle w:val="Codigo"/>
+      </w:pPr>
+      <w:r>
+        <w:tab/>
+      </w:r>
+      <w:r>
+        <w:tab/>
+      </w:r>
+      <w:r>
+        <w:tab/>
+      </w:r>
+      <w:r>
+        <w:tab/>
+        <w:t>"Inicio"</w:t>
+      </w:r>
       <w:proofErr w:type="gramStart"/>
       <w:r>
-        <w:t>[ Línea</w:t>
+        <w:t>:[</w:t>
       </w:r>
       <w:proofErr w:type="gramEnd"/>
       <w:r>
-        <w:t xml:space="preserve"> 6 [+6,-6] Amarillo Peligro]</w:t>
-      </w:r>
-    </w:p>
-    <w:p>
-      <w:r>
-        <w:t xml:space="preserve">4. (+1,-4), </w:t>
-      </w:r>
-      <w:proofErr w:type="spellStart"/>
+        <w:t>0,5],</w:t>
+      </w:r>
+    </w:p>
+    <w:p>
+      <w:pPr>
+        <w:pStyle w:val="Codigo"/>
+      </w:pPr>
+      <w:r>
+        <w:tab/>
+      </w:r>
+      <w:r>
+        <w:tab/>
+      </w:r>
+      <w:r>
+        <w:tab/>
+      </w:r>
+      <w:r>
+        <w:tab/>
+        <w:t>"Final"</w:t>
+      </w:r>
       <w:proofErr w:type="gramStart"/>
       <w:r>
-        <w:t>Ax</w:t>
-      </w:r>
-      <w:proofErr w:type="spellEnd"/>
-      <w:r>
-        <w:t>(</w:t>
+        <w:t>:[</w:t>
       </w:r>
       <w:proofErr w:type="gramEnd"/>
       <w:r>
-        <w:t>+1,-4),</w:t>
-      </w:r>
-      <w:proofErr w:type="spellStart"/>
-      <w:r>
-        <w:t>Rx</w:t>
-      </w:r>
-      <w:proofErr w:type="spellEnd"/>
-      <w:r>
-        <w:t>(-1,+6), R(-1,-6)</w:t>
-      </w:r>
-    </w:p>
-    <w:p>
-      <w:proofErr w:type="gramStart"/>
-      <w:r>
-        <w:t xml:space="preserve">[ </w:t>
-      </w:r>
-      <w:proofErr w:type="spellStart"/>
-      <w:r>
-        <w:t>Linea</w:t>
-      </w:r>
-      <w:proofErr w:type="spellEnd"/>
-      <w:proofErr w:type="gramEnd"/>
-      <w:r>
-        <w:t xml:space="preserve"> 7 [+7,-7] Desaparece junto con las otras piezas en esa parte del tablero. Entre ellos está el rey del bando de la izquierda. Así que para este es </w:t>
-      </w:r>
-      <w:proofErr w:type="spellStart"/>
-      <w:r>
-        <w:t>game</w:t>
-      </w:r>
-      <w:proofErr w:type="spellEnd"/>
-      <w:r>
-        <w:t xml:space="preserve"> </w:t>
-      </w:r>
-      <w:proofErr w:type="spellStart"/>
-      <w:r>
-        <w:t>over</w:t>
-      </w:r>
-      <w:proofErr w:type="spellEnd"/>
-      <w:r>
-        <w:t xml:space="preserve"> y sus piezas se retiran del tablero]</w:t>
-      </w:r>
-    </w:p>
-    <w:p>
-      <w:proofErr w:type="gramStart"/>
-      <w:r>
-        <w:t>[ Línea</w:t>
-      </w:r>
-      <w:proofErr w:type="gramEnd"/>
-      <w:r>
-        <w:t xml:space="preserve"> 6 [+6,-6] Roja pre-desaparición]</w:t>
-      </w:r>
-    </w:p>
-    <w:p>
-      <w:proofErr w:type="gramStart"/>
-      <w:r>
-        <w:t>[ Línea</w:t>
-      </w:r>
-      <w:proofErr w:type="gramEnd"/>
-      <w:r>
-        <w:t xml:space="preserve"> 5 [+5,-5] Amarillo Peligro]</w:t>
-      </w:r>
-    </w:p>
-    <w:p>
-      <w:r>
-        <w:lastRenderedPageBreak/>
-        <w:t>Tengo que adjuntar unos dibujos del tablero con esta mini-partida a modo de mini-prototipo en papel cuadriculado que ayudarían a verlo mejor. Pero es que para explicarlo mejor he realizado un prototipo del juego (en físico) donde es más fácil ver estas circunstancias.</w:t>
+        <w:t>1,3] }</w:t>
+      </w:r>
+    </w:p>
+    <w:p>
+      <w:pPr>
+        <w:pStyle w:val="Codigo"/>
+      </w:pPr>
+      <w:r>
+        <w:tab/>
+      </w:r>
+      <w:r>
+        <w:tab/>
+      </w:r>
+      <w:r>
+        <w:tab/>
+        <w:t>]</w:t>
+      </w:r>
+    </w:p>
+    <w:p>
+      <w:pPr>
+        <w:pStyle w:val="Codigo"/>
+      </w:pPr>
+      <w:r>
+        <w:tab/>
+      </w:r>
+      <w:r>
+        <w:tab/>
+        <w:t>}</w:t>
+      </w:r>
+    </w:p>
+    <w:p>
+      <w:pPr>
+        <w:pStyle w:val="Codigo"/>
+      </w:pPr>
+      <w:r>
+        <w:tab/>
+        <w:t>]</w:t>
+      </w:r>
+    </w:p>
+    <w:p>
+      <w:pPr>
+        <w:pStyle w:val="Codigo"/>
+      </w:pPr>
+      <w:r>
+        <w:t>}</w:t>
+      </w:r>
+    </w:p>
+    <w:p>
+      <w:pPr>
+        <w:ind w:firstLine="708"/>
+      </w:pPr>
+      <w:r>
+        <w:t xml:space="preserve">Las clases empleadas en el juego ya generan esa información con lo cual pasarla a escribir en un fichero tanto en forma </w:t>
+      </w:r>
+      <w:proofErr w:type="spellStart"/>
+      <w:r>
+        <w:t>json</w:t>
+      </w:r>
+      <w:proofErr w:type="spellEnd"/>
+      <w:r>
+        <w:t xml:space="preserve"> como simplemente casilla inicial, casilla final es casi automática. Y serían fácil luego de manejar mediante una base de datos que usara ficheros </w:t>
+      </w:r>
+      <w:proofErr w:type="spellStart"/>
+      <w:r>
+        <w:t>json</w:t>
+      </w:r>
+      <w:proofErr w:type="spellEnd"/>
+      <w:r>
+        <w:t xml:space="preserve"> como </w:t>
+      </w:r>
+      <w:proofErr w:type="spellStart"/>
+      <w:r>
+        <w:t>mongoDB</w:t>
+      </w:r>
+      <w:proofErr w:type="spellEnd"/>
+      <w:r>
+        <w:t xml:space="preserve"> (añadiendo un _id a cada fichero).</w:t>
+      </w:r>
+    </w:p>
+    <w:p>
+      <w:pPr>
+        <w:ind w:firstLine="708"/>
+      </w:pPr>
+      <w:r>
+        <w:t xml:space="preserve">De hecho aunque para la visión del juego me he centrado en el juego en las pruebas anteriores siempre pintaba los tableros en forma de </w:t>
+      </w:r>
+      <w:proofErr w:type="spellStart"/>
+      <w:r>
+        <w:t>string</w:t>
+      </w:r>
+      <w:proofErr w:type="spellEnd"/>
+      <w:r>
+        <w:t xml:space="preserve"> e iba transformando la notación de la partida para ir moviéndolas. Así que en realidad la base de lectura está ya realizada y comprobada pero no ha sido puesta por querer también incluir el juego.</w:t>
       </w:r>
     </w:p>
     <w:p>
@@ -25646,6 +25908,7 @@
       <w:bookmarkStart w:id="61" w:name="_Toc4842685"/>
       <w:bookmarkStart w:id="62" w:name="_Toc9619638"/>
       <w:r>
+        <w:lastRenderedPageBreak/>
         <w:t>Apéndice B: Ranking (Clasificación)</w:t>
       </w:r>
       <w:bookmarkEnd w:id="61"/>
@@ -25714,6 +25977,9 @@
       <w:r>
         <w:t xml:space="preserve"> futuro cuando finalmente saquemos la versión multijugador</w:t>
       </w:r>
+      <w:r>
+        <w:t>. Los campos en la clase jugador están preparados para eso.</w:t>
+      </w:r>
     </w:p>
     <w:p>
       <w:pPr>
@@ -25742,15 +26008,12 @@
     </w:p>
     <w:p>
       <w:r>
-        <w:t xml:space="preserve">Hay veces que las propias definiciones son un tanto oscuras (o poco claras) y muchas veces encierran más una forma de enmascarar con una </w:t>
-      </w:r>
+        <w:t>Hay veces que las propias definiciones son un tanto oscuras (o poco claras) y muchas veces encierran más una forma de enmascarar con una simbología mística o mágica cosas que no son más que pura implementación técnica o científica. La inteligencia en sí es una de esas cosas cuya definición no ha estado completamente clara o fuera de “disputas”; pues imaginaros la inteligencia artificial.</w:t>
+      </w:r>
+    </w:p>
+    <w:p>
       <w:r>
         <w:lastRenderedPageBreak/>
-        <w:t>simbología mística o mágica cosas que no son más que pura implementación técnica o científica. La inteligencia en sí es una de esas cosas cuya definición no ha estado completamente clara o fuera de “disputas”; pues imaginaros la inteligencia artificial.</w:t>
-      </w:r>
-    </w:p>
-    <w:p>
-      <w:r>
         <w:t xml:space="preserve">Andreas Kaplan y Michael </w:t>
       </w:r>
       <w:proofErr w:type="spellStart"/>
@@ -25873,44 +26136,44 @@
       </w:r>
       <w:proofErr w:type="spellStart"/>
       <w:r>
+        <w:t>Chess</w:t>
+      </w:r>
+      <w:proofErr w:type="spellEnd"/>
+      <w:r>
+        <w:t xml:space="preserve"> </w:t>
+      </w:r>
+      <w:proofErr w:type="spellStart"/>
+      <w:r>
+        <w:t>Battle</w:t>
+      </w:r>
+      <w:proofErr w:type="spellEnd"/>
+      <w:r>
+        <w:t xml:space="preserve"> </w:t>
+      </w:r>
+      <w:proofErr w:type="spellStart"/>
+      <w:r>
+        <w:t>Royale</w:t>
+      </w:r>
+      <w:proofErr w:type="spellEnd"/>
+      <w:r>
+        <w:t xml:space="preserve"> necesitará de este tipo de técnicas para futuras </w:t>
+      </w:r>
+      <w:proofErr w:type="spellStart"/>
+      <w:r>
+        <w:t>IAs</w:t>
+      </w:r>
+      <w:proofErr w:type="spellEnd"/>
+      <w:r>
+        <w:t xml:space="preserve"> más decentes pero… eso futuro.</w:t>
+      </w:r>
+    </w:p>
+    <w:p>
+      <w:pPr>
+        <w:pStyle w:val="Ttulo2"/>
+      </w:pPr>
+      <w:bookmarkStart w:id="65" w:name="_Toc9619641"/>
+      <w:r>
         <w:lastRenderedPageBreak/>
-        <w:t>Chess</w:t>
-      </w:r>
-      <w:proofErr w:type="spellEnd"/>
-      <w:r>
-        <w:t xml:space="preserve"> </w:t>
-      </w:r>
-      <w:proofErr w:type="spellStart"/>
-      <w:r>
-        <w:t>Battle</w:t>
-      </w:r>
-      <w:proofErr w:type="spellEnd"/>
-      <w:r>
-        <w:t xml:space="preserve"> </w:t>
-      </w:r>
-      <w:proofErr w:type="spellStart"/>
-      <w:r>
-        <w:t>Royale</w:t>
-      </w:r>
-      <w:proofErr w:type="spellEnd"/>
-      <w:r>
-        <w:t xml:space="preserve"> necesitará de este tipo de técnicas para futuras </w:t>
-      </w:r>
-      <w:proofErr w:type="spellStart"/>
-      <w:r>
-        <w:t>IAs</w:t>
-      </w:r>
-      <w:proofErr w:type="spellEnd"/>
-      <w:r>
-        <w:t xml:space="preserve"> más decentes pero… eso futuro.</w:t>
-      </w:r>
-    </w:p>
-    <w:p>
-      <w:pPr>
-        <w:pStyle w:val="Ttulo2"/>
-      </w:pPr>
-      <w:bookmarkStart w:id="65" w:name="_Toc9619641"/>
-      <w:r>
         <w:t xml:space="preserve">Machine </w:t>
       </w:r>
       <w:proofErr w:type="spellStart"/>
@@ -26370,8 +26633,11 @@
     </w:p>
     <w:p>
       <w:r>
+        <w:t xml:space="preserve">El modelo de redes neuronales lo que hace es establecer un mecanismo que a base de distintas capas con diferentes unidades de ajuste (“neuronas”) pueden matemáticamente ir ajustando los parámetros para disminuir la distancia (o pérdida) de lo que predice ese modelo con los inputs y outputs </w:t>
+      </w:r>
+      <w:r>
         <w:lastRenderedPageBreak/>
-        <w:t>El modelo de redes neuronales lo que hace es establecer un mecanismo que a base de distintas capas con diferentes unidades de ajuste (“neuronas”) pueden matemáticamente ir ajustando los parámetros para disminuir la distancia (o pérdida) de lo que predice ese modelo con los inputs y outputs de los datos de verdad y llegar a tener el mejor algoritmo posible dado los datos, el paso para llegar a estas iteraciones del modelo, etc.</w:t>
+        <w:t>de los datos de verdad y llegar a tener el mejor algoritmo posible dado los datos, el paso para llegar a estas iteraciones del modelo, etc.</w:t>
       </w:r>
     </w:p>
     <w:p>
@@ -26449,7 +26715,6 @@
       </w:pPr>
       <w:bookmarkStart w:id="66" w:name="_Toc9619642"/>
       <w:r>
-        <w:lastRenderedPageBreak/>
         <w:t>Apéndice D: Gráficas del Factor Distancia</w:t>
       </w:r>
       <w:bookmarkEnd w:id="66"/>
@@ -26492,6 +26757,7 @@
           <w:noProof/>
           <w:lang w:eastAsia="es-ES"/>
         </w:rPr>
+        <w:lastRenderedPageBreak/>
         <w:drawing>
           <wp:inline distT="0" distB="0" distL="0" distR="0" wp14:anchorId="19002401" wp14:editId="36B1BBC0">
             <wp:extent cx="5400040" cy="2498090"/>
@@ -26516,7 +26782,6 @@
           <w:noProof/>
           <w:lang w:eastAsia="es-ES"/>
         </w:rPr>
-        <w:lastRenderedPageBreak/>
         <w:drawing>
           <wp:anchor distT="0" distB="0" distL="114300" distR="114300" simplePos="0" relativeHeight="251684864" behindDoc="0" locked="0" layoutInCell="1" allowOverlap="1">
             <wp:simplePos x="0" y="0"/>
@@ -26581,6 +26846,7 @@
           <w:noProof/>
           <w:lang w:eastAsia="es-ES"/>
         </w:rPr>
+        <w:lastRenderedPageBreak/>
         <w:drawing>
           <wp:anchor distT="0" distB="0" distL="114300" distR="114300" simplePos="0" relativeHeight="251687936" behindDoc="0" locked="0" layoutInCell="1" allowOverlap="1" wp14:anchorId="0329E03E" wp14:editId="788C52C2">
             <wp:simplePos x="0" y="0"/>
@@ -26613,7 +26879,6 @@
           <w:noProof/>
           <w:lang w:eastAsia="es-ES"/>
         </w:rPr>
-        <w:lastRenderedPageBreak/>
         <w:drawing>
           <wp:inline distT="0" distB="0" distL="0" distR="0" wp14:anchorId="59827092" wp14:editId="7C25700B">
             <wp:extent cx="5400040" cy="2452370"/>
@@ -26665,6 +26930,7 @@
           <w:sz w:val="22"/>
           <w:lang w:eastAsia="es-ES"/>
         </w:rPr>
+        <w:lastRenderedPageBreak/>
         <w:drawing>
           <wp:anchor distT="0" distB="0" distL="114300" distR="114300" simplePos="0" relativeHeight="251681792" behindDoc="0" locked="0" layoutInCell="1" allowOverlap="1" wp14:anchorId="1C47F15D" wp14:editId="0F034FCF">
             <wp:simplePos x="0" y="0"/>
@@ -26724,12 +26990,8 @@
       </w:r>
     </w:p>
     <w:sectPr>
-      <w:headerReference w:type="even" r:id="rId36"/>
-      <w:headerReference w:type="default" r:id="rId37"/>
-      <w:footerReference w:type="even" r:id="rId38"/>
-      <w:footerReference w:type="default" r:id="rId39"/>
-      <w:headerReference w:type="first" r:id="rId40"/>
-      <w:footerReference w:type="first" r:id="rId41"/>
+      <w:headerReference w:type="default" r:id="rId36"/>
+      <w:footerReference w:type="default" r:id="rId37"/>
       <w:pgSz w:w="11906" w:h="16838"/>
       <w:pgMar w:top="1417" w:right="1701" w:bottom="1417" w:left="1701" w:header="708" w:footer="708" w:gutter="0"/>
       <w:pgNumType w:start="0"/>
@@ -26767,16 +27029,6 @@
 </file>
 
 <file path=word/footer1.xml><?xml version="1.0" encoding="utf-8"?>
-<w:ftr xmlns:wpc="http://schemas.microsoft.com/office/word/2010/wordprocessingCanvas" xmlns:mc="http://schemas.openxmlformats.org/markup-compatibility/2006" xmlns:o="urn:schemas-microsoft-com:office:office" xmlns:r="http://schemas.openxmlformats.org/officeDocument/2006/relationships" xmlns:m="http://schemas.openxmlformats.org/officeDocument/2006/math" xmlns:v="urn:schemas-microsoft-com:vml" xmlns:wp14="http://schemas.microsoft.com/office/word/2010/wordprocessingDrawing" xmlns:wp="http://schemas.openxmlformats.org/drawingml/2006/wordprocessingDrawing" xmlns:w10="urn:schemas-microsoft-com:office:word" xmlns:w="http://schemas.openxmlformats.org/wordprocessingml/2006/main" xmlns:w14="http://schemas.microsoft.com/office/word/2010/wordml" xmlns:w15="http://schemas.microsoft.com/office/word/2012/wordml" xmlns:wpg="http://schemas.microsoft.com/office/word/2010/wordprocessingGroup" xmlns:wpi="http://schemas.microsoft.com/office/word/2010/wordprocessingInk" xmlns:wne="http://schemas.microsoft.com/office/word/2006/wordml" xmlns:wps="http://schemas.microsoft.com/office/word/2010/wordprocessingShape" mc:Ignorable="w14 w15 wp14">
-  <w:p>
-    <w:pPr>
-      <w:pStyle w:val="Piedepgina"/>
-    </w:pPr>
-  </w:p>
-</w:ftr>
-</file>
-
-<file path=word/footer2.xml><?xml version="1.0" encoding="utf-8"?>
 <w:ftr xmlns:wpc="http://schemas.microsoft.com/office/word/2010/wordprocessingCanvas" xmlns:mc="http://schemas.openxmlformats.org/markup-compatibility/2006" xmlns:o="urn:schemas-microsoft-com:office:office" xmlns:r="http://schemas.openxmlformats.org/officeDocument/2006/relationships" xmlns:m="http://schemas.openxmlformats.org/officeDocument/2006/math" xmlns:v="urn:schemas-microsoft-com:vml" xmlns:wp14="http://schemas.microsoft.com/office/word/2010/wordprocessingDrawing" xmlns:wp="http://schemas.openxmlformats.org/drawingml/2006/wordprocessingDrawing" xmlns:w10="urn:schemas-microsoft-com:office:word" xmlns:w="http://schemas.openxmlformats.org/wordprocessingml/2006/main" xmlns:w14="http://schemas.microsoft.com/office/word/2010/wordml" xmlns:w15="http://schemas.microsoft.com/office/word/2012/wordml" xmlns:wpg="http://schemas.microsoft.com/office/word/2010/wordprocessingGroup" xmlns:wpi="http://schemas.microsoft.com/office/word/2010/wordprocessingInk" xmlns:wne="http://schemas.microsoft.com/office/word/2006/wordml" xmlns:wps="http://schemas.microsoft.com/office/word/2010/wordprocessingShape" mc:Ignorable="w14 w15 wp14">
   <w:p>
     <w:pPr>
@@ -26812,16 +27064,6 @@
 </w:ftr>
 </file>
 
-<file path=word/footer3.xml><?xml version="1.0" encoding="utf-8"?>
-<w:ftr xmlns:wpc="http://schemas.microsoft.com/office/word/2010/wordprocessingCanvas" xmlns:mc="http://schemas.openxmlformats.org/markup-compatibility/2006" xmlns:o="urn:schemas-microsoft-com:office:office" xmlns:r="http://schemas.openxmlformats.org/officeDocument/2006/relationships" xmlns:m="http://schemas.openxmlformats.org/officeDocument/2006/math" xmlns:v="urn:schemas-microsoft-com:vml" xmlns:wp14="http://schemas.microsoft.com/office/word/2010/wordprocessingDrawing" xmlns:wp="http://schemas.openxmlformats.org/drawingml/2006/wordprocessingDrawing" xmlns:w10="urn:schemas-microsoft-com:office:word" xmlns:w="http://schemas.openxmlformats.org/wordprocessingml/2006/main" xmlns:w14="http://schemas.microsoft.com/office/word/2010/wordml" xmlns:w15="http://schemas.microsoft.com/office/word/2012/wordml" xmlns:wpg="http://schemas.microsoft.com/office/word/2010/wordprocessingGroup" xmlns:wpi="http://schemas.microsoft.com/office/word/2010/wordprocessingInk" xmlns:wne="http://schemas.microsoft.com/office/word/2006/wordml" xmlns:wps="http://schemas.microsoft.com/office/word/2010/wordprocessingShape" mc:Ignorable="w14 w15 wp14">
-  <w:p>
-    <w:pPr>
-      <w:pStyle w:val="Piedepgina"/>
-    </w:pPr>
-  </w:p>
-</w:ftr>
-</file>
-
 <file path=word/footnotes.xml><?xml version="1.0" encoding="utf-8"?>
 <w:footnotes xmlns:wpc="http://schemas.microsoft.com/office/word/2010/wordprocessingCanvas" xmlns:mc="http://schemas.openxmlformats.org/markup-compatibility/2006" xmlns:o="urn:schemas-microsoft-com:office:office" xmlns:r="http://schemas.openxmlformats.org/officeDocument/2006/relationships" xmlns:m="http://schemas.openxmlformats.org/officeDocument/2006/math" xmlns:v="urn:schemas-microsoft-com:vml" xmlns:wp14="http://schemas.microsoft.com/office/word/2010/wordprocessingDrawing" xmlns:wp="http://schemas.openxmlformats.org/drawingml/2006/wordprocessingDrawing" xmlns:w10="urn:schemas-microsoft-com:office:word" xmlns:w="http://schemas.openxmlformats.org/wordprocessingml/2006/main" xmlns:w14="http://schemas.microsoft.com/office/word/2010/wordml" xmlns:w15="http://schemas.microsoft.com/office/word/2012/wordml" xmlns:wpg="http://schemas.microsoft.com/office/word/2010/wordprocessingGroup" xmlns:wpi="http://schemas.microsoft.com/office/word/2010/wordprocessingInk" xmlns:wne="http://schemas.microsoft.com/office/word/2006/wordml" xmlns:wps="http://schemas.microsoft.com/office/word/2010/wordprocessingShape" mc:Ignorable="w14 w15 wp14">
   <w:footnote w:type="separator" w:id="-1">
@@ -26848,16 +27090,6 @@
 </file>
 
 <file path=word/header1.xml><?xml version="1.0" encoding="utf-8"?>
-<w:hdr xmlns:wpc="http://schemas.microsoft.com/office/word/2010/wordprocessingCanvas" xmlns:mc="http://schemas.openxmlformats.org/markup-compatibility/2006" xmlns:o="urn:schemas-microsoft-com:office:office" xmlns:r="http://schemas.openxmlformats.org/officeDocument/2006/relationships" xmlns:m="http://schemas.openxmlformats.org/officeDocument/2006/math" xmlns:v="urn:schemas-microsoft-com:vml" xmlns:wp14="http://schemas.microsoft.com/office/word/2010/wordprocessingDrawing" xmlns:wp="http://schemas.openxmlformats.org/drawingml/2006/wordprocessingDrawing" xmlns:w10="urn:schemas-microsoft-com:office:word" xmlns:w="http://schemas.openxmlformats.org/wordprocessingml/2006/main" xmlns:w14="http://schemas.microsoft.com/office/word/2010/wordml" xmlns:w15="http://schemas.microsoft.com/office/word/2012/wordml" xmlns:wpg="http://schemas.microsoft.com/office/word/2010/wordprocessingGroup" xmlns:wpi="http://schemas.microsoft.com/office/word/2010/wordprocessingInk" xmlns:wne="http://schemas.microsoft.com/office/word/2006/wordml" xmlns:wps="http://schemas.microsoft.com/office/word/2010/wordprocessingShape" mc:Ignorable="w14 w15 wp14">
-  <w:p>
-    <w:pPr>
-      <w:pStyle w:val="Encabezado"/>
-    </w:pPr>
-  </w:p>
-</w:hdr>
-</file>
-
-<file path=word/header2.xml><?xml version="1.0" encoding="utf-8"?>
 <w:hdr xmlns:wpc="http://schemas.microsoft.com/office/word/2010/wordprocessingCanvas" xmlns:mc="http://schemas.openxmlformats.org/markup-compatibility/2006" xmlns:o="urn:schemas-microsoft-com:office:office" xmlns:r="http://schemas.openxmlformats.org/officeDocument/2006/relationships" xmlns:m="http://schemas.openxmlformats.org/officeDocument/2006/math" xmlns:v="urn:schemas-microsoft-com:vml" xmlns:wp14="http://schemas.microsoft.com/office/word/2010/wordprocessingDrawing" xmlns:wp="http://schemas.openxmlformats.org/drawingml/2006/wordprocessingDrawing" xmlns:w10="urn:schemas-microsoft-com:office:word" xmlns:w="http://schemas.openxmlformats.org/wordprocessingml/2006/main" xmlns:w14="http://schemas.microsoft.com/office/word/2010/wordml" xmlns:w15="http://schemas.microsoft.com/office/word/2012/wordml" xmlns:wpg="http://schemas.microsoft.com/office/word/2010/wordprocessingGroup" xmlns:wpi="http://schemas.microsoft.com/office/word/2010/wordprocessingInk" xmlns:wne="http://schemas.microsoft.com/office/word/2006/wordml" xmlns:wps="http://schemas.microsoft.com/office/word/2010/wordprocessingShape" mc:Ignorable="w14 w15 wp14">
   <w:p>
     <w:pPr>
@@ -26934,7 +27166,7 @@
         <w:bCs/>
         <w:noProof/>
       </w:rPr>
-      <w:t>57</w:t>
+      <w:t>58</w:t>
     </w:r>
     <w:r>
       <w:rPr>
@@ -26973,7 +27205,7 @@
         <w:bCs/>
         <w:noProof/>
       </w:rPr>
-      <w:t>67</w:t>
+      <w:t>68</w:t>
     </w:r>
     <w:r>
       <w:rPr>
@@ -26986,19 +27218,9 @@
 </w:hdr>
 </file>
 
-<file path=word/header3.xml><?xml version="1.0" encoding="utf-8"?>
-<w:hdr xmlns:wpc="http://schemas.microsoft.com/office/word/2010/wordprocessingCanvas" xmlns:mc="http://schemas.openxmlformats.org/markup-compatibility/2006" xmlns:o="urn:schemas-microsoft-com:office:office" xmlns:r="http://schemas.openxmlformats.org/officeDocument/2006/relationships" xmlns:m="http://schemas.openxmlformats.org/officeDocument/2006/math" xmlns:v="urn:schemas-microsoft-com:vml" xmlns:wp14="http://schemas.microsoft.com/office/word/2010/wordprocessingDrawing" xmlns:wp="http://schemas.openxmlformats.org/drawingml/2006/wordprocessingDrawing" xmlns:w10="urn:schemas-microsoft-com:office:word" xmlns:w="http://schemas.openxmlformats.org/wordprocessingml/2006/main" xmlns:w14="http://schemas.microsoft.com/office/word/2010/wordml" xmlns:w15="http://schemas.microsoft.com/office/word/2012/wordml" xmlns:wpg="http://schemas.microsoft.com/office/word/2010/wordprocessingGroup" xmlns:wpi="http://schemas.microsoft.com/office/word/2010/wordprocessingInk" xmlns:wne="http://schemas.microsoft.com/office/word/2006/wordml" xmlns:wps="http://schemas.microsoft.com/office/word/2010/wordprocessingShape" mc:Ignorable="w14 w15 wp14">
-  <w:p>
-    <w:pPr>
-      <w:pStyle w:val="Encabezado"/>
-    </w:pPr>
-  </w:p>
-</w:hdr>
-</file>
-
 <file path=word/numbering.xml><?xml version="1.0" encoding="utf-8"?>
 <w:numbering xmlns:wpc="http://schemas.microsoft.com/office/word/2010/wordprocessingCanvas" xmlns:mc="http://schemas.openxmlformats.org/markup-compatibility/2006" xmlns:o="urn:schemas-microsoft-com:office:office" xmlns:r="http://schemas.openxmlformats.org/officeDocument/2006/relationships" xmlns:m="http://schemas.openxmlformats.org/officeDocument/2006/math" xmlns:v="urn:schemas-microsoft-com:vml" xmlns:wp14="http://schemas.microsoft.com/office/word/2010/wordprocessingDrawing" xmlns:wp="http://schemas.openxmlformats.org/drawingml/2006/wordprocessingDrawing" xmlns:w10="urn:schemas-microsoft-com:office:word" xmlns:w="http://schemas.openxmlformats.org/wordprocessingml/2006/main" xmlns:w14="http://schemas.microsoft.com/office/word/2010/wordml" xmlns:w15="http://schemas.microsoft.com/office/word/2012/wordml" xmlns:wpg="http://schemas.microsoft.com/office/word/2010/wordprocessingGroup" xmlns:wpi="http://schemas.microsoft.com/office/word/2010/wordprocessingInk" xmlns:wne="http://schemas.microsoft.com/office/word/2006/wordml" xmlns:wps="http://schemas.microsoft.com/office/word/2010/wordprocessingShape" mc:Ignorable="w14 w15 wp14">
-  <w:abstractNum w:abstractNumId="0">
+  <w:abstractNum w:abstractNumId="0" w15:restartNumberingAfterBreak="0">
     <w:nsid w:val="0AE22D0A"/>
     <w:multiLevelType w:val="hybridMultilevel"/>
     <w:tmpl w:val="19183358"/>
@@ -27111,7 +27333,7 @@
       </w:rPr>
     </w:lvl>
   </w:abstractNum>
-  <w:abstractNum w:abstractNumId="1">
+  <w:abstractNum w:abstractNumId="1" w15:restartNumberingAfterBreak="0">
     <w:nsid w:val="0CB64340"/>
     <w:multiLevelType w:val="hybridMultilevel"/>
     <w:tmpl w:val="56D6EBBA"/>
@@ -27224,7 +27446,7 @@
       </w:rPr>
     </w:lvl>
   </w:abstractNum>
-  <w:abstractNum w:abstractNumId="2">
+  <w:abstractNum w:abstractNumId="2" w15:restartNumberingAfterBreak="0">
     <w:nsid w:val="0CEB45AE"/>
     <w:multiLevelType w:val="hybridMultilevel"/>
     <w:tmpl w:val="BEFEA94E"/>
@@ -27337,7 +27559,7 @@
       </w:rPr>
     </w:lvl>
   </w:abstractNum>
-  <w:abstractNum w:abstractNumId="3">
+  <w:abstractNum w:abstractNumId="3" w15:restartNumberingAfterBreak="0">
     <w:nsid w:val="0D69303A"/>
     <w:multiLevelType w:val="multilevel"/>
     <w:tmpl w:val="B9B622A4"/>
@@ -27486,7 +27708,7 @@
       </w:rPr>
     </w:lvl>
   </w:abstractNum>
-  <w:abstractNum w:abstractNumId="4">
+  <w:abstractNum w:abstractNumId="4" w15:restartNumberingAfterBreak="0">
     <w:nsid w:val="1482775B"/>
     <w:multiLevelType w:val="multilevel"/>
     <w:tmpl w:val="E222E4F8"/>
@@ -27662,7 +27884,7 @@
       </w:rPr>
     </w:lvl>
   </w:abstractNum>
-  <w:abstractNum w:abstractNumId="5">
+  <w:abstractNum w:abstractNumId="5" w15:restartNumberingAfterBreak="0">
     <w:nsid w:val="2417375B"/>
     <w:multiLevelType w:val="hybridMultilevel"/>
     <w:tmpl w:val="2E3882E0"/>
@@ -27775,7 +27997,7 @@
       </w:rPr>
     </w:lvl>
   </w:abstractNum>
-  <w:abstractNum w:abstractNumId="6">
+  <w:abstractNum w:abstractNumId="6" w15:restartNumberingAfterBreak="0">
     <w:nsid w:val="266064F9"/>
     <w:multiLevelType w:val="hybridMultilevel"/>
     <w:tmpl w:val="E752EC1C"/>
@@ -27888,7 +28110,7 @@
       </w:rPr>
     </w:lvl>
   </w:abstractNum>
-  <w:abstractNum w:abstractNumId="7">
+  <w:abstractNum w:abstractNumId="7" w15:restartNumberingAfterBreak="0">
     <w:nsid w:val="29E44EBD"/>
     <w:multiLevelType w:val="multilevel"/>
     <w:tmpl w:val="FE22E2B6"/>
@@ -28037,7 +28259,7 @@
       </w:rPr>
     </w:lvl>
   </w:abstractNum>
-  <w:abstractNum w:abstractNumId="8">
+  <w:abstractNum w:abstractNumId="8" w15:restartNumberingAfterBreak="0">
     <w:nsid w:val="34347FE3"/>
     <w:multiLevelType w:val="hybridMultilevel"/>
     <w:tmpl w:val="D7EE5BA8"/>
@@ -28150,7 +28372,7 @@
       </w:rPr>
     </w:lvl>
   </w:abstractNum>
-  <w:abstractNum w:abstractNumId="9">
+  <w:abstractNum w:abstractNumId="9" w15:restartNumberingAfterBreak="0">
     <w:nsid w:val="3468429B"/>
     <w:multiLevelType w:val="hybridMultilevel"/>
     <w:tmpl w:val="D8CCC404"/>
@@ -28263,7 +28485,7 @@
       </w:rPr>
     </w:lvl>
   </w:abstractNum>
-  <w:abstractNum w:abstractNumId="10">
+  <w:abstractNum w:abstractNumId="10" w15:restartNumberingAfterBreak="0">
     <w:nsid w:val="3B7C3F05"/>
     <w:multiLevelType w:val="hybridMultilevel"/>
     <w:tmpl w:val="76F86CCE"/>
@@ -28376,7 +28598,7 @@
       </w:rPr>
     </w:lvl>
   </w:abstractNum>
-  <w:abstractNum w:abstractNumId="11">
+  <w:abstractNum w:abstractNumId="11" w15:restartNumberingAfterBreak="0">
     <w:nsid w:val="45562BB8"/>
     <w:multiLevelType w:val="hybridMultilevel"/>
     <w:tmpl w:val="F698AE56"/>
@@ -28489,7 +28711,7 @@
       </w:rPr>
     </w:lvl>
   </w:abstractNum>
-  <w:abstractNum w:abstractNumId="12">
+  <w:abstractNum w:abstractNumId="12" w15:restartNumberingAfterBreak="0">
     <w:nsid w:val="490C0B7B"/>
     <w:multiLevelType w:val="hybridMultilevel"/>
     <w:tmpl w:val="408C8CBC"/>
@@ -28602,7 +28824,7 @@
       </w:rPr>
     </w:lvl>
   </w:abstractNum>
-  <w:abstractNum w:abstractNumId="13">
+  <w:abstractNum w:abstractNumId="13" w15:restartNumberingAfterBreak="0">
     <w:nsid w:val="59F674B7"/>
     <w:multiLevelType w:val="hybridMultilevel"/>
     <w:tmpl w:val="D25EFBFA"/>
@@ -28715,7 +28937,7 @@
       </w:rPr>
     </w:lvl>
   </w:abstractNum>
-  <w:abstractNum w:abstractNumId="14">
+  <w:abstractNum w:abstractNumId="14" w15:restartNumberingAfterBreak="0">
     <w:nsid w:val="738578C8"/>
     <w:multiLevelType w:val="hybridMultilevel"/>
     <w:tmpl w:val="BC3A7BE0"/>
@@ -28828,7 +29050,7 @@
       </w:rPr>
     </w:lvl>
   </w:abstractNum>
-  <w:abstractNum w:abstractNumId="15">
+  <w:abstractNum w:abstractNumId="15" w15:restartNumberingAfterBreak="0">
     <w:nsid w:val="73E14CF6"/>
     <w:multiLevelType w:val="hybridMultilevel"/>
     <w:tmpl w:val="99C4833E"/>
@@ -28941,7 +29163,7 @@
       </w:rPr>
     </w:lvl>
   </w:abstractNum>
-  <w:abstractNum w:abstractNumId="16">
+  <w:abstractNum w:abstractNumId="16" w15:restartNumberingAfterBreak="0">
     <w:nsid w:val="78EA005C"/>
     <w:multiLevelType w:val="multilevel"/>
     <w:tmpl w:val="D168044C"/>
@@ -29090,7 +29312,7 @@
       </w:rPr>
     </w:lvl>
   </w:abstractNum>
-  <w:abstractNum w:abstractNumId="17">
+  <w:abstractNum w:abstractNumId="17" w15:restartNumberingAfterBreak="0">
     <w:nsid w:val="7E7222E6"/>
     <w:multiLevelType w:val="hybridMultilevel"/>
     <w:tmpl w:val="0D863C84"/>
@@ -30673,7 +30895,6 @@
       <w:spacing w:after="0" w:line="240" w:lineRule="auto"/>
     </w:pPr>
     <w:tblPr>
-      <w:tblInd w:w="0" w:type="dxa"/>
       <w:tblBorders>
         <w:top w:val="single" w:sz="4" w:space="0" w:color="auto"/>
         <w:left w:val="single" w:sz="4" w:space="0" w:color="auto"/>
@@ -30682,12 +30903,6 @@
         <w:insideH w:val="single" w:sz="4" w:space="0" w:color="auto"/>
         <w:insideV w:val="single" w:sz="4" w:space="0" w:color="auto"/>
       </w:tblBorders>
-      <w:tblCellMar>
-        <w:top w:w="0" w:type="dxa"/>
-        <w:left w:w="108" w:type="dxa"/>
-        <w:bottom w:w="0" w:type="dxa"/>
-        <w:right w:w="108" w:type="dxa"/>
-      </w:tblCellMar>
     </w:tblPr>
   </w:style>
   <w:style w:type="table" w:styleId="Tabladelista1clara">
@@ -30701,13 +30916,6 @@
     <w:tblPr>
       <w:tblStyleRowBandSize w:val="1"/>
       <w:tblStyleColBandSize w:val="1"/>
-      <w:tblInd w:w="0" w:type="dxa"/>
-      <w:tblCellMar>
-        <w:top w:w="0" w:type="dxa"/>
-        <w:left w:w="108" w:type="dxa"/>
-        <w:bottom w:w="0" w:type="dxa"/>
-        <w:right w:w="108" w:type="dxa"/>
-      </w:tblCellMar>
     </w:tblPr>
     <w:tblStylePr w:type="firstRow">
       <w:rPr>
@@ -30769,18 +30977,11 @@
     <w:tblPr>
       <w:tblStyleRowBandSize w:val="1"/>
       <w:tblStyleColBandSize w:val="1"/>
-      <w:tblInd w:w="0" w:type="dxa"/>
       <w:tblBorders>
         <w:top w:val="single" w:sz="4" w:space="0" w:color="666666" w:themeColor="text1" w:themeTint="99"/>
         <w:bottom w:val="single" w:sz="4" w:space="0" w:color="666666" w:themeColor="text1" w:themeTint="99"/>
         <w:insideH w:val="single" w:sz="4" w:space="0" w:color="666666" w:themeColor="text1" w:themeTint="99"/>
       </w:tblBorders>
-      <w:tblCellMar>
-        <w:top w:w="0" w:type="dxa"/>
-        <w:left w:w="108" w:type="dxa"/>
-        <w:bottom w:w="0" w:type="dxa"/>
-        <w:right w:w="108" w:type="dxa"/>
-      </w:tblCellMar>
     </w:tblPr>
     <w:tblStylePr w:type="firstRow">
       <w:rPr>
@@ -32609,12 +32810,12 @@
             </c:spPr>
           </c:bandFmt>
         </c:bandFmts>
-        <c:axId val="612405120"/>
-        <c:axId val="612407472"/>
-        <c:axId val="659367472"/>
+        <c:axId val="452298488"/>
+        <c:axId val="452298880"/>
+        <c:axId val="572375184"/>
       </c:surface3DChart>
       <c:catAx>
-        <c:axId val="612405120"/>
+        <c:axId val="452298488"/>
         <c:scaling>
           <c:orientation val="minMax"/>
         </c:scaling>
@@ -32655,7 +32856,7 @@
             <a:endParaRPr lang="es-ES"/>
           </a:p>
         </c:txPr>
-        <c:crossAx val="612407472"/>
+        <c:crossAx val="452298880"/>
         <c:crosses val="autoZero"/>
         <c:auto val="1"/>
         <c:lblAlgn val="ctr"/>
@@ -32663,7 +32864,7 @@
         <c:noMultiLvlLbl val="0"/>
       </c:catAx>
       <c:valAx>
-        <c:axId val="612407472"/>
+        <c:axId val="452298880"/>
         <c:scaling>
           <c:orientation val="minMax"/>
           <c:min val="0"/>
@@ -32714,14 +32915,14 @@
             <a:endParaRPr lang="es-ES"/>
           </a:p>
         </c:txPr>
-        <c:crossAx val="612405120"/>
+        <c:crossAx val="452298488"/>
         <c:crosses val="autoZero"/>
         <c:crossBetween val="midCat"/>
         <c:majorUnit val="0.2"/>
         <c:minorUnit val="0.1"/>
       </c:valAx>
       <c:serAx>
-        <c:axId val="659367472"/>
+        <c:axId val="572375184"/>
         <c:scaling>
           <c:orientation val="minMax"/>
         </c:scaling>
@@ -32762,7 +32963,7 @@
             <a:endParaRPr lang="es-ES"/>
           </a:p>
         </c:txPr>
-        <c:crossAx val="612407472"/>
+        <c:crossAx val="452298880"/>
         <c:crosses val="autoZero"/>
       </c:serAx>
       <c:spPr>
@@ -34589,12 +34790,12 @@
             </c:spPr>
           </c:bandFmt>
         </c:bandFmts>
-        <c:axId val="612404336"/>
-        <c:axId val="612405512"/>
-        <c:axId val="621672152"/>
+        <c:axId val="363571008"/>
+        <c:axId val="363572576"/>
+        <c:axId val="456577240"/>
       </c:surface3DChart>
       <c:catAx>
-        <c:axId val="612404336"/>
+        <c:axId val="363571008"/>
         <c:scaling>
           <c:orientation val="minMax"/>
         </c:scaling>
@@ -34635,7 +34836,7 @@
             <a:endParaRPr lang="es-ES"/>
           </a:p>
         </c:txPr>
-        <c:crossAx val="612405512"/>
+        <c:crossAx val="363572576"/>
         <c:crosses val="autoZero"/>
         <c:auto val="1"/>
         <c:lblAlgn val="ctr"/>
@@ -34643,7 +34844,7 @@
         <c:noMultiLvlLbl val="0"/>
       </c:catAx>
       <c:valAx>
-        <c:axId val="612405512"/>
+        <c:axId val="363572576"/>
         <c:scaling>
           <c:orientation val="minMax"/>
           <c:min val="0"/>
@@ -34694,12 +34895,12 @@
             <a:endParaRPr lang="es-ES"/>
           </a:p>
         </c:txPr>
-        <c:crossAx val="612404336"/>
+        <c:crossAx val="363571008"/>
         <c:crosses val="autoZero"/>
         <c:crossBetween val="midCat"/>
       </c:valAx>
       <c:serAx>
-        <c:axId val="621672152"/>
+        <c:axId val="456577240"/>
         <c:scaling>
           <c:orientation val="minMax"/>
         </c:scaling>
@@ -34740,7 +34941,7 @@
             <a:endParaRPr lang="es-ES"/>
           </a:p>
         </c:txPr>
-        <c:crossAx val="612405512"/>
+        <c:crossAx val="363572576"/>
         <c:crosses val="autoZero"/>
       </c:serAx>
       <c:spPr>
@@ -36325,12 +36526,12 @@
             </c:spPr>
           </c:bandFmt>
         </c:bandFmts>
-        <c:axId val="349203608"/>
-        <c:axId val="611313064"/>
-        <c:axId val="621684448"/>
+        <c:axId val="672663824"/>
+        <c:axId val="672663432"/>
+        <c:axId val="456585296"/>
       </c:surface3DChart>
       <c:catAx>
-        <c:axId val="349203608"/>
+        <c:axId val="672663824"/>
         <c:scaling>
           <c:orientation val="minMax"/>
         </c:scaling>
@@ -36371,7 +36572,7 @@
             <a:endParaRPr lang="es-ES"/>
           </a:p>
         </c:txPr>
-        <c:crossAx val="611313064"/>
+        <c:crossAx val="672663432"/>
         <c:crosses val="autoZero"/>
         <c:auto val="1"/>
         <c:lblAlgn val="ctr"/>
@@ -36379,7 +36580,7 @@
         <c:noMultiLvlLbl val="0"/>
       </c:catAx>
       <c:valAx>
-        <c:axId val="611313064"/>
+        <c:axId val="672663432"/>
         <c:scaling>
           <c:orientation val="minMax"/>
         </c:scaling>
@@ -36429,13 +36630,13 @@
             <a:endParaRPr lang="es-ES"/>
           </a:p>
         </c:txPr>
-        <c:crossAx val="349203608"/>
+        <c:crossAx val="672663824"/>
         <c:crosses val="autoZero"/>
         <c:crossBetween val="midCat"/>
         <c:minorUnit val="5.000000000000001E-2"/>
       </c:valAx>
       <c:serAx>
-        <c:axId val="621684448"/>
+        <c:axId val="456585296"/>
         <c:scaling>
           <c:orientation val="minMax"/>
         </c:scaling>
@@ -36476,7 +36677,7 @@
             <a:endParaRPr lang="es-ES"/>
           </a:p>
         </c:txPr>
-        <c:crossAx val="611313064"/>
+        <c:crossAx val="672663432"/>
         <c:crosses val="autoZero"/>
       </c:serAx>
       <c:spPr>
@@ -38303,12 +38504,12 @@
             </c:spPr>
           </c:bandFmt>
         </c:bandFmts>
-        <c:axId val="611311496"/>
-        <c:axId val="611312280"/>
-        <c:axId val="621656888"/>
+        <c:axId val="672663040"/>
+        <c:axId val="672665000"/>
+        <c:axId val="456602256"/>
       </c:surface3DChart>
       <c:catAx>
-        <c:axId val="611311496"/>
+        <c:axId val="672663040"/>
         <c:scaling>
           <c:orientation val="minMax"/>
         </c:scaling>
@@ -38349,7 +38550,7 @@
             <a:endParaRPr lang="es-ES"/>
           </a:p>
         </c:txPr>
-        <c:crossAx val="611312280"/>
+        <c:crossAx val="672665000"/>
         <c:crosses val="autoZero"/>
         <c:auto val="1"/>
         <c:lblAlgn val="ctr"/>
@@ -38357,7 +38558,7 @@
         <c:noMultiLvlLbl val="0"/>
       </c:catAx>
       <c:valAx>
-        <c:axId val="611312280"/>
+        <c:axId val="672665000"/>
         <c:scaling>
           <c:orientation val="minMax"/>
         </c:scaling>
@@ -38407,13 +38608,13 @@
             <a:endParaRPr lang="es-ES"/>
           </a:p>
         </c:txPr>
-        <c:crossAx val="611311496"/>
+        <c:crossAx val="672663040"/>
         <c:crosses val="autoZero"/>
         <c:crossBetween val="midCat"/>
         <c:minorUnit val="5.000000000000001E-2"/>
       </c:valAx>
       <c:serAx>
-        <c:axId val="621656888"/>
+        <c:axId val="456602256"/>
         <c:scaling>
           <c:orientation val="minMax"/>
         </c:scaling>
@@ -38454,7 +38655,7 @@
             <a:endParaRPr lang="es-ES"/>
           </a:p>
         </c:txPr>
-        <c:crossAx val="611312280"/>
+        <c:crossAx val="672665000"/>
         <c:crosses val="autoZero"/>
       </c:serAx>
       <c:spPr>
@@ -39633,12 +39834,12 @@
             </c:spPr>
           </c:bandFmt>
         </c:bandFmts>
-        <c:axId val="611313456"/>
-        <c:axId val="611313848"/>
-        <c:axId val="621661976"/>
+        <c:axId val="672664608"/>
+        <c:axId val="672665392"/>
+        <c:axId val="581313632"/>
       </c:surface3DChart>
       <c:catAx>
-        <c:axId val="611313456"/>
+        <c:axId val="672664608"/>
         <c:scaling>
           <c:orientation val="minMax"/>
         </c:scaling>
@@ -39679,7 +39880,7 @@
             <a:endParaRPr lang="es-ES"/>
           </a:p>
         </c:txPr>
-        <c:crossAx val="611313848"/>
+        <c:crossAx val="672665392"/>
         <c:crosses val="autoZero"/>
         <c:auto val="1"/>
         <c:lblAlgn val="ctr"/>
@@ -39687,7 +39888,7 @@
         <c:noMultiLvlLbl val="0"/>
       </c:catAx>
       <c:valAx>
-        <c:axId val="611313848"/>
+        <c:axId val="672665392"/>
         <c:scaling>
           <c:orientation val="minMax"/>
         </c:scaling>
@@ -39737,13 +39938,13 @@
             <a:endParaRPr lang="es-ES"/>
           </a:p>
         </c:txPr>
-        <c:crossAx val="611313456"/>
+        <c:crossAx val="672664608"/>
         <c:crosses val="autoZero"/>
         <c:crossBetween val="midCat"/>
         <c:minorUnit val="5.000000000000001E-2"/>
       </c:valAx>
       <c:serAx>
-        <c:axId val="621661976"/>
+        <c:axId val="581313632"/>
         <c:scaling>
           <c:orientation val="minMax"/>
         </c:scaling>
@@ -39784,7 +39985,7 @@
             <a:endParaRPr lang="es-ES"/>
           </a:p>
         </c:txPr>
-        <c:crossAx val="611313848"/>
+        <c:crossAx val="672665392"/>
         <c:crosses val="autoZero"/>
       </c:serAx>
       <c:spPr>
@@ -40793,12 +40994,12 @@
             </c:spPr>
           </c:bandFmt>
         </c:bandFmts>
-        <c:axId val="611314632"/>
-        <c:axId val="611311104"/>
-        <c:axId val="500616128"/>
+        <c:axId val="446894216"/>
+        <c:axId val="447413688"/>
+        <c:axId val="581325928"/>
       </c:surface3DChart>
       <c:catAx>
-        <c:axId val="611314632"/>
+        <c:axId val="446894216"/>
         <c:scaling>
           <c:orientation val="minMax"/>
         </c:scaling>
@@ -40839,7 +41040,7 @@
             <a:endParaRPr lang="es-ES"/>
           </a:p>
         </c:txPr>
-        <c:crossAx val="611311104"/>
+        <c:crossAx val="447413688"/>
         <c:crosses val="autoZero"/>
         <c:auto val="1"/>
         <c:lblAlgn val="ctr"/>
@@ -40847,7 +41048,7 @@
         <c:noMultiLvlLbl val="0"/>
       </c:catAx>
       <c:valAx>
-        <c:axId val="611311104"/>
+        <c:axId val="447413688"/>
         <c:scaling>
           <c:orientation val="minMax"/>
         </c:scaling>
@@ -40897,13 +41098,13 @@
             <a:endParaRPr lang="es-ES"/>
           </a:p>
         </c:txPr>
-        <c:crossAx val="611314632"/>
+        <c:crossAx val="446894216"/>
         <c:crosses val="autoZero"/>
         <c:crossBetween val="midCat"/>
         <c:minorUnit val="5.000000000000001E-2"/>
       </c:valAx>
       <c:serAx>
-        <c:axId val="500616128"/>
+        <c:axId val="581325928"/>
         <c:scaling>
           <c:orientation val="minMax"/>
         </c:scaling>
@@ -40944,7 +41145,7 @@
             <a:endParaRPr lang="es-ES"/>
           </a:p>
         </c:txPr>
-        <c:crossAx val="611311104"/>
+        <c:crossAx val="447413688"/>
         <c:crosses val="autoZero"/>
       </c:serAx>
       <c:spPr>
@@ -41811,12 +42012,12 @@
             </c:spPr>
           </c:bandFmt>
         </c:bandFmts>
-        <c:axId val="500368304"/>
-        <c:axId val="500365168"/>
-        <c:axId val="500624184"/>
+        <c:axId val="666804144"/>
+        <c:axId val="666804536"/>
+        <c:axId val="581326352"/>
       </c:surface3DChart>
       <c:catAx>
-        <c:axId val="500368304"/>
+        <c:axId val="666804144"/>
         <c:scaling>
           <c:orientation val="minMax"/>
         </c:scaling>
@@ -41857,7 +42058,7 @@
             <a:endParaRPr lang="es-ES"/>
           </a:p>
         </c:txPr>
-        <c:crossAx val="500365168"/>
+        <c:crossAx val="666804536"/>
         <c:crosses val="autoZero"/>
         <c:auto val="1"/>
         <c:lblAlgn val="ctr"/>
@@ -41865,7 +42066,7 @@
         <c:noMultiLvlLbl val="0"/>
       </c:catAx>
       <c:valAx>
-        <c:axId val="500365168"/>
+        <c:axId val="666804536"/>
         <c:scaling>
           <c:orientation val="minMax"/>
         </c:scaling>
@@ -41915,14 +42116,14 @@
             <a:endParaRPr lang="es-ES"/>
           </a:p>
         </c:txPr>
-        <c:crossAx val="500368304"/>
+        <c:crossAx val="666804144"/>
         <c:crosses val="autoZero"/>
         <c:crossBetween val="midCat"/>
         <c:majorUnit val="0.2"/>
         <c:minorUnit val="0.1"/>
       </c:valAx>
       <c:serAx>
-        <c:axId val="500624184"/>
+        <c:axId val="581326352"/>
         <c:scaling>
           <c:orientation val="minMax"/>
         </c:scaling>
@@ -41963,7 +42164,7 @@
             <a:endParaRPr lang="es-ES"/>
           </a:p>
         </c:txPr>
-        <c:crossAx val="500365168"/>
+        <c:crossAx val="666804536"/>
         <c:crosses val="autoZero"/>
       </c:serAx>
       <c:spPr>
@@ -42195,7 +42396,7 @@
     <w:charset w:val="00"/>
     <w:family w:val="roman"/>
     <w:pitch w:val="variable"/>
-    <w:sig w:usb0="00000003" w:usb1="00000000" w:usb2="00000000" w:usb3="00000000" w:csb0="00000001" w:csb1="00000000"/>
+    <w:sig w:usb0="00000007" w:usb1="00000000" w:usb2="00000000" w:usb3="00000000" w:csb0="00000003" w:csb1="00000000"/>
   </w:font>
   <w:font w:name="Lucida Console">
     <w:panose1 w:val="020B0609040504020204"/>
@@ -42206,6 +42407,7 @@
   </w:font>
   <w:font w:name="Open Sans">
     <w:altName w:val="Tahoma"/>
+    <w:panose1 w:val="020B0606030504020204"/>
     <w:charset w:val="00"/>
     <w:family w:val="swiss"/>
     <w:pitch w:val="variable"/>
@@ -42227,12 +42429,11 @@
     <w:pitch w:val="default"/>
   </w:font>
   <w:font w:name="Helvetica">
-    <w:panose1 w:val="020B0504020202020204"/>
+    <w:panose1 w:val="020B0604020202020204"/>
     <w:charset w:val="00"/>
     <w:family w:val="swiss"/>
-    <w:notTrueType/>
     <w:pitch w:val="variable"/>
-    <w:sig w:usb0="00000003" w:usb1="00000000" w:usb2="00000000" w:usb3="00000000" w:csb0="00000001" w:csb1="00000000"/>
+    <w:sig w:usb0="E0002EFF" w:usb1="C000785B" w:usb2="00000009" w:usb3="00000000" w:csb0="000001FF" w:csb1="00000000"/>
   </w:font>
   <w:font w:name="Calibri">
     <w:panose1 w:val="020F0502020204030204"/>
@@ -42271,11 +42472,13 @@
     <w:rsid w:val="001079F1"/>
     <w:rsid w:val="001D78EE"/>
     <w:rsid w:val="00244A55"/>
+    <w:rsid w:val="003A279B"/>
     <w:rsid w:val="004118AD"/>
     <w:rsid w:val="0044652C"/>
     <w:rsid w:val="006A2E1D"/>
     <w:rsid w:val="00725C42"/>
     <w:rsid w:val="00885B11"/>
+    <w:rsid w:val="0089488A"/>
     <w:rsid w:val="008B0283"/>
     <w:rsid w:val="009067D4"/>
     <w:rsid w:val="00953E1E"/>
@@ -43398,7 +43601,7 @@
 </file>
 
 <file path=customXml/itemProps2.xml><?xml version="1.0" encoding="utf-8"?>
-<ds:datastoreItem xmlns:ds="http://schemas.openxmlformats.org/officeDocument/2006/customXml" ds:itemID="{A510EB31-F365-4B06-BD80-EC19BA06C23F}">
+<ds:datastoreItem xmlns:ds="http://schemas.openxmlformats.org/officeDocument/2006/customXml" ds:itemID="{897B8FBF-77F9-409F-B75D-983BD2557801}">
   <ds:schemaRefs>
     <ds:schemaRef ds:uri="http://schemas.openxmlformats.org/officeDocument/2006/bibliography"/>
   </ds:schemaRefs>

</xml_diff>

<commit_message>
Diagramas de arquitectura con el paint...
</commit_message>
<xml_diff>
--- a/Documento_Proyecto.docx
+++ b/Documento_Proyecto.docx
@@ -8463,18 +8463,16 @@
       <w:r>
         <w:t>Por último, sé que no he hecho las cuentas (y lo más importante son siempre las cuentas) pero es que en realidad el proceso en el que se encuentra ahora mismo el ChessBattleRoyale es en el de captación de colaboradores/autores más que en el punto de formalizar y crear la empresa.</w:t>
       </w:r>
-      <w:bookmarkStart w:id="11" w:name="_GoBack"/>
+    </w:p>
+    <w:p>
+      <w:pPr>
+        <w:pStyle w:val="Ttulo2"/>
+      </w:pPr>
+      <w:bookmarkStart w:id="11" w:name="_Toc9619595"/>
+      <w:r>
+        <w:t>Recursos humanos</w:t>
+      </w:r>
       <w:bookmarkEnd w:id="11"/>
-    </w:p>
-    <w:p>
-      <w:pPr>
-        <w:pStyle w:val="Ttulo2"/>
-      </w:pPr>
-      <w:bookmarkStart w:id="12" w:name="_Toc9619595"/>
-      <w:r>
-        <w:t>Recursos humanos</w:t>
-      </w:r>
-      <w:bookmarkEnd w:id="12"/>
     </w:p>
     <w:p>
       <w:pPr>
@@ -8668,46 +8666,46 @@
       <w:pPr>
         <w:pStyle w:val="Ttulo2"/>
       </w:pPr>
-      <w:bookmarkStart w:id="13" w:name="_Toc9619596"/>
+      <w:bookmarkStart w:id="12" w:name="_Toc9619596"/>
       <w:r>
         <w:t>prevención de riesgos laborales</w:t>
       </w:r>
+      <w:bookmarkEnd w:id="12"/>
+    </w:p>
+    <w:p>
+      <w:pPr>
+        <w:pStyle w:val="Citadestacada"/>
+      </w:pPr>
+      <w:r>
+        <w:t>Más vale prevenir con las manos en la masa y tendré que tener cuidado con no sufrir un ataque de nostalgitis de cuando era mucho más pequeño</w:t>
+      </w:r>
+      <w:r>
+        <w:t xml:space="preserve">. </w:t>
+      </w:r>
+    </w:p>
+    <w:p>
+      <w:pPr>
+        <w:pStyle w:val="Citadestacada"/>
+        <w:rPr>
+          <w:b/>
+        </w:rPr>
+      </w:pPr>
+      <w:r>
+        <w:rPr>
+          <w:b/>
+        </w:rPr>
+        <w:t>Yo mismo</w:t>
+      </w:r>
+    </w:p>
+    <w:p>
+      <w:pPr>
+        <w:pStyle w:val="Ttulo3"/>
+      </w:pPr>
+      <w:bookmarkStart w:id="13" w:name="_Toc9619597"/>
+      <w:r>
+        <w:t>Riesgos laborales</w:t>
+      </w:r>
       <w:bookmarkEnd w:id="13"/>
-    </w:p>
-    <w:p>
-      <w:pPr>
-        <w:pStyle w:val="Citadestacada"/>
-      </w:pPr>
-      <w:r>
-        <w:t>Más vale prevenir con las manos en la masa y tendré que tener cuidado con no sufrir un ataque de nostalgitis de cuando era mucho más pequeño</w:t>
-      </w:r>
-      <w:r>
-        <w:t xml:space="preserve">. </w:t>
-      </w:r>
-    </w:p>
-    <w:p>
-      <w:pPr>
-        <w:pStyle w:val="Citadestacada"/>
-        <w:rPr>
-          <w:b/>
-        </w:rPr>
-      </w:pPr>
-      <w:r>
-        <w:rPr>
-          <w:b/>
-        </w:rPr>
-        <w:t>Yo mismo</w:t>
-      </w:r>
-    </w:p>
-    <w:p>
-      <w:pPr>
-        <w:pStyle w:val="Ttulo3"/>
-      </w:pPr>
-      <w:bookmarkStart w:id="14" w:name="_Toc9619597"/>
-      <w:r>
-        <w:t>Riesgos laborales</w:t>
-      </w:r>
-      <w:bookmarkEnd w:id="14"/>
     </w:p>
     <w:p>
       <w:pPr>
@@ -9184,11 +9182,11 @@
       <w:pPr>
         <w:pStyle w:val="Ttulo3"/>
       </w:pPr>
-      <w:bookmarkStart w:id="15" w:name="_Toc9619598"/>
+      <w:bookmarkStart w:id="14" w:name="_Toc9619598"/>
       <w:r>
         <w:t>Medidas preventivas</w:t>
       </w:r>
-      <w:bookmarkEnd w:id="15"/>
+      <w:bookmarkEnd w:id="14"/>
     </w:p>
     <w:p>
       <w:pPr>
@@ -9738,7 +9736,7 @@
       <w:r>
         <w:t>También sería deseable una comunicación fluida a todos los niveles para facilitar el intercambio de información y reducir la ambigüedad si no se dispone de la suficiente información al igual que conocer perfectamente las funciones y responsabilidades de cada puesto.</w:t>
       </w:r>
-      <w:bookmarkStart w:id="16" w:name="_Toc4842671"/>
+      <w:bookmarkStart w:id="15" w:name="_Toc4842671"/>
     </w:p>
     <w:p>
       <w:r>
@@ -9749,11 +9747,11 @@
       <w:pPr>
         <w:pStyle w:val="Ttulo2"/>
       </w:pPr>
-      <w:bookmarkStart w:id="17" w:name="_Toc9619599"/>
+      <w:bookmarkStart w:id="16" w:name="_Toc9619599"/>
       <w:r>
         <w:t>Iniciativa emprendedora</w:t>
       </w:r>
-      <w:bookmarkEnd w:id="17"/>
+      <w:bookmarkEnd w:id="16"/>
     </w:p>
     <w:p>
       <w:pPr>
@@ -9807,11 +9805,43 @@
       <w:pPr>
         <w:pStyle w:val="Ttulo3"/>
       </w:pPr>
-      <w:bookmarkStart w:id="18" w:name="_Toc9619600"/>
+      <w:bookmarkStart w:id="17" w:name="_Toc9619600"/>
       <w:r>
         <w:lastRenderedPageBreak/>
         <w:t>Forma jurídica</w:t>
       </w:r>
+      <w:bookmarkEnd w:id="17"/>
+    </w:p>
+    <w:p>
+      <w:pPr>
+        <w:pStyle w:val="Citadestacada"/>
+      </w:pPr>
+      <w:r>
+        <w:t>El talento gana partidos, pero el trabajo en equipo y l</w:t>
+      </w:r>
+      <w:r>
+        <w:t xml:space="preserve">a inteligencia gana campeonatos. </w:t>
+      </w:r>
+    </w:p>
+    <w:p>
+      <w:pPr>
+        <w:pStyle w:val="Citadestacada"/>
+      </w:pPr>
+      <w:r>
+        <w:rPr>
+          <w:b/>
+        </w:rPr>
+        <w:t>Michael Jordan</w:t>
+      </w:r>
+    </w:p>
+    <w:p>
+      <w:pPr>
+        <w:pStyle w:val="Ttulo3"/>
+      </w:pPr>
+      <w:bookmarkStart w:id="18" w:name="_Toc9619601"/>
+      <w:r>
+        <w:t>Trámites administrativos</w:t>
+      </w:r>
       <w:bookmarkEnd w:id="18"/>
     </w:p>
     <w:p>
@@ -9819,10 +9849,7 @@
         <w:pStyle w:val="Citadestacada"/>
       </w:pPr>
       <w:r>
-        <w:t>El talento gana partidos, pero el trabajo en equipo y l</w:t>
-      </w:r>
-      <w:r>
-        <w:t xml:space="preserve">a inteligencia gana campeonatos. </w:t>
+        <w:t xml:space="preserve">Administración, s. En política, ingeniosa abstracción destinada a recibir las bofetadas o puntapiés que merecen el primer ministro o el presidente. </w:t>
       </w:r>
     </w:p>
     <w:p>
@@ -9833,16 +9860,16 @@
         <w:rPr>
           <w:b/>
         </w:rPr>
-        <w:t>Michael Jordan</w:t>
-      </w:r>
-    </w:p>
-    <w:p>
-      <w:pPr>
-        <w:pStyle w:val="Ttulo3"/>
-      </w:pPr>
-      <w:bookmarkStart w:id="19" w:name="_Toc9619601"/>
-      <w:r>
-        <w:t>Trámites administrativos</w:t>
+        <w:t>Ambrose Bierce</w:t>
+      </w:r>
+    </w:p>
+    <w:p>
+      <w:pPr>
+        <w:pStyle w:val="Ttulo1"/>
+      </w:pPr>
+      <w:bookmarkStart w:id="19" w:name="_Toc9619602"/>
+      <w:r>
+        <w:t>Requisitos funcionales de la aplicación</w:t>
       </w:r>
       <w:bookmarkEnd w:id="19"/>
     </w:p>
@@ -9851,53 +9878,24 @@
         <w:pStyle w:val="Citadestacada"/>
       </w:pPr>
       <w:r>
-        <w:t xml:space="preserve">Administración, s. En política, ingeniosa abstracción destinada a recibir las bofetadas o puntapiés que merecen el primer ministro o el presidente. </w:t>
+        <w:t xml:space="preserve">El diseño no es solo lo que se ve o lo que se siente. El diseño es cómo funciona. </w:t>
       </w:r>
     </w:p>
     <w:p>
       <w:pPr>
         <w:pStyle w:val="Citadestacada"/>
-      </w:pPr>
-      <w:r>
         <w:rPr>
           <w:b/>
         </w:rPr>
-        <w:t>Ambrose Bierce</w:t>
-      </w:r>
-    </w:p>
-    <w:p>
-      <w:pPr>
-        <w:pStyle w:val="Ttulo1"/>
-      </w:pPr>
-      <w:bookmarkStart w:id="20" w:name="_Toc9619602"/>
-      <w:r>
-        <w:t>Requisitos funcionales de la aplicación</w:t>
-      </w:r>
-      <w:bookmarkEnd w:id="20"/>
-    </w:p>
-    <w:p>
-      <w:pPr>
-        <w:pStyle w:val="Citadestacada"/>
-      </w:pPr>
-      <w:r>
-        <w:t xml:space="preserve">El diseño no es solo lo que se ve o lo que se siente. El diseño es cómo funciona. </w:t>
-      </w:r>
-    </w:p>
-    <w:p>
-      <w:pPr>
-        <w:pStyle w:val="Citadestacada"/>
+      </w:pPr>
+      <w:r>
         <w:rPr>
           <w:b/>
         </w:rPr>
-      </w:pPr>
-      <w:r>
-        <w:rPr>
-          <w:b/>
-        </w:rPr>
         <w:t>Steve Jobs</w:t>
       </w:r>
     </w:p>
-    <w:bookmarkEnd w:id="16"/>
+    <w:bookmarkEnd w:id="15"/>
     <w:p>
       <w:r>
         <w:t>Como ya he dicho se trata de que con reglas más o menos familiares a las del ajedrez hacer un tablero que irá disminuyendo conforme pasa el tiempo y así obligarse a pelearse en el centro. Tengo en mente varias variaciones más o menos simples del juego que elaboraré en las Especificaciones más adelante. Pero en general se trata de abarcar de manera global tanto el juego principal y apps asociadas como todo lo que se puede llegar a mover alrededor del juego en sí.</w:t>
@@ -9944,127 +9942,127 @@
       <w:pPr>
         <w:pStyle w:val="Ttulo2"/>
       </w:pPr>
-      <w:bookmarkStart w:id="21" w:name="_Toc4842673"/>
-      <w:bookmarkStart w:id="22" w:name="_Toc9619603"/>
+      <w:bookmarkStart w:id="20" w:name="_Toc4842673"/>
+      <w:bookmarkStart w:id="21" w:name="_Toc9619603"/>
       <w:r>
         <w:lastRenderedPageBreak/>
         <w:t>El juego en sí (En un primer estadio local y sin motores de IAs complejos).</w:t>
       </w:r>
+      <w:bookmarkEnd w:id="20"/>
       <w:bookmarkEnd w:id="21"/>
+    </w:p>
+    <w:p>
+      <w:pPr>
+        <w:pStyle w:val="Citadestacada"/>
+      </w:pPr>
+      <w:r>
+        <w:t>No podemos ser nada sin jugar a serlo.</w:t>
+      </w:r>
+    </w:p>
+    <w:p>
+      <w:pPr>
+        <w:pStyle w:val="Citadestacada"/>
+      </w:pPr>
+      <w:r>
+        <w:t xml:space="preserve"> </w:t>
+      </w:r>
+      <w:r>
+        <w:rPr>
+          <w:b/>
+        </w:rPr>
+        <w:t>Jean-Paul Sartre</w:t>
+      </w:r>
+      <w:r>
+        <w:rPr>
+          <w:b/>
+        </w:rPr>
+        <w:t xml:space="preserve"> </w:t>
+      </w:r>
+      <w:r>
+        <w:t>(hablando del ser en sí y demás no pude contenerme y me sonó a existencialismo…)</w:t>
+      </w:r>
+    </w:p>
+    <w:p>
+      <w:pPr>
+        <w:pStyle w:val="Ttulo3"/>
+      </w:pPr>
+      <w:bookmarkStart w:id="22" w:name="_Toc4842674"/>
+      <w:bookmarkStart w:id="23" w:name="_Toc9619604"/>
+      <w:r>
+        <w:t>El tablero</w:t>
+      </w:r>
       <w:bookmarkEnd w:id="22"/>
+      <w:bookmarkEnd w:id="23"/>
     </w:p>
     <w:p>
       <w:pPr>
         <w:pStyle w:val="Citadestacada"/>
       </w:pPr>
       <w:r>
-        <w:t>No podemos ser nada sin jugar a serlo.</w:t>
+        <w:t xml:space="preserve">Siempre habrá un campo de batalla. </w:t>
       </w:r>
     </w:p>
     <w:p>
       <w:pPr>
         <w:pStyle w:val="Citadestacada"/>
-      </w:pPr>
-      <w:r>
-        <w:t xml:space="preserve"> </w:t>
-      </w:r>
-      <w:r>
         <w:rPr>
           <w:b/>
         </w:rPr>
-        <w:t>Jean-Paul Sartre</w:t>
-      </w:r>
+      </w:pPr>
       <w:r>
         <w:rPr>
           <w:b/>
         </w:rPr>
-        <w:t xml:space="preserve"> </w:t>
-      </w:r>
-      <w:r>
-        <w:t>(hablando del ser en sí y demás no pude contenerme y me sonó a existencialismo…)</w:t>
+        <w:t>(Bueno aquí al final va desapareciendo pero ya se me entiende…)</w:t>
+      </w:r>
+    </w:p>
+    <w:p>
+      <w:r>
+        <w:t xml:space="preserve">El tablero cobra una importancia capital en el ChessBattleRoyale y es lo que le da el picante al juego, pero al mismo tiempo es lo que hace más complicado la codificación del juego. Al tener que tener la </w:t>
+      </w:r>
+      <w:r>
+        <w:t xml:space="preserve">flexibilidad de tener distintos tamaños y estado de casillas (no peligro de desaparecer, peligro de desaparecer, desaparecida, </w:t>
+      </w:r>
+      <w:r>
+        <w:t>señalada por el jugador o no señalada, con pieza encima o no…</w:t>
+      </w:r>
+      <w:r>
+        <w:t>).</w:t>
+      </w:r>
+      <w:r>
+        <w:t xml:space="preserve"> Pues lo hace más complicado que simplemente coger una matrix 8x8 y poco más como suele ser en el ajedrez </w:t>
+      </w:r>
+      <w:r>
+        <w:t>tradicional</w:t>
+      </w:r>
+      <w:r>
+        <w:t>.</w:t>
+      </w:r>
+    </w:p>
+    <w:p>
+      <w:r>
+        <w:t>Además si se programa cualquier IA ha de tener en cuenta estos cambios de tamaño aparte que si ya las cantidades de movimientos diferentes que hay en el ajedrez son una cantidad muy elevada, podéis imaginaros que ocurre cuando pasamos a tener 14x4 y el doble de piezas y jugadores en él. Ya los programas bien optimizados y realizados con equipos muy expertos a cuesta tienen problema pues para cuatro es aún más complicado (ya hablare de ello más profusamente cuando lleguemos al apartado de IAs).</w:t>
+      </w:r>
+    </w:p>
+    <w:p>
+      <w:r>
+        <w:t>Habrá que ir controlando cuando van desapareciendo las filas para que agregue emoción a las partidas (turnos y/o tiempo).</w:t>
+      </w:r>
+      <w:r>
+        <w:t xml:space="preserve"> Y eso será otro parámetro para ir modificando el tipo de juego.</w:t>
       </w:r>
     </w:p>
     <w:p>
       <w:pPr>
         <w:pStyle w:val="Ttulo3"/>
       </w:pPr>
-      <w:bookmarkStart w:id="23" w:name="_Toc4842674"/>
-      <w:bookmarkStart w:id="24" w:name="_Toc9619604"/>
-      <w:r>
-        <w:t>El tablero</w:t>
-      </w:r>
-      <w:bookmarkEnd w:id="23"/>
+      <w:bookmarkStart w:id="24" w:name="_Toc4842675"/>
+      <w:bookmarkStart w:id="25" w:name="_Toc9619605"/>
+      <w:r>
+        <w:t>Número de jugadores</w:t>
+      </w:r>
       <w:bookmarkEnd w:id="24"/>
-    </w:p>
-    <w:p>
-      <w:pPr>
-        <w:pStyle w:val="Citadestacada"/>
-      </w:pPr>
-      <w:r>
-        <w:t xml:space="preserve">Siempre habrá un campo de batalla. </w:t>
-      </w:r>
-    </w:p>
-    <w:p>
-      <w:pPr>
-        <w:pStyle w:val="Citadestacada"/>
-        <w:rPr>
-          <w:b/>
-        </w:rPr>
-      </w:pPr>
-      <w:r>
-        <w:rPr>
-          <w:b/>
-        </w:rPr>
-        <w:t>(Bueno aquí al final va desapareciendo pero ya se me entiende…)</w:t>
-      </w:r>
-    </w:p>
-    <w:p>
-      <w:r>
-        <w:t xml:space="preserve">El tablero cobra una importancia capital en el ChessBattleRoyale y es lo que le da el picante al juego, pero al mismo tiempo es lo que hace más complicado la codificación del juego. Al tener que tener la </w:t>
-      </w:r>
-      <w:r>
-        <w:t xml:space="preserve">flexibilidad de tener distintos tamaños y estado de casillas (no peligro de desaparecer, peligro de desaparecer, desaparecida, </w:t>
-      </w:r>
-      <w:r>
-        <w:t>señalada por el jugador o no señalada, con pieza encima o no…</w:t>
-      </w:r>
-      <w:r>
-        <w:t>).</w:t>
-      </w:r>
-      <w:r>
-        <w:t xml:space="preserve"> Pues lo hace más complicado que simplemente coger una matrix 8x8 y poco más como suele ser en el ajedrez </w:t>
-      </w:r>
-      <w:r>
-        <w:t>tradicional</w:t>
-      </w:r>
-      <w:r>
-        <w:t>.</w:t>
-      </w:r>
-    </w:p>
-    <w:p>
-      <w:r>
-        <w:t>Además si se programa cualquier IA ha de tener en cuenta estos cambios de tamaño aparte que si ya las cantidades de movimientos diferentes que hay en el ajedrez son una cantidad muy elevada, podéis imaginaros que ocurre cuando pasamos a tener 14x4 y el doble de piezas y jugadores en él. Ya los programas bien optimizados y realizados con equipos muy expertos a cuesta tienen problema pues para cuatro es aún más complicado (ya hablare de ello más profusamente cuando lleguemos al apartado de IAs).</w:t>
-      </w:r>
-    </w:p>
-    <w:p>
-      <w:r>
-        <w:t>Habrá que ir controlando cuando van desapareciendo las filas para que agregue emoción a las partidas (turnos y/o tiempo).</w:t>
-      </w:r>
-      <w:r>
-        <w:t xml:space="preserve"> Y eso será otro parámetro para ir modificando el tipo de juego.</w:t>
-      </w:r>
-    </w:p>
-    <w:p>
-      <w:pPr>
-        <w:pStyle w:val="Ttulo3"/>
-      </w:pPr>
-      <w:bookmarkStart w:id="25" w:name="_Toc4842675"/>
-      <w:bookmarkStart w:id="26" w:name="_Toc9619605"/>
-      <w:r>
-        <w:t>Número de jugadores</w:t>
-      </w:r>
       <w:bookmarkEnd w:id="25"/>
-      <w:bookmarkEnd w:id="26"/>
       <w:r>
         <w:t xml:space="preserve"> </w:t>
       </w:r>
@@ -10110,13 +10108,13 @@
       <w:pPr>
         <w:pStyle w:val="Ttulo3"/>
       </w:pPr>
-      <w:bookmarkStart w:id="27" w:name="_Toc4842676"/>
-      <w:bookmarkStart w:id="28" w:name="_Toc9619606"/>
+      <w:bookmarkStart w:id="26" w:name="_Toc4842676"/>
+      <w:bookmarkStart w:id="27" w:name="_Toc9619606"/>
       <w:r>
         <w:t>Piezas y movimientos cambiados:</w:t>
       </w:r>
+      <w:bookmarkEnd w:id="26"/>
       <w:bookmarkEnd w:id="27"/>
-      <w:bookmarkEnd w:id="28"/>
     </w:p>
     <w:p>
       <w:r>
@@ -10503,7 +10501,7 @@
       <w:r>
         <w:t>de hacer cambios con esta regla en un futuro pero para esta implementación al que le coman el rey (o este desaparezca abruptamente por un costado del tablero) perderá la partida y desaparecerán el resto de las</w:t>
       </w:r>
-      <w:bookmarkStart w:id="29" w:name="_Toc4842677"/>
+      <w:bookmarkStart w:id="28" w:name="_Toc4842677"/>
       <w:r>
         <w:t>. Creo que es un buen compromiso entre el espíritu ajedrecístico natural y la complejidad de tener que ver si los otros contrincantes pueden (y/o quieren) salvar a un rey que supuestamente no puede hacer nada por salvarse en su siguiente turno.</w:t>
       </w:r>
@@ -10515,11 +10513,11 @@
       <w:pPr>
         <w:pStyle w:val="Ttulo3"/>
       </w:pPr>
-      <w:bookmarkStart w:id="30" w:name="_Toc9619607"/>
+      <w:bookmarkStart w:id="29" w:name="_Toc9619607"/>
       <w:r>
         <w:t>¿Turnos o Estrategia a tiempo real (Expansión)?</w:t>
       </w:r>
-      <w:bookmarkEnd w:id="30"/>
+      <w:bookmarkEnd w:id="29"/>
     </w:p>
     <w:p>
       <w:pPr>
@@ -10581,7 +10579,7 @@
       <w:pPr>
         <w:pStyle w:val="Ttulo2"/>
       </w:pPr>
-      <w:bookmarkStart w:id="31" w:name="_Toc9619609"/>
+      <w:bookmarkStart w:id="30" w:name="_Toc9619609"/>
       <w:r>
         <w:t>I</w:t>
       </w:r>
@@ -10594,71 +10592,71 @@
       <w:r>
         <w:t>rtificial</w:t>
       </w:r>
+      <w:bookmarkEnd w:id="30"/>
+    </w:p>
+    <w:p>
+      <w:pPr>
+        <w:pStyle w:val="Citadestacada"/>
+      </w:pPr>
+      <w:r>
+        <w:t>¿Hay que tener inteligencia para jugar? No, el Ajedre</w:t>
+      </w:r>
+      <w:r>
+        <w:t>z hace a la gente inteligente.</w:t>
+      </w:r>
+    </w:p>
+    <w:p>
+      <w:pPr>
+        <w:pStyle w:val="Citadestacada"/>
+      </w:pPr>
+      <w:r>
+        <w:t xml:space="preserve"> </w:t>
+      </w:r>
+      <w:r>
+        <w:rPr>
+          <w:b/>
+        </w:rPr>
+        <w:t>Emanuel Lasker</w:t>
+      </w:r>
+    </w:p>
+    <w:p>
+      <w:r>
+        <w:t>Algo similar a la cita se podría decir históricamente del ajedrez y de la Inteligencia Artificial como ya analizamos en la sección de Antecedentes.</w:t>
+      </w:r>
+    </w:p>
+    <w:p>
+      <w:r>
+        <w:t xml:space="preserve"> Pero como ya dijimos allí no es lo mismo el Aj</w:t>
+      </w:r>
+      <w:r>
+        <w:t>edrez convencional con el ChessBattle</w:t>
+      </w:r>
+      <w:r>
+        <w:t>Royale y el tener más casillas en el tablero (y que este disminuya) y duplicar el número de jugadores hace más complicado desarrollar una buena IA (y mucho menos llevarla al nivel que algunos programas han conseguido con el ajedrez convencional).</w:t>
+      </w:r>
+    </w:p>
+    <w:p>
+      <w:r>
+        <w:t>Sin embargo, para un correcto juego de un único jugador, como para tener posibilidades de los primeros esbozos de usar el programa como primera versión para tener funciones de Base de Datos y de replays necesitaremos desarrollar algún motor de IA. Mis expectativas con respecto a esto van a ser completamente realistas y tampoco espero que su fuerza de juego sea brillante.</w:t>
+      </w:r>
+    </w:p>
+    <w:p>
+      <w:r>
+        <w:t>Una discusión un poco más teórica de las posibilidades para aplicar una IA se pueden ver en el apéndice C. En este apartado nos vamos a limitar a partir de ahora a describir como he implementado la primera IA del ChessBatleRoyale (la SillyIA).</w:t>
+      </w:r>
+    </w:p>
+    <w:p>
+      <w:pPr>
+        <w:pStyle w:val="Ttulo3"/>
+      </w:pPr>
+      <w:bookmarkStart w:id="31" w:name="_Toc9619610"/>
+      <w:r>
+        <w:t xml:space="preserve">La </w:t>
+      </w:r>
+      <w:r>
+        <w:t>SillyIA</w:t>
+      </w:r>
       <w:bookmarkEnd w:id="31"/>
-    </w:p>
-    <w:p>
-      <w:pPr>
-        <w:pStyle w:val="Citadestacada"/>
-      </w:pPr>
-      <w:r>
-        <w:t>¿Hay que tener inteligencia para jugar? No, el Ajedre</w:t>
-      </w:r>
-      <w:r>
-        <w:t>z hace a la gente inteligente.</w:t>
-      </w:r>
-    </w:p>
-    <w:p>
-      <w:pPr>
-        <w:pStyle w:val="Citadestacada"/>
-      </w:pPr>
-      <w:r>
-        <w:t xml:space="preserve"> </w:t>
-      </w:r>
-      <w:r>
-        <w:rPr>
-          <w:b/>
-        </w:rPr>
-        <w:t>Emanuel Lasker</w:t>
-      </w:r>
-    </w:p>
-    <w:p>
-      <w:r>
-        <w:t>Algo similar a la cita se podría decir históricamente del ajedrez y de la Inteligencia Artificial como ya analizamos en la sección de Antecedentes.</w:t>
-      </w:r>
-    </w:p>
-    <w:p>
-      <w:r>
-        <w:t xml:space="preserve"> Pero como ya dijimos allí no es lo mismo el Aj</w:t>
-      </w:r>
-      <w:r>
-        <w:t>edrez convencional con el ChessBattle</w:t>
-      </w:r>
-      <w:r>
-        <w:t>Royale y el tener más casillas en el tablero (y que este disminuya) y duplicar el número de jugadores hace más complicado desarrollar una buena IA (y mucho menos llevarla al nivel que algunos programas han conseguido con el ajedrez convencional).</w:t>
-      </w:r>
-    </w:p>
-    <w:p>
-      <w:r>
-        <w:t>Sin embargo, para un correcto juego de un único jugador, como para tener posibilidades de los primeros esbozos de usar el programa como primera versión para tener funciones de Base de Datos y de replays necesitaremos desarrollar algún motor de IA. Mis expectativas con respecto a esto van a ser completamente realistas y tampoco espero que su fuerza de juego sea brillante.</w:t>
-      </w:r>
-    </w:p>
-    <w:p>
-      <w:r>
-        <w:t>Una discusión un poco más teórica de las posibilidades para aplicar una IA se pueden ver en el apéndice C. En este apartado nos vamos a limitar a partir de ahora a describir como he implementado la primera IA del ChessBatleRoyale (la SillyIA).</w:t>
-      </w:r>
-    </w:p>
-    <w:p>
-      <w:pPr>
-        <w:pStyle w:val="Ttulo3"/>
-      </w:pPr>
-      <w:bookmarkStart w:id="32" w:name="_Toc9619610"/>
-      <w:r>
-        <w:t xml:space="preserve">La </w:t>
-      </w:r>
-      <w:r>
-        <w:t>SillyIA</w:t>
-      </w:r>
-      <w:bookmarkEnd w:id="32"/>
     </w:p>
     <w:p>
       <w:pPr>
@@ -10762,7 +10760,7 @@
             <v:path o:extrusionok="f" gradientshapeok="t" o:connecttype="rect"/>
             <o:lock v:ext="edit" aspectratio="t"/>
           </v:shapetype>
-          <v:shape id="_x0000_i1025" type="#_x0000_t75" style="width:424.45pt;height:266.25pt">
+          <v:shape id="_x0000_i1025" type="#_x0000_t75" style="width:424.5pt;height:266.25pt">
             <v:imagedata r:id="rId16" o:title="Minimax2"/>
           </v:shape>
         </w:pict>
@@ -11071,6 +11069,7 @@
           <w:rFonts w:eastAsia="Times New Roman"/>
           <w:lang w:eastAsia="es-ES"/>
         </w:rPr>
+        <w:lastRenderedPageBreak/>
         <w:t xml:space="preserve">            α := max(α, alfa-beta(hijo, profundidad-1, α, β, jugador2))</w:t>
       </w:r>
     </w:p>
@@ -11087,7 +11086,6 @@
           <w:rFonts w:eastAsia="Times New Roman"/>
           <w:lang w:eastAsia="es-ES"/>
         </w:rPr>
-        <w:lastRenderedPageBreak/>
         <w:t xml:space="preserve">            </w:t>
       </w:r>
       <w:r>
@@ -11431,13 +11429,13 @@
       <w:pPr>
         <w:pStyle w:val="Ttulo2"/>
       </w:pPr>
-      <w:bookmarkStart w:id="33" w:name="_Toc4842678"/>
-      <w:bookmarkStart w:id="34" w:name="_Toc9619608"/>
+      <w:bookmarkStart w:id="32" w:name="_Toc4842678"/>
+      <w:bookmarkStart w:id="33" w:name="_Toc9619608"/>
       <w:r>
         <w:t>Escritura</w:t>
       </w:r>
+      <w:bookmarkEnd w:id="32"/>
       <w:bookmarkEnd w:id="33"/>
-      <w:bookmarkEnd w:id="34"/>
       <w:r>
         <w:t xml:space="preserve"> (Expansión cercana)</w:t>
       </w:r>
@@ -11495,14 +11493,14 @@
       <w:pPr>
         <w:pStyle w:val="Ttulo2"/>
       </w:pPr>
-      <w:bookmarkStart w:id="35" w:name="_Toc9619611"/>
+      <w:bookmarkStart w:id="34" w:name="_Toc9619611"/>
       <w:r>
         <w:t>Funciones preliminares de BD</w:t>
       </w:r>
       <w:r>
         <w:t xml:space="preserve"> (Expansión futura)</w:t>
       </w:r>
-      <w:bookmarkEnd w:id="35"/>
+      <w:bookmarkEnd w:id="34"/>
     </w:p>
     <w:p>
       <w:pPr>
@@ -11576,11 +11574,11 @@
       <w:pPr>
         <w:pStyle w:val="Ttulo2"/>
       </w:pPr>
-      <w:bookmarkStart w:id="36" w:name="_Toc9619612"/>
+      <w:bookmarkStart w:id="35" w:name="_Toc9619612"/>
       <w:r>
         <w:t>Expansiones</w:t>
       </w:r>
-      <w:bookmarkEnd w:id="36"/>
+      <w:bookmarkEnd w:id="35"/>
     </w:p>
     <w:p>
       <w:pPr>
@@ -11700,7 +11698,7 @@
       <w:pPr>
         <w:pStyle w:val="Ttulo1"/>
       </w:pPr>
-      <w:bookmarkStart w:id="37" w:name="_Toc9619613"/>
+      <w:bookmarkStart w:id="36" w:name="_Toc9619613"/>
       <w:r>
         <w:t>Ciclo de vida</w:t>
       </w:r>
@@ -11710,17 +11708,17 @@
       <w:r>
         <w:t>y Estructura del proyecto</w:t>
       </w:r>
+      <w:bookmarkEnd w:id="36"/>
+    </w:p>
+    <w:p>
+      <w:pPr>
+        <w:pStyle w:val="Ttulo2"/>
+      </w:pPr>
+      <w:bookmarkStart w:id="37" w:name="_Toc9619614"/>
+      <w:r>
+        <w:t>Ciclo de vida</w:t>
+      </w:r>
       <w:bookmarkEnd w:id="37"/>
-    </w:p>
-    <w:p>
-      <w:pPr>
-        <w:pStyle w:val="Ttulo2"/>
-      </w:pPr>
-      <w:bookmarkStart w:id="38" w:name="_Toc9619614"/>
-      <w:r>
-        <w:t>Ciclo de vida</w:t>
-      </w:r>
-      <w:bookmarkEnd w:id="38"/>
     </w:p>
     <w:p>
       <w:pPr>
@@ -12267,11 +12265,11 @@
       <w:pPr>
         <w:pStyle w:val="Ttulo2"/>
       </w:pPr>
-      <w:bookmarkStart w:id="39" w:name="_Toc9619615"/>
+      <w:bookmarkStart w:id="38" w:name="_Toc9619615"/>
       <w:r>
         <w:t>Camino a la versión Ruy López de Segura</w:t>
       </w:r>
-      <w:bookmarkEnd w:id="39"/>
+      <w:bookmarkEnd w:id="38"/>
     </w:p>
     <w:p>
       <w:pPr>
@@ -12340,11 +12338,11 @@
       <w:pPr>
         <w:pStyle w:val="Ttulo3"/>
       </w:pPr>
-      <w:bookmarkStart w:id="40" w:name="_Toc9619616"/>
+      <w:bookmarkStart w:id="39" w:name="_Toc9619616"/>
       <w:r>
         <w:t>Prototipado</w:t>
       </w:r>
-      <w:bookmarkEnd w:id="40"/>
+      <w:bookmarkEnd w:id="39"/>
     </w:p>
     <w:p>
       <w:r>
@@ -12439,11 +12437,11 @@
       <w:pPr>
         <w:pStyle w:val="Ttulo3"/>
       </w:pPr>
-      <w:bookmarkStart w:id="41" w:name="_Toc9619617"/>
+      <w:bookmarkStart w:id="40" w:name="_Toc9619617"/>
       <w:r>
         <w:t>Control de versiones</w:t>
       </w:r>
-      <w:bookmarkEnd w:id="41"/>
+      <w:bookmarkEnd w:id="40"/>
     </w:p>
     <w:p>
       <w:r>
@@ -12700,40 +12698,181 @@
       <w:pPr>
         <w:pStyle w:val="Ttulo1"/>
       </w:pPr>
-      <w:bookmarkStart w:id="42" w:name="_Toc9619618"/>
+      <w:bookmarkStart w:id="41" w:name="_Toc9619618"/>
       <w:r>
         <w:lastRenderedPageBreak/>
         <w:t>Análisis y diseño</w:t>
       </w:r>
+      <w:bookmarkEnd w:id="41"/>
+    </w:p>
+    <w:p>
+      <w:pPr>
+        <w:pStyle w:val="Ttulo2"/>
+      </w:pPr>
+      <w:bookmarkStart w:id="42" w:name="_Toc9619619"/>
+      <w:r>
+        <w:t>Diagrama de arquitectura</w:t>
+      </w:r>
       <w:bookmarkEnd w:id="42"/>
     </w:p>
     <w:p>
       <w:pPr>
+        <w:pStyle w:val="Ttulo3"/>
+      </w:pPr>
+      <w:r>
+        <w:t>Esquema Actual sin las expansiones</w:t>
+      </w:r>
+    </w:p>
+    <w:p>
+      <w:r>
+        <w:rPr>
+          <w:noProof/>
+          <w:lang w:eastAsia="es-ES"/>
+        </w:rPr>
+        <w:drawing>
+          <wp:anchor distT="0" distB="0" distL="114300" distR="114300" simplePos="0" relativeHeight="251694080" behindDoc="0" locked="0" layoutInCell="1" allowOverlap="1">
+            <wp:simplePos x="0" y="0"/>
+            <wp:positionH relativeFrom="column">
+              <wp:posOffset>434340</wp:posOffset>
+            </wp:positionH>
+            <wp:positionV relativeFrom="paragraph">
+              <wp:posOffset>74930</wp:posOffset>
+            </wp:positionV>
+            <wp:extent cx="5400040" cy="3486150"/>
+            <wp:effectExtent l="0" t="0" r="0" b="0"/>
+            <wp:wrapSquare wrapText="bothSides"/>
+            <wp:docPr id="16" name="Imagen 16"/>
+            <wp:cNvGraphicFramePr>
+              <a:graphicFrameLocks xmlns:a="http://schemas.openxmlformats.org/drawingml/2006/main" noChangeAspect="1"/>
+            </wp:cNvGraphicFramePr>
+            <a:graphic xmlns:a="http://schemas.openxmlformats.org/drawingml/2006/main">
+              <a:graphicData uri="http://schemas.openxmlformats.org/drawingml/2006/picture">
+                <pic:pic xmlns:pic="http://schemas.openxmlformats.org/drawingml/2006/picture">
+                  <pic:nvPicPr>
+                    <pic:cNvPr id="16" name="ArquitecturaBasica.png"/>
+                    <pic:cNvPicPr/>
+                  </pic:nvPicPr>
+                  <pic:blipFill>
+                    <a:blip r:embed="rId21">
+                      <a:extLst>
+                        <a:ext uri="{28A0092B-C50C-407E-A947-70E740481C1C}">
+                          <a14:useLocalDpi xmlns:a14="http://schemas.microsoft.com/office/drawing/2010/main" val="0"/>
+                        </a:ext>
+                      </a:extLst>
+                    </a:blip>
+                    <a:stretch>
+                      <a:fillRect/>
+                    </a:stretch>
+                  </pic:blipFill>
+                  <pic:spPr>
+                    <a:xfrm>
+                      <a:off x="0" y="0"/>
+                      <a:ext cx="5400040" cy="3486150"/>
+                    </a:xfrm>
+                    <a:prstGeom prst="rect">
+                      <a:avLst/>
+                    </a:prstGeom>
+                  </pic:spPr>
+                </pic:pic>
+              </a:graphicData>
+            </a:graphic>
+          </wp:anchor>
+        </w:drawing>
+      </w:r>
+    </w:p>
+    <w:p>
+      <w:pPr>
+        <w:pStyle w:val="Ttulo3"/>
+      </w:pPr>
+      <w:r>
+        <w:rPr>
+          <w:noProof/>
+          <w:lang w:eastAsia="es-ES"/>
+        </w:rPr>
+        <w:drawing>
+          <wp:anchor distT="0" distB="0" distL="114300" distR="114300" simplePos="0" relativeHeight="251693056" behindDoc="0" locked="0" layoutInCell="1" allowOverlap="1" wp14:anchorId="4169D574" wp14:editId="142EA3A7">
+            <wp:simplePos x="0" y="0"/>
+            <wp:positionH relativeFrom="column">
+              <wp:posOffset>434340</wp:posOffset>
+            </wp:positionH>
+            <wp:positionV relativeFrom="paragraph">
+              <wp:posOffset>358775</wp:posOffset>
+            </wp:positionV>
+            <wp:extent cx="5400040" cy="2914650"/>
+            <wp:effectExtent l="0" t="0" r="0" b="0"/>
+            <wp:wrapSquare wrapText="bothSides"/>
+            <wp:docPr id="17" name="Imagen 17"/>
+            <wp:cNvGraphicFramePr>
+              <a:graphicFrameLocks xmlns:a="http://schemas.openxmlformats.org/drawingml/2006/main" noChangeAspect="1"/>
+            </wp:cNvGraphicFramePr>
+            <a:graphic xmlns:a="http://schemas.openxmlformats.org/drawingml/2006/main">
+              <a:graphicData uri="http://schemas.openxmlformats.org/drawingml/2006/picture">
+                <pic:pic xmlns:pic="http://schemas.openxmlformats.org/drawingml/2006/picture">
+                  <pic:nvPicPr>
+                    <pic:cNvPr id="17" name="ArquitecturaFutura.png"/>
+                    <pic:cNvPicPr/>
+                  </pic:nvPicPr>
+                  <pic:blipFill>
+                    <a:blip r:embed="rId22">
+                      <a:extLst>
+                        <a:ext uri="{28A0092B-C50C-407E-A947-70E740481C1C}">
+                          <a14:useLocalDpi xmlns:a14="http://schemas.microsoft.com/office/drawing/2010/main" val="0"/>
+                        </a:ext>
+                      </a:extLst>
+                    </a:blip>
+                    <a:stretch>
+                      <a:fillRect/>
+                    </a:stretch>
+                  </pic:blipFill>
+                  <pic:spPr>
+                    <a:xfrm>
+                      <a:off x="0" y="0"/>
+                      <a:ext cx="5400040" cy="2914650"/>
+                    </a:xfrm>
+                    <a:prstGeom prst="rect">
+                      <a:avLst/>
+                    </a:prstGeom>
+                  </pic:spPr>
+                </pic:pic>
+              </a:graphicData>
+            </a:graphic>
+            <wp14:sizeRelV relativeFrom="margin">
+              <wp14:pctHeight>0</wp14:pctHeight>
+            </wp14:sizeRelV>
+          </wp:anchor>
+        </w:drawing>
+      </w:r>
+      <w:r>
+        <w:t>Esquema final (Con las expansiones)</w:t>
+      </w:r>
+      <w:bookmarkStart w:id="43" w:name="_GoBack"/>
+      <w:bookmarkEnd w:id="43"/>
+    </w:p>
+    <w:p/>
+    <w:p>
+      <w:pPr>
         <w:pStyle w:val="Ttulo2"/>
       </w:pPr>
-      <w:bookmarkStart w:id="43" w:name="_Toc9619619"/>
-      <w:r>
-        <w:t>Diagrama de arquitectura</w:t>
-      </w:r>
-      <w:bookmarkEnd w:id="43"/>
+      <w:bookmarkStart w:id="44" w:name="_Toc9619620"/>
+      <w:r>
+        <w:lastRenderedPageBreak/>
+        <w:t>D</w:t>
+      </w:r>
+      <w:r>
+        <w:t>iagrama de casos de uso</w:t>
+      </w:r>
+      <w:bookmarkEnd w:id="44"/>
     </w:p>
     <w:p>
       <w:pPr>
         <w:pStyle w:val="Ttulo2"/>
       </w:pPr>
-      <w:bookmarkStart w:id="44" w:name="_Toc9619620"/>
-      <w:r>
-        <w:t>diagrama de casos de uso</w:t>
-      </w:r>
-      <w:bookmarkEnd w:id="44"/>
-    </w:p>
-    <w:p>
-      <w:pPr>
-        <w:pStyle w:val="Ttulo2"/>
-      </w:pPr>
       <w:bookmarkStart w:id="45" w:name="_Toc9619621"/>
       <w:r>
-        <w:t>diagrama de clases</w:t>
+        <w:t>D</w:t>
+      </w:r>
+      <w:r>
+        <w:t>iagrama de clases</w:t>
       </w:r>
       <w:bookmarkEnd w:id="45"/>
     </w:p>
@@ -12765,7 +12904,10 @@
         <w:t>Una de las cosas que tengo dudas sobre el esquema es donde pongo el tiempo… En principio tendría que ser 4 valores (1 por jugador) pero también en el ritmo Bronsteiniano lo mismo necesito por jugada… y aparte tienen que tener acceso los 4 jugadores así que parece que lo ideal es tenerlo en Board también pero así junto con casillas y demás …</w:t>
       </w:r>
       <w:r>
-        <w:t xml:space="preserve"> El problema de implementarlo en las primeras versiones es que las IAs primitivas tardan demasiado tiempo así que he preferido no añadirlo y centrarme en probar otros factores que en añadirlo para deshabilitarlo para poder probarlos.</w:t>
+        <w:t xml:space="preserve"> El problema de implementarlo en las primeras versiones es que las IAs primitivas tardan demasiado tiempo así que </w:t>
+      </w:r>
+      <w:r>
+        <w:t>el tiempo solamente ha sido añadido de una manera normal y ya se probarán variantes tras probar otros factores.</w:t>
       </w:r>
     </w:p>
     <w:p>
@@ -12812,7 +12954,7 @@
                     <pic:cNvPicPr/>
                   </pic:nvPicPr>
                   <pic:blipFill>
-                    <a:blip r:embed="rId21">
+                    <a:blip r:embed="rId23">
                       <a:extLst>
                         <a:ext uri="{28A0092B-C50C-407E-A947-70E740481C1C}">
                           <a14:useLocalDpi xmlns:a14="http://schemas.microsoft.com/office/drawing/2010/main" val="0"/>
@@ -12927,7 +13069,7 @@
                     <pic:cNvPicPr/>
                   </pic:nvPicPr>
                   <pic:blipFill>
-                    <a:blip r:embed="rId22">
+                    <a:blip r:embed="rId24">
                       <a:extLst>
                         <a:ext uri="{28A0092B-C50C-407E-A947-70E740481C1C}">
                           <a14:useLocalDpi xmlns:a14="http://schemas.microsoft.com/office/drawing/2010/main" val="0"/>
@@ -13000,7 +13142,7 @@
                     <pic:cNvPicPr/>
                   </pic:nvPicPr>
                   <pic:blipFill>
-                    <a:blip r:embed="rId23">
+                    <a:blip r:embed="rId25">
                       <a:extLst>
                         <a:ext uri="{28A0092B-C50C-407E-A947-70E740481C1C}">
                           <a14:useLocalDpi xmlns:a14="http://schemas.microsoft.com/office/drawing/2010/main" val="0"/>
@@ -13041,7 +13183,7 @@
       <w:r>
         <w:t xml:space="preserve"> quiero indicar aquí el diagrama de clases inicial</w:t>
       </w:r>
-      <w:bookmarkEnd w:id="29"/>
+      <w:bookmarkEnd w:id="28"/>
       <w:r>
         <w:t xml:space="preserve"> para representar como está estructurado y modularizado el programa.</w:t>
       </w:r>
@@ -13085,7 +13227,7 @@
                     <pic:cNvPicPr/>
                   </pic:nvPicPr>
                   <pic:blipFill>
-                    <a:blip r:embed="rId24">
+                    <a:blip r:embed="rId26">
                       <a:extLst>
                         <a:ext uri="{28A0092B-C50C-407E-A947-70E740481C1C}">
                           <a14:useLocalDpi xmlns:a14="http://schemas.microsoft.com/office/drawing/2010/main" val="0"/>
@@ -13519,20 +13661,14 @@
     <w:p>
       <w:pPr>
         <w:pStyle w:val="Codigo"/>
+      </w:pPr>
+      <w:r>
         <w:rPr>
           <w:lang w:val="en-US"/>
         </w:rPr>
-      </w:pPr>
-      <w:r>
-        <w:rPr>
-          <w:lang w:val="en-US"/>
-        </w:rPr>
         <w:t xml:space="preserve">    </w:t>
       </w:r>
       <w:r>
-        <w:rPr>
-          <w:lang w:val="en-US"/>
-        </w:rPr>
         <w:t>}</w:t>
       </w:r>
     </w:p>
@@ -14125,51 +14261,37 @@
     <w:p>
       <w:pPr>
         <w:pStyle w:val="Codigo"/>
+      </w:pPr>
+      <w:r>
+        <w:t xml:space="preserve">    </w:t>
+      </w:r>
+      <w:r>
+        <w:rPr>
+          <w:color w:val="40FF40"/>
+        </w:rPr>
+        <w:t>void</w:t>
+      </w:r>
+      <w:r>
+        <w:t xml:space="preserve"> IncrementaAlertaTablero(</w:t>
+      </w:r>
+      <w:r>
+        <w:rPr>
+          <w:color w:val="40FF40"/>
+        </w:rPr>
+        <w:t>int</w:t>
+      </w:r>
+      <w:r>
+        <w:t xml:space="preserve"> fila){</w:t>
+      </w:r>
+    </w:p>
+    <w:p>
+      <w:pPr>
+        <w:pStyle w:val="Codigo"/>
         <w:rPr>
           <w:lang w:val="en-US"/>
         </w:rPr>
       </w:pPr>
       <w:r>
-        <w:t xml:space="preserve">    </w:t>
-      </w:r>
-      <w:r>
-        <w:rPr>
-          <w:color w:val="40FF40"/>
-          <w:lang w:val="en-US"/>
-        </w:rPr>
-        <w:t>void</w:t>
-      </w:r>
-      <w:r>
-        <w:rPr>
-          <w:lang w:val="en-US"/>
-        </w:rPr>
-        <w:t xml:space="preserve"> IncrementaAlertaTablero(</w:t>
-      </w:r>
-      <w:r>
-        <w:rPr>
-          <w:color w:val="40FF40"/>
-          <w:lang w:val="en-US"/>
-        </w:rPr>
-        <w:t>int</w:t>
-      </w:r>
-      <w:r>
-        <w:rPr>
-          <w:lang w:val="en-US"/>
-        </w:rPr>
-        <w:t xml:space="preserve"> fila){</w:t>
-      </w:r>
-    </w:p>
-    <w:p>
-      <w:pPr>
-        <w:pStyle w:val="Codigo"/>
-        <w:rPr>
-          <w:lang w:val="en-US"/>
-        </w:rPr>
-      </w:pPr>
-      <w:r>
-        <w:rPr>
-          <w:lang w:val="en-US"/>
-        </w:rPr>
         <w:t xml:space="preserve">        </w:t>
       </w:r>
       <w:r>
@@ -15098,20 +15220,14 @@
     <w:p>
       <w:pPr>
         <w:pStyle w:val="Codigo"/>
+      </w:pPr>
+      <w:r>
         <w:rPr>
           <w:lang w:val="en-US"/>
         </w:rPr>
-      </w:pPr>
-      <w:r>
-        <w:rPr>
-          <w:lang w:val="en-US"/>
-        </w:rPr>
         <w:t xml:space="preserve">    </w:t>
       </w:r>
       <w:r>
-        <w:rPr>
-          <w:lang w:val="en-US"/>
-        </w:rPr>
         <w:t>}</w:t>
       </w:r>
     </w:p>
@@ -15400,13 +15516,136 @@
     <w:p>
       <w:pPr>
         <w:pStyle w:val="Codigo"/>
+      </w:pPr>
+      <w:r>
+        <w:rPr>
+          <w:color w:val="002060"/>
+        </w:rPr>
+        <w:t xml:space="preserve">        </w:t>
+      </w:r>
+      <w:r>
+        <w:rPr>
+          <w:color w:val="002060"/>
+        </w:rPr>
+        <w:t>for</w:t>
+      </w:r>
+      <w:r>
+        <w:t>(</w:t>
+      </w:r>
+      <w:r>
+        <w:rPr>
+          <w:color w:val="40FF40"/>
+        </w:rPr>
+        <w:t>int</w:t>
+      </w:r>
+      <w:r>
+        <w:t xml:space="preserve"> i=-</w:t>
+      </w:r>
+      <w:r>
+        <w:rPr>
+          <w:color w:val="FF40FF"/>
+        </w:rPr>
+        <w:t>1</w:t>
+      </w:r>
+      <w:r>
+        <w:t>;i&lt;=</w:t>
+      </w:r>
+      <w:r>
+        <w:rPr>
+          <w:color w:val="FF40FF"/>
+        </w:rPr>
+        <w:t>1</w:t>
+      </w:r>
+      <w:r>
+        <w:t>;i+=</w:t>
+      </w:r>
+      <w:r>
+        <w:rPr>
+          <w:color w:val="FF40FF"/>
+        </w:rPr>
+        <w:t>2</w:t>
+      </w:r>
+      <w:r>
+        <w:t xml:space="preserve">) </w:t>
+      </w:r>
+      <w:r>
+        <w:rPr>
+          <w:color w:val="002060"/>
+        </w:rPr>
+        <w:t>for</w:t>
+      </w:r>
+      <w:r>
+        <w:t>(</w:t>
+      </w:r>
+      <w:r>
+        <w:rPr>
+          <w:color w:val="40FF40"/>
+        </w:rPr>
+        <w:t>int</w:t>
+      </w:r>
+      <w:r>
+        <w:t xml:space="preserve"> j=-</w:t>
+      </w:r>
+      <w:r>
+        <w:rPr>
+          <w:color w:val="FF40FF"/>
+        </w:rPr>
+        <w:t>1</w:t>
+      </w:r>
+      <w:r>
+        <w:t>;j&lt;=</w:t>
+      </w:r>
+      <w:r>
+        <w:rPr>
+          <w:color w:val="FF40FF"/>
+        </w:rPr>
+        <w:t>1</w:t>
+      </w:r>
+      <w:r>
+        <w:t>;j+=</w:t>
+      </w:r>
+      <w:r>
+        <w:rPr>
+          <w:color w:val="FF40FF"/>
+        </w:rPr>
+        <w:t>2</w:t>
+      </w:r>
+      <w:r>
+        <w:t>)</w:t>
+      </w:r>
+    </w:p>
+    <w:p>
+      <w:pPr>
         <w:rPr>
           <w:lang w:val="en-US"/>
         </w:rPr>
       </w:pPr>
       <w:r>
-        <w:rPr>
-          <w:color w:val="002060"/>
+        <w:t xml:space="preserve">En cambio en PossiblesMoves hay que </w:t>
+      </w:r>
+      <w:r>
+        <w:t xml:space="preserve">sumar los movimientos en línea recta en general </w:t>
+      </w:r>
+      <w:r>
+        <w:t xml:space="preserve">teniendo en cuenta que si hay una pieza en ellos no se la come (da igual su color) y las posible capturas. </w:t>
+      </w:r>
+      <w:r>
+        <w:rPr>
+          <w:lang w:val="en-US"/>
+        </w:rPr>
+        <w:t>Es decir,</w:t>
+      </w:r>
+    </w:p>
+    <w:p>
+      <w:pPr>
+        <w:pStyle w:val="Codigo"/>
+        <w:rPr>
+          <w:lang w:val="en-US"/>
+        </w:rPr>
+      </w:pPr>
+      <w:r>
+        <w:rPr>
+          <w:lang w:val="en-US"/>
         </w:rPr>
         <w:t xml:space="preserve">        </w:t>
       </w:r>
@@ -15460,525 +15699,359 @@
         <w:rPr>
           <w:lang w:val="en-US"/>
         </w:rPr>
-        <w:t>;i+=</w:t>
+        <w:t xml:space="preserve">;i++) </w:t>
+      </w:r>
+      <w:r>
+        <w:rPr>
+          <w:color w:val="002060"/>
+          <w:lang w:val="en-US"/>
+        </w:rPr>
+        <w:t>for</w:t>
+      </w:r>
+      <w:r>
+        <w:rPr>
+          <w:lang w:val="en-US"/>
+        </w:rPr>
+        <w:t>(</w:t>
+      </w:r>
+      <w:r>
+        <w:rPr>
+          <w:color w:val="40FF40"/>
+          <w:lang w:val="en-US"/>
+        </w:rPr>
+        <w:t>int</w:t>
+      </w:r>
+      <w:r>
+        <w:rPr>
+          <w:lang w:val="en-US"/>
+        </w:rPr>
+        <w:t xml:space="preserve"> j=-</w:t>
       </w:r>
       <w:r>
         <w:rPr>
           <w:color w:val="FF40FF"/>
           <w:lang w:val="en-US"/>
         </w:rPr>
-        <w:t>2</w:t>
+        <w:t>1</w:t>
       </w:r>
       <w:r>
         <w:rPr>
           <w:lang w:val="en-US"/>
         </w:rPr>
-        <w:t xml:space="preserve">) </w:t>
+        <w:t>;j&lt;=</w:t>
+      </w:r>
+      <w:r>
+        <w:rPr>
+          <w:color w:val="FF40FF"/>
+          <w:lang w:val="en-US"/>
+        </w:rPr>
+        <w:t>1</w:t>
+      </w:r>
+      <w:r>
+        <w:rPr>
+          <w:lang w:val="en-US"/>
+        </w:rPr>
+        <w:t>;j++){</w:t>
+      </w:r>
+    </w:p>
+    <w:p>
+      <w:pPr>
+        <w:pStyle w:val="Codigo"/>
+      </w:pPr>
+      <w:r>
+        <w:rPr>
+          <w:lang w:val="en-US"/>
+        </w:rPr>
+        <w:t xml:space="preserve">            </w:t>
+      </w:r>
+      <w:r>
+        <w:t>auxiliarCasilla=tablero.getCasilla(fila+i, columna+j);</w:t>
+      </w:r>
+    </w:p>
+    <w:p>
+      <w:pPr>
+        <w:pStyle w:val="Codigo"/>
+        <w:rPr>
+          <w:color w:val="40FFFF"/>
+        </w:rPr>
+      </w:pPr>
+      <w:r>
+        <w:t xml:space="preserve">            </w:t>
+      </w:r>
+      <w:r>
+        <w:rPr>
+          <w:color w:val="40FFFF"/>
+        </w:rPr>
+        <w:t>//Movimientos sin captura (comprobar que no está ocupada la casilla (no salta)</w:t>
+      </w:r>
+    </w:p>
+    <w:p>
+      <w:pPr>
+        <w:pStyle w:val="Codigo"/>
+      </w:pPr>
+      <w:r>
+        <w:t xml:space="preserve">            </w:t>
+      </w:r>
+      <w:r>
+        <w:rPr>
+          <w:color w:val="002060"/>
+        </w:rPr>
+        <w:t xml:space="preserve">if </w:t>
+      </w:r>
+      <w:r>
+        <w:t>(i==</w:t>
+      </w:r>
+      <w:r>
+        <w:rPr>
+          <w:color w:val="FF40FF"/>
+        </w:rPr>
+        <w:t>0</w:t>
+      </w:r>
+      <w:r>
+        <w:t>||j==</w:t>
+      </w:r>
+      <w:r>
+        <w:rPr>
+          <w:color w:val="FF40FF"/>
+        </w:rPr>
+        <w:t>0</w:t>
+      </w:r>
+      <w:r>
+        <w:t xml:space="preserve"> &amp;&amp; i!=j){</w:t>
+      </w:r>
+    </w:p>
+    <w:p>
+      <w:pPr>
+        <w:pStyle w:val="Codigo"/>
+      </w:pPr>
+      <w:r>
+        <w:rPr>
+          <w:color w:val="002060"/>
+        </w:rPr>
+        <w:t xml:space="preserve">                if </w:t>
+      </w:r>
+      <w:r>
+        <w:t>(auxiliarCasilla!=</w:t>
+      </w:r>
+      <w:r>
+        <w:rPr>
+          <w:color w:val="FF40FF"/>
+        </w:rPr>
+        <w:t>null</w:t>
+      </w:r>
+      <w:r>
+        <w:t xml:space="preserve"> &amp;&amp; auxiliarCasilla.Ocupada==</w:t>
+      </w:r>
+      <w:r>
+        <w:rPr>
+          <w:color w:val="FF40FF"/>
+        </w:rPr>
+        <w:t>null</w:t>
+      </w:r>
+      <w:r>
+        <w:t>) listaCasillas.add(auxiliarCasilla);</w:t>
+      </w:r>
+    </w:p>
+    <w:p>
+      <w:pPr>
+        <w:pStyle w:val="Codigo"/>
+      </w:pPr>
+      <w:r>
+        <w:t xml:space="preserve">            }</w:t>
+      </w:r>
+    </w:p>
+    <w:p>
+      <w:pPr>
+        <w:pStyle w:val="Codigo"/>
+        <w:rPr>
+          <w:color w:val="40FFFF"/>
+        </w:rPr>
+      </w:pPr>
+      <w:r>
+        <w:t xml:space="preserve">            </w:t>
+      </w:r>
+      <w:r>
+        <w:rPr>
+          <w:color w:val="40FFFF"/>
+        </w:rPr>
+        <w:t>//Diagonales si hay piezas para capturar</w:t>
+      </w:r>
+    </w:p>
+    <w:p>
+      <w:pPr>
+        <w:pStyle w:val="Codigo"/>
+      </w:pPr>
+      <w:r>
+        <w:rPr>
+          <w:color w:val="002060"/>
+        </w:rPr>
+        <w:t xml:space="preserve">            else  if </w:t>
+      </w:r>
+      <w:r>
+        <w:t>(auxiliarCasilla!=</w:t>
+      </w:r>
+      <w:r>
+        <w:rPr>
+          <w:color w:val="FF40FF"/>
+        </w:rPr>
+        <w:t>null</w:t>
+      </w:r>
+      <w:r>
+        <w:t xml:space="preserve"> &amp;&amp; auxiliarCasilla.Ocupada!=</w:t>
+      </w:r>
+      <w:r>
+        <w:rPr>
+          <w:color w:val="FF40FF"/>
+        </w:rPr>
+        <w:t>null</w:t>
+      </w:r>
+      <w:r>
+        <w:t xml:space="preserve"> &amp;&amp; auxiliarCasilla.Ocupada.ColorJugador!=ColorJugador) listaCasillas.add(auxiliarCasilla);</w:t>
+      </w:r>
+    </w:p>
+    <w:p>
+      <w:pPr>
+        <w:pStyle w:val="Ttulo5"/>
+      </w:pPr>
+      <w:r>
+        <w:t>El Rey</w:t>
+      </w:r>
+    </w:p>
+    <w:p>
+      <w:r>
+        <w:t>Puede parecer un caso más sencillo que el peón… Todas las casillas a distancia de uno y simplemente comprobar que la ficha no es propia para no tener en cuenta las capturas pero… El rey es especial…</w:t>
+      </w:r>
+    </w:p>
+    <w:p>
+      <w:r>
+        <w:t>A los posibles movimientos hay que quitarle las casillas que estén amenazadas por otro jugador. Algo tan aparentemente “sencillo” como llamar a la función que he llamado CasillaAmenazadaPorOtroJugador:</w:t>
+      </w:r>
+    </w:p>
+    <w:p>
+      <w:pPr>
+        <w:pStyle w:val="Codigo"/>
+      </w:pPr>
+      <w:r>
+        <w:rPr>
+          <w:color w:val="40FF40"/>
+        </w:rPr>
+        <w:t>boolean</w:t>
+      </w:r>
+      <w:r>
+        <w:t xml:space="preserve"> CasillaAmenazadaPorOtroJugador(Casilla casilla, Color color){</w:t>
+      </w:r>
+    </w:p>
+    <w:p>
+      <w:pPr>
+        <w:pStyle w:val="Codigo"/>
+        <w:rPr>
+          <w:color w:val="40FFFF"/>
+        </w:rPr>
+      </w:pPr>
+    </w:p>
+    <w:p>
+      <w:pPr>
+        <w:pStyle w:val="Codigo"/>
+      </w:pPr>
+      <w:r>
+        <w:rPr>
+          <w:color w:val="002060"/>
+        </w:rPr>
+        <w:t xml:space="preserve">    </w:t>
+      </w:r>
+      <w:r>
+        <w:rPr>
+          <w:color w:val="002060"/>
+        </w:rPr>
+        <w:t xml:space="preserve">for </w:t>
+      </w:r>
+      <w:r>
+        <w:t>(Casilla x:Tablero){</w:t>
+      </w:r>
+    </w:p>
+    <w:p>
+      <w:pPr>
+        <w:pStyle w:val="Codigo"/>
+      </w:pPr>
+      <w:r>
+        <w:t xml:space="preserve">      </w:t>
+      </w:r>
+      <w:r>
+        <w:rPr>
+          <w:color w:val="002060"/>
+        </w:rPr>
+        <w:t xml:space="preserve">if </w:t>
+      </w:r>
+      <w:r>
+        <w:t>(x.Ocupada!=</w:t>
+      </w:r>
+      <w:r>
+        <w:rPr>
+          <w:color w:val="FF40FF"/>
+        </w:rPr>
+        <w:t>null</w:t>
+      </w:r>
+      <w:r>
+        <w:t xml:space="preserve"> &amp;&amp; x.Ocupada.ColorJugador!=color){</w:t>
+      </w:r>
+    </w:p>
+    <w:p>
+      <w:pPr>
+        <w:pStyle w:val="Codigo"/>
+        <w:rPr>
+          <w:lang w:val="en-US"/>
+        </w:rPr>
+      </w:pPr>
+      <w:r>
+        <w:rPr>
+          <w:color w:val="002060"/>
+        </w:rPr>
+        <w:t xml:space="preserve">        </w:t>
       </w:r>
       <w:r>
         <w:rPr>
           <w:color w:val="002060"/>
           <w:lang w:val="en-US"/>
         </w:rPr>
-        <w:t>for</w:t>
+        <w:t>if</w:t>
       </w:r>
       <w:r>
         <w:rPr>
           <w:lang w:val="en-US"/>
         </w:rPr>
-        <w:t>(</w:t>
+        <w:t xml:space="preserve">(x.Ocupada.PossibleCaptures(x, </w:t>
       </w:r>
       <w:r>
         <w:rPr>
           <w:color w:val="40FF40"/>
           <w:lang w:val="en-US"/>
         </w:rPr>
-        <w:t>int</w:t>
+        <w:t>this</w:t>
       </w:r>
       <w:r>
         <w:rPr>
           <w:lang w:val="en-US"/>
         </w:rPr>
-        <w:t xml:space="preserve"> j=-</w:t>
+        <w:t xml:space="preserve">).contains(casilla)) </w:t>
+      </w:r>
+      <w:r>
+        <w:rPr>
+          <w:color w:val="002060"/>
+          <w:lang w:val="en-US"/>
+        </w:rPr>
+        <w:t>return</w:t>
+      </w:r>
+      <w:r>
+        <w:rPr>
+          <w:lang w:val="en-US"/>
+        </w:rPr>
+        <w:t xml:space="preserve"> </w:t>
       </w:r>
       <w:r>
         <w:rPr>
           <w:color w:val="FF40FF"/>
           <w:lang w:val="en-US"/>
         </w:rPr>
-        <w:t>1</w:t>
-      </w:r>
-      <w:r>
-        <w:rPr>
-          <w:lang w:val="en-US"/>
-        </w:rPr>
-        <w:t>;j&lt;=</w:t>
-      </w:r>
-      <w:r>
-        <w:rPr>
-          <w:color w:val="FF40FF"/>
-          <w:lang w:val="en-US"/>
-        </w:rPr>
-        <w:t>1</w:t>
-      </w:r>
-      <w:r>
-        <w:rPr>
-          <w:lang w:val="en-US"/>
-        </w:rPr>
-        <w:t>;j+=</w:t>
-      </w:r>
-      <w:r>
-        <w:rPr>
-          <w:color w:val="FF40FF"/>
-          <w:lang w:val="en-US"/>
-        </w:rPr>
-        <w:t>2</w:t>
-      </w:r>
-      <w:r>
-        <w:rPr>
-          <w:lang w:val="en-US"/>
-        </w:rPr>
-        <w:t>)</w:t>
-      </w:r>
-    </w:p>
-    <w:p>
-      <w:pPr>
-        <w:rPr>
-          <w:lang w:val="en-US"/>
-        </w:rPr>
-      </w:pPr>
-      <w:r>
-        <w:t xml:space="preserve">En cambio en PossiblesMoves hay que </w:t>
-      </w:r>
-      <w:r>
-        <w:t xml:space="preserve">sumar los movimientos en línea recta en general </w:t>
-      </w:r>
-      <w:r>
-        <w:t xml:space="preserve">teniendo en cuenta que si hay una pieza en ellos no se la come (da igual su color) y las posible capturas. </w:t>
-      </w:r>
-      <w:r>
-        <w:rPr>
-          <w:lang w:val="en-US"/>
-        </w:rPr>
-        <w:t>Es decir,</w:t>
-      </w:r>
-    </w:p>
-    <w:p>
-      <w:pPr>
-        <w:pStyle w:val="Codigo"/>
-        <w:rPr>
-          <w:lang w:val="en-US"/>
-        </w:rPr>
-      </w:pPr>
-      <w:r>
-        <w:rPr>
-          <w:lang w:val="en-US"/>
-        </w:rPr>
-        <w:t xml:space="preserve">        </w:t>
-      </w:r>
-      <w:r>
-        <w:rPr>
-          <w:color w:val="002060"/>
-          <w:lang w:val="en-US"/>
-        </w:rPr>
-        <w:t>for</w:t>
-      </w:r>
-      <w:r>
-        <w:rPr>
-          <w:lang w:val="en-US"/>
-        </w:rPr>
-        <w:t>(</w:t>
-      </w:r>
-      <w:r>
-        <w:rPr>
-          <w:color w:val="40FF40"/>
-          <w:lang w:val="en-US"/>
-        </w:rPr>
-        <w:t>int</w:t>
-      </w:r>
-      <w:r>
-        <w:rPr>
-          <w:lang w:val="en-US"/>
-        </w:rPr>
-        <w:t xml:space="preserve"> i=-</w:t>
-      </w:r>
-      <w:r>
-        <w:rPr>
-          <w:color w:val="FF40FF"/>
-          <w:lang w:val="en-US"/>
-        </w:rPr>
-        <w:t>1</w:t>
-      </w:r>
-      <w:r>
-        <w:rPr>
-          <w:lang w:val="en-US"/>
-        </w:rPr>
-        <w:t>;i&lt;=</w:t>
-      </w:r>
-      <w:r>
-        <w:rPr>
-          <w:color w:val="FF40FF"/>
-          <w:lang w:val="en-US"/>
-        </w:rPr>
-        <w:t>1</w:t>
-      </w:r>
-      <w:r>
-        <w:rPr>
-          <w:lang w:val="en-US"/>
-        </w:rPr>
-        <w:t xml:space="preserve">;i++) </w:t>
-      </w:r>
-      <w:r>
-        <w:rPr>
-          <w:color w:val="002060"/>
-          <w:lang w:val="en-US"/>
-        </w:rPr>
-        <w:t>for</w:t>
-      </w:r>
-      <w:r>
-        <w:rPr>
-          <w:lang w:val="en-US"/>
-        </w:rPr>
-        <w:t>(</w:t>
-      </w:r>
-      <w:r>
-        <w:rPr>
-          <w:color w:val="40FF40"/>
-          <w:lang w:val="en-US"/>
-        </w:rPr>
-        <w:t>int</w:t>
-      </w:r>
-      <w:r>
-        <w:rPr>
-          <w:lang w:val="en-US"/>
-        </w:rPr>
-        <w:t xml:space="preserve"> j=-</w:t>
-      </w:r>
-      <w:r>
-        <w:rPr>
-          <w:color w:val="FF40FF"/>
-          <w:lang w:val="en-US"/>
-        </w:rPr>
-        <w:t>1</w:t>
-      </w:r>
-      <w:r>
-        <w:rPr>
-          <w:lang w:val="en-US"/>
-        </w:rPr>
-        <w:t>;j&lt;=</w:t>
-      </w:r>
-      <w:r>
-        <w:rPr>
-          <w:color w:val="FF40FF"/>
-          <w:lang w:val="en-US"/>
-        </w:rPr>
-        <w:t>1</w:t>
-      </w:r>
-      <w:r>
-        <w:rPr>
-          <w:lang w:val="en-US"/>
-        </w:rPr>
-        <w:t>;j++){</w:t>
-      </w:r>
-    </w:p>
-    <w:p>
-      <w:pPr>
-        <w:pStyle w:val="Codigo"/>
-      </w:pPr>
-      <w:r>
-        <w:rPr>
-          <w:lang w:val="en-US"/>
-        </w:rPr>
-        <w:t xml:space="preserve">            </w:t>
-      </w:r>
-      <w:r>
-        <w:t>auxiliarCasilla=tablero.getCasilla(fila+i, columna+j);</w:t>
-      </w:r>
-    </w:p>
-    <w:p>
-      <w:pPr>
-        <w:pStyle w:val="Codigo"/>
-        <w:rPr>
-          <w:color w:val="40FFFF"/>
-        </w:rPr>
-      </w:pPr>
-      <w:r>
-        <w:t xml:space="preserve">            </w:t>
-      </w:r>
-      <w:r>
-        <w:rPr>
-          <w:color w:val="40FFFF"/>
-        </w:rPr>
-        <w:t>//Movimientos sin captura (comprobar que no está ocupada la casilla (no salta)</w:t>
-      </w:r>
-    </w:p>
-    <w:p>
-      <w:pPr>
-        <w:pStyle w:val="Codigo"/>
-      </w:pPr>
-      <w:r>
-        <w:t xml:space="preserve">            </w:t>
-      </w:r>
-      <w:r>
-        <w:rPr>
-          <w:color w:val="002060"/>
-        </w:rPr>
-        <w:t xml:space="preserve">if </w:t>
-      </w:r>
-      <w:r>
-        <w:t>(i==</w:t>
-      </w:r>
-      <w:r>
-        <w:rPr>
-          <w:color w:val="FF40FF"/>
-        </w:rPr>
-        <w:t>0</w:t>
-      </w:r>
-      <w:r>
-        <w:t>||j==</w:t>
-      </w:r>
-      <w:r>
-        <w:rPr>
-          <w:color w:val="FF40FF"/>
-        </w:rPr>
-        <w:t>0</w:t>
-      </w:r>
-      <w:r>
-        <w:t xml:space="preserve"> &amp;&amp; i!=j){</w:t>
-      </w:r>
-    </w:p>
-    <w:p>
-      <w:pPr>
-        <w:pStyle w:val="Codigo"/>
-      </w:pPr>
-      <w:r>
-        <w:rPr>
-          <w:color w:val="002060"/>
-        </w:rPr>
-        <w:t xml:space="preserve">                if </w:t>
-      </w:r>
-      <w:r>
-        <w:t>(auxiliarCasilla!=</w:t>
-      </w:r>
-      <w:r>
-        <w:rPr>
-          <w:color w:val="FF40FF"/>
-        </w:rPr>
-        <w:t>null</w:t>
-      </w:r>
-      <w:r>
-        <w:t xml:space="preserve"> &amp;&amp; auxiliarCasilla.Ocupada==</w:t>
-      </w:r>
-      <w:r>
-        <w:rPr>
-          <w:color w:val="FF40FF"/>
-        </w:rPr>
-        <w:t>null</w:t>
-      </w:r>
-      <w:r>
-        <w:t>) listaCasillas.add(auxiliarCasilla);</w:t>
-      </w:r>
-    </w:p>
-    <w:p>
-      <w:pPr>
-        <w:pStyle w:val="Codigo"/>
-      </w:pPr>
-      <w:r>
-        <w:t xml:space="preserve">            }</w:t>
-      </w:r>
-    </w:p>
-    <w:p>
-      <w:pPr>
-        <w:pStyle w:val="Codigo"/>
-        <w:rPr>
-          <w:color w:val="40FFFF"/>
-        </w:rPr>
-      </w:pPr>
-      <w:r>
-        <w:t xml:space="preserve">            </w:t>
-      </w:r>
-      <w:r>
-        <w:rPr>
-          <w:color w:val="40FFFF"/>
-        </w:rPr>
-        <w:t>//Diagonales si hay piezas para capturar</w:t>
-      </w:r>
-    </w:p>
-    <w:p>
-      <w:pPr>
-        <w:pStyle w:val="Codigo"/>
-      </w:pPr>
-      <w:r>
-        <w:rPr>
-          <w:color w:val="002060"/>
-        </w:rPr>
-        <w:t xml:space="preserve">            else  if </w:t>
-      </w:r>
-      <w:r>
-        <w:t>(auxiliarCasilla!=</w:t>
-      </w:r>
-      <w:r>
-        <w:rPr>
-          <w:color w:val="FF40FF"/>
-        </w:rPr>
-        <w:t>null</w:t>
-      </w:r>
-      <w:r>
-        <w:t xml:space="preserve"> &amp;&amp; auxiliarCasilla.Ocupada!=</w:t>
-      </w:r>
-      <w:r>
-        <w:rPr>
-          <w:color w:val="FF40FF"/>
-        </w:rPr>
-        <w:t>null</w:t>
-      </w:r>
-      <w:r>
-        <w:t xml:space="preserve"> &amp;&amp; auxiliarCasilla.Ocupada.ColorJugador!=ColorJugador) listaCasillas.add(auxiliarCasilla);</w:t>
-      </w:r>
-    </w:p>
-    <w:p>
-      <w:pPr>
-        <w:pStyle w:val="Ttulo5"/>
-      </w:pPr>
-      <w:r>
-        <w:t>El Rey</w:t>
-      </w:r>
-    </w:p>
-    <w:p>
-      <w:r>
-        <w:t>Puede parecer un caso más sencillo que el peón… Todas las casillas a distancia de uno y simplemente comprobar que la ficha no es propia para no tener en cuenta las capturas pero… El rey es especial…</w:t>
-      </w:r>
-    </w:p>
-    <w:p>
-      <w:r>
-        <w:t>A los posibles movimientos hay que quitarle las casillas que estén amenazadas por otro jugador. Algo tan aparentemente “sencillo” como llamar a la función que he llamado CasillaAmenazadaPorOtroJugador:</w:t>
-      </w:r>
-    </w:p>
-    <w:p>
-      <w:pPr>
-        <w:pStyle w:val="Codigo"/>
-      </w:pPr>
-      <w:r>
-        <w:rPr>
-          <w:color w:val="40FF40"/>
-        </w:rPr>
-        <w:t>boolean</w:t>
-      </w:r>
-      <w:r>
-        <w:t xml:space="preserve"> CasillaAmenazadaPorOtroJugador(Casilla casilla, Color color){</w:t>
-      </w:r>
-    </w:p>
-    <w:p>
-      <w:pPr>
-        <w:pStyle w:val="Codigo"/>
-        <w:rPr>
-          <w:color w:val="40FFFF"/>
-        </w:rPr>
-      </w:pPr>
-    </w:p>
-    <w:p>
-      <w:pPr>
-        <w:pStyle w:val="Codigo"/>
-      </w:pPr>
-      <w:r>
-        <w:rPr>
-          <w:color w:val="002060"/>
-        </w:rPr>
-        <w:t xml:space="preserve">    </w:t>
-      </w:r>
-      <w:r>
-        <w:rPr>
-          <w:color w:val="002060"/>
-        </w:rPr>
-        <w:t xml:space="preserve">for </w:t>
-      </w:r>
-      <w:r>
-        <w:t>(Casilla x:Tablero){</w:t>
-      </w:r>
-    </w:p>
-    <w:p>
-      <w:pPr>
-        <w:pStyle w:val="Codigo"/>
-      </w:pPr>
-      <w:r>
-        <w:t xml:space="preserve">      </w:t>
-      </w:r>
-      <w:r>
-        <w:rPr>
-          <w:color w:val="002060"/>
-        </w:rPr>
-        <w:t xml:space="preserve">if </w:t>
-      </w:r>
-      <w:r>
-        <w:t>(x.Ocupada!=</w:t>
-      </w:r>
-      <w:r>
-        <w:rPr>
-          <w:color w:val="FF40FF"/>
-        </w:rPr>
-        <w:t>null</w:t>
-      </w:r>
-      <w:r>
-        <w:t xml:space="preserve"> &amp;&amp; x.Ocupada.ColorJugador!=color){</w:t>
-      </w:r>
-    </w:p>
-    <w:p>
-      <w:pPr>
-        <w:pStyle w:val="Codigo"/>
-        <w:rPr>
-          <w:lang w:val="en-US"/>
-        </w:rPr>
-      </w:pPr>
-      <w:r>
-        <w:rPr>
-          <w:color w:val="002060"/>
-        </w:rPr>
-        <w:t xml:space="preserve">        </w:t>
-      </w:r>
-      <w:r>
-        <w:rPr>
-          <w:color w:val="002060"/>
-          <w:lang w:val="en-US"/>
-        </w:rPr>
-        <w:t>if</w:t>
-      </w:r>
-      <w:r>
-        <w:rPr>
-          <w:lang w:val="en-US"/>
-        </w:rPr>
-        <w:t xml:space="preserve">(x.Ocupada.PossibleCaptures(x, </w:t>
-      </w:r>
-      <w:r>
-        <w:rPr>
-          <w:color w:val="40FF40"/>
-          <w:lang w:val="en-US"/>
-        </w:rPr>
-        <w:t>this</w:t>
-      </w:r>
-      <w:r>
-        <w:rPr>
-          <w:lang w:val="en-US"/>
-        </w:rPr>
-        <w:t xml:space="preserve">).contains(casilla)) </w:t>
-      </w:r>
-      <w:r>
-        <w:rPr>
-          <w:color w:val="002060"/>
-          <w:lang w:val="en-US"/>
-        </w:rPr>
-        <w:t>return</w:t>
-      </w:r>
-      <w:r>
-        <w:rPr>
-          <w:lang w:val="en-US"/>
-        </w:rPr>
-        <w:t xml:space="preserve"> </w:t>
-      </w:r>
-      <w:r>
-        <w:rPr>
-          <w:color w:val="FF40FF"/>
-          <w:lang w:val="en-US"/>
-        </w:rPr>
         <w:t>true</w:t>
       </w:r>
       <w:r>
@@ -16087,31 +16160,22 @@
     <w:p>
       <w:pPr>
         <w:pStyle w:val="Codigo"/>
+      </w:pPr>
+      <w:r>
+        <w:t xml:space="preserve">    </w:t>
+      </w:r>
+      <w:r>
+        <w:t>ArrayList&lt;Board&gt; TablerosPosibles(Boolean noAnalisis){</w:t>
+      </w:r>
+    </w:p>
+    <w:p>
+      <w:pPr>
+        <w:pStyle w:val="Codigo"/>
         <w:rPr>
           <w:lang w:val="en-US"/>
         </w:rPr>
       </w:pPr>
       <w:r>
-        <w:t xml:space="preserve">    </w:t>
-      </w:r>
-      <w:r>
-        <w:rPr>
-          <w:lang w:val="en-US"/>
-        </w:rPr>
-        <w:t>ArrayList&lt;Board&gt; TablerosPosibles(Boolean noAnalisis){</w:t>
-      </w:r>
-    </w:p>
-    <w:p>
-      <w:pPr>
-        <w:pStyle w:val="Codigo"/>
-        <w:rPr>
-          <w:lang w:val="en-US"/>
-        </w:rPr>
-      </w:pPr>
-      <w:r>
-        <w:rPr>
-          <w:lang w:val="en-US"/>
-        </w:rPr>
         <w:t xml:space="preserve">        </w:t>
       </w:r>
       <w:r>
@@ -17501,7 +17565,7 @@
                     <pic:cNvPicPr/>
                   </pic:nvPicPr>
                   <pic:blipFill>
-                    <a:blip r:embed="rId25" cstate="print">
+                    <a:blip r:embed="rId27" cstate="print">
                       <a:extLst>
                         <a:ext uri="{28A0092B-C50C-407E-A947-70E740481C1C}">
                           <a14:useLocalDpi xmlns:a14="http://schemas.microsoft.com/office/drawing/2010/main" val="0"/>
@@ -17568,7 +17632,7 @@
                     <pic:cNvPicPr/>
                   </pic:nvPicPr>
                   <pic:blipFill>
-                    <a:blip r:embed="rId26" cstate="print">
+                    <a:blip r:embed="rId28" cstate="print">
                       <a:extLst>
                         <a:ext uri="{28A0092B-C50C-407E-A947-70E740481C1C}">
                           <a14:useLocalDpi xmlns:a14="http://schemas.microsoft.com/office/drawing/2010/main" val="0"/>
@@ -17604,7 +17668,7 @@
       <w:r>
         <w:t xml:space="preserve">Simple, ¿no? Para más información y demás visitar la página web del proyecto y repositorio </w:t>
       </w:r>
-      <w:hyperlink r:id="rId27" w:history="1">
+      <w:hyperlink r:id="rId29" w:history="1">
         <w:r>
           <w:rPr>
             <w:rStyle w:val="Hipervnculo"/>
@@ -18863,7 +18927,13 @@
     </w:p>
     <w:p>
       <w:r>
-        <w:t xml:space="preserve">Sigo diciendo que lo mejor es que </w:t>
+        <w:t xml:space="preserve">Sigo diciendo que lo mejor es </w:t>
+      </w:r>
+      <w:r>
+        <w:t>ir directamente al repositorio. Y aunque tenga que hacer una limpieza de algunas cosas hasta legar a versiones más limpias bajarse los ficheros de allí.</w:t>
+      </w:r>
+      <w:r>
+        <w:t xml:space="preserve"> </w:t>
       </w:r>
     </w:p>
     <w:p>
@@ -18907,7 +18977,11 @@
     </w:p>
     <w:p>
       <w:r>
-        <w:t>¿Sería un eufemismo decir que hubiera sido menos ambicioso y habría intentado algo que se ajustase más al tiempo teórico de 40 horas que se supone que es la carga del trabajo? (Sólo peleándome con la geometría del tablero o con algunas referencias al nulo o simplemente ayer para ver porque no me generaba el jar adecuadamente o con…).</w:t>
+        <w:t xml:space="preserve">¿Sería un eufemismo decir que hubiera sido menos ambicioso y habría intentado algo que se ajustase más al tiempo teórico de 40 horas que se supone que es la carga del trabajo? (Sólo peleándome con la geometría del </w:t>
+      </w:r>
+      <w:r>
+        <w:lastRenderedPageBreak/>
+        <w:t>tablero o con algunas referencias al nulo o simplemente ayer para ver porque no me generaba el jar adecuadamente o con…).</w:t>
       </w:r>
     </w:p>
     <w:p>
@@ -18917,85 +18991,84 @@
     </w:p>
     <w:p>
       <w:r>
+        <w:t>He disfrutado (a la par que sufrido) mientras engranaba los componentes del proyecto y creo que es una buena primera base para todas las demás expansiones. He aprendido y ahondado en conceptos tanto de programación como de herramientas “de ayuda” que sólo se pueden aprender cuando te chocas frontalmente con un proyecto de este calado.</w:t>
+      </w:r>
+    </w:p>
+    <w:p>
+      <w:r>
+        <w:t>Me ha hecho abrir los ojos en la necesidad de crear y mantener un equipo para la ejecución de proyectos y aplicaciones similares y de las ventajas de una buena programación (la del tiempo, esfuerzos, materia).</w:t>
+      </w:r>
+    </w:p>
+    <w:p>
+      <w:r>
+        <w:t>Creo que visualmente el juego ha quedado bastante vistoso. Técnicamente aunque haya que depurar cierto código, limpiarlo, en algunas partes reestructurarlos, etc., y actualizar ciertas partes. Creo que al fin están todas las bases para que se puedan tener mejores versiones si se cumplen los objetivos empresariales y entran más insensatos en el proyecto (vale, soy realista y sé que no será un camino de rosas).</w:t>
+      </w:r>
+    </w:p>
+    <w:p>
+      <w:r>
+        <w:t xml:space="preserve">Y en fin, aunque sea por orgullo propio, mi principal conclusión es que para ser mi primera aplicación/proyecto propiamente mía (me refiero que aunque no deje de ser un proyecto de clase </w:t>
+      </w:r>
+      <w:r>
+        <w:t>es de un tema escogido por mí, desarrollado por mí a mi voluntad, etc.) no esta tan mal.</w:t>
+      </w:r>
+    </w:p>
+    <w:p>
+      <w:r>
+        <w:t>Aunque queda trabajo, mucho trabajo.</w:t>
+      </w:r>
+    </w:p>
+    <w:p>
+      <w:pPr>
+        <w:pStyle w:val="Ttulo2"/>
+      </w:pPr>
+      <w:bookmarkStart w:id="58" w:name="_Toc9619635"/>
+      <w:r>
+        <w:t>Posibles ampliaciones y mejoras</w:t>
+      </w:r>
+      <w:bookmarkEnd w:id="58"/>
+    </w:p>
+    <w:p>
+      <w:r>
+        <w:t xml:space="preserve">Durante la elaboración de esta memoria se han presentado muchas notas </w:t>
+      </w:r>
+      <w:r>
+        <w:t>sobre expansiones y posibilidades en un futuro</w:t>
+      </w:r>
+      <w:r>
+        <w:t xml:space="preserve">. Muchas no se han llevado a cabo dada las </w:t>
+      </w:r>
+      <w:r>
+        <w:t xml:space="preserve">limitaciones del tiempo y mis posibilidades… </w:t>
+      </w:r>
+    </w:p>
+    <w:p>
+      <w:r>
+        <w:t>Creo que es necesario este apartado para puntualizar en el plan de trabajo que cosas son prioritarias, que quedan como expansión y que sería cuestión de un Chess Battle Royale 2.0. En principio lo principal es lo que se señala en los apartados 1 y 2 de los Objetivos. Pero creo que no es malo que lo repita y acote si cabe un poco más los primeros pasos:</w:t>
+      </w:r>
+    </w:p>
+    <w:p>
+      <w:r>
+        <w:t xml:space="preserve">Lo que definiremos como “juego base”: Tablero y piezas con gráficos 2D. Sus movimientos legales. </w:t>
+      </w:r>
+    </w:p>
+    <w:p>
+      <w:r>
+        <w:t>El camino a recorrer a partir de ahora es ahondar en las posibilidades que abre la escritura de las partidas para poder realizar u</w:t>
+      </w:r>
+      <w:r>
+        <w:t>na especie de “Visor” de partidas que pueda usarse para hacer repeticiones de partidas y pruebas sobre reglas y partidas en el mismo dispositivo.</w:t>
+      </w:r>
+    </w:p>
+    <w:p>
+      <w:r>
+        <w:t>También con la escritura se podrá realizar una r</w:t>
+      </w:r>
+      <w:r>
+        <w:t xml:space="preserve">ecolección de esas partidas (movimientos, jugadores y resultados) en una base de datos.  (Ver Apéndice A para algunas cosas pensadas en cómo anotar estos movimientos). </w:t>
+      </w:r>
+      <w:r>
         <w:lastRenderedPageBreak/>
-        <w:t>He disfrutado (a la par que sufrido) mientras engranaba los componentes del proyecto y creo que es una buena primera base para todas las demás expansiones. He aprendido y ahondado en conceptos tanto de programación como de herramientas “de ayuda” que sólo se pueden aprender cuando te chocas frontalmente con un proyecto de este calado.</w:t>
-      </w:r>
-    </w:p>
-    <w:p>
-      <w:r>
-        <w:t>Me ha hecho abrir los ojos en la necesidad de crear y mantener un equipo para la ejecución de proyectos y aplicaciones similares y de las ventajas de una buena programación (la del tiempo, esfuerzos, materia).</w:t>
-      </w:r>
-    </w:p>
-    <w:p>
-      <w:r>
-        <w:t>Creo que visualmente el juego ha quedado bastante vistoso. Técnicamente aunque haya que depurar cierto código, limpiarlo, en algunas partes reestructurarlos, etc., y actualizar ciertas partes. Creo que al fin están todas las bases para que se puedan tener mejores versiones si se cumplen los objetivos empresariales y entran más insensatos en el proyecto (vale, soy realista y sé que no será un camino de rosas).</w:t>
-      </w:r>
-    </w:p>
-    <w:p>
-      <w:r>
-        <w:t xml:space="preserve">Y en fin, aunque sea por orgullo propio, mi principal conclusión es que para ser mi primera aplicación/proyecto propiamente mía (me refiero que aunque no deje de ser un proyecto de clase </w:t>
-      </w:r>
-      <w:r>
-        <w:t>es de un tema escogido por mí, desarrollado por mí a mi voluntad, etc.) no esta tan mal.</w:t>
-      </w:r>
-    </w:p>
-    <w:p>
-      <w:r>
-        <w:t>Aunque queda trabajo, mucho trabajo.</w:t>
-      </w:r>
-    </w:p>
-    <w:p>
-      <w:pPr>
-        <w:pStyle w:val="Ttulo2"/>
-      </w:pPr>
-      <w:bookmarkStart w:id="58" w:name="_Toc9619635"/>
-      <w:r>
-        <w:t>Posibles ampliaciones y mejoras</w:t>
-      </w:r>
-      <w:bookmarkEnd w:id="58"/>
-    </w:p>
-    <w:p>
-      <w:r>
-        <w:t xml:space="preserve">Durante la elaboración de esta memoria se han presentado muchas notas </w:t>
-      </w:r>
-      <w:r>
-        <w:t>sobre expansiones y posibilidades en un futuro</w:t>
-      </w:r>
-      <w:r>
-        <w:t xml:space="preserve">. Muchas no se han llevado a cabo dada las </w:t>
-      </w:r>
-      <w:r>
-        <w:t xml:space="preserve">limitaciones del tiempo y mis posibilidades… </w:t>
-      </w:r>
-    </w:p>
-    <w:p>
-      <w:r>
-        <w:t>Creo que es necesario este apartado para puntualizar en el plan de trabajo que cosas son prioritarias, que quedan como expansión y que sería cuestión de un Chess Battle Royale 2.0. En principio lo principal es lo que se señala en los apartados 1 y 2 de los Objetivos. Pero creo que no es malo que lo repita y acote si cabe un poco más los primeros pasos:</w:t>
-      </w:r>
-    </w:p>
-    <w:p>
-      <w:r>
-        <w:t xml:space="preserve">Lo que definiremos como “juego base”: Tablero y piezas con gráficos 2D. Sus movimientos legales. </w:t>
-      </w:r>
-    </w:p>
-    <w:p>
-      <w:r>
-        <w:t>El camino a recorrer a partir de ahora es ahondar en las posibilidades que abre la escritura de las partidas para poder realizar u</w:t>
-      </w:r>
-      <w:r>
-        <w:t>na especie de “Visor” de partidas que pueda usarse para hacer repeticiones de partidas y pruebas sobre reglas y partidas en el mismo dispositivo.</w:t>
-      </w:r>
-    </w:p>
-    <w:p>
-      <w:r>
-        <w:t>También con la escritura se podrá realizar una r</w:t>
-      </w:r>
-      <w:r>
-        <w:t xml:space="preserve">ecolección de esas partidas (movimientos, jugadores y resultados) en una base de datos.  (Ver Apéndice A para algunas cosas pensadas en cómo anotar estos movimientos). Las partidas guardadas deben poder reproducirse en el juego base y viceversa. Y con los datos de los jugadores y sus resultados se elaborará un </w:t>
-      </w:r>
-      <w:r>
-        <w:lastRenderedPageBreak/>
-        <w:t>Ranking de jugadores (Clasificación). (Ver Apéndice B para algunas consideraciones preliminares sobre esta clasificación)</w:t>
+        <w:t>Las partidas guardadas deben poder reproducirse en el juego base y viceversa. Y con los datos de los jugadores y sus resultados se elaborará un Ranking de jugadores (Clasificación). (Ver Apéndice B para algunas consideraciones preliminares sobre esta clasificación)</w:t>
       </w:r>
     </w:p>
     <w:p>
@@ -19021,8 +19094,8 @@
         <w:t>Al final con tantas expansiones posibles y más o menos factibles queda un enorme trabajo por el que como he dicho necesitaría de un equipo más amplio.</w:t>
       </w:r>
     </w:p>
-    <w:bookmarkStart w:id="59" w:name="_Toc4842684" w:displacedByCustomXml="next"/>
-    <w:bookmarkStart w:id="60" w:name="_Toc9619637" w:displacedByCustomXml="next"/>
+    <w:bookmarkStart w:id="59" w:name="_Toc9619637" w:displacedByCustomXml="next"/>
+    <w:bookmarkStart w:id="60" w:name="_Toc4842684" w:displacedByCustomXml="next"/>
     <w:sdt>
       <w:sdtPr>
         <w:rPr>
@@ -21167,7 +21240,7 @@
             <wp:cNvGraphicFramePr/>
             <a:graphic xmlns:a="http://schemas.openxmlformats.org/drawingml/2006/main">
               <a:graphicData uri="http://schemas.openxmlformats.org/drawingml/2006/chart">
-                <c:chart xmlns:c="http://schemas.openxmlformats.org/drawingml/2006/chart" xmlns:r="http://schemas.openxmlformats.org/officeDocument/2006/relationships" r:id="rId28"/>
+                <c:chart xmlns:c="http://schemas.openxmlformats.org/drawingml/2006/chart" xmlns:r="http://schemas.openxmlformats.org/officeDocument/2006/relationships" r:id="rId30"/>
               </a:graphicData>
             </a:graphic>
           </wp:inline>
@@ -21197,7 +21270,7 @@
             <wp:cNvGraphicFramePr/>
             <a:graphic xmlns:a="http://schemas.openxmlformats.org/drawingml/2006/main">
               <a:graphicData uri="http://schemas.openxmlformats.org/drawingml/2006/chart">
-                <c:chart xmlns:c="http://schemas.openxmlformats.org/drawingml/2006/chart" xmlns:r="http://schemas.openxmlformats.org/officeDocument/2006/relationships" r:id="rId29"/>
+                <c:chart xmlns:c="http://schemas.openxmlformats.org/drawingml/2006/chart" xmlns:r="http://schemas.openxmlformats.org/officeDocument/2006/relationships" r:id="rId31"/>
               </a:graphicData>
             </a:graphic>
           </wp:inline>
@@ -21229,7 +21302,7 @@
             <wp:cNvGraphicFramePr/>
             <a:graphic xmlns:a="http://schemas.openxmlformats.org/drawingml/2006/main">
               <a:graphicData uri="http://schemas.openxmlformats.org/drawingml/2006/chart">
-                <c:chart xmlns:c="http://schemas.openxmlformats.org/drawingml/2006/chart" xmlns:r="http://schemas.openxmlformats.org/officeDocument/2006/relationships" r:id="rId30"/>
+                <c:chart xmlns:c="http://schemas.openxmlformats.org/drawingml/2006/chart" xmlns:r="http://schemas.openxmlformats.org/officeDocument/2006/relationships" r:id="rId32"/>
               </a:graphicData>
             </a:graphic>
           </wp:anchor>
@@ -21256,7 +21329,7 @@
             <wp:cNvGraphicFramePr/>
             <a:graphic xmlns:a="http://schemas.openxmlformats.org/drawingml/2006/main">
               <a:graphicData uri="http://schemas.openxmlformats.org/drawingml/2006/chart">
-                <c:chart xmlns:c="http://schemas.openxmlformats.org/drawingml/2006/chart" xmlns:r="http://schemas.openxmlformats.org/officeDocument/2006/relationships" r:id="rId31"/>
+                <c:chart xmlns:c="http://schemas.openxmlformats.org/drawingml/2006/chart" xmlns:r="http://schemas.openxmlformats.org/officeDocument/2006/relationships" r:id="rId33"/>
               </a:graphicData>
             </a:graphic>
           </wp:anchor>
@@ -21294,7 +21367,7 @@
             <wp:cNvGraphicFramePr/>
             <a:graphic xmlns:a="http://schemas.openxmlformats.org/drawingml/2006/main">
               <a:graphicData uri="http://schemas.openxmlformats.org/drawingml/2006/chart">
-                <c:chart xmlns:c="http://schemas.openxmlformats.org/drawingml/2006/chart" xmlns:r="http://schemas.openxmlformats.org/officeDocument/2006/relationships" r:id="rId32"/>
+                <c:chart xmlns:c="http://schemas.openxmlformats.org/drawingml/2006/chart" xmlns:r="http://schemas.openxmlformats.org/officeDocument/2006/relationships" r:id="rId34"/>
               </a:graphicData>
             </a:graphic>
           </wp:anchor>
@@ -21318,7 +21391,7 @@
             <wp:cNvGraphicFramePr/>
             <a:graphic xmlns:a="http://schemas.openxmlformats.org/drawingml/2006/main">
               <a:graphicData uri="http://schemas.openxmlformats.org/drawingml/2006/chart">
-                <c:chart xmlns:c="http://schemas.openxmlformats.org/drawingml/2006/chart" xmlns:r="http://schemas.openxmlformats.org/officeDocument/2006/relationships" r:id="rId33"/>
+                <c:chart xmlns:c="http://schemas.openxmlformats.org/drawingml/2006/chart" xmlns:r="http://schemas.openxmlformats.org/officeDocument/2006/relationships" r:id="rId35"/>
               </a:graphicData>
             </a:graphic>
           </wp:inline>
@@ -21342,7 +21415,7 @@
             <wp:cNvGraphicFramePr/>
             <a:graphic xmlns:a="http://schemas.openxmlformats.org/drawingml/2006/main">
               <a:graphicData uri="http://schemas.openxmlformats.org/drawingml/2006/chart">
-                <c:chart xmlns:c="http://schemas.openxmlformats.org/drawingml/2006/chart" xmlns:r="http://schemas.openxmlformats.org/officeDocument/2006/relationships" r:id="rId34"/>
+                <c:chart xmlns:c="http://schemas.openxmlformats.org/drawingml/2006/chart" xmlns:r="http://schemas.openxmlformats.org/officeDocument/2006/relationships" r:id="rId36"/>
               </a:graphicData>
             </a:graphic>
           </wp:inline>
@@ -21434,7 +21507,25 @@
     </w:p>
     <w:p>
       <w:r>
-        <w:t>Pero aparte de estos agradecimientos por lo aprendido lo que siento personalmente más es que ante mis peculariedades personales (valga la redundancia) siempre se ha respondido intentado ser flexible y adaptar en lo posible a esos contratiempos. Gracias.</w:t>
+        <w:t>Pero</w:t>
+      </w:r>
+      <w:r>
+        <w:t>,</w:t>
+      </w:r>
+      <w:r>
+        <w:t xml:space="preserve"> aparte de estos agradecimientos por lo aprendido</w:t>
+      </w:r>
+      <w:r>
+        <w:t>,</w:t>
+      </w:r>
+      <w:r>
+        <w:t xml:space="preserve"> lo que siento </w:t>
+      </w:r>
+      <w:r>
+        <w:t xml:space="preserve">más </w:t>
+      </w:r>
+      <w:r>
+        <w:t>personalmente es que ante mis peculariedades personales (valga la redundancia) siempre se ha respondido intentado ser flexible y adaptar en lo posible a esos contratiempos. Gracias.</w:t>
       </w:r>
     </w:p>
     <w:p>
@@ -21485,7 +21576,7 @@
                     </pic:cNvPicPr>
                   </pic:nvPicPr>
                   <pic:blipFill>
-                    <a:blip r:embed="rId35" cstate="print">
+                    <a:blip r:embed="rId37" cstate="print">
                       <a:extLst>
                         <a:ext uri="{28A0092B-C50C-407E-A947-70E740481C1C}">
                           <a14:useLocalDpi xmlns:a14="http://schemas.microsoft.com/office/drawing/2010/main" val="0"/>
@@ -21521,8 +21612,8 @@
       </w:r>
     </w:p>
     <w:sectPr>
-      <w:headerReference w:type="default" r:id="rId36"/>
-      <w:footerReference w:type="default" r:id="rId37"/>
+      <w:headerReference w:type="default" r:id="rId38"/>
+      <w:footerReference w:type="default" r:id="rId39"/>
       <w:pgSz w:w="11906" w:h="16838"/>
       <w:pgMar w:top="1417" w:right="1701" w:bottom="1417" w:left="1701" w:header="708" w:footer="708" w:gutter="0"/>
       <w:pgNumType w:start="0"/>
@@ -21679,7 +21770,7 @@
         <w:bCs/>
         <w:noProof/>
       </w:rPr>
-      <w:t>30</w:t>
+      <w:t>40</w:t>
     </w:r>
     <w:r>
       <w:rPr>
@@ -21718,7 +21809,7 @@
         <w:bCs/>
         <w:noProof/>
       </w:rPr>
-      <w:t>70</w:t>
+      <w:t>71</w:t>
     </w:r>
     <w:r>
       <w:rPr>
@@ -21733,7 +21824,7 @@
 
 <file path=word/numbering.xml><?xml version="1.0" encoding="utf-8"?>
 <w:numbering xmlns:wpc="http://schemas.microsoft.com/office/word/2010/wordprocessingCanvas" xmlns:mc="http://schemas.openxmlformats.org/markup-compatibility/2006" xmlns:o="urn:schemas-microsoft-com:office:office" xmlns:r="http://schemas.openxmlformats.org/officeDocument/2006/relationships" xmlns:m="http://schemas.openxmlformats.org/officeDocument/2006/math" xmlns:v="urn:schemas-microsoft-com:vml" xmlns:wp14="http://schemas.microsoft.com/office/word/2010/wordprocessingDrawing" xmlns:wp="http://schemas.openxmlformats.org/drawingml/2006/wordprocessingDrawing" xmlns:w10="urn:schemas-microsoft-com:office:word" xmlns:w="http://schemas.openxmlformats.org/wordprocessingml/2006/main" xmlns:w14="http://schemas.microsoft.com/office/word/2010/wordml" xmlns:w15="http://schemas.microsoft.com/office/word/2012/wordml" xmlns:wpg="http://schemas.microsoft.com/office/word/2010/wordprocessingGroup" xmlns:wpi="http://schemas.microsoft.com/office/word/2010/wordprocessingInk" xmlns:wne="http://schemas.microsoft.com/office/word/2006/wordml" xmlns:wps="http://schemas.microsoft.com/office/word/2010/wordprocessingShape" mc:Ignorable="w14 w15 wp14">
-  <w:abstractNum w:abstractNumId="0" w15:restartNumberingAfterBreak="0">
+  <w:abstractNum w:abstractNumId="0">
     <w:nsid w:val="0AE22D0A"/>
     <w:multiLevelType w:val="hybridMultilevel"/>
     <w:tmpl w:val="19183358"/>
@@ -21846,7 +21937,7 @@
       </w:rPr>
     </w:lvl>
   </w:abstractNum>
-  <w:abstractNum w:abstractNumId="1" w15:restartNumberingAfterBreak="0">
+  <w:abstractNum w:abstractNumId="1">
     <w:nsid w:val="0CB64340"/>
     <w:multiLevelType w:val="hybridMultilevel"/>
     <w:tmpl w:val="56D6EBBA"/>
@@ -21959,7 +22050,7 @@
       </w:rPr>
     </w:lvl>
   </w:abstractNum>
-  <w:abstractNum w:abstractNumId="2" w15:restartNumberingAfterBreak="0">
+  <w:abstractNum w:abstractNumId="2">
     <w:nsid w:val="0CEB45AE"/>
     <w:multiLevelType w:val="hybridMultilevel"/>
     <w:tmpl w:val="BEFEA94E"/>
@@ -22072,7 +22163,7 @@
       </w:rPr>
     </w:lvl>
   </w:abstractNum>
-  <w:abstractNum w:abstractNumId="3" w15:restartNumberingAfterBreak="0">
+  <w:abstractNum w:abstractNumId="3">
     <w:nsid w:val="0D69303A"/>
     <w:multiLevelType w:val="multilevel"/>
     <w:tmpl w:val="B9B622A4"/>
@@ -22221,7 +22312,7 @@
       </w:rPr>
     </w:lvl>
   </w:abstractNum>
-  <w:abstractNum w:abstractNumId="4" w15:restartNumberingAfterBreak="0">
+  <w:abstractNum w:abstractNumId="4">
     <w:nsid w:val="1482775B"/>
     <w:multiLevelType w:val="multilevel"/>
     <w:tmpl w:val="E222E4F8"/>
@@ -22397,7 +22488,7 @@
       </w:rPr>
     </w:lvl>
   </w:abstractNum>
-  <w:abstractNum w:abstractNumId="5" w15:restartNumberingAfterBreak="0">
+  <w:abstractNum w:abstractNumId="5">
     <w:nsid w:val="2417375B"/>
     <w:multiLevelType w:val="hybridMultilevel"/>
     <w:tmpl w:val="2E3882E0"/>
@@ -22510,7 +22601,7 @@
       </w:rPr>
     </w:lvl>
   </w:abstractNum>
-  <w:abstractNum w:abstractNumId="6" w15:restartNumberingAfterBreak="0">
+  <w:abstractNum w:abstractNumId="6">
     <w:nsid w:val="266064F9"/>
     <w:multiLevelType w:val="hybridMultilevel"/>
     <w:tmpl w:val="E752EC1C"/>
@@ -22623,7 +22714,7 @@
       </w:rPr>
     </w:lvl>
   </w:abstractNum>
-  <w:abstractNum w:abstractNumId="7" w15:restartNumberingAfterBreak="0">
+  <w:abstractNum w:abstractNumId="7">
     <w:nsid w:val="29E44EBD"/>
     <w:multiLevelType w:val="multilevel"/>
     <w:tmpl w:val="FE22E2B6"/>
@@ -22772,7 +22863,7 @@
       </w:rPr>
     </w:lvl>
   </w:abstractNum>
-  <w:abstractNum w:abstractNumId="8" w15:restartNumberingAfterBreak="0">
+  <w:abstractNum w:abstractNumId="8">
     <w:nsid w:val="34347FE3"/>
     <w:multiLevelType w:val="hybridMultilevel"/>
     <w:tmpl w:val="D7EE5BA8"/>
@@ -22885,7 +22976,7 @@
       </w:rPr>
     </w:lvl>
   </w:abstractNum>
-  <w:abstractNum w:abstractNumId="9" w15:restartNumberingAfterBreak="0">
+  <w:abstractNum w:abstractNumId="9">
     <w:nsid w:val="3468429B"/>
     <w:multiLevelType w:val="hybridMultilevel"/>
     <w:tmpl w:val="D8CCC404"/>
@@ -22998,7 +23089,7 @@
       </w:rPr>
     </w:lvl>
   </w:abstractNum>
-  <w:abstractNum w:abstractNumId="10" w15:restartNumberingAfterBreak="0">
+  <w:abstractNum w:abstractNumId="10">
     <w:nsid w:val="3B7C3F05"/>
     <w:multiLevelType w:val="hybridMultilevel"/>
     <w:tmpl w:val="76F86CCE"/>
@@ -23111,7 +23202,7 @@
       </w:rPr>
     </w:lvl>
   </w:abstractNum>
-  <w:abstractNum w:abstractNumId="11" w15:restartNumberingAfterBreak="0">
+  <w:abstractNum w:abstractNumId="11">
     <w:nsid w:val="45562BB8"/>
     <w:multiLevelType w:val="hybridMultilevel"/>
     <w:tmpl w:val="F698AE56"/>
@@ -23224,7 +23315,7 @@
       </w:rPr>
     </w:lvl>
   </w:abstractNum>
-  <w:abstractNum w:abstractNumId="12" w15:restartNumberingAfterBreak="0">
+  <w:abstractNum w:abstractNumId="12">
     <w:nsid w:val="490C0B7B"/>
     <w:multiLevelType w:val="hybridMultilevel"/>
     <w:tmpl w:val="408C8CBC"/>
@@ -23337,7 +23428,7 @@
       </w:rPr>
     </w:lvl>
   </w:abstractNum>
-  <w:abstractNum w:abstractNumId="13" w15:restartNumberingAfterBreak="0">
+  <w:abstractNum w:abstractNumId="13">
     <w:nsid w:val="59F674B7"/>
     <w:multiLevelType w:val="hybridMultilevel"/>
     <w:tmpl w:val="D25EFBFA"/>
@@ -23450,7 +23541,7 @@
       </w:rPr>
     </w:lvl>
   </w:abstractNum>
-  <w:abstractNum w:abstractNumId="14" w15:restartNumberingAfterBreak="0">
+  <w:abstractNum w:abstractNumId="14">
     <w:nsid w:val="738578C8"/>
     <w:multiLevelType w:val="hybridMultilevel"/>
     <w:tmpl w:val="BC3A7BE0"/>
@@ -23563,7 +23654,7 @@
       </w:rPr>
     </w:lvl>
   </w:abstractNum>
-  <w:abstractNum w:abstractNumId="15" w15:restartNumberingAfterBreak="0">
+  <w:abstractNum w:abstractNumId="15">
     <w:nsid w:val="73E14CF6"/>
     <w:multiLevelType w:val="hybridMultilevel"/>
     <w:tmpl w:val="99C4833E"/>
@@ -23676,7 +23767,7 @@
       </w:rPr>
     </w:lvl>
   </w:abstractNum>
-  <w:abstractNum w:abstractNumId="16" w15:restartNumberingAfterBreak="0">
+  <w:abstractNum w:abstractNumId="16">
     <w:nsid w:val="78EA005C"/>
     <w:multiLevelType w:val="multilevel"/>
     <w:tmpl w:val="D168044C"/>
@@ -23825,7 +23916,7 @@
       </w:rPr>
     </w:lvl>
   </w:abstractNum>
-  <w:abstractNum w:abstractNumId="17" w15:restartNumberingAfterBreak="0">
+  <w:abstractNum w:abstractNumId="17">
     <w:nsid w:val="7E7222E6"/>
     <w:multiLevelType w:val="hybridMultilevel"/>
     <w:tmpl w:val="0D863C84"/>
@@ -25408,6 +25499,7 @@
       <w:spacing w:after="0" w:line="240" w:lineRule="auto"/>
     </w:pPr>
     <w:tblPr>
+      <w:tblInd w:w="0" w:type="dxa"/>
       <w:tblBorders>
         <w:top w:val="single" w:sz="4" w:space="0" w:color="auto"/>
         <w:left w:val="single" w:sz="4" w:space="0" w:color="auto"/>
@@ -25416,6 +25508,12 @@
         <w:insideH w:val="single" w:sz="4" w:space="0" w:color="auto"/>
         <w:insideV w:val="single" w:sz="4" w:space="0" w:color="auto"/>
       </w:tblBorders>
+      <w:tblCellMar>
+        <w:top w:w="0" w:type="dxa"/>
+        <w:left w:w="108" w:type="dxa"/>
+        <w:bottom w:w="0" w:type="dxa"/>
+        <w:right w:w="108" w:type="dxa"/>
+      </w:tblCellMar>
     </w:tblPr>
   </w:style>
   <w:style w:type="table" w:styleId="Tabladelista1clara">
@@ -25429,6 +25527,13 @@
     <w:tblPr>
       <w:tblStyleRowBandSize w:val="1"/>
       <w:tblStyleColBandSize w:val="1"/>
+      <w:tblInd w:w="0" w:type="dxa"/>
+      <w:tblCellMar>
+        <w:top w:w="0" w:type="dxa"/>
+        <w:left w:w="108" w:type="dxa"/>
+        <w:bottom w:w="0" w:type="dxa"/>
+        <w:right w:w="108" w:type="dxa"/>
+      </w:tblCellMar>
     </w:tblPr>
     <w:tblStylePr w:type="firstRow">
       <w:rPr>
@@ -25490,11 +25595,18 @@
     <w:tblPr>
       <w:tblStyleRowBandSize w:val="1"/>
       <w:tblStyleColBandSize w:val="1"/>
+      <w:tblInd w:w="0" w:type="dxa"/>
       <w:tblBorders>
         <w:top w:val="single" w:sz="4" w:space="0" w:color="666666" w:themeColor="text1" w:themeTint="99"/>
         <w:bottom w:val="single" w:sz="4" w:space="0" w:color="666666" w:themeColor="text1" w:themeTint="99"/>
         <w:insideH w:val="single" w:sz="4" w:space="0" w:color="666666" w:themeColor="text1" w:themeTint="99"/>
       </w:tblBorders>
+      <w:tblCellMar>
+        <w:top w:w="0" w:type="dxa"/>
+        <w:left w:w="108" w:type="dxa"/>
+        <w:bottom w:w="0" w:type="dxa"/>
+        <w:right w:w="108" w:type="dxa"/>
+      </w:tblCellMar>
     </w:tblPr>
     <w:tblStylePr w:type="firstRow">
       <w:rPr>
@@ -27323,12 +27435,12 @@
             </c:spPr>
           </c:bandFmt>
         </c:bandFmts>
-        <c:axId val="552846232"/>
-        <c:axId val="552845448"/>
-        <c:axId val="388155320"/>
+        <c:axId val="399946376"/>
+        <c:axId val="399944808"/>
+        <c:axId val="567953160"/>
       </c:surface3DChart>
       <c:catAx>
-        <c:axId val="552846232"/>
+        <c:axId val="399946376"/>
         <c:scaling>
           <c:orientation val="minMax"/>
         </c:scaling>
@@ -27369,7 +27481,7 @@
             <a:endParaRPr lang="es-ES"/>
           </a:p>
         </c:txPr>
-        <c:crossAx val="552845448"/>
+        <c:crossAx val="399944808"/>
         <c:crosses val="autoZero"/>
         <c:auto val="1"/>
         <c:lblAlgn val="ctr"/>
@@ -27377,7 +27489,7 @@
         <c:noMultiLvlLbl val="0"/>
       </c:catAx>
       <c:valAx>
-        <c:axId val="552845448"/>
+        <c:axId val="399944808"/>
         <c:scaling>
           <c:orientation val="minMax"/>
           <c:min val="0"/>
@@ -27428,14 +27540,14 @@
             <a:endParaRPr lang="es-ES"/>
           </a:p>
         </c:txPr>
-        <c:crossAx val="552846232"/>
+        <c:crossAx val="399946376"/>
         <c:crosses val="autoZero"/>
         <c:crossBetween val="midCat"/>
         <c:majorUnit val="0.2"/>
         <c:minorUnit val="0.1"/>
       </c:valAx>
       <c:serAx>
-        <c:axId val="388155320"/>
+        <c:axId val="567953160"/>
         <c:scaling>
           <c:orientation val="minMax"/>
         </c:scaling>
@@ -27476,7 +27588,7 @@
             <a:endParaRPr lang="es-ES"/>
           </a:p>
         </c:txPr>
-        <c:crossAx val="552845448"/>
+        <c:crossAx val="399944808"/>
         <c:crosses val="autoZero"/>
       </c:serAx>
       <c:spPr>
@@ -29303,12 +29415,12 @@
             </c:spPr>
           </c:bandFmt>
         </c:bandFmts>
-        <c:axId val="552847800"/>
-        <c:axId val="552844272"/>
-        <c:axId val="565317152"/>
+        <c:axId val="399945592"/>
+        <c:axId val="399942848"/>
+        <c:axId val="567951040"/>
       </c:surface3DChart>
       <c:catAx>
-        <c:axId val="552847800"/>
+        <c:axId val="399945592"/>
         <c:scaling>
           <c:orientation val="minMax"/>
         </c:scaling>
@@ -29349,7 +29461,7 @@
             <a:endParaRPr lang="es-ES"/>
           </a:p>
         </c:txPr>
-        <c:crossAx val="552844272"/>
+        <c:crossAx val="399942848"/>
         <c:crosses val="autoZero"/>
         <c:auto val="1"/>
         <c:lblAlgn val="ctr"/>
@@ -29357,7 +29469,7 @@
         <c:noMultiLvlLbl val="0"/>
       </c:catAx>
       <c:valAx>
-        <c:axId val="552844272"/>
+        <c:axId val="399942848"/>
         <c:scaling>
           <c:orientation val="minMax"/>
           <c:min val="0"/>
@@ -29408,12 +29520,12 @@
             <a:endParaRPr lang="es-ES"/>
           </a:p>
         </c:txPr>
-        <c:crossAx val="552847800"/>
+        <c:crossAx val="399945592"/>
         <c:crosses val="autoZero"/>
         <c:crossBetween val="midCat"/>
       </c:valAx>
       <c:serAx>
-        <c:axId val="565317152"/>
+        <c:axId val="567951040"/>
         <c:scaling>
           <c:orientation val="minMax"/>
         </c:scaling>
@@ -29454,7 +29566,7 @@
             <a:endParaRPr lang="es-ES"/>
           </a:p>
         </c:txPr>
-        <c:crossAx val="552844272"/>
+        <c:crossAx val="399942848"/>
         <c:crosses val="autoZero"/>
       </c:serAx>
       <c:spPr>
@@ -31039,12 +31151,12 @@
             </c:spPr>
           </c:bandFmt>
         </c:bandFmts>
-        <c:axId val="558795656"/>
-        <c:axId val="558794088"/>
-        <c:axId val="560205240"/>
+        <c:axId val="559952192"/>
+        <c:axId val="559954936"/>
+        <c:axId val="398272440"/>
       </c:surface3DChart>
       <c:catAx>
-        <c:axId val="558795656"/>
+        <c:axId val="559952192"/>
         <c:scaling>
           <c:orientation val="minMax"/>
         </c:scaling>
@@ -31085,7 +31197,7 @@
             <a:endParaRPr lang="es-ES"/>
           </a:p>
         </c:txPr>
-        <c:crossAx val="558794088"/>
+        <c:crossAx val="559954936"/>
         <c:crosses val="autoZero"/>
         <c:auto val="1"/>
         <c:lblAlgn val="ctr"/>
@@ -31093,7 +31205,7 @@
         <c:noMultiLvlLbl val="0"/>
       </c:catAx>
       <c:valAx>
-        <c:axId val="558794088"/>
+        <c:axId val="559954936"/>
         <c:scaling>
           <c:orientation val="minMax"/>
         </c:scaling>
@@ -31143,13 +31255,13 @@
             <a:endParaRPr lang="es-ES"/>
           </a:p>
         </c:txPr>
-        <c:crossAx val="558795656"/>
+        <c:crossAx val="559952192"/>
         <c:crosses val="autoZero"/>
         <c:crossBetween val="midCat"/>
         <c:minorUnit val="5.000000000000001E-2"/>
       </c:valAx>
       <c:serAx>
-        <c:axId val="560205240"/>
+        <c:axId val="398272440"/>
         <c:scaling>
           <c:orientation val="minMax"/>
         </c:scaling>
@@ -31190,7 +31302,7 @@
             <a:endParaRPr lang="es-ES"/>
           </a:p>
         </c:txPr>
-        <c:crossAx val="558794088"/>
+        <c:crossAx val="559954936"/>
         <c:crosses val="autoZero"/>
       </c:serAx>
       <c:spPr>
@@ -33017,12 +33129,12 @@
             </c:spPr>
           </c:bandFmt>
         </c:bandFmts>
-        <c:axId val="558792520"/>
-        <c:axId val="558793304"/>
-        <c:axId val="482542720"/>
+        <c:axId val="559952584"/>
+        <c:axId val="559953368"/>
+        <c:axId val="398282616"/>
       </c:surface3DChart>
       <c:catAx>
-        <c:axId val="558792520"/>
+        <c:axId val="559952584"/>
         <c:scaling>
           <c:orientation val="minMax"/>
         </c:scaling>
@@ -33063,7 +33175,7 @@
             <a:endParaRPr lang="es-ES"/>
           </a:p>
         </c:txPr>
-        <c:crossAx val="558793304"/>
+        <c:crossAx val="559953368"/>
         <c:crosses val="autoZero"/>
         <c:auto val="1"/>
         <c:lblAlgn val="ctr"/>
@@ -33071,7 +33183,7 @@
         <c:noMultiLvlLbl val="0"/>
       </c:catAx>
       <c:valAx>
-        <c:axId val="558793304"/>
+        <c:axId val="559953368"/>
         <c:scaling>
           <c:orientation val="minMax"/>
         </c:scaling>
@@ -33121,13 +33233,13 @@
             <a:endParaRPr lang="es-ES"/>
           </a:p>
         </c:txPr>
-        <c:crossAx val="558792520"/>
+        <c:crossAx val="559952584"/>
         <c:crosses val="autoZero"/>
         <c:crossBetween val="midCat"/>
         <c:minorUnit val="5.000000000000001E-2"/>
       </c:valAx>
       <c:serAx>
-        <c:axId val="482542720"/>
+        <c:axId val="398282616"/>
         <c:scaling>
           <c:orientation val="minMax"/>
         </c:scaling>
@@ -33168,7 +33280,7 @@
             <a:endParaRPr lang="es-ES"/>
           </a:p>
         </c:txPr>
-        <c:crossAx val="558793304"/>
+        <c:crossAx val="559953368"/>
         <c:crosses val="autoZero"/>
       </c:serAx>
       <c:spPr>
@@ -34347,12 +34459,12 @@
             </c:spPr>
           </c:bandFmt>
         </c:bandFmts>
-        <c:axId val="558793696"/>
-        <c:axId val="558794480"/>
-        <c:axId val="482550776"/>
+        <c:axId val="387682768"/>
+        <c:axId val="387683552"/>
+        <c:axId val="388915760"/>
       </c:surface3DChart>
       <c:catAx>
-        <c:axId val="558793696"/>
+        <c:axId val="387682768"/>
         <c:scaling>
           <c:orientation val="minMax"/>
         </c:scaling>
@@ -34393,7 +34505,7 @@
             <a:endParaRPr lang="es-ES"/>
           </a:p>
         </c:txPr>
-        <c:crossAx val="558794480"/>
+        <c:crossAx val="387683552"/>
         <c:crosses val="autoZero"/>
         <c:auto val="1"/>
         <c:lblAlgn val="ctr"/>
@@ -34401,7 +34513,7 @@
         <c:noMultiLvlLbl val="0"/>
       </c:catAx>
       <c:valAx>
-        <c:axId val="558794480"/>
+        <c:axId val="387683552"/>
         <c:scaling>
           <c:orientation val="minMax"/>
         </c:scaling>
@@ -34451,13 +34563,13 @@
             <a:endParaRPr lang="es-ES"/>
           </a:p>
         </c:txPr>
-        <c:crossAx val="558793696"/>
+        <c:crossAx val="387682768"/>
         <c:crosses val="autoZero"/>
         <c:crossBetween val="midCat"/>
         <c:minorUnit val="5.000000000000001E-2"/>
       </c:valAx>
       <c:serAx>
-        <c:axId val="482550776"/>
+        <c:axId val="388915760"/>
         <c:scaling>
           <c:orientation val="minMax"/>
         </c:scaling>
@@ -34498,7 +34610,7 @@
             <a:endParaRPr lang="es-ES"/>
           </a:p>
         </c:txPr>
-        <c:crossAx val="558794480"/>
+        <c:crossAx val="387683552"/>
         <c:crosses val="autoZero"/>
       </c:serAx>
       <c:spPr>
@@ -35507,12 +35619,12 @@
             </c:spPr>
           </c:bandFmt>
         </c:bandFmts>
-        <c:axId val="631314848"/>
-        <c:axId val="631313280"/>
-        <c:axId val="482554592"/>
+        <c:axId val="387683160"/>
+        <c:axId val="356570712"/>
+        <c:axId val="388922120"/>
       </c:surface3DChart>
       <c:catAx>
-        <c:axId val="631314848"/>
+        <c:axId val="387683160"/>
         <c:scaling>
           <c:orientation val="minMax"/>
         </c:scaling>
@@ -35553,7 +35665,7 @@
             <a:endParaRPr lang="es-ES"/>
           </a:p>
         </c:txPr>
-        <c:crossAx val="631313280"/>
+        <c:crossAx val="356570712"/>
         <c:crosses val="autoZero"/>
         <c:auto val="1"/>
         <c:lblAlgn val="ctr"/>
@@ -35561,7 +35673,7 @@
         <c:noMultiLvlLbl val="0"/>
       </c:catAx>
       <c:valAx>
-        <c:axId val="631313280"/>
+        <c:axId val="356570712"/>
         <c:scaling>
           <c:orientation val="minMax"/>
         </c:scaling>
@@ -35611,13 +35723,13 @@
             <a:endParaRPr lang="es-ES"/>
           </a:p>
         </c:txPr>
-        <c:crossAx val="631314848"/>
+        <c:crossAx val="387683160"/>
         <c:crosses val="autoZero"/>
         <c:crossBetween val="midCat"/>
         <c:minorUnit val="5.000000000000001E-2"/>
       </c:valAx>
       <c:serAx>
-        <c:axId val="482554592"/>
+        <c:axId val="388922120"/>
         <c:scaling>
           <c:orientation val="minMax"/>
         </c:scaling>
@@ -35658,7 +35770,7 @@
             <a:endParaRPr lang="es-ES"/>
           </a:p>
         </c:txPr>
-        <c:crossAx val="631313280"/>
+        <c:crossAx val="356570712"/>
         <c:crosses val="autoZero"/>
       </c:serAx>
       <c:spPr>
@@ -36525,12 +36637,12 @@
             </c:spPr>
           </c:bandFmt>
         </c:bandFmts>
-        <c:axId val="631315240"/>
-        <c:axId val="631315632"/>
-        <c:axId val="482548656"/>
+        <c:axId val="356571888"/>
+        <c:axId val="356569928"/>
+        <c:axId val="388923392"/>
       </c:surface3DChart>
       <c:catAx>
-        <c:axId val="631315240"/>
+        <c:axId val="356571888"/>
         <c:scaling>
           <c:orientation val="minMax"/>
         </c:scaling>
@@ -36571,7 +36683,7 @@
             <a:endParaRPr lang="es-ES"/>
           </a:p>
         </c:txPr>
-        <c:crossAx val="631315632"/>
+        <c:crossAx val="356569928"/>
         <c:crosses val="autoZero"/>
         <c:auto val="1"/>
         <c:lblAlgn val="ctr"/>
@@ -36579,7 +36691,7 @@
         <c:noMultiLvlLbl val="0"/>
       </c:catAx>
       <c:valAx>
-        <c:axId val="631315632"/>
+        <c:axId val="356569928"/>
         <c:scaling>
           <c:orientation val="minMax"/>
         </c:scaling>
@@ -36629,14 +36741,14 @@
             <a:endParaRPr lang="es-ES"/>
           </a:p>
         </c:txPr>
-        <c:crossAx val="631315240"/>
+        <c:crossAx val="356571888"/>
         <c:crosses val="autoZero"/>
         <c:crossBetween val="midCat"/>
         <c:majorUnit val="0.2"/>
         <c:minorUnit val="0.1"/>
       </c:valAx>
       <c:serAx>
-        <c:axId val="482548656"/>
+        <c:axId val="388923392"/>
         <c:scaling>
           <c:orientation val="minMax"/>
         </c:scaling>
@@ -36677,7 +36789,7 @@
             <a:endParaRPr lang="es-ES"/>
           </a:p>
         </c:txPr>
-        <c:crossAx val="631315632"/>
+        <c:crossAx val="356569928"/>
         <c:crosses val="autoZero"/>
       </c:serAx>
       <c:spPr>
@@ -36920,7 +37032,6 @@
   </w:font>
   <w:font w:name="Open Sans">
     <w:altName w:val="Tahoma"/>
-    <w:panose1 w:val="020B0606030504020204"/>
     <w:charset w:val="00"/>
     <w:family w:val="swiss"/>
     <w:pitch w:val="variable"/>
@@ -36942,7 +37053,7 @@
     <w:pitch w:val="default"/>
   </w:font>
   <w:font w:name="Helvetica">
-    <w:panose1 w:val="020B0604020202020204"/>
+    <w:panose1 w:val="020B0504020202020204"/>
     <w:charset w:val="00"/>
     <w:family w:val="swiss"/>
     <w:notTrueType/>
@@ -36990,6 +37101,7 @@
     <w:rsid w:val="004118AD"/>
     <w:rsid w:val="0044652C"/>
     <w:rsid w:val="006A2E1D"/>
+    <w:rsid w:val="0072371A"/>
     <w:rsid w:val="00725C42"/>
     <w:rsid w:val="00885B11"/>
     <w:rsid w:val="0089488A"/>
@@ -38117,7 +38229,7 @@
 </file>
 
 <file path=customXml/itemProps2.xml><?xml version="1.0" encoding="utf-8"?>
-<ds:datastoreItem xmlns:ds="http://schemas.openxmlformats.org/officeDocument/2006/customXml" ds:itemID="{CBB69CB2-2CB4-4BCC-BAC0-CE3CEFC2002F}">
+<ds:datastoreItem xmlns:ds="http://schemas.openxmlformats.org/officeDocument/2006/customXml" ds:itemID="{828C4342-8144-4A91-8957-6B69951025A3}">
   <ds:schemaRefs>
     <ds:schemaRef ds:uri="http://schemas.openxmlformats.org/officeDocument/2006/bibliography"/>
   </ds:schemaRefs>

</xml_diff>